<commit_message>
25% del documento scritto
</commit_message>
<xml_diff>
--- a/doc/pianificazione/Manuale Utente Heatlhy Catering.docx
+++ b/doc/pianificazione/Manuale Utente Heatlhy Catering.docx
@@ -20,11 +20,19 @@
       </w:pPr>
       <w:bookmarkStart w:id="1" w:name="_Toc104231247"/>
       <w:bookmarkEnd w:id="0"/>
+      <w:proofErr w:type="spellStart"/>
       <w:r>
         <w:rPr>
           <w:rFonts w:asciiTheme="minorHAnsi" w:hAnsiTheme="minorHAnsi" w:cstheme="minorHAnsi"/>
         </w:rPr>
-        <w:t>Healthy Catering</w:t>
+        <w:t>Healthy</w:t>
+      </w:r>
+      <w:proofErr w:type="spellEnd"/>
+      <w:r>
+        <w:rPr>
+          <w:rFonts w:asciiTheme="minorHAnsi" w:hAnsiTheme="minorHAnsi" w:cstheme="minorHAnsi"/>
+        </w:rPr>
+        <w:t xml:space="preserve"> Catering</w:t>
       </w:r>
       <w:bookmarkEnd w:id="1"/>
     </w:p>
@@ -2059,14 +2067,6 @@
     </w:p>
     <w:p>
       <w:pPr>
-        <w:jc w:val="both"/>
-        <w:rPr>
-          <w:rFonts w:cstheme="minorHAnsi"/>
-        </w:rPr>
-      </w:pPr>
-    </w:p>
-    <w:p>
-      <w:pPr>
         <w:pStyle w:val="Paragrafoelenco"/>
         <w:numPr>
           <w:ilvl w:val="0"/>
@@ -2216,11 +2216,19 @@
         </w:rPr>
         <w:t xml:space="preserve">240 o superiori </w:t>
       </w:r>
+      <w:proofErr w:type="spellStart"/>
       <w:r>
         <w:rPr>
           <w:rFonts w:cstheme="minorHAnsi"/>
         </w:rPr>
-        <w:t>Aspect Ratio: 4:3 e/o 16:9</w:t>
+        <w:t>Aspect</w:t>
+      </w:r>
+      <w:proofErr w:type="spellEnd"/>
+      <w:r>
+        <w:rPr>
+          <w:rFonts w:cstheme="minorHAnsi"/>
+        </w:rPr>
+        <w:t xml:space="preserve"> Ratio: 4:3 e/o 16:9</w:t>
       </w:r>
     </w:p>
     <w:p>
@@ -2250,14 +2258,6 @@
         </w:rPr>
         <w:t xml:space="preserve"> con i seguenti requisiti SW: </w:t>
       </w:r>
-    </w:p>
-    <w:p>
-      <w:pPr>
-        <w:jc w:val="both"/>
-        <w:rPr>
-          <w:rFonts w:cstheme="minorHAnsi"/>
-        </w:rPr>
-      </w:pPr>
     </w:p>
     <w:p>
       <w:pPr>
@@ -2458,11 +2458,19 @@
         </w:rPr>
         <w:t xml:space="preserve">Risoluzione: 1920x1080 o superiori </w:t>
       </w:r>
+      <w:proofErr w:type="spellStart"/>
       <w:r>
         <w:rPr>
           <w:rFonts w:cstheme="minorHAnsi"/>
         </w:rPr>
-        <w:t>Aspect Ratio: 4:3 e/o 16:9</w:t>
+        <w:t>Aspect</w:t>
+      </w:r>
+      <w:proofErr w:type="spellEnd"/>
+      <w:r>
+        <w:rPr>
+          <w:rFonts w:cstheme="minorHAnsi"/>
+        </w:rPr>
+        <w:t xml:space="preserve"> Ratio: 4:3 e/o 16:9</w:t>
       </w:r>
     </w:p>
     <w:p>
@@ -2493,14 +2501,6 @@
         </w:rPr>
         <w:t xml:space="preserve"> con i seguenti requisiti SW: </w:t>
       </w:r>
-    </w:p>
-    <w:p>
-      <w:pPr>
-        <w:jc w:val="both"/>
-        <w:rPr>
-          <w:rFonts w:cstheme="minorHAnsi"/>
-        </w:rPr>
-      </w:pPr>
     </w:p>
     <w:p>
       <w:pPr>
@@ -2581,32 +2581,84 @@
     </w:p>
     <w:p>
       <w:pPr>
+        <w:jc w:val="both"/>
+        <w:rPr>
+          <w:rStyle w:val="Titolo1Carattere"/>
+          <w:rFonts w:asciiTheme="minorHAnsi" w:eastAsiaTheme="minorHAnsi" w:hAnsiTheme="minorHAnsi" w:cstheme="minorHAnsi"/>
+          <w:color w:val="auto"/>
+          <w:sz w:val="24"/>
+          <w:szCs w:val="24"/>
+        </w:rPr>
+      </w:pPr>
+      <w:r>
         <w:rPr>
           <w:rFonts w:cstheme="minorHAnsi"/>
           <w:sz w:val="24"/>
           <w:szCs w:val="24"/>
         </w:rPr>
-      </w:pPr>
-    </w:p>
-    <w:p>
-      <w:pPr>
-        <w:rPr>
-          <w:rStyle w:val="Titolo1Carattere"/>
-          <w:rFonts w:cstheme="majorHAnsi"/>
+        <w:t xml:space="preserve">Il </w:t>
+      </w:r>
+      <w:proofErr w:type="spellStart"/>
+      <w:r>
+        <w:rPr>
+          <w:rFonts w:cstheme="minorHAnsi"/>
+          <w:sz w:val="24"/>
+          <w:szCs w:val="24"/>
+        </w:rPr>
+        <w:t>Serius</w:t>
+      </w:r>
+      <w:proofErr w:type="spellEnd"/>
+      <w:r>
+        <w:rPr>
+          <w:rFonts w:cstheme="minorHAnsi"/>
+          <w:sz w:val="24"/>
+          <w:szCs w:val="24"/>
+        </w:rPr>
+        <w:t xml:space="preserve"> Game </w:t>
+      </w:r>
+      <w:proofErr w:type="spellStart"/>
+      <w:r>
+        <w:rPr>
+          <w:rFonts w:cstheme="minorHAnsi"/>
           <w:b/>
           <w:bCs/>
-        </w:rPr>
-      </w:pPr>
-    </w:p>
-    <w:p>
-      <w:pPr>
-        <w:rPr>
-          <w:rStyle w:val="Titolo1Carattere"/>
-          <w:rFonts w:cstheme="majorHAnsi"/>
+          <w:color w:val="538135" w:themeColor="accent6" w:themeShade="BF"/>
+          <w:sz w:val="24"/>
+          <w:szCs w:val="24"/>
+        </w:rPr>
+        <w:t>Healthy</w:t>
+      </w:r>
+      <w:proofErr w:type="spellEnd"/>
+      <w:r>
+        <w:rPr>
+          <w:rFonts w:cstheme="minorHAnsi"/>
           <w:b/>
           <w:bCs/>
-        </w:rPr>
-      </w:pPr>
+          <w:color w:val="538135" w:themeColor="accent6" w:themeShade="BF"/>
+          <w:sz w:val="24"/>
+          <w:szCs w:val="24"/>
+        </w:rPr>
+        <w:t xml:space="preserve"> Catering</w:t>
+      </w:r>
+      <w:r>
+        <w:rPr>
+          <w:rFonts w:cstheme="minorHAnsi"/>
+          <w:b/>
+          <w:bCs/>
+          <w:color w:val="538135" w:themeColor="accent6" w:themeShade="BF"/>
+          <w:sz w:val="24"/>
+          <w:szCs w:val="24"/>
+        </w:rPr>
+        <w:t xml:space="preserve"> </w:t>
+      </w:r>
+      <w:r>
+        <w:rPr>
+          <w:rFonts w:cstheme="minorHAnsi"/>
+          <w:sz w:val="24"/>
+          <w:szCs w:val="24"/>
+        </w:rPr>
+        <w:t>ha lo scopo di istruire l’utente per quanto concerne l’ambito della sana alimentazione in correlazione alle patologie di una persona, soffermandosi anche sull’aspetto ambientale e sostenibile di tale alimentazione. Il giocatore per comprendere al meglio questi aspetti dovrò gestire un ristorante e servire i piatti più idonei ad un cliente che presente una o più patologie.</w:t>
+      </w:r>
     </w:p>
     <w:p>
       <w:pPr>
@@ -2640,6 +2692,179 @@
           <w:szCs w:val="26"/>
         </w:rPr>
       </w:pPr>
+      <w:r>
+        <w:rPr>
+          <w:rFonts w:asciiTheme="majorHAnsi" w:hAnsiTheme="majorHAnsi" w:cstheme="majorHAnsi"/>
+          <w:b/>
+          <w:bCs/>
+          <w:sz w:val="26"/>
+          <w:szCs w:val="26"/>
+        </w:rPr>
+        <w:t xml:space="preserve">Per poter giocare al gioco è necessario </w:t>
+      </w:r>
+      <w:r>
+        <w:rPr>
+          <w:rFonts w:asciiTheme="majorHAnsi" w:hAnsiTheme="majorHAnsi" w:cstheme="majorHAnsi"/>
+          <w:b/>
+          <w:bCs/>
+          <w:sz w:val="26"/>
+          <w:szCs w:val="26"/>
+        </w:rPr>
+        <w:t>utilizzare il suo apposito installer. L’installer è semplice e guidato, qui sotto sono indicati, in ogni caso, tutti i passaggi da eseguire:</w:t>
+      </w:r>
+    </w:p>
+    <w:p>
+      <w:pPr>
+        <w:pStyle w:val="Paragrafoelenco"/>
+        <w:numPr>
+          <w:ilvl w:val="0"/>
+          <w:numId w:val="22"/>
+        </w:numPr>
+        <w:rPr>
+          <w:rFonts w:asciiTheme="majorHAnsi" w:hAnsiTheme="majorHAnsi" w:cstheme="majorHAnsi"/>
+          <w:b/>
+          <w:bCs/>
+          <w:sz w:val="26"/>
+          <w:szCs w:val="26"/>
+        </w:rPr>
+      </w:pPr>
+      <w:r>
+        <w:rPr>
+          <w:rFonts w:asciiTheme="majorHAnsi" w:hAnsiTheme="majorHAnsi" w:cstheme="majorHAnsi"/>
+          <w:b/>
+          <w:bCs/>
+          <w:sz w:val="26"/>
+          <w:szCs w:val="26"/>
+        </w:rPr>
+        <w:t>Avviare con doppio click “</w:t>
+      </w:r>
+      <w:proofErr w:type="spellStart"/>
+      <w:r>
+        <w:rPr>
+          <w:rFonts w:asciiTheme="majorHAnsi" w:hAnsiTheme="majorHAnsi" w:cstheme="majorHAnsi"/>
+          <w:b/>
+          <w:bCs/>
+          <w:sz w:val="26"/>
+          <w:szCs w:val="26"/>
+        </w:rPr>
+        <w:t>Healthy</w:t>
+      </w:r>
+      <w:proofErr w:type="spellEnd"/>
+      <w:r>
+        <w:rPr>
+          <w:rFonts w:asciiTheme="majorHAnsi" w:hAnsiTheme="majorHAnsi" w:cstheme="majorHAnsi"/>
+          <w:b/>
+          <w:bCs/>
+          <w:sz w:val="26"/>
+          <w:szCs w:val="26"/>
+        </w:rPr>
+        <w:t xml:space="preserve"> Catering Setup”.</w:t>
+      </w:r>
+    </w:p>
+    <w:p>
+      <w:pPr>
+        <w:pStyle w:val="Paragrafoelenco"/>
+        <w:numPr>
+          <w:ilvl w:val="0"/>
+          <w:numId w:val="22"/>
+        </w:numPr>
+        <w:rPr>
+          <w:rFonts w:asciiTheme="majorHAnsi" w:hAnsiTheme="majorHAnsi" w:cstheme="majorHAnsi"/>
+          <w:b/>
+          <w:bCs/>
+          <w:sz w:val="26"/>
+          <w:szCs w:val="26"/>
+        </w:rPr>
+      </w:pPr>
+      <w:r>
+        <w:rPr>
+          <w:rFonts w:asciiTheme="majorHAnsi" w:hAnsiTheme="majorHAnsi" w:cstheme="majorHAnsi"/>
+          <w:b/>
+          <w:bCs/>
+          <w:sz w:val="26"/>
+          <w:szCs w:val="26"/>
+        </w:rPr>
+        <w:lastRenderedPageBreak/>
+        <w:t>Accentare le clausole di informativa.</w:t>
+      </w:r>
+    </w:p>
+    <w:p>
+      <w:pPr>
+        <w:pStyle w:val="Paragrafoelenco"/>
+        <w:numPr>
+          <w:ilvl w:val="0"/>
+          <w:numId w:val="22"/>
+        </w:numPr>
+        <w:rPr>
+          <w:rFonts w:asciiTheme="majorHAnsi" w:hAnsiTheme="majorHAnsi" w:cstheme="majorHAnsi"/>
+          <w:b/>
+          <w:bCs/>
+          <w:sz w:val="26"/>
+          <w:szCs w:val="26"/>
+        </w:rPr>
+      </w:pPr>
+      <w:r>
+        <w:rPr>
+          <w:rFonts w:asciiTheme="majorHAnsi" w:hAnsiTheme="majorHAnsi" w:cstheme="majorHAnsi"/>
+          <w:b/>
+          <w:bCs/>
+          <w:sz w:val="26"/>
+          <w:szCs w:val="26"/>
+        </w:rPr>
+        <w:t>Selezionare il percorso di installazione e cliccare su avanti.</w:t>
+      </w:r>
+    </w:p>
+    <w:p>
+      <w:pPr>
+        <w:pStyle w:val="Paragrafoelenco"/>
+        <w:numPr>
+          <w:ilvl w:val="0"/>
+          <w:numId w:val="22"/>
+        </w:numPr>
+        <w:rPr>
+          <w:rFonts w:asciiTheme="majorHAnsi" w:hAnsiTheme="majorHAnsi" w:cstheme="majorHAnsi"/>
+          <w:b/>
+          <w:bCs/>
+          <w:sz w:val="26"/>
+          <w:szCs w:val="26"/>
+        </w:rPr>
+      </w:pPr>
+      <w:r>
+        <w:rPr>
+          <w:rFonts w:asciiTheme="majorHAnsi" w:hAnsiTheme="majorHAnsi" w:cstheme="majorHAnsi"/>
+          <w:b/>
+          <w:bCs/>
+          <w:sz w:val="26"/>
+          <w:szCs w:val="26"/>
+        </w:rPr>
+        <w:t>Attendere l’installazione.</w:t>
+      </w:r>
+    </w:p>
+    <w:p>
+      <w:pPr>
+        <w:pStyle w:val="Paragrafoelenco"/>
+        <w:numPr>
+          <w:ilvl w:val="0"/>
+          <w:numId w:val="22"/>
+        </w:numPr>
+        <w:rPr>
+          <w:rFonts w:asciiTheme="majorHAnsi" w:hAnsiTheme="majorHAnsi" w:cstheme="majorHAnsi"/>
+          <w:b/>
+          <w:bCs/>
+          <w:sz w:val="26"/>
+          <w:szCs w:val="26"/>
+        </w:rPr>
+      </w:pPr>
+      <w:r>
+        <w:rPr>
+          <w:rFonts w:asciiTheme="majorHAnsi" w:hAnsiTheme="majorHAnsi" w:cstheme="majorHAnsi"/>
+          <w:b/>
+          <w:bCs/>
+          <w:sz w:val="26"/>
+          <w:szCs w:val="26"/>
+        </w:rPr>
+        <w:t>Fine</w:t>
+      </w:r>
     </w:p>
     <w:p>
       <w:pPr>
@@ -2659,6 +2884,55 @@
         <w:t>Avvio</w:t>
       </w:r>
       <w:bookmarkEnd w:id="7"/>
+    </w:p>
+    <w:p>
+      <w:pPr>
+        <w:spacing w:after="0"/>
+        <w:rPr>
+          <w:b/>
+          <w:bCs/>
+          <w:sz w:val="24"/>
+          <w:szCs w:val="24"/>
+        </w:rPr>
+      </w:pPr>
+      <w:r>
+        <w:rPr>
+          <w:sz w:val="24"/>
+          <w:szCs w:val="24"/>
+        </w:rPr>
+        <w:t xml:space="preserve">Basterà lanciare l’eseguibile di </w:t>
+      </w:r>
+      <w:proofErr w:type="spellStart"/>
+      <w:r>
+        <w:rPr>
+          <w:rFonts w:cstheme="minorHAnsi"/>
+          <w:b/>
+          <w:bCs/>
+          <w:color w:val="538135" w:themeColor="accent6" w:themeShade="BF"/>
+          <w:sz w:val="24"/>
+          <w:szCs w:val="24"/>
+        </w:rPr>
+        <w:t>Healthy</w:t>
+      </w:r>
+      <w:proofErr w:type="spellEnd"/>
+      <w:r>
+        <w:rPr>
+          <w:rFonts w:cstheme="minorHAnsi"/>
+          <w:b/>
+          <w:bCs/>
+          <w:color w:val="538135" w:themeColor="accent6" w:themeShade="BF"/>
+          <w:sz w:val="24"/>
+          <w:szCs w:val="24"/>
+        </w:rPr>
+        <w:t xml:space="preserve"> Catering</w:t>
+      </w:r>
+      <w:r>
+        <w:rPr>
+          <w:sz w:val="24"/>
+          <w:szCs w:val="24"/>
+        </w:rPr>
+        <w:t xml:space="preserve"> per fare in modo che la finestra di gioco si apra ed essere già in grado di interagire con il sistema.</w:t>
+      </w:r>
     </w:p>
     <w:p>
       <w:pPr>
@@ -2710,7 +2984,11 @@
       </w:r>
       <w:bookmarkEnd w:id="8"/>
     </w:p>
-    <w:p/>
+    <w:p>
+      <w:r>
+        <w:t>Qui sono spiegati i funzionamenti delle principali schermate di gioco.</w:t>
+      </w:r>
+    </w:p>
     <w:p>
       <w:pPr>
         <w:pStyle w:val="Titolo2"/>
@@ -2735,40 +3013,314 @@
       <w:pPr>
         <w:rPr>
           <w:rFonts w:cstheme="majorHAnsi"/>
-          <w:b/>
-          <w:bCs/>
           <w:sz w:val="24"/>
           <w:szCs w:val="24"/>
         </w:rPr>
       </w:pPr>
-    </w:p>
-    <w:p>
-      <w:pPr>
-        <w:pStyle w:val="Paragrafoelenco"/>
-        <w:ind w:left="780"/>
+      <w:r>
         <w:rPr>
           <w:rFonts w:cstheme="majorHAnsi"/>
           <w:sz w:val="24"/>
           <w:szCs w:val="24"/>
         </w:rPr>
-      </w:pPr>
-    </w:p>
-    <w:p>
-      <w:pPr>
+        <w:t>Nel menu principale si potrà:</w:t>
+      </w:r>
+    </w:p>
+    <w:p>
+      <w:pPr>
+        <w:pStyle w:val="Paragrafoelenco"/>
+        <w:numPr>
+          <w:ilvl w:val="0"/>
+          <w:numId w:val="23"/>
+        </w:numPr>
+        <w:rPr>
+          <w:rFonts w:cstheme="majorHAnsi"/>
+          <w:sz w:val="24"/>
+          <w:szCs w:val="24"/>
+        </w:rPr>
+      </w:pPr>
+      <w:r>
+        <w:rPr>
+          <w:rFonts w:cstheme="majorHAnsi"/>
+          <w:sz w:val="24"/>
+          <w:szCs w:val="24"/>
+        </w:rPr>
+        <w:t xml:space="preserve">Avviare una partita (che porterà alla </w:t>
+      </w:r>
+      <w:hyperlink w:anchor="_Selezione_Livelli" w:history="1">
+        <w:r>
+          <w:rPr>
+            <w:rStyle w:val="Collegamentoipertestuale"/>
+            <w:rFonts w:cstheme="majorHAnsi"/>
+            <w:sz w:val="24"/>
+            <w:szCs w:val="24"/>
+          </w:rPr>
+          <w:t>selezion</w:t>
+        </w:r>
+        <w:r>
+          <w:rPr>
+            <w:rStyle w:val="Collegamentoipertestuale"/>
+            <w:rFonts w:cstheme="majorHAnsi"/>
+            <w:sz w:val="24"/>
+            <w:szCs w:val="24"/>
+          </w:rPr>
+          <w:t>e</w:t>
+        </w:r>
+        <w:r>
+          <w:rPr>
+            <w:rStyle w:val="Collegamentoipertestuale"/>
+            <w:rFonts w:cstheme="majorHAnsi"/>
+            <w:sz w:val="24"/>
+            <w:szCs w:val="24"/>
+          </w:rPr>
+          <w:t xml:space="preserve"> livelli)</w:t>
+        </w:r>
+      </w:hyperlink>
+      <w:r>
+        <w:rPr>
+          <w:rFonts w:cstheme="majorHAnsi"/>
+          <w:sz w:val="24"/>
+          <w:szCs w:val="24"/>
+        </w:rPr>
+        <w:t>.</w:t>
+      </w:r>
+    </w:p>
+    <w:p>
+      <w:pPr>
+        <w:pStyle w:val="Paragrafoelenco"/>
+        <w:numPr>
+          <w:ilvl w:val="0"/>
+          <w:numId w:val="23"/>
+        </w:numPr>
+        <w:rPr>
+          <w:rFonts w:cstheme="majorHAnsi"/>
+          <w:sz w:val="24"/>
+          <w:szCs w:val="24"/>
+        </w:rPr>
+      </w:pPr>
+      <w:r>
+        <w:rPr>
+          <w:rFonts w:cstheme="majorHAnsi"/>
+          <w:sz w:val="24"/>
+          <w:szCs w:val="24"/>
+        </w:rPr>
+        <w:t>Selezione o Modifica Profilo (</w:t>
+      </w:r>
+      <w:r>
+        <w:rPr>
+          <w:rFonts w:cstheme="majorHAnsi"/>
+          <w:sz w:val="24"/>
+          <w:szCs w:val="24"/>
+        </w:rPr>
+        <w:t>Approfondimento qui</w:t>
+      </w:r>
+      <w:r>
+        <w:rPr>
+          <w:rFonts w:cstheme="majorHAnsi"/>
+          <w:sz w:val="24"/>
+          <w:szCs w:val="24"/>
+        </w:rPr>
+        <w:t>).</w:t>
+      </w:r>
+    </w:p>
+    <w:p>
+      <w:pPr>
+        <w:pStyle w:val="Paragrafoelenco"/>
+        <w:numPr>
+          <w:ilvl w:val="0"/>
+          <w:numId w:val="23"/>
+        </w:numPr>
+        <w:rPr>
+          <w:rFonts w:cstheme="majorHAnsi"/>
+          <w:sz w:val="24"/>
+          <w:szCs w:val="24"/>
+        </w:rPr>
+      </w:pPr>
+      <w:r>
+        <w:rPr>
+          <w:rFonts w:cstheme="majorHAnsi"/>
+          <w:sz w:val="24"/>
+          <w:szCs w:val="24"/>
+        </w:rPr>
+        <w:t>Crea Nuovo Profilo (</w:t>
+      </w:r>
+      <w:r>
+        <w:rPr>
+          <w:rFonts w:cstheme="majorHAnsi"/>
+          <w:sz w:val="24"/>
+          <w:szCs w:val="24"/>
+        </w:rPr>
+        <w:t>Approfondimento qui</w:t>
+      </w:r>
+      <w:r>
+        <w:rPr>
+          <w:rFonts w:cstheme="majorHAnsi"/>
+          <w:sz w:val="24"/>
+          <w:szCs w:val="24"/>
+        </w:rPr>
+        <w:t>).</w:t>
+      </w:r>
+    </w:p>
+    <w:p>
+      <w:pPr>
+        <w:pStyle w:val="Paragrafoelenco"/>
+        <w:numPr>
+          <w:ilvl w:val="0"/>
+          <w:numId w:val="23"/>
+        </w:numPr>
+        <w:rPr>
+          <w:rFonts w:cstheme="majorHAnsi"/>
+          <w:sz w:val="24"/>
+          <w:szCs w:val="24"/>
+        </w:rPr>
+      </w:pPr>
+      <w:r>
+        <w:rPr>
+          <w:rFonts w:cstheme="majorHAnsi"/>
+          <w:sz w:val="24"/>
+          <w:szCs w:val="24"/>
+        </w:rPr>
+        <w:t>Classifica (Approfondimento qui).</w:t>
+      </w:r>
+    </w:p>
+    <w:p>
+      <w:pPr>
+        <w:pStyle w:val="Paragrafoelenco"/>
+        <w:numPr>
+          <w:ilvl w:val="0"/>
+          <w:numId w:val="23"/>
+        </w:numPr>
+        <w:rPr>
+          <w:rFonts w:cstheme="majorHAnsi"/>
+          <w:sz w:val="24"/>
+          <w:szCs w:val="24"/>
+        </w:rPr>
+      </w:pPr>
+      <w:r>
+        <w:rPr>
+          <w:rFonts w:cstheme="majorHAnsi"/>
+          <w:sz w:val="24"/>
+          <w:szCs w:val="24"/>
+        </w:rPr>
+        <w:t>Opzioni (</w:t>
+      </w:r>
+      <w:r>
+        <w:rPr>
+          <w:rFonts w:cstheme="majorHAnsi"/>
+          <w:sz w:val="24"/>
+          <w:szCs w:val="24"/>
+        </w:rPr>
+        <w:t>Approfondimento qui</w:t>
+      </w:r>
+      <w:r>
+        <w:rPr>
+          <w:rFonts w:cstheme="majorHAnsi"/>
+          <w:sz w:val="24"/>
+          <w:szCs w:val="24"/>
+        </w:rPr>
+        <w:t>).</w:t>
+      </w:r>
+    </w:p>
+    <w:p>
+      <w:pPr>
+        <w:pStyle w:val="Paragrafoelenco"/>
+        <w:numPr>
+          <w:ilvl w:val="0"/>
+          <w:numId w:val="23"/>
+        </w:numPr>
+        <w:rPr>
+          <w:rFonts w:cstheme="majorHAnsi"/>
+          <w:sz w:val="24"/>
+          <w:szCs w:val="24"/>
+        </w:rPr>
+      </w:pPr>
+      <w:r>
+        <w:rPr>
+          <w:rFonts w:cstheme="majorHAnsi"/>
+          <w:sz w:val="24"/>
+          <w:szCs w:val="24"/>
+        </w:rPr>
+        <w:t>Crediti.</w:t>
+      </w:r>
+    </w:p>
+    <w:p>
+      <w:pPr>
+        <w:pStyle w:val="Paragrafoelenco"/>
+        <w:numPr>
+          <w:ilvl w:val="0"/>
+          <w:numId w:val="23"/>
+        </w:numPr>
+        <w:rPr>
+          <w:rFonts w:cstheme="majorHAnsi"/>
+          <w:sz w:val="24"/>
+          <w:szCs w:val="24"/>
+        </w:rPr>
+      </w:pPr>
+      <w:r>
+        <w:rPr>
+          <w:rFonts w:cstheme="majorHAnsi"/>
+          <w:sz w:val="24"/>
+          <w:szCs w:val="24"/>
+        </w:rPr>
+        <w:t>Esci dal gioco.</w:t>
+      </w:r>
+    </w:p>
+    <w:p>
+      <w:pPr>
+        <w:rPr>
+          <w:rFonts w:cstheme="majorHAnsi"/>
+          <w:b/>
+          <w:bCs/>
+          <w:color w:val="538135" w:themeColor="accent6" w:themeShade="BF"/>
+          <w:sz w:val="24"/>
+          <w:szCs w:val="24"/>
+        </w:rPr>
+      </w:pPr>
+      <w:r>
+        <w:rPr>
+          <w:rFonts w:cstheme="majorHAnsi"/>
+          <w:b/>
+          <w:bCs/>
+          <w:color w:val="538135" w:themeColor="accent6" w:themeShade="BF"/>
+          <w:sz w:val="24"/>
+          <w:szCs w:val="24"/>
+        </w:rPr>
+        <w:t>Nota Bene!</w:t>
+      </w:r>
+    </w:p>
+    <w:p>
+      <w:pPr>
+        <w:rPr>
+          <w:rFonts w:cstheme="majorHAnsi"/>
+          <w:sz w:val="24"/>
+          <w:szCs w:val="24"/>
+        </w:rPr>
+      </w:pPr>
+      <w:r>
+        <w:rPr>
+          <w:rFonts w:cstheme="majorHAnsi"/>
+          <w:sz w:val="24"/>
+          <w:szCs w:val="24"/>
+        </w:rPr>
+        <w:t>Al primissimo avvio, se non si è mai creato un profilo utente, il gioco prima di avviarsi alla schermata del Menu Principale, porterà alla sezione per la creazione del primo profilo utente.</w:t>
+      </w:r>
+    </w:p>
+    <w:p>
+      <w:pPr>
+        <w:pStyle w:val="Titolo2"/>
         <w:rPr>
           <w:rStyle w:val="Titolo2Carattere"/>
           <w:b/>
           <w:bCs/>
         </w:rPr>
       </w:pPr>
-      <w:bookmarkStart w:id="10" w:name="_Toc104231256"/>
       <w:r>
         <w:rPr>
           <w:rStyle w:val="Titolo2Carattere"/>
           <w:b/>
           <w:bCs/>
         </w:rPr>
-        <w:t>S</w:t>
+        <w:t xml:space="preserve">Menu </w:t>
       </w:r>
       <w:r>
         <w:rPr>
@@ -2776,17 +3328,17 @@
           <w:b/>
           <w:bCs/>
         </w:rPr>
-        <w:t xml:space="preserve">chermata </w:t>
-      </w:r>
-      <w:bookmarkEnd w:id="10"/>
-      <w:r>
+        <w:t>Selezione Modifica profilo</w:t>
+      </w:r>
+    </w:p>
+    <w:p>
+      <w:pPr>
         <w:rPr>
           <w:rStyle w:val="Titolo2Carattere"/>
           <w:b/>
           <w:bCs/>
         </w:rPr>
-        <w:t>opzioni</w:t>
-      </w:r>
+      </w:pPr>
     </w:p>
     <w:p>
       <w:pPr>
@@ -2797,6 +3349,8 @@
           <w:bCs/>
         </w:rPr>
       </w:pPr>
+      <w:bookmarkStart w:id="10" w:name="_Menu_Creazione_profilo"/>
+      <w:bookmarkEnd w:id="10"/>
       <w:r>
         <w:rPr>
           <w:rStyle w:val="Titolo2Carattere"/>
@@ -2816,6 +3370,10 @@
     </w:p>
     <w:p/>
     <w:p>
+      <w:bookmarkStart w:id="11" w:name="_Menu_Selezione_Modifica"/>
+      <w:bookmarkEnd w:id="11"/>
+    </w:p>
+    <w:p>
       <w:pPr>
         <w:pStyle w:val="Titolo2"/>
         <w:rPr>
@@ -2830,34 +3388,35 @@
           <w:b/>
           <w:bCs/>
         </w:rPr>
-        <w:t xml:space="preserve">Menu </w:t>
-      </w:r>
-      <w:r>
+        <w:t>Classifica</w:t>
+      </w:r>
+    </w:p>
+    <w:p/>
+    <w:p>
+      <w:pPr>
         <w:rPr>
           <w:rStyle w:val="Titolo2Carattere"/>
           <w:b/>
           <w:bCs/>
         </w:rPr>
-        <w:t>Selezione Modifica profilo</w:t>
-      </w:r>
-    </w:p>
-    <w:p/>
-    <w:p>
-      <w:pPr>
-        <w:pStyle w:val="Titolo2"/>
+      </w:pPr>
+      <w:bookmarkStart w:id="12" w:name="_Toc104231256"/>
+      <w:r>
         <w:rPr>
           <w:rStyle w:val="Titolo2Carattere"/>
           <w:b/>
           <w:bCs/>
         </w:rPr>
-      </w:pPr>
+        <w:t xml:space="preserve">Schermata </w:t>
+      </w:r>
+      <w:bookmarkEnd w:id="12"/>
       <w:r>
         <w:rPr>
           <w:rStyle w:val="Titolo2Carattere"/>
           <w:b/>
           <w:bCs/>
         </w:rPr>
-        <w:t>Classifica</w:t>
+        <w:t>opzioni</w:t>
       </w:r>
     </w:p>
     <w:p/>
@@ -2870,6 +3429,8 @@
           <w:bCs/>
         </w:rPr>
       </w:pPr>
+      <w:bookmarkStart w:id="13" w:name="_Selezione_Livelli"/>
+      <w:bookmarkEnd w:id="13"/>
       <w:r>
         <w:rPr>
           <w:rStyle w:val="Titolo2Carattere"/>
@@ -2898,7 +3459,7 @@
           <w:bCs/>
         </w:rPr>
       </w:pPr>
-      <w:bookmarkStart w:id="11" w:name="_Toc104231257"/>
+      <w:bookmarkStart w:id="14" w:name="_Toc104231257"/>
       <w:r>
         <w:rPr>
           <w:b/>
@@ -2906,7 +3467,7 @@
         </w:rPr>
         <w:t>Menu pausa</w:t>
       </w:r>
-      <w:bookmarkEnd w:id="11"/>
+      <w:bookmarkEnd w:id="14"/>
     </w:p>
     <w:p>
       <w:pPr>
@@ -2960,7 +3521,7 @@
     <w:p/>
     <w:p/>
     <w:p>
-      <w:bookmarkStart w:id="12" w:name="_Toc104231262"/>
+      <w:bookmarkStart w:id="15" w:name="_Toc104231262"/>
       <w:r>
         <w:rPr>
           <w:rStyle w:val="Titolo1Carattere"/>
@@ -2969,7 +3530,7 @@
         </w:rPr>
         <w:t>Comandi</w:t>
       </w:r>
-      <w:bookmarkEnd w:id="12"/>
+      <w:bookmarkEnd w:id="15"/>
     </w:p>
     <w:p>
       <w:pPr>
@@ -2988,7 +3549,7 @@
           <w:szCs w:val="26"/>
         </w:rPr>
       </w:pPr>
-      <w:bookmarkStart w:id="13" w:name="_Toc104231263"/>
+      <w:bookmarkStart w:id="16" w:name="_Toc104231263"/>
       <w:r>
         <w:rPr>
           <w:rStyle w:val="Titolo1Carattere"/>
@@ -2997,7 +3558,7 @@
         </w:rPr>
         <w:t>Insegnamenti</w:t>
       </w:r>
-      <w:bookmarkEnd w:id="13"/>
+      <w:bookmarkEnd w:id="16"/>
     </w:p>
     <w:p>
       <w:pPr>
@@ -3017,7 +3578,7 @@
           <w:szCs w:val="26"/>
         </w:rPr>
       </w:pPr>
-      <w:bookmarkStart w:id="14" w:name="_Toc104231264"/>
+      <w:bookmarkStart w:id="17" w:name="_Toc104231264"/>
       <w:r>
         <w:rPr>
           <w:rStyle w:val="Titolo1Carattere"/>
@@ -3034,7 +3595,7 @@
         </w:rPr>
         <w:t xml:space="preserve"> alla comprensione degli argomenti trattati</w:t>
       </w:r>
-      <w:bookmarkEnd w:id="14"/>
+      <w:bookmarkEnd w:id="17"/>
     </w:p>
     <w:p>
       <w:pPr>
@@ -3137,8 +3698,13 @@
         <w:szCs w:val="24"/>
       </w:rPr>
     </w:pPr>
+    <w:proofErr w:type="spellStart"/>
     <w:r>
-      <w:t>Heathy Catering</w:t>
+      <w:t>Heathy</w:t>
+    </w:r>
+    <w:proofErr w:type="spellEnd"/>
+    <w:r>
+      <w:t xml:space="preserve"> Catering</w:t>
     </w:r>
     <w:r>
       <w:t xml:space="preserve"> – Manuale utente</w:t>
@@ -3275,12 +3841,14 @@
         <w:rFonts w:ascii="Garamond" w:hAnsi="Garamond"/>
       </w:rPr>
     </w:pPr>
+    <w:proofErr w:type="spellStart"/>
     <w:r>
       <w:rPr>
         <w:rFonts w:ascii="Garamond" w:hAnsi="Garamond"/>
       </w:rPr>
       <w:t>CdS</w:t>
     </w:r>
+    <w:proofErr w:type="spellEnd"/>
     <w:r>
       <w:rPr>
         <w:rFonts w:ascii="Garamond" w:hAnsi="Garamond"/>
@@ -4065,6 +4633,92 @@
     </w:lvl>
   </w:abstractNum>
   <w:abstractNum w:abstractNumId="7" w15:restartNumberingAfterBreak="0">
+    <w:nsid w:val="3E9359BC"/>
+    <w:multiLevelType w:val="hybridMultilevel"/>
+    <w:tmpl w:val="76982CE8"/>
+    <w:lvl w:ilvl="0" w:tplc="0410000F">
+      <w:start w:val="1"/>
+      <w:numFmt w:val="decimal"/>
+      <w:lvlText w:val="%1."/>
+      <w:lvlJc w:val="left"/>
+      <w:pPr>
+        <w:ind w:left="720" w:hanging="360"/>
+      </w:pPr>
+    </w:lvl>
+    <w:lvl w:ilvl="1" w:tplc="04100019" w:tentative="1">
+      <w:start w:val="1"/>
+      <w:numFmt w:val="lowerLetter"/>
+      <w:lvlText w:val="%2."/>
+      <w:lvlJc w:val="left"/>
+      <w:pPr>
+        <w:ind w:left="1440" w:hanging="360"/>
+      </w:pPr>
+    </w:lvl>
+    <w:lvl w:ilvl="2" w:tplc="0410001B" w:tentative="1">
+      <w:start w:val="1"/>
+      <w:numFmt w:val="lowerRoman"/>
+      <w:lvlText w:val="%3."/>
+      <w:lvlJc w:val="right"/>
+      <w:pPr>
+        <w:ind w:left="2160" w:hanging="180"/>
+      </w:pPr>
+    </w:lvl>
+    <w:lvl w:ilvl="3" w:tplc="0410000F" w:tentative="1">
+      <w:start w:val="1"/>
+      <w:numFmt w:val="decimal"/>
+      <w:lvlText w:val="%4."/>
+      <w:lvlJc w:val="left"/>
+      <w:pPr>
+        <w:ind w:left="2880" w:hanging="360"/>
+      </w:pPr>
+    </w:lvl>
+    <w:lvl w:ilvl="4" w:tplc="04100019" w:tentative="1">
+      <w:start w:val="1"/>
+      <w:numFmt w:val="lowerLetter"/>
+      <w:lvlText w:val="%5."/>
+      <w:lvlJc w:val="left"/>
+      <w:pPr>
+        <w:ind w:left="3600" w:hanging="360"/>
+      </w:pPr>
+    </w:lvl>
+    <w:lvl w:ilvl="5" w:tplc="0410001B" w:tentative="1">
+      <w:start w:val="1"/>
+      <w:numFmt w:val="lowerRoman"/>
+      <w:lvlText w:val="%6."/>
+      <w:lvlJc w:val="right"/>
+      <w:pPr>
+        <w:ind w:left="4320" w:hanging="180"/>
+      </w:pPr>
+    </w:lvl>
+    <w:lvl w:ilvl="6" w:tplc="0410000F" w:tentative="1">
+      <w:start w:val="1"/>
+      <w:numFmt w:val="decimal"/>
+      <w:lvlText w:val="%7."/>
+      <w:lvlJc w:val="left"/>
+      <w:pPr>
+        <w:ind w:left="5040" w:hanging="360"/>
+      </w:pPr>
+    </w:lvl>
+    <w:lvl w:ilvl="7" w:tplc="04100019" w:tentative="1">
+      <w:start w:val="1"/>
+      <w:numFmt w:val="lowerLetter"/>
+      <w:lvlText w:val="%8."/>
+      <w:lvlJc w:val="left"/>
+      <w:pPr>
+        <w:ind w:left="5760" w:hanging="360"/>
+      </w:pPr>
+    </w:lvl>
+    <w:lvl w:ilvl="8" w:tplc="0410001B" w:tentative="1">
+      <w:start w:val="1"/>
+      <w:numFmt w:val="lowerRoman"/>
+      <w:lvlText w:val="%9."/>
+      <w:lvlJc w:val="right"/>
+      <w:pPr>
+        <w:ind w:left="6480" w:hanging="180"/>
+      </w:pPr>
+    </w:lvl>
+  </w:abstractNum>
+  <w:abstractNum w:abstractNumId="8" w15:restartNumberingAfterBreak="0">
     <w:nsid w:val="4707119E"/>
     <w:multiLevelType w:val="hybridMultilevel"/>
     <w:tmpl w:val="16CAB49A"/>
@@ -4177,7 +4831,7 @@
       </w:rPr>
     </w:lvl>
   </w:abstractNum>
-  <w:abstractNum w:abstractNumId="8" w15:restartNumberingAfterBreak="0">
+  <w:abstractNum w:abstractNumId="9" w15:restartNumberingAfterBreak="0">
     <w:nsid w:val="4C7610E8"/>
     <w:multiLevelType w:val="hybridMultilevel"/>
     <w:tmpl w:val="3F26EC8E"/>
@@ -4266,7 +4920,7 @@
       </w:pPr>
     </w:lvl>
   </w:abstractNum>
-  <w:abstractNum w:abstractNumId="9" w15:restartNumberingAfterBreak="0">
+  <w:abstractNum w:abstractNumId="10" w15:restartNumberingAfterBreak="0">
     <w:nsid w:val="50F6297A"/>
     <w:multiLevelType w:val="hybridMultilevel"/>
     <w:tmpl w:val="6BB0ABD4"/>
@@ -4355,7 +5009,7 @@
       </w:pPr>
     </w:lvl>
   </w:abstractNum>
-  <w:abstractNum w:abstractNumId="10" w15:restartNumberingAfterBreak="0">
+  <w:abstractNum w:abstractNumId="11" w15:restartNumberingAfterBreak="0">
     <w:nsid w:val="51EE5DA9"/>
     <w:multiLevelType w:val="hybridMultilevel"/>
     <w:tmpl w:val="E05492D4"/>
@@ -4444,7 +5098,7 @@
       </w:pPr>
     </w:lvl>
   </w:abstractNum>
-  <w:abstractNum w:abstractNumId="11" w15:restartNumberingAfterBreak="0">
+  <w:abstractNum w:abstractNumId="12" w15:restartNumberingAfterBreak="0">
     <w:nsid w:val="598E61A5"/>
     <w:multiLevelType w:val="hybridMultilevel"/>
     <w:tmpl w:val="41745FD4"/>
@@ -4557,7 +5211,7 @@
       </w:rPr>
     </w:lvl>
   </w:abstractNum>
-  <w:abstractNum w:abstractNumId="12" w15:restartNumberingAfterBreak="0">
+  <w:abstractNum w:abstractNumId="13" w15:restartNumberingAfterBreak="0">
     <w:nsid w:val="5CD778AD"/>
     <w:multiLevelType w:val="multilevel"/>
     <w:tmpl w:val="DC1CE17A"/>
@@ -4678,7 +5332,7 @@
       </w:rPr>
     </w:lvl>
   </w:abstractNum>
-  <w:abstractNum w:abstractNumId="13" w15:restartNumberingAfterBreak="0">
+  <w:abstractNum w:abstractNumId="14" w15:restartNumberingAfterBreak="0">
     <w:nsid w:val="66D13404"/>
     <w:multiLevelType w:val="hybridMultilevel"/>
     <w:tmpl w:val="62D28296"/>
@@ -4791,7 +5445,7 @@
       </w:rPr>
     </w:lvl>
   </w:abstractNum>
-  <w:abstractNum w:abstractNumId="14" w15:restartNumberingAfterBreak="0">
+  <w:abstractNum w:abstractNumId="15" w15:restartNumberingAfterBreak="0">
     <w:nsid w:val="693A2848"/>
     <w:multiLevelType w:val="hybridMultilevel"/>
     <w:tmpl w:val="C994C834"/>
@@ -4903,7 +5557,7 @@
       </w:rPr>
     </w:lvl>
   </w:abstractNum>
-  <w:abstractNum w:abstractNumId="15" w15:restartNumberingAfterBreak="0">
+  <w:abstractNum w:abstractNumId="16" w15:restartNumberingAfterBreak="0">
     <w:nsid w:val="6B8061D0"/>
     <w:multiLevelType w:val="hybridMultilevel"/>
     <w:tmpl w:val="6CAA1936"/>
@@ -5016,7 +5670,7 @@
       </w:rPr>
     </w:lvl>
   </w:abstractNum>
-  <w:abstractNum w:abstractNumId="16" w15:restartNumberingAfterBreak="0">
+  <w:abstractNum w:abstractNumId="17" w15:restartNumberingAfterBreak="0">
     <w:nsid w:val="6CB05BE0"/>
     <w:multiLevelType w:val="hybridMultilevel"/>
     <w:tmpl w:val="8506DA80"/>
@@ -5129,7 +5783,7 @@
       </w:rPr>
     </w:lvl>
   </w:abstractNum>
-  <w:abstractNum w:abstractNumId="17" w15:restartNumberingAfterBreak="0">
+  <w:abstractNum w:abstractNumId="18" w15:restartNumberingAfterBreak="0">
     <w:nsid w:val="6D743FD1"/>
     <w:multiLevelType w:val="multilevel"/>
     <w:tmpl w:val="420E9A52"/>
@@ -5250,7 +5904,93 @@
       </w:rPr>
     </w:lvl>
   </w:abstractNum>
-  <w:abstractNum w:abstractNumId="18" w15:restartNumberingAfterBreak="0">
+  <w:abstractNum w:abstractNumId="19" w15:restartNumberingAfterBreak="0">
+    <w:nsid w:val="6F532240"/>
+    <w:multiLevelType w:val="hybridMultilevel"/>
+    <w:tmpl w:val="4644048A"/>
+    <w:lvl w:ilvl="0" w:tplc="0410000F">
+      <w:start w:val="1"/>
+      <w:numFmt w:val="decimal"/>
+      <w:lvlText w:val="%1."/>
+      <w:lvlJc w:val="left"/>
+      <w:pPr>
+        <w:ind w:left="720" w:hanging="360"/>
+      </w:pPr>
+    </w:lvl>
+    <w:lvl w:ilvl="1" w:tplc="04100019" w:tentative="1">
+      <w:start w:val="1"/>
+      <w:numFmt w:val="lowerLetter"/>
+      <w:lvlText w:val="%2."/>
+      <w:lvlJc w:val="left"/>
+      <w:pPr>
+        <w:ind w:left="1440" w:hanging="360"/>
+      </w:pPr>
+    </w:lvl>
+    <w:lvl w:ilvl="2" w:tplc="0410001B" w:tentative="1">
+      <w:start w:val="1"/>
+      <w:numFmt w:val="lowerRoman"/>
+      <w:lvlText w:val="%3."/>
+      <w:lvlJc w:val="right"/>
+      <w:pPr>
+        <w:ind w:left="2160" w:hanging="180"/>
+      </w:pPr>
+    </w:lvl>
+    <w:lvl w:ilvl="3" w:tplc="0410000F" w:tentative="1">
+      <w:start w:val="1"/>
+      <w:numFmt w:val="decimal"/>
+      <w:lvlText w:val="%4."/>
+      <w:lvlJc w:val="left"/>
+      <w:pPr>
+        <w:ind w:left="2880" w:hanging="360"/>
+      </w:pPr>
+    </w:lvl>
+    <w:lvl w:ilvl="4" w:tplc="04100019" w:tentative="1">
+      <w:start w:val="1"/>
+      <w:numFmt w:val="lowerLetter"/>
+      <w:lvlText w:val="%5."/>
+      <w:lvlJc w:val="left"/>
+      <w:pPr>
+        <w:ind w:left="3600" w:hanging="360"/>
+      </w:pPr>
+    </w:lvl>
+    <w:lvl w:ilvl="5" w:tplc="0410001B" w:tentative="1">
+      <w:start w:val="1"/>
+      <w:numFmt w:val="lowerRoman"/>
+      <w:lvlText w:val="%6."/>
+      <w:lvlJc w:val="right"/>
+      <w:pPr>
+        <w:ind w:left="4320" w:hanging="180"/>
+      </w:pPr>
+    </w:lvl>
+    <w:lvl w:ilvl="6" w:tplc="0410000F" w:tentative="1">
+      <w:start w:val="1"/>
+      <w:numFmt w:val="decimal"/>
+      <w:lvlText w:val="%7."/>
+      <w:lvlJc w:val="left"/>
+      <w:pPr>
+        <w:ind w:left="5040" w:hanging="360"/>
+      </w:pPr>
+    </w:lvl>
+    <w:lvl w:ilvl="7" w:tplc="04100019" w:tentative="1">
+      <w:start w:val="1"/>
+      <w:numFmt w:val="lowerLetter"/>
+      <w:lvlText w:val="%8."/>
+      <w:lvlJc w:val="left"/>
+      <w:pPr>
+        <w:ind w:left="5760" w:hanging="360"/>
+      </w:pPr>
+    </w:lvl>
+    <w:lvl w:ilvl="8" w:tplc="0410001B" w:tentative="1">
+      <w:start w:val="1"/>
+      <w:numFmt w:val="lowerRoman"/>
+      <w:lvlText w:val="%9."/>
+      <w:lvlJc w:val="right"/>
+      <w:pPr>
+        <w:ind w:left="6480" w:hanging="180"/>
+      </w:pPr>
+    </w:lvl>
+  </w:abstractNum>
+  <w:abstractNum w:abstractNumId="20" w15:restartNumberingAfterBreak="0">
     <w:nsid w:val="7A946335"/>
     <w:multiLevelType w:val="hybridMultilevel"/>
     <w:tmpl w:val="3F26EC8E"/>
@@ -5339,7 +6079,7 @@
       </w:pPr>
     </w:lvl>
   </w:abstractNum>
-  <w:abstractNum w:abstractNumId="19" w15:restartNumberingAfterBreak="0">
+  <w:abstractNum w:abstractNumId="21" w15:restartNumberingAfterBreak="0">
     <w:nsid w:val="7D4518EF"/>
     <w:multiLevelType w:val="hybridMultilevel"/>
     <w:tmpl w:val="EE42E220"/>
@@ -5452,7 +6192,7 @@
       </w:rPr>
     </w:lvl>
   </w:abstractNum>
-  <w:abstractNum w:abstractNumId="20" w15:restartNumberingAfterBreak="0">
+  <w:abstractNum w:abstractNumId="22" w15:restartNumberingAfterBreak="0">
     <w:nsid w:val="7F801AAD"/>
     <w:multiLevelType w:val="hybridMultilevel"/>
     <w:tmpl w:val="30661B06"/>
@@ -5566,34 +6306,34 @@
     </w:lvl>
   </w:abstractNum>
   <w:num w:numId="1" w16cid:durableId="1283802465">
-    <w:abstractNumId w:val="12"/>
+    <w:abstractNumId w:val="13"/>
   </w:num>
   <w:num w:numId="2" w16cid:durableId="498346136">
-    <w:abstractNumId w:val="9"/>
+    <w:abstractNumId w:val="10"/>
   </w:num>
   <w:num w:numId="3" w16cid:durableId="1591163411">
+    <w:abstractNumId w:val="18"/>
+  </w:num>
+  <w:num w:numId="4" w16cid:durableId="1604343877">
     <w:abstractNumId w:val="17"/>
   </w:num>
-  <w:num w:numId="4" w16cid:durableId="1604343877">
-    <w:abstractNumId w:val="16"/>
-  </w:num>
   <w:num w:numId="5" w16cid:durableId="973749790">
-    <w:abstractNumId w:val="7"/>
+    <w:abstractNumId w:val="8"/>
   </w:num>
   <w:num w:numId="6" w16cid:durableId="68891307">
-    <w:abstractNumId w:val="13"/>
+    <w:abstractNumId w:val="14"/>
   </w:num>
   <w:num w:numId="7" w16cid:durableId="1099838249">
-    <w:abstractNumId w:val="20"/>
+    <w:abstractNumId w:val="22"/>
   </w:num>
   <w:num w:numId="8" w16cid:durableId="1552225041">
-    <w:abstractNumId w:val="19"/>
+    <w:abstractNumId w:val="21"/>
   </w:num>
   <w:num w:numId="9" w16cid:durableId="70733589">
     <w:abstractNumId w:val="1"/>
   </w:num>
   <w:num w:numId="10" w16cid:durableId="1528057185">
-    <w:abstractNumId w:val="15"/>
+    <w:abstractNumId w:val="16"/>
   </w:num>
   <w:num w:numId="11" w16cid:durableId="1751998902">
     <w:abstractNumId w:val="0"/>
@@ -5614,19 +6354,25 @@
     <w:abstractNumId w:val="2"/>
   </w:num>
   <w:num w:numId="17" w16cid:durableId="1604415292">
-    <w:abstractNumId w:val="8"/>
+    <w:abstractNumId w:val="9"/>
   </w:num>
   <w:num w:numId="18" w16cid:durableId="692540084">
-    <w:abstractNumId w:val="18"/>
+    <w:abstractNumId w:val="20"/>
   </w:num>
   <w:num w:numId="19" w16cid:durableId="1713384921">
-    <w:abstractNumId w:val="10"/>
+    <w:abstractNumId w:val="11"/>
   </w:num>
   <w:num w:numId="20" w16cid:durableId="1999723397">
-    <w:abstractNumId w:val="14"/>
+    <w:abstractNumId w:val="15"/>
   </w:num>
   <w:num w:numId="21" w16cid:durableId="1459572191">
-    <w:abstractNumId w:val="11"/>
+    <w:abstractNumId w:val="12"/>
+  </w:num>
+  <w:num w:numId="22" w16cid:durableId="1476871635">
+    <w:abstractNumId w:val="19"/>
+  </w:num>
+  <w:num w:numId="23" w16cid:durableId="338898941">
+    <w:abstractNumId w:val="7"/>
   </w:num>
 </w:numbering>
 </file>
@@ -6368,6 +7114,30 @@
       <w:ind w:left="440"/>
     </w:pPr>
   </w:style>
+  <w:style w:type="character" w:styleId="Menzionenonrisolta">
+    <w:name w:val="Unresolved Mention"/>
+    <w:basedOn w:val="Carpredefinitoparagrafo"/>
+    <w:uiPriority w:val="99"/>
+    <w:semiHidden/>
+    <w:unhideWhenUsed/>
+    <w:rsid w:val="00172691"/>
+    <w:rPr>
+      <w:color w:val="605E5C"/>
+      <w:shd w:val="clear" w:color="auto" w:fill="E1DFDD"/>
+    </w:rPr>
+  </w:style>
+  <w:style w:type="character" w:styleId="Collegamentovisitato">
+    <w:name w:val="FollowedHyperlink"/>
+    <w:basedOn w:val="Carpredefinitoparagrafo"/>
+    <w:uiPriority w:val="99"/>
+    <w:semiHidden/>
+    <w:unhideWhenUsed/>
+    <w:rsid w:val="00172691"/>
+    <w:rPr>
+      <w:color w:val="954F72" w:themeColor="followedHyperlink"/>
+      <w:u w:val="single"/>
+    </w:rPr>
+  </w:style>
 </w:styles>
 </file>
 

</xml_diff>

<commit_message>
50% del documento scritto
</commit_message>
<xml_diff>
--- a/doc/pianificazione/Manuale Utente Heatlhy Catering.docx
+++ b/doc/pianificazione/Manuale Utente Heatlhy Catering.docx
@@ -18,7 +18,7 @@
           <w:rFonts w:asciiTheme="minorHAnsi" w:hAnsiTheme="minorHAnsi" w:cstheme="minorHAnsi"/>
         </w:rPr>
       </w:pPr>
-      <w:bookmarkStart w:id="1" w:name="_Toc104231247"/>
+      <w:bookmarkStart w:id="1" w:name="_Toc104242985"/>
       <w:bookmarkEnd w:id="0"/>
       <w:proofErr w:type="spellStart"/>
       <w:r>
@@ -590,7 +590,7 @@
             </w:rPr>
             <w:fldChar w:fldCharType="separate"/>
           </w:r>
-          <w:hyperlink w:anchor="_Toc104231247" w:history="1">
+          <w:hyperlink w:anchor="_Toc104242985" w:history="1">
             <w:r>
               <w:rPr>
                 <w:rStyle w:val="Collegamentoipertestuale"/>
@@ -618,7 +618,7 @@
                 <w:noProof/>
                 <w:webHidden/>
               </w:rPr>
-              <w:instrText xml:space="preserve"> PAGEREF _Toc104231247 \h </w:instrText>
+              <w:instrText xml:space="preserve"> PAGEREF _Toc104242985 \h </w:instrText>
             </w:r>
             <w:r>
               <w:rPr>
@@ -661,7 +661,7 @@
               <w:lang w:eastAsia="it-IT"/>
             </w:rPr>
           </w:pPr>
-          <w:hyperlink w:anchor="_Toc104231248" w:history="1">
+          <w:hyperlink w:anchor="_Toc104242986" w:history="1">
             <w:r>
               <w:rPr>
                 <w:rStyle w:val="Collegamentoipertestuale"/>
@@ -691,7 +691,7 @@
                 <w:noProof/>
                 <w:webHidden/>
               </w:rPr>
-              <w:instrText xml:space="preserve"> PAGEREF _Toc104231248 \h </w:instrText>
+              <w:instrText xml:space="preserve"> PAGEREF _Toc104242986 \h </w:instrText>
             </w:r>
             <w:r>
               <w:rPr>
@@ -712,6 +712,515 @@
                 <w:webHidden/>
               </w:rPr>
               <w:t>3</w:t>
+            </w:r>
+            <w:r>
+              <w:rPr>
+                <w:noProof/>
+                <w:webHidden/>
+              </w:rPr>
+              <w:fldChar w:fldCharType="end"/>
+            </w:r>
+          </w:hyperlink>
+        </w:p>
+        <w:p>
+          <w:pPr>
+            <w:pStyle w:val="Sommario3"/>
+            <w:tabs>
+              <w:tab w:val="right" w:leader="dot" w:pos="9628"/>
+            </w:tabs>
+            <w:rPr>
+              <w:rFonts w:eastAsiaTheme="minorEastAsia"/>
+              <w:noProof/>
+              <w:lang w:eastAsia="it-IT"/>
+            </w:rPr>
+          </w:pPr>
+          <w:hyperlink w:anchor="_Toc104242987" w:history="1">
+            <w:r>
+              <w:rPr>
+                <w:rStyle w:val="Collegamentoipertestuale"/>
+                <w:rFonts w:cstheme="majorHAnsi"/>
+                <w:b/>
+                <w:bCs/>
+                <w:noProof/>
+              </w:rPr>
+              <w:t>Requisiti minimi della piattaforma</w:t>
+            </w:r>
+            <w:r>
+              <w:rPr>
+                <w:noProof/>
+                <w:webHidden/>
+              </w:rPr>
+              <w:tab/>
+            </w:r>
+            <w:r>
+              <w:rPr>
+                <w:noProof/>
+                <w:webHidden/>
+              </w:rPr>
+              <w:fldChar w:fldCharType="begin"/>
+            </w:r>
+            <w:r>
+              <w:rPr>
+                <w:noProof/>
+                <w:webHidden/>
+              </w:rPr>
+              <w:instrText xml:space="preserve"> PAGEREF _Toc104242987 \h </w:instrText>
+            </w:r>
+            <w:r>
+              <w:rPr>
+                <w:noProof/>
+                <w:webHidden/>
+              </w:rPr>
+            </w:r>
+            <w:r>
+              <w:rPr>
+                <w:noProof/>
+                <w:webHidden/>
+              </w:rPr>
+              <w:fldChar w:fldCharType="separate"/>
+            </w:r>
+            <w:r>
+              <w:rPr>
+                <w:noProof/>
+                <w:webHidden/>
+              </w:rPr>
+              <w:t>3</w:t>
+            </w:r>
+            <w:r>
+              <w:rPr>
+                <w:noProof/>
+                <w:webHidden/>
+              </w:rPr>
+              <w:fldChar w:fldCharType="end"/>
+            </w:r>
+          </w:hyperlink>
+        </w:p>
+        <w:p>
+          <w:pPr>
+            <w:pStyle w:val="Sommario3"/>
+            <w:tabs>
+              <w:tab w:val="right" w:leader="dot" w:pos="9628"/>
+            </w:tabs>
+            <w:rPr>
+              <w:rFonts w:eastAsiaTheme="minorEastAsia"/>
+              <w:noProof/>
+              <w:lang w:eastAsia="it-IT"/>
+            </w:rPr>
+          </w:pPr>
+          <w:hyperlink w:anchor="_Toc104242988" w:history="1">
+            <w:r>
+              <w:rPr>
+                <w:rStyle w:val="Collegamentoipertestuale"/>
+                <w:rFonts w:cstheme="majorHAnsi"/>
+                <w:b/>
+                <w:bCs/>
+                <w:noProof/>
+              </w:rPr>
+              <w:t>Requisiti consigliati della piattaforma</w:t>
+            </w:r>
+            <w:r>
+              <w:rPr>
+                <w:noProof/>
+                <w:webHidden/>
+              </w:rPr>
+              <w:tab/>
+            </w:r>
+            <w:r>
+              <w:rPr>
+                <w:noProof/>
+                <w:webHidden/>
+              </w:rPr>
+              <w:fldChar w:fldCharType="begin"/>
+            </w:r>
+            <w:r>
+              <w:rPr>
+                <w:noProof/>
+                <w:webHidden/>
+              </w:rPr>
+              <w:instrText xml:space="preserve"> PAGEREF _Toc104242988 \h </w:instrText>
+            </w:r>
+            <w:r>
+              <w:rPr>
+                <w:noProof/>
+                <w:webHidden/>
+              </w:rPr>
+            </w:r>
+            <w:r>
+              <w:rPr>
+                <w:noProof/>
+                <w:webHidden/>
+              </w:rPr>
+              <w:fldChar w:fldCharType="separate"/>
+            </w:r>
+            <w:r>
+              <w:rPr>
+                <w:noProof/>
+                <w:webHidden/>
+              </w:rPr>
+              <w:t>3</w:t>
+            </w:r>
+            <w:r>
+              <w:rPr>
+                <w:noProof/>
+                <w:webHidden/>
+              </w:rPr>
+              <w:fldChar w:fldCharType="end"/>
+            </w:r>
+          </w:hyperlink>
+        </w:p>
+        <w:p>
+          <w:pPr>
+            <w:pStyle w:val="Sommario1"/>
+            <w:tabs>
+              <w:tab w:val="right" w:leader="dot" w:pos="9628"/>
+            </w:tabs>
+            <w:rPr>
+              <w:rFonts w:eastAsiaTheme="minorEastAsia"/>
+              <w:noProof/>
+              <w:lang w:eastAsia="it-IT"/>
+            </w:rPr>
+          </w:pPr>
+          <w:hyperlink w:anchor="_Toc104242989" w:history="1">
+            <w:r>
+              <w:rPr>
+                <w:rStyle w:val="Collegamentoipertestuale"/>
+                <w:rFonts w:cstheme="majorHAnsi"/>
+                <w:b/>
+                <w:bCs/>
+                <w:noProof/>
+              </w:rPr>
+              <w:t>Introduzione</w:t>
+            </w:r>
+            <w:r>
+              <w:rPr>
+                <w:noProof/>
+                <w:webHidden/>
+              </w:rPr>
+              <w:tab/>
+            </w:r>
+            <w:r>
+              <w:rPr>
+                <w:noProof/>
+                <w:webHidden/>
+              </w:rPr>
+              <w:fldChar w:fldCharType="begin"/>
+            </w:r>
+            <w:r>
+              <w:rPr>
+                <w:noProof/>
+                <w:webHidden/>
+              </w:rPr>
+              <w:instrText xml:space="preserve"> PAGEREF _Toc104242989 \h </w:instrText>
+            </w:r>
+            <w:r>
+              <w:rPr>
+                <w:noProof/>
+                <w:webHidden/>
+              </w:rPr>
+            </w:r>
+            <w:r>
+              <w:rPr>
+                <w:noProof/>
+                <w:webHidden/>
+              </w:rPr>
+              <w:fldChar w:fldCharType="separate"/>
+            </w:r>
+            <w:r>
+              <w:rPr>
+                <w:noProof/>
+                <w:webHidden/>
+              </w:rPr>
+              <w:t>3</w:t>
+            </w:r>
+            <w:r>
+              <w:rPr>
+                <w:noProof/>
+                <w:webHidden/>
+              </w:rPr>
+              <w:fldChar w:fldCharType="end"/>
+            </w:r>
+          </w:hyperlink>
+        </w:p>
+        <w:p>
+          <w:pPr>
+            <w:pStyle w:val="Sommario1"/>
+            <w:tabs>
+              <w:tab w:val="right" w:leader="dot" w:pos="9628"/>
+            </w:tabs>
+            <w:rPr>
+              <w:rFonts w:eastAsiaTheme="minorEastAsia"/>
+              <w:noProof/>
+              <w:lang w:eastAsia="it-IT"/>
+            </w:rPr>
+          </w:pPr>
+          <w:hyperlink w:anchor="_Toc104242990" w:history="1">
+            <w:r>
+              <w:rPr>
+                <w:rStyle w:val="Collegamentoipertestuale"/>
+                <w:rFonts w:cstheme="majorHAnsi"/>
+                <w:b/>
+                <w:bCs/>
+                <w:noProof/>
+              </w:rPr>
+              <w:t>Installazione</w:t>
+            </w:r>
+            <w:r>
+              <w:rPr>
+                <w:noProof/>
+                <w:webHidden/>
+              </w:rPr>
+              <w:tab/>
+            </w:r>
+            <w:r>
+              <w:rPr>
+                <w:noProof/>
+                <w:webHidden/>
+              </w:rPr>
+              <w:fldChar w:fldCharType="begin"/>
+            </w:r>
+            <w:r>
+              <w:rPr>
+                <w:noProof/>
+                <w:webHidden/>
+              </w:rPr>
+              <w:instrText xml:space="preserve"> PAGEREF _Toc104242990 \h </w:instrText>
+            </w:r>
+            <w:r>
+              <w:rPr>
+                <w:noProof/>
+                <w:webHidden/>
+              </w:rPr>
+            </w:r>
+            <w:r>
+              <w:rPr>
+                <w:noProof/>
+                <w:webHidden/>
+              </w:rPr>
+              <w:fldChar w:fldCharType="separate"/>
+            </w:r>
+            <w:r>
+              <w:rPr>
+                <w:noProof/>
+                <w:webHidden/>
+              </w:rPr>
+              <w:t>3</w:t>
+            </w:r>
+            <w:r>
+              <w:rPr>
+                <w:noProof/>
+                <w:webHidden/>
+              </w:rPr>
+              <w:fldChar w:fldCharType="end"/>
+            </w:r>
+          </w:hyperlink>
+        </w:p>
+        <w:p>
+          <w:pPr>
+            <w:pStyle w:val="Sommario1"/>
+            <w:tabs>
+              <w:tab w:val="right" w:leader="dot" w:pos="9628"/>
+            </w:tabs>
+            <w:rPr>
+              <w:rFonts w:eastAsiaTheme="minorEastAsia"/>
+              <w:noProof/>
+              <w:lang w:eastAsia="it-IT"/>
+            </w:rPr>
+          </w:pPr>
+          <w:hyperlink w:anchor="_Toc104242991" w:history="1">
+            <w:r>
+              <w:rPr>
+                <w:rStyle w:val="Collegamentoipertestuale"/>
+                <w:b/>
+                <w:bCs/>
+                <w:noProof/>
+              </w:rPr>
+              <w:t>Avvio</w:t>
+            </w:r>
+            <w:r>
+              <w:rPr>
+                <w:noProof/>
+                <w:webHidden/>
+              </w:rPr>
+              <w:tab/>
+            </w:r>
+            <w:r>
+              <w:rPr>
+                <w:noProof/>
+                <w:webHidden/>
+              </w:rPr>
+              <w:fldChar w:fldCharType="begin"/>
+            </w:r>
+            <w:r>
+              <w:rPr>
+                <w:noProof/>
+                <w:webHidden/>
+              </w:rPr>
+              <w:instrText xml:space="preserve"> PAGEREF _Toc104242991 \h </w:instrText>
+            </w:r>
+            <w:r>
+              <w:rPr>
+                <w:noProof/>
+                <w:webHidden/>
+              </w:rPr>
+            </w:r>
+            <w:r>
+              <w:rPr>
+                <w:noProof/>
+                <w:webHidden/>
+              </w:rPr>
+              <w:fldChar w:fldCharType="separate"/>
+            </w:r>
+            <w:r>
+              <w:rPr>
+                <w:noProof/>
+                <w:webHidden/>
+              </w:rPr>
+              <w:t>4</w:t>
+            </w:r>
+            <w:r>
+              <w:rPr>
+                <w:noProof/>
+                <w:webHidden/>
+              </w:rPr>
+              <w:fldChar w:fldCharType="end"/>
+            </w:r>
+          </w:hyperlink>
+        </w:p>
+        <w:p>
+          <w:pPr>
+            <w:pStyle w:val="Sommario1"/>
+            <w:tabs>
+              <w:tab w:val="right" w:leader="dot" w:pos="9628"/>
+            </w:tabs>
+            <w:rPr>
+              <w:rFonts w:eastAsiaTheme="minorEastAsia"/>
+              <w:noProof/>
+              <w:lang w:eastAsia="it-IT"/>
+            </w:rPr>
+          </w:pPr>
+          <w:hyperlink w:anchor="_Toc104242992" w:history="1">
+            <w:r>
+              <w:rPr>
+                <w:rStyle w:val="Collegamentoipertestuale"/>
+                <w:b/>
+                <w:bCs/>
+                <w:noProof/>
+              </w:rPr>
+              <w:t>Storia</w:t>
+            </w:r>
+            <w:r>
+              <w:rPr>
+                <w:noProof/>
+                <w:webHidden/>
+              </w:rPr>
+              <w:tab/>
+            </w:r>
+            <w:r>
+              <w:rPr>
+                <w:noProof/>
+                <w:webHidden/>
+              </w:rPr>
+              <w:fldChar w:fldCharType="begin"/>
+            </w:r>
+            <w:r>
+              <w:rPr>
+                <w:noProof/>
+                <w:webHidden/>
+              </w:rPr>
+              <w:instrText xml:space="preserve"> PAGEREF _Toc104242992 \h </w:instrText>
+            </w:r>
+            <w:r>
+              <w:rPr>
+                <w:noProof/>
+                <w:webHidden/>
+              </w:rPr>
+            </w:r>
+            <w:r>
+              <w:rPr>
+                <w:noProof/>
+                <w:webHidden/>
+              </w:rPr>
+              <w:fldChar w:fldCharType="separate"/>
+            </w:r>
+            <w:r>
+              <w:rPr>
+                <w:noProof/>
+                <w:webHidden/>
+              </w:rPr>
+              <w:t>4</w:t>
+            </w:r>
+            <w:r>
+              <w:rPr>
+                <w:noProof/>
+                <w:webHidden/>
+              </w:rPr>
+              <w:fldChar w:fldCharType="end"/>
+            </w:r>
+          </w:hyperlink>
+        </w:p>
+        <w:p>
+          <w:pPr>
+            <w:pStyle w:val="Sommario1"/>
+            <w:tabs>
+              <w:tab w:val="right" w:leader="dot" w:pos="9628"/>
+            </w:tabs>
+            <w:rPr>
+              <w:rFonts w:eastAsiaTheme="minorEastAsia"/>
+              <w:noProof/>
+              <w:lang w:eastAsia="it-IT"/>
+            </w:rPr>
+          </w:pPr>
+          <w:hyperlink w:anchor="_Toc104242993" w:history="1">
+            <w:r>
+              <w:rPr>
+                <w:rStyle w:val="Collegamentoipertestuale"/>
+                <w:rFonts w:cstheme="majorHAnsi"/>
+                <w:b/>
+                <w:bCs/>
+                <w:noProof/>
+              </w:rPr>
+              <w:t>Schermate principali</w:t>
+            </w:r>
+            <w:r>
+              <w:rPr>
+                <w:noProof/>
+                <w:webHidden/>
+              </w:rPr>
+              <w:tab/>
+            </w:r>
+            <w:r>
+              <w:rPr>
+                <w:noProof/>
+                <w:webHidden/>
+              </w:rPr>
+              <w:fldChar w:fldCharType="begin"/>
+            </w:r>
+            <w:r>
+              <w:rPr>
+                <w:noProof/>
+                <w:webHidden/>
+              </w:rPr>
+              <w:instrText xml:space="preserve"> PAGEREF _Toc104242993 \h </w:instrText>
+            </w:r>
+            <w:r>
+              <w:rPr>
+                <w:noProof/>
+                <w:webHidden/>
+              </w:rPr>
+            </w:r>
+            <w:r>
+              <w:rPr>
+                <w:noProof/>
+                <w:webHidden/>
+              </w:rPr>
+              <w:fldChar w:fldCharType="separate"/>
+            </w:r>
+            <w:r>
+              <w:rPr>
+                <w:noProof/>
+                <w:webHidden/>
+              </w:rPr>
+              <w:t>5</w:t>
             </w:r>
             <w:r>
               <w:rPr>
@@ -734,16 +1243,15 @@
               <w:lang w:eastAsia="it-IT"/>
             </w:rPr>
           </w:pPr>
-          <w:hyperlink w:anchor="_Toc104231249" w:history="1">
+          <w:hyperlink w:anchor="_Toc104242994" w:history="1">
             <w:r>
               <w:rPr>
                 <w:rStyle w:val="Collegamentoipertestuale"/>
-                <w:rFonts w:cstheme="majorHAnsi"/>
                 <w:b/>
                 <w:bCs/>
                 <w:noProof/>
               </w:rPr>
-              <w:t>Requisiti minimi</w:t>
+              <w:t>Menu Principale</w:t>
             </w:r>
             <w:r>
               <w:rPr>
@@ -764,7 +1272,7 @@
                 <w:noProof/>
                 <w:webHidden/>
               </w:rPr>
-              <w:instrText xml:space="preserve"> PAGEREF _Toc104231249 \h </w:instrText>
+              <w:instrText xml:space="preserve"> PAGEREF _Toc104242994 \h </w:instrText>
             </w:r>
             <w:r>
               <w:rPr>
@@ -784,7 +1292,7 @@
                 <w:noProof/>
                 <w:webHidden/>
               </w:rPr>
-              <w:t>3</w:t>
+              <w:t>5</w:t>
             </w:r>
             <w:r>
               <w:rPr>
@@ -807,16 +1315,15 @@
               <w:lang w:eastAsia="it-IT"/>
             </w:rPr>
           </w:pPr>
-          <w:hyperlink w:anchor="_Toc104231250" w:history="1">
+          <w:hyperlink w:anchor="_Toc104242995" w:history="1">
             <w:r>
               <w:rPr>
                 <w:rStyle w:val="Collegamentoipertestuale"/>
-                <w:rFonts w:cstheme="majorHAnsi"/>
                 <w:b/>
                 <w:bCs/>
                 <w:noProof/>
               </w:rPr>
-              <w:t>Requisiti Consigliati</w:t>
+              <w:t>Menu Selezione Modifica profilo</w:t>
             </w:r>
             <w:r>
               <w:rPr>
@@ -837,7 +1344,7 @@
                 <w:noProof/>
                 <w:webHidden/>
               </w:rPr>
-              <w:instrText xml:space="preserve"> PAGEREF _Toc104231250 \h </w:instrText>
+              <w:instrText xml:space="preserve"> PAGEREF _Toc104242995 \h </w:instrText>
             </w:r>
             <w:r>
               <w:rPr>
@@ -857,7 +1364,367 @@
                 <w:noProof/>
                 <w:webHidden/>
               </w:rPr>
-              <w:t>3</w:t>
+              <w:t>5</w:t>
+            </w:r>
+            <w:r>
+              <w:rPr>
+                <w:noProof/>
+                <w:webHidden/>
+              </w:rPr>
+              <w:fldChar w:fldCharType="end"/>
+            </w:r>
+          </w:hyperlink>
+        </w:p>
+        <w:p>
+          <w:pPr>
+            <w:pStyle w:val="Sommario2"/>
+            <w:tabs>
+              <w:tab w:val="right" w:leader="dot" w:pos="9628"/>
+            </w:tabs>
+            <w:rPr>
+              <w:rFonts w:eastAsiaTheme="minorEastAsia"/>
+              <w:noProof/>
+              <w:lang w:eastAsia="it-IT"/>
+            </w:rPr>
+          </w:pPr>
+          <w:hyperlink w:anchor="_Toc104242996" w:history="1">
+            <w:r>
+              <w:rPr>
+                <w:rStyle w:val="Collegamentoipertestuale"/>
+                <w:b/>
+                <w:bCs/>
+                <w:noProof/>
+              </w:rPr>
+              <w:t>Menu Creazione profilo</w:t>
+            </w:r>
+            <w:r>
+              <w:rPr>
+                <w:noProof/>
+                <w:webHidden/>
+              </w:rPr>
+              <w:tab/>
+            </w:r>
+            <w:r>
+              <w:rPr>
+                <w:noProof/>
+                <w:webHidden/>
+              </w:rPr>
+              <w:fldChar w:fldCharType="begin"/>
+            </w:r>
+            <w:r>
+              <w:rPr>
+                <w:noProof/>
+                <w:webHidden/>
+              </w:rPr>
+              <w:instrText xml:space="preserve"> PAGEREF _Toc104242996 \h </w:instrText>
+            </w:r>
+            <w:r>
+              <w:rPr>
+                <w:noProof/>
+                <w:webHidden/>
+              </w:rPr>
+            </w:r>
+            <w:r>
+              <w:rPr>
+                <w:noProof/>
+                <w:webHidden/>
+              </w:rPr>
+              <w:fldChar w:fldCharType="separate"/>
+            </w:r>
+            <w:r>
+              <w:rPr>
+                <w:noProof/>
+                <w:webHidden/>
+              </w:rPr>
+              <w:t>5</w:t>
+            </w:r>
+            <w:r>
+              <w:rPr>
+                <w:noProof/>
+                <w:webHidden/>
+              </w:rPr>
+              <w:fldChar w:fldCharType="end"/>
+            </w:r>
+          </w:hyperlink>
+        </w:p>
+        <w:p>
+          <w:pPr>
+            <w:pStyle w:val="Sommario2"/>
+            <w:tabs>
+              <w:tab w:val="right" w:leader="dot" w:pos="9628"/>
+            </w:tabs>
+            <w:rPr>
+              <w:rFonts w:eastAsiaTheme="minorEastAsia"/>
+              <w:noProof/>
+              <w:lang w:eastAsia="it-IT"/>
+            </w:rPr>
+          </w:pPr>
+          <w:hyperlink w:anchor="_Toc104242997" w:history="1">
+            <w:r>
+              <w:rPr>
+                <w:rStyle w:val="Collegamentoipertestuale"/>
+                <w:b/>
+                <w:bCs/>
+                <w:noProof/>
+              </w:rPr>
+              <w:t>Classifica</w:t>
+            </w:r>
+            <w:r>
+              <w:rPr>
+                <w:noProof/>
+                <w:webHidden/>
+              </w:rPr>
+              <w:tab/>
+            </w:r>
+            <w:r>
+              <w:rPr>
+                <w:noProof/>
+                <w:webHidden/>
+              </w:rPr>
+              <w:fldChar w:fldCharType="begin"/>
+            </w:r>
+            <w:r>
+              <w:rPr>
+                <w:noProof/>
+                <w:webHidden/>
+              </w:rPr>
+              <w:instrText xml:space="preserve"> PAGEREF _Toc104242997 \h </w:instrText>
+            </w:r>
+            <w:r>
+              <w:rPr>
+                <w:noProof/>
+                <w:webHidden/>
+              </w:rPr>
+            </w:r>
+            <w:r>
+              <w:rPr>
+                <w:noProof/>
+                <w:webHidden/>
+              </w:rPr>
+              <w:fldChar w:fldCharType="separate"/>
+            </w:r>
+            <w:r>
+              <w:rPr>
+                <w:noProof/>
+                <w:webHidden/>
+              </w:rPr>
+              <w:t>5</w:t>
+            </w:r>
+            <w:r>
+              <w:rPr>
+                <w:noProof/>
+                <w:webHidden/>
+              </w:rPr>
+              <w:fldChar w:fldCharType="end"/>
+            </w:r>
+          </w:hyperlink>
+        </w:p>
+        <w:p>
+          <w:pPr>
+            <w:pStyle w:val="Sommario2"/>
+            <w:tabs>
+              <w:tab w:val="right" w:leader="dot" w:pos="9628"/>
+            </w:tabs>
+            <w:rPr>
+              <w:rFonts w:eastAsiaTheme="minorEastAsia"/>
+              <w:noProof/>
+              <w:lang w:eastAsia="it-IT"/>
+            </w:rPr>
+          </w:pPr>
+          <w:hyperlink w:anchor="_Toc104242998" w:history="1">
+            <w:r>
+              <w:rPr>
+                <w:rStyle w:val="Collegamentoipertestuale"/>
+                <w:b/>
+                <w:bCs/>
+                <w:noProof/>
+              </w:rPr>
+              <w:t>Schermata opzioni</w:t>
+            </w:r>
+            <w:r>
+              <w:rPr>
+                <w:noProof/>
+                <w:webHidden/>
+              </w:rPr>
+              <w:tab/>
+            </w:r>
+            <w:r>
+              <w:rPr>
+                <w:noProof/>
+                <w:webHidden/>
+              </w:rPr>
+              <w:fldChar w:fldCharType="begin"/>
+            </w:r>
+            <w:r>
+              <w:rPr>
+                <w:noProof/>
+                <w:webHidden/>
+              </w:rPr>
+              <w:instrText xml:space="preserve"> PAGEREF _Toc104242998 \h </w:instrText>
+            </w:r>
+            <w:r>
+              <w:rPr>
+                <w:noProof/>
+                <w:webHidden/>
+              </w:rPr>
+            </w:r>
+            <w:r>
+              <w:rPr>
+                <w:noProof/>
+                <w:webHidden/>
+              </w:rPr>
+              <w:fldChar w:fldCharType="separate"/>
+            </w:r>
+            <w:r>
+              <w:rPr>
+                <w:noProof/>
+                <w:webHidden/>
+              </w:rPr>
+              <w:t>6</w:t>
+            </w:r>
+            <w:r>
+              <w:rPr>
+                <w:noProof/>
+                <w:webHidden/>
+              </w:rPr>
+              <w:fldChar w:fldCharType="end"/>
+            </w:r>
+          </w:hyperlink>
+        </w:p>
+        <w:p>
+          <w:pPr>
+            <w:pStyle w:val="Sommario2"/>
+            <w:tabs>
+              <w:tab w:val="right" w:leader="dot" w:pos="9628"/>
+            </w:tabs>
+            <w:rPr>
+              <w:rFonts w:eastAsiaTheme="minorEastAsia"/>
+              <w:noProof/>
+              <w:lang w:eastAsia="it-IT"/>
+            </w:rPr>
+          </w:pPr>
+          <w:hyperlink w:anchor="_Toc104242999" w:history="1">
+            <w:r>
+              <w:rPr>
+                <w:rStyle w:val="Collegamentoipertestuale"/>
+                <w:b/>
+                <w:bCs/>
+                <w:noProof/>
+              </w:rPr>
+              <w:t>Selezione Livelli</w:t>
+            </w:r>
+            <w:r>
+              <w:rPr>
+                <w:noProof/>
+                <w:webHidden/>
+              </w:rPr>
+              <w:tab/>
+            </w:r>
+            <w:r>
+              <w:rPr>
+                <w:noProof/>
+                <w:webHidden/>
+              </w:rPr>
+              <w:fldChar w:fldCharType="begin"/>
+            </w:r>
+            <w:r>
+              <w:rPr>
+                <w:noProof/>
+                <w:webHidden/>
+              </w:rPr>
+              <w:instrText xml:space="preserve"> PAGEREF _Toc104242999 \h </w:instrText>
+            </w:r>
+            <w:r>
+              <w:rPr>
+                <w:noProof/>
+                <w:webHidden/>
+              </w:rPr>
+            </w:r>
+            <w:r>
+              <w:rPr>
+                <w:noProof/>
+                <w:webHidden/>
+              </w:rPr>
+              <w:fldChar w:fldCharType="separate"/>
+            </w:r>
+            <w:r>
+              <w:rPr>
+                <w:noProof/>
+                <w:webHidden/>
+              </w:rPr>
+              <w:t>6</w:t>
+            </w:r>
+            <w:r>
+              <w:rPr>
+                <w:noProof/>
+                <w:webHidden/>
+              </w:rPr>
+              <w:fldChar w:fldCharType="end"/>
+            </w:r>
+          </w:hyperlink>
+        </w:p>
+        <w:p>
+          <w:pPr>
+            <w:pStyle w:val="Sommario2"/>
+            <w:tabs>
+              <w:tab w:val="right" w:leader="dot" w:pos="9628"/>
+            </w:tabs>
+            <w:rPr>
+              <w:rFonts w:eastAsiaTheme="minorEastAsia"/>
+              <w:noProof/>
+              <w:lang w:eastAsia="it-IT"/>
+            </w:rPr>
+          </w:pPr>
+          <w:hyperlink w:anchor="_Toc104243000" w:history="1">
+            <w:r>
+              <w:rPr>
+                <w:rStyle w:val="Collegamentoipertestuale"/>
+                <w:b/>
+                <w:bCs/>
+                <w:noProof/>
+              </w:rPr>
+              <w:t>Menu pausa</w:t>
+            </w:r>
+            <w:r>
+              <w:rPr>
+                <w:noProof/>
+                <w:webHidden/>
+              </w:rPr>
+              <w:tab/>
+            </w:r>
+            <w:r>
+              <w:rPr>
+                <w:noProof/>
+                <w:webHidden/>
+              </w:rPr>
+              <w:fldChar w:fldCharType="begin"/>
+            </w:r>
+            <w:r>
+              <w:rPr>
+                <w:noProof/>
+                <w:webHidden/>
+              </w:rPr>
+              <w:instrText xml:space="preserve"> PAGEREF _Toc104243000 \h </w:instrText>
+            </w:r>
+            <w:r>
+              <w:rPr>
+                <w:noProof/>
+                <w:webHidden/>
+              </w:rPr>
+            </w:r>
+            <w:r>
+              <w:rPr>
+                <w:noProof/>
+                <w:webHidden/>
+              </w:rPr>
+              <w:fldChar w:fldCharType="separate"/>
+            </w:r>
+            <w:r>
+              <w:rPr>
+                <w:noProof/>
+                <w:webHidden/>
+              </w:rPr>
+              <w:t>6</w:t>
             </w:r>
             <w:r>
               <w:rPr>
@@ -880,16 +1747,85 @@
               <w:lang w:eastAsia="it-IT"/>
             </w:rPr>
           </w:pPr>
-          <w:hyperlink w:anchor="_Toc104231251" w:history="1">
+          <w:hyperlink w:anchor="_Toc104243001" w:history="1">
             <w:r>
               <w:rPr>
                 <w:rStyle w:val="Collegamentoipertestuale"/>
-                <w:rFonts w:cstheme="majorHAnsi"/>
+                <w:noProof/>
+              </w:rPr>
+              <w:t>Gameplay</w:t>
+            </w:r>
+            <w:r>
+              <w:rPr>
+                <w:noProof/>
+                <w:webHidden/>
+              </w:rPr>
+              <w:tab/>
+            </w:r>
+            <w:r>
+              <w:rPr>
+                <w:noProof/>
+                <w:webHidden/>
+              </w:rPr>
+              <w:fldChar w:fldCharType="begin"/>
+            </w:r>
+            <w:r>
+              <w:rPr>
+                <w:noProof/>
+                <w:webHidden/>
+              </w:rPr>
+              <w:instrText xml:space="preserve"> PAGEREF _Toc104243001 \h </w:instrText>
+            </w:r>
+            <w:r>
+              <w:rPr>
+                <w:noProof/>
+                <w:webHidden/>
+              </w:rPr>
+            </w:r>
+            <w:r>
+              <w:rPr>
+                <w:noProof/>
+                <w:webHidden/>
+              </w:rPr>
+              <w:fldChar w:fldCharType="separate"/>
+            </w:r>
+            <w:r>
+              <w:rPr>
+                <w:noProof/>
+                <w:webHidden/>
+              </w:rPr>
+              <w:t>6</w:t>
+            </w:r>
+            <w:r>
+              <w:rPr>
+                <w:noProof/>
+                <w:webHidden/>
+              </w:rPr>
+              <w:fldChar w:fldCharType="end"/>
+            </w:r>
+          </w:hyperlink>
+        </w:p>
+        <w:p>
+          <w:pPr>
+            <w:pStyle w:val="Sommario2"/>
+            <w:tabs>
+              <w:tab w:val="right" w:leader="dot" w:pos="9628"/>
+            </w:tabs>
+            <w:rPr>
+              <w:rFonts w:eastAsiaTheme="minorEastAsia"/>
+              <w:noProof/>
+              <w:lang w:eastAsia="it-IT"/>
+            </w:rPr>
+          </w:pPr>
+          <w:hyperlink w:anchor="_Toc104243002" w:history="1">
+            <w:r>
+              <w:rPr>
+                <w:rStyle w:val="Collegamentoipertestuale"/>
                 <w:b/>
                 <w:bCs/>
                 <w:noProof/>
               </w:rPr>
-              <w:t>Introduzione</w:t>
+              <w:t>Meccaniche di Gioco</w:t>
             </w:r>
             <w:r>
               <w:rPr>
@@ -910,7 +1846,7 @@
                 <w:noProof/>
                 <w:webHidden/>
               </w:rPr>
-              <w:instrText xml:space="preserve"> PAGEREF _Toc104231251 \h </w:instrText>
+              <w:instrText xml:space="preserve"> PAGEREF _Toc104243002 \h </w:instrText>
             </w:r>
             <w:r>
               <w:rPr>
@@ -930,7 +1866,7 @@
                 <w:noProof/>
                 <w:webHidden/>
               </w:rPr>
-              <w:t>3</w:t>
+              <w:t>6</w:t>
             </w:r>
             <w:r>
               <w:rPr>
@@ -953,16 +1889,15 @@
               <w:lang w:eastAsia="it-IT"/>
             </w:rPr>
           </w:pPr>
-          <w:hyperlink w:anchor="_Toc104231252" w:history="1">
+          <w:hyperlink w:anchor="_Toc104243003" w:history="1">
             <w:r>
               <w:rPr>
                 <w:rStyle w:val="Collegamentoipertestuale"/>
-                <w:rFonts w:cstheme="majorHAnsi"/>
                 <w:b/>
                 <w:bCs/>
                 <w:noProof/>
               </w:rPr>
-              <w:t>Installazione</w:t>
+              <w:t>Comandi</w:t>
             </w:r>
             <w:r>
               <w:rPr>
@@ -983,7 +1918,7 @@
                 <w:noProof/>
                 <w:webHidden/>
               </w:rPr>
-              <w:instrText xml:space="preserve"> PAGEREF _Toc104231252 \h </w:instrText>
+              <w:instrText xml:space="preserve"> PAGEREF _Toc104243003 \h </w:instrText>
             </w:r>
             <w:r>
               <w:rPr>
@@ -1003,7 +1938,7 @@
                 <w:noProof/>
                 <w:webHidden/>
               </w:rPr>
-              <w:t>4</w:t>
+              <w:t>6</w:t>
             </w:r>
             <w:r>
               <w:rPr>
@@ -1026,7 +1961,7 @@
               <w:lang w:eastAsia="it-IT"/>
             </w:rPr>
           </w:pPr>
-          <w:hyperlink w:anchor="_Toc104231253" w:history="1">
+          <w:hyperlink w:anchor="_Toc104243004" w:history="1">
             <w:r>
               <w:rPr>
                 <w:rStyle w:val="Collegamentoipertestuale"/>
@@ -1034,7 +1969,7 @@
                 <w:bCs/>
                 <w:noProof/>
               </w:rPr>
-              <w:t>Avvio</w:t>
+              <w:t>Insegnamenti</w:t>
             </w:r>
             <w:r>
               <w:rPr>
@@ -1055,7 +1990,7 @@
                 <w:noProof/>
                 <w:webHidden/>
               </w:rPr>
-              <w:instrText xml:space="preserve"> PAGEREF _Toc104231253 \h </w:instrText>
+              <w:instrText xml:space="preserve"> PAGEREF _Toc104243004 \h </w:instrText>
             </w:r>
             <w:r>
               <w:rPr>
@@ -1075,7 +2010,7 @@
                 <w:noProof/>
                 <w:webHidden/>
               </w:rPr>
-              <w:t>4</w:t>
+              <w:t>6</w:t>
             </w:r>
             <w:r>
               <w:rPr>
@@ -1098,80 +2033,7 @@
               <w:lang w:eastAsia="it-IT"/>
             </w:rPr>
           </w:pPr>
-          <w:hyperlink w:anchor="_Toc104231254" w:history="1">
-            <w:r>
-              <w:rPr>
-                <w:rStyle w:val="Collegamentoipertestuale"/>
-                <w:rFonts w:cstheme="majorHAnsi"/>
-                <w:b/>
-                <w:bCs/>
-                <w:noProof/>
-              </w:rPr>
-              <w:t>Schermate principali</w:t>
-            </w:r>
-            <w:r>
-              <w:rPr>
-                <w:noProof/>
-                <w:webHidden/>
-              </w:rPr>
-              <w:tab/>
-            </w:r>
-            <w:r>
-              <w:rPr>
-                <w:noProof/>
-                <w:webHidden/>
-              </w:rPr>
-              <w:fldChar w:fldCharType="begin"/>
-            </w:r>
-            <w:r>
-              <w:rPr>
-                <w:noProof/>
-                <w:webHidden/>
-              </w:rPr>
-              <w:instrText xml:space="preserve"> PAGEREF _Toc104231254 \h </w:instrText>
-            </w:r>
-            <w:r>
-              <w:rPr>
-                <w:noProof/>
-                <w:webHidden/>
-              </w:rPr>
-            </w:r>
-            <w:r>
-              <w:rPr>
-                <w:noProof/>
-                <w:webHidden/>
-              </w:rPr>
-              <w:fldChar w:fldCharType="separate"/>
-            </w:r>
-            <w:r>
-              <w:rPr>
-                <w:noProof/>
-                <w:webHidden/>
-              </w:rPr>
-              <w:t>5</w:t>
-            </w:r>
-            <w:r>
-              <w:rPr>
-                <w:noProof/>
-                <w:webHidden/>
-              </w:rPr>
-              <w:fldChar w:fldCharType="end"/>
-            </w:r>
-          </w:hyperlink>
-        </w:p>
-        <w:p>
-          <w:pPr>
-            <w:pStyle w:val="Sommario2"/>
-            <w:tabs>
-              <w:tab w:val="right" w:leader="dot" w:pos="9628"/>
-            </w:tabs>
-            <w:rPr>
-              <w:rFonts w:eastAsiaTheme="minorEastAsia"/>
-              <w:noProof/>
-              <w:lang w:eastAsia="it-IT"/>
-            </w:rPr>
-          </w:pPr>
-          <w:hyperlink w:anchor="_Toc104231255" w:history="1">
+          <w:hyperlink w:anchor="_Toc104243005" w:history="1">
             <w:r>
               <w:rPr>
                 <w:rStyle w:val="Collegamentoipertestuale"/>
@@ -1179,7 +2041,7 @@
                 <w:bCs/>
                 <w:noProof/>
               </w:rPr>
-              <w:t>Menu Principale</w:t>
+              <w:t>Riferimenti utili alla comprensione degli argomenti trattati</w:t>
             </w:r>
             <w:r>
               <w:rPr>
@@ -1200,7 +2062,7 @@
                 <w:noProof/>
                 <w:webHidden/>
               </w:rPr>
-              <w:instrText xml:space="preserve"> PAGEREF _Toc104231255 \h </w:instrText>
+              <w:instrText xml:space="preserve"> PAGEREF _Toc104243005 \h </w:instrText>
             </w:r>
             <w:r>
               <w:rPr>
@@ -1220,656 +2082,7 @@
                 <w:noProof/>
                 <w:webHidden/>
               </w:rPr>
-              <w:t>5</w:t>
-            </w:r>
-            <w:r>
-              <w:rPr>
-                <w:noProof/>
-                <w:webHidden/>
-              </w:rPr>
-              <w:fldChar w:fldCharType="end"/>
-            </w:r>
-          </w:hyperlink>
-        </w:p>
-        <w:p>
-          <w:pPr>
-            <w:pStyle w:val="Sommario2"/>
-            <w:tabs>
-              <w:tab w:val="right" w:leader="dot" w:pos="9628"/>
-            </w:tabs>
-            <w:rPr>
-              <w:rFonts w:eastAsiaTheme="minorEastAsia"/>
-              <w:noProof/>
-              <w:lang w:eastAsia="it-IT"/>
-            </w:rPr>
-          </w:pPr>
-          <w:hyperlink w:anchor="_Toc104231256" w:history="1">
-            <w:r>
-              <w:rPr>
-                <w:rStyle w:val="Collegamentoipertestuale"/>
-                <w:b/>
-                <w:bCs/>
-                <w:noProof/>
-              </w:rPr>
-              <w:t>Schermata platform</w:t>
-            </w:r>
-            <w:r>
-              <w:rPr>
-                <w:noProof/>
-                <w:webHidden/>
-              </w:rPr>
-              <w:tab/>
-            </w:r>
-            <w:r>
-              <w:rPr>
-                <w:noProof/>
-                <w:webHidden/>
-              </w:rPr>
-              <w:fldChar w:fldCharType="begin"/>
-            </w:r>
-            <w:r>
-              <w:rPr>
-                <w:noProof/>
-                <w:webHidden/>
-              </w:rPr>
-              <w:instrText xml:space="preserve"> PAGEREF _Toc104231256 \h </w:instrText>
-            </w:r>
-            <w:r>
-              <w:rPr>
-                <w:noProof/>
-                <w:webHidden/>
-              </w:rPr>
-            </w:r>
-            <w:r>
-              <w:rPr>
-                <w:noProof/>
-                <w:webHidden/>
-              </w:rPr>
-              <w:fldChar w:fldCharType="separate"/>
-            </w:r>
-            <w:r>
-              <w:rPr>
-                <w:noProof/>
-                <w:webHidden/>
-              </w:rPr>
-              <w:t>5</w:t>
-            </w:r>
-            <w:r>
-              <w:rPr>
-                <w:noProof/>
-                <w:webHidden/>
-              </w:rPr>
-              <w:fldChar w:fldCharType="end"/>
-            </w:r>
-          </w:hyperlink>
-        </w:p>
-        <w:p>
-          <w:pPr>
-            <w:pStyle w:val="Sommario2"/>
-            <w:tabs>
-              <w:tab w:val="right" w:leader="dot" w:pos="9628"/>
-            </w:tabs>
-            <w:rPr>
-              <w:rFonts w:eastAsiaTheme="minorEastAsia"/>
-              <w:noProof/>
-              <w:lang w:eastAsia="it-IT"/>
-            </w:rPr>
-          </w:pPr>
-          <w:hyperlink w:anchor="_Toc104231257" w:history="1">
-            <w:r>
-              <w:rPr>
-                <w:rStyle w:val="Collegamentoipertestuale"/>
-                <w:b/>
-                <w:bCs/>
-                <w:noProof/>
-              </w:rPr>
-              <w:t>Menu pausa</w:t>
-            </w:r>
-            <w:r>
-              <w:rPr>
-                <w:noProof/>
-                <w:webHidden/>
-              </w:rPr>
-              <w:tab/>
-            </w:r>
-            <w:r>
-              <w:rPr>
-                <w:noProof/>
-                <w:webHidden/>
-              </w:rPr>
-              <w:fldChar w:fldCharType="begin"/>
-            </w:r>
-            <w:r>
-              <w:rPr>
-                <w:noProof/>
-                <w:webHidden/>
-              </w:rPr>
-              <w:instrText xml:space="preserve"> PAGEREF _Toc104231257 \h </w:instrText>
-            </w:r>
-            <w:r>
-              <w:rPr>
-                <w:noProof/>
-                <w:webHidden/>
-              </w:rPr>
-            </w:r>
-            <w:r>
-              <w:rPr>
-                <w:noProof/>
-                <w:webHidden/>
-              </w:rPr>
-              <w:fldChar w:fldCharType="separate"/>
-            </w:r>
-            <w:r>
-              <w:rPr>
-                <w:noProof/>
-                <w:webHidden/>
-              </w:rPr>
-              <w:t>6</w:t>
-            </w:r>
-            <w:r>
-              <w:rPr>
-                <w:noProof/>
-                <w:webHidden/>
-              </w:rPr>
-              <w:fldChar w:fldCharType="end"/>
-            </w:r>
-          </w:hyperlink>
-        </w:p>
-        <w:p>
-          <w:pPr>
-            <w:pStyle w:val="Sommario2"/>
-            <w:tabs>
-              <w:tab w:val="right" w:leader="dot" w:pos="9628"/>
-            </w:tabs>
-            <w:rPr>
-              <w:rFonts w:eastAsiaTheme="minorEastAsia"/>
-              <w:noProof/>
-              <w:lang w:eastAsia="it-IT"/>
-            </w:rPr>
-          </w:pPr>
-          <w:hyperlink w:anchor="_Toc104231258" w:history="1">
-            <w:r>
-              <w:rPr>
-                <w:rStyle w:val="Collegamentoipertestuale"/>
-                <w:b/>
-                <w:bCs/>
-                <w:noProof/>
-              </w:rPr>
-              <w:t>Schermata Enigma</w:t>
-            </w:r>
-            <w:r>
-              <w:rPr>
-                <w:noProof/>
-                <w:webHidden/>
-              </w:rPr>
-              <w:tab/>
-            </w:r>
-            <w:r>
-              <w:rPr>
-                <w:noProof/>
-                <w:webHidden/>
-              </w:rPr>
-              <w:fldChar w:fldCharType="begin"/>
-            </w:r>
-            <w:r>
-              <w:rPr>
-                <w:noProof/>
-                <w:webHidden/>
-              </w:rPr>
-              <w:instrText xml:space="preserve"> PAGEREF _Toc104231258 \h </w:instrText>
-            </w:r>
-            <w:r>
-              <w:rPr>
-                <w:noProof/>
-                <w:webHidden/>
-              </w:rPr>
-            </w:r>
-            <w:r>
-              <w:rPr>
-                <w:noProof/>
-                <w:webHidden/>
-              </w:rPr>
-              <w:fldChar w:fldCharType="separate"/>
-            </w:r>
-            <w:r>
-              <w:rPr>
-                <w:noProof/>
-                <w:webHidden/>
-              </w:rPr>
               <w:t>7</w:t>
-            </w:r>
-            <w:r>
-              <w:rPr>
-                <w:noProof/>
-                <w:webHidden/>
-              </w:rPr>
-              <w:fldChar w:fldCharType="end"/>
-            </w:r>
-          </w:hyperlink>
-        </w:p>
-        <w:p>
-          <w:pPr>
-            <w:pStyle w:val="Sommario3"/>
-            <w:tabs>
-              <w:tab w:val="right" w:leader="dot" w:pos="9628"/>
-            </w:tabs>
-            <w:rPr>
-              <w:rFonts w:eastAsiaTheme="minorEastAsia"/>
-              <w:noProof/>
-              <w:lang w:eastAsia="it-IT"/>
-            </w:rPr>
-          </w:pPr>
-          <w:hyperlink w:anchor="_Toc104231259" w:history="1">
-            <w:r>
-              <w:rPr>
-                <w:rStyle w:val="Collegamentoipertestuale"/>
-                <w:rFonts w:cstheme="majorHAnsi"/>
-                <w:b/>
-                <w:bCs/>
-                <w:noProof/>
-              </w:rPr>
-              <w:t>Indovina la password</w:t>
-            </w:r>
-            <w:r>
-              <w:rPr>
-                <w:noProof/>
-                <w:webHidden/>
-              </w:rPr>
-              <w:tab/>
-            </w:r>
-            <w:r>
-              <w:rPr>
-                <w:noProof/>
-                <w:webHidden/>
-              </w:rPr>
-              <w:fldChar w:fldCharType="begin"/>
-            </w:r>
-            <w:r>
-              <w:rPr>
-                <w:noProof/>
-                <w:webHidden/>
-              </w:rPr>
-              <w:instrText xml:space="preserve"> PAGEREF _Toc104231259 \h </w:instrText>
-            </w:r>
-            <w:r>
-              <w:rPr>
-                <w:noProof/>
-                <w:webHidden/>
-              </w:rPr>
-            </w:r>
-            <w:r>
-              <w:rPr>
-                <w:noProof/>
-                <w:webHidden/>
-              </w:rPr>
-              <w:fldChar w:fldCharType="separate"/>
-            </w:r>
-            <w:r>
-              <w:rPr>
-                <w:noProof/>
-                <w:webHidden/>
-              </w:rPr>
-              <w:t>7</w:t>
-            </w:r>
-            <w:r>
-              <w:rPr>
-                <w:noProof/>
-                <w:webHidden/>
-              </w:rPr>
-              <w:fldChar w:fldCharType="end"/>
-            </w:r>
-          </w:hyperlink>
-        </w:p>
-        <w:p>
-          <w:pPr>
-            <w:pStyle w:val="Sommario3"/>
-            <w:tabs>
-              <w:tab w:val="right" w:leader="dot" w:pos="9628"/>
-            </w:tabs>
-            <w:rPr>
-              <w:rFonts w:eastAsiaTheme="minorEastAsia"/>
-              <w:noProof/>
-              <w:lang w:eastAsia="it-IT"/>
-            </w:rPr>
-          </w:pPr>
-          <w:hyperlink w:anchor="_Toc104231260" w:history="1">
-            <w:r>
-              <w:rPr>
-                <w:rStyle w:val="Collegamentoipertestuale"/>
-                <w:b/>
-                <w:bCs/>
-                <w:noProof/>
-              </w:rPr>
-              <w:t>Dati sensibili trovati</w:t>
-            </w:r>
-            <w:r>
-              <w:rPr>
-                <w:noProof/>
-                <w:webHidden/>
-              </w:rPr>
-              <w:tab/>
-            </w:r>
-            <w:r>
-              <w:rPr>
-                <w:noProof/>
-                <w:webHidden/>
-              </w:rPr>
-              <w:fldChar w:fldCharType="begin"/>
-            </w:r>
-            <w:r>
-              <w:rPr>
-                <w:noProof/>
-                <w:webHidden/>
-              </w:rPr>
-              <w:instrText xml:space="preserve"> PAGEREF _Toc104231260 \h </w:instrText>
-            </w:r>
-            <w:r>
-              <w:rPr>
-                <w:noProof/>
-                <w:webHidden/>
-              </w:rPr>
-            </w:r>
-            <w:r>
-              <w:rPr>
-                <w:noProof/>
-                <w:webHidden/>
-              </w:rPr>
-              <w:fldChar w:fldCharType="separate"/>
-            </w:r>
-            <w:r>
-              <w:rPr>
-                <w:noProof/>
-                <w:webHidden/>
-              </w:rPr>
-              <w:t>8</w:t>
-            </w:r>
-            <w:r>
-              <w:rPr>
-                <w:noProof/>
-                <w:webHidden/>
-              </w:rPr>
-              <w:fldChar w:fldCharType="end"/>
-            </w:r>
-          </w:hyperlink>
-        </w:p>
-        <w:p>
-          <w:pPr>
-            <w:pStyle w:val="Sommario3"/>
-            <w:tabs>
-              <w:tab w:val="right" w:leader="dot" w:pos="9628"/>
-            </w:tabs>
-            <w:rPr>
-              <w:rFonts w:eastAsiaTheme="minorEastAsia"/>
-              <w:noProof/>
-              <w:lang w:eastAsia="it-IT"/>
-            </w:rPr>
-          </w:pPr>
-          <w:hyperlink w:anchor="_Toc104231261" w:history="1">
-            <w:r>
-              <w:rPr>
-                <w:rStyle w:val="Collegamentoipertestuale"/>
-                <w:b/>
-                <w:bCs/>
-                <w:noProof/>
-              </w:rPr>
-              <w:t>Suggerimenti acquistabili</w:t>
-            </w:r>
-            <w:r>
-              <w:rPr>
-                <w:noProof/>
-                <w:webHidden/>
-              </w:rPr>
-              <w:tab/>
-            </w:r>
-            <w:r>
-              <w:rPr>
-                <w:noProof/>
-                <w:webHidden/>
-              </w:rPr>
-              <w:fldChar w:fldCharType="begin"/>
-            </w:r>
-            <w:r>
-              <w:rPr>
-                <w:noProof/>
-                <w:webHidden/>
-              </w:rPr>
-              <w:instrText xml:space="preserve"> PAGEREF _Toc104231261 \h </w:instrText>
-            </w:r>
-            <w:r>
-              <w:rPr>
-                <w:noProof/>
-                <w:webHidden/>
-              </w:rPr>
-            </w:r>
-            <w:r>
-              <w:rPr>
-                <w:noProof/>
-                <w:webHidden/>
-              </w:rPr>
-              <w:fldChar w:fldCharType="separate"/>
-            </w:r>
-            <w:r>
-              <w:rPr>
-                <w:noProof/>
-                <w:webHidden/>
-              </w:rPr>
-              <w:t>9</w:t>
-            </w:r>
-            <w:r>
-              <w:rPr>
-                <w:noProof/>
-                <w:webHidden/>
-              </w:rPr>
-              <w:fldChar w:fldCharType="end"/>
-            </w:r>
-          </w:hyperlink>
-        </w:p>
-        <w:p>
-          <w:pPr>
-            <w:pStyle w:val="Sommario1"/>
-            <w:tabs>
-              <w:tab w:val="right" w:leader="dot" w:pos="9628"/>
-            </w:tabs>
-            <w:rPr>
-              <w:rFonts w:eastAsiaTheme="minorEastAsia"/>
-              <w:noProof/>
-              <w:lang w:eastAsia="it-IT"/>
-            </w:rPr>
-          </w:pPr>
-          <w:hyperlink w:anchor="_Toc104231262" w:history="1">
-            <w:r>
-              <w:rPr>
-                <w:rStyle w:val="Collegamentoipertestuale"/>
-                <w:b/>
-                <w:bCs/>
-                <w:noProof/>
-              </w:rPr>
-              <w:t>Comandi</w:t>
-            </w:r>
-            <w:r>
-              <w:rPr>
-                <w:noProof/>
-                <w:webHidden/>
-              </w:rPr>
-              <w:tab/>
-            </w:r>
-            <w:r>
-              <w:rPr>
-                <w:noProof/>
-                <w:webHidden/>
-              </w:rPr>
-              <w:fldChar w:fldCharType="begin"/>
-            </w:r>
-            <w:r>
-              <w:rPr>
-                <w:noProof/>
-                <w:webHidden/>
-              </w:rPr>
-              <w:instrText xml:space="preserve"> PAGEREF _Toc104231262 \h </w:instrText>
-            </w:r>
-            <w:r>
-              <w:rPr>
-                <w:noProof/>
-                <w:webHidden/>
-              </w:rPr>
-            </w:r>
-            <w:r>
-              <w:rPr>
-                <w:noProof/>
-                <w:webHidden/>
-              </w:rPr>
-              <w:fldChar w:fldCharType="separate"/>
-            </w:r>
-            <w:r>
-              <w:rPr>
-                <w:noProof/>
-                <w:webHidden/>
-              </w:rPr>
-              <w:t>10</w:t>
-            </w:r>
-            <w:r>
-              <w:rPr>
-                <w:noProof/>
-                <w:webHidden/>
-              </w:rPr>
-              <w:fldChar w:fldCharType="end"/>
-            </w:r>
-          </w:hyperlink>
-        </w:p>
-        <w:p>
-          <w:pPr>
-            <w:pStyle w:val="Sommario1"/>
-            <w:tabs>
-              <w:tab w:val="right" w:leader="dot" w:pos="9628"/>
-            </w:tabs>
-            <w:rPr>
-              <w:rFonts w:eastAsiaTheme="minorEastAsia"/>
-              <w:noProof/>
-              <w:lang w:eastAsia="it-IT"/>
-            </w:rPr>
-          </w:pPr>
-          <w:hyperlink w:anchor="_Toc104231263" w:history="1">
-            <w:r>
-              <w:rPr>
-                <w:rStyle w:val="Collegamentoipertestuale"/>
-                <w:b/>
-                <w:bCs/>
-                <w:noProof/>
-              </w:rPr>
-              <w:t>Insegnamenti</w:t>
-            </w:r>
-            <w:r>
-              <w:rPr>
-                <w:noProof/>
-                <w:webHidden/>
-              </w:rPr>
-              <w:tab/>
-            </w:r>
-            <w:r>
-              <w:rPr>
-                <w:noProof/>
-                <w:webHidden/>
-              </w:rPr>
-              <w:fldChar w:fldCharType="begin"/>
-            </w:r>
-            <w:r>
-              <w:rPr>
-                <w:noProof/>
-                <w:webHidden/>
-              </w:rPr>
-              <w:instrText xml:space="preserve"> PAGEREF _Toc104231263 \h </w:instrText>
-            </w:r>
-            <w:r>
-              <w:rPr>
-                <w:noProof/>
-                <w:webHidden/>
-              </w:rPr>
-            </w:r>
-            <w:r>
-              <w:rPr>
-                <w:noProof/>
-                <w:webHidden/>
-              </w:rPr>
-              <w:fldChar w:fldCharType="separate"/>
-            </w:r>
-            <w:r>
-              <w:rPr>
-                <w:noProof/>
-                <w:webHidden/>
-              </w:rPr>
-              <w:t>10</w:t>
-            </w:r>
-            <w:r>
-              <w:rPr>
-                <w:noProof/>
-                <w:webHidden/>
-              </w:rPr>
-              <w:fldChar w:fldCharType="end"/>
-            </w:r>
-          </w:hyperlink>
-        </w:p>
-        <w:p>
-          <w:pPr>
-            <w:pStyle w:val="Sommario1"/>
-            <w:tabs>
-              <w:tab w:val="right" w:leader="dot" w:pos="9628"/>
-            </w:tabs>
-            <w:rPr>
-              <w:rFonts w:eastAsiaTheme="minorEastAsia"/>
-              <w:noProof/>
-              <w:lang w:eastAsia="it-IT"/>
-            </w:rPr>
-          </w:pPr>
-          <w:hyperlink w:anchor="_Toc104231264" w:history="1">
-            <w:r>
-              <w:rPr>
-                <w:rStyle w:val="Collegamentoipertestuale"/>
-                <w:b/>
-                <w:bCs/>
-                <w:noProof/>
-              </w:rPr>
-              <w:t>Riferimenti utili alla comprensione degli argomenti trattati</w:t>
-            </w:r>
-            <w:r>
-              <w:rPr>
-                <w:noProof/>
-                <w:webHidden/>
-              </w:rPr>
-              <w:tab/>
-            </w:r>
-            <w:r>
-              <w:rPr>
-                <w:noProof/>
-                <w:webHidden/>
-              </w:rPr>
-              <w:fldChar w:fldCharType="begin"/>
-            </w:r>
-            <w:r>
-              <w:rPr>
-                <w:noProof/>
-                <w:webHidden/>
-              </w:rPr>
-              <w:instrText xml:space="preserve"> PAGEREF _Toc104231264 \h </w:instrText>
-            </w:r>
-            <w:r>
-              <w:rPr>
-                <w:noProof/>
-                <w:webHidden/>
-              </w:rPr>
-            </w:r>
-            <w:r>
-              <w:rPr>
-                <w:noProof/>
-                <w:webHidden/>
-              </w:rPr>
-              <w:fldChar w:fldCharType="separate"/>
-            </w:r>
-            <w:r>
-              <w:rPr>
-                <w:noProof/>
-                <w:webHidden/>
-              </w:rPr>
-              <w:t>10</w:t>
             </w:r>
             <w:r>
               <w:rPr>
@@ -2000,7 +2213,7 @@
           <w:color w:val="A8D08D" w:themeColor="accent6" w:themeTint="99"/>
         </w:rPr>
       </w:pPr>
-      <w:bookmarkStart w:id="2" w:name="_Toc104231248"/>
+      <w:bookmarkStart w:id="2" w:name="_Toc104242986"/>
       <w:r>
         <w:rPr>
           <w:rStyle w:val="Titolo1Carattere"/>
@@ -2023,6 +2236,7 @@
           <w:color w:val="385623" w:themeColor="accent6" w:themeShade="80"/>
         </w:rPr>
       </w:pPr>
+      <w:bookmarkStart w:id="3" w:name="_Toc104242987"/>
       <w:r>
         <w:rPr>
           <w:rFonts w:cstheme="majorHAnsi"/>
@@ -2050,6 +2264,7 @@
         </w:rPr>
         <w:t xml:space="preserve"> della piattaforma</w:t>
       </w:r>
+      <w:bookmarkEnd w:id="3"/>
     </w:p>
     <w:p>
       <w:pPr>
@@ -2323,8 +2538,9 @@
           <w:color w:val="385623" w:themeColor="accent6" w:themeShade="80"/>
         </w:rPr>
       </w:pPr>
-      <w:bookmarkStart w:id="3" w:name="_Toc101112573"/>
-      <w:bookmarkStart w:id="4" w:name="_Toc103791889"/>
+      <w:bookmarkStart w:id="4" w:name="_Toc101112573"/>
+      <w:bookmarkStart w:id="5" w:name="_Toc103791889"/>
+      <w:bookmarkStart w:id="6" w:name="_Toc104242988"/>
       <w:r>
         <w:rPr>
           <w:rFonts w:cstheme="majorHAnsi"/>
@@ -2334,8 +2550,9 @@
         </w:rPr>
         <w:t>Requisiti consigliati della piattaforma</w:t>
       </w:r>
-      <w:bookmarkEnd w:id="3"/>
       <w:bookmarkEnd w:id="4"/>
+      <w:bookmarkEnd w:id="5"/>
+      <w:bookmarkEnd w:id="6"/>
     </w:p>
     <w:p>
       <w:pPr>
@@ -2563,21 +2780,23 @@
           <w:rFonts w:asciiTheme="majorHAnsi" w:hAnsiTheme="majorHAnsi" w:cstheme="majorHAnsi"/>
           <w:b/>
           <w:bCs/>
+          <w:color w:val="538135" w:themeColor="accent6" w:themeShade="BF"/>
           <w:sz w:val="26"/>
           <w:szCs w:val="26"/>
         </w:rPr>
       </w:pPr>
-      <w:bookmarkStart w:id="5" w:name="_Toc104231251"/>
+      <w:bookmarkStart w:id="7" w:name="_Toc104242989"/>
       <w:r>
         <w:rPr>
           <w:rStyle w:val="Titolo1Carattere"/>
           <w:rFonts w:cstheme="majorHAnsi"/>
           <w:b/>
           <w:bCs/>
+          <w:color w:val="538135" w:themeColor="accent6" w:themeShade="BF"/>
         </w:rPr>
         <w:t>Introduzione</w:t>
       </w:r>
-      <w:bookmarkEnd w:id="5"/>
+      <w:bookmarkEnd w:id="7"/>
     </w:p>
     <w:p>
       <w:pPr>
@@ -2666,21 +2885,23 @@
           <w:rFonts w:asciiTheme="majorHAnsi" w:hAnsiTheme="majorHAnsi" w:cstheme="majorHAnsi"/>
           <w:b/>
           <w:bCs/>
+          <w:color w:val="538135" w:themeColor="accent6" w:themeShade="BF"/>
           <w:sz w:val="26"/>
           <w:szCs w:val="26"/>
         </w:rPr>
       </w:pPr>
-      <w:bookmarkStart w:id="6" w:name="_Toc104231252"/>
+      <w:bookmarkStart w:id="8" w:name="_Toc104242990"/>
       <w:r>
         <w:rPr>
           <w:rStyle w:val="Titolo1Carattere"/>
           <w:rFonts w:cstheme="majorHAnsi"/>
           <w:b/>
           <w:bCs/>
+          <w:color w:val="538135" w:themeColor="accent6" w:themeShade="BF"/>
         </w:rPr>
         <w:t>Installazione</w:t>
       </w:r>
-      <w:bookmarkEnd w:id="6"/>
+      <w:bookmarkEnd w:id="8"/>
     </w:p>
     <w:p>
       <w:pPr>
@@ -2700,6 +2921,7 @@
           <w:sz w:val="26"/>
           <w:szCs w:val="26"/>
         </w:rPr>
+        <w:lastRenderedPageBreak/>
         <w:t xml:space="preserve">Per poter giocare al gioco è necessario </w:t>
       </w:r>
       <w:r>
@@ -2784,7 +3006,6 @@
           <w:sz w:val="26"/>
           <w:szCs w:val="26"/>
         </w:rPr>
-        <w:lastRenderedPageBreak/>
         <w:t>Accentare le clausole di informativa.</w:t>
       </w:r>
     </w:p>
@@ -2873,17 +3094,19 @@
         <w:rPr>
           <w:b/>
           <w:bCs/>
-        </w:rPr>
-      </w:pPr>
-      <w:bookmarkStart w:id="7" w:name="_Toc104231253"/>
+          <w:color w:val="538135" w:themeColor="accent6" w:themeShade="BF"/>
+        </w:rPr>
+      </w:pPr>
+      <w:bookmarkStart w:id="9" w:name="_Toc104242991"/>
       <w:r>
         <w:rPr>
           <w:b/>
           <w:bCs/>
+          <w:color w:val="538135" w:themeColor="accent6" w:themeShade="BF"/>
         </w:rPr>
         <w:t>Avvio</w:t>
       </w:r>
-      <w:bookmarkEnd w:id="7"/>
+      <w:bookmarkEnd w:id="9"/>
     </w:p>
     <w:p>
       <w:pPr>
@@ -2936,6 +3159,90 @@
     </w:p>
     <w:p>
       <w:pPr>
+        <w:pStyle w:val="Titolo1"/>
+        <w:spacing w:before="0" w:after="160"/>
+        <w:rPr>
+          <w:b/>
+          <w:bCs/>
+          <w:color w:val="538135" w:themeColor="accent6" w:themeShade="BF"/>
+        </w:rPr>
+      </w:pPr>
+      <w:bookmarkStart w:id="10" w:name="_Toc104242992"/>
+      <w:r>
+        <w:rPr>
+          <w:b/>
+          <w:bCs/>
+          <w:color w:val="538135" w:themeColor="accent6" w:themeShade="BF"/>
+        </w:rPr>
+        <w:t>Storia</w:t>
+      </w:r>
+      <w:bookmarkEnd w:id="10"/>
+    </w:p>
+    <w:p>
+      <w:pPr>
+        <w:spacing w:after="0"/>
+        <w:jc w:val="both"/>
+        <w:rPr>
+          <w:sz w:val="24"/>
+          <w:szCs w:val="24"/>
+        </w:rPr>
+      </w:pPr>
+      <w:r>
+        <w:rPr>
+          <w:sz w:val="24"/>
+          <w:szCs w:val="24"/>
+        </w:rPr>
+        <w:t xml:space="preserve">Il tuo lontano zio, che non sentivi da tempo, ha deciso di </w:t>
+      </w:r>
+      <w:proofErr w:type="spellStart"/>
+      <w:r>
+        <w:rPr>
+          <w:sz w:val="24"/>
+          <w:szCs w:val="24"/>
+        </w:rPr>
+        <w:t>lasciartə</w:t>
+      </w:r>
+      <w:proofErr w:type="spellEnd"/>
+      <w:r>
+        <w:rPr>
+          <w:sz w:val="24"/>
+          <w:szCs w:val="24"/>
+        </w:rPr>
+        <w:t xml:space="preserve"> la gestione del suo ristorante, perché ormai non ha più l’età e le forze per continuare. Può sembrare un lavoro facile, ma tuo zio ti ha avvisato, “Se </w:t>
+      </w:r>
+      <w:r>
+        <w:rPr>
+          <w:sz w:val="24"/>
+          <w:szCs w:val="24"/>
+        </w:rPr>
+        <w:t>fai la scelta giusta, potrai avere difficoltà in futuro, non deludere mai il cliente, apprezzerà sempre una scelta fatta con criterio!”.</w:t>
+      </w:r>
+      <w:r>
+        <w:rPr>
+          <w:b/>
+          <w:bCs/>
+          <w:sz w:val="24"/>
+          <w:szCs w:val="24"/>
+        </w:rPr>
+        <w:t xml:space="preserve"> </w:t>
+      </w:r>
+      <w:r>
+        <w:rPr>
+          <w:sz w:val="24"/>
+          <w:szCs w:val="24"/>
+        </w:rPr>
+        <w:t xml:space="preserve">Divertiti </w:t>
+      </w:r>
+      <w:r>
+        <w:rPr>
+          <w:sz w:val="24"/>
+          <w:szCs w:val="24"/>
+        </w:rPr>
+        <w:t>a gestire il tuo ristorante ereditato, scegliendo sempre i piatti più idonei per i tuoi clienti!</w:t>
+      </w:r>
+    </w:p>
+    <w:p>
+      <w:pPr>
         <w:rPr>
           <w:rFonts w:ascii="Calibri" w:hAnsi="Calibri" w:cs="Calibri"/>
           <w:sz w:val="26"/>
@@ -2970,19 +3277,21 @@
           <w:rFonts w:cstheme="majorHAnsi"/>
           <w:b/>
           <w:bCs/>
-        </w:rPr>
-      </w:pPr>
-      <w:bookmarkStart w:id="8" w:name="_Toc104231254"/>
+          <w:color w:val="538135" w:themeColor="accent6" w:themeShade="BF"/>
+        </w:rPr>
+      </w:pPr>
+      <w:bookmarkStart w:id="11" w:name="_Toc104242993"/>
       <w:r>
         <w:rPr>
           <w:rFonts w:cstheme="majorHAnsi"/>
           <w:b/>
           <w:bCs/>
+          <w:color w:val="538135" w:themeColor="accent6" w:themeShade="BF"/>
         </w:rPr>
         <w:lastRenderedPageBreak/>
         <w:t>Schermate principali</w:t>
       </w:r>
-      <w:bookmarkEnd w:id="8"/>
+      <w:bookmarkEnd w:id="11"/>
     </w:p>
     <w:p>
       <w:r>
@@ -2996,18 +3305,20 @@
           <w:rStyle w:val="Titolo2Carattere"/>
           <w:b/>
           <w:bCs/>
-        </w:rPr>
-      </w:pPr>
-      <w:bookmarkStart w:id="9" w:name="_Toc104231255"/>
+          <w:color w:val="385623" w:themeColor="accent6" w:themeShade="80"/>
+        </w:rPr>
+      </w:pPr>
+      <w:bookmarkStart w:id="12" w:name="_Toc104242994"/>
       <w:r>
         <w:rPr>
           <w:rStyle w:val="Titolo2Carattere"/>
           <w:b/>
           <w:bCs/>
+          <w:color w:val="385623" w:themeColor="accent6" w:themeShade="80"/>
         </w:rPr>
         <w:t>Menu Principale</w:t>
       </w:r>
-      <w:bookmarkEnd w:id="9"/>
+      <w:bookmarkEnd w:id="12"/>
     </w:p>
     <w:p>
       <w:pPr>
@@ -3055,8 +3366,40 @@
             <w:sz w:val="24"/>
             <w:szCs w:val="24"/>
           </w:rPr>
-          <w:t>selezion</w:t>
+          <w:t>selezione livelli)</w:t>
         </w:r>
+      </w:hyperlink>
+      <w:r>
+        <w:rPr>
+          <w:rFonts w:cstheme="majorHAnsi"/>
+          <w:sz w:val="24"/>
+          <w:szCs w:val="24"/>
+        </w:rPr>
+        <w:t>.</w:t>
+      </w:r>
+    </w:p>
+    <w:p>
+      <w:pPr>
+        <w:pStyle w:val="Paragrafoelenco"/>
+        <w:numPr>
+          <w:ilvl w:val="0"/>
+          <w:numId w:val="23"/>
+        </w:numPr>
+        <w:rPr>
+          <w:rFonts w:cstheme="majorHAnsi"/>
+          <w:sz w:val="24"/>
+          <w:szCs w:val="24"/>
+        </w:rPr>
+      </w:pPr>
+      <w:r>
+        <w:rPr>
+          <w:rFonts w:cstheme="majorHAnsi"/>
+          <w:sz w:val="24"/>
+          <w:szCs w:val="24"/>
+        </w:rPr>
+        <w:t xml:space="preserve">Selezione o Modifica Profilo (Approfondimento </w:t>
+      </w:r>
+      <w:hyperlink w:anchor="_Menu_Selezione_Modifica_1" w:history="1">
         <w:r>
           <w:rPr>
             <w:rStyle w:val="Collegamentoipertestuale"/>
@@ -3064,8 +3407,40 @@
             <w:sz w:val="24"/>
             <w:szCs w:val="24"/>
           </w:rPr>
-          <w:t>e</w:t>
+          <w:t>qui</w:t>
         </w:r>
+      </w:hyperlink>
+      <w:r>
+        <w:rPr>
+          <w:rFonts w:cstheme="majorHAnsi"/>
+          <w:sz w:val="24"/>
+          <w:szCs w:val="24"/>
+        </w:rPr>
+        <w:t>).</w:t>
+      </w:r>
+    </w:p>
+    <w:p>
+      <w:pPr>
+        <w:pStyle w:val="Paragrafoelenco"/>
+        <w:numPr>
+          <w:ilvl w:val="0"/>
+          <w:numId w:val="23"/>
+        </w:numPr>
+        <w:rPr>
+          <w:rFonts w:cstheme="majorHAnsi"/>
+          <w:sz w:val="24"/>
+          <w:szCs w:val="24"/>
+        </w:rPr>
+      </w:pPr>
+      <w:r>
+        <w:rPr>
+          <w:rFonts w:cstheme="majorHAnsi"/>
+          <w:sz w:val="24"/>
+          <w:szCs w:val="24"/>
+        </w:rPr>
+        <w:t xml:space="preserve">Crea Nuovo Profilo (Approfondimento </w:t>
+      </w:r>
+      <w:hyperlink w:anchor="_Menu_Creazione_profilo" w:history="1">
         <w:r>
           <w:rPr>
             <w:rStyle w:val="Collegamentoipertestuale"/>
@@ -3073,7 +3448,7 @@
             <w:sz w:val="24"/>
             <w:szCs w:val="24"/>
           </w:rPr>
-          <w:t xml:space="preserve"> livelli)</w:t>
+          <w:t>qui</w:t>
         </w:r>
       </w:hyperlink>
       <w:r>
@@ -3082,7 +3457,7 @@
           <w:sz w:val="24"/>
           <w:szCs w:val="24"/>
         </w:rPr>
-        <w:t>.</w:t>
+        <w:t>).</w:t>
       </w:r>
     </w:p>
     <w:p>
@@ -3104,16 +3479,19 @@
           <w:sz w:val="24"/>
           <w:szCs w:val="24"/>
         </w:rPr>
-        <w:t>Selezione o Modifica Profilo (</w:t>
-      </w:r>
-      <w:r>
-        <w:rPr>
-          <w:rFonts w:cstheme="majorHAnsi"/>
-          <w:sz w:val="24"/>
-          <w:szCs w:val="24"/>
-        </w:rPr>
-        <w:t>Approfondimento qui</w:t>
-      </w:r>
+        <w:t xml:space="preserve">Classifica (Approfondimento </w:t>
+      </w:r>
+      <w:hyperlink w:anchor="_Classifica" w:history="1">
+        <w:r>
+          <w:rPr>
+            <w:rStyle w:val="Collegamentoipertestuale"/>
+            <w:rFonts w:cstheme="majorHAnsi"/>
+            <w:sz w:val="24"/>
+            <w:szCs w:val="24"/>
+          </w:rPr>
+          <w:t>qui</w:t>
+        </w:r>
+      </w:hyperlink>
       <w:r>
         <w:rPr>
           <w:rFonts w:cstheme="majorHAnsi"/>
@@ -3142,76 +3520,19 @@
           <w:sz w:val="24"/>
           <w:szCs w:val="24"/>
         </w:rPr>
-        <w:t>Crea Nuovo Profilo (</w:t>
-      </w:r>
-      <w:r>
-        <w:rPr>
-          <w:rFonts w:cstheme="majorHAnsi"/>
-          <w:sz w:val="24"/>
-          <w:szCs w:val="24"/>
-        </w:rPr>
-        <w:t>Approfondimento qui</w:t>
-      </w:r>
-      <w:r>
-        <w:rPr>
-          <w:rFonts w:cstheme="majorHAnsi"/>
-          <w:sz w:val="24"/>
-          <w:szCs w:val="24"/>
-        </w:rPr>
-        <w:t>).</w:t>
-      </w:r>
-    </w:p>
-    <w:p>
-      <w:pPr>
-        <w:pStyle w:val="Paragrafoelenco"/>
-        <w:numPr>
-          <w:ilvl w:val="0"/>
-          <w:numId w:val="23"/>
-        </w:numPr>
-        <w:rPr>
-          <w:rFonts w:cstheme="majorHAnsi"/>
-          <w:sz w:val="24"/>
-          <w:szCs w:val="24"/>
-        </w:rPr>
-      </w:pPr>
-      <w:r>
-        <w:rPr>
-          <w:rFonts w:cstheme="majorHAnsi"/>
-          <w:sz w:val="24"/>
-          <w:szCs w:val="24"/>
-        </w:rPr>
-        <w:t>Classifica (Approfondimento qui).</w:t>
-      </w:r>
-    </w:p>
-    <w:p>
-      <w:pPr>
-        <w:pStyle w:val="Paragrafoelenco"/>
-        <w:numPr>
-          <w:ilvl w:val="0"/>
-          <w:numId w:val="23"/>
-        </w:numPr>
-        <w:rPr>
-          <w:rFonts w:cstheme="majorHAnsi"/>
-          <w:sz w:val="24"/>
-          <w:szCs w:val="24"/>
-        </w:rPr>
-      </w:pPr>
-      <w:r>
-        <w:rPr>
-          <w:rFonts w:cstheme="majorHAnsi"/>
-          <w:sz w:val="24"/>
-          <w:szCs w:val="24"/>
-        </w:rPr>
-        <w:t>Opzioni (</w:t>
-      </w:r>
-      <w:r>
-        <w:rPr>
-          <w:rFonts w:cstheme="majorHAnsi"/>
-          <w:sz w:val="24"/>
-          <w:szCs w:val="24"/>
-        </w:rPr>
-        <w:t>Approfondimento qui</w:t>
-      </w:r>
+        <w:t xml:space="preserve">Opzioni (Approfondimento </w:t>
+      </w:r>
+      <w:hyperlink w:anchor="_Schermata_opzioni" w:history="1">
+        <w:r>
+          <w:rPr>
+            <w:rStyle w:val="Collegamentoipertestuale"/>
+            <w:rFonts w:cstheme="majorHAnsi"/>
+            <w:sz w:val="24"/>
+            <w:szCs w:val="24"/>
+          </w:rPr>
+          <w:t>qui</w:t>
+        </w:r>
+      </w:hyperlink>
       <w:r>
         <w:rPr>
           <w:rFonts w:cstheme="majorHAnsi"/>
@@ -3312,33 +3633,228 @@
           <w:rStyle w:val="Titolo2Carattere"/>
           <w:b/>
           <w:bCs/>
-        </w:rPr>
-      </w:pPr>
+          <w:color w:val="385623" w:themeColor="accent6" w:themeShade="80"/>
+        </w:rPr>
+      </w:pPr>
+      <w:bookmarkStart w:id="13" w:name="_Menu_Selezione_Modifica_1"/>
+      <w:bookmarkStart w:id="14" w:name="_Toc104242995"/>
+      <w:bookmarkEnd w:id="13"/>
       <w:r>
         <w:rPr>
           <w:rStyle w:val="Titolo2Carattere"/>
           <w:b/>
           <w:bCs/>
-        </w:rPr>
-        <w:t xml:space="preserve">Menu </w:t>
-      </w:r>
-      <w:r>
+          <w:color w:val="385623" w:themeColor="accent6" w:themeShade="80"/>
+        </w:rPr>
+        <w:t>Menu Selezione Modifica profilo</w:t>
+      </w:r>
+      <w:bookmarkEnd w:id="14"/>
+    </w:p>
+    <w:p>
+      <w:pPr>
+        <w:rPr>
+          <w:rFonts w:cstheme="majorHAnsi"/>
+          <w:sz w:val="24"/>
+          <w:szCs w:val="24"/>
+        </w:rPr>
+      </w:pPr>
+      <w:r>
+        <w:rPr>
+          <w:rFonts w:cstheme="majorHAnsi"/>
+          <w:sz w:val="24"/>
+          <w:szCs w:val="24"/>
+        </w:rPr>
+        <w:t>In q</w:t>
+      </w:r>
+      <w:r>
+        <w:rPr>
+          <w:rFonts w:cstheme="majorHAnsi"/>
+          <w:sz w:val="24"/>
+          <w:szCs w:val="24"/>
+        </w:rPr>
+        <w:t>uesto menu è possibile selezionare un profilo utente tra quelli creati in precedenza</w:t>
+      </w:r>
+      <w:r>
+        <w:rPr>
+          <w:rFonts w:cstheme="majorHAnsi"/>
+          <w:sz w:val="24"/>
+          <w:szCs w:val="24"/>
+        </w:rPr>
+        <w:t>.</w:t>
+      </w:r>
+    </w:p>
+    <w:p>
+      <w:pPr>
+        <w:rPr>
+          <w:rFonts w:cstheme="majorHAnsi"/>
+          <w:sz w:val="24"/>
+          <w:szCs w:val="24"/>
+        </w:rPr>
+      </w:pPr>
+      <w:r>
+        <w:rPr>
+          <w:rFonts w:cstheme="majorHAnsi"/>
+          <w:sz w:val="24"/>
+          <w:szCs w:val="24"/>
+        </w:rPr>
+        <w:t>È possibile anche modificare il profilo utente selezionato andando a modificare i parametri relativi ai profili.</w:t>
+      </w:r>
+    </w:p>
+    <w:p>
+      <w:pPr>
+        <w:rPr>
+          <w:rFonts w:cstheme="majorHAnsi"/>
+          <w:sz w:val="24"/>
+          <w:szCs w:val="24"/>
+        </w:rPr>
+      </w:pPr>
+      <w:r>
+        <w:rPr>
+          <w:rFonts w:cstheme="majorHAnsi"/>
+          <w:sz w:val="24"/>
+          <w:szCs w:val="24"/>
+        </w:rPr>
+        <w:t>Una volta selezionato il profilo utente e/o modificando i parametri per uscire e salvare le impostazioni, basta semplicemente cliccare sul tasto “Salva ed Esci”.</w:t>
+      </w:r>
+    </w:p>
+    <w:p>
+      <w:pPr>
+        <w:pStyle w:val="Titolo2"/>
         <w:rPr>
           <w:rStyle w:val="Titolo2Carattere"/>
           <w:b/>
           <w:bCs/>
-        </w:rPr>
-        <w:t>Selezione Modifica profilo</w:t>
-      </w:r>
-    </w:p>
-    <w:p>
-      <w:pPr>
+          <w:color w:val="385623" w:themeColor="accent6" w:themeShade="80"/>
+        </w:rPr>
+      </w:pPr>
+      <w:bookmarkStart w:id="15" w:name="_Menu_Creazione_profilo"/>
+      <w:bookmarkStart w:id="16" w:name="_Toc104242996"/>
+      <w:bookmarkEnd w:id="15"/>
+      <w:r>
         <w:rPr>
           <w:rStyle w:val="Titolo2Carattere"/>
           <w:b/>
           <w:bCs/>
-        </w:rPr>
-      </w:pPr>
+          <w:color w:val="385623" w:themeColor="accent6" w:themeShade="80"/>
+        </w:rPr>
+        <w:t>Menu Creazione profilo</w:t>
+      </w:r>
+      <w:bookmarkEnd w:id="16"/>
+    </w:p>
+    <w:p>
+      <w:r>
+        <w:t>In questo</w:t>
+      </w:r>
+      <w:r>
+        <w:t xml:space="preserve"> menu è possibile creare un nuovo profilo utente con le seguenti caratteristiche:</w:t>
+      </w:r>
+    </w:p>
+    <w:p>
+      <w:pPr>
+        <w:pStyle w:val="Paragrafoelenco"/>
+        <w:numPr>
+          <w:ilvl w:val="0"/>
+          <w:numId w:val="24"/>
+        </w:numPr>
+      </w:pPr>
+      <w:r>
+        <w:t xml:space="preserve">Nome profilo (che verrà utilizzato anche come nome presente nella </w:t>
+      </w:r>
+      <w:hyperlink w:anchor="_Classifica" w:history="1">
+        <w:r>
+          <w:rPr>
+            <w:rStyle w:val="Collegamentoipertestuale"/>
+          </w:rPr>
+          <w:t>classifica</w:t>
+        </w:r>
+      </w:hyperlink>
+      <w:r>
+        <w:t>).</w:t>
+      </w:r>
+    </w:p>
+    <w:p>
+      <w:pPr>
+        <w:pStyle w:val="Paragrafoelenco"/>
+        <w:numPr>
+          <w:ilvl w:val="1"/>
+          <w:numId w:val="24"/>
+        </w:numPr>
+      </w:pPr>
+      <w:r>
+        <w:t>Non è possibile utilizzare un nome profilo di un utente già presente.</w:t>
+      </w:r>
+    </w:p>
+    <w:p>
+      <w:pPr>
+        <w:pStyle w:val="Paragrafoelenco"/>
+        <w:numPr>
+          <w:ilvl w:val="0"/>
+          <w:numId w:val="24"/>
+        </w:numPr>
+      </w:pPr>
+      <w:r>
+        <w:t>Genere Giocatore.</w:t>
+      </w:r>
+    </w:p>
+    <w:p>
+      <w:pPr>
+        <w:pStyle w:val="Paragrafoelenco"/>
+        <w:numPr>
+          <w:ilvl w:val="0"/>
+          <w:numId w:val="24"/>
+        </w:numPr>
+      </w:pPr>
+      <w:r>
+        <w:t>Colore pelle del giocatore.</w:t>
+      </w:r>
+    </w:p>
+    <w:p>
+      <w:r>
+        <w:t>Nell’eventualità che il giocatore si identifichi con il genere “Neutro”, sarà possibile scegliere il genere del Modello 3D del giocatore.</w:t>
+      </w:r>
+    </w:p>
+    <w:p>
+      <w:r>
+        <w:t xml:space="preserve">Per salvare il profilo utente </w:t>
+      </w:r>
+      <w:r>
+        <w:t>basta cliccare sul tasto “Salva”.</w:t>
+      </w:r>
+    </w:p>
+    <w:p>
+      <w:r>
+        <w:t>Se si vorrà ritornare al menu principale senza creare un nuovo profilo, basterà cliccare su indietro.</w:t>
+      </w:r>
+    </w:p>
+    <w:p>
+      <w:pPr>
+        <w:rPr>
+          <w:rFonts w:cstheme="majorHAnsi"/>
+          <w:b/>
+          <w:bCs/>
+          <w:color w:val="538135" w:themeColor="accent6" w:themeShade="BF"/>
+          <w:sz w:val="24"/>
+          <w:szCs w:val="24"/>
+        </w:rPr>
+      </w:pPr>
+      <w:bookmarkStart w:id="17" w:name="_Menu_Selezione_Modifica"/>
+      <w:bookmarkEnd w:id="17"/>
+      <w:r>
+        <w:rPr>
+          <w:rFonts w:cstheme="majorHAnsi"/>
+          <w:b/>
+          <w:bCs/>
+          <w:color w:val="538135" w:themeColor="accent6" w:themeShade="BF"/>
+          <w:sz w:val="24"/>
+          <w:szCs w:val="24"/>
+        </w:rPr>
+        <w:t>Nota Bene!</w:t>
+      </w:r>
+    </w:p>
+    <w:p>
+      <w:r>
+        <w:t>Se si è avviato il gioco per la primissima volta, non sarà possibile cliccare su “Torna indietro” perché bisognerà creare necessariamente un profilo utente iniziale.</w:t>
+      </w:r>
     </w:p>
     <w:p>
       <w:pPr>
@@ -3347,101 +3863,421 @@
           <w:rStyle w:val="Titolo2Carattere"/>
           <w:b/>
           <w:bCs/>
-        </w:rPr>
-      </w:pPr>
-      <w:bookmarkStart w:id="10" w:name="_Menu_Creazione_profilo"/>
-      <w:bookmarkEnd w:id="10"/>
+          <w:color w:val="385623" w:themeColor="accent6" w:themeShade="80"/>
+        </w:rPr>
+      </w:pPr>
+      <w:bookmarkStart w:id="18" w:name="_Classifica"/>
+      <w:bookmarkStart w:id="19" w:name="_Toc104242997"/>
+      <w:bookmarkEnd w:id="18"/>
       <w:r>
         <w:rPr>
           <w:rStyle w:val="Titolo2Carattere"/>
           <w:b/>
           <w:bCs/>
-        </w:rPr>
-        <w:t xml:space="preserve">Menu </w:t>
-      </w:r>
-      <w:r>
+          <w:color w:val="385623" w:themeColor="accent6" w:themeShade="80"/>
+        </w:rPr>
+        <w:t>Classifica</w:t>
+      </w:r>
+      <w:bookmarkEnd w:id="19"/>
+    </w:p>
+    <w:p>
+      <w:r>
+        <w:t xml:space="preserve">Nella sezione classifica </w:t>
+      </w:r>
+      <w:r>
+        <w:t>è</w:t>
+      </w:r>
+      <w:r>
+        <w:t xml:space="preserve"> possibile visua</w:t>
+      </w:r>
+      <w:r>
+        <w:t xml:space="preserve">lizzare, per ogni livello, il punteggio dei migliori </w:t>
+      </w:r>
+      <w:proofErr w:type="gramStart"/>
+      <w:r>
+        <w:t>5</w:t>
+      </w:r>
+      <w:proofErr w:type="gramEnd"/>
+      <w:r>
+        <w:t xml:space="preserve"> giocatori.</w:t>
+      </w:r>
+    </w:p>
+    <w:p>
+      <w:pPr>
+        <w:pStyle w:val="Titolo2"/>
         <w:rPr>
           <w:rStyle w:val="Titolo2Carattere"/>
           <w:b/>
           <w:bCs/>
-        </w:rPr>
-        <w:t>Creazione profilo</w:t>
-      </w:r>
-    </w:p>
-    <w:p/>
-    <w:p>
-      <w:bookmarkStart w:id="11" w:name="_Menu_Selezione_Modifica"/>
-      <w:bookmarkEnd w:id="11"/>
-    </w:p>
-    <w:p>
-      <w:pPr>
-        <w:pStyle w:val="Titolo2"/>
+          <w:color w:val="385623" w:themeColor="accent6" w:themeShade="80"/>
+        </w:rPr>
+      </w:pPr>
+      <w:bookmarkStart w:id="20" w:name="_Schermata_opzioni"/>
+      <w:bookmarkStart w:id="21" w:name="_Toc104242998"/>
+      <w:bookmarkEnd w:id="20"/>
+      <w:r>
         <w:rPr>
           <w:rStyle w:val="Titolo2Carattere"/>
           <w:b/>
           <w:bCs/>
-        </w:rPr>
-      </w:pPr>
-      <w:r>
+          <w:color w:val="385623" w:themeColor="accent6" w:themeShade="80"/>
+        </w:rPr>
+        <w:lastRenderedPageBreak/>
+        <w:t>Schermata opzioni</w:t>
+      </w:r>
+      <w:bookmarkEnd w:id="21"/>
+    </w:p>
+    <w:p>
+      <w:r>
+        <w:t>Nella sezione opzioni è possibile:</w:t>
+      </w:r>
+    </w:p>
+    <w:p>
+      <w:pPr>
+        <w:pStyle w:val="Paragrafoelenco"/>
+        <w:numPr>
+          <w:ilvl w:val="0"/>
+          <w:numId w:val="25"/>
+        </w:numPr>
+      </w:pPr>
+      <w:r>
+        <w:t>Modificare le impostazioni di grafica e audio del gioco.</w:t>
+      </w:r>
+    </w:p>
+    <w:p>
+      <w:pPr>
+        <w:pStyle w:val="Paragrafoelenco"/>
+        <w:numPr>
+          <w:ilvl w:val="1"/>
+          <w:numId w:val="25"/>
+        </w:numPr>
+      </w:pPr>
+      <w:r>
+        <w:t>È possibile modificare:</w:t>
+      </w:r>
+    </w:p>
+    <w:p>
+      <w:pPr>
+        <w:pStyle w:val="Paragrafoelenco"/>
+        <w:numPr>
+          <w:ilvl w:val="2"/>
+          <w:numId w:val="25"/>
+        </w:numPr>
+      </w:pPr>
+      <w:r>
+        <w:t>La risoluzione del gioco (Formati risoluzione per i 16:9 e 4:3).</w:t>
+      </w:r>
+    </w:p>
+    <w:p>
+      <w:pPr>
+        <w:pStyle w:val="Paragrafoelenco"/>
+        <w:numPr>
+          <w:ilvl w:val="2"/>
+          <w:numId w:val="25"/>
+        </w:numPr>
+      </w:pPr>
+      <w:r>
+        <w:t>Il dettaglio grafico del gioco (Da molto basso a Ultra).</w:t>
+      </w:r>
+    </w:p>
+    <w:p>
+      <w:pPr>
+        <w:pStyle w:val="Paragrafoelenco"/>
+        <w:numPr>
+          <w:ilvl w:val="2"/>
+          <w:numId w:val="25"/>
+        </w:numPr>
+      </w:pPr>
+      <w:r>
+        <w:t>Il volume del gioco (Per gli effetti sonori e la musica).</w:t>
+      </w:r>
+    </w:p>
+    <w:p>
+      <w:pPr>
+        <w:pStyle w:val="Paragrafoelenco"/>
+        <w:numPr>
+          <w:ilvl w:val="1"/>
+          <w:numId w:val="25"/>
+        </w:numPr>
+      </w:pPr>
+      <w:r>
+        <w:t>Attivare e disattivare:</w:t>
+      </w:r>
+    </w:p>
+    <w:p>
+      <w:pPr>
+        <w:pStyle w:val="Paragrafoelenco"/>
+        <w:numPr>
+          <w:ilvl w:val="2"/>
+          <w:numId w:val="25"/>
+        </w:numPr>
+      </w:pPr>
+      <w:r>
+        <w:t>La modalità schermo intero.</w:t>
+      </w:r>
+    </w:p>
+    <w:p>
+      <w:pPr>
+        <w:pStyle w:val="Paragrafoelenco"/>
+        <w:numPr>
+          <w:ilvl w:val="2"/>
+          <w:numId w:val="25"/>
+        </w:numPr>
+      </w:pPr>
+      <w:r>
+        <w:t>Il V-</w:t>
+      </w:r>
+      <w:proofErr w:type="spellStart"/>
+      <w:r>
+        <w:t>Synch</w:t>
+      </w:r>
+      <w:proofErr w:type="spellEnd"/>
+      <w:r>
+        <w:t>.</w:t>
+      </w:r>
+    </w:p>
+    <w:p>
+      <w:pPr>
+        <w:pStyle w:val="Paragrafoelenco"/>
+        <w:numPr>
+          <w:ilvl w:val="2"/>
+          <w:numId w:val="25"/>
+        </w:numPr>
+      </w:pPr>
+      <w:r>
+        <w:t xml:space="preserve">Il </w:t>
+      </w:r>
+      <w:proofErr w:type="spellStart"/>
+      <w:r>
+        <w:t>framerate</w:t>
+      </w:r>
+      <w:proofErr w:type="spellEnd"/>
+      <w:r>
+        <w:t xml:space="preserve"> Libero.</w:t>
+      </w:r>
+    </w:p>
+    <w:p>
+      <w:pPr>
+        <w:pStyle w:val="Paragrafoelenco"/>
+        <w:numPr>
+          <w:ilvl w:val="1"/>
+          <w:numId w:val="25"/>
+        </w:numPr>
+      </w:pPr>
+      <w:r>
+        <w:t>Attivare la modalità daltonici.</w:t>
+      </w:r>
+    </w:p>
+    <w:p>
+      <w:pPr>
+        <w:pStyle w:val="Paragrafoelenco"/>
+        <w:numPr>
+          <w:ilvl w:val="2"/>
+          <w:numId w:val="25"/>
+        </w:numPr>
+      </w:pPr>
+      <w:r>
+        <w:t>Normale.</w:t>
+      </w:r>
+    </w:p>
+    <w:p>
+      <w:pPr>
+        <w:pStyle w:val="Paragrafoelenco"/>
+        <w:numPr>
+          <w:ilvl w:val="2"/>
+          <w:numId w:val="25"/>
+        </w:numPr>
+      </w:pPr>
+      <w:r>
+        <w:t>Protanopia.</w:t>
+      </w:r>
+    </w:p>
+    <w:p>
+      <w:pPr>
+        <w:pStyle w:val="Paragrafoelenco"/>
+        <w:numPr>
+          <w:ilvl w:val="2"/>
+          <w:numId w:val="25"/>
+        </w:numPr>
+      </w:pPr>
+      <w:r>
+        <w:t>Deuteranopia.</w:t>
+      </w:r>
+    </w:p>
+    <w:p>
+      <w:pPr>
+        <w:pStyle w:val="Paragrafoelenco"/>
+        <w:numPr>
+          <w:ilvl w:val="2"/>
+          <w:numId w:val="25"/>
+        </w:numPr>
+      </w:pPr>
+      <w:proofErr w:type="spellStart"/>
+      <w:r>
+        <w:t>Tritanopia</w:t>
+      </w:r>
+      <w:proofErr w:type="spellEnd"/>
+      <w:r>
+        <w:t>.</w:t>
+      </w:r>
+    </w:p>
+    <w:p>
+      <w:pPr>
+        <w:pStyle w:val="Paragrafoelenco"/>
+        <w:numPr>
+          <w:ilvl w:val="0"/>
+          <w:numId w:val="25"/>
+        </w:numPr>
+      </w:pPr>
+      <w:r>
+        <w:t>Modificare le impostazioni dei controlli del gioco.</w:t>
+      </w:r>
+    </w:p>
+    <w:p>
+      <w:pPr>
+        <w:pStyle w:val="Paragrafoelenco"/>
+        <w:numPr>
+          <w:ilvl w:val="1"/>
+          <w:numId w:val="25"/>
+        </w:numPr>
+      </w:pPr>
+      <w:r>
+        <w:rPr>
+          <w:rFonts w:ascii="Segoe UI Symbol" w:hAnsi="Segoe UI Symbol"/>
+        </w:rPr>
+        <w:t xml:space="preserve">È possibile modificare il </w:t>
+      </w:r>
+      <w:proofErr w:type="spellStart"/>
+      <w:r>
+        <w:rPr>
+          <w:rFonts w:ascii="Segoe UI Symbol" w:hAnsi="Segoe UI Symbol"/>
+          <w:b/>
+          <w:bCs/>
+          <w:color w:val="385623" w:themeColor="accent6" w:themeShade="80"/>
+        </w:rPr>
+        <w:t>Fov</w:t>
+      </w:r>
+      <w:proofErr w:type="spellEnd"/>
+      <w:r>
+        <w:rPr>
+          <w:rFonts w:ascii="Segoe UI Symbol" w:hAnsi="Segoe UI Symbol"/>
+          <w:b/>
+          <w:bCs/>
+          <w:color w:val="385623" w:themeColor="accent6" w:themeShade="80"/>
+        </w:rPr>
+        <w:t xml:space="preserve"> </w:t>
+      </w:r>
+      <w:r>
+        <w:rPr>
+          <w:rFonts w:ascii="Segoe UI Symbol" w:hAnsi="Segoe UI Symbol"/>
+        </w:rPr>
+        <w:t>del gioco (in un range che va da 60 a 90).</w:t>
+      </w:r>
+    </w:p>
+    <w:p>
+      <w:pPr>
+        <w:pStyle w:val="Paragrafoelenco"/>
+        <w:numPr>
+          <w:ilvl w:val="1"/>
+          <w:numId w:val="25"/>
+        </w:numPr>
+      </w:pPr>
+      <w:r>
+        <w:rPr>
+          <w:rFonts w:ascii="Segoe UI Symbol" w:hAnsi="Segoe UI Symbol"/>
+        </w:rPr>
+        <w:t xml:space="preserve">È possibile modificare la </w:t>
+      </w:r>
+      <w:r>
+        <w:rPr>
+          <w:rFonts w:ascii="Segoe UI Symbol" w:hAnsi="Segoe UI Symbol"/>
+          <w:b/>
+          <w:bCs/>
+          <w:color w:val="385623" w:themeColor="accent6" w:themeShade="80"/>
+        </w:rPr>
+        <w:t>sensibilità del mouse</w:t>
+      </w:r>
+      <w:r>
+        <w:rPr>
+          <w:rFonts w:ascii="Segoe UI Symbol" w:hAnsi="Segoe UI Symbol"/>
+          <w:b/>
+          <w:bCs/>
+          <w:color w:val="385623" w:themeColor="accent6" w:themeShade="80"/>
+        </w:rPr>
+        <w:t xml:space="preserve"> </w:t>
+      </w:r>
+      <w:r>
+        <w:rPr>
+          <w:rFonts w:ascii="Segoe UI Symbol" w:hAnsi="Segoe UI Symbol"/>
+        </w:rPr>
+        <w:t>(in un range che va da 1 a 500).</w:t>
+      </w:r>
+    </w:p>
+    <w:p>
+      <w:pPr>
+        <w:pStyle w:val="Titolo2"/>
         <w:rPr>
           <w:rStyle w:val="Titolo2Carattere"/>
           <w:b/>
           <w:bCs/>
-        </w:rPr>
-        <w:t>Classifica</w:t>
-      </w:r>
-    </w:p>
-    <w:p/>
-    <w:p>
-      <w:pPr>
+          <w:color w:val="385623" w:themeColor="accent6" w:themeShade="80"/>
+        </w:rPr>
+      </w:pPr>
+      <w:bookmarkStart w:id="22" w:name="_Selezione_Livelli"/>
+      <w:bookmarkStart w:id="23" w:name="_Toc104242999"/>
+      <w:bookmarkEnd w:id="22"/>
+      <w:r>
         <w:rPr>
           <w:rStyle w:val="Titolo2Carattere"/>
           <w:b/>
           <w:bCs/>
-        </w:rPr>
-      </w:pPr>
-      <w:bookmarkStart w:id="12" w:name="_Toc104231256"/>
-      <w:r>
-        <w:rPr>
-          <w:rStyle w:val="Titolo2Carattere"/>
+          <w:color w:val="385623" w:themeColor="accent6" w:themeShade="80"/>
+        </w:rPr>
+        <w:t>Selezione Livelli</w:t>
+      </w:r>
+      <w:bookmarkEnd w:id="23"/>
+    </w:p>
+    <w:p>
+      <w:r>
+        <w:t>Nella sezione livelli sarà possibile selezionare il livello 0 (livello tutorial) il livello 1 ed il livello 2.</w:t>
+      </w:r>
+    </w:p>
+    <w:p>
+      <w:r>
+        <w:t>Per sbloccare un livello, bisognerà completare il livello precedente.</w:t>
+      </w:r>
+    </w:p>
+    <w:p>
+      <w:pPr>
+        <w:rPr>
+          <w:rFonts w:cstheme="majorHAnsi"/>
           <w:b/>
           <w:bCs/>
-        </w:rPr>
-        <w:t xml:space="preserve">Schermata </w:t>
-      </w:r>
-      <w:bookmarkEnd w:id="12"/>
-      <w:r>
-        <w:rPr>
-          <w:rStyle w:val="Titolo2Carattere"/>
+          <w:color w:val="538135" w:themeColor="accent6" w:themeShade="BF"/>
+          <w:sz w:val="24"/>
+          <w:szCs w:val="24"/>
+        </w:rPr>
+      </w:pPr>
+      <w:r>
+        <w:rPr>
+          <w:rFonts w:cstheme="majorHAnsi"/>
           <w:b/>
           <w:bCs/>
-        </w:rPr>
-        <w:t>opzioni</w:t>
-      </w:r>
-    </w:p>
-    <w:p/>
-    <w:p>
-      <w:pPr>
-        <w:pStyle w:val="Titolo2"/>
-        <w:rPr>
-          <w:rStyle w:val="Titolo2Carattere"/>
-          <w:b/>
-          <w:bCs/>
-        </w:rPr>
-      </w:pPr>
-      <w:bookmarkStart w:id="13" w:name="_Selezione_Livelli"/>
-      <w:bookmarkEnd w:id="13"/>
-      <w:r>
-        <w:rPr>
-          <w:rStyle w:val="Titolo2Carattere"/>
-          <w:b/>
-          <w:bCs/>
-        </w:rPr>
-        <w:t>Selezione Livelli</w:t>
-      </w:r>
-    </w:p>
-    <w:p/>
-    <w:p/>
+          <w:color w:val="538135" w:themeColor="accent6" w:themeShade="BF"/>
+          <w:sz w:val="24"/>
+          <w:szCs w:val="24"/>
+        </w:rPr>
+        <w:t>Nota Bene!</w:t>
+      </w:r>
+    </w:p>
+    <w:p>
+      <w:r>
+        <w:t xml:space="preserve">I </w:t>
+      </w:r>
+      <w:r>
+        <w:t>livelli sono sbloccati per profilo utente selezionato, ovvero ogni utente dovrà aver superato il livello precedente per poter proseguire con il livello successivo.</w:t>
+      </w:r>
+    </w:p>
     <w:p>
       <w:pPr>
         <w:rPr>
@@ -3457,17 +4293,19 @@
         <w:rPr>
           <w:b/>
           <w:bCs/>
-        </w:rPr>
-      </w:pPr>
-      <w:bookmarkStart w:id="14" w:name="_Toc104231257"/>
+          <w:color w:val="385623" w:themeColor="accent6" w:themeShade="80"/>
+        </w:rPr>
+      </w:pPr>
+      <w:bookmarkStart w:id="24" w:name="_Toc104243000"/>
       <w:r>
         <w:rPr>
           <w:b/>
           <w:bCs/>
+          <w:color w:val="385623" w:themeColor="accent6" w:themeShade="80"/>
         </w:rPr>
         <w:t>Menu pausa</w:t>
       </w:r>
-      <w:bookmarkEnd w:id="14"/>
+      <w:bookmarkEnd w:id="24"/>
     </w:p>
     <w:p>
       <w:pPr>
@@ -3491,9 +4329,11 @@
       <w:pPr>
         <w:pStyle w:val="Titolo1"/>
       </w:pPr>
+      <w:bookmarkStart w:id="25" w:name="_Toc104243001"/>
       <w:r>
         <w:t>Gameplay</w:t>
       </w:r>
+      <w:bookmarkEnd w:id="25"/>
     </w:p>
     <w:p>
       <w:pPr>
@@ -3503,6 +4343,7 @@
           <w:bCs/>
         </w:rPr>
       </w:pPr>
+      <w:bookmarkStart w:id="26" w:name="_Toc104243002"/>
       <w:r>
         <w:rPr>
           <w:b/>
@@ -3517,11 +4358,12 @@
         </w:rPr>
         <w:t>eccaniche di Gioco</w:t>
       </w:r>
+      <w:bookmarkEnd w:id="26"/>
     </w:p>
     <w:p/>
     <w:p/>
     <w:p>
-      <w:bookmarkStart w:id="15" w:name="_Toc104231262"/>
+      <w:bookmarkStart w:id="27" w:name="_Toc104243003"/>
       <w:r>
         <w:rPr>
           <w:rStyle w:val="Titolo1Carattere"/>
@@ -3530,7 +4372,7 @@
         </w:rPr>
         <w:t>Comandi</w:t>
       </w:r>
-      <w:bookmarkEnd w:id="15"/>
+      <w:bookmarkEnd w:id="27"/>
     </w:p>
     <w:p>
       <w:pPr>
@@ -3549,7 +4391,7 @@
           <w:szCs w:val="26"/>
         </w:rPr>
       </w:pPr>
-      <w:bookmarkStart w:id="16" w:name="_Toc104231263"/>
+      <w:bookmarkStart w:id="28" w:name="_Toc104243004"/>
       <w:r>
         <w:rPr>
           <w:rStyle w:val="Titolo1Carattere"/>
@@ -3558,7 +4400,7 @@
         </w:rPr>
         <w:t>Insegnamenti</w:t>
       </w:r>
-      <w:bookmarkEnd w:id="16"/>
+      <w:bookmarkEnd w:id="28"/>
     </w:p>
     <w:p>
       <w:pPr>
@@ -3578,7 +4420,7 @@
           <w:szCs w:val="26"/>
         </w:rPr>
       </w:pPr>
-      <w:bookmarkStart w:id="17" w:name="_Toc104231264"/>
+      <w:bookmarkStart w:id="29" w:name="_Toc104243005"/>
       <w:r>
         <w:rPr>
           <w:rStyle w:val="Titolo1Carattere"/>
@@ -3595,7 +4437,7 @@
         </w:rPr>
         <w:t xml:space="preserve"> alla comprensione degli argomenti trattati</w:t>
       </w:r>
-      <w:bookmarkEnd w:id="17"/>
+      <w:bookmarkEnd w:id="29"/>
     </w:p>
     <w:p>
       <w:pPr>
@@ -3890,6 +4732,119 @@
 <file path=word/numbering.xml><?xml version="1.0" encoding="utf-8"?>
 <w:numbering xmlns:wpc="http://schemas.microsoft.com/office/word/2010/wordprocessingCanvas" xmlns:cx="http://schemas.microsoft.com/office/drawing/2014/chartex" xmlns:cx1="http://schemas.microsoft.com/office/drawing/2015/9/8/chartex" xmlns:cx2="http://schemas.microsoft.com/office/drawing/2015/10/21/chartex" xmlns:cx3="http://schemas.microsoft.com/office/drawing/2016/5/9/chartex" xmlns:cx4="http://schemas.microsoft.com/office/drawing/2016/5/10/chartex" xmlns:cx5="http://schemas.microsoft.com/office/drawing/2016/5/11/chartex" xmlns:cx6="http://schemas.microsoft.com/office/drawing/2016/5/12/chartex" xmlns:cx7="http://schemas.microsoft.com/office/drawing/2016/5/13/chartex" xmlns:cx8="http://schemas.microsoft.com/office/drawing/2016/5/14/chartex" xmlns:mc="http://schemas.openxmlformats.org/markup-compatibility/2006" xmlns:aink="http://schemas.microsoft.com/office/drawing/2016/ink" xmlns:am3d="http://schemas.microsoft.com/office/drawing/2017/model3d" xmlns:o="urn:schemas-microsoft-com:office:office" xmlns:oel="http://schemas.microsoft.com/office/2019/extlst" xmlns:r="http://schemas.openxmlformats.org/officeDocument/2006/relationships" xmlns:m="http://schemas.openxmlformats.org/officeDocument/2006/math" xmlns:v="urn:schemas-microsoft-com:vml" xmlns:wp14="http://schemas.microsoft.com/office/word/2010/wordprocessingDrawing" xmlns:wp="http://schemas.openxmlformats.org/drawingml/2006/wordprocessingDrawing" xmlns:w10="urn:schemas-microsoft-com:office:word" xmlns:w="http://schemas.openxmlformats.org/wordprocessingml/2006/main" xmlns:w14="http://schemas.microsoft.com/office/word/2010/wordml" xmlns:w15="http://schemas.microsoft.com/office/word/2012/wordml" xmlns:w16cex="http://schemas.microsoft.com/office/word/2018/wordml/cex" xmlns:w16cid="http://schemas.microsoft.com/office/word/2016/wordml/cid" xmlns:w16="http://schemas.microsoft.com/office/word/2018/wordml" xmlns:w16sdtdh="http://schemas.microsoft.com/office/word/2020/wordml/sdtdatahash" xmlns:w16se="http://schemas.microsoft.com/office/word/2015/wordml/symex" xmlns:wpg="http://schemas.microsoft.com/office/word/2010/wordprocessingGroup" xmlns:wpi="http://schemas.microsoft.com/office/word/2010/wordprocessingInk" xmlns:wne="http://schemas.microsoft.com/office/word/2006/wordml" xmlns:wps="http://schemas.microsoft.com/office/word/2010/wordprocessingShape" mc:Ignorable="w14 w15 w16se w16cid w16 w16cex w16sdtdh wp14">
   <w:abstractNum w:abstractNumId="0" w15:restartNumberingAfterBreak="0">
+    <w:nsid w:val="07795966"/>
+    <w:multiLevelType w:val="hybridMultilevel"/>
+    <w:tmpl w:val="E6DC40F0"/>
+    <w:lvl w:ilvl="0" w:tplc="04100001">
+      <w:start w:val="1"/>
+      <w:numFmt w:val="bullet"/>
+      <w:lvlText w:val=""/>
+      <w:lvlJc w:val="left"/>
+      <w:pPr>
+        <w:ind w:left="720" w:hanging="360"/>
+      </w:pPr>
+      <w:rPr>
+        <w:rFonts w:ascii="Symbol" w:hAnsi="Symbol" w:hint="default"/>
+      </w:rPr>
+    </w:lvl>
+    <w:lvl w:ilvl="1" w:tplc="04100003">
+      <w:start w:val="1"/>
+      <w:numFmt w:val="bullet"/>
+      <w:lvlText w:val="o"/>
+      <w:lvlJc w:val="left"/>
+      <w:pPr>
+        <w:ind w:left="1440" w:hanging="360"/>
+      </w:pPr>
+      <w:rPr>
+        <w:rFonts w:ascii="Courier New" w:hAnsi="Courier New" w:cs="Courier New" w:hint="default"/>
+      </w:rPr>
+    </w:lvl>
+    <w:lvl w:ilvl="2" w:tplc="04100005" w:tentative="1">
+      <w:start w:val="1"/>
+      <w:numFmt w:val="bullet"/>
+      <w:lvlText w:val=""/>
+      <w:lvlJc w:val="left"/>
+      <w:pPr>
+        <w:ind w:left="2160" w:hanging="360"/>
+      </w:pPr>
+      <w:rPr>
+        <w:rFonts w:ascii="Wingdings" w:hAnsi="Wingdings" w:hint="default"/>
+      </w:rPr>
+    </w:lvl>
+    <w:lvl w:ilvl="3" w:tplc="04100001" w:tentative="1">
+      <w:start w:val="1"/>
+      <w:numFmt w:val="bullet"/>
+      <w:lvlText w:val=""/>
+      <w:lvlJc w:val="left"/>
+      <w:pPr>
+        <w:ind w:left="2880" w:hanging="360"/>
+      </w:pPr>
+      <w:rPr>
+        <w:rFonts w:ascii="Symbol" w:hAnsi="Symbol" w:hint="default"/>
+      </w:rPr>
+    </w:lvl>
+    <w:lvl w:ilvl="4" w:tplc="04100003" w:tentative="1">
+      <w:start w:val="1"/>
+      <w:numFmt w:val="bullet"/>
+      <w:lvlText w:val="o"/>
+      <w:lvlJc w:val="left"/>
+      <w:pPr>
+        <w:ind w:left="3600" w:hanging="360"/>
+      </w:pPr>
+      <w:rPr>
+        <w:rFonts w:ascii="Courier New" w:hAnsi="Courier New" w:cs="Courier New" w:hint="default"/>
+      </w:rPr>
+    </w:lvl>
+    <w:lvl w:ilvl="5" w:tplc="04100005" w:tentative="1">
+      <w:start w:val="1"/>
+      <w:numFmt w:val="bullet"/>
+      <w:lvlText w:val=""/>
+      <w:lvlJc w:val="left"/>
+      <w:pPr>
+        <w:ind w:left="4320" w:hanging="360"/>
+      </w:pPr>
+      <w:rPr>
+        <w:rFonts w:ascii="Wingdings" w:hAnsi="Wingdings" w:hint="default"/>
+      </w:rPr>
+    </w:lvl>
+    <w:lvl w:ilvl="6" w:tplc="04100001" w:tentative="1">
+      <w:start w:val="1"/>
+      <w:numFmt w:val="bullet"/>
+      <w:lvlText w:val=""/>
+      <w:lvlJc w:val="left"/>
+      <w:pPr>
+        <w:ind w:left="5040" w:hanging="360"/>
+      </w:pPr>
+      <w:rPr>
+        <w:rFonts w:ascii="Symbol" w:hAnsi="Symbol" w:hint="default"/>
+      </w:rPr>
+    </w:lvl>
+    <w:lvl w:ilvl="7" w:tplc="04100003" w:tentative="1">
+      <w:start w:val="1"/>
+      <w:numFmt w:val="bullet"/>
+      <w:lvlText w:val="o"/>
+      <w:lvlJc w:val="left"/>
+      <w:pPr>
+        <w:ind w:left="5760" w:hanging="360"/>
+      </w:pPr>
+      <w:rPr>
+        <w:rFonts w:ascii="Courier New" w:hAnsi="Courier New" w:cs="Courier New" w:hint="default"/>
+      </w:rPr>
+    </w:lvl>
+    <w:lvl w:ilvl="8" w:tplc="04100005" w:tentative="1">
+      <w:start w:val="1"/>
+      <w:numFmt w:val="bullet"/>
+      <w:lvlText w:val=""/>
+      <w:lvlJc w:val="left"/>
+      <w:pPr>
+        <w:ind w:left="6480" w:hanging="360"/>
+      </w:pPr>
+      <w:rPr>
+        <w:rFonts w:ascii="Wingdings" w:hAnsi="Wingdings" w:hint="default"/>
+      </w:rPr>
+    </w:lvl>
+  </w:abstractNum>
+  <w:abstractNum w:abstractNumId="1" w15:restartNumberingAfterBreak="0">
     <w:nsid w:val="10205FE3"/>
     <w:multiLevelType w:val="hybridMultilevel"/>
     <w:tmpl w:val="898AFB66"/>
@@ -4002,7 +4957,7 @@
       </w:rPr>
     </w:lvl>
   </w:abstractNum>
-  <w:abstractNum w:abstractNumId="1" w15:restartNumberingAfterBreak="0">
+  <w:abstractNum w:abstractNumId="2" w15:restartNumberingAfterBreak="0">
     <w:nsid w:val="11836F2F"/>
     <w:multiLevelType w:val="hybridMultilevel"/>
     <w:tmpl w:val="7F0A42DC"/>
@@ -4115,7 +5070,7 @@
       </w:rPr>
     </w:lvl>
   </w:abstractNum>
-  <w:abstractNum w:abstractNumId="2" w15:restartNumberingAfterBreak="0">
+  <w:abstractNum w:abstractNumId="3" w15:restartNumberingAfterBreak="0">
     <w:nsid w:val="19EC1AD7"/>
     <w:multiLevelType w:val="hybridMultilevel"/>
     <w:tmpl w:val="F60263F2"/>
@@ -4204,7 +5159,7 @@
       </w:pPr>
     </w:lvl>
   </w:abstractNum>
-  <w:abstractNum w:abstractNumId="3" w15:restartNumberingAfterBreak="0">
+  <w:abstractNum w:abstractNumId="4" w15:restartNumberingAfterBreak="0">
     <w:nsid w:val="27744493"/>
     <w:multiLevelType w:val="hybridMultilevel"/>
     <w:tmpl w:val="F110A564"/>
@@ -4317,7 +5272,7 @@
       </w:rPr>
     </w:lvl>
   </w:abstractNum>
-  <w:abstractNum w:abstractNumId="4" w15:restartNumberingAfterBreak="0">
+  <w:abstractNum w:abstractNumId="5" w15:restartNumberingAfterBreak="0">
     <w:nsid w:val="357B69D9"/>
     <w:multiLevelType w:val="hybridMultilevel"/>
     <w:tmpl w:val="CEAC466E"/>
@@ -4430,7 +5385,7 @@
       </w:rPr>
     </w:lvl>
   </w:abstractNum>
-  <w:abstractNum w:abstractNumId="5" w15:restartNumberingAfterBreak="0">
+  <w:abstractNum w:abstractNumId="6" w15:restartNumberingAfterBreak="0">
     <w:nsid w:val="39AC3525"/>
     <w:multiLevelType w:val="hybridMultilevel"/>
     <w:tmpl w:val="71540EEA"/>
@@ -4543,7 +5498,7 @@
       </w:rPr>
     </w:lvl>
   </w:abstractNum>
-  <w:abstractNum w:abstractNumId="6" w15:restartNumberingAfterBreak="0">
+  <w:abstractNum w:abstractNumId="7" w15:restartNumberingAfterBreak="0">
     <w:nsid w:val="3D6F14F2"/>
     <w:multiLevelType w:val="hybridMultilevel"/>
     <w:tmpl w:val="9C7E119E"/>
@@ -4632,7 +5587,7 @@
       </w:pPr>
     </w:lvl>
   </w:abstractNum>
-  <w:abstractNum w:abstractNumId="7" w15:restartNumberingAfterBreak="0">
+  <w:abstractNum w:abstractNumId="8" w15:restartNumberingAfterBreak="0">
     <w:nsid w:val="3E9359BC"/>
     <w:multiLevelType w:val="hybridMultilevel"/>
     <w:tmpl w:val="76982CE8"/>
@@ -4718,7 +5673,7 @@
       </w:pPr>
     </w:lvl>
   </w:abstractNum>
-  <w:abstractNum w:abstractNumId="8" w15:restartNumberingAfterBreak="0">
+  <w:abstractNum w:abstractNumId="9" w15:restartNumberingAfterBreak="0">
     <w:nsid w:val="4707119E"/>
     <w:multiLevelType w:val="hybridMultilevel"/>
     <w:tmpl w:val="16CAB49A"/>
@@ -4831,7 +5786,7 @@
       </w:rPr>
     </w:lvl>
   </w:abstractNum>
-  <w:abstractNum w:abstractNumId="9" w15:restartNumberingAfterBreak="0">
+  <w:abstractNum w:abstractNumId="10" w15:restartNumberingAfterBreak="0">
     <w:nsid w:val="4C7610E8"/>
     <w:multiLevelType w:val="hybridMultilevel"/>
     <w:tmpl w:val="3F26EC8E"/>
@@ -4920,7 +5875,120 @@
       </w:pPr>
     </w:lvl>
   </w:abstractNum>
-  <w:abstractNum w:abstractNumId="10" w15:restartNumberingAfterBreak="0">
+  <w:abstractNum w:abstractNumId="11" w15:restartNumberingAfterBreak="0">
+    <w:nsid w:val="4F0B11C6"/>
+    <w:multiLevelType w:val="hybridMultilevel"/>
+    <w:tmpl w:val="FBF0C302"/>
+    <w:lvl w:ilvl="0" w:tplc="04100001">
+      <w:start w:val="1"/>
+      <w:numFmt w:val="bullet"/>
+      <w:lvlText w:val=""/>
+      <w:lvlJc w:val="left"/>
+      <w:pPr>
+        <w:ind w:left="720" w:hanging="360"/>
+      </w:pPr>
+      <w:rPr>
+        <w:rFonts w:ascii="Symbol" w:hAnsi="Symbol" w:hint="default"/>
+      </w:rPr>
+    </w:lvl>
+    <w:lvl w:ilvl="1" w:tplc="04100003">
+      <w:start w:val="1"/>
+      <w:numFmt w:val="bullet"/>
+      <w:lvlText w:val="o"/>
+      <w:lvlJc w:val="left"/>
+      <w:pPr>
+        <w:ind w:left="1440" w:hanging="360"/>
+      </w:pPr>
+      <w:rPr>
+        <w:rFonts w:ascii="Courier New" w:hAnsi="Courier New" w:cs="Courier New" w:hint="default"/>
+      </w:rPr>
+    </w:lvl>
+    <w:lvl w:ilvl="2" w:tplc="04100005">
+      <w:start w:val="1"/>
+      <w:numFmt w:val="bullet"/>
+      <w:lvlText w:val=""/>
+      <w:lvlJc w:val="left"/>
+      <w:pPr>
+        <w:ind w:left="2160" w:hanging="360"/>
+      </w:pPr>
+      <w:rPr>
+        <w:rFonts w:ascii="Wingdings" w:hAnsi="Wingdings" w:hint="default"/>
+      </w:rPr>
+    </w:lvl>
+    <w:lvl w:ilvl="3" w:tplc="04100001" w:tentative="1">
+      <w:start w:val="1"/>
+      <w:numFmt w:val="bullet"/>
+      <w:lvlText w:val=""/>
+      <w:lvlJc w:val="left"/>
+      <w:pPr>
+        <w:ind w:left="2880" w:hanging="360"/>
+      </w:pPr>
+      <w:rPr>
+        <w:rFonts w:ascii="Symbol" w:hAnsi="Symbol" w:hint="default"/>
+      </w:rPr>
+    </w:lvl>
+    <w:lvl w:ilvl="4" w:tplc="04100003" w:tentative="1">
+      <w:start w:val="1"/>
+      <w:numFmt w:val="bullet"/>
+      <w:lvlText w:val="o"/>
+      <w:lvlJc w:val="left"/>
+      <w:pPr>
+        <w:ind w:left="3600" w:hanging="360"/>
+      </w:pPr>
+      <w:rPr>
+        <w:rFonts w:ascii="Courier New" w:hAnsi="Courier New" w:cs="Courier New" w:hint="default"/>
+      </w:rPr>
+    </w:lvl>
+    <w:lvl w:ilvl="5" w:tplc="04100005" w:tentative="1">
+      <w:start w:val="1"/>
+      <w:numFmt w:val="bullet"/>
+      <w:lvlText w:val=""/>
+      <w:lvlJc w:val="left"/>
+      <w:pPr>
+        <w:ind w:left="4320" w:hanging="360"/>
+      </w:pPr>
+      <w:rPr>
+        <w:rFonts w:ascii="Wingdings" w:hAnsi="Wingdings" w:hint="default"/>
+      </w:rPr>
+    </w:lvl>
+    <w:lvl w:ilvl="6" w:tplc="04100001" w:tentative="1">
+      <w:start w:val="1"/>
+      <w:numFmt w:val="bullet"/>
+      <w:lvlText w:val=""/>
+      <w:lvlJc w:val="left"/>
+      <w:pPr>
+        <w:ind w:left="5040" w:hanging="360"/>
+      </w:pPr>
+      <w:rPr>
+        <w:rFonts w:ascii="Symbol" w:hAnsi="Symbol" w:hint="default"/>
+      </w:rPr>
+    </w:lvl>
+    <w:lvl w:ilvl="7" w:tplc="04100003" w:tentative="1">
+      <w:start w:val="1"/>
+      <w:numFmt w:val="bullet"/>
+      <w:lvlText w:val="o"/>
+      <w:lvlJc w:val="left"/>
+      <w:pPr>
+        <w:ind w:left="5760" w:hanging="360"/>
+      </w:pPr>
+      <w:rPr>
+        <w:rFonts w:ascii="Courier New" w:hAnsi="Courier New" w:cs="Courier New" w:hint="default"/>
+      </w:rPr>
+    </w:lvl>
+    <w:lvl w:ilvl="8" w:tplc="04100005" w:tentative="1">
+      <w:start w:val="1"/>
+      <w:numFmt w:val="bullet"/>
+      <w:lvlText w:val=""/>
+      <w:lvlJc w:val="left"/>
+      <w:pPr>
+        <w:ind w:left="6480" w:hanging="360"/>
+      </w:pPr>
+      <w:rPr>
+        <w:rFonts w:ascii="Wingdings" w:hAnsi="Wingdings" w:hint="default"/>
+      </w:rPr>
+    </w:lvl>
+  </w:abstractNum>
+  <w:abstractNum w:abstractNumId="12" w15:restartNumberingAfterBreak="0">
     <w:nsid w:val="50F6297A"/>
     <w:multiLevelType w:val="hybridMultilevel"/>
     <w:tmpl w:val="6BB0ABD4"/>
@@ -5009,7 +6077,7 @@
       </w:pPr>
     </w:lvl>
   </w:abstractNum>
-  <w:abstractNum w:abstractNumId="11" w15:restartNumberingAfterBreak="0">
+  <w:abstractNum w:abstractNumId="13" w15:restartNumberingAfterBreak="0">
     <w:nsid w:val="51EE5DA9"/>
     <w:multiLevelType w:val="hybridMultilevel"/>
     <w:tmpl w:val="E05492D4"/>
@@ -5098,7 +6166,7 @@
       </w:pPr>
     </w:lvl>
   </w:abstractNum>
-  <w:abstractNum w:abstractNumId="12" w15:restartNumberingAfterBreak="0">
+  <w:abstractNum w:abstractNumId="14" w15:restartNumberingAfterBreak="0">
     <w:nsid w:val="598E61A5"/>
     <w:multiLevelType w:val="hybridMultilevel"/>
     <w:tmpl w:val="41745FD4"/>
@@ -5211,7 +6279,7 @@
       </w:rPr>
     </w:lvl>
   </w:abstractNum>
-  <w:abstractNum w:abstractNumId="13" w15:restartNumberingAfterBreak="0">
+  <w:abstractNum w:abstractNumId="15" w15:restartNumberingAfterBreak="0">
     <w:nsid w:val="5CD778AD"/>
     <w:multiLevelType w:val="multilevel"/>
     <w:tmpl w:val="DC1CE17A"/>
@@ -5332,7 +6400,7 @@
       </w:rPr>
     </w:lvl>
   </w:abstractNum>
-  <w:abstractNum w:abstractNumId="14" w15:restartNumberingAfterBreak="0">
+  <w:abstractNum w:abstractNumId="16" w15:restartNumberingAfterBreak="0">
     <w:nsid w:val="66D13404"/>
     <w:multiLevelType w:val="hybridMultilevel"/>
     <w:tmpl w:val="62D28296"/>
@@ -5445,7 +6513,7 @@
       </w:rPr>
     </w:lvl>
   </w:abstractNum>
-  <w:abstractNum w:abstractNumId="15" w15:restartNumberingAfterBreak="0">
+  <w:abstractNum w:abstractNumId="17" w15:restartNumberingAfterBreak="0">
     <w:nsid w:val="693A2848"/>
     <w:multiLevelType w:val="hybridMultilevel"/>
     <w:tmpl w:val="C994C834"/>
@@ -5557,7 +6625,7 @@
       </w:rPr>
     </w:lvl>
   </w:abstractNum>
-  <w:abstractNum w:abstractNumId="16" w15:restartNumberingAfterBreak="0">
+  <w:abstractNum w:abstractNumId="18" w15:restartNumberingAfterBreak="0">
     <w:nsid w:val="6B8061D0"/>
     <w:multiLevelType w:val="hybridMultilevel"/>
     <w:tmpl w:val="6CAA1936"/>
@@ -5670,7 +6738,7 @@
       </w:rPr>
     </w:lvl>
   </w:abstractNum>
-  <w:abstractNum w:abstractNumId="17" w15:restartNumberingAfterBreak="0">
+  <w:abstractNum w:abstractNumId="19" w15:restartNumberingAfterBreak="0">
     <w:nsid w:val="6CB05BE0"/>
     <w:multiLevelType w:val="hybridMultilevel"/>
     <w:tmpl w:val="8506DA80"/>
@@ -5783,7 +6851,7 @@
       </w:rPr>
     </w:lvl>
   </w:abstractNum>
-  <w:abstractNum w:abstractNumId="18" w15:restartNumberingAfterBreak="0">
+  <w:abstractNum w:abstractNumId="20" w15:restartNumberingAfterBreak="0">
     <w:nsid w:val="6D743FD1"/>
     <w:multiLevelType w:val="multilevel"/>
     <w:tmpl w:val="420E9A52"/>
@@ -5904,7 +6972,7 @@
       </w:rPr>
     </w:lvl>
   </w:abstractNum>
-  <w:abstractNum w:abstractNumId="19" w15:restartNumberingAfterBreak="0">
+  <w:abstractNum w:abstractNumId="21" w15:restartNumberingAfterBreak="0">
     <w:nsid w:val="6F532240"/>
     <w:multiLevelType w:val="hybridMultilevel"/>
     <w:tmpl w:val="4644048A"/>
@@ -5990,7 +7058,7 @@
       </w:pPr>
     </w:lvl>
   </w:abstractNum>
-  <w:abstractNum w:abstractNumId="20" w15:restartNumberingAfterBreak="0">
+  <w:abstractNum w:abstractNumId="22" w15:restartNumberingAfterBreak="0">
     <w:nsid w:val="7A946335"/>
     <w:multiLevelType w:val="hybridMultilevel"/>
     <w:tmpl w:val="3F26EC8E"/>
@@ -6079,7 +7147,7 @@
       </w:pPr>
     </w:lvl>
   </w:abstractNum>
-  <w:abstractNum w:abstractNumId="21" w15:restartNumberingAfterBreak="0">
+  <w:abstractNum w:abstractNumId="23" w15:restartNumberingAfterBreak="0">
     <w:nsid w:val="7D4518EF"/>
     <w:multiLevelType w:val="hybridMultilevel"/>
     <w:tmpl w:val="EE42E220"/>
@@ -6192,7 +7260,7 @@
       </w:rPr>
     </w:lvl>
   </w:abstractNum>
-  <w:abstractNum w:abstractNumId="22" w15:restartNumberingAfterBreak="0">
+  <w:abstractNum w:abstractNumId="24" w15:restartNumberingAfterBreak="0">
     <w:nsid w:val="7F801AAD"/>
     <w:multiLevelType w:val="hybridMultilevel"/>
     <w:tmpl w:val="30661B06"/>
@@ -6306,73 +7374,79 @@
     </w:lvl>
   </w:abstractNum>
   <w:num w:numId="1" w16cid:durableId="1283802465">
+    <w:abstractNumId w:val="15"/>
+  </w:num>
+  <w:num w:numId="2" w16cid:durableId="498346136">
+    <w:abstractNumId w:val="12"/>
+  </w:num>
+  <w:num w:numId="3" w16cid:durableId="1591163411">
+    <w:abstractNumId w:val="20"/>
+  </w:num>
+  <w:num w:numId="4" w16cid:durableId="1604343877">
+    <w:abstractNumId w:val="19"/>
+  </w:num>
+  <w:num w:numId="5" w16cid:durableId="973749790">
+    <w:abstractNumId w:val="9"/>
+  </w:num>
+  <w:num w:numId="6" w16cid:durableId="68891307">
+    <w:abstractNumId w:val="16"/>
+  </w:num>
+  <w:num w:numId="7" w16cid:durableId="1099838249">
+    <w:abstractNumId w:val="24"/>
+  </w:num>
+  <w:num w:numId="8" w16cid:durableId="1552225041">
+    <w:abstractNumId w:val="23"/>
+  </w:num>
+  <w:num w:numId="9" w16cid:durableId="70733589">
+    <w:abstractNumId w:val="2"/>
+  </w:num>
+  <w:num w:numId="10" w16cid:durableId="1528057185">
+    <w:abstractNumId w:val="18"/>
+  </w:num>
+  <w:num w:numId="11" w16cid:durableId="1751998902">
+    <w:abstractNumId w:val="1"/>
+  </w:num>
+  <w:num w:numId="12" w16cid:durableId="1313096199">
+    <w:abstractNumId w:val="6"/>
+  </w:num>
+  <w:num w:numId="13" w16cid:durableId="1923827807">
+    <w:abstractNumId w:val="5"/>
+  </w:num>
+  <w:num w:numId="14" w16cid:durableId="719326283">
+    <w:abstractNumId w:val="7"/>
+  </w:num>
+  <w:num w:numId="15" w16cid:durableId="1373459140">
+    <w:abstractNumId w:val="4"/>
+  </w:num>
+  <w:num w:numId="16" w16cid:durableId="1783380267">
+    <w:abstractNumId w:val="3"/>
+  </w:num>
+  <w:num w:numId="17" w16cid:durableId="1604415292">
+    <w:abstractNumId w:val="10"/>
+  </w:num>
+  <w:num w:numId="18" w16cid:durableId="692540084">
+    <w:abstractNumId w:val="22"/>
+  </w:num>
+  <w:num w:numId="19" w16cid:durableId="1713384921">
     <w:abstractNumId w:val="13"/>
   </w:num>
-  <w:num w:numId="2" w16cid:durableId="498346136">
-    <w:abstractNumId w:val="10"/>
-  </w:num>
-  <w:num w:numId="3" w16cid:durableId="1591163411">
-    <w:abstractNumId w:val="18"/>
-  </w:num>
-  <w:num w:numId="4" w16cid:durableId="1604343877">
+  <w:num w:numId="20" w16cid:durableId="1999723397">
     <w:abstractNumId w:val="17"/>
   </w:num>
-  <w:num w:numId="5" w16cid:durableId="973749790">
+  <w:num w:numId="21" w16cid:durableId="1459572191">
+    <w:abstractNumId w:val="14"/>
+  </w:num>
+  <w:num w:numId="22" w16cid:durableId="1476871635">
+    <w:abstractNumId w:val="21"/>
+  </w:num>
+  <w:num w:numId="23" w16cid:durableId="338898941">
     <w:abstractNumId w:val="8"/>
   </w:num>
-  <w:num w:numId="6" w16cid:durableId="68891307">
-    <w:abstractNumId w:val="14"/>
-  </w:num>
-  <w:num w:numId="7" w16cid:durableId="1099838249">
-    <w:abstractNumId w:val="22"/>
-  </w:num>
-  <w:num w:numId="8" w16cid:durableId="1552225041">
-    <w:abstractNumId w:val="21"/>
-  </w:num>
-  <w:num w:numId="9" w16cid:durableId="70733589">
-    <w:abstractNumId w:val="1"/>
-  </w:num>
-  <w:num w:numId="10" w16cid:durableId="1528057185">
-    <w:abstractNumId w:val="16"/>
-  </w:num>
-  <w:num w:numId="11" w16cid:durableId="1751998902">
+  <w:num w:numId="24" w16cid:durableId="47726065">
     <w:abstractNumId w:val="0"/>
   </w:num>
-  <w:num w:numId="12" w16cid:durableId="1313096199">
-    <w:abstractNumId w:val="5"/>
-  </w:num>
-  <w:num w:numId="13" w16cid:durableId="1923827807">
-    <w:abstractNumId w:val="4"/>
-  </w:num>
-  <w:num w:numId="14" w16cid:durableId="719326283">
-    <w:abstractNumId w:val="6"/>
-  </w:num>
-  <w:num w:numId="15" w16cid:durableId="1373459140">
-    <w:abstractNumId w:val="3"/>
-  </w:num>
-  <w:num w:numId="16" w16cid:durableId="1783380267">
-    <w:abstractNumId w:val="2"/>
-  </w:num>
-  <w:num w:numId="17" w16cid:durableId="1604415292">
-    <w:abstractNumId w:val="9"/>
-  </w:num>
-  <w:num w:numId="18" w16cid:durableId="692540084">
-    <w:abstractNumId w:val="20"/>
-  </w:num>
-  <w:num w:numId="19" w16cid:durableId="1713384921">
+  <w:num w:numId="25" w16cid:durableId="1830514353">
     <w:abstractNumId w:val="11"/>
-  </w:num>
-  <w:num w:numId="20" w16cid:durableId="1999723397">
-    <w:abstractNumId w:val="15"/>
-  </w:num>
-  <w:num w:numId="21" w16cid:durableId="1459572191">
-    <w:abstractNumId w:val="12"/>
-  </w:num>
-  <w:num w:numId="22" w16cid:durableId="1476871635">
-    <w:abstractNumId w:val="19"/>
-  </w:num>
-  <w:num w:numId="23" w16cid:durableId="338898941">
-    <w:abstractNumId w:val="7"/>
   </w:num>
 </w:numbering>
 </file>
@@ -6775,6 +7849,7 @@
   <w:style w:type="paragraph" w:default="1" w:styleId="Normale">
     <w:name w:val="Normal"/>
     <w:qFormat/>
+    <w:rsid w:val="00750BDB"/>
   </w:style>
   <w:style w:type="paragraph" w:styleId="Titolo1">
     <w:name w:val="heading 1"/>

</xml_diff>

<commit_message>
90% del documento scritto
</commit_message>
<xml_diff>
--- a/doc/pianificazione/Manuale Utente Heatlhy Catering.docx
+++ b/doc/pianificazione/Manuale Utente Heatlhy Catering.docx
@@ -18,7 +18,7 @@
           <w:rFonts w:asciiTheme="minorHAnsi" w:hAnsiTheme="minorHAnsi" w:cstheme="minorHAnsi"/>
         </w:rPr>
       </w:pPr>
-      <w:bookmarkStart w:id="1" w:name="_Toc104242985"/>
+      <w:bookmarkStart w:id="1" w:name="_Toc104307843"/>
       <w:bookmarkEnd w:id="0"/>
       <w:proofErr w:type="spellStart"/>
       <w:r>
@@ -590,7 +590,7 @@
             </w:rPr>
             <w:fldChar w:fldCharType="separate"/>
           </w:r>
-          <w:hyperlink w:anchor="_Toc104242985" w:history="1">
+          <w:hyperlink w:anchor="_Toc104307843" w:history="1">
             <w:r>
               <w:rPr>
                 <w:rStyle w:val="Collegamentoipertestuale"/>
@@ -618,7 +618,7 @@
                 <w:noProof/>
                 <w:webHidden/>
               </w:rPr>
-              <w:instrText xml:space="preserve"> PAGEREF _Toc104242985 \h </w:instrText>
+              <w:instrText xml:space="preserve"> PAGEREF _Toc104307843 \h </w:instrText>
             </w:r>
             <w:r>
               <w:rPr>
@@ -661,7 +661,7 @@
               <w:lang w:eastAsia="it-IT"/>
             </w:rPr>
           </w:pPr>
-          <w:hyperlink w:anchor="_Toc104242986" w:history="1">
+          <w:hyperlink w:anchor="_Toc104307844" w:history="1">
             <w:r>
               <w:rPr>
                 <w:rStyle w:val="Collegamentoipertestuale"/>
@@ -691,7 +691,7 @@
                 <w:noProof/>
                 <w:webHidden/>
               </w:rPr>
-              <w:instrText xml:space="preserve"> PAGEREF _Toc104242986 \h </w:instrText>
+              <w:instrText xml:space="preserve"> PAGEREF _Toc104307844 \h </w:instrText>
             </w:r>
             <w:r>
               <w:rPr>
@@ -734,7 +734,7 @@
               <w:lang w:eastAsia="it-IT"/>
             </w:rPr>
           </w:pPr>
-          <w:hyperlink w:anchor="_Toc104242987" w:history="1">
+          <w:hyperlink w:anchor="_Toc104307845" w:history="1">
             <w:r>
               <w:rPr>
                 <w:rStyle w:val="Collegamentoipertestuale"/>
@@ -764,7 +764,7 @@
                 <w:noProof/>
                 <w:webHidden/>
               </w:rPr>
-              <w:instrText xml:space="preserve"> PAGEREF _Toc104242987 \h </w:instrText>
+              <w:instrText xml:space="preserve"> PAGEREF _Toc104307845 \h </w:instrText>
             </w:r>
             <w:r>
               <w:rPr>
@@ -807,7 +807,7 @@
               <w:lang w:eastAsia="it-IT"/>
             </w:rPr>
           </w:pPr>
-          <w:hyperlink w:anchor="_Toc104242988" w:history="1">
+          <w:hyperlink w:anchor="_Toc104307846" w:history="1">
             <w:r>
               <w:rPr>
                 <w:rStyle w:val="Collegamentoipertestuale"/>
@@ -837,7 +837,7 @@
                 <w:noProof/>
                 <w:webHidden/>
               </w:rPr>
-              <w:instrText xml:space="preserve"> PAGEREF _Toc104242988 \h </w:instrText>
+              <w:instrText xml:space="preserve"> PAGEREF _Toc104307846 \h </w:instrText>
             </w:r>
             <w:r>
               <w:rPr>
@@ -880,7 +880,7 @@
               <w:lang w:eastAsia="it-IT"/>
             </w:rPr>
           </w:pPr>
-          <w:hyperlink w:anchor="_Toc104242989" w:history="1">
+          <w:hyperlink w:anchor="_Toc104307847" w:history="1">
             <w:r>
               <w:rPr>
                 <w:rStyle w:val="Collegamentoipertestuale"/>
@@ -910,7 +910,7 @@
                 <w:noProof/>
                 <w:webHidden/>
               </w:rPr>
-              <w:instrText xml:space="preserve"> PAGEREF _Toc104242989 \h </w:instrText>
+              <w:instrText xml:space="preserve"> PAGEREF _Toc104307847 \h </w:instrText>
             </w:r>
             <w:r>
               <w:rPr>
@@ -953,7 +953,7 @@
               <w:lang w:eastAsia="it-IT"/>
             </w:rPr>
           </w:pPr>
-          <w:hyperlink w:anchor="_Toc104242990" w:history="1">
+          <w:hyperlink w:anchor="_Toc104307848" w:history="1">
             <w:r>
               <w:rPr>
                 <w:rStyle w:val="Collegamentoipertestuale"/>
@@ -983,7 +983,7 @@
                 <w:noProof/>
                 <w:webHidden/>
               </w:rPr>
-              <w:instrText xml:space="preserve"> PAGEREF _Toc104242990 \h </w:instrText>
+              <w:instrText xml:space="preserve"> PAGEREF _Toc104307848 \h </w:instrText>
             </w:r>
             <w:r>
               <w:rPr>
@@ -1026,7 +1026,7 @@
               <w:lang w:eastAsia="it-IT"/>
             </w:rPr>
           </w:pPr>
-          <w:hyperlink w:anchor="_Toc104242991" w:history="1">
+          <w:hyperlink w:anchor="_Toc104307849" w:history="1">
             <w:r>
               <w:rPr>
                 <w:rStyle w:val="Collegamentoipertestuale"/>
@@ -1055,7 +1055,7 @@
                 <w:noProof/>
                 <w:webHidden/>
               </w:rPr>
-              <w:instrText xml:space="preserve"> PAGEREF _Toc104242991 \h </w:instrText>
+              <w:instrText xml:space="preserve"> PAGEREF _Toc104307849 \h </w:instrText>
             </w:r>
             <w:r>
               <w:rPr>
@@ -1098,7 +1098,7 @@
               <w:lang w:eastAsia="it-IT"/>
             </w:rPr>
           </w:pPr>
-          <w:hyperlink w:anchor="_Toc104242992" w:history="1">
+          <w:hyperlink w:anchor="_Toc104307850" w:history="1">
             <w:r>
               <w:rPr>
                 <w:rStyle w:val="Collegamentoipertestuale"/>
@@ -1127,7 +1127,7 @@
                 <w:noProof/>
                 <w:webHidden/>
               </w:rPr>
-              <w:instrText xml:space="preserve"> PAGEREF _Toc104242992 \h </w:instrText>
+              <w:instrText xml:space="preserve"> PAGEREF _Toc104307850 \h </w:instrText>
             </w:r>
             <w:r>
               <w:rPr>
@@ -1170,7 +1170,7 @@
               <w:lang w:eastAsia="it-IT"/>
             </w:rPr>
           </w:pPr>
-          <w:hyperlink w:anchor="_Toc104242993" w:history="1">
+          <w:hyperlink w:anchor="_Toc104307851" w:history="1">
             <w:r>
               <w:rPr>
                 <w:rStyle w:val="Collegamentoipertestuale"/>
@@ -1200,7 +1200,7 @@
                 <w:noProof/>
                 <w:webHidden/>
               </w:rPr>
-              <w:instrText xml:space="preserve"> PAGEREF _Toc104242993 \h </w:instrText>
+              <w:instrText xml:space="preserve"> PAGEREF _Toc104307851 \h </w:instrText>
             </w:r>
             <w:r>
               <w:rPr>
@@ -1243,7 +1243,7 @@
               <w:lang w:eastAsia="it-IT"/>
             </w:rPr>
           </w:pPr>
-          <w:hyperlink w:anchor="_Toc104242994" w:history="1">
+          <w:hyperlink w:anchor="_Toc104307852" w:history="1">
             <w:r>
               <w:rPr>
                 <w:rStyle w:val="Collegamentoipertestuale"/>
@@ -1272,7 +1272,7 @@
                 <w:noProof/>
                 <w:webHidden/>
               </w:rPr>
-              <w:instrText xml:space="preserve"> PAGEREF _Toc104242994 \h </w:instrText>
+              <w:instrText xml:space="preserve"> PAGEREF _Toc104307852 \h </w:instrText>
             </w:r>
             <w:r>
               <w:rPr>
@@ -1315,7 +1315,7 @@
               <w:lang w:eastAsia="it-IT"/>
             </w:rPr>
           </w:pPr>
-          <w:hyperlink w:anchor="_Toc104242995" w:history="1">
+          <w:hyperlink w:anchor="_Toc104307853" w:history="1">
             <w:r>
               <w:rPr>
                 <w:rStyle w:val="Collegamentoipertestuale"/>
@@ -1344,7 +1344,7 @@
                 <w:noProof/>
                 <w:webHidden/>
               </w:rPr>
-              <w:instrText xml:space="preserve"> PAGEREF _Toc104242995 \h </w:instrText>
+              <w:instrText xml:space="preserve"> PAGEREF _Toc104307853 \h </w:instrText>
             </w:r>
             <w:r>
               <w:rPr>
@@ -1387,7 +1387,7 @@
               <w:lang w:eastAsia="it-IT"/>
             </w:rPr>
           </w:pPr>
-          <w:hyperlink w:anchor="_Toc104242996" w:history="1">
+          <w:hyperlink w:anchor="_Toc104307854" w:history="1">
             <w:r>
               <w:rPr>
                 <w:rStyle w:val="Collegamentoipertestuale"/>
@@ -1416,7 +1416,7 @@
                 <w:noProof/>
                 <w:webHidden/>
               </w:rPr>
-              <w:instrText xml:space="preserve"> PAGEREF _Toc104242996 \h </w:instrText>
+              <w:instrText xml:space="preserve"> PAGEREF _Toc104307854 \h </w:instrText>
             </w:r>
             <w:r>
               <w:rPr>
@@ -1436,7 +1436,7 @@
                 <w:noProof/>
                 <w:webHidden/>
               </w:rPr>
-              <w:t>5</w:t>
+              <w:t>6</w:t>
             </w:r>
             <w:r>
               <w:rPr>
@@ -1459,7 +1459,7 @@
               <w:lang w:eastAsia="it-IT"/>
             </w:rPr>
           </w:pPr>
-          <w:hyperlink w:anchor="_Toc104242997" w:history="1">
+          <w:hyperlink w:anchor="_Toc104307855" w:history="1">
             <w:r>
               <w:rPr>
                 <w:rStyle w:val="Collegamentoipertestuale"/>
@@ -1488,7 +1488,7 @@
                 <w:noProof/>
                 <w:webHidden/>
               </w:rPr>
-              <w:instrText xml:space="preserve"> PAGEREF _Toc104242997 \h </w:instrText>
+              <w:instrText xml:space="preserve"> PAGEREF _Toc104307855 \h </w:instrText>
             </w:r>
             <w:r>
               <w:rPr>
@@ -1508,7 +1508,7 @@
                 <w:noProof/>
                 <w:webHidden/>
               </w:rPr>
-              <w:t>5</w:t>
+              <w:t>6</w:t>
             </w:r>
             <w:r>
               <w:rPr>
@@ -1531,7 +1531,7 @@
               <w:lang w:eastAsia="it-IT"/>
             </w:rPr>
           </w:pPr>
-          <w:hyperlink w:anchor="_Toc104242998" w:history="1">
+          <w:hyperlink w:anchor="_Toc104307856" w:history="1">
             <w:r>
               <w:rPr>
                 <w:rStyle w:val="Collegamentoipertestuale"/>
@@ -1560,7 +1560,7 @@
                 <w:noProof/>
                 <w:webHidden/>
               </w:rPr>
-              <w:instrText xml:space="preserve"> PAGEREF _Toc104242998 \h </w:instrText>
+              <w:instrText xml:space="preserve"> PAGEREF _Toc104307856 \h </w:instrText>
             </w:r>
             <w:r>
               <w:rPr>
@@ -1603,7 +1603,7 @@
               <w:lang w:eastAsia="it-IT"/>
             </w:rPr>
           </w:pPr>
-          <w:hyperlink w:anchor="_Toc104242999" w:history="1">
+          <w:hyperlink w:anchor="_Toc104307857" w:history="1">
             <w:r>
               <w:rPr>
                 <w:rStyle w:val="Collegamentoipertestuale"/>
@@ -1632,7 +1632,7 @@
                 <w:noProof/>
                 <w:webHidden/>
               </w:rPr>
-              <w:instrText xml:space="preserve"> PAGEREF _Toc104242999 \h </w:instrText>
+              <w:instrText xml:space="preserve"> PAGEREF _Toc104307857 \h </w:instrText>
             </w:r>
             <w:r>
               <w:rPr>
@@ -1652,7 +1652,7 @@
                 <w:noProof/>
                 <w:webHidden/>
               </w:rPr>
-              <w:t>6</w:t>
+              <w:t>7</w:t>
             </w:r>
             <w:r>
               <w:rPr>
@@ -1675,7 +1675,7 @@
               <w:lang w:eastAsia="it-IT"/>
             </w:rPr>
           </w:pPr>
-          <w:hyperlink w:anchor="_Toc104243000" w:history="1">
+          <w:hyperlink w:anchor="_Toc104307858" w:history="1">
             <w:r>
               <w:rPr>
                 <w:rStyle w:val="Collegamentoipertestuale"/>
@@ -1704,7 +1704,7 @@
                 <w:noProof/>
                 <w:webHidden/>
               </w:rPr>
-              <w:instrText xml:space="preserve"> PAGEREF _Toc104243000 \h </w:instrText>
+              <w:instrText xml:space="preserve"> PAGEREF _Toc104307858 \h </w:instrText>
             </w:r>
             <w:r>
               <w:rPr>
@@ -1724,7 +1724,7 @@
                 <w:noProof/>
                 <w:webHidden/>
               </w:rPr>
-              <w:t>6</w:t>
+              <w:t>7</w:t>
             </w:r>
             <w:r>
               <w:rPr>
@@ -1747,7 +1747,7 @@
               <w:lang w:eastAsia="it-IT"/>
             </w:rPr>
           </w:pPr>
-          <w:hyperlink w:anchor="_Toc104243001" w:history="1">
+          <w:hyperlink w:anchor="_Toc104307859" w:history="1">
             <w:r>
               <w:rPr>
                 <w:rStyle w:val="Collegamentoipertestuale"/>
@@ -1774,7 +1774,7 @@
                 <w:noProof/>
                 <w:webHidden/>
               </w:rPr>
-              <w:instrText xml:space="preserve"> PAGEREF _Toc104243001 \h </w:instrText>
+              <w:instrText xml:space="preserve"> PAGEREF _Toc104307859 \h </w:instrText>
             </w:r>
             <w:r>
               <w:rPr>
@@ -1794,7 +1794,7 @@
                 <w:noProof/>
                 <w:webHidden/>
               </w:rPr>
-              <w:t>6</w:t>
+              <w:t>7</w:t>
             </w:r>
             <w:r>
               <w:rPr>
@@ -1817,7 +1817,7 @@
               <w:lang w:eastAsia="it-IT"/>
             </w:rPr>
           </w:pPr>
-          <w:hyperlink w:anchor="_Toc104243002" w:history="1">
+          <w:hyperlink w:anchor="_Toc104307860" w:history="1">
             <w:r>
               <w:rPr>
                 <w:rStyle w:val="Collegamentoipertestuale"/>
@@ -1846,7 +1846,7 @@
                 <w:noProof/>
                 <w:webHidden/>
               </w:rPr>
-              <w:instrText xml:space="preserve"> PAGEREF _Toc104243002 \h </w:instrText>
+              <w:instrText xml:space="preserve"> PAGEREF _Toc104307860 \h </w:instrText>
             </w:r>
             <w:r>
               <w:rPr>
@@ -1866,7 +1866,7 @@
                 <w:noProof/>
                 <w:webHidden/>
               </w:rPr>
-              <w:t>6</w:t>
+              <w:t>7</w:t>
             </w:r>
             <w:r>
               <w:rPr>
@@ -1889,7 +1889,7 @@
               <w:lang w:eastAsia="it-IT"/>
             </w:rPr>
           </w:pPr>
-          <w:hyperlink w:anchor="_Toc104243003" w:history="1">
+          <w:hyperlink w:anchor="_Toc104307861" w:history="1">
             <w:r>
               <w:rPr>
                 <w:rStyle w:val="Collegamentoipertestuale"/>
@@ -1918,7 +1918,7 @@
                 <w:noProof/>
                 <w:webHidden/>
               </w:rPr>
-              <w:instrText xml:space="preserve"> PAGEREF _Toc104243003 \h </w:instrText>
+              <w:instrText xml:space="preserve"> PAGEREF _Toc104307861 \h </w:instrText>
             </w:r>
             <w:r>
               <w:rPr>
@@ -1938,7 +1938,77 @@
                 <w:noProof/>
                 <w:webHidden/>
               </w:rPr>
-              <w:t>6</w:t>
+              <w:t>8</w:t>
+            </w:r>
+            <w:r>
+              <w:rPr>
+                <w:noProof/>
+                <w:webHidden/>
+              </w:rPr>
+              <w:fldChar w:fldCharType="end"/>
+            </w:r>
+          </w:hyperlink>
+        </w:p>
+        <w:p>
+          <w:pPr>
+            <w:pStyle w:val="Sommario2"/>
+            <w:tabs>
+              <w:tab w:val="right" w:leader="dot" w:pos="9628"/>
+            </w:tabs>
+            <w:rPr>
+              <w:rFonts w:eastAsiaTheme="minorEastAsia"/>
+              <w:noProof/>
+              <w:lang w:eastAsia="it-IT"/>
+            </w:rPr>
+          </w:pPr>
+          <w:hyperlink w:anchor="_Toc104307862" w:history="1">
+            <w:r>
+              <w:rPr>
+                <w:rStyle w:val="Collegamentoipertestuale"/>
+                <w:noProof/>
+              </w:rPr>
+              <w:t>Comandi movimenti</w:t>
+            </w:r>
+            <w:r>
+              <w:rPr>
+                <w:noProof/>
+                <w:webHidden/>
+              </w:rPr>
+              <w:tab/>
+            </w:r>
+            <w:r>
+              <w:rPr>
+                <w:noProof/>
+                <w:webHidden/>
+              </w:rPr>
+              <w:fldChar w:fldCharType="begin"/>
+            </w:r>
+            <w:r>
+              <w:rPr>
+                <w:noProof/>
+                <w:webHidden/>
+              </w:rPr>
+              <w:instrText xml:space="preserve"> PAGEREF _Toc104307862 \h </w:instrText>
+            </w:r>
+            <w:r>
+              <w:rPr>
+                <w:noProof/>
+                <w:webHidden/>
+              </w:rPr>
+            </w:r>
+            <w:r>
+              <w:rPr>
+                <w:noProof/>
+                <w:webHidden/>
+              </w:rPr>
+              <w:fldChar w:fldCharType="separate"/>
+            </w:r>
+            <w:r>
+              <w:rPr>
+                <w:noProof/>
+                <w:webHidden/>
+              </w:rPr>
+              <w:t>8</w:t>
             </w:r>
             <w:r>
               <w:rPr>
@@ -1961,7 +2031,7 @@
               <w:lang w:eastAsia="it-IT"/>
             </w:rPr>
           </w:pPr>
-          <w:hyperlink w:anchor="_Toc104243004" w:history="1">
+          <w:hyperlink w:anchor="_Toc104307863" w:history="1">
             <w:r>
               <w:rPr>
                 <w:rStyle w:val="Collegamentoipertestuale"/>
@@ -1990,7 +2060,7 @@
                 <w:noProof/>
                 <w:webHidden/>
               </w:rPr>
-              <w:instrText xml:space="preserve"> PAGEREF _Toc104243004 \h </w:instrText>
+              <w:instrText xml:space="preserve"> PAGEREF _Toc104307863 \h </w:instrText>
             </w:r>
             <w:r>
               <w:rPr>
@@ -2010,7 +2080,7 @@
                 <w:noProof/>
                 <w:webHidden/>
               </w:rPr>
-              <w:t>6</w:t>
+              <w:t>8</w:t>
             </w:r>
             <w:r>
               <w:rPr>
@@ -2033,7 +2103,7 @@
               <w:lang w:eastAsia="it-IT"/>
             </w:rPr>
           </w:pPr>
-          <w:hyperlink w:anchor="_Toc104243005" w:history="1">
+          <w:hyperlink w:anchor="_Toc104307864" w:history="1">
             <w:r>
               <w:rPr>
                 <w:rStyle w:val="Collegamentoipertestuale"/>
@@ -2062,7 +2132,7 @@
                 <w:noProof/>
                 <w:webHidden/>
               </w:rPr>
-              <w:instrText xml:space="preserve"> PAGEREF _Toc104243005 \h </w:instrText>
+              <w:instrText xml:space="preserve"> PAGEREF _Toc104307864 \h </w:instrText>
             </w:r>
             <w:r>
               <w:rPr>
@@ -2082,7 +2152,7 @@
                 <w:noProof/>
                 <w:webHidden/>
               </w:rPr>
-              <w:t>7</w:t>
+              <w:t>8</w:t>
             </w:r>
             <w:r>
               <w:rPr>
@@ -2179,33 +2249,6 @@
     <w:p>
       <w:pPr>
         <w:rPr>
-          <w:rFonts w:ascii="Calibri" w:hAnsi="Calibri" w:cs="Calibri"/>
-          <w:sz w:val="26"/>
-          <w:szCs w:val="26"/>
-        </w:rPr>
-      </w:pPr>
-    </w:p>
-    <w:p>
-      <w:pPr>
-        <w:rPr>
-          <w:rFonts w:ascii="Calibri" w:hAnsi="Calibri" w:cs="Calibri"/>
-          <w:sz w:val="26"/>
-          <w:szCs w:val="26"/>
-        </w:rPr>
-      </w:pPr>
-    </w:p>
-    <w:p>
-      <w:pPr>
-        <w:rPr>
-          <w:rFonts w:ascii="Calibri" w:hAnsi="Calibri" w:cs="Calibri"/>
-          <w:sz w:val="26"/>
-          <w:szCs w:val="26"/>
-        </w:rPr>
-      </w:pPr>
-    </w:p>
-    <w:p>
-      <w:pPr>
-        <w:rPr>
           <w:rStyle w:val="Titolo1Carattere"/>
           <w:rFonts w:cstheme="majorHAnsi"/>
           <w:b/>
@@ -2213,7 +2256,7 @@
           <w:color w:val="A8D08D" w:themeColor="accent6" w:themeTint="99"/>
         </w:rPr>
       </w:pPr>
-      <w:bookmarkStart w:id="2" w:name="_Toc104242986"/>
+      <w:bookmarkStart w:id="2" w:name="_Toc104307844"/>
       <w:r>
         <w:rPr>
           <w:rStyle w:val="Titolo1Carattere"/>
@@ -2236,7 +2279,7 @@
           <w:color w:val="385623" w:themeColor="accent6" w:themeShade="80"/>
         </w:rPr>
       </w:pPr>
-      <w:bookmarkStart w:id="3" w:name="_Toc104242987"/>
+      <w:bookmarkStart w:id="3" w:name="_Toc104307845"/>
       <w:r>
         <w:rPr>
           <w:rFonts w:cstheme="majorHAnsi"/>
@@ -2540,7 +2583,7 @@
       </w:pPr>
       <w:bookmarkStart w:id="4" w:name="_Toc101112573"/>
       <w:bookmarkStart w:id="5" w:name="_Toc103791889"/>
-      <w:bookmarkStart w:id="6" w:name="_Toc104242988"/>
+      <w:bookmarkStart w:id="6" w:name="_Toc104307846"/>
       <w:r>
         <w:rPr>
           <w:rFonts w:cstheme="majorHAnsi"/>
@@ -2567,14 +2610,6 @@
         </w:rPr>
         <w:t>L’applicazione dovrà essere eseguibile su PC con i seguenti requisiti HW minimi:</w:t>
       </w:r>
-    </w:p>
-    <w:p>
-      <w:pPr>
-        <w:jc w:val="both"/>
-        <w:rPr>
-          <w:rFonts w:cstheme="minorHAnsi"/>
-        </w:rPr>
-      </w:pPr>
     </w:p>
     <w:p>
       <w:pPr>
@@ -2768,15 +2803,6 @@
     <w:p>
       <w:pPr>
         <w:rPr>
-          <w:rFonts w:cstheme="minorHAnsi"/>
-          <w:sz w:val="24"/>
-          <w:szCs w:val="24"/>
-        </w:rPr>
-      </w:pPr>
-    </w:p>
-    <w:p>
-      <w:pPr>
-        <w:rPr>
           <w:rFonts w:asciiTheme="majorHAnsi" w:hAnsiTheme="majorHAnsi" w:cstheme="majorHAnsi"/>
           <w:b/>
           <w:bCs/>
@@ -2785,7 +2811,7 @@
           <w:szCs w:val="26"/>
         </w:rPr>
       </w:pPr>
-      <w:bookmarkStart w:id="7" w:name="_Toc104242989"/>
+      <w:bookmarkStart w:id="7" w:name="_Toc104307847"/>
       <w:r>
         <w:rPr>
           <w:rStyle w:val="Titolo1Carattere"/>
@@ -2890,7 +2916,7 @@
           <w:szCs w:val="26"/>
         </w:rPr>
       </w:pPr>
-      <w:bookmarkStart w:id="8" w:name="_Toc104242990"/>
+      <w:bookmarkStart w:id="8" w:name="_Toc104307848"/>
       <w:r>
         <w:rPr>
           <w:rStyle w:val="Titolo1Carattere"/>
@@ -2921,7 +2947,6 @@
           <w:sz w:val="26"/>
           <w:szCs w:val="26"/>
         </w:rPr>
-        <w:lastRenderedPageBreak/>
         <w:t xml:space="preserve">Per poter giocare al gioco è necessario </w:t>
       </w:r>
       <w:r>
@@ -3006,7 +3031,7 @@
           <w:sz w:val="26"/>
           <w:szCs w:val="26"/>
         </w:rPr>
-        <w:t>Accentare le clausole di informativa.</w:t>
+        <w:t>Selezionare se installare il gioco sull’utente attuale del pc o per tutti gli utenti (Richiede permessi di amministratore).</w:t>
       </w:r>
     </w:p>
     <w:p>
@@ -3032,7 +3057,7 @@
           <w:sz w:val="26"/>
           <w:szCs w:val="26"/>
         </w:rPr>
-        <w:t>Selezionare il percorso di installazione e cliccare su avanti.</w:t>
+        <w:t>Selezionare la lingua dell’installer.</w:t>
       </w:r>
     </w:p>
     <w:p>
@@ -3058,7 +3083,8 @@
           <w:sz w:val="26"/>
           <w:szCs w:val="26"/>
         </w:rPr>
-        <w:t>Attendere l’installazione.</w:t>
+        <w:lastRenderedPageBreak/>
+        <w:t>Accentare le clausole di informativa.</w:t>
       </w:r>
     </w:p>
     <w:p>
@@ -3084,6 +3110,136 @@
           <w:sz w:val="26"/>
           <w:szCs w:val="26"/>
         </w:rPr>
+        <w:t>Cliccare su avanti.</w:t>
+      </w:r>
+    </w:p>
+    <w:p>
+      <w:pPr>
+        <w:pStyle w:val="Paragrafoelenco"/>
+        <w:numPr>
+          <w:ilvl w:val="0"/>
+          <w:numId w:val="22"/>
+        </w:numPr>
+        <w:rPr>
+          <w:rFonts w:asciiTheme="majorHAnsi" w:hAnsiTheme="majorHAnsi" w:cstheme="majorHAnsi"/>
+          <w:b/>
+          <w:bCs/>
+          <w:sz w:val="26"/>
+          <w:szCs w:val="26"/>
+        </w:rPr>
+      </w:pPr>
+      <w:r>
+        <w:rPr>
+          <w:rFonts w:asciiTheme="majorHAnsi" w:hAnsiTheme="majorHAnsi" w:cstheme="majorHAnsi"/>
+          <w:b/>
+          <w:bCs/>
+          <w:sz w:val="26"/>
+          <w:szCs w:val="26"/>
+        </w:rPr>
+        <w:t>Selezionare il percorso di installazione.</w:t>
+      </w:r>
+    </w:p>
+    <w:p>
+      <w:pPr>
+        <w:pStyle w:val="Paragrafoelenco"/>
+        <w:numPr>
+          <w:ilvl w:val="0"/>
+          <w:numId w:val="22"/>
+        </w:numPr>
+        <w:rPr>
+          <w:rFonts w:asciiTheme="majorHAnsi" w:hAnsiTheme="majorHAnsi" w:cstheme="majorHAnsi"/>
+          <w:b/>
+          <w:bCs/>
+          <w:sz w:val="26"/>
+          <w:szCs w:val="26"/>
+        </w:rPr>
+      </w:pPr>
+      <w:r>
+        <w:rPr>
+          <w:rFonts w:asciiTheme="majorHAnsi" w:hAnsiTheme="majorHAnsi" w:cstheme="majorHAnsi"/>
+          <w:b/>
+          <w:bCs/>
+          <w:sz w:val="26"/>
+          <w:szCs w:val="26"/>
+        </w:rPr>
+        <w:t>Scegliere se creare o meno un collegamento sul desktop del gioco.</w:t>
+      </w:r>
+    </w:p>
+    <w:p>
+      <w:pPr>
+        <w:pStyle w:val="Paragrafoelenco"/>
+        <w:numPr>
+          <w:ilvl w:val="0"/>
+          <w:numId w:val="22"/>
+        </w:numPr>
+        <w:rPr>
+          <w:rFonts w:asciiTheme="majorHAnsi" w:hAnsiTheme="majorHAnsi" w:cstheme="majorHAnsi"/>
+          <w:b/>
+          <w:bCs/>
+          <w:sz w:val="26"/>
+          <w:szCs w:val="26"/>
+        </w:rPr>
+      </w:pPr>
+      <w:r>
+        <w:rPr>
+          <w:rFonts w:asciiTheme="majorHAnsi" w:hAnsiTheme="majorHAnsi" w:cstheme="majorHAnsi"/>
+          <w:b/>
+          <w:bCs/>
+          <w:sz w:val="26"/>
+          <w:szCs w:val="26"/>
+        </w:rPr>
+        <w:t>Cliccare su avanti e avviare l’installazione.</w:t>
+      </w:r>
+    </w:p>
+    <w:p>
+      <w:pPr>
+        <w:pStyle w:val="Paragrafoelenco"/>
+        <w:numPr>
+          <w:ilvl w:val="0"/>
+          <w:numId w:val="22"/>
+        </w:numPr>
+        <w:rPr>
+          <w:rFonts w:asciiTheme="majorHAnsi" w:hAnsiTheme="majorHAnsi" w:cstheme="majorHAnsi"/>
+          <w:b/>
+          <w:bCs/>
+          <w:sz w:val="26"/>
+          <w:szCs w:val="26"/>
+        </w:rPr>
+      </w:pPr>
+      <w:r>
+        <w:rPr>
+          <w:rFonts w:asciiTheme="majorHAnsi" w:hAnsiTheme="majorHAnsi" w:cstheme="majorHAnsi"/>
+          <w:b/>
+          <w:bCs/>
+          <w:sz w:val="26"/>
+          <w:szCs w:val="26"/>
+        </w:rPr>
+        <w:t>Attendere l’installazione.</w:t>
+      </w:r>
+    </w:p>
+    <w:p>
+      <w:pPr>
+        <w:pStyle w:val="Paragrafoelenco"/>
+        <w:numPr>
+          <w:ilvl w:val="0"/>
+          <w:numId w:val="22"/>
+        </w:numPr>
+        <w:rPr>
+          <w:rFonts w:asciiTheme="majorHAnsi" w:hAnsiTheme="majorHAnsi" w:cstheme="majorHAnsi"/>
+          <w:b/>
+          <w:bCs/>
+          <w:sz w:val="26"/>
+          <w:szCs w:val="26"/>
+        </w:rPr>
+      </w:pPr>
+      <w:r>
+        <w:rPr>
+          <w:rFonts w:asciiTheme="majorHAnsi" w:hAnsiTheme="majorHAnsi" w:cstheme="majorHAnsi"/>
+          <w:b/>
+          <w:bCs/>
+          <w:sz w:val="26"/>
+          <w:szCs w:val="26"/>
+        </w:rPr>
         <w:t>Fine</w:t>
       </w:r>
     </w:p>
@@ -3097,7 +3253,7 @@
           <w:color w:val="538135" w:themeColor="accent6" w:themeShade="BF"/>
         </w:rPr>
       </w:pPr>
-      <w:bookmarkStart w:id="9" w:name="_Toc104242991"/>
+      <w:bookmarkStart w:id="9" w:name="_Toc104307849"/>
       <w:r>
         <w:rPr>
           <w:b/>
@@ -3167,7 +3323,7 @@
           <w:color w:val="538135" w:themeColor="accent6" w:themeShade="BF"/>
         </w:rPr>
       </w:pPr>
-      <w:bookmarkStart w:id="10" w:name="_Toc104242992"/>
+      <w:bookmarkStart w:id="10" w:name="_Toc104307850"/>
       <w:r>
         <w:rPr>
           <w:b/>
@@ -3280,7 +3436,7 @@
           <w:color w:val="538135" w:themeColor="accent6" w:themeShade="BF"/>
         </w:rPr>
       </w:pPr>
-      <w:bookmarkStart w:id="11" w:name="_Toc104242993"/>
+      <w:bookmarkStart w:id="11" w:name="_Toc104307851"/>
       <w:r>
         <w:rPr>
           <w:rFonts w:cstheme="majorHAnsi"/>
@@ -3308,7 +3464,7 @@
           <w:color w:val="385623" w:themeColor="accent6" w:themeShade="80"/>
         </w:rPr>
       </w:pPr>
-      <w:bookmarkStart w:id="12" w:name="_Toc104242994"/>
+      <w:bookmarkStart w:id="12" w:name="_Toc104307852"/>
       <w:r>
         <w:rPr>
           <w:rStyle w:val="Titolo2Carattere"/>
@@ -3319,6 +3475,57 @@
         <w:t>Menu Principale</w:t>
       </w:r>
       <w:bookmarkEnd w:id="12"/>
+    </w:p>
+    <w:p>
+      <w:pPr>
+        <w:jc w:val="center"/>
+      </w:pPr>
+      <w:r>
+        <w:rPr>
+          <w:noProof/>
+        </w:rPr>
+        <w:drawing>
+          <wp:inline distT="0" distB="0" distL="0" distR="0" wp14:anchorId="15E4A2E5" wp14:editId="5733BFED">
+            <wp:extent cx="6120130" cy="3442970"/>
+            <wp:effectExtent l="0" t="0" r="0" b="5080"/>
+            <wp:docPr id="1" name="Immagine 1"/>
+            <wp:cNvGraphicFramePr>
+              <a:graphicFrameLocks xmlns:a="http://schemas.openxmlformats.org/drawingml/2006/main" noChangeAspect="1"/>
+            </wp:cNvGraphicFramePr>
+            <a:graphic xmlns:a="http://schemas.openxmlformats.org/drawingml/2006/main">
+              <a:graphicData uri="http://schemas.openxmlformats.org/drawingml/2006/picture">
+                <pic:pic xmlns:pic="http://schemas.openxmlformats.org/drawingml/2006/picture">
+                  <pic:nvPicPr>
+                    <pic:cNvPr id="1" name="Immagine 1"/>
+                    <pic:cNvPicPr/>
+                  </pic:nvPicPr>
+                  <pic:blipFill>
+                    <a:blip r:embed="rId8" cstate="print">
+                      <a:extLst>
+                        <a:ext uri="{28A0092B-C50C-407E-A947-70E740481C1C}">
+                          <a14:useLocalDpi xmlns:a14="http://schemas.microsoft.com/office/drawing/2010/main" val="0"/>
+                        </a:ext>
+                      </a:extLst>
+                    </a:blip>
+                    <a:stretch>
+                      <a:fillRect/>
+                    </a:stretch>
+                  </pic:blipFill>
+                  <pic:spPr>
+                    <a:xfrm>
+                      <a:off x="0" y="0"/>
+                      <a:ext cx="6120130" cy="3442970"/>
+                    </a:xfrm>
+                    <a:prstGeom prst="rect">
+                      <a:avLst/>
+                    </a:prstGeom>
+                  </pic:spPr>
+                </pic:pic>
+              </a:graphicData>
+            </a:graphic>
+          </wp:inline>
+        </w:drawing>
+      </w:r>
     </w:p>
     <w:p>
       <w:pPr>
@@ -3593,8 +3800,8 @@
           <w:b/>
           <w:bCs/>
           <w:color w:val="538135" w:themeColor="accent6" w:themeShade="BF"/>
-          <w:sz w:val="24"/>
-          <w:szCs w:val="24"/>
+          <w:sz w:val="26"/>
+          <w:szCs w:val="26"/>
         </w:rPr>
       </w:pPr>
       <w:r>
@@ -3603,8 +3810,8 @@
           <w:b/>
           <w:bCs/>
           <w:color w:val="538135" w:themeColor="accent6" w:themeShade="BF"/>
-          <w:sz w:val="24"/>
-          <w:szCs w:val="24"/>
+          <w:sz w:val="26"/>
+          <w:szCs w:val="26"/>
         </w:rPr>
         <w:t>Nota Bene!</w:t>
       </w:r>
@@ -3623,7 +3830,39 @@
           <w:sz w:val="24"/>
           <w:szCs w:val="24"/>
         </w:rPr>
-        <w:t>Al primissimo avvio, se non si è mai creato un profilo utente, il gioco prima di avviarsi alla schermata del Menu Principale, porterà alla sezione per la creazione del primo profilo utente.</w:t>
+        <w:t xml:space="preserve">Al primissimo avvio, se non si è mai creato un profilo utente, il gioco prima di </w:t>
+      </w:r>
+      <w:r>
+        <w:rPr>
+          <w:rFonts w:cstheme="majorHAnsi"/>
+          <w:sz w:val="24"/>
+          <w:szCs w:val="24"/>
+        </w:rPr>
+        <w:t xml:space="preserve">caricare la </w:t>
+      </w:r>
+      <w:r>
+        <w:rPr>
+          <w:rFonts w:cstheme="majorHAnsi"/>
+          <w:sz w:val="24"/>
+          <w:szCs w:val="24"/>
+        </w:rPr>
+        <w:t xml:space="preserve">schermata del Menu Principale, </w:t>
+      </w:r>
+      <w:r>
+        <w:rPr>
+          <w:rFonts w:cstheme="majorHAnsi"/>
+          <w:sz w:val="24"/>
+          <w:szCs w:val="24"/>
+        </w:rPr>
+        <w:t>caricherà la</w:t>
+      </w:r>
+      <w:r>
+        <w:rPr>
+          <w:rFonts w:cstheme="majorHAnsi"/>
+          <w:sz w:val="24"/>
+          <w:szCs w:val="24"/>
+        </w:rPr>
+        <w:t xml:space="preserve"> sezione per la creazione del primo profilo utente.</w:t>
       </w:r>
     </w:p>
     <w:p>
@@ -3637,7 +3876,7 @@
         </w:rPr>
       </w:pPr>
       <w:bookmarkStart w:id="13" w:name="_Menu_Selezione_Modifica_1"/>
-      <w:bookmarkStart w:id="14" w:name="_Toc104242995"/>
+      <w:bookmarkStart w:id="14" w:name="_Toc104307853"/>
       <w:bookmarkEnd w:id="13"/>
       <w:r>
         <w:rPr>
@@ -3699,6 +3938,94 @@
         </w:rPr>
         <w:t>È possibile anche modificare il profilo utente selezionato andando a modificare i parametri relativi ai profili.</w:t>
       </w:r>
+      <w:r>
+        <w:rPr>
+          <w:rFonts w:cstheme="majorHAnsi"/>
+          <w:sz w:val="24"/>
+          <w:szCs w:val="24"/>
+        </w:rPr>
+        <w:t xml:space="preserve"> In particolare, è possibile modificare:</w:t>
+      </w:r>
+    </w:p>
+    <w:p>
+      <w:pPr>
+        <w:pStyle w:val="Paragrafoelenco"/>
+        <w:numPr>
+          <w:ilvl w:val="0"/>
+          <w:numId w:val="26"/>
+        </w:numPr>
+        <w:rPr>
+          <w:rFonts w:cstheme="majorHAnsi"/>
+          <w:sz w:val="24"/>
+          <w:szCs w:val="24"/>
+        </w:rPr>
+      </w:pPr>
+      <w:r>
+        <w:rPr>
+          <w:rFonts w:cstheme="majorHAnsi"/>
+          <w:sz w:val="24"/>
+          <w:szCs w:val="24"/>
+        </w:rPr>
+        <w:t>Il Genere del giocatore.</w:t>
+      </w:r>
+    </w:p>
+    <w:p>
+      <w:pPr>
+        <w:pStyle w:val="Paragrafoelenco"/>
+        <w:numPr>
+          <w:ilvl w:val="0"/>
+          <w:numId w:val="26"/>
+        </w:numPr>
+        <w:rPr>
+          <w:rFonts w:cstheme="majorHAnsi"/>
+          <w:sz w:val="24"/>
+          <w:szCs w:val="24"/>
+        </w:rPr>
+      </w:pPr>
+      <w:r>
+        <w:rPr>
+          <w:rFonts w:cstheme="majorHAnsi"/>
+          <w:sz w:val="24"/>
+          <w:szCs w:val="24"/>
+        </w:rPr>
+        <w:t>Il colore della pelle del giocatore.</w:t>
+      </w:r>
+    </w:p>
+    <w:p>
+      <w:pPr>
+        <w:rPr>
+          <w:rFonts w:cstheme="majorHAnsi"/>
+          <w:sz w:val="24"/>
+          <w:szCs w:val="24"/>
+        </w:rPr>
+      </w:pPr>
+      <w:r>
+        <w:rPr>
+          <w:rFonts w:cstheme="majorHAnsi"/>
+          <w:sz w:val="24"/>
+          <w:szCs w:val="24"/>
+        </w:rPr>
+        <w:lastRenderedPageBreak/>
+        <w:t>In caso di scelta “</w:t>
+      </w:r>
+      <w:r>
+        <w:rPr>
+          <w:rFonts w:cstheme="majorHAnsi"/>
+          <w:i/>
+          <w:iCs/>
+          <w:sz w:val="24"/>
+          <w:szCs w:val="24"/>
+        </w:rPr>
+        <w:t>Neutro</w:t>
+      </w:r>
+      <w:r>
+        <w:rPr>
+          <w:rFonts w:cstheme="majorHAnsi"/>
+          <w:sz w:val="24"/>
+          <w:szCs w:val="24"/>
+        </w:rPr>
+        <w:t>” nel genere, sarà possibile modificare il genere del modello del player nel gioco.</w:t>
+      </w:r>
     </w:p>
     <w:p>
       <w:pPr>
@@ -3728,7 +4055,7 @@
         </w:rPr>
       </w:pPr>
       <w:bookmarkStart w:id="15" w:name="_Menu_Creazione_profilo"/>
-      <w:bookmarkStart w:id="16" w:name="_Toc104242996"/>
+      <w:bookmarkStart w:id="16" w:name="_Toc104307854"/>
       <w:bookmarkEnd w:id="15"/>
       <w:r>
         <w:rPr>
@@ -3810,7 +4137,17 @@
     </w:p>
     <w:p>
       <w:r>
-        <w:t>Nell’eventualità che il giocatore si identifichi con il genere “Neutro”, sarà possibile scegliere il genere del Modello 3D del giocatore.</w:t>
+        <w:t>Nell’eventualità che il giocatore si identifichi con il genere “</w:t>
+      </w:r>
+      <w:r>
+        <w:rPr>
+          <w:i/>
+          <w:iCs/>
+        </w:rPr>
+        <w:t>Neutro</w:t>
+      </w:r>
+      <w:r>
+        <w:t>”, sarà possibile scegliere il genere del Modello 3D del giocatore.</w:t>
       </w:r>
     </w:p>
     <w:p>
@@ -3833,8 +4170,8 @@
           <w:b/>
           <w:bCs/>
           <w:color w:val="538135" w:themeColor="accent6" w:themeShade="BF"/>
-          <w:sz w:val="24"/>
-          <w:szCs w:val="24"/>
+          <w:sz w:val="26"/>
+          <w:szCs w:val="26"/>
         </w:rPr>
       </w:pPr>
       <w:bookmarkStart w:id="17" w:name="_Menu_Selezione_Modifica"/>
@@ -3845,8 +4182,8 @@
           <w:b/>
           <w:bCs/>
           <w:color w:val="538135" w:themeColor="accent6" w:themeShade="BF"/>
-          <w:sz w:val="24"/>
-          <w:szCs w:val="24"/>
+          <w:sz w:val="26"/>
+          <w:szCs w:val="26"/>
         </w:rPr>
         <w:t>Nota Bene!</w:t>
       </w:r>
@@ -3867,7 +4204,7 @@
         </w:rPr>
       </w:pPr>
       <w:bookmarkStart w:id="18" w:name="_Classifica"/>
-      <w:bookmarkStart w:id="19" w:name="_Toc104242997"/>
+      <w:bookmarkStart w:id="19" w:name="_Toc104307855"/>
       <w:bookmarkEnd w:id="18"/>
       <w:r>
         <w:rPr>
@@ -3893,11 +4230,9 @@
       <w:r>
         <w:t xml:space="preserve">lizzare, per ogni livello, il punteggio dei migliori </w:t>
       </w:r>
-      <w:proofErr w:type="gramStart"/>
-      <w:r>
-        <w:t>5</w:t>
-      </w:r>
-      <w:proofErr w:type="gramEnd"/>
+      <w:r>
+        <w:t>cinque</w:t>
+      </w:r>
       <w:r>
         <w:t xml:space="preserve"> giocatori.</w:t>
       </w:r>
@@ -3913,7 +4248,7 @@
         </w:rPr>
       </w:pPr>
       <w:bookmarkStart w:id="20" w:name="_Schermata_opzioni"/>
-      <w:bookmarkStart w:id="21" w:name="_Toc104242998"/>
+      <w:bookmarkStart w:id="21" w:name="_Toc104307856"/>
       <w:bookmarkEnd w:id="20"/>
       <w:r>
         <w:rPr>
@@ -3922,7 +4257,6 @@
           <w:bCs/>
           <w:color w:val="385623" w:themeColor="accent6" w:themeShade="80"/>
         </w:rPr>
-        <w:lastRenderedPageBreak/>
         <w:t>Schermata opzioni</w:t>
       </w:r>
       <w:bookmarkEnd w:id="21"/>
@@ -4151,9 +4485,6 @@
       <w:r>
         <w:rPr>
           <w:rFonts w:ascii="Segoe UI Symbol" w:hAnsi="Segoe UI Symbol"/>
-          <w:b/>
-          <w:bCs/>
-          <w:color w:val="385623" w:themeColor="accent6" w:themeShade="80"/>
         </w:rPr>
         <w:t>Fov</w:t>
       </w:r>
@@ -4163,7 +4494,6 @@
           <w:rFonts w:ascii="Segoe UI Symbol" w:hAnsi="Segoe UI Symbol"/>
           <w:b/>
           <w:bCs/>
-          <w:color w:val="385623" w:themeColor="accent6" w:themeShade="80"/>
         </w:rPr>
         <w:t xml:space="preserve"> </w:t>
       </w:r>
@@ -4191,9 +4521,6 @@
       <w:r>
         <w:rPr>
           <w:rFonts w:ascii="Segoe UI Symbol" w:hAnsi="Segoe UI Symbol"/>
-          <w:b/>
-          <w:bCs/>
-          <w:color w:val="385623" w:themeColor="accent6" w:themeShade="80"/>
         </w:rPr>
         <w:t>sensibilità del mouse</w:t>
       </w:r>
@@ -4224,7 +4551,7 @@
         </w:rPr>
       </w:pPr>
       <w:bookmarkStart w:id="22" w:name="_Selezione_Livelli"/>
-      <w:bookmarkStart w:id="23" w:name="_Toc104242999"/>
+      <w:bookmarkStart w:id="23" w:name="_Toc104307857"/>
       <w:bookmarkEnd w:id="22"/>
       <w:r>
         <w:rPr>
@@ -4233,6 +4560,7 @@
           <w:bCs/>
           <w:color w:val="385623" w:themeColor="accent6" w:themeShade="80"/>
         </w:rPr>
+        <w:lastRenderedPageBreak/>
         <w:t>Selezione Livelli</w:t>
       </w:r>
       <w:bookmarkEnd w:id="23"/>
@@ -4254,8 +4582,8 @@
           <w:b/>
           <w:bCs/>
           <w:color w:val="538135" w:themeColor="accent6" w:themeShade="BF"/>
-          <w:sz w:val="24"/>
-          <w:szCs w:val="24"/>
+          <w:sz w:val="26"/>
+          <w:szCs w:val="26"/>
         </w:rPr>
       </w:pPr>
       <w:r>
@@ -4264,8 +4592,8 @@
           <w:b/>
           <w:bCs/>
           <w:color w:val="538135" w:themeColor="accent6" w:themeShade="BF"/>
-          <w:sz w:val="24"/>
-          <w:szCs w:val="24"/>
+          <w:sz w:val="26"/>
+          <w:szCs w:val="26"/>
         </w:rPr>
         <w:t>Nota Bene!</w:t>
       </w:r>
@@ -4277,6 +4605,1512 @@
       <w:r>
         <w:t>livelli sono sbloccati per profilo utente selezionato, ovvero ogni utente dovrà aver superato il livello precedente per poter proseguire con il livello successivo.</w:t>
       </w:r>
+    </w:p>
+    <w:p>
+      <w:pPr>
+        <w:pStyle w:val="Titolo2"/>
+        <w:rPr>
+          <w:b/>
+          <w:bCs/>
+          <w:color w:val="385623" w:themeColor="accent6" w:themeShade="80"/>
+        </w:rPr>
+      </w:pPr>
+      <w:bookmarkStart w:id="24" w:name="_Toc104307858"/>
+      <w:r>
+        <w:rPr>
+          <w:b/>
+          <w:bCs/>
+          <w:color w:val="385623" w:themeColor="accent6" w:themeShade="80"/>
+        </w:rPr>
+        <w:t>Menu pausa</w:t>
+      </w:r>
+      <w:bookmarkEnd w:id="24"/>
+    </w:p>
+    <w:p>
+      <w:pPr>
+        <w:rPr>
+          <w:rFonts w:ascii="Calibri" w:hAnsi="Calibri" w:cs="Calibri"/>
+          <w:sz w:val="24"/>
+          <w:szCs w:val="24"/>
+        </w:rPr>
+      </w:pPr>
+      <w:r>
+        <w:rPr>
+          <w:rFonts w:ascii="Calibri" w:hAnsi="Calibri" w:cs="Calibri"/>
+          <w:sz w:val="24"/>
+          <w:szCs w:val="24"/>
+        </w:rPr>
+        <w:t>Per attivare il menu di pausa bisogna premere il tasto “ESC” (anche detto “Escape”). Per richiudere il menu, basta ripremere nuovamente il tasto.</w:t>
+      </w:r>
+    </w:p>
+    <w:p>
+      <w:pPr>
+        <w:rPr>
+          <w:rFonts w:ascii="Calibri" w:hAnsi="Calibri" w:cs="Calibri"/>
+          <w:sz w:val="24"/>
+          <w:szCs w:val="24"/>
+        </w:rPr>
+      </w:pPr>
+      <w:r>
+        <w:rPr>
+          <w:rFonts w:ascii="Calibri" w:hAnsi="Calibri" w:cs="Calibri"/>
+          <w:sz w:val="24"/>
+          <w:szCs w:val="24"/>
+        </w:rPr>
+        <w:t xml:space="preserve">Nel menu di pausa sarà possibile effettuare tutte le modifiche presenti nel </w:t>
+      </w:r>
+      <w:hyperlink w:anchor="_Schermata_opzioni" w:history="1">
+        <w:r>
+          <w:rPr>
+            <w:rStyle w:val="Collegamentoipertestuale"/>
+            <w:rFonts w:ascii="Calibri" w:hAnsi="Calibri" w:cs="Calibri"/>
+            <w:sz w:val="24"/>
+            <w:szCs w:val="24"/>
+          </w:rPr>
+          <w:t>menu opzioni</w:t>
+        </w:r>
+      </w:hyperlink>
+      <w:r>
+        <w:rPr>
+          <w:rFonts w:ascii="Calibri" w:hAnsi="Calibri" w:cs="Calibri"/>
+          <w:sz w:val="24"/>
+          <w:szCs w:val="24"/>
+        </w:rPr>
+        <w:t xml:space="preserve"> con l’unica differenza che potremmo anche scegliere di uscire dal</w:t>
+      </w:r>
+      <w:r>
+        <w:rPr>
+          <w:rFonts w:ascii="Calibri" w:hAnsi="Calibri" w:cs="Calibri"/>
+          <w:sz w:val="24"/>
+          <w:szCs w:val="24"/>
+        </w:rPr>
+        <w:t>la partita e tornare sul menu iniziale dall’apposito bottone.</w:t>
+      </w:r>
+    </w:p>
+    <w:p>
+      <w:pPr>
+        <w:rPr>
+          <w:rFonts w:cstheme="majorHAnsi"/>
+          <w:b/>
+          <w:bCs/>
+          <w:color w:val="538135" w:themeColor="accent6" w:themeShade="BF"/>
+          <w:sz w:val="26"/>
+          <w:szCs w:val="26"/>
+        </w:rPr>
+      </w:pPr>
+      <w:r>
+        <w:rPr>
+          <w:rFonts w:cstheme="majorHAnsi"/>
+          <w:b/>
+          <w:bCs/>
+          <w:color w:val="538135" w:themeColor="accent6" w:themeShade="BF"/>
+          <w:sz w:val="26"/>
+          <w:szCs w:val="26"/>
+        </w:rPr>
+        <w:t>Nota Bene!</w:t>
+      </w:r>
+    </w:p>
+    <w:p>
+      <w:pPr>
+        <w:rPr>
+          <w:sz w:val="24"/>
+          <w:szCs w:val="24"/>
+        </w:rPr>
+      </w:pPr>
+      <w:r>
+        <w:rPr>
+          <w:sz w:val="24"/>
+          <w:szCs w:val="24"/>
+        </w:rPr>
+        <w:t>Quando si avvia il menu pausa, il gioco si bloccherà momentaneamente finché non si chiude il menu.</w:t>
+      </w:r>
+    </w:p>
+    <w:p>
+      <w:pPr>
+        <w:pStyle w:val="Titolo1"/>
+        <w:rPr>
+          <w:color w:val="385623" w:themeColor="accent6" w:themeShade="80"/>
+        </w:rPr>
+      </w:pPr>
+      <w:bookmarkStart w:id="25" w:name="_Toc104307859"/>
+      <w:r>
+        <w:rPr>
+          <w:color w:val="385623" w:themeColor="accent6" w:themeShade="80"/>
+        </w:rPr>
+        <w:t>Gameplay</w:t>
+      </w:r>
+      <w:bookmarkEnd w:id="25"/>
+    </w:p>
+    <w:p>
+      <w:pPr>
+        <w:pStyle w:val="Titolo2"/>
+        <w:rPr>
+          <w:b/>
+          <w:bCs/>
+          <w:color w:val="385623" w:themeColor="accent6" w:themeShade="80"/>
+        </w:rPr>
+      </w:pPr>
+      <w:bookmarkStart w:id="26" w:name="_Toc104307860"/>
+      <w:r>
+        <w:rPr>
+          <w:b/>
+          <w:bCs/>
+          <w:color w:val="385623" w:themeColor="accent6" w:themeShade="80"/>
+        </w:rPr>
+        <w:t>M</w:t>
+      </w:r>
+      <w:r>
+        <w:rPr>
+          <w:b/>
+          <w:bCs/>
+          <w:color w:val="385623" w:themeColor="accent6" w:themeShade="80"/>
+        </w:rPr>
+        <w:t>eccaniche di Gioco</w:t>
+      </w:r>
+      <w:bookmarkEnd w:id="26"/>
+    </w:p>
+    <w:p>
+      <w:pPr>
+        <w:jc w:val="both"/>
+        <w:rPr>
+          <w:rFonts w:cstheme="minorHAnsi"/>
+          <w:sz w:val="24"/>
+          <w:szCs w:val="24"/>
+        </w:rPr>
+      </w:pPr>
+      <w:r>
+        <w:rPr>
+          <w:rFonts w:cstheme="minorHAnsi"/>
+          <w:sz w:val="24"/>
+          <w:szCs w:val="24"/>
+        </w:rPr>
+        <w:t>Il giocatore dovrà gestire un ristorante controllando le scorte degli ingredienti per poter preparare i piatti; nel ristorante si presenteranno i clienti e il giocatore dovrà servirli.</w:t>
+      </w:r>
+    </w:p>
+    <w:p>
+      <w:pPr>
+        <w:jc w:val="both"/>
+        <w:rPr>
+          <w:rFonts w:cstheme="minorHAnsi"/>
+          <w:sz w:val="24"/>
+          <w:szCs w:val="24"/>
+        </w:rPr>
+      </w:pPr>
+      <w:r>
+        <w:rPr>
+          <w:rFonts w:cstheme="minorHAnsi"/>
+          <w:sz w:val="24"/>
+          <w:szCs w:val="24"/>
+        </w:rPr>
+        <w:t xml:space="preserve">Il giocatore dovrà quindi scegliere dalla lista quanto richiesto dal cliente; in seguito, verrà generata una lista di piatti ordinati, dal più affine al meno affine, in base alle patologie e alla dieta del cliente, e a parità di affinità in base al </w:t>
+      </w:r>
+      <w:proofErr w:type="spellStart"/>
+      <w:r>
+        <w:rPr>
+          <w:rFonts w:cstheme="minorHAnsi"/>
+          <w:sz w:val="24"/>
+          <w:szCs w:val="24"/>
+        </w:rPr>
+        <w:t>costoEco</w:t>
+      </w:r>
+      <w:proofErr w:type="spellEnd"/>
+      <w:r>
+        <w:rPr>
+          <w:rFonts w:cstheme="minorHAnsi"/>
+          <w:sz w:val="24"/>
+          <w:szCs w:val="24"/>
+        </w:rPr>
+        <w:t xml:space="preserve"> e </w:t>
+      </w:r>
+      <w:proofErr w:type="spellStart"/>
+      <w:r>
+        <w:rPr>
+          <w:rFonts w:cstheme="minorHAnsi"/>
+          <w:sz w:val="24"/>
+          <w:szCs w:val="24"/>
+        </w:rPr>
+        <w:t>nutriScore</w:t>
+      </w:r>
+      <w:proofErr w:type="spellEnd"/>
+      <w:r>
+        <w:rPr>
+          <w:rFonts w:cstheme="minorHAnsi"/>
+          <w:sz w:val="24"/>
+          <w:szCs w:val="24"/>
+        </w:rPr>
+        <w:t xml:space="preserve"> (e in base alla posizione del piatto scelto dal giocatore in questa lista) verrà assegnato un punteggio.</w:t>
+      </w:r>
+    </w:p>
+    <w:p>
+      <w:pPr>
+        <w:jc w:val="both"/>
+        <w:rPr>
+          <w:rFonts w:cstheme="minorHAnsi"/>
+          <w:sz w:val="24"/>
+          <w:szCs w:val="24"/>
+        </w:rPr>
+      </w:pPr>
+      <w:r>
+        <w:rPr>
+          <w:rFonts w:cstheme="minorHAnsi"/>
+          <w:sz w:val="24"/>
+          <w:szCs w:val="24"/>
+        </w:rPr>
+        <w:t>In base al punteggio lo score del ristorante tenderà a salire o scendere; inoltre, il prezzo del piatto rispecchierà, attraverso un bonus, l’affinità del piatto scelto.</w:t>
+      </w:r>
+    </w:p>
+    <w:p>
+      <w:pPr>
+        <w:jc w:val="both"/>
+        <w:rPr>
+          <w:rFonts w:cstheme="minorHAnsi"/>
+          <w:sz w:val="24"/>
+          <w:szCs w:val="24"/>
+        </w:rPr>
+      </w:pPr>
+      <w:r>
+        <w:rPr>
+          <w:rFonts w:cstheme="minorHAnsi"/>
+          <w:sz w:val="24"/>
+          <w:szCs w:val="24"/>
+        </w:rPr>
+        <w:t>Il bonus sul prezzo è calcolato in questo modo:</w:t>
+      </w:r>
+    </w:p>
+    <w:p>
+      <w:pPr>
+        <w:pStyle w:val="Paragrafoelenco"/>
+        <w:numPr>
+          <w:ilvl w:val="0"/>
+          <w:numId w:val="28"/>
+        </w:numPr>
+        <w:spacing w:after="0" w:line="240" w:lineRule="auto"/>
+        <w:jc w:val="both"/>
+        <w:rPr>
+          <w:rFonts w:cstheme="minorHAnsi"/>
+          <w:sz w:val="24"/>
+          <w:szCs w:val="24"/>
+        </w:rPr>
+      </w:pPr>
+      <w:r>
+        <w:rPr>
+          <w:rFonts w:cstheme="minorHAnsi"/>
+          <w:sz w:val="24"/>
+          <w:szCs w:val="24"/>
+        </w:rPr>
+        <w:t xml:space="preserve">prezzo finale = prezzo base + 10 % di guadagno (in base al prezzo base) + bonus affinità </w:t>
+      </w:r>
+    </w:p>
+    <w:p>
+      <w:pPr>
+        <w:pStyle w:val="Paragrafoelenco"/>
+        <w:numPr>
+          <w:ilvl w:val="0"/>
+          <w:numId w:val="28"/>
+        </w:numPr>
+        <w:spacing w:after="0" w:line="240" w:lineRule="auto"/>
+        <w:jc w:val="both"/>
+        <w:rPr>
+          <w:rFonts w:cstheme="minorHAnsi"/>
+          <w:sz w:val="24"/>
+          <w:szCs w:val="24"/>
+        </w:rPr>
+      </w:pPr>
+      <w:r>
+        <w:rPr>
+          <w:rFonts w:cstheme="minorHAnsi"/>
+          <w:sz w:val="24"/>
+          <w:szCs w:val="24"/>
+        </w:rPr>
+        <w:t>prezzo base = somma del prezzo dei singoli ingredienti</w:t>
+      </w:r>
+    </w:p>
+    <w:p>
+      <w:pPr>
+        <w:pStyle w:val="Paragrafoelenco"/>
+        <w:numPr>
+          <w:ilvl w:val="0"/>
+          <w:numId w:val="28"/>
+        </w:numPr>
+        <w:spacing w:after="0" w:line="240" w:lineRule="auto"/>
+        <w:jc w:val="both"/>
+        <w:rPr>
+          <w:rFonts w:cstheme="minorHAnsi"/>
+          <w:sz w:val="24"/>
+          <w:szCs w:val="24"/>
+        </w:rPr>
+      </w:pPr>
+      <w:r>
+        <w:rPr>
+          <w:rFonts w:cstheme="minorHAnsi"/>
+          <w:sz w:val="24"/>
+          <w:szCs w:val="24"/>
+        </w:rPr>
+        <w:t xml:space="preserve">bonus affinità = + 5% sul prezzo base se il piatto è affine al cliente (patologie e dieta) -5% sul prezzo base se il piatto non è affine al cliente, ed extra bonus di 3% o 2% o 1% se il piatto è rispettivamente in prima, seconda o terza posizione nella lista dei piatti ordinati dal migliore al peggiore in base all’affinità con patologie e dieta e </w:t>
+      </w:r>
+      <w:proofErr w:type="spellStart"/>
+      <w:r>
+        <w:rPr>
+          <w:rFonts w:cstheme="minorHAnsi"/>
+          <w:sz w:val="24"/>
+          <w:szCs w:val="24"/>
+        </w:rPr>
+        <w:t>nutriScore</w:t>
+      </w:r>
+      <w:proofErr w:type="spellEnd"/>
+      <w:r>
+        <w:rPr>
+          <w:rFonts w:cstheme="minorHAnsi"/>
+          <w:sz w:val="24"/>
+          <w:szCs w:val="24"/>
+        </w:rPr>
+        <w:t xml:space="preserve"> e </w:t>
+      </w:r>
+      <w:proofErr w:type="spellStart"/>
+      <w:r>
+        <w:rPr>
+          <w:rFonts w:cstheme="minorHAnsi"/>
+          <w:sz w:val="24"/>
+          <w:szCs w:val="24"/>
+        </w:rPr>
+        <w:t>ecoScore</w:t>
+      </w:r>
+      <w:proofErr w:type="spellEnd"/>
+      <w:r>
+        <w:rPr>
+          <w:rFonts w:cstheme="minorHAnsi"/>
+          <w:sz w:val="24"/>
+          <w:szCs w:val="24"/>
+        </w:rPr>
+        <w:t>.</w:t>
+      </w:r>
+    </w:p>
+    <w:p>
+      <w:pPr>
+        <w:jc w:val="both"/>
+        <w:rPr>
+          <w:rFonts w:cstheme="minorHAnsi"/>
+          <w:sz w:val="24"/>
+          <w:szCs w:val="24"/>
+        </w:rPr>
+      </w:pPr>
+      <w:r>
+        <w:rPr>
+          <w:rFonts w:cstheme="minorHAnsi"/>
+          <w:sz w:val="24"/>
+          <w:szCs w:val="24"/>
+        </w:rPr>
+        <w:t>Il punteggio verrà calcolato in questo modo:</w:t>
+      </w:r>
+    </w:p>
+    <w:p>
+      <w:pPr>
+        <w:pStyle w:val="Paragrafoelenco"/>
+        <w:numPr>
+          <w:ilvl w:val="0"/>
+          <w:numId w:val="29"/>
+        </w:numPr>
+        <w:spacing w:after="0" w:line="240" w:lineRule="auto"/>
+        <w:jc w:val="both"/>
+        <w:rPr>
+          <w:rFonts w:cstheme="minorHAnsi"/>
+          <w:sz w:val="24"/>
+          <w:szCs w:val="24"/>
+        </w:rPr>
+      </w:pPr>
+      <w:r>
+        <w:rPr>
+          <w:rFonts w:cstheme="minorHAnsi"/>
+          <w:sz w:val="24"/>
+          <w:szCs w:val="24"/>
+        </w:rPr>
+        <w:t>Se si è scelto un piatto affine con il cliente, si avrà un punteggio base di 100, altrimenti di        -10 e successivamente verranno aggiunti dei bonus calcolati sul valore assoluto del punteggio che sarà ottenendo nel seguente modo:</w:t>
+      </w:r>
+    </w:p>
+    <w:p>
+      <w:pPr>
+        <w:pStyle w:val="Paragrafoelenco"/>
+        <w:numPr>
+          <w:ilvl w:val="0"/>
+          <w:numId w:val="28"/>
+        </w:numPr>
+        <w:spacing w:after="0" w:line="240" w:lineRule="auto"/>
+        <w:jc w:val="both"/>
+        <w:rPr>
+          <w:rFonts w:cstheme="minorHAnsi"/>
+          <w:sz w:val="24"/>
+          <w:szCs w:val="24"/>
+        </w:rPr>
+      </w:pPr>
+      <w:r>
+        <w:rPr>
+          <w:rFonts w:cstheme="minorHAnsi"/>
+          <w:sz w:val="24"/>
+          <w:szCs w:val="24"/>
+        </w:rPr>
+        <w:lastRenderedPageBreak/>
+        <w:t xml:space="preserve">bonus </w:t>
+      </w:r>
+      <w:proofErr w:type="spellStart"/>
+      <w:r>
+        <w:rPr>
+          <w:rFonts w:cstheme="minorHAnsi"/>
+          <w:sz w:val="24"/>
+          <w:szCs w:val="24"/>
+        </w:rPr>
+        <w:t>nutriScore</w:t>
+      </w:r>
+      <w:proofErr w:type="spellEnd"/>
+      <w:r>
+        <w:rPr>
+          <w:rFonts w:cstheme="minorHAnsi"/>
+          <w:sz w:val="24"/>
+          <w:szCs w:val="24"/>
+        </w:rPr>
+        <w:t xml:space="preserve"> = in base al </w:t>
+      </w:r>
+      <w:proofErr w:type="spellStart"/>
+      <w:r>
+        <w:rPr>
+          <w:rFonts w:cstheme="minorHAnsi"/>
+          <w:sz w:val="24"/>
+          <w:szCs w:val="24"/>
+        </w:rPr>
+        <w:t>nutriScore</w:t>
+      </w:r>
+      <w:proofErr w:type="spellEnd"/>
+      <w:r>
+        <w:rPr>
+          <w:rFonts w:cstheme="minorHAnsi"/>
+          <w:sz w:val="24"/>
+          <w:szCs w:val="24"/>
+        </w:rPr>
+        <w:t>:</w:t>
+      </w:r>
+    </w:p>
+    <w:p>
+      <w:pPr>
+        <w:pStyle w:val="Paragrafoelenco"/>
+        <w:numPr>
+          <w:ilvl w:val="1"/>
+          <w:numId w:val="28"/>
+        </w:numPr>
+        <w:spacing w:after="0" w:line="240" w:lineRule="auto"/>
+        <w:jc w:val="both"/>
+        <w:rPr>
+          <w:rFonts w:cstheme="minorHAnsi"/>
+          <w:sz w:val="24"/>
+          <w:szCs w:val="24"/>
+        </w:rPr>
+      </w:pPr>
+      <w:r>
+        <w:rPr>
+          <w:rFonts w:cstheme="minorHAnsi"/>
+          <w:sz w:val="24"/>
+          <w:szCs w:val="24"/>
+        </w:rPr>
+        <w:t xml:space="preserve">A = + 10 % </w:t>
+      </w:r>
+    </w:p>
+    <w:p>
+      <w:pPr>
+        <w:pStyle w:val="Paragrafoelenco"/>
+        <w:numPr>
+          <w:ilvl w:val="1"/>
+          <w:numId w:val="28"/>
+        </w:numPr>
+        <w:spacing w:after="0" w:line="240" w:lineRule="auto"/>
+        <w:jc w:val="both"/>
+        <w:rPr>
+          <w:rFonts w:cstheme="minorHAnsi"/>
+          <w:sz w:val="24"/>
+          <w:szCs w:val="24"/>
+        </w:rPr>
+      </w:pPr>
+      <w:r>
+        <w:rPr>
+          <w:rFonts w:cstheme="minorHAnsi"/>
+          <w:sz w:val="24"/>
+          <w:szCs w:val="24"/>
+        </w:rPr>
+        <w:t>B = + 5 %</w:t>
+      </w:r>
+    </w:p>
+    <w:p>
+      <w:pPr>
+        <w:pStyle w:val="Paragrafoelenco"/>
+        <w:numPr>
+          <w:ilvl w:val="1"/>
+          <w:numId w:val="28"/>
+        </w:numPr>
+        <w:spacing w:after="0" w:line="240" w:lineRule="auto"/>
+        <w:jc w:val="both"/>
+        <w:rPr>
+          <w:rFonts w:cstheme="minorHAnsi"/>
+          <w:sz w:val="24"/>
+          <w:szCs w:val="24"/>
+        </w:rPr>
+      </w:pPr>
+      <w:r>
+        <w:rPr>
+          <w:rFonts w:cstheme="minorHAnsi"/>
+          <w:sz w:val="24"/>
+          <w:szCs w:val="24"/>
+        </w:rPr>
+        <w:t>C = + 0 %</w:t>
+      </w:r>
+    </w:p>
+    <w:p>
+      <w:pPr>
+        <w:pStyle w:val="Paragrafoelenco"/>
+        <w:numPr>
+          <w:ilvl w:val="1"/>
+          <w:numId w:val="28"/>
+        </w:numPr>
+        <w:spacing w:after="0" w:line="240" w:lineRule="auto"/>
+        <w:jc w:val="both"/>
+        <w:rPr>
+          <w:rFonts w:cstheme="minorHAnsi"/>
+          <w:sz w:val="24"/>
+          <w:szCs w:val="24"/>
+        </w:rPr>
+      </w:pPr>
+      <w:r>
+        <w:rPr>
+          <w:rFonts w:cstheme="minorHAnsi"/>
+          <w:sz w:val="24"/>
+          <w:szCs w:val="24"/>
+        </w:rPr>
+        <w:t>D = - 5 %</w:t>
+      </w:r>
+    </w:p>
+    <w:p>
+      <w:pPr>
+        <w:pStyle w:val="Paragrafoelenco"/>
+        <w:numPr>
+          <w:ilvl w:val="1"/>
+          <w:numId w:val="28"/>
+        </w:numPr>
+        <w:spacing w:after="0" w:line="240" w:lineRule="auto"/>
+        <w:jc w:val="both"/>
+        <w:rPr>
+          <w:rFonts w:cstheme="minorHAnsi"/>
+          <w:sz w:val="24"/>
+          <w:szCs w:val="24"/>
+        </w:rPr>
+      </w:pPr>
+      <w:r>
+        <w:rPr>
+          <w:rFonts w:cstheme="minorHAnsi"/>
+          <w:sz w:val="24"/>
+          <w:szCs w:val="24"/>
+        </w:rPr>
+        <w:t>E = - 10 %</w:t>
+      </w:r>
+    </w:p>
+    <w:p>
+      <w:pPr>
+        <w:pStyle w:val="Paragrafoelenco"/>
+        <w:numPr>
+          <w:ilvl w:val="0"/>
+          <w:numId w:val="28"/>
+        </w:numPr>
+        <w:spacing w:after="0" w:line="240" w:lineRule="auto"/>
+        <w:jc w:val="both"/>
+        <w:rPr>
+          <w:rFonts w:cstheme="minorHAnsi"/>
+          <w:sz w:val="24"/>
+          <w:szCs w:val="24"/>
+        </w:rPr>
+      </w:pPr>
+      <w:r>
+        <w:rPr>
+          <w:rFonts w:cstheme="minorHAnsi"/>
+          <w:sz w:val="24"/>
+          <w:szCs w:val="24"/>
+        </w:rPr>
+        <w:t xml:space="preserve">bonus </w:t>
+      </w:r>
+      <w:proofErr w:type="spellStart"/>
+      <w:r>
+        <w:rPr>
+          <w:rFonts w:cstheme="minorHAnsi"/>
+          <w:sz w:val="24"/>
+          <w:szCs w:val="24"/>
+        </w:rPr>
+        <w:t>ecoScore</w:t>
+      </w:r>
+      <w:proofErr w:type="spellEnd"/>
+      <w:r>
+        <w:rPr>
+          <w:rFonts w:cstheme="minorHAnsi"/>
+          <w:sz w:val="24"/>
+          <w:szCs w:val="24"/>
+        </w:rPr>
+        <w:t xml:space="preserve"> = in base al valore dell’</w:t>
+      </w:r>
+      <w:proofErr w:type="spellStart"/>
+      <w:r>
+        <w:rPr>
+          <w:rFonts w:cstheme="minorHAnsi"/>
+          <w:sz w:val="24"/>
+          <w:szCs w:val="24"/>
+        </w:rPr>
+        <w:t>ecoScore</w:t>
+      </w:r>
+      <w:proofErr w:type="spellEnd"/>
+      <w:r>
+        <w:rPr>
+          <w:rFonts w:cstheme="minorHAnsi"/>
+          <w:sz w:val="24"/>
+          <w:szCs w:val="24"/>
+        </w:rPr>
+        <w:t xml:space="preserve">: </w:t>
+      </w:r>
+    </w:p>
+    <w:p>
+      <w:pPr>
+        <w:pStyle w:val="Paragrafoelenco"/>
+        <w:numPr>
+          <w:ilvl w:val="1"/>
+          <w:numId w:val="28"/>
+        </w:numPr>
+        <w:spacing w:after="0" w:line="240" w:lineRule="auto"/>
+        <w:jc w:val="both"/>
+        <w:rPr>
+          <w:rFonts w:cstheme="minorHAnsi"/>
+          <w:sz w:val="24"/>
+          <w:szCs w:val="24"/>
+        </w:rPr>
+      </w:pPr>
+      <w:r>
+        <w:rPr>
+          <w:rFonts w:cstheme="minorHAnsi"/>
+          <w:sz w:val="24"/>
+          <w:szCs w:val="24"/>
+        </w:rPr>
+        <w:t>0-10 = 10 %</w:t>
+      </w:r>
+    </w:p>
+    <w:p>
+      <w:pPr>
+        <w:pStyle w:val="Paragrafoelenco"/>
+        <w:numPr>
+          <w:ilvl w:val="1"/>
+          <w:numId w:val="28"/>
+        </w:numPr>
+        <w:spacing w:after="0" w:line="240" w:lineRule="auto"/>
+        <w:jc w:val="both"/>
+        <w:rPr>
+          <w:rFonts w:cstheme="minorHAnsi"/>
+          <w:sz w:val="24"/>
+          <w:szCs w:val="24"/>
+        </w:rPr>
+      </w:pPr>
+      <w:r>
+        <w:rPr>
+          <w:rFonts w:cstheme="minorHAnsi"/>
+          <w:sz w:val="24"/>
+          <w:szCs w:val="24"/>
+        </w:rPr>
+        <w:t>11-20 = 5 %</w:t>
+      </w:r>
+    </w:p>
+    <w:p>
+      <w:pPr>
+        <w:pStyle w:val="Paragrafoelenco"/>
+        <w:numPr>
+          <w:ilvl w:val="1"/>
+          <w:numId w:val="28"/>
+        </w:numPr>
+        <w:spacing w:after="0" w:line="240" w:lineRule="auto"/>
+        <w:jc w:val="both"/>
+        <w:rPr>
+          <w:rFonts w:cstheme="minorHAnsi"/>
+          <w:sz w:val="24"/>
+          <w:szCs w:val="24"/>
+        </w:rPr>
+      </w:pPr>
+      <w:r>
+        <w:rPr>
+          <w:rFonts w:cstheme="minorHAnsi"/>
+          <w:sz w:val="24"/>
+          <w:szCs w:val="24"/>
+        </w:rPr>
+        <w:t>21-30 = 0 %</w:t>
+      </w:r>
+    </w:p>
+    <w:p>
+      <w:pPr>
+        <w:pStyle w:val="Paragrafoelenco"/>
+        <w:numPr>
+          <w:ilvl w:val="1"/>
+          <w:numId w:val="28"/>
+        </w:numPr>
+        <w:spacing w:after="0" w:line="240" w:lineRule="auto"/>
+        <w:jc w:val="both"/>
+        <w:rPr>
+          <w:rFonts w:cstheme="minorHAnsi"/>
+          <w:sz w:val="24"/>
+          <w:szCs w:val="24"/>
+        </w:rPr>
+      </w:pPr>
+      <w:r>
+        <w:rPr>
+          <w:rFonts w:cstheme="minorHAnsi"/>
+          <w:sz w:val="24"/>
+          <w:szCs w:val="24"/>
+        </w:rPr>
+        <w:t>31-40 = - 5 %</w:t>
+      </w:r>
+    </w:p>
+    <w:p>
+      <w:pPr>
+        <w:pStyle w:val="Paragrafoelenco"/>
+        <w:numPr>
+          <w:ilvl w:val="1"/>
+          <w:numId w:val="28"/>
+        </w:numPr>
+        <w:spacing w:after="0" w:line="240" w:lineRule="auto"/>
+        <w:jc w:val="both"/>
+        <w:rPr>
+          <w:rFonts w:cstheme="minorHAnsi"/>
+          <w:sz w:val="24"/>
+          <w:szCs w:val="24"/>
+        </w:rPr>
+      </w:pPr>
+      <w:r>
+        <w:rPr>
+          <w:rFonts w:cstheme="minorHAnsi"/>
+          <w:sz w:val="24"/>
+          <w:szCs w:val="24"/>
+        </w:rPr>
+        <w:t>41+ = - 10 %</w:t>
+      </w:r>
+    </w:p>
+    <w:p>
+      <w:pPr>
+        <w:jc w:val="both"/>
+        <w:rPr>
+          <w:rFonts w:cstheme="minorHAnsi"/>
+          <w:sz w:val="24"/>
+          <w:szCs w:val="24"/>
+        </w:rPr>
+      </w:pPr>
+      <w:r>
+        <w:rPr>
+          <w:rFonts w:cstheme="minorHAnsi"/>
+          <w:sz w:val="24"/>
+          <w:szCs w:val="24"/>
+        </w:rPr>
+        <w:t>Il giocatore deve tener traccia dell’inventario del proprio ristorante ed eventualmente fare rifornimento di ingredienti dal negozio utilizzando il denaro guadagnato.</w:t>
+      </w:r>
+    </w:p>
+    <w:p>
+      <w:pPr>
+        <w:rPr>
+          <w:color w:val="385623" w:themeColor="accent6" w:themeShade="80"/>
+        </w:rPr>
+      </w:pPr>
+      <w:bookmarkStart w:id="27" w:name="_Toc104307861"/>
+      <w:r>
+        <w:rPr>
+          <w:rStyle w:val="Titolo1Carattere"/>
+          <w:b/>
+          <w:bCs/>
+          <w:color w:val="385623" w:themeColor="accent6" w:themeShade="80"/>
+        </w:rPr>
+        <w:t>Comandi</w:t>
+      </w:r>
+      <w:bookmarkEnd w:id="27"/>
+    </w:p>
+    <w:p>
+      <w:pPr>
+        <w:pStyle w:val="Titolo2"/>
+        <w:rPr>
+          <w:color w:val="385623" w:themeColor="accent6" w:themeShade="80"/>
+        </w:rPr>
+      </w:pPr>
+      <w:bookmarkStart w:id="28" w:name="_Toc104307862"/>
+      <w:r>
+        <w:rPr>
+          <w:color w:val="385623" w:themeColor="accent6" w:themeShade="80"/>
+        </w:rPr>
+        <w:t>Comandi movimenti</w:t>
+      </w:r>
+      <w:bookmarkEnd w:id="28"/>
+    </w:p>
+    <w:p>
+      <w:pPr>
+        <w:rPr>
+          <w:sz w:val="24"/>
+          <w:szCs w:val="24"/>
+        </w:rPr>
+      </w:pPr>
+      <w:r>
+        <w:rPr>
+          <w:noProof/>
+          <w:sz w:val="24"/>
+          <w:szCs w:val="24"/>
+        </w:rPr>
+        <w:drawing>
+          <wp:anchor distT="0" distB="0" distL="114300" distR="114300" simplePos="0" relativeHeight="251662336" behindDoc="0" locked="0" layoutInCell="1" allowOverlap="1" wp14:anchorId="6D4CA9BC" wp14:editId="2314942F">
+            <wp:simplePos x="0" y="0"/>
+            <wp:positionH relativeFrom="margin">
+              <wp:align>left</wp:align>
+            </wp:positionH>
+            <wp:positionV relativeFrom="paragraph">
+              <wp:posOffset>304165</wp:posOffset>
+            </wp:positionV>
+            <wp:extent cx="742950" cy="742950"/>
+            <wp:effectExtent l="0" t="0" r="0" b="0"/>
+            <wp:wrapSquare wrapText="bothSides"/>
+            <wp:docPr id="2" name="Immagine 2" descr="Immagine che contiene testo&#10;&#10;Descrizione generata automaticamente"/>
+            <wp:cNvGraphicFramePr>
+              <a:graphicFrameLocks xmlns:a="http://schemas.openxmlformats.org/drawingml/2006/main" noChangeAspect="1"/>
+            </wp:cNvGraphicFramePr>
+            <a:graphic xmlns:a="http://schemas.openxmlformats.org/drawingml/2006/main">
+              <a:graphicData uri="http://schemas.openxmlformats.org/drawingml/2006/picture">
+                <pic:pic xmlns:pic="http://schemas.openxmlformats.org/drawingml/2006/picture">
+                  <pic:nvPicPr>
+                    <pic:cNvPr id="2" name="Immagine 2" descr="Immagine che contiene testo&#10;&#10;Descrizione generata automaticamente"/>
+                    <pic:cNvPicPr/>
+                  </pic:nvPicPr>
+                  <pic:blipFill>
+                    <a:blip r:embed="rId9" cstate="print">
+                      <a:extLst>
+                        <a:ext uri="{28A0092B-C50C-407E-A947-70E740481C1C}">
+                          <a14:useLocalDpi xmlns:a14="http://schemas.microsoft.com/office/drawing/2010/main" val="0"/>
+                        </a:ext>
+                      </a:extLst>
+                    </a:blip>
+                    <a:stretch>
+                      <a:fillRect/>
+                    </a:stretch>
+                  </pic:blipFill>
+                  <pic:spPr>
+                    <a:xfrm>
+                      <a:off x="0" y="0"/>
+                      <a:ext cx="742950" cy="742950"/>
+                    </a:xfrm>
+                    <a:prstGeom prst="rect">
+                      <a:avLst/>
+                    </a:prstGeom>
+                  </pic:spPr>
+                </pic:pic>
+              </a:graphicData>
+            </a:graphic>
+            <wp14:sizeRelH relativeFrom="page">
+              <wp14:pctWidth>0</wp14:pctWidth>
+            </wp14:sizeRelH>
+            <wp14:sizeRelV relativeFrom="page">
+              <wp14:pctHeight>0</wp14:pctHeight>
+            </wp14:sizeRelV>
+          </wp:anchor>
+        </w:drawing>
+      </w:r>
+      <w:r>
+        <w:rPr>
+          <w:sz w:val="24"/>
+          <w:szCs w:val="24"/>
+        </w:rPr>
+        <w:t>I Tasti utilizzati all’interno del gioco sono:</w:t>
+      </w:r>
+    </w:p>
+    <w:p>
+      <w:pPr>
+        <w:rPr>
+          <w:sz w:val="24"/>
+          <w:szCs w:val="24"/>
+        </w:rPr>
+      </w:pPr>
+    </w:p>
+    <w:p>
+      <w:pPr>
+        <w:rPr>
+          <w:sz w:val="24"/>
+          <w:szCs w:val="24"/>
+        </w:rPr>
+      </w:pPr>
+      <w:r>
+        <w:rPr>
+          <w:sz w:val="24"/>
+          <w:szCs w:val="24"/>
+        </w:rPr>
+        <w:t>Per muoversi all’interno del gioco, rispettivamente “</w:t>
+      </w:r>
+      <w:r>
+        <w:rPr>
+          <w:b/>
+          <w:bCs/>
+          <w:color w:val="385623" w:themeColor="accent6" w:themeShade="80"/>
+          <w:sz w:val="24"/>
+          <w:szCs w:val="24"/>
+        </w:rPr>
+        <w:t>W</w:t>
+      </w:r>
+      <w:r>
+        <w:rPr>
+          <w:sz w:val="24"/>
+          <w:szCs w:val="24"/>
+        </w:rPr>
+        <w:t>” per andare avanti, “</w:t>
+      </w:r>
+      <w:r>
+        <w:rPr>
+          <w:b/>
+          <w:bCs/>
+          <w:color w:val="385623" w:themeColor="accent6" w:themeShade="80"/>
+          <w:sz w:val="24"/>
+          <w:szCs w:val="24"/>
+        </w:rPr>
+        <w:t>S</w:t>
+      </w:r>
+      <w:r>
+        <w:rPr>
+          <w:sz w:val="24"/>
+          <w:szCs w:val="24"/>
+        </w:rPr>
+        <w:t>” per andare indietro, “</w:t>
+      </w:r>
+      <w:r>
+        <w:rPr>
+          <w:b/>
+          <w:bCs/>
+          <w:color w:val="385623" w:themeColor="accent6" w:themeShade="80"/>
+          <w:sz w:val="24"/>
+          <w:szCs w:val="24"/>
+        </w:rPr>
+        <w:t>A</w:t>
+      </w:r>
+      <w:r>
+        <w:rPr>
+          <w:sz w:val="24"/>
+          <w:szCs w:val="24"/>
+        </w:rPr>
+        <w:t>” per andare a sinistra, “</w:t>
+      </w:r>
+      <w:r>
+        <w:rPr>
+          <w:b/>
+          <w:bCs/>
+          <w:color w:val="385623" w:themeColor="accent6" w:themeShade="80"/>
+          <w:sz w:val="24"/>
+          <w:szCs w:val="24"/>
+        </w:rPr>
+        <w:t>D</w:t>
+      </w:r>
+      <w:r>
+        <w:rPr>
+          <w:sz w:val="24"/>
+          <w:szCs w:val="24"/>
+        </w:rPr>
+        <w:t>” per andare a destra.</w:t>
+      </w:r>
+      <w:r>
+        <w:rPr>
+          <w:sz w:val="24"/>
+          <w:szCs w:val="24"/>
+        </w:rPr>
+        <w:t xml:space="preserve"> </w:t>
+      </w:r>
+      <w:r>
+        <w:rPr>
+          <w:sz w:val="24"/>
+          <w:szCs w:val="24"/>
+        </w:rPr>
+        <w:br/>
+      </w:r>
+    </w:p>
+    <w:p>
+      <w:pPr>
+        <w:rPr>
+          <w:sz w:val="24"/>
+          <w:szCs w:val="24"/>
+        </w:rPr>
+      </w:pPr>
+      <w:r>
+        <w:rPr>
+          <w:sz w:val="24"/>
+          <w:szCs w:val="24"/>
+        </w:rPr>
+        <w:t>Il giocatore si muoverà verso la direzione inquadrata con il “</w:t>
+      </w:r>
+      <w:r>
+        <w:rPr>
+          <w:b/>
+          <w:bCs/>
+          <w:color w:val="385623" w:themeColor="accent6" w:themeShade="80"/>
+          <w:sz w:val="24"/>
+          <w:szCs w:val="24"/>
+        </w:rPr>
+        <w:t>mouse</w:t>
+      </w:r>
+      <w:r>
+        <w:rPr>
+          <w:sz w:val="24"/>
+          <w:szCs w:val="24"/>
+        </w:rPr>
+        <w:t>”.</w:t>
+      </w:r>
+    </w:p>
+    <w:p>
+      <w:pPr>
+        <w:rPr>
+          <w:sz w:val="24"/>
+          <w:szCs w:val="24"/>
+        </w:rPr>
+      </w:pPr>
+      <w:r>
+        <w:rPr>
+          <w:noProof/>
+          <w:sz w:val="24"/>
+          <w:szCs w:val="24"/>
+        </w:rPr>
+        <w:drawing>
+          <wp:anchor distT="0" distB="0" distL="114300" distR="114300" simplePos="0" relativeHeight="251663360" behindDoc="1" locked="0" layoutInCell="1" allowOverlap="1" wp14:anchorId="546BB857" wp14:editId="299E5C97">
+            <wp:simplePos x="0" y="0"/>
+            <wp:positionH relativeFrom="column">
+              <wp:posOffset>-2540</wp:posOffset>
+            </wp:positionH>
+            <wp:positionV relativeFrom="paragraph">
+              <wp:posOffset>1270</wp:posOffset>
+            </wp:positionV>
+            <wp:extent cx="736600" cy="736600"/>
+            <wp:effectExtent l="0" t="0" r="6350" b="6350"/>
+            <wp:wrapTight wrapText="bothSides">
+              <wp:wrapPolygon edited="0">
+                <wp:start x="0" y="0"/>
+                <wp:lineTo x="0" y="21228"/>
+                <wp:lineTo x="21228" y="21228"/>
+                <wp:lineTo x="21228" y="0"/>
+                <wp:lineTo x="0" y="0"/>
+              </wp:wrapPolygon>
+            </wp:wrapTight>
+            <wp:docPr id="4" name="Immagine 4" descr="Immagine che contiene strumento&#10;&#10;Descrizione generata automaticamente"/>
+            <wp:cNvGraphicFramePr>
+              <a:graphicFrameLocks xmlns:a="http://schemas.openxmlformats.org/drawingml/2006/main" noChangeAspect="1"/>
+            </wp:cNvGraphicFramePr>
+            <a:graphic xmlns:a="http://schemas.openxmlformats.org/drawingml/2006/main">
+              <a:graphicData uri="http://schemas.openxmlformats.org/drawingml/2006/picture">
+                <pic:pic xmlns:pic="http://schemas.openxmlformats.org/drawingml/2006/picture">
+                  <pic:nvPicPr>
+                    <pic:cNvPr id="4" name="Immagine 4" descr="Immagine che contiene strumento&#10;&#10;Descrizione generata automaticamente"/>
+                    <pic:cNvPicPr/>
+                  </pic:nvPicPr>
+                  <pic:blipFill>
+                    <a:blip r:embed="rId10" cstate="print">
+                      <a:extLst>
+                        <a:ext uri="{28A0092B-C50C-407E-A947-70E740481C1C}">
+                          <a14:useLocalDpi xmlns:a14="http://schemas.microsoft.com/office/drawing/2010/main" val="0"/>
+                        </a:ext>
+                      </a:extLst>
+                    </a:blip>
+                    <a:stretch>
+                      <a:fillRect/>
+                    </a:stretch>
+                  </pic:blipFill>
+                  <pic:spPr>
+                    <a:xfrm>
+                      <a:off x="0" y="0"/>
+                      <a:ext cx="736600" cy="736600"/>
+                    </a:xfrm>
+                    <a:prstGeom prst="rect">
+                      <a:avLst/>
+                    </a:prstGeom>
+                  </pic:spPr>
+                </pic:pic>
+              </a:graphicData>
+            </a:graphic>
+            <wp14:sizeRelH relativeFrom="page">
+              <wp14:pctWidth>0</wp14:pctWidth>
+            </wp14:sizeRelH>
+            <wp14:sizeRelV relativeFrom="page">
+              <wp14:pctHeight>0</wp14:pctHeight>
+            </wp14:sizeRelV>
+          </wp:anchor>
+        </w:drawing>
+      </w:r>
+    </w:p>
+    <w:p>
+      <w:pPr>
+        <w:rPr>
+          <w:sz w:val="24"/>
+          <w:szCs w:val="24"/>
+        </w:rPr>
+      </w:pPr>
+      <w:r>
+        <w:rPr>
+          <w:sz w:val="24"/>
+          <w:szCs w:val="24"/>
+        </w:rPr>
+        <w:t>Il tasto “</w:t>
+      </w:r>
+      <w:r>
+        <w:rPr>
+          <w:b/>
+          <w:bCs/>
+          <w:color w:val="385623" w:themeColor="accent6" w:themeShade="80"/>
+          <w:sz w:val="24"/>
+          <w:szCs w:val="24"/>
+        </w:rPr>
+        <w:t>Esc</w:t>
+      </w:r>
+      <w:r>
+        <w:rPr>
+          <w:sz w:val="24"/>
+          <w:szCs w:val="24"/>
+        </w:rPr>
+        <w:t>”</w:t>
+      </w:r>
+      <w:r>
+        <w:rPr>
+          <w:sz w:val="24"/>
+          <w:szCs w:val="24"/>
+        </w:rPr>
+        <w:t xml:space="preserve"> permette di uscire dai menu aperti (ad eccezione fatta per i menu che presentano il bottone “</w:t>
+      </w:r>
+      <w:r>
+        <w:rPr>
+          <w:i/>
+          <w:iCs/>
+          <w:sz w:val="24"/>
+          <w:szCs w:val="24"/>
+        </w:rPr>
+        <w:t>Torna indietro</w:t>
+      </w:r>
+      <w:r>
+        <w:rPr>
+          <w:sz w:val="24"/>
+          <w:szCs w:val="24"/>
+        </w:rPr>
+        <w:t>” o “</w:t>
+      </w:r>
+      <w:r>
+        <w:rPr>
+          <w:i/>
+          <w:iCs/>
+          <w:sz w:val="24"/>
+          <w:szCs w:val="24"/>
+        </w:rPr>
+        <w:t>Salva</w:t>
+      </w:r>
+      <w:r>
+        <w:rPr>
+          <w:sz w:val="24"/>
+          <w:szCs w:val="24"/>
+        </w:rPr>
+        <w:t>”).</w:t>
+      </w:r>
+    </w:p>
+    <w:p>
+      <w:pPr>
+        <w:rPr>
+          <w:sz w:val="24"/>
+          <w:szCs w:val="24"/>
+        </w:rPr>
+      </w:pPr>
+      <w:r>
+        <w:rPr>
+          <w:noProof/>
+          <w:sz w:val="24"/>
+          <w:szCs w:val="24"/>
+        </w:rPr>
+        <w:drawing>
+          <wp:anchor distT="0" distB="0" distL="114300" distR="114300" simplePos="0" relativeHeight="251664384" behindDoc="1" locked="0" layoutInCell="1" allowOverlap="1" wp14:anchorId="47ADD8BC" wp14:editId="5066DAD3">
+            <wp:simplePos x="0" y="0"/>
+            <wp:positionH relativeFrom="margin">
+              <wp:align>left</wp:align>
+            </wp:positionH>
+            <wp:positionV relativeFrom="paragraph">
+              <wp:posOffset>-28576</wp:posOffset>
+            </wp:positionV>
+            <wp:extent cx="736600" cy="698335"/>
+            <wp:effectExtent l="0" t="0" r="6350" b="6985"/>
+            <wp:wrapTight wrapText="bothSides">
+              <wp:wrapPolygon edited="0">
+                <wp:start x="0" y="0"/>
+                <wp:lineTo x="0" y="21227"/>
+                <wp:lineTo x="21228" y="21227"/>
+                <wp:lineTo x="21228" y="0"/>
+                <wp:lineTo x="0" y="0"/>
+              </wp:wrapPolygon>
+            </wp:wrapTight>
+            <wp:docPr id="7" name="Immagine 7" descr="Immagine che contiene testo&#10;&#10;Descrizione generata automaticamente"/>
+            <wp:cNvGraphicFramePr>
+              <a:graphicFrameLocks xmlns:a="http://schemas.openxmlformats.org/drawingml/2006/main" noChangeAspect="1"/>
+            </wp:cNvGraphicFramePr>
+            <a:graphic xmlns:a="http://schemas.openxmlformats.org/drawingml/2006/main">
+              <a:graphicData uri="http://schemas.openxmlformats.org/drawingml/2006/picture">
+                <pic:pic xmlns:pic="http://schemas.openxmlformats.org/drawingml/2006/picture">
+                  <pic:nvPicPr>
+                    <pic:cNvPr id="7" name="Immagine 7" descr="Immagine che contiene testo&#10;&#10;Descrizione generata automaticamente"/>
+                    <pic:cNvPicPr/>
+                  </pic:nvPicPr>
+                  <pic:blipFill>
+                    <a:blip r:embed="rId11" cstate="print">
+                      <a:extLst>
+                        <a:ext uri="{28A0092B-C50C-407E-A947-70E740481C1C}">
+                          <a14:useLocalDpi xmlns:a14="http://schemas.microsoft.com/office/drawing/2010/main" val="0"/>
+                        </a:ext>
+                      </a:extLst>
+                    </a:blip>
+                    <a:stretch>
+                      <a:fillRect/>
+                    </a:stretch>
+                  </pic:blipFill>
+                  <pic:spPr>
+                    <a:xfrm>
+                      <a:off x="0" y="0"/>
+                      <a:ext cx="736600" cy="698335"/>
+                    </a:xfrm>
+                    <a:prstGeom prst="rect">
+                      <a:avLst/>
+                    </a:prstGeom>
+                  </pic:spPr>
+                </pic:pic>
+              </a:graphicData>
+            </a:graphic>
+            <wp14:sizeRelH relativeFrom="page">
+              <wp14:pctWidth>0</wp14:pctWidth>
+            </wp14:sizeRelH>
+            <wp14:sizeRelV relativeFrom="page">
+              <wp14:pctHeight>0</wp14:pctHeight>
+            </wp14:sizeRelV>
+          </wp:anchor>
+        </w:drawing>
+      </w:r>
+    </w:p>
+    <w:p>
+      <w:pPr>
+        <w:rPr>
+          <w:sz w:val="24"/>
+          <w:szCs w:val="24"/>
+        </w:rPr>
+      </w:pPr>
+      <w:r>
+        <w:rPr>
+          <w:sz w:val="24"/>
+          <w:szCs w:val="24"/>
+        </w:rPr>
+        <w:t>Il tasto “</w:t>
+      </w:r>
+      <w:r>
+        <w:rPr>
+          <w:b/>
+          <w:bCs/>
+          <w:color w:val="385623" w:themeColor="accent6" w:themeShade="80"/>
+          <w:sz w:val="24"/>
+          <w:szCs w:val="24"/>
+        </w:rPr>
+        <w:t>E</w:t>
+      </w:r>
+      <w:r>
+        <w:rPr>
+          <w:sz w:val="24"/>
+          <w:szCs w:val="24"/>
+        </w:rPr>
+        <w:t xml:space="preserve">” </w:t>
+      </w:r>
+      <w:r>
+        <w:rPr>
+          <w:sz w:val="24"/>
+          <w:szCs w:val="24"/>
+        </w:rPr>
+        <w:t>permette di interagire con un cliente puntato.</w:t>
+      </w:r>
+    </w:p>
+    <w:p>
+      <w:pPr>
+        <w:rPr>
+          <w:rStyle w:val="Titolo1Carattere"/>
+          <w:b/>
+          <w:bCs/>
+        </w:rPr>
+      </w:pPr>
+    </w:p>
+    <w:p>
+      <w:pPr>
+        <w:rPr>
+          <w:rFonts w:ascii="Calibri" w:hAnsi="Calibri" w:cs="Calibri"/>
+          <w:color w:val="385623" w:themeColor="accent6" w:themeShade="80"/>
+          <w:sz w:val="26"/>
+          <w:szCs w:val="26"/>
+        </w:rPr>
+      </w:pPr>
+      <w:bookmarkStart w:id="29" w:name="_Toc104307863"/>
+      <w:r>
+        <w:rPr>
+          <w:rStyle w:val="Titolo1Carattere"/>
+          <w:b/>
+          <w:bCs/>
+          <w:color w:val="385623" w:themeColor="accent6" w:themeShade="80"/>
+        </w:rPr>
+        <w:t>Insegnamenti</w:t>
+      </w:r>
+      <w:bookmarkEnd w:id="29"/>
+    </w:p>
+    <w:p>
+      <w:pPr>
+        <w:jc w:val="both"/>
+        <w:rPr>
+          <w:rFonts w:cstheme="minorHAnsi"/>
+          <w:sz w:val="24"/>
+          <w:szCs w:val="24"/>
+        </w:rPr>
+      </w:pPr>
+      <w:r>
+        <w:rPr>
+          <w:rFonts w:cstheme="minorHAnsi"/>
+          <w:sz w:val="24"/>
+          <w:szCs w:val="24"/>
+        </w:rPr>
+        <w:t xml:space="preserve">Qui di seguito sono elencate le skill che i giocatori potranno acquisire attraverso il </w:t>
+      </w:r>
+      <w:proofErr w:type="spellStart"/>
+      <w:r>
+        <w:rPr>
+          <w:rFonts w:cstheme="minorHAnsi"/>
+          <w:sz w:val="24"/>
+          <w:szCs w:val="24"/>
+        </w:rPr>
+        <w:t>Serious</w:t>
+      </w:r>
+      <w:proofErr w:type="spellEnd"/>
+      <w:r>
+        <w:rPr>
+          <w:rFonts w:cstheme="minorHAnsi"/>
+          <w:sz w:val="24"/>
+          <w:szCs w:val="24"/>
+        </w:rPr>
+        <w:t xml:space="preserve"> game:</w:t>
+      </w:r>
+    </w:p>
+    <w:p>
+      <w:pPr>
+        <w:pStyle w:val="Paragrafoelenco"/>
+        <w:numPr>
+          <w:ilvl w:val="0"/>
+          <w:numId w:val="27"/>
+        </w:numPr>
+        <w:spacing w:after="0" w:line="240" w:lineRule="auto"/>
+        <w:jc w:val="both"/>
+        <w:rPr>
+          <w:rFonts w:cstheme="minorHAnsi"/>
+          <w:sz w:val="24"/>
+          <w:szCs w:val="24"/>
+        </w:rPr>
+      </w:pPr>
+      <w:r>
+        <w:rPr>
+          <w:rFonts w:cstheme="minorHAnsi"/>
+          <w:sz w:val="24"/>
+          <w:szCs w:val="24"/>
+        </w:rPr>
+        <w:t>Skill principali</w:t>
+      </w:r>
+    </w:p>
+    <w:p>
+      <w:pPr>
+        <w:pStyle w:val="Paragrafoelenco"/>
+        <w:numPr>
+          <w:ilvl w:val="1"/>
+          <w:numId w:val="27"/>
+        </w:numPr>
+        <w:spacing w:after="0" w:line="240" w:lineRule="auto"/>
+        <w:jc w:val="both"/>
+        <w:rPr>
+          <w:rFonts w:cstheme="minorHAnsi"/>
+          <w:sz w:val="24"/>
+          <w:szCs w:val="24"/>
+        </w:rPr>
+      </w:pPr>
+      <w:r>
+        <w:rPr>
+          <w:rFonts w:cstheme="minorHAnsi"/>
+          <w:sz w:val="24"/>
+          <w:szCs w:val="24"/>
+        </w:rPr>
+        <w:t>Conoscenza dei piatti legati ad una buona alimentazione.</w:t>
+      </w:r>
+    </w:p>
+    <w:p>
+      <w:pPr>
+        <w:pStyle w:val="Paragrafoelenco"/>
+        <w:numPr>
+          <w:ilvl w:val="1"/>
+          <w:numId w:val="27"/>
+        </w:numPr>
+        <w:spacing w:after="0" w:line="240" w:lineRule="auto"/>
+        <w:jc w:val="both"/>
+        <w:rPr>
+          <w:rFonts w:cstheme="minorHAnsi"/>
+          <w:sz w:val="24"/>
+          <w:szCs w:val="24"/>
+        </w:rPr>
+      </w:pPr>
+      <w:r>
+        <w:rPr>
+          <w:rFonts w:cstheme="minorHAnsi"/>
+          <w:sz w:val="24"/>
+          <w:szCs w:val="24"/>
+        </w:rPr>
+        <w:t>Conoscenza del giusto piatto da mangiare in relazione alla patologia.</w:t>
+      </w:r>
+    </w:p>
+    <w:p>
+      <w:pPr>
+        <w:pStyle w:val="Paragrafoelenco"/>
+        <w:numPr>
+          <w:ilvl w:val="1"/>
+          <w:numId w:val="27"/>
+        </w:numPr>
+        <w:spacing w:after="0" w:line="240" w:lineRule="auto"/>
+        <w:jc w:val="both"/>
+        <w:rPr>
+          <w:rFonts w:cstheme="minorHAnsi"/>
+          <w:sz w:val="24"/>
+          <w:szCs w:val="24"/>
+        </w:rPr>
+      </w:pPr>
+      <w:r>
+        <w:rPr>
+          <w:rFonts w:cstheme="minorHAnsi"/>
+          <w:sz w:val="24"/>
+          <w:szCs w:val="24"/>
+        </w:rPr>
+        <w:t>Conoscenza degli ingredienti/piatti che inquinano di meno.</w:t>
+      </w:r>
+    </w:p>
+    <w:p>
+      <w:pPr>
+        <w:rPr>
+          <w:rFonts w:ascii="Calibri" w:hAnsi="Calibri" w:cs="Calibri"/>
+          <w:color w:val="385623" w:themeColor="accent6" w:themeShade="80"/>
+          <w:sz w:val="26"/>
+          <w:szCs w:val="26"/>
+        </w:rPr>
+      </w:pPr>
+      <w:bookmarkStart w:id="30" w:name="_Toc104307864"/>
+      <w:r>
+        <w:rPr>
+          <w:rStyle w:val="Titolo1Carattere"/>
+          <w:b/>
+          <w:bCs/>
+          <w:color w:val="385623" w:themeColor="accent6" w:themeShade="80"/>
+        </w:rPr>
+        <w:t>Riferimenti utili</w:t>
+      </w:r>
+      <w:r>
+        <w:rPr>
+          <w:rStyle w:val="Titolo1Carattere"/>
+          <w:b/>
+          <w:bCs/>
+          <w:color w:val="385623" w:themeColor="accent6" w:themeShade="80"/>
+        </w:rPr>
+        <w:t xml:space="preserve"> alla comprensione degli argomenti trattati</w:t>
+      </w:r>
+      <w:bookmarkEnd w:id="30"/>
     </w:p>
     <w:p>
       <w:pPr>
@@ -4286,26 +6120,17 @@
           <w:szCs w:val="26"/>
         </w:rPr>
       </w:pPr>
-    </w:p>
-    <w:p>
-      <w:pPr>
-        <w:pStyle w:val="Titolo2"/>
-        <w:rPr>
-          <w:b/>
-          <w:bCs/>
-          <w:color w:val="385623" w:themeColor="accent6" w:themeShade="80"/>
-        </w:rPr>
-      </w:pPr>
-      <w:bookmarkStart w:id="24" w:name="_Toc104243000"/>
-      <w:r>
-        <w:rPr>
-          <w:b/>
-          <w:bCs/>
-          <w:color w:val="385623" w:themeColor="accent6" w:themeShade="80"/>
-        </w:rPr>
-        <w:t>Menu pausa</w:t>
-      </w:r>
-      <w:bookmarkEnd w:id="24"/>
+      <w:hyperlink r:id="rId12" w:history="1">
+        <w:r>
+          <w:rPr>
+            <w:rStyle w:val="Collegamentoipertestuale"/>
+            <w:rFonts w:ascii="Calibri" w:hAnsi="Calibri" w:cs="Calibri"/>
+            <w:sz w:val="26"/>
+            <w:szCs w:val="26"/>
+          </w:rPr>
+          <w:t>https://www.my-personaltrainer.it/salute/alimentazione-reflusso-gastroesofageo.html</w:t>
+        </w:r>
+      </w:hyperlink>
     </w:p>
     <w:p>
       <w:pPr>
@@ -4315,6 +6140,17 @@
           <w:szCs w:val="26"/>
         </w:rPr>
       </w:pPr>
+      <w:hyperlink r:id="rId13" w:history="1">
+        <w:r>
+          <w:rPr>
+            <w:rStyle w:val="Collegamentoipertestuale"/>
+            <w:rFonts w:ascii="Calibri" w:hAnsi="Calibri" w:cs="Calibri"/>
+            <w:sz w:val="26"/>
+            <w:szCs w:val="26"/>
+          </w:rPr>
+          <w:t>https://www.my-personaltrainer.it/dieta/dieta-reflussogastroesofageo.html</w:t>
+        </w:r>
+      </w:hyperlink>
     </w:p>
     <w:p>
       <w:pPr>
@@ -4324,64 +6160,17 @@
           <w:szCs w:val="26"/>
         </w:rPr>
       </w:pPr>
-    </w:p>
-    <w:p>
-      <w:pPr>
-        <w:pStyle w:val="Titolo1"/>
-      </w:pPr>
-      <w:bookmarkStart w:id="25" w:name="_Toc104243001"/>
-      <w:r>
-        <w:t>Gameplay</w:t>
-      </w:r>
-      <w:bookmarkEnd w:id="25"/>
-    </w:p>
-    <w:p>
-      <w:pPr>
-        <w:pStyle w:val="Titolo2"/>
-        <w:rPr>
-          <w:b/>
-          <w:bCs/>
-        </w:rPr>
-      </w:pPr>
-      <w:bookmarkStart w:id="26" w:name="_Toc104243002"/>
-      <w:r>
-        <w:rPr>
-          <w:b/>
-          <w:bCs/>
-        </w:rPr>
-        <w:t>M</w:t>
-      </w:r>
-      <w:r>
-        <w:rPr>
-          <w:b/>
-          <w:bCs/>
-        </w:rPr>
-        <w:t>eccaniche di Gioco</w:t>
-      </w:r>
-      <w:bookmarkEnd w:id="26"/>
-    </w:p>
-    <w:p/>
-    <w:p/>
-    <w:p>
-      <w:bookmarkStart w:id="27" w:name="_Toc104243003"/>
-      <w:r>
-        <w:rPr>
-          <w:rStyle w:val="Titolo1Carattere"/>
-          <w:b/>
-          <w:bCs/>
-        </w:rPr>
-        <w:t>Comandi</w:t>
-      </w:r>
-      <w:bookmarkEnd w:id="27"/>
-    </w:p>
-    <w:p>
-      <w:pPr>
-        <w:rPr>
-          <w:rFonts w:cstheme="minorHAnsi"/>
-          <w:sz w:val="24"/>
-          <w:szCs w:val="24"/>
-        </w:rPr>
-      </w:pPr>
+      <w:hyperlink r:id="rId14" w:history="1">
+        <w:r>
+          <w:rPr>
+            <w:rStyle w:val="Collegamentoipertestuale"/>
+            <w:rFonts w:ascii="Calibri" w:hAnsi="Calibri" w:cs="Calibri"/>
+            <w:sz w:val="26"/>
+            <w:szCs w:val="26"/>
+          </w:rPr>
+          <w:t>https://www.dissapore.com/alimentazione/dieta-per-diabetici-i-cibi-da-evitare/</w:t>
+        </w:r>
+      </w:hyperlink>
     </w:p>
     <w:p>
       <w:pPr>
@@ -4391,26 +6180,6 @@
           <w:szCs w:val="26"/>
         </w:rPr>
       </w:pPr>
-      <w:bookmarkStart w:id="28" w:name="_Toc104243004"/>
-      <w:r>
-        <w:rPr>
-          <w:rStyle w:val="Titolo1Carattere"/>
-          <w:b/>
-          <w:bCs/>
-        </w:rPr>
-        <w:t>Insegnamenti</w:t>
-      </w:r>
-      <w:bookmarkEnd w:id="28"/>
-    </w:p>
-    <w:p>
-      <w:pPr>
-        <w:jc w:val="both"/>
-        <w:rPr>
-          <w:rFonts w:cstheme="minorHAnsi"/>
-          <w:sz w:val="24"/>
-          <w:szCs w:val="24"/>
-        </w:rPr>
-      </w:pPr>
     </w:p>
     <w:p>
       <w:pPr>
@@ -4420,76 +6189,10 @@
           <w:szCs w:val="26"/>
         </w:rPr>
       </w:pPr>
-      <w:bookmarkStart w:id="29" w:name="_Toc104243005"/>
-      <w:r>
-        <w:rPr>
-          <w:rStyle w:val="Titolo1Carattere"/>
-          <w:b/>
-          <w:bCs/>
-        </w:rPr>
-        <w:t>Riferimenti utili</w:t>
-      </w:r>
-      <w:r>
-        <w:rPr>
-          <w:rStyle w:val="Titolo1Carattere"/>
-          <w:b/>
-          <w:bCs/>
-        </w:rPr>
-        <w:t xml:space="preserve"> alla comprensione degli argomenti trattati</w:t>
-      </w:r>
-      <w:bookmarkEnd w:id="29"/>
-    </w:p>
-    <w:p>
-      <w:pPr>
-        <w:pStyle w:val="Paragrafoelenco"/>
-        <w:rPr>
-          <w:rFonts w:ascii="Calibri" w:hAnsi="Calibri" w:cs="Calibri"/>
-          <w:sz w:val="26"/>
-          <w:szCs w:val="26"/>
-        </w:rPr>
-      </w:pPr>
-    </w:p>
-    <w:p>
-      <w:pPr>
-        <w:pStyle w:val="Paragrafoelenco"/>
-        <w:rPr>
-          <w:rFonts w:ascii="Calibri" w:hAnsi="Calibri" w:cs="Calibri"/>
-          <w:sz w:val="26"/>
-          <w:szCs w:val="26"/>
-        </w:rPr>
-      </w:pPr>
-    </w:p>
-    <w:p>
-      <w:pPr>
-        <w:pStyle w:val="Paragrafoelenco"/>
-        <w:rPr>
-          <w:rFonts w:ascii="Calibri" w:hAnsi="Calibri" w:cs="Calibri"/>
-          <w:sz w:val="26"/>
-          <w:szCs w:val="26"/>
-        </w:rPr>
-      </w:pPr>
-    </w:p>
-    <w:p>
-      <w:pPr>
-        <w:rPr>
-          <w:rFonts w:ascii="Calibri" w:hAnsi="Calibri" w:cs="Calibri"/>
-          <w:sz w:val="26"/>
-          <w:szCs w:val="26"/>
-        </w:rPr>
-      </w:pPr>
-    </w:p>
-    <w:p>
-      <w:pPr>
-        <w:rPr>
-          <w:rFonts w:ascii="Calibri" w:hAnsi="Calibri" w:cs="Calibri"/>
-          <w:sz w:val="26"/>
-          <w:szCs w:val="26"/>
-        </w:rPr>
-      </w:pPr>
     </w:p>
     <w:sectPr>
-      <w:headerReference w:type="default" r:id="rId8"/>
-      <w:footerReference w:type="default" r:id="rId9"/>
+      <w:headerReference w:type="default" r:id="rId15"/>
+      <w:footerReference w:type="default" r:id="rId16"/>
       <w:pgSz w:w="11906" w:h="16838"/>
       <w:pgMar w:top="1417" w:right="1134" w:bottom="1134" w:left="1134" w:header="709" w:footer="708" w:gutter="0"/>
       <w:cols w:space="708"/>
@@ -4627,7 +6330,7 @@
           <wp:extent cx="1917700" cy="638810"/>
           <wp:effectExtent l="0" t="0" r="6350" b="8890"/>
           <wp:wrapSquare wrapText="bothSides"/>
-          <wp:docPr id="6" name="Immagine 6" descr="Immagine che contiene segnale&#10;&#10;Descrizione generata automaticamente"/>
+          <wp:docPr id="3" name="Immagine 3" descr="Immagine che contiene segnale&#10;&#10;Descrizione generata automaticamente"/>
           <wp:cNvGraphicFramePr>
             <a:graphicFrameLocks xmlns:a="http://schemas.openxmlformats.org/drawingml/2006/main" noChangeAspect="1"/>
           </wp:cNvGraphicFramePr>
@@ -4732,6 +6435,232 @@
 <file path=word/numbering.xml><?xml version="1.0" encoding="utf-8"?>
 <w:numbering xmlns:wpc="http://schemas.microsoft.com/office/word/2010/wordprocessingCanvas" xmlns:cx="http://schemas.microsoft.com/office/drawing/2014/chartex" xmlns:cx1="http://schemas.microsoft.com/office/drawing/2015/9/8/chartex" xmlns:cx2="http://schemas.microsoft.com/office/drawing/2015/10/21/chartex" xmlns:cx3="http://schemas.microsoft.com/office/drawing/2016/5/9/chartex" xmlns:cx4="http://schemas.microsoft.com/office/drawing/2016/5/10/chartex" xmlns:cx5="http://schemas.microsoft.com/office/drawing/2016/5/11/chartex" xmlns:cx6="http://schemas.microsoft.com/office/drawing/2016/5/12/chartex" xmlns:cx7="http://schemas.microsoft.com/office/drawing/2016/5/13/chartex" xmlns:cx8="http://schemas.microsoft.com/office/drawing/2016/5/14/chartex" xmlns:mc="http://schemas.openxmlformats.org/markup-compatibility/2006" xmlns:aink="http://schemas.microsoft.com/office/drawing/2016/ink" xmlns:am3d="http://schemas.microsoft.com/office/drawing/2017/model3d" xmlns:o="urn:schemas-microsoft-com:office:office" xmlns:oel="http://schemas.microsoft.com/office/2019/extlst" xmlns:r="http://schemas.openxmlformats.org/officeDocument/2006/relationships" xmlns:m="http://schemas.openxmlformats.org/officeDocument/2006/math" xmlns:v="urn:schemas-microsoft-com:vml" xmlns:wp14="http://schemas.microsoft.com/office/word/2010/wordprocessingDrawing" xmlns:wp="http://schemas.openxmlformats.org/drawingml/2006/wordprocessingDrawing" xmlns:w10="urn:schemas-microsoft-com:office:word" xmlns:w="http://schemas.openxmlformats.org/wordprocessingml/2006/main" xmlns:w14="http://schemas.microsoft.com/office/word/2010/wordml" xmlns:w15="http://schemas.microsoft.com/office/word/2012/wordml" xmlns:w16cex="http://schemas.microsoft.com/office/word/2018/wordml/cex" xmlns:w16cid="http://schemas.microsoft.com/office/word/2016/wordml/cid" xmlns:w16="http://schemas.microsoft.com/office/word/2018/wordml" xmlns:w16sdtdh="http://schemas.microsoft.com/office/word/2020/wordml/sdtdatahash" xmlns:w16se="http://schemas.microsoft.com/office/word/2015/wordml/symex" xmlns:wpg="http://schemas.microsoft.com/office/word/2010/wordprocessingGroup" xmlns:wpi="http://schemas.microsoft.com/office/word/2010/wordprocessingInk" xmlns:wne="http://schemas.microsoft.com/office/word/2006/wordml" xmlns:wps="http://schemas.microsoft.com/office/word/2010/wordprocessingShape" mc:Ignorable="w14 w15 w16se w16cid w16 w16cex w16sdtdh wp14">
   <w:abstractNum w:abstractNumId="0" w15:restartNumberingAfterBreak="0">
+    <w:nsid w:val="029B1A49"/>
+    <w:multiLevelType w:val="hybridMultilevel"/>
+    <w:tmpl w:val="324C1B06"/>
+    <w:lvl w:ilvl="0" w:tplc="04100001">
+      <w:start w:val="1"/>
+      <w:numFmt w:val="bullet"/>
+      <w:lvlText w:val=""/>
+      <w:lvlJc w:val="left"/>
+      <w:pPr>
+        <w:ind w:left="720" w:hanging="360"/>
+      </w:pPr>
+      <w:rPr>
+        <w:rFonts w:ascii="Symbol" w:hAnsi="Symbol" w:hint="default"/>
+      </w:rPr>
+    </w:lvl>
+    <w:lvl w:ilvl="1" w:tplc="04100003">
+      <w:start w:val="1"/>
+      <w:numFmt w:val="bullet"/>
+      <w:lvlText w:val="o"/>
+      <w:lvlJc w:val="left"/>
+      <w:pPr>
+        <w:ind w:left="1440" w:hanging="360"/>
+      </w:pPr>
+      <w:rPr>
+        <w:rFonts w:ascii="Courier New" w:hAnsi="Courier New" w:cs="Courier New" w:hint="default"/>
+      </w:rPr>
+    </w:lvl>
+    <w:lvl w:ilvl="2" w:tplc="04100005" w:tentative="1">
+      <w:start w:val="1"/>
+      <w:numFmt w:val="bullet"/>
+      <w:lvlText w:val=""/>
+      <w:lvlJc w:val="left"/>
+      <w:pPr>
+        <w:ind w:left="2160" w:hanging="360"/>
+      </w:pPr>
+      <w:rPr>
+        <w:rFonts w:ascii="Wingdings" w:hAnsi="Wingdings" w:hint="default"/>
+      </w:rPr>
+    </w:lvl>
+    <w:lvl w:ilvl="3" w:tplc="04100001" w:tentative="1">
+      <w:start w:val="1"/>
+      <w:numFmt w:val="bullet"/>
+      <w:lvlText w:val=""/>
+      <w:lvlJc w:val="left"/>
+      <w:pPr>
+        <w:ind w:left="2880" w:hanging="360"/>
+      </w:pPr>
+      <w:rPr>
+        <w:rFonts w:ascii="Symbol" w:hAnsi="Symbol" w:hint="default"/>
+      </w:rPr>
+    </w:lvl>
+    <w:lvl w:ilvl="4" w:tplc="04100003" w:tentative="1">
+      <w:start w:val="1"/>
+      <w:numFmt w:val="bullet"/>
+      <w:lvlText w:val="o"/>
+      <w:lvlJc w:val="left"/>
+      <w:pPr>
+        <w:ind w:left="3600" w:hanging="360"/>
+      </w:pPr>
+      <w:rPr>
+        <w:rFonts w:ascii="Courier New" w:hAnsi="Courier New" w:cs="Courier New" w:hint="default"/>
+      </w:rPr>
+    </w:lvl>
+    <w:lvl w:ilvl="5" w:tplc="04100005" w:tentative="1">
+      <w:start w:val="1"/>
+      <w:numFmt w:val="bullet"/>
+      <w:lvlText w:val=""/>
+      <w:lvlJc w:val="left"/>
+      <w:pPr>
+        <w:ind w:left="4320" w:hanging="360"/>
+      </w:pPr>
+      <w:rPr>
+        <w:rFonts w:ascii="Wingdings" w:hAnsi="Wingdings" w:hint="default"/>
+      </w:rPr>
+    </w:lvl>
+    <w:lvl w:ilvl="6" w:tplc="04100001" w:tentative="1">
+      <w:start w:val="1"/>
+      <w:numFmt w:val="bullet"/>
+      <w:lvlText w:val=""/>
+      <w:lvlJc w:val="left"/>
+      <w:pPr>
+        <w:ind w:left="5040" w:hanging="360"/>
+      </w:pPr>
+      <w:rPr>
+        <w:rFonts w:ascii="Symbol" w:hAnsi="Symbol" w:hint="default"/>
+      </w:rPr>
+    </w:lvl>
+    <w:lvl w:ilvl="7" w:tplc="04100003" w:tentative="1">
+      <w:start w:val="1"/>
+      <w:numFmt w:val="bullet"/>
+      <w:lvlText w:val="o"/>
+      <w:lvlJc w:val="left"/>
+      <w:pPr>
+        <w:ind w:left="5760" w:hanging="360"/>
+      </w:pPr>
+      <w:rPr>
+        <w:rFonts w:ascii="Courier New" w:hAnsi="Courier New" w:cs="Courier New" w:hint="default"/>
+      </w:rPr>
+    </w:lvl>
+    <w:lvl w:ilvl="8" w:tplc="04100005" w:tentative="1">
+      <w:start w:val="1"/>
+      <w:numFmt w:val="bullet"/>
+      <w:lvlText w:val=""/>
+      <w:lvlJc w:val="left"/>
+      <w:pPr>
+        <w:ind w:left="6480" w:hanging="360"/>
+      </w:pPr>
+      <w:rPr>
+        <w:rFonts w:ascii="Wingdings" w:hAnsi="Wingdings" w:hint="default"/>
+      </w:rPr>
+    </w:lvl>
+  </w:abstractNum>
+  <w:abstractNum w:abstractNumId="1" w15:restartNumberingAfterBreak="0">
+    <w:nsid w:val="032B3F1D"/>
+    <w:multiLevelType w:val="hybridMultilevel"/>
+    <w:tmpl w:val="1F80DB4A"/>
+    <w:lvl w:ilvl="0" w:tplc="04100001">
+      <w:start w:val="1"/>
+      <w:numFmt w:val="bullet"/>
+      <w:lvlText w:val=""/>
+      <w:lvlJc w:val="left"/>
+      <w:pPr>
+        <w:ind w:left="720" w:hanging="360"/>
+      </w:pPr>
+      <w:rPr>
+        <w:rFonts w:ascii="Symbol" w:hAnsi="Symbol" w:hint="default"/>
+      </w:rPr>
+    </w:lvl>
+    <w:lvl w:ilvl="1" w:tplc="04100003" w:tentative="1">
+      <w:start w:val="1"/>
+      <w:numFmt w:val="bullet"/>
+      <w:lvlText w:val="o"/>
+      <w:lvlJc w:val="left"/>
+      <w:pPr>
+        <w:ind w:left="1440" w:hanging="360"/>
+      </w:pPr>
+      <w:rPr>
+        <w:rFonts w:ascii="Courier New" w:hAnsi="Courier New" w:cs="Courier New" w:hint="default"/>
+      </w:rPr>
+    </w:lvl>
+    <w:lvl w:ilvl="2" w:tplc="04100005" w:tentative="1">
+      <w:start w:val="1"/>
+      <w:numFmt w:val="bullet"/>
+      <w:lvlText w:val=""/>
+      <w:lvlJc w:val="left"/>
+      <w:pPr>
+        <w:ind w:left="2160" w:hanging="360"/>
+      </w:pPr>
+      <w:rPr>
+        <w:rFonts w:ascii="Wingdings" w:hAnsi="Wingdings" w:hint="default"/>
+      </w:rPr>
+    </w:lvl>
+    <w:lvl w:ilvl="3" w:tplc="04100001" w:tentative="1">
+      <w:start w:val="1"/>
+      <w:numFmt w:val="bullet"/>
+      <w:lvlText w:val=""/>
+      <w:lvlJc w:val="left"/>
+      <w:pPr>
+        <w:ind w:left="2880" w:hanging="360"/>
+      </w:pPr>
+      <w:rPr>
+        <w:rFonts w:ascii="Symbol" w:hAnsi="Symbol" w:hint="default"/>
+      </w:rPr>
+    </w:lvl>
+    <w:lvl w:ilvl="4" w:tplc="04100003" w:tentative="1">
+      <w:start w:val="1"/>
+      <w:numFmt w:val="bullet"/>
+      <w:lvlText w:val="o"/>
+      <w:lvlJc w:val="left"/>
+      <w:pPr>
+        <w:ind w:left="3600" w:hanging="360"/>
+      </w:pPr>
+      <w:rPr>
+        <w:rFonts w:ascii="Courier New" w:hAnsi="Courier New" w:cs="Courier New" w:hint="default"/>
+      </w:rPr>
+    </w:lvl>
+    <w:lvl w:ilvl="5" w:tplc="04100005" w:tentative="1">
+      <w:start w:val="1"/>
+      <w:numFmt w:val="bullet"/>
+      <w:lvlText w:val=""/>
+      <w:lvlJc w:val="left"/>
+      <w:pPr>
+        <w:ind w:left="4320" w:hanging="360"/>
+      </w:pPr>
+      <w:rPr>
+        <w:rFonts w:ascii="Wingdings" w:hAnsi="Wingdings" w:hint="default"/>
+      </w:rPr>
+    </w:lvl>
+    <w:lvl w:ilvl="6" w:tplc="04100001" w:tentative="1">
+      <w:start w:val="1"/>
+      <w:numFmt w:val="bullet"/>
+      <w:lvlText w:val=""/>
+      <w:lvlJc w:val="left"/>
+      <w:pPr>
+        <w:ind w:left="5040" w:hanging="360"/>
+      </w:pPr>
+      <w:rPr>
+        <w:rFonts w:ascii="Symbol" w:hAnsi="Symbol" w:hint="default"/>
+      </w:rPr>
+    </w:lvl>
+    <w:lvl w:ilvl="7" w:tplc="04100003" w:tentative="1">
+      <w:start w:val="1"/>
+      <w:numFmt w:val="bullet"/>
+      <w:lvlText w:val="o"/>
+      <w:lvlJc w:val="left"/>
+      <w:pPr>
+        <w:ind w:left="5760" w:hanging="360"/>
+      </w:pPr>
+      <w:rPr>
+        <w:rFonts w:ascii="Courier New" w:hAnsi="Courier New" w:cs="Courier New" w:hint="default"/>
+      </w:rPr>
+    </w:lvl>
+    <w:lvl w:ilvl="8" w:tplc="04100005" w:tentative="1">
+      <w:start w:val="1"/>
+      <w:numFmt w:val="bullet"/>
+      <w:lvlText w:val=""/>
+      <w:lvlJc w:val="left"/>
+      <w:pPr>
+        <w:ind w:left="6480" w:hanging="360"/>
+      </w:pPr>
+      <w:rPr>
+        <w:rFonts w:ascii="Wingdings" w:hAnsi="Wingdings" w:hint="default"/>
+      </w:rPr>
+    </w:lvl>
+  </w:abstractNum>
+  <w:abstractNum w:abstractNumId="2" w15:restartNumberingAfterBreak="0">
     <w:nsid w:val="07795966"/>
     <w:multiLevelType w:val="hybridMultilevel"/>
     <w:tmpl w:val="E6DC40F0"/>
@@ -4844,7 +6773,7 @@
       </w:rPr>
     </w:lvl>
   </w:abstractNum>
-  <w:abstractNum w:abstractNumId="1" w15:restartNumberingAfterBreak="0">
+  <w:abstractNum w:abstractNumId="3" w15:restartNumberingAfterBreak="0">
     <w:nsid w:val="10205FE3"/>
     <w:multiLevelType w:val="hybridMultilevel"/>
     <w:tmpl w:val="898AFB66"/>
@@ -4957,7 +6886,7 @@
       </w:rPr>
     </w:lvl>
   </w:abstractNum>
-  <w:abstractNum w:abstractNumId="2" w15:restartNumberingAfterBreak="0">
+  <w:abstractNum w:abstractNumId="4" w15:restartNumberingAfterBreak="0">
     <w:nsid w:val="11836F2F"/>
     <w:multiLevelType w:val="hybridMultilevel"/>
     <w:tmpl w:val="7F0A42DC"/>
@@ -5070,7 +6999,120 @@
       </w:rPr>
     </w:lvl>
   </w:abstractNum>
-  <w:abstractNum w:abstractNumId="3" w15:restartNumberingAfterBreak="0">
+  <w:abstractNum w:abstractNumId="5" w15:restartNumberingAfterBreak="0">
+    <w:nsid w:val="169F13E6"/>
+    <w:multiLevelType w:val="hybridMultilevel"/>
+    <w:tmpl w:val="2C7CF844"/>
+    <w:lvl w:ilvl="0" w:tplc="04100001">
+      <w:start w:val="1"/>
+      <w:numFmt w:val="bullet"/>
+      <w:lvlText w:val=""/>
+      <w:lvlJc w:val="left"/>
+      <w:pPr>
+        <w:ind w:left="720" w:hanging="360"/>
+      </w:pPr>
+      <w:rPr>
+        <w:rFonts w:ascii="Symbol" w:hAnsi="Symbol" w:hint="default"/>
+      </w:rPr>
+    </w:lvl>
+    <w:lvl w:ilvl="1" w:tplc="04100003">
+      <w:start w:val="1"/>
+      <w:numFmt w:val="bullet"/>
+      <w:lvlText w:val="o"/>
+      <w:lvlJc w:val="left"/>
+      <w:pPr>
+        <w:ind w:left="1440" w:hanging="360"/>
+      </w:pPr>
+      <w:rPr>
+        <w:rFonts w:ascii="Courier New" w:hAnsi="Courier New" w:cs="Courier New" w:hint="default"/>
+      </w:rPr>
+    </w:lvl>
+    <w:lvl w:ilvl="2" w:tplc="04100005" w:tentative="1">
+      <w:start w:val="1"/>
+      <w:numFmt w:val="bullet"/>
+      <w:lvlText w:val=""/>
+      <w:lvlJc w:val="left"/>
+      <w:pPr>
+        <w:ind w:left="2160" w:hanging="360"/>
+      </w:pPr>
+      <w:rPr>
+        <w:rFonts w:ascii="Wingdings" w:hAnsi="Wingdings" w:hint="default"/>
+      </w:rPr>
+    </w:lvl>
+    <w:lvl w:ilvl="3" w:tplc="04100001" w:tentative="1">
+      <w:start w:val="1"/>
+      <w:numFmt w:val="bullet"/>
+      <w:lvlText w:val=""/>
+      <w:lvlJc w:val="left"/>
+      <w:pPr>
+        <w:ind w:left="2880" w:hanging="360"/>
+      </w:pPr>
+      <w:rPr>
+        <w:rFonts w:ascii="Symbol" w:hAnsi="Symbol" w:hint="default"/>
+      </w:rPr>
+    </w:lvl>
+    <w:lvl w:ilvl="4" w:tplc="04100003" w:tentative="1">
+      <w:start w:val="1"/>
+      <w:numFmt w:val="bullet"/>
+      <w:lvlText w:val="o"/>
+      <w:lvlJc w:val="left"/>
+      <w:pPr>
+        <w:ind w:left="3600" w:hanging="360"/>
+      </w:pPr>
+      <w:rPr>
+        <w:rFonts w:ascii="Courier New" w:hAnsi="Courier New" w:cs="Courier New" w:hint="default"/>
+      </w:rPr>
+    </w:lvl>
+    <w:lvl w:ilvl="5" w:tplc="04100005" w:tentative="1">
+      <w:start w:val="1"/>
+      <w:numFmt w:val="bullet"/>
+      <w:lvlText w:val=""/>
+      <w:lvlJc w:val="left"/>
+      <w:pPr>
+        <w:ind w:left="4320" w:hanging="360"/>
+      </w:pPr>
+      <w:rPr>
+        <w:rFonts w:ascii="Wingdings" w:hAnsi="Wingdings" w:hint="default"/>
+      </w:rPr>
+    </w:lvl>
+    <w:lvl w:ilvl="6" w:tplc="04100001" w:tentative="1">
+      <w:start w:val="1"/>
+      <w:numFmt w:val="bullet"/>
+      <w:lvlText w:val=""/>
+      <w:lvlJc w:val="left"/>
+      <w:pPr>
+        <w:ind w:left="5040" w:hanging="360"/>
+      </w:pPr>
+      <w:rPr>
+        <w:rFonts w:ascii="Symbol" w:hAnsi="Symbol" w:hint="default"/>
+      </w:rPr>
+    </w:lvl>
+    <w:lvl w:ilvl="7" w:tplc="04100003" w:tentative="1">
+      <w:start w:val="1"/>
+      <w:numFmt w:val="bullet"/>
+      <w:lvlText w:val="o"/>
+      <w:lvlJc w:val="left"/>
+      <w:pPr>
+        <w:ind w:left="5760" w:hanging="360"/>
+      </w:pPr>
+      <w:rPr>
+        <w:rFonts w:ascii="Courier New" w:hAnsi="Courier New" w:cs="Courier New" w:hint="default"/>
+      </w:rPr>
+    </w:lvl>
+    <w:lvl w:ilvl="8" w:tplc="04100005" w:tentative="1">
+      <w:start w:val="1"/>
+      <w:numFmt w:val="bullet"/>
+      <w:lvlText w:val=""/>
+      <w:lvlJc w:val="left"/>
+      <w:pPr>
+        <w:ind w:left="6480" w:hanging="360"/>
+      </w:pPr>
+      <w:rPr>
+        <w:rFonts w:ascii="Wingdings" w:hAnsi="Wingdings" w:hint="default"/>
+      </w:rPr>
+    </w:lvl>
+  </w:abstractNum>
+  <w:abstractNum w:abstractNumId="6" w15:restartNumberingAfterBreak="0">
     <w:nsid w:val="19EC1AD7"/>
     <w:multiLevelType w:val="hybridMultilevel"/>
     <w:tmpl w:val="F60263F2"/>
@@ -5159,7 +7201,7 @@
       </w:pPr>
     </w:lvl>
   </w:abstractNum>
-  <w:abstractNum w:abstractNumId="4" w15:restartNumberingAfterBreak="0">
+  <w:abstractNum w:abstractNumId="7" w15:restartNumberingAfterBreak="0">
     <w:nsid w:val="27744493"/>
     <w:multiLevelType w:val="hybridMultilevel"/>
     <w:tmpl w:val="F110A564"/>
@@ -5272,7 +7314,7 @@
       </w:rPr>
     </w:lvl>
   </w:abstractNum>
-  <w:abstractNum w:abstractNumId="5" w15:restartNumberingAfterBreak="0">
+  <w:abstractNum w:abstractNumId="8" w15:restartNumberingAfterBreak="0">
     <w:nsid w:val="357B69D9"/>
     <w:multiLevelType w:val="hybridMultilevel"/>
     <w:tmpl w:val="CEAC466E"/>
@@ -5385,7 +7427,7 @@
       </w:rPr>
     </w:lvl>
   </w:abstractNum>
-  <w:abstractNum w:abstractNumId="6" w15:restartNumberingAfterBreak="0">
+  <w:abstractNum w:abstractNumId="9" w15:restartNumberingAfterBreak="0">
     <w:nsid w:val="39AC3525"/>
     <w:multiLevelType w:val="hybridMultilevel"/>
     <w:tmpl w:val="71540EEA"/>
@@ -5498,7 +7540,7 @@
       </w:rPr>
     </w:lvl>
   </w:abstractNum>
-  <w:abstractNum w:abstractNumId="7" w15:restartNumberingAfterBreak="0">
+  <w:abstractNum w:abstractNumId="10" w15:restartNumberingAfterBreak="0">
     <w:nsid w:val="3D6F14F2"/>
     <w:multiLevelType w:val="hybridMultilevel"/>
     <w:tmpl w:val="9C7E119E"/>
@@ -5587,7 +7629,7 @@
       </w:pPr>
     </w:lvl>
   </w:abstractNum>
-  <w:abstractNum w:abstractNumId="8" w15:restartNumberingAfterBreak="0">
+  <w:abstractNum w:abstractNumId="11" w15:restartNumberingAfterBreak="0">
     <w:nsid w:val="3E9359BC"/>
     <w:multiLevelType w:val="hybridMultilevel"/>
     <w:tmpl w:val="76982CE8"/>
@@ -5673,7 +7715,7 @@
       </w:pPr>
     </w:lvl>
   </w:abstractNum>
-  <w:abstractNum w:abstractNumId="9" w15:restartNumberingAfterBreak="0">
+  <w:abstractNum w:abstractNumId="12" w15:restartNumberingAfterBreak="0">
     <w:nsid w:val="4707119E"/>
     <w:multiLevelType w:val="hybridMultilevel"/>
     <w:tmpl w:val="16CAB49A"/>
@@ -5786,7 +7828,7 @@
       </w:rPr>
     </w:lvl>
   </w:abstractNum>
-  <w:abstractNum w:abstractNumId="10" w15:restartNumberingAfterBreak="0">
+  <w:abstractNum w:abstractNumId="13" w15:restartNumberingAfterBreak="0">
     <w:nsid w:val="4C7610E8"/>
     <w:multiLevelType w:val="hybridMultilevel"/>
     <w:tmpl w:val="3F26EC8E"/>
@@ -5875,7 +7917,120 @@
       </w:pPr>
     </w:lvl>
   </w:abstractNum>
-  <w:abstractNum w:abstractNumId="11" w15:restartNumberingAfterBreak="0">
+  <w:abstractNum w:abstractNumId="14" w15:restartNumberingAfterBreak="0">
+    <w:nsid w:val="4EF01D5E"/>
+    <w:multiLevelType w:val="hybridMultilevel"/>
+    <w:tmpl w:val="CDF4AFD0"/>
+    <w:lvl w:ilvl="0" w:tplc="04100001">
+      <w:start w:val="1"/>
+      <w:numFmt w:val="bullet"/>
+      <w:lvlText w:val=""/>
+      <w:lvlJc w:val="left"/>
+      <w:pPr>
+        <w:ind w:left="720" w:hanging="360"/>
+      </w:pPr>
+      <w:rPr>
+        <w:rFonts w:ascii="Symbol" w:hAnsi="Symbol" w:hint="default"/>
+      </w:rPr>
+    </w:lvl>
+    <w:lvl w:ilvl="1" w:tplc="04100003">
+      <w:start w:val="1"/>
+      <w:numFmt w:val="bullet"/>
+      <w:lvlText w:val="o"/>
+      <w:lvlJc w:val="left"/>
+      <w:pPr>
+        <w:ind w:left="1440" w:hanging="360"/>
+      </w:pPr>
+      <w:rPr>
+        <w:rFonts w:ascii="Courier New" w:hAnsi="Courier New" w:cs="Courier New" w:hint="default"/>
+      </w:rPr>
+    </w:lvl>
+    <w:lvl w:ilvl="2" w:tplc="04100005" w:tentative="1">
+      <w:start w:val="1"/>
+      <w:numFmt w:val="bullet"/>
+      <w:lvlText w:val=""/>
+      <w:lvlJc w:val="left"/>
+      <w:pPr>
+        <w:ind w:left="2160" w:hanging="360"/>
+      </w:pPr>
+      <w:rPr>
+        <w:rFonts w:ascii="Wingdings" w:hAnsi="Wingdings" w:hint="default"/>
+      </w:rPr>
+    </w:lvl>
+    <w:lvl w:ilvl="3" w:tplc="04100001" w:tentative="1">
+      <w:start w:val="1"/>
+      <w:numFmt w:val="bullet"/>
+      <w:lvlText w:val=""/>
+      <w:lvlJc w:val="left"/>
+      <w:pPr>
+        <w:ind w:left="2880" w:hanging="360"/>
+      </w:pPr>
+      <w:rPr>
+        <w:rFonts w:ascii="Symbol" w:hAnsi="Symbol" w:hint="default"/>
+      </w:rPr>
+    </w:lvl>
+    <w:lvl w:ilvl="4" w:tplc="04100003" w:tentative="1">
+      <w:start w:val="1"/>
+      <w:numFmt w:val="bullet"/>
+      <w:lvlText w:val="o"/>
+      <w:lvlJc w:val="left"/>
+      <w:pPr>
+        <w:ind w:left="3600" w:hanging="360"/>
+      </w:pPr>
+      <w:rPr>
+        <w:rFonts w:ascii="Courier New" w:hAnsi="Courier New" w:cs="Courier New" w:hint="default"/>
+      </w:rPr>
+    </w:lvl>
+    <w:lvl w:ilvl="5" w:tplc="04100005" w:tentative="1">
+      <w:start w:val="1"/>
+      <w:numFmt w:val="bullet"/>
+      <w:lvlText w:val=""/>
+      <w:lvlJc w:val="left"/>
+      <w:pPr>
+        <w:ind w:left="4320" w:hanging="360"/>
+      </w:pPr>
+      <w:rPr>
+        <w:rFonts w:ascii="Wingdings" w:hAnsi="Wingdings" w:hint="default"/>
+      </w:rPr>
+    </w:lvl>
+    <w:lvl w:ilvl="6" w:tplc="04100001" w:tentative="1">
+      <w:start w:val="1"/>
+      <w:numFmt w:val="bullet"/>
+      <w:lvlText w:val=""/>
+      <w:lvlJc w:val="left"/>
+      <w:pPr>
+        <w:ind w:left="5040" w:hanging="360"/>
+      </w:pPr>
+      <w:rPr>
+        <w:rFonts w:ascii="Symbol" w:hAnsi="Symbol" w:hint="default"/>
+      </w:rPr>
+    </w:lvl>
+    <w:lvl w:ilvl="7" w:tplc="04100003" w:tentative="1">
+      <w:start w:val="1"/>
+      <w:numFmt w:val="bullet"/>
+      <w:lvlText w:val="o"/>
+      <w:lvlJc w:val="left"/>
+      <w:pPr>
+        <w:ind w:left="5760" w:hanging="360"/>
+      </w:pPr>
+      <w:rPr>
+        <w:rFonts w:ascii="Courier New" w:hAnsi="Courier New" w:cs="Courier New" w:hint="default"/>
+      </w:rPr>
+    </w:lvl>
+    <w:lvl w:ilvl="8" w:tplc="04100005" w:tentative="1">
+      <w:start w:val="1"/>
+      <w:numFmt w:val="bullet"/>
+      <w:lvlText w:val=""/>
+      <w:lvlJc w:val="left"/>
+      <w:pPr>
+        <w:ind w:left="6480" w:hanging="360"/>
+      </w:pPr>
+      <w:rPr>
+        <w:rFonts w:ascii="Wingdings" w:hAnsi="Wingdings" w:hint="default"/>
+      </w:rPr>
+    </w:lvl>
+  </w:abstractNum>
+  <w:abstractNum w:abstractNumId="15" w15:restartNumberingAfterBreak="0">
     <w:nsid w:val="4F0B11C6"/>
     <w:multiLevelType w:val="hybridMultilevel"/>
     <w:tmpl w:val="FBF0C302"/>
@@ -5988,7 +8143,7 @@
       </w:rPr>
     </w:lvl>
   </w:abstractNum>
-  <w:abstractNum w:abstractNumId="12" w15:restartNumberingAfterBreak="0">
+  <w:abstractNum w:abstractNumId="16" w15:restartNumberingAfterBreak="0">
     <w:nsid w:val="50F6297A"/>
     <w:multiLevelType w:val="hybridMultilevel"/>
     <w:tmpl w:val="6BB0ABD4"/>
@@ -6077,7 +8232,7 @@
       </w:pPr>
     </w:lvl>
   </w:abstractNum>
-  <w:abstractNum w:abstractNumId="13" w15:restartNumberingAfterBreak="0">
+  <w:abstractNum w:abstractNumId="17" w15:restartNumberingAfterBreak="0">
     <w:nsid w:val="51EE5DA9"/>
     <w:multiLevelType w:val="hybridMultilevel"/>
     <w:tmpl w:val="E05492D4"/>
@@ -6166,7 +8321,7 @@
       </w:pPr>
     </w:lvl>
   </w:abstractNum>
-  <w:abstractNum w:abstractNumId="14" w15:restartNumberingAfterBreak="0">
+  <w:abstractNum w:abstractNumId="18" w15:restartNumberingAfterBreak="0">
     <w:nsid w:val="598E61A5"/>
     <w:multiLevelType w:val="hybridMultilevel"/>
     <w:tmpl w:val="41745FD4"/>
@@ -6279,7 +8434,7 @@
       </w:rPr>
     </w:lvl>
   </w:abstractNum>
-  <w:abstractNum w:abstractNumId="15" w15:restartNumberingAfterBreak="0">
+  <w:abstractNum w:abstractNumId="19" w15:restartNumberingAfterBreak="0">
     <w:nsid w:val="5CD778AD"/>
     <w:multiLevelType w:val="multilevel"/>
     <w:tmpl w:val="DC1CE17A"/>
@@ -6400,7 +8555,7 @@
       </w:rPr>
     </w:lvl>
   </w:abstractNum>
-  <w:abstractNum w:abstractNumId="16" w15:restartNumberingAfterBreak="0">
+  <w:abstractNum w:abstractNumId="20" w15:restartNumberingAfterBreak="0">
     <w:nsid w:val="66D13404"/>
     <w:multiLevelType w:val="hybridMultilevel"/>
     <w:tmpl w:val="62D28296"/>
@@ -6513,7 +8668,7 @@
       </w:rPr>
     </w:lvl>
   </w:abstractNum>
-  <w:abstractNum w:abstractNumId="17" w15:restartNumberingAfterBreak="0">
+  <w:abstractNum w:abstractNumId="21" w15:restartNumberingAfterBreak="0">
     <w:nsid w:val="693A2848"/>
     <w:multiLevelType w:val="hybridMultilevel"/>
     <w:tmpl w:val="C994C834"/>
@@ -6625,7 +8780,7 @@
       </w:rPr>
     </w:lvl>
   </w:abstractNum>
-  <w:abstractNum w:abstractNumId="18" w15:restartNumberingAfterBreak="0">
+  <w:abstractNum w:abstractNumId="22" w15:restartNumberingAfterBreak="0">
     <w:nsid w:val="6B8061D0"/>
     <w:multiLevelType w:val="hybridMultilevel"/>
     <w:tmpl w:val="6CAA1936"/>
@@ -6738,7 +8893,7 @@
       </w:rPr>
     </w:lvl>
   </w:abstractNum>
-  <w:abstractNum w:abstractNumId="19" w15:restartNumberingAfterBreak="0">
+  <w:abstractNum w:abstractNumId="23" w15:restartNumberingAfterBreak="0">
     <w:nsid w:val="6CB05BE0"/>
     <w:multiLevelType w:val="hybridMultilevel"/>
     <w:tmpl w:val="8506DA80"/>
@@ -6851,7 +9006,7 @@
       </w:rPr>
     </w:lvl>
   </w:abstractNum>
-  <w:abstractNum w:abstractNumId="20" w15:restartNumberingAfterBreak="0">
+  <w:abstractNum w:abstractNumId="24" w15:restartNumberingAfterBreak="0">
     <w:nsid w:val="6D743FD1"/>
     <w:multiLevelType w:val="multilevel"/>
     <w:tmpl w:val="420E9A52"/>
@@ -6972,7 +9127,7 @@
       </w:rPr>
     </w:lvl>
   </w:abstractNum>
-  <w:abstractNum w:abstractNumId="21" w15:restartNumberingAfterBreak="0">
+  <w:abstractNum w:abstractNumId="25" w15:restartNumberingAfterBreak="0">
     <w:nsid w:val="6F532240"/>
     <w:multiLevelType w:val="hybridMultilevel"/>
     <w:tmpl w:val="4644048A"/>
@@ -7058,7 +9213,7 @@
       </w:pPr>
     </w:lvl>
   </w:abstractNum>
-  <w:abstractNum w:abstractNumId="22" w15:restartNumberingAfterBreak="0">
+  <w:abstractNum w:abstractNumId="26" w15:restartNumberingAfterBreak="0">
     <w:nsid w:val="7A946335"/>
     <w:multiLevelType w:val="hybridMultilevel"/>
     <w:tmpl w:val="3F26EC8E"/>
@@ -7147,7 +9302,7 @@
       </w:pPr>
     </w:lvl>
   </w:abstractNum>
-  <w:abstractNum w:abstractNumId="23" w15:restartNumberingAfterBreak="0">
+  <w:abstractNum w:abstractNumId="27" w15:restartNumberingAfterBreak="0">
     <w:nsid w:val="7D4518EF"/>
     <w:multiLevelType w:val="hybridMultilevel"/>
     <w:tmpl w:val="EE42E220"/>
@@ -7260,7 +9415,7 @@
       </w:rPr>
     </w:lvl>
   </w:abstractNum>
-  <w:abstractNum w:abstractNumId="24" w15:restartNumberingAfterBreak="0">
+  <w:abstractNum w:abstractNumId="28" w15:restartNumberingAfterBreak="0">
     <w:nsid w:val="7F801AAD"/>
     <w:multiLevelType w:val="hybridMultilevel"/>
     <w:tmpl w:val="30661B06"/>
@@ -7374,79 +9529,91 @@
     </w:lvl>
   </w:abstractNum>
   <w:num w:numId="1" w16cid:durableId="1283802465">
+    <w:abstractNumId w:val="19"/>
+  </w:num>
+  <w:num w:numId="2" w16cid:durableId="498346136">
+    <w:abstractNumId w:val="16"/>
+  </w:num>
+  <w:num w:numId="3" w16cid:durableId="1591163411">
+    <w:abstractNumId w:val="24"/>
+  </w:num>
+  <w:num w:numId="4" w16cid:durableId="1604343877">
+    <w:abstractNumId w:val="23"/>
+  </w:num>
+  <w:num w:numId="5" w16cid:durableId="973749790">
+    <w:abstractNumId w:val="12"/>
+  </w:num>
+  <w:num w:numId="6" w16cid:durableId="68891307">
+    <w:abstractNumId w:val="20"/>
+  </w:num>
+  <w:num w:numId="7" w16cid:durableId="1099838249">
+    <w:abstractNumId w:val="28"/>
+  </w:num>
+  <w:num w:numId="8" w16cid:durableId="1552225041">
+    <w:abstractNumId w:val="27"/>
+  </w:num>
+  <w:num w:numId="9" w16cid:durableId="70733589">
+    <w:abstractNumId w:val="4"/>
+  </w:num>
+  <w:num w:numId="10" w16cid:durableId="1528057185">
+    <w:abstractNumId w:val="22"/>
+  </w:num>
+  <w:num w:numId="11" w16cid:durableId="1751998902">
+    <w:abstractNumId w:val="3"/>
+  </w:num>
+  <w:num w:numId="12" w16cid:durableId="1313096199">
+    <w:abstractNumId w:val="9"/>
+  </w:num>
+  <w:num w:numId="13" w16cid:durableId="1923827807">
+    <w:abstractNumId w:val="8"/>
+  </w:num>
+  <w:num w:numId="14" w16cid:durableId="719326283">
+    <w:abstractNumId w:val="10"/>
+  </w:num>
+  <w:num w:numId="15" w16cid:durableId="1373459140">
+    <w:abstractNumId w:val="7"/>
+  </w:num>
+  <w:num w:numId="16" w16cid:durableId="1783380267">
+    <w:abstractNumId w:val="6"/>
+  </w:num>
+  <w:num w:numId="17" w16cid:durableId="1604415292">
+    <w:abstractNumId w:val="13"/>
+  </w:num>
+  <w:num w:numId="18" w16cid:durableId="692540084">
+    <w:abstractNumId w:val="26"/>
+  </w:num>
+  <w:num w:numId="19" w16cid:durableId="1713384921">
+    <w:abstractNumId w:val="17"/>
+  </w:num>
+  <w:num w:numId="20" w16cid:durableId="1999723397">
+    <w:abstractNumId w:val="21"/>
+  </w:num>
+  <w:num w:numId="21" w16cid:durableId="1459572191">
+    <w:abstractNumId w:val="18"/>
+  </w:num>
+  <w:num w:numId="22" w16cid:durableId="1476871635">
+    <w:abstractNumId w:val="25"/>
+  </w:num>
+  <w:num w:numId="23" w16cid:durableId="338898941">
+    <w:abstractNumId w:val="11"/>
+  </w:num>
+  <w:num w:numId="24" w16cid:durableId="47726065">
+    <w:abstractNumId w:val="2"/>
+  </w:num>
+  <w:num w:numId="25" w16cid:durableId="1830514353">
     <w:abstractNumId w:val="15"/>
   </w:num>
-  <w:num w:numId="2" w16cid:durableId="498346136">
-    <w:abstractNumId w:val="12"/>
+  <w:num w:numId="26" w16cid:durableId="1904028429">
+    <w:abstractNumId w:val="14"/>
   </w:num>
-  <w:num w:numId="3" w16cid:durableId="1591163411">
-    <w:abstractNumId w:val="20"/>
-  </w:num>
-  <w:num w:numId="4" w16cid:durableId="1604343877">
-    <w:abstractNumId w:val="19"/>
-  </w:num>
-  <w:num w:numId="5" w16cid:durableId="973749790">
-    <w:abstractNumId w:val="9"/>
-  </w:num>
-  <w:num w:numId="6" w16cid:durableId="68891307">
-    <w:abstractNumId w:val="16"/>
-  </w:num>
-  <w:num w:numId="7" w16cid:durableId="1099838249">
-    <w:abstractNumId w:val="24"/>
-  </w:num>
-  <w:num w:numId="8" w16cid:durableId="1552225041">
-    <w:abstractNumId w:val="23"/>
-  </w:num>
-  <w:num w:numId="9" w16cid:durableId="70733589">
-    <w:abstractNumId w:val="2"/>
-  </w:num>
-  <w:num w:numId="10" w16cid:durableId="1528057185">
-    <w:abstractNumId w:val="18"/>
-  </w:num>
-  <w:num w:numId="11" w16cid:durableId="1751998902">
-    <w:abstractNumId w:val="1"/>
-  </w:num>
-  <w:num w:numId="12" w16cid:durableId="1313096199">
-    <w:abstractNumId w:val="6"/>
-  </w:num>
-  <w:num w:numId="13" w16cid:durableId="1923827807">
+  <w:num w:numId="27" w16cid:durableId="290401011">
     <w:abstractNumId w:val="5"/>
   </w:num>
-  <w:num w:numId="14" w16cid:durableId="719326283">
-    <w:abstractNumId w:val="7"/>
-  </w:num>
-  <w:num w:numId="15" w16cid:durableId="1373459140">
-    <w:abstractNumId w:val="4"/>
-  </w:num>
-  <w:num w:numId="16" w16cid:durableId="1783380267">
-    <w:abstractNumId w:val="3"/>
-  </w:num>
-  <w:num w:numId="17" w16cid:durableId="1604415292">
-    <w:abstractNumId w:val="10"/>
-  </w:num>
-  <w:num w:numId="18" w16cid:durableId="692540084">
-    <w:abstractNumId w:val="22"/>
-  </w:num>
-  <w:num w:numId="19" w16cid:durableId="1713384921">
-    <w:abstractNumId w:val="13"/>
-  </w:num>
-  <w:num w:numId="20" w16cid:durableId="1999723397">
-    <w:abstractNumId w:val="17"/>
-  </w:num>
-  <w:num w:numId="21" w16cid:durableId="1459572191">
-    <w:abstractNumId w:val="14"/>
-  </w:num>
-  <w:num w:numId="22" w16cid:durableId="1476871635">
-    <w:abstractNumId w:val="21"/>
-  </w:num>
-  <w:num w:numId="23" w16cid:durableId="338898941">
-    <w:abstractNumId w:val="8"/>
-  </w:num>
-  <w:num w:numId="24" w16cid:durableId="47726065">
+  <w:num w:numId="28" w16cid:durableId="1864588485">
     <w:abstractNumId w:val="0"/>
   </w:num>
-  <w:num w:numId="25" w16cid:durableId="1830514353">
-    <w:abstractNumId w:val="11"/>
+  <w:num w:numId="29" w16cid:durableId="1027683146">
+    <w:abstractNumId w:val="1"/>
   </w:num>
 </w:numbering>
 </file>
@@ -7849,7 +10016,7 @@
   <w:style w:type="paragraph" w:default="1" w:styleId="Normale">
     <w:name w:val="Normal"/>
     <w:qFormat/>
-    <w:rsid w:val="00750BDB"/>
+    <w:rsid w:val="001108B8"/>
   </w:style>
   <w:style w:type="paragraph" w:styleId="Titolo1">
     <w:name w:val="heading 1"/>

</xml_diff>

<commit_message>
Cambiate immagini bottono e aggiunta bozza nel menu ristorante
</commit_message>
<xml_diff>
--- a/doc/pianificazione/Manuale Utente Heatlhy Catering.docx
+++ b/doc/pianificazione/Manuale Utente Heatlhy Catering.docx
@@ -20,19 +20,11 @@
       </w:pPr>
       <w:bookmarkStart w:id="1" w:name="_Toc104307843"/>
       <w:bookmarkEnd w:id="0"/>
-      <w:proofErr w:type="spellStart"/>
       <w:r>
         <w:rPr>
           <w:rFonts w:asciiTheme="minorHAnsi" w:hAnsiTheme="minorHAnsi" w:cstheme="minorHAnsi"/>
         </w:rPr>
-        <w:t>Healthy</w:t>
-      </w:r>
-      <w:proofErr w:type="spellEnd"/>
-      <w:r>
-        <w:rPr>
-          <w:rFonts w:asciiTheme="minorHAnsi" w:hAnsiTheme="minorHAnsi" w:cstheme="minorHAnsi"/>
-        </w:rPr>
-        <w:t xml:space="preserve"> Catering</w:t>
+        <w:t>Healthy Catering</w:t>
       </w:r>
       <w:bookmarkEnd w:id="1"/>
     </w:p>
@@ -2861,7 +2853,6 @@
         </w:rPr>
         <w:t xml:space="preserve"> Game </w:t>
       </w:r>
-      <w:proofErr w:type="spellStart"/>
       <w:r>
         <w:rPr>
           <w:rFonts w:cstheme="minorHAnsi"/>
@@ -2871,19 +2862,7 @@
           <w:sz w:val="24"/>
           <w:szCs w:val="24"/>
         </w:rPr>
-        <w:t>Healthy</w:t>
-      </w:r>
-      <w:proofErr w:type="spellEnd"/>
-      <w:r>
-        <w:rPr>
-          <w:rFonts w:cstheme="minorHAnsi"/>
-          <w:b/>
-          <w:bCs/>
-          <w:color w:val="538135" w:themeColor="accent6" w:themeShade="BF"/>
-          <w:sz w:val="24"/>
-          <w:szCs w:val="24"/>
-        </w:rPr>
-        <w:t xml:space="preserve"> Catering</w:t>
+        <w:t>Healthy Catering</w:t>
       </w:r>
       <w:r>
         <w:rPr>
@@ -2983,10 +2962,16 @@
           <w:sz w:val="26"/>
           <w:szCs w:val="26"/>
         </w:rPr>
-        <w:t>Avviare con doppio click “</w:t>
-      </w:r>
-      <w:proofErr w:type="spellStart"/>
-      <w:r>
+        <w:t>Avviare con doppio click “Healthy Catering Setup”.</w:t>
+      </w:r>
+    </w:p>
+    <w:p>
+      <w:pPr>
+        <w:pStyle w:val="Paragrafoelenco"/>
+        <w:numPr>
+          <w:ilvl w:val="0"/>
+          <w:numId w:val="22"/>
+        </w:numPr>
         <w:rPr>
           <w:rFonts w:asciiTheme="majorHAnsi" w:hAnsiTheme="majorHAnsi" w:cstheme="majorHAnsi"/>
           <w:b/>
@@ -2994,9 +2979,7 @@
           <w:sz w:val="26"/>
           <w:szCs w:val="26"/>
         </w:rPr>
-        <w:t>Healthy</w:t>
-      </w:r>
-      <w:proofErr w:type="spellEnd"/>
+      </w:pPr>
       <w:r>
         <w:rPr>
           <w:rFonts w:asciiTheme="majorHAnsi" w:hAnsiTheme="majorHAnsi" w:cstheme="majorHAnsi"/>
@@ -3005,7 +2988,7 @@
           <w:sz w:val="26"/>
           <w:szCs w:val="26"/>
         </w:rPr>
-        <w:t xml:space="preserve"> Catering Setup”.</w:t>
+        <w:t>Selezionare se installare il gioco sull’utente attuale del pc o per tutti gli utenti (Richiede permessi di amministratore).</w:t>
       </w:r>
     </w:p>
     <w:p>
@@ -3031,7 +3014,7 @@
           <w:sz w:val="26"/>
           <w:szCs w:val="26"/>
         </w:rPr>
-        <w:t>Selezionare se installare il gioco sull’utente attuale del pc o per tutti gli utenti (Richiede permessi di amministratore).</w:t>
+        <w:t>Selezionare la lingua dell’installer.</w:t>
       </w:r>
     </w:p>
     <w:p>
@@ -3057,7 +3040,8 @@
           <w:sz w:val="26"/>
           <w:szCs w:val="26"/>
         </w:rPr>
-        <w:t>Selezionare la lingua dell’installer.</w:t>
+        <w:lastRenderedPageBreak/>
+        <w:t>Accentare le clausole di informativa.</w:t>
       </w:r>
     </w:p>
     <w:p>
@@ -3083,8 +3067,7 @@
           <w:sz w:val="26"/>
           <w:szCs w:val="26"/>
         </w:rPr>
-        <w:lastRenderedPageBreak/>
-        <w:t>Accentare le clausole di informativa.</w:t>
+        <w:t>Cliccare su avanti.</w:t>
       </w:r>
     </w:p>
     <w:p>
@@ -3110,7 +3093,7 @@
           <w:sz w:val="26"/>
           <w:szCs w:val="26"/>
         </w:rPr>
-        <w:t>Cliccare su avanti.</w:t>
+        <w:t>Selezionare il percorso di installazione.</w:t>
       </w:r>
     </w:p>
     <w:p>
@@ -3136,7 +3119,7 @@
           <w:sz w:val="26"/>
           <w:szCs w:val="26"/>
         </w:rPr>
-        <w:t>Selezionare il percorso di installazione.</w:t>
+        <w:t>Scegliere se creare o meno un collegamento sul desktop del gioco.</w:t>
       </w:r>
     </w:p>
     <w:p>
@@ -3162,7 +3145,7 @@
           <w:sz w:val="26"/>
           <w:szCs w:val="26"/>
         </w:rPr>
-        <w:t>Scegliere se creare o meno un collegamento sul desktop del gioco.</w:t>
+        <w:t>Cliccare su avanti e avviare l’installazione.</w:t>
       </w:r>
     </w:p>
     <w:p>
@@ -3188,7 +3171,7 @@
           <w:sz w:val="26"/>
           <w:szCs w:val="26"/>
         </w:rPr>
-        <w:t>Cliccare su avanti e avviare l’installazione.</w:t>
+        <w:t>Attendere l’installazione.</w:t>
       </w:r>
     </w:p>
     <w:p>
@@ -3214,32 +3197,6 @@
           <w:sz w:val="26"/>
           <w:szCs w:val="26"/>
         </w:rPr>
-        <w:t>Attendere l’installazione.</w:t>
-      </w:r>
-    </w:p>
-    <w:p>
-      <w:pPr>
-        <w:pStyle w:val="Paragrafoelenco"/>
-        <w:numPr>
-          <w:ilvl w:val="0"/>
-          <w:numId w:val="22"/>
-        </w:numPr>
-        <w:rPr>
-          <w:rFonts w:asciiTheme="majorHAnsi" w:hAnsiTheme="majorHAnsi" w:cstheme="majorHAnsi"/>
-          <w:b/>
-          <w:bCs/>
-          <w:sz w:val="26"/>
-          <w:szCs w:val="26"/>
-        </w:rPr>
-      </w:pPr>
-      <w:r>
-        <w:rPr>
-          <w:rFonts w:asciiTheme="majorHAnsi" w:hAnsiTheme="majorHAnsi" w:cstheme="majorHAnsi"/>
-          <w:b/>
-          <w:bCs/>
-          <w:sz w:val="26"/>
-          <w:szCs w:val="26"/>
-        </w:rPr>
         <w:t>Fine</w:t>
       </w:r>
     </w:p>
@@ -3281,7 +3238,6 @@
         </w:rPr>
         <w:t xml:space="preserve">Basterà lanciare l’eseguibile di </w:t>
       </w:r>
-      <w:proofErr w:type="spellStart"/>
       <w:r>
         <w:rPr>
           <w:rFonts w:cstheme="minorHAnsi"/>
@@ -3291,19 +3247,7 @@
           <w:sz w:val="24"/>
           <w:szCs w:val="24"/>
         </w:rPr>
-        <w:t>Healthy</w:t>
-      </w:r>
-      <w:proofErr w:type="spellEnd"/>
-      <w:r>
-        <w:rPr>
-          <w:rFonts w:cstheme="minorHAnsi"/>
-          <w:b/>
-          <w:bCs/>
-          <w:color w:val="538135" w:themeColor="accent6" w:themeShade="BF"/>
-          <w:sz w:val="24"/>
-          <w:szCs w:val="24"/>
-        </w:rPr>
-        <w:t xml:space="preserve"> Catering</w:t>
+        <w:t>Healthy Catering</w:t>
       </w:r>
       <w:r>
         <w:rPr>
@@ -4784,7 +4728,39 @@
           <w:sz w:val="24"/>
           <w:szCs w:val="24"/>
         </w:rPr>
-        <w:t>Il giocatore dovrà gestire un ristorante controllando le scorte degli ingredienti per poter preparare i piatti; nel ristorante si presenteranno i clienti e il giocatore dovrà servirli.</w:t>
+        <w:t xml:space="preserve">Il giocatore </w:t>
+      </w:r>
+      <w:r>
+        <w:rPr>
+          <w:rFonts w:cstheme="minorHAnsi"/>
+          <w:sz w:val="24"/>
+          <w:szCs w:val="24"/>
+        </w:rPr>
+        <w:t>deve</w:t>
+      </w:r>
+      <w:r>
+        <w:rPr>
+          <w:rFonts w:cstheme="minorHAnsi"/>
+          <w:sz w:val="24"/>
+          <w:szCs w:val="24"/>
+        </w:rPr>
+        <w:t xml:space="preserve"> gestire un ristorante controllando le scorte degli ingredienti per poter preparare i piatti</w:t>
+      </w:r>
+      <w:r>
+        <w:rPr>
+          <w:rFonts w:cstheme="minorHAnsi"/>
+          <w:sz w:val="24"/>
+          <w:szCs w:val="24"/>
+        </w:rPr>
+        <w:t>,</w:t>
+      </w:r>
+      <w:r>
+        <w:rPr>
+          <w:rFonts w:cstheme="minorHAnsi"/>
+          <w:sz w:val="24"/>
+          <w:szCs w:val="24"/>
+        </w:rPr>
+        <w:t xml:space="preserve"> nel ristorante si presenteranno i clienti e il giocatore dovrà servirli.</w:t>
       </w:r>
     </w:p>
     <w:p>
@@ -4802,43 +4778,23 @@
           <w:sz w:val="24"/>
           <w:szCs w:val="24"/>
         </w:rPr>
-        <w:t xml:space="preserve">Il giocatore dovrà quindi scegliere dalla lista quanto richiesto dal cliente; in seguito, verrà generata una lista di piatti ordinati, dal più affine al meno affine, in base alle patologie e alla dieta del cliente, e a parità di affinità in base al </w:t>
-      </w:r>
-      <w:proofErr w:type="spellStart"/>
-      <w:r>
-        <w:rPr>
-          <w:rFonts w:cstheme="minorHAnsi"/>
-          <w:sz w:val="24"/>
-          <w:szCs w:val="24"/>
-        </w:rPr>
-        <w:t>costoEco</w:t>
-      </w:r>
-      <w:proofErr w:type="spellEnd"/>
-      <w:r>
-        <w:rPr>
-          <w:rFonts w:cstheme="minorHAnsi"/>
-          <w:sz w:val="24"/>
-          <w:szCs w:val="24"/>
-        </w:rPr>
-        <w:t xml:space="preserve"> e </w:t>
-      </w:r>
-      <w:proofErr w:type="spellStart"/>
-      <w:r>
-        <w:rPr>
-          <w:rFonts w:cstheme="minorHAnsi"/>
-          <w:sz w:val="24"/>
-          <w:szCs w:val="24"/>
-        </w:rPr>
-        <w:t>nutriScore</w:t>
-      </w:r>
-      <w:proofErr w:type="spellEnd"/>
-      <w:r>
-        <w:rPr>
-          <w:rFonts w:cstheme="minorHAnsi"/>
-          <w:sz w:val="24"/>
-          <w:szCs w:val="24"/>
-        </w:rPr>
-        <w:t xml:space="preserve"> (e in base alla posizione del piatto scelto dal giocatore in questa lista) verrà assegnato un punteggio.</w:t>
+        <w:t xml:space="preserve">Il giocatore </w:t>
+      </w:r>
+      <w:r>
+        <w:rPr>
+          <w:rFonts w:cstheme="minorHAnsi"/>
+          <w:sz w:val="24"/>
+          <w:szCs w:val="24"/>
+        </w:rPr>
+        <w:t>deve</w:t>
+      </w:r>
+      <w:r>
+        <w:rPr>
+          <w:rFonts w:cstheme="minorHAnsi"/>
+          <w:sz w:val="24"/>
+          <w:szCs w:val="24"/>
+        </w:rPr>
+        <w:t xml:space="preserve"> quindi scegliere dalla lista quanto richiesto dal cliente; in seguito, verrà generata una lista di piatti ordinati, dal più affine al meno affine, in base alle patologie e alla dieta del cliente, e a parità di affinità in base al costoEco e nutriScore (e in base alla posizione del piatto scelto dal giocatore in questa lista) verrà assegnato un punteggio.</w:t>
       </w:r>
     </w:p>
     <w:p>
@@ -4946,43 +4902,7 @@
           <w:sz w:val="24"/>
           <w:szCs w:val="24"/>
         </w:rPr>
-        <w:t xml:space="preserve">bonus affinità = + 5% sul prezzo base se il piatto è affine al cliente (patologie e dieta) -5% sul prezzo base se il piatto non è affine al cliente, ed extra bonus di 3% o 2% o 1% se il piatto è rispettivamente in prima, seconda o terza posizione nella lista dei piatti ordinati dal migliore al peggiore in base all’affinità con patologie e dieta e </w:t>
-      </w:r>
-      <w:proofErr w:type="spellStart"/>
-      <w:r>
-        <w:rPr>
-          <w:rFonts w:cstheme="minorHAnsi"/>
-          <w:sz w:val="24"/>
-          <w:szCs w:val="24"/>
-        </w:rPr>
-        <w:t>nutriScore</w:t>
-      </w:r>
-      <w:proofErr w:type="spellEnd"/>
-      <w:r>
-        <w:rPr>
-          <w:rFonts w:cstheme="minorHAnsi"/>
-          <w:sz w:val="24"/>
-          <w:szCs w:val="24"/>
-        </w:rPr>
-        <w:t xml:space="preserve"> e </w:t>
-      </w:r>
-      <w:proofErr w:type="spellStart"/>
-      <w:r>
-        <w:rPr>
-          <w:rFonts w:cstheme="minorHAnsi"/>
-          <w:sz w:val="24"/>
-          <w:szCs w:val="24"/>
-        </w:rPr>
-        <w:t>ecoScore</w:t>
-      </w:r>
-      <w:proofErr w:type="spellEnd"/>
-      <w:r>
-        <w:rPr>
-          <w:rFonts w:cstheme="minorHAnsi"/>
-          <w:sz w:val="24"/>
-          <w:szCs w:val="24"/>
-        </w:rPr>
-        <w:t>.</w:t>
+        <w:t>bonus affinità = + 5% sul prezzo base se il piatto è affine al cliente (patologie e dieta) -5% sul prezzo base se il piatto non è affine al cliente, ed extra bonus di 3% o 2% o 1% se il piatto è rispettivamente in prima, seconda o terza posizione nella lista dei piatti ordinati dal migliore al peggiore in base all’affinità con patologie e dieta e nutriScore e ecoScore.</w:t>
       </w:r>
     </w:p>
     <w:p>
@@ -5049,43 +4969,7 @@
           <w:szCs w:val="24"/>
         </w:rPr>
         <w:lastRenderedPageBreak/>
-        <w:t xml:space="preserve">bonus </w:t>
-      </w:r>
-      <w:proofErr w:type="spellStart"/>
-      <w:r>
-        <w:rPr>
-          <w:rFonts w:cstheme="minorHAnsi"/>
-          <w:sz w:val="24"/>
-          <w:szCs w:val="24"/>
-        </w:rPr>
-        <w:t>nutriScore</w:t>
-      </w:r>
-      <w:proofErr w:type="spellEnd"/>
-      <w:r>
-        <w:rPr>
-          <w:rFonts w:cstheme="minorHAnsi"/>
-          <w:sz w:val="24"/>
-          <w:szCs w:val="24"/>
-        </w:rPr>
-        <w:t xml:space="preserve"> = in base al </w:t>
-      </w:r>
-      <w:proofErr w:type="spellStart"/>
-      <w:r>
-        <w:rPr>
-          <w:rFonts w:cstheme="minorHAnsi"/>
-          <w:sz w:val="24"/>
-          <w:szCs w:val="24"/>
-        </w:rPr>
-        <w:t>nutriScore</w:t>
-      </w:r>
-      <w:proofErr w:type="spellEnd"/>
-      <w:r>
-        <w:rPr>
-          <w:rFonts w:cstheme="minorHAnsi"/>
-          <w:sz w:val="24"/>
-          <w:szCs w:val="24"/>
-        </w:rPr>
-        <w:t>:</w:t>
+        <w:t>bonus nutriScore = in base al nutriScore:</w:t>
       </w:r>
     </w:p>
     <w:p>
@@ -5229,43 +5113,7 @@
           <w:sz w:val="24"/>
           <w:szCs w:val="24"/>
         </w:rPr>
-        <w:t xml:space="preserve">bonus </w:t>
-      </w:r>
-      <w:proofErr w:type="spellStart"/>
-      <w:r>
-        <w:rPr>
-          <w:rFonts w:cstheme="minorHAnsi"/>
-          <w:sz w:val="24"/>
-          <w:szCs w:val="24"/>
-        </w:rPr>
-        <w:t>ecoScore</w:t>
-      </w:r>
-      <w:proofErr w:type="spellEnd"/>
-      <w:r>
-        <w:rPr>
-          <w:rFonts w:cstheme="minorHAnsi"/>
-          <w:sz w:val="24"/>
-          <w:szCs w:val="24"/>
-        </w:rPr>
-        <w:t xml:space="preserve"> = in base al valore dell’</w:t>
-      </w:r>
-      <w:proofErr w:type="spellStart"/>
-      <w:r>
-        <w:rPr>
-          <w:rFonts w:cstheme="minorHAnsi"/>
-          <w:sz w:val="24"/>
-          <w:szCs w:val="24"/>
-        </w:rPr>
-        <w:t>ecoScore</w:t>
-      </w:r>
-      <w:proofErr w:type="spellEnd"/>
-      <w:r>
-        <w:rPr>
-          <w:rFonts w:cstheme="minorHAnsi"/>
-          <w:sz w:val="24"/>
-          <w:szCs w:val="24"/>
-        </w:rPr>
-        <w:t xml:space="preserve">: </w:t>
+        <w:t xml:space="preserve">bonus ecoScore = in base al valore dell’ecoScore: </w:t>
       </w:r>
     </w:p>
     <w:p>
@@ -5454,18 +5302,18 @@
           <w:szCs w:val="24"/>
         </w:rPr>
         <w:drawing>
-          <wp:anchor distT="0" distB="0" distL="114300" distR="114300" simplePos="0" relativeHeight="251662336" behindDoc="0" locked="0" layoutInCell="1" allowOverlap="1" wp14:anchorId="6D4CA9BC" wp14:editId="2314942F">
+          <wp:anchor distT="0" distB="0" distL="114300" distR="114300" simplePos="0" relativeHeight="251665408" behindDoc="1" locked="0" layoutInCell="1" allowOverlap="1" wp14:anchorId="5028CC65" wp14:editId="5E0229FF">
             <wp:simplePos x="0" y="0"/>
             <wp:positionH relativeFrom="margin">
               <wp:align>left</wp:align>
             </wp:positionH>
             <wp:positionV relativeFrom="paragraph">
-              <wp:posOffset>304165</wp:posOffset>
+              <wp:posOffset>299720</wp:posOffset>
             </wp:positionV>
-            <wp:extent cx="742950" cy="742950"/>
+            <wp:extent cx="840740" cy="840740"/>
             <wp:effectExtent l="0" t="0" r="0" b="0"/>
             <wp:wrapSquare wrapText="bothSides"/>
-            <wp:docPr id="2" name="Immagine 2" descr="Immagine che contiene testo&#10;&#10;Descrizione generata automaticamente"/>
+            <wp:docPr id="6" name="Immagine 6"/>
             <wp:cNvGraphicFramePr>
               <a:graphicFrameLocks xmlns:a="http://schemas.openxmlformats.org/drawingml/2006/main" noChangeAspect="1"/>
             </wp:cNvGraphicFramePr>
@@ -5473,7 +5321,7 @@
               <a:graphicData uri="http://schemas.openxmlformats.org/drawingml/2006/picture">
                 <pic:pic xmlns:pic="http://schemas.openxmlformats.org/drawingml/2006/picture">
                   <pic:nvPicPr>
-                    <pic:cNvPr id="2" name="Immagine 2" descr="Immagine che contiene testo&#10;&#10;Descrizione generata automaticamente"/>
+                    <pic:cNvPr id="6" name="Immagine 6"/>
                     <pic:cNvPicPr/>
                   </pic:nvPicPr>
                   <pic:blipFill>
@@ -5491,7 +5339,7 @@
                   <pic:spPr>
                     <a:xfrm>
                       <a:off x="0" y="0"/>
-                      <a:ext cx="742950" cy="742950"/>
+                      <a:ext cx="840740" cy="840740"/>
                     </a:xfrm>
                     <a:prstGeom prst="rect">
                       <a:avLst/>
@@ -5668,26 +5516,18 @@
           <w:szCs w:val="24"/>
         </w:rPr>
         <w:drawing>
-          <wp:anchor distT="0" distB="0" distL="114300" distR="114300" simplePos="0" relativeHeight="251663360" behindDoc="1" locked="0" layoutInCell="1" allowOverlap="1" wp14:anchorId="546BB857" wp14:editId="299E5C97">
+          <wp:anchor distT="0" distB="0" distL="114300" distR="114300" simplePos="0" relativeHeight="251666432" behindDoc="1" locked="0" layoutInCell="1" allowOverlap="1" wp14:anchorId="41DCFE2A" wp14:editId="472042BD">
             <wp:simplePos x="0" y="0"/>
-            <wp:positionH relativeFrom="column">
-              <wp:posOffset>-2540</wp:posOffset>
+            <wp:positionH relativeFrom="margin">
+              <wp:align>left</wp:align>
             </wp:positionH>
             <wp:positionV relativeFrom="paragraph">
-              <wp:posOffset>1270</wp:posOffset>
+              <wp:posOffset>5715</wp:posOffset>
             </wp:positionV>
-            <wp:extent cx="736600" cy="736600"/>
-            <wp:effectExtent l="0" t="0" r="6350" b="6350"/>
-            <wp:wrapTight wrapText="bothSides">
-              <wp:wrapPolygon edited="0">
-                <wp:start x="0" y="0"/>
-                <wp:lineTo x="0" y="21228"/>
-                <wp:lineTo x="21228" y="21228"/>
-                <wp:lineTo x="21228" y="0"/>
-                <wp:lineTo x="0" y="0"/>
-              </wp:wrapPolygon>
-            </wp:wrapTight>
-            <wp:docPr id="4" name="Immagine 4" descr="Immagine che contiene strumento&#10;&#10;Descrizione generata automaticamente"/>
+            <wp:extent cx="831215" cy="664845"/>
+            <wp:effectExtent l="0" t="0" r="0" b="0"/>
+            <wp:wrapSquare wrapText="bothSides"/>
+            <wp:docPr id="8" name="Immagine 8" descr="Immagine che contiene testo&#10;&#10;Descrizione generata automaticamente"/>
             <wp:cNvGraphicFramePr>
               <a:graphicFrameLocks xmlns:a="http://schemas.openxmlformats.org/drawingml/2006/main" noChangeAspect="1"/>
             </wp:cNvGraphicFramePr>
@@ -5695,7 +5535,7 @@
               <a:graphicData uri="http://schemas.openxmlformats.org/drawingml/2006/picture">
                 <pic:pic xmlns:pic="http://schemas.openxmlformats.org/drawingml/2006/picture">
                   <pic:nvPicPr>
-                    <pic:cNvPr id="4" name="Immagine 4" descr="Immagine che contiene strumento&#10;&#10;Descrizione generata automaticamente"/>
+                    <pic:cNvPr id="8" name="Immagine 8" descr="Immagine che contiene testo&#10;&#10;Descrizione generata automaticamente"/>
                     <pic:cNvPicPr/>
                   </pic:nvPicPr>
                   <pic:blipFill>
@@ -5713,7 +5553,7 @@
                   <pic:spPr>
                     <a:xfrm>
                       <a:off x="0" y="0"/>
-                      <a:ext cx="736600" cy="736600"/>
+                      <a:ext cx="831215" cy="664845"/>
                     </a:xfrm>
                     <a:prstGeom prst="rect">
                       <a:avLst/>
@@ -5817,26 +5657,18 @@
           <w:szCs w:val="24"/>
         </w:rPr>
         <w:drawing>
-          <wp:anchor distT="0" distB="0" distL="114300" distR="114300" simplePos="0" relativeHeight="251664384" behindDoc="1" locked="0" layoutInCell="1" allowOverlap="1" wp14:anchorId="47ADD8BC" wp14:editId="5066DAD3">
+          <wp:anchor distT="0" distB="0" distL="114300" distR="114300" simplePos="0" relativeHeight="251667456" behindDoc="0" locked="0" layoutInCell="1" allowOverlap="1" wp14:anchorId="3DD3C537" wp14:editId="2029912B">
             <wp:simplePos x="0" y="0"/>
             <wp:positionH relativeFrom="margin">
               <wp:align>left</wp:align>
             </wp:positionH>
             <wp:positionV relativeFrom="paragraph">
-              <wp:posOffset>-28576</wp:posOffset>
+              <wp:posOffset>4445</wp:posOffset>
             </wp:positionV>
-            <wp:extent cx="736600" cy="698335"/>
-            <wp:effectExtent l="0" t="0" r="6350" b="6985"/>
-            <wp:wrapTight wrapText="bothSides">
-              <wp:wrapPolygon edited="0">
-                <wp:start x="0" y="0"/>
-                <wp:lineTo x="0" y="21227"/>
-                <wp:lineTo x="21228" y="21227"/>
-                <wp:lineTo x="21228" y="0"/>
-                <wp:lineTo x="0" y="0"/>
-              </wp:wrapPolygon>
-            </wp:wrapTight>
-            <wp:docPr id="7" name="Immagine 7" descr="Immagine che contiene testo&#10;&#10;Descrizione generata automaticamente"/>
+            <wp:extent cx="842010" cy="673735"/>
+            <wp:effectExtent l="0" t="0" r="0" b="0"/>
+            <wp:wrapSquare wrapText="bothSides"/>
+            <wp:docPr id="9" name="Immagine 9" descr="Immagine che contiene testo&#10;&#10;Descrizione generata automaticamente"/>
             <wp:cNvGraphicFramePr>
               <a:graphicFrameLocks xmlns:a="http://schemas.openxmlformats.org/drawingml/2006/main" noChangeAspect="1"/>
             </wp:cNvGraphicFramePr>
@@ -5844,7 +5676,7 @@
               <a:graphicData uri="http://schemas.openxmlformats.org/drawingml/2006/picture">
                 <pic:pic xmlns:pic="http://schemas.openxmlformats.org/drawingml/2006/picture">
                   <pic:nvPicPr>
-                    <pic:cNvPr id="7" name="Immagine 7" descr="Immagine che contiene testo&#10;&#10;Descrizione generata automaticamente"/>
+                    <pic:cNvPr id="9" name="Immagine 9" descr="Immagine che contiene testo&#10;&#10;Descrizione generata automaticamente"/>
                     <pic:cNvPicPr/>
                   </pic:nvPicPr>
                   <pic:blipFill>
@@ -5862,7 +5694,7 @@
                   <pic:spPr>
                     <a:xfrm>
                       <a:off x="0" y="0"/>
-                      <a:ext cx="736600" cy="698335"/>
+                      <a:ext cx="842010" cy="673735"/>
                     </a:xfrm>
                     <a:prstGeom prst="rect">
                       <a:avLst/>
@@ -5931,6 +5763,227 @@
     </w:p>
     <w:p>
       <w:pPr>
+        <w:pStyle w:val="Titolo2"/>
+        <w:rPr>
+          <w:color w:val="385623" w:themeColor="accent6" w:themeShade="80"/>
+        </w:rPr>
+      </w:pPr>
+      <w:r>
+        <w:rPr>
+          <w:color w:val="385623" w:themeColor="accent6" w:themeShade="80"/>
+        </w:rPr>
+        <w:t>Menù Ristorante</w:t>
+      </w:r>
+    </w:p>
+    <w:p>
+      <w:pPr>
+        <w:rPr>
+          <w:sz w:val="24"/>
+          <w:szCs w:val="24"/>
+        </w:rPr>
+      </w:pPr>
+      <w:r>
+        <w:rPr>
+          <w:sz w:val="24"/>
+          <w:szCs w:val="24"/>
+        </w:rPr>
+        <w:t>[IMMAGINE MENU RISTORANTE]</w:t>
+      </w:r>
+    </w:p>
+    <w:p>
+      <w:pPr>
+        <w:rPr>
+          <w:sz w:val="24"/>
+          <w:szCs w:val="24"/>
+        </w:rPr>
+      </w:pPr>
+      <w:r>
+        <w:rPr>
+          <w:sz w:val="24"/>
+          <w:szCs w:val="24"/>
+        </w:rPr>
+        <w:t xml:space="preserve">Nel menu ristorante è possibile visualizzare nella sezione destra del gioco il fascicolo sanitario del cliente, dove possono essere visualizzati </w:t>
+      </w:r>
+      <w:r>
+        <w:rPr>
+          <w:sz w:val="24"/>
+          <w:szCs w:val="24"/>
+        </w:rPr>
+        <w:t>i seguenti dati:</w:t>
+      </w:r>
+    </w:p>
+    <w:p>
+      <w:pPr>
+        <w:pStyle w:val="Paragrafoelenco"/>
+        <w:numPr>
+          <w:ilvl w:val="0"/>
+          <w:numId w:val="30"/>
+        </w:numPr>
+        <w:rPr>
+          <w:sz w:val="24"/>
+          <w:szCs w:val="24"/>
+        </w:rPr>
+      </w:pPr>
+      <w:r>
+        <w:rPr>
+          <w:sz w:val="24"/>
+          <w:szCs w:val="24"/>
+        </w:rPr>
+        <w:t>Nome</w:t>
+      </w:r>
+    </w:p>
+    <w:p>
+      <w:pPr>
+        <w:pStyle w:val="Paragrafoelenco"/>
+        <w:numPr>
+          <w:ilvl w:val="0"/>
+          <w:numId w:val="30"/>
+        </w:numPr>
+        <w:rPr>
+          <w:sz w:val="24"/>
+          <w:szCs w:val="24"/>
+        </w:rPr>
+      </w:pPr>
+      <w:r>
+        <w:rPr>
+          <w:sz w:val="24"/>
+          <w:szCs w:val="24"/>
+        </w:rPr>
+        <w:t>Dieta</w:t>
+      </w:r>
+    </w:p>
+    <w:p>
+      <w:pPr>
+        <w:pStyle w:val="Paragrafoelenco"/>
+        <w:numPr>
+          <w:ilvl w:val="0"/>
+          <w:numId w:val="30"/>
+        </w:numPr>
+        <w:rPr>
+          <w:sz w:val="24"/>
+          <w:szCs w:val="24"/>
+        </w:rPr>
+      </w:pPr>
+      <w:r>
+        <w:rPr>
+          <w:sz w:val="24"/>
+          <w:szCs w:val="24"/>
+        </w:rPr>
+        <w:t>Lista Patologie</w:t>
+      </w:r>
+    </w:p>
+    <w:p>
+      <w:pPr>
+        <w:rPr>
+          <w:sz w:val="24"/>
+          <w:szCs w:val="24"/>
+        </w:rPr>
+      </w:pPr>
+      <w:r>
+        <w:rPr>
+          <w:sz w:val="24"/>
+          <w:szCs w:val="24"/>
+        </w:rPr>
+        <w:lastRenderedPageBreak/>
+        <w:t xml:space="preserve">Sulla sinistra invece è presente il menu dei piatti del ristorante. Cliccando sul bottone </w:t>
+      </w:r>
+      <w:r>
+        <w:rPr>
+          <w:sz w:val="24"/>
+          <w:szCs w:val="24"/>
+        </w:rPr>
+        <w:t xml:space="preserve">è possibile, servire il piatto al cliente, dopo aver confermato la scelta. </w:t>
+      </w:r>
+    </w:p>
+    <w:p>
+      <w:pPr>
+        <w:rPr>
+          <w:sz w:val="24"/>
+          <w:szCs w:val="24"/>
+        </w:rPr>
+      </w:pPr>
+      <w:r>
+        <w:rPr>
+          <w:sz w:val="24"/>
+          <w:szCs w:val="24"/>
+        </w:rPr>
+        <w:t>Cliccando sul bottone degli ingredienti, è possibile visionare la lista degli ingredienti del piatto.</w:t>
+      </w:r>
+    </w:p>
+    <w:p>
+      <w:pPr>
+        <w:rPr>
+          <w:sz w:val="24"/>
+          <w:szCs w:val="24"/>
+        </w:rPr>
+      </w:pPr>
+      <w:r>
+        <w:rPr>
+          <w:sz w:val="24"/>
+          <w:szCs w:val="24"/>
+        </w:rPr>
+        <w:t xml:space="preserve">In caso di scelta errata (ovvero piatto non idoneo per il cliente), viene visualizzato un menu contenente le informazioni degli ingredienti del piatto che sono compatibili con il cliente divisi per </w:t>
+      </w:r>
+      <w:r>
+        <w:rPr>
+          <w:sz w:val="24"/>
+          <w:szCs w:val="24"/>
+        </w:rPr>
+        <w:t>ingredienti giusti, ingredienti non compatibili con la dieta e quelli non compatibili con la patologia.</w:t>
+      </w:r>
+    </w:p>
+    <w:p>
+      <w:pPr>
+        <w:pStyle w:val="Titolo2"/>
+        <w:rPr>
+          <w:color w:val="385623" w:themeColor="accent6" w:themeShade="80"/>
+        </w:rPr>
+      </w:pPr>
+      <w:r>
+        <w:rPr>
+          <w:color w:val="385623" w:themeColor="accent6" w:themeShade="80"/>
+        </w:rPr>
+        <w:t xml:space="preserve">Menù </w:t>
+      </w:r>
+      <w:r>
+        <w:rPr>
+          <w:color w:val="385623" w:themeColor="accent6" w:themeShade="80"/>
+        </w:rPr>
+        <w:t>Magazzino</w:t>
+      </w:r>
+    </w:p>
+    <w:p>
+      <w:pPr>
+        <w:pStyle w:val="Titolo2"/>
+        <w:rPr>
+          <w:color w:val="385623" w:themeColor="accent6" w:themeShade="80"/>
+        </w:rPr>
+      </w:pPr>
+      <w:r>
+        <w:rPr>
+          <w:color w:val="385623" w:themeColor="accent6" w:themeShade="80"/>
+        </w:rPr>
+        <w:t xml:space="preserve">Menù </w:t>
+      </w:r>
+      <w:r>
+        <w:rPr>
+          <w:color w:val="385623" w:themeColor="accent6" w:themeShade="80"/>
+        </w:rPr>
+        <w:t>Negozio</w:t>
+      </w:r>
+    </w:p>
+    <w:p/>
+    <w:p>
+      <w:pPr>
+        <w:rPr>
+          <w:rStyle w:val="Titolo1Carattere"/>
+          <w:b/>
+          <w:bCs/>
+        </w:rPr>
+      </w:pPr>
+    </w:p>
+    <w:p>
+      <w:pPr>
         <w:rPr>
           <w:rFonts w:ascii="Calibri" w:hAnsi="Calibri" w:cs="Calibri"/>
           <w:color w:val="385623" w:themeColor="accent6" w:themeShade="80"/>
@@ -5965,25 +6018,7 @@
           <w:sz w:val="24"/>
           <w:szCs w:val="24"/>
         </w:rPr>
-        <w:t xml:space="preserve">Qui di seguito sono elencate le skill che i giocatori potranno acquisire attraverso il </w:t>
-      </w:r>
-      <w:proofErr w:type="spellStart"/>
-      <w:r>
-        <w:rPr>
-          <w:rFonts w:cstheme="minorHAnsi"/>
-          <w:sz w:val="24"/>
-          <w:szCs w:val="24"/>
-        </w:rPr>
-        <w:t>Serious</w:t>
-      </w:r>
-      <w:proofErr w:type="spellEnd"/>
-      <w:r>
-        <w:rPr>
-          <w:rFonts w:cstheme="minorHAnsi"/>
-          <w:sz w:val="24"/>
-          <w:szCs w:val="24"/>
-        </w:rPr>
-        <w:t xml:space="preserve"> game:</w:t>
+        <w:t>Qui di seguito sono elencate le skill che i giocatori potranno acquisire attraverso il Serious game:</w:t>
       </w:r>
     </w:p>
     <w:p>
@@ -7716,6 +7751,119 @@
     </w:lvl>
   </w:abstractNum>
   <w:abstractNum w:abstractNumId="12" w15:restartNumberingAfterBreak="0">
+    <w:nsid w:val="3F92793F"/>
+    <w:multiLevelType w:val="hybridMultilevel"/>
+    <w:tmpl w:val="84DA2DA8"/>
+    <w:lvl w:ilvl="0" w:tplc="04100001">
+      <w:start w:val="1"/>
+      <w:numFmt w:val="bullet"/>
+      <w:lvlText w:val=""/>
+      <w:lvlJc w:val="left"/>
+      <w:pPr>
+        <w:ind w:left="720" w:hanging="360"/>
+      </w:pPr>
+      <w:rPr>
+        <w:rFonts w:ascii="Symbol" w:hAnsi="Symbol" w:hint="default"/>
+      </w:rPr>
+    </w:lvl>
+    <w:lvl w:ilvl="1" w:tplc="04100003" w:tentative="1">
+      <w:start w:val="1"/>
+      <w:numFmt w:val="bullet"/>
+      <w:lvlText w:val="o"/>
+      <w:lvlJc w:val="left"/>
+      <w:pPr>
+        <w:ind w:left="1440" w:hanging="360"/>
+      </w:pPr>
+      <w:rPr>
+        <w:rFonts w:ascii="Courier New" w:hAnsi="Courier New" w:cs="Courier New" w:hint="default"/>
+      </w:rPr>
+    </w:lvl>
+    <w:lvl w:ilvl="2" w:tplc="04100005" w:tentative="1">
+      <w:start w:val="1"/>
+      <w:numFmt w:val="bullet"/>
+      <w:lvlText w:val=""/>
+      <w:lvlJc w:val="left"/>
+      <w:pPr>
+        <w:ind w:left="2160" w:hanging="360"/>
+      </w:pPr>
+      <w:rPr>
+        <w:rFonts w:ascii="Wingdings" w:hAnsi="Wingdings" w:hint="default"/>
+      </w:rPr>
+    </w:lvl>
+    <w:lvl w:ilvl="3" w:tplc="04100001" w:tentative="1">
+      <w:start w:val="1"/>
+      <w:numFmt w:val="bullet"/>
+      <w:lvlText w:val=""/>
+      <w:lvlJc w:val="left"/>
+      <w:pPr>
+        <w:ind w:left="2880" w:hanging="360"/>
+      </w:pPr>
+      <w:rPr>
+        <w:rFonts w:ascii="Symbol" w:hAnsi="Symbol" w:hint="default"/>
+      </w:rPr>
+    </w:lvl>
+    <w:lvl w:ilvl="4" w:tplc="04100003" w:tentative="1">
+      <w:start w:val="1"/>
+      <w:numFmt w:val="bullet"/>
+      <w:lvlText w:val="o"/>
+      <w:lvlJc w:val="left"/>
+      <w:pPr>
+        <w:ind w:left="3600" w:hanging="360"/>
+      </w:pPr>
+      <w:rPr>
+        <w:rFonts w:ascii="Courier New" w:hAnsi="Courier New" w:cs="Courier New" w:hint="default"/>
+      </w:rPr>
+    </w:lvl>
+    <w:lvl w:ilvl="5" w:tplc="04100005" w:tentative="1">
+      <w:start w:val="1"/>
+      <w:numFmt w:val="bullet"/>
+      <w:lvlText w:val=""/>
+      <w:lvlJc w:val="left"/>
+      <w:pPr>
+        <w:ind w:left="4320" w:hanging="360"/>
+      </w:pPr>
+      <w:rPr>
+        <w:rFonts w:ascii="Wingdings" w:hAnsi="Wingdings" w:hint="default"/>
+      </w:rPr>
+    </w:lvl>
+    <w:lvl w:ilvl="6" w:tplc="04100001" w:tentative="1">
+      <w:start w:val="1"/>
+      <w:numFmt w:val="bullet"/>
+      <w:lvlText w:val=""/>
+      <w:lvlJc w:val="left"/>
+      <w:pPr>
+        <w:ind w:left="5040" w:hanging="360"/>
+      </w:pPr>
+      <w:rPr>
+        <w:rFonts w:ascii="Symbol" w:hAnsi="Symbol" w:hint="default"/>
+      </w:rPr>
+    </w:lvl>
+    <w:lvl w:ilvl="7" w:tplc="04100003" w:tentative="1">
+      <w:start w:val="1"/>
+      <w:numFmt w:val="bullet"/>
+      <w:lvlText w:val="o"/>
+      <w:lvlJc w:val="left"/>
+      <w:pPr>
+        <w:ind w:left="5760" w:hanging="360"/>
+      </w:pPr>
+      <w:rPr>
+        <w:rFonts w:ascii="Courier New" w:hAnsi="Courier New" w:cs="Courier New" w:hint="default"/>
+      </w:rPr>
+    </w:lvl>
+    <w:lvl w:ilvl="8" w:tplc="04100005" w:tentative="1">
+      <w:start w:val="1"/>
+      <w:numFmt w:val="bullet"/>
+      <w:lvlText w:val=""/>
+      <w:lvlJc w:val="left"/>
+      <w:pPr>
+        <w:ind w:left="6480" w:hanging="360"/>
+      </w:pPr>
+      <w:rPr>
+        <w:rFonts w:ascii="Wingdings" w:hAnsi="Wingdings" w:hint="default"/>
+      </w:rPr>
+    </w:lvl>
+  </w:abstractNum>
+  <w:abstractNum w:abstractNumId="13" w15:restartNumberingAfterBreak="0">
     <w:nsid w:val="4707119E"/>
     <w:multiLevelType w:val="hybridMultilevel"/>
     <w:tmpl w:val="16CAB49A"/>
@@ -7828,7 +7976,7 @@
       </w:rPr>
     </w:lvl>
   </w:abstractNum>
-  <w:abstractNum w:abstractNumId="13" w15:restartNumberingAfterBreak="0">
+  <w:abstractNum w:abstractNumId="14" w15:restartNumberingAfterBreak="0">
     <w:nsid w:val="4C7610E8"/>
     <w:multiLevelType w:val="hybridMultilevel"/>
     <w:tmpl w:val="3F26EC8E"/>
@@ -7917,7 +8065,7 @@
       </w:pPr>
     </w:lvl>
   </w:abstractNum>
-  <w:abstractNum w:abstractNumId="14" w15:restartNumberingAfterBreak="0">
+  <w:abstractNum w:abstractNumId="15" w15:restartNumberingAfterBreak="0">
     <w:nsid w:val="4EF01D5E"/>
     <w:multiLevelType w:val="hybridMultilevel"/>
     <w:tmpl w:val="CDF4AFD0"/>
@@ -8030,7 +8178,7 @@
       </w:rPr>
     </w:lvl>
   </w:abstractNum>
-  <w:abstractNum w:abstractNumId="15" w15:restartNumberingAfterBreak="0">
+  <w:abstractNum w:abstractNumId="16" w15:restartNumberingAfterBreak="0">
     <w:nsid w:val="4F0B11C6"/>
     <w:multiLevelType w:val="hybridMultilevel"/>
     <w:tmpl w:val="FBF0C302"/>
@@ -8143,7 +8291,7 @@
       </w:rPr>
     </w:lvl>
   </w:abstractNum>
-  <w:abstractNum w:abstractNumId="16" w15:restartNumberingAfterBreak="0">
+  <w:abstractNum w:abstractNumId="17" w15:restartNumberingAfterBreak="0">
     <w:nsid w:val="50F6297A"/>
     <w:multiLevelType w:val="hybridMultilevel"/>
     <w:tmpl w:val="6BB0ABD4"/>
@@ -8232,7 +8380,7 @@
       </w:pPr>
     </w:lvl>
   </w:abstractNum>
-  <w:abstractNum w:abstractNumId="17" w15:restartNumberingAfterBreak="0">
+  <w:abstractNum w:abstractNumId="18" w15:restartNumberingAfterBreak="0">
     <w:nsid w:val="51EE5DA9"/>
     <w:multiLevelType w:val="hybridMultilevel"/>
     <w:tmpl w:val="E05492D4"/>
@@ -8321,7 +8469,7 @@
       </w:pPr>
     </w:lvl>
   </w:abstractNum>
-  <w:abstractNum w:abstractNumId="18" w15:restartNumberingAfterBreak="0">
+  <w:abstractNum w:abstractNumId="19" w15:restartNumberingAfterBreak="0">
     <w:nsid w:val="598E61A5"/>
     <w:multiLevelType w:val="hybridMultilevel"/>
     <w:tmpl w:val="41745FD4"/>
@@ -8434,7 +8582,7 @@
       </w:rPr>
     </w:lvl>
   </w:abstractNum>
-  <w:abstractNum w:abstractNumId="19" w15:restartNumberingAfterBreak="0">
+  <w:abstractNum w:abstractNumId="20" w15:restartNumberingAfterBreak="0">
     <w:nsid w:val="5CD778AD"/>
     <w:multiLevelType w:val="multilevel"/>
     <w:tmpl w:val="DC1CE17A"/>
@@ -8555,7 +8703,7 @@
       </w:rPr>
     </w:lvl>
   </w:abstractNum>
-  <w:abstractNum w:abstractNumId="20" w15:restartNumberingAfterBreak="0">
+  <w:abstractNum w:abstractNumId="21" w15:restartNumberingAfterBreak="0">
     <w:nsid w:val="66D13404"/>
     <w:multiLevelType w:val="hybridMultilevel"/>
     <w:tmpl w:val="62D28296"/>
@@ -8668,7 +8816,7 @@
       </w:rPr>
     </w:lvl>
   </w:abstractNum>
-  <w:abstractNum w:abstractNumId="21" w15:restartNumberingAfterBreak="0">
+  <w:abstractNum w:abstractNumId="22" w15:restartNumberingAfterBreak="0">
     <w:nsid w:val="693A2848"/>
     <w:multiLevelType w:val="hybridMultilevel"/>
     <w:tmpl w:val="C994C834"/>
@@ -8780,7 +8928,7 @@
       </w:rPr>
     </w:lvl>
   </w:abstractNum>
-  <w:abstractNum w:abstractNumId="22" w15:restartNumberingAfterBreak="0">
+  <w:abstractNum w:abstractNumId="23" w15:restartNumberingAfterBreak="0">
     <w:nsid w:val="6B8061D0"/>
     <w:multiLevelType w:val="hybridMultilevel"/>
     <w:tmpl w:val="6CAA1936"/>
@@ -8893,7 +9041,7 @@
       </w:rPr>
     </w:lvl>
   </w:abstractNum>
-  <w:abstractNum w:abstractNumId="23" w15:restartNumberingAfterBreak="0">
+  <w:abstractNum w:abstractNumId="24" w15:restartNumberingAfterBreak="0">
     <w:nsid w:val="6CB05BE0"/>
     <w:multiLevelType w:val="hybridMultilevel"/>
     <w:tmpl w:val="8506DA80"/>
@@ -9006,7 +9154,7 @@
       </w:rPr>
     </w:lvl>
   </w:abstractNum>
-  <w:abstractNum w:abstractNumId="24" w15:restartNumberingAfterBreak="0">
+  <w:abstractNum w:abstractNumId="25" w15:restartNumberingAfterBreak="0">
     <w:nsid w:val="6D743FD1"/>
     <w:multiLevelType w:val="multilevel"/>
     <w:tmpl w:val="420E9A52"/>
@@ -9127,7 +9275,7 @@
       </w:rPr>
     </w:lvl>
   </w:abstractNum>
-  <w:abstractNum w:abstractNumId="25" w15:restartNumberingAfterBreak="0">
+  <w:abstractNum w:abstractNumId="26" w15:restartNumberingAfterBreak="0">
     <w:nsid w:val="6F532240"/>
     <w:multiLevelType w:val="hybridMultilevel"/>
     <w:tmpl w:val="4644048A"/>
@@ -9213,7 +9361,7 @@
       </w:pPr>
     </w:lvl>
   </w:abstractNum>
-  <w:abstractNum w:abstractNumId="26" w15:restartNumberingAfterBreak="0">
+  <w:abstractNum w:abstractNumId="27" w15:restartNumberingAfterBreak="0">
     <w:nsid w:val="7A946335"/>
     <w:multiLevelType w:val="hybridMultilevel"/>
     <w:tmpl w:val="3F26EC8E"/>
@@ -9302,7 +9450,7 @@
       </w:pPr>
     </w:lvl>
   </w:abstractNum>
-  <w:abstractNum w:abstractNumId="27" w15:restartNumberingAfterBreak="0">
+  <w:abstractNum w:abstractNumId="28" w15:restartNumberingAfterBreak="0">
     <w:nsid w:val="7D4518EF"/>
     <w:multiLevelType w:val="hybridMultilevel"/>
     <w:tmpl w:val="EE42E220"/>
@@ -9415,7 +9563,7 @@
       </w:rPr>
     </w:lvl>
   </w:abstractNum>
-  <w:abstractNum w:abstractNumId="28" w15:restartNumberingAfterBreak="0">
+  <w:abstractNum w:abstractNumId="29" w15:restartNumberingAfterBreak="0">
     <w:nsid w:val="7F801AAD"/>
     <w:multiLevelType w:val="hybridMultilevel"/>
     <w:tmpl w:val="30661B06"/>
@@ -9529,34 +9677,34 @@
     </w:lvl>
   </w:abstractNum>
   <w:num w:numId="1" w16cid:durableId="1283802465">
-    <w:abstractNumId w:val="19"/>
+    <w:abstractNumId w:val="20"/>
   </w:num>
   <w:num w:numId="2" w16cid:durableId="498346136">
-    <w:abstractNumId w:val="16"/>
+    <w:abstractNumId w:val="17"/>
   </w:num>
   <w:num w:numId="3" w16cid:durableId="1591163411">
+    <w:abstractNumId w:val="25"/>
+  </w:num>
+  <w:num w:numId="4" w16cid:durableId="1604343877">
     <w:abstractNumId w:val="24"/>
   </w:num>
-  <w:num w:numId="4" w16cid:durableId="1604343877">
-    <w:abstractNumId w:val="23"/>
-  </w:num>
   <w:num w:numId="5" w16cid:durableId="973749790">
-    <w:abstractNumId w:val="12"/>
+    <w:abstractNumId w:val="13"/>
   </w:num>
   <w:num w:numId="6" w16cid:durableId="68891307">
-    <w:abstractNumId w:val="20"/>
+    <w:abstractNumId w:val="21"/>
   </w:num>
   <w:num w:numId="7" w16cid:durableId="1099838249">
-    <w:abstractNumId w:val="28"/>
+    <w:abstractNumId w:val="29"/>
   </w:num>
   <w:num w:numId="8" w16cid:durableId="1552225041">
-    <w:abstractNumId w:val="27"/>
+    <w:abstractNumId w:val="28"/>
   </w:num>
   <w:num w:numId="9" w16cid:durableId="70733589">
     <w:abstractNumId w:val="4"/>
   </w:num>
   <w:num w:numId="10" w16cid:durableId="1528057185">
-    <w:abstractNumId w:val="22"/>
+    <w:abstractNumId w:val="23"/>
   </w:num>
   <w:num w:numId="11" w16cid:durableId="1751998902">
     <w:abstractNumId w:val="3"/>
@@ -9577,22 +9725,22 @@
     <w:abstractNumId w:val="6"/>
   </w:num>
   <w:num w:numId="17" w16cid:durableId="1604415292">
-    <w:abstractNumId w:val="13"/>
+    <w:abstractNumId w:val="14"/>
   </w:num>
   <w:num w:numId="18" w16cid:durableId="692540084">
-    <w:abstractNumId w:val="26"/>
+    <w:abstractNumId w:val="27"/>
   </w:num>
   <w:num w:numId="19" w16cid:durableId="1713384921">
-    <w:abstractNumId w:val="17"/>
+    <w:abstractNumId w:val="18"/>
   </w:num>
   <w:num w:numId="20" w16cid:durableId="1999723397">
-    <w:abstractNumId w:val="21"/>
+    <w:abstractNumId w:val="22"/>
   </w:num>
   <w:num w:numId="21" w16cid:durableId="1459572191">
-    <w:abstractNumId w:val="18"/>
+    <w:abstractNumId w:val="19"/>
   </w:num>
   <w:num w:numId="22" w16cid:durableId="1476871635">
-    <w:abstractNumId w:val="25"/>
+    <w:abstractNumId w:val="26"/>
   </w:num>
   <w:num w:numId="23" w16cid:durableId="338898941">
     <w:abstractNumId w:val="11"/>
@@ -9601,10 +9749,10 @@
     <w:abstractNumId w:val="2"/>
   </w:num>
   <w:num w:numId="25" w16cid:durableId="1830514353">
-    <w:abstractNumId w:val="15"/>
+    <w:abstractNumId w:val="16"/>
   </w:num>
   <w:num w:numId="26" w16cid:durableId="1904028429">
-    <w:abstractNumId w:val="14"/>
+    <w:abstractNumId w:val="15"/>
   </w:num>
   <w:num w:numId="27" w16cid:durableId="290401011">
     <w:abstractNumId w:val="5"/>
@@ -9614,6 +9762,9 @@
   </w:num>
   <w:num w:numId="29" w16cid:durableId="1027683146">
     <w:abstractNumId w:val="1"/>
+  </w:num>
+  <w:num w:numId="30" w16cid:durableId="979118554">
+    <w:abstractNumId w:val="12"/>
   </w:num>
 </w:numbering>
 </file>

</xml_diff>

<commit_message>
Aggiornata descrizione di tutti i menu in game
</commit_message>
<xml_diff>
--- a/doc/pianificazione/Manuale Utente Heatlhy Catering.docx
+++ b/doc/pianificazione/Manuale Utente Heatlhy Catering.docx
@@ -18,7 +18,7 @@
           <w:rFonts w:asciiTheme="minorHAnsi" w:hAnsiTheme="minorHAnsi" w:cstheme="minorHAnsi"/>
         </w:rPr>
       </w:pPr>
-      <w:bookmarkStart w:id="1" w:name="_Toc104307843"/>
+      <w:bookmarkStart w:id="1" w:name="_Toc104545908"/>
       <w:bookmarkEnd w:id="0"/>
       <w:r>
         <w:rPr>
@@ -582,7 +582,7 @@
             </w:rPr>
             <w:fldChar w:fldCharType="separate"/>
           </w:r>
-          <w:hyperlink w:anchor="_Toc104307843" w:history="1">
+          <w:hyperlink w:anchor="_Toc104545908" w:history="1">
             <w:r>
               <w:rPr>
                 <w:rStyle w:val="Collegamentoipertestuale"/>
@@ -610,7 +610,7 @@
                 <w:noProof/>
                 <w:webHidden/>
               </w:rPr>
-              <w:instrText xml:space="preserve"> PAGEREF _Toc104307843 \h </w:instrText>
+              <w:instrText xml:space="preserve"> PAGEREF _Toc104545908 \h </w:instrText>
             </w:r>
             <w:r>
               <w:rPr>
@@ -653,7 +653,7 @@
               <w:lang w:eastAsia="it-IT"/>
             </w:rPr>
           </w:pPr>
-          <w:hyperlink w:anchor="_Toc104307844" w:history="1">
+          <w:hyperlink w:anchor="_Toc104545909" w:history="1">
             <w:r>
               <w:rPr>
                 <w:rStyle w:val="Collegamentoipertestuale"/>
@@ -683,7 +683,7 @@
                 <w:noProof/>
                 <w:webHidden/>
               </w:rPr>
-              <w:instrText xml:space="preserve"> PAGEREF _Toc104307844 \h </w:instrText>
+              <w:instrText xml:space="preserve"> PAGEREF _Toc104545909 \h </w:instrText>
             </w:r>
             <w:r>
               <w:rPr>
@@ -726,7 +726,7 @@
               <w:lang w:eastAsia="it-IT"/>
             </w:rPr>
           </w:pPr>
-          <w:hyperlink w:anchor="_Toc104307845" w:history="1">
+          <w:hyperlink w:anchor="_Toc104545910" w:history="1">
             <w:r>
               <w:rPr>
                 <w:rStyle w:val="Collegamentoipertestuale"/>
@@ -756,7 +756,7 @@
                 <w:noProof/>
                 <w:webHidden/>
               </w:rPr>
-              <w:instrText xml:space="preserve"> PAGEREF _Toc104307845 \h </w:instrText>
+              <w:instrText xml:space="preserve"> PAGEREF _Toc104545910 \h </w:instrText>
             </w:r>
             <w:r>
               <w:rPr>
@@ -799,7 +799,7 @@
               <w:lang w:eastAsia="it-IT"/>
             </w:rPr>
           </w:pPr>
-          <w:hyperlink w:anchor="_Toc104307846" w:history="1">
+          <w:hyperlink w:anchor="_Toc104545911" w:history="1">
             <w:r>
               <w:rPr>
                 <w:rStyle w:val="Collegamentoipertestuale"/>
@@ -829,7 +829,7 @@
                 <w:noProof/>
                 <w:webHidden/>
               </w:rPr>
-              <w:instrText xml:space="preserve"> PAGEREF _Toc104307846 \h </w:instrText>
+              <w:instrText xml:space="preserve"> PAGEREF _Toc104545911 \h </w:instrText>
             </w:r>
             <w:r>
               <w:rPr>
@@ -872,7 +872,7 @@
               <w:lang w:eastAsia="it-IT"/>
             </w:rPr>
           </w:pPr>
-          <w:hyperlink w:anchor="_Toc104307847" w:history="1">
+          <w:hyperlink w:anchor="_Toc104545912" w:history="1">
             <w:r>
               <w:rPr>
                 <w:rStyle w:val="Collegamentoipertestuale"/>
@@ -902,7 +902,7 @@
                 <w:noProof/>
                 <w:webHidden/>
               </w:rPr>
-              <w:instrText xml:space="preserve"> PAGEREF _Toc104307847 \h </w:instrText>
+              <w:instrText xml:space="preserve"> PAGEREF _Toc104545912 \h </w:instrText>
             </w:r>
             <w:r>
               <w:rPr>
@@ -945,7 +945,7 @@
               <w:lang w:eastAsia="it-IT"/>
             </w:rPr>
           </w:pPr>
-          <w:hyperlink w:anchor="_Toc104307848" w:history="1">
+          <w:hyperlink w:anchor="_Toc104545913" w:history="1">
             <w:r>
               <w:rPr>
                 <w:rStyle w:val="Collegamentoipertestuale"/>
@@ -975,7 +975,7 @@
                 <w:noProof/>
                 <w:webHidden/>
               </w:rPr>
-              <w:instrText xml:space="preserve"> PAGEREF _Toc104307848 \h </w:instrText>
+              <w:instrText xml:space="preserve"> PAGEREF _Toc104545913 \h </w:instrText>
             </w:r>
             <w:r>
               <w:rPr>
@@ -1018,7 +1018,7 @@
               <w:lang w:eastAsia="it-IT"/>
             </w:rPr>
           </w:pPr>
-          <w:hyperlink w:anchor="_Toc104307849" w:history="1">
+          <w:hyperlink w:anchor="_Toc104545914" w:history="1">
             <w:r>
               <w:rPr>
                 <w:rStyle w:val="Collegamentoipertestuale"/>
@@ -1047,7 +1047,7 @@
                 <w:noProof/>
                 <w:webHidden/>
               </w:rPr>
-              <w:instrText xml:space="preserve"> PAGEREF _Toc104307849 \h </w:instrText>
+              <w:instrText xml:space="preserve"> PAGEREF _Toc104545914 \h </w:instrText>
             </w:r>
             <w:r>
               <w:rPr>
@@ -1090,7 +1090,7 @@
               <w:lang w:eastAsia="it-IT"/>
             </w:rPr>
           </w:pPr>
-          <w:hyperlink w:anchor="_Toc104307850" w:history="1">
+          <w:hyperlink w:anchor="_Toc104545915" w:history="1">
             <w:r>
               <w:rPr>
                 <w:rStyle w:val="Collegamentoipertestuale"/>
@@ -1119,7 +1119,7 @@
                 <w:noProof/>
                 <w:webHidden/>
               </w:rPr>
-              <w:instrText xml:space="preserve"> PAGEREF _Toc104307850 \h </w:instrText>
+              <w:instrText xml:space="preserve"> PAGEREF _Toc104545915 \h </w:instrText>
             </w:r>
             <w:r>
               <w:rPr>
@@ -1162,7 +1162,7 @@
               <w:lang w:eastAsia="it-IT"/>
             </w:rPr>
           </w:pPr>
-          <w:hyperlink w:anchor="_Toc104307851" w:history="1">
+          <w:hyperlink w:anchor="_Toc104545916" w:history="1">
             <w:r>
               <w:rPr>
                 <w:rStyle w:val="Collegamentoipertestuale"/>
@@ -1192,7 +1192,7 @@
                 <w:noProof/>
                 <w:webHidden/>
               </w:rPr>
-              <w:instrText xml:space="preserve"> PAGEREF _Toc104307851 \h </w:instrText>
+              <w:instrText xml:space="preserve"> PAGEREF _Toc104545916 \h </w:instrText>
             </w:r>
             <w:r>
               <w:rPr>
@@ -1235,7 +1235,7 @@
               <w:lang w:eastAsia="it-IT"/>
             </w:rPr>
           </w:pPr>
-          <w:hyperlink w:anchor="_Toc104307852" w:history="1">
+          <w:hyperlink w:anchor="_Toc104545917" w:history="1">
             <w:r>
               <w:rPr>
                 <w:rStyle w:val="Collegamentoipertestuale"/>
@@ -1264,7 +1264,7 @@
                 <w:noProof/>
                 <w:webHidden/>
               </w:rPr>
-              <w:instrText xml:space="preserve"> PAGEREF _Toc104307852 \h </w:instrText>
+              <w:instrText xml:space="preserve"> PAGEREF _Toc104545917 \h </w:instrText>
             </w:r>
             <w:r>
               <w:rPr>
@@ -1307,7 +1307,7 @@
               <w:lang w:eastAsia="it-IT"/>
             </w:rPr>
           </w:pPr>
-          <w:hyperlink w:anchor="_Toc104307853" w:history="1">
+          <w:hyperlink w:anchor="_Toc104545918" w:history="1">
             <w:r>
               <w:rPr>
                 <w:rStyle w:val="Collegamentoipertestuale"/>
@@ -1336,7 +1336,7 @@
                 <w:noProof/>
                 <w:webHidden/>
               </w:rPr>
-              <w:instrText xml:space="preserve"> PAGEREF _Toc104307853 \h </w:instrText>
+              <w:instrText xml:space="preserve"> PAGEREF _Toc104545918 \h </w:instrText>
             </w:r>
             <w:r>
               <w:rPr>
@@ -1379,7 +1379,7 @@
               <w:lang w:eastAsia="it-IT"/>
             </w:rPr>
           </w:pPr>
-          <w:hyperlink w:anchor="_Toc104307854" w:history="1">
+          <w:hyperlink w:anchor="_Toc104545919" w:history="1">
             <w:r>
               <w:rPr>
                 <w:rStyle w:val="Collegamentoipertestuale"/>
@@ -1408,7 +1408,7 @@
                 <w:noProof/>
                 <w:webHidden/>
               </w:rPr>
-              <w:instrText xml:space="preserve"> PAGEREF _Toc104307854 \h </w:instrText>
+              <w:instrText xml:space="preserve"> PAGEREF _Toc104545919 \h </w:instrText>
             </w:r>
             <w:r>
               <w:rPr>
@@ -1451,7 +1451,7 @@
               <w:lang w:eastAsia="it-IT"/>
             </w:rPr>
           </w:pPr>
-          <w:hyperlink w:anchor="_Toc104307855" w:history="1">
+          <w:hyperlink w:anchor="_Toc104545920" w:history="1">
             <w:r>
               <w:rPr>
                 <w:rStyle w:val="Collegamentoipertestuale"/>
@@ -1480,7 +1480,7 @@
                 <w:noProof/>
                 <w:webHidden/>
               </w:rPr>
-              <w:instrText xml:space="preserve"> PAGEREF _Toc104307855 \h </w:instrText>
+              <w:instrText xml:space="preserve"> PAGEREF _Toc104545920 \h </w:instrText>
             </w:r>
             <w:r>
               <w:rPr>
@@ -1523,7 +1523,7 @@
               <w:lang w:eastAsia="it-IT"/>
             </w:rPr>
           </w:pPr>
-          <w:hyperlink w:anchor="_Toc104307856" w:history="1">
+          <w:hyperlink w:anchor="_Toc104545921" w:history="1">
             <w:r>
               <w:rPr>
                 <w:rStyle w:val="Collegamentoipertestuale"/>
@@ -1552,7 +1552,7 @@
                 <w:noProof/>
                 <w:webHidden/>
               </w:rPr>
-              <w:instrText xml:space="preserve"> PAGEREF _Toc104307856 \h </w:instrText>
+              <w:instrText xml:space="preserve"> PAGEREF _Toc104545921 \h </w:instrText>
             </w:r>
             <w:r>
               <w:rPr>
@@ -1595,7 +1595,7 @@
               <w:lang w:eastAsia="it-IT"/>
             </w:rPr>
           </w:pPr>
-          <w:hyperlink w:anchor="_Toc104307857" w:history="1">
+          <w:hyperlink w:anchor="_Toc104545922" w:history="1">
             <w:r>
               <w:rPr>
                 <w:rStyle w:val="Collegamentoipertestuale"/>
@@ -1624,7 +1624,7 @@
                 <w:noProof/>
                 <w:webHidden/>
               </w:rPr>
-              <w:instrText xml:space="preserve"> PAGEREF _Toc104307857 \h </w:instrText>
+              <w:instrText xml:space="preserve"> PAGEREF _Toc104545922 \h </w:instrText>
             </w:r>
             <w:r>
               <w:rPr>
@@ -1667,7 +1667,7 @@
               <w:lang w:eastAsia="it-IT"/>
             </w:rPr>
           </w:pPr>
-          <w:hyperlink w:anchor="_Toc104307858" w:history="1">
+          <w:hyperlink w:anchor="_Toc104545923" w:history="1">
             <w:r>
               <w:rPr>
                 <w:rStyle w:val="Collegamentoipertestuale"/>
@@ -1696,7 +1696,7 @@
                 <w:noProof/>
                 <w:webHidden/>
               </w:rPr>
-              <w:instrText xml:space="preserve"> PAGEREF _Toc104307858 \h </w:instrText>
+              <w:instrText xml:space="preserve"> PAGEREF _Toc104545923 \h </w:instrText>
             </w:r>
             <w:r>
               <w:rPr>
@@ -1739,7 +1739,7 @@
               <w:lang w:eastAsia="it-IT"/>
             </w:rPr>
           </w:pPr>
-          <w:hyperlink w:anchor="_Toc104307859" w:history="1">
+          <w:hyperlink w:anchor="_Toc104545924" w:history="1">
             <w:r>
               <w:rPr>
                 <w:rStyle w:val="Collegamentoipertestuale"/>
@@ -1766,7 +1766,7 @@
                 <w:noProof/>
                 <w:webHidden/>
               </w:rPr>
-              <w:instrText xml:space="preserve"> PAGEREF _Toc104307859 \h </w:instrText>
+              <w:instrText xml:space="preserve"> PAGEREF _Toc104545924 \h </w:instrText>
             </w:r>
             <w:r>
               <w:rPr>
@@ -1809,7 +1809,7 @@
               <w:lang w:eastAsia="it-IT"/>
             </w:rPr>
           </w:pPr>
-          <w:hyperlink w:anchor="_Toc104307860" w:history="1">
+          <w:hyperlink w:anchor="_Toc104545925" w:history="1">
             <w:r>
               <w:rPr>
                 <w:rStyle w:val="Collegamentoipertestuale"/>
@@ -1838,7 +1838,7 @@
                 <w:noProof/>
                 <w:webHidden/>
               </w:rPr>
-              <w:instrText xml:space="preserve"> PAGEREF _Toc104307860 \h </w:instrText>
+              <w:instrText xml:space="preserve"> PAGEREF _Toc104545925 \h </w:instrText>
             </w:r>
             <w:r>
               <w:rPr>
@@ -1881,7 +1881,7 @@
               <w:lang w:eastAsia="it-IT"/>
             </w:rPr>
           </w:pPr>
-          <w:hyperlink w:anchor="_Toc104307861" w:history="1">
+          <w:hyperlink w:anchor="_Toc104545926" w:history="1">
             <w:r>
               <w:rPr>
                 <w:rStyle w:val="Collegamentoipertestuale"/>
@@ -1910,7 +1910,7 @@
                 <w:noProof/>
                 <w:webHidden/>
               </w:rPr>
-              <w:instrText xml:space="preserve"> PAGEREF _Toc104307861 \h </w:instrText>
+              <w:instrText xml:space="preserve"> PAGEREF _Toc104545926 \h </w:instrText>
             </w:r>
             <w:r>
               <w:rPr>
@@ -1953,7 +1953,7 @@
               <w:lang w:eastAsia="it-IT"/>
             </w:rPr>
           </w:pPr>
-          <w:hyperlink w:anchor="_Toc104307862" w:history="1">
+          <w:hyperlink w:anchor="_Toc104545927" w:history="1">
             <w:r>
               <w:rPr>
                 <w:rStyle w:val="Collegamentoipertestuale"/>
@@ -1980,7 +1980,7 @@
                 <w:noProof/>
                 <w:webHidden/>
               </w:rPr>
-              <w:instrText xml:space="preserve"> PAGEREF _Toc104307862 \h </w:instrText>
+              <w:instrText xml:space="preserve"> PAGEREF _Toc104545927 \h </w:instrText>
             </w:r>
             <w:r>
               <w:rPr>
@@ -2001,6 +2001,286 @@
                 <w:webHidden/>
               </w:rPr>
               <w:t>8</w:t>
+            </w:r>
+            <w:r>
+              <w:rPr>
+                <w:noProof/>
+                <w:webHidden/>
+              </w:rPr>
+              <w:fldChar w:fldCharType="end"/>
+            </w:r>
+          </w:hyperlink>
+        </w:p>
+        <w:p>
+          <w:pPr>
+            <w:pStyle w:val="Sommario2"/>
+            <w:tabs>
+              <w:tab w:val="right" w:leader="dot" w:pos="9628"/>
+            </w:tabs>
+            <w:rPr>
+              <w:rFonts w:eastAsiaTheme="minorEastAsia"/>
+              <w:noProof/>
+              <w:lang w:eastAsia="it-IT"/>
+            </w:rPr>
+          </w:pPr>
+          <w:hyperlink w:anchor="_Toc104545928" w:history="1">
+            <w:r>
+              <w:rPr>
+                <w:rStyle w:val="Collegamentoipertestuale"/>
+                <w:noProof/>
+              </w:rPr>
+              <w:t>Menù Interazione con Cliente</w:t>
+            </w:r>
+            <w:r>
+              <w:rPr>
+                <w:noProof/>
+                <w:webHidden/>
+              </w:rPr>
+              <w:tab/>
+            </w:r>
+            <w:r>
+              <w:rPr>
+                <w:noProof/>
+                <w:webHidden/>
+              </w:rPr>
+              <w:fldChar w:fldCharType="begin"/>
+            </w:r>
+            <w:r>
+              <w:rPr>
+                <w:noProof/>
+                <w:webHidden/>
+              </w:rPr>
+              <w:instrText xml:space="preserve"> PAGEREF _Toc104545928 \h </w:instrText>
+            </w:r>
+            <w:r>
+              <w:rPr>
+                <w:noProof/>
+                <w:webHidden/>
+              </w:rPr>
+            </w:r>
+            <w:r>
+              <w:rPr>
+                <w:noProof/>
+                <w:webHidden/>
+              </w:rPr>
+              <w:fldChar w:fldCharType="separate"/>
+            </w:r>
+            <w:r>
+              <w:rPr>
+                <w:noProof/>
+                <w:webHidden/>
+              </w:rPr>
+              <w:t>8</w:t>
+            </w:r>
+            <w:r>
+              <w:rPr>
+                <w:noProof/>
+                <w:webHidden/>
+              </w:rPr>
+              <w:fldChar w:fldCharType="end"/>
+            </w:r>
+          </w:hyperlink>
+        </w:p>
+        <w:p>
+          <w:pPr>
+            <w:pStyle w:val="Sommario2"/>
+            <w:tabs>
+              <w:tab w:val="right" w:leader="dot" w:pos="9628"/>
+            </w:tabs>
+            <w:rPr>
+              <w:rFonts w:eastAsiaTheme="minorEastAsia"/>
+              <w:noProof/>
+              <w:lang w:eastAsia="it-IT"/>
+            </w:rPr>
+          </w:pPr>
+          <w:hyperlink w:anchor="_Toc104545929" w:history="1">
+            <w:r>
+              <w:rPr>
+                <w:rStyle w:val="Collegamentoipertestuale"/>
+                <w:noProof/>
+              </w:rPr>
+              <w:t>Menù Magazzino</w:t>
+            </w:r>
+            <w:r>
+              <w:rPr>
+                <w:noProof/>
+                <w:webHidden/>
+              </w:rPr>
+              <w:tab/>
+            </w:r>
+            <w:r>
+              <w:rPr>
+                <w:noProof/>
+                <w:webHidden/>
+              </w:rPr>
+              <w:fldChar w:fldCharType="begin"/>
+            </w:r>
+            <w:r>
+              <w:rPr>
+                <w:noProof/>
+                <w:webHidden/>
+              </w:rPr>
+              <w:instrText xml:space="preserve"> PAGEREF _Toc104545929 \h </w:instrText>
+            </w:r>
+            <w:r>
+              <w:rPr>
+                <w:noProof/>
+                <w:webHidden/>
+              </w:rPr>
+            </w:r>
+            <w:r>
+              <w:rPr>
+                <w:noProof/>
+                <w:webHidden/>
+              </w:rPr>
+              <w:fldChar w:fldCharType="separate"/>
+            </w:r>
+            <w:r>
+              <w:rPr>
+                <w:noProof/>
+                <w:webHidden/>
+              </w:rPr>
+              <w:t>9</w:t>
+            </w:r>
+            <w:r>
+              <w:rPr>
+                <w:noProof/>
+                <w:webHidden/>
+              </w:rPr>
+              <w:fldChar w:fldCharType="end"/>
+            </w:r>
+          </w:hyperlink>
+        </w:p>
+        <w:p>
+          <w:pPr>
+            <w:pStyle w:val="Sommario2"/>
+            <w:tabs>
+              <w:tab w:val="right" w:leader="dot" w:pos="9628"/>
+            </w:tabs>
+            <w:rPr>
+              <w:rFonts w:eastAsiaTheme="minorEastAsia"/>
+              <w:noProof/>
+              <w:lang w:eastAsia="it-IT"/>
+            </w:rPr>
+          </w:pPr>
+          <w:hyperlink w:anchor="_Toc104545930" w:history="1">
+            <w:r>
+              <w:rPr>
+                <w:rStyle w:val="Collegamentoipertestuale"/>
+                <w:noProof/>
+              </w:rPr>
+              <w:t>Menù Negozio</w:t>
+            </w:r>
+            <w:r>
+              <w:rPr>
+                <w:noProof/>
+                <w:webHidden/>
+              </w:rPr>
+              <w:tab/>
+            </w:r>
+            <w:r>
+              <w:rPr>
+                <w:noProof/>
+                <w:webHidden/>
+              </w:rPr>
+              <w:fldChar w:fldCharType="begin"/>
+            </w:r>
+            <w:r>
+              <w:rPr>
+                <w:noProof/>
+                <w:webHidden/>
+              </w:rPr>
+              <w:instrText xml:space="preserve"> PAGEREF _Toc104545930 \h </w:instrText>
+            </w:r>
+            <w:r>
+              <w:rPr>
+                <w:noProof/>
+                <w:webHidden/>
+              </w:rPr>
+            </w:r>
+            <w:r>
+              <w:rPr>
+                <w:noProof/>
+                <w:webHidden/>
+              </w:rPr>
+              <w:fldChar w:fldCharType="separate"/>
+            </w:r>
+            <w:r>
+              <w:rPr>
+                <w:noProof/>
+                <w:webHidden/>
+              </w:rPr>
+              <w:t>9</w:t>
+            </w:r>
+            <w:r>
+              <w:rPr>
+                <w:noProof/>
+                <w:webHidden/>
+              </w:rPr>
+              <w:fldChar w:fldCharType="end"/>
+            </w:r>
+          </w:hyperlink>
+        </w:p>
+        <w:p>
+          <w:pPr>
+            <w:pStyle w:val="Sommario2"/>
+            <w:tabs>
+              <w:tab w:val="right" w:leader="dot" w:pos="9628"/>
+            </w:tabs>
+            <w:rPr>
+              <w:rFonts w:eastAsiaTheme="minorEastAsia"/>
+              <w:noProof/>
+              <w:lang w:eastAsia="it-IT"/>
+            </w:rPr>
+          </w:pPr>
+          <w:hyperlink w:anchor="_Toc104545931" w:history="1">
+            <w:r>
+              <w:rPr>
+                <w:rStyle w:val="Collegamentoipertestuale"/>
+                <w:noProof/>
+              </w:rPr>
+              <w:t>Menù Aiuto</w:t>
+            </w:r>
+            <w:r>
+              <w:rPr>
+                <w:noProof/>
+                <w:webHidden/>
+              </w:rPr>
+              <w:tab/>
+            </w:r>
+            <w:r>
+              <w:rPr>
+                <w:noProof/>
+                <w:webHidden/>
+              </w:rPr>
+              <w:fldChar w:fldCharType="begin"/>
+            </w:r>
+            <w:r>
+              <w:rPr>
+                <w:noProof/>
+                <w:webHidden/>
+              </w:rPr>
+              <w:instrText xml:space="preserve"> PAGEREF _Toc104545931 \h </w:instrText>
+            </w:r>
+            <w:r>
+              <w:rPr>
+                <w:noProof/>
+                <w:webHidden/>
+              </w:rPr>
+            </w:r>
+            <w:r>
+              <w:rPr>
+                <w:noProof/>
+                <w:webHidden/>
+              </w:rPr>
+              <w:fldChar w:fldCharType="separate"/>
+            </w:r>
+            <w:r>
+              <w:rPr>
+                <w:noProof/>
+                <w:webHidden/>
+              </w:rPr>
+              <w:t>9</w:t>
             </w:r>
             <w:r>
               <w:rPr>
@@ -2023,7 +2303,7 @@
               <w:lang w:eastAsia="it-IT"/>
             </w:rPr>
           </w:pPr>
-          <w:hyperlink w:anchor="_Toc104307863" w:history="1">
+          <w:hyperlink w:anchor="_Toc104545932" w:history="1">
             <w:r>
               <w:rPr>
                 <w:rStyle w:val="Collegamentoipertestuale"/>
@@ -2052,7 +2332,7 @@
                 <w:noProof/>
                 <w:webHidden/>
               </w:rPr>
-              <w:instrText xml:space="preserve"> PAGEREF _Toc104307863 \h </w:instrText>
+              <w:instrText xml:space="preserve"> PAGEREF _Toc104545932 \h </w:instrText>
             </w:r>
             <w:r>
               <w:rPr>
@@ -2072,7 +2352,7 @@
                 <w:noProof/>
                 <w:webHidden/>
               </w:rPr>
-              <w:t>8</w:t>
+              <w:t>9</w:t>
             </w:r>
             <w:r>
               <w:rPr>
@@ -2095,7 +2375,7 @@
               <w:lang w:eastAsia="it-IT"/>
             </w:rPr>
           </w:pPr>
-          <w:hyperlink w:anchor="_Toc104307864" w:history="1">
+          <w:hyperlink w:anchor="_Toc104545933" w:history="1">
             <w:r>
               <w:rPr>
                 <w:rStyle w:val="Collegamentoipertestuale"/>
@@ -2124,7 +2404,7 @@
                 <w:noProof/>
                 <w:webHidden/>
               </w:rPr>
-              <w:instrText xml:space="preserve"> PAGEREF _Toc104307864 \h </w:instrText>
+              <w:instrText xml:space="preserve"> PAGEREF _Toc104545933 \h </w:instrText>
             </w:r>
             <w:r>
               <w:rPr>
@@ -2144,7 +2424,7 @@
                 <w:noProof/>
                 <w:webHidden/>
               </w:rPr>
-              <w:t>8</w:t>
+              <w:t>9</w:t>
             </w:r>
             <w:r>
               <w:rPr>
@@ -2248,7 +2528,7 @@
           <w:color w:val="A8D08D" w:themeColor="accent6" w:themeTint="99"/>
         </w:rPr>
       </w:pPr>
-      <w:bookmarkStart w:id="2" w:name="_Toc104307844"/>
+      <w:bookmarkStart w:id="2" w:name="_Toc104545909"/>
       <w:r>
         <w:rPr>
           <w:rStyle w:val="Titolo1Carattere"/>
@@ -2271,7 +2551,7 @@
           <w:color w:val="385623" w:themeColor="accent6" w:themeShade="80"/>
         </w:rPr>
       </w:pPr>
-      <w:bookmarkStart w:id="3" w:name="_Toc104307845"/>
+      <w:bookmarkStart w:id="3" w:name="_Toc104545910"/>
       <w:r>
         <w:rPr>
           <w:rFonts w:cstheme="majorHAnsi"/>
@@ -2575,7 +2855,7 @@
       </w:pPr>
       <w:bookmarkStart w:id="4" w:name="_Toc101112573"/>
       <w:bookmarkStart w:id="5" w:name="_Toc103791889"/>
-      <w:bookmarkStart w:id="6" w:name="_Toc104307846"/>
+      <w:bookmarkStart w:id="6" w:name="_Toc104545911"/>
       <w:r>
         <w:rPr>
           <w:rFonts w:cstheme="majorHAnsi"/>
@@ -2803,7 +3083,7 @@
           <w:szCs w:val="26"/>
         </w:rPr>
       </w:pPr>
-      <w:bookmarkStart w:id="7" w:name="_Toc104307847"/>
+      <w:bookmarkStart w:id="7" w:name="_Toc104545912"/>
       <w:r>
         <w:rPr>
           <w:rStyle w:val="Titolo1Carattere"/>
@@ -2895,7 +3175,7 @@
           <w:szCs w:val="26"/>
         </w:rPr>
       </w:pPr>
-      <w:bookmarkStart w:id="8" w:name="_Toc104307848"/>
+      <w:bookmarkStart w:id="8" w:name="_Toc104545913"/>
       <w:r>
         <w:rPr>
           <w:rStyle w:val="Titolo1Carattere"/>
@@ -2962,6 +3242,7 @@
           <w:sz w:val="26"/>
           <w:szCs w:val="26"/>
         </w:rPr>
+        <w:lastRenderedPageBreak/>
         <w:t>Avviare con doppio click “Healthy Catering Setup”.</w:t>
       </w:r>
     </w:p>
@@ -3040,7 +3321,6 @@
           <w:sz w:val="26"/>
           <w:szCs w:val="26"/>
         </w:rPr>
-        <w:lastRenderedPageBreak/>
         <w:t>Accentare le clausole di informativa.</w:t>
       </w:r>
     </w:p>
@@ -3210,7 +3490,7 @@
           <w:color w:val="538135" w:themeColor="accent6" w:themeShade="BF"/>
         </w:rPr>
       </w:pPr>
-      <w:bookmarkStart w:id="9" w:name="_Toc104307849"/>
+      <w:bookmarkStart w:id="9" w:name="_Toc104545914"/>
       <w:r>
         <w:rPr>
           <w:b/>
@@ -3267,7 +3547,7 @@
           <w:color w:val="538135" w:themeColor="accent6" w:themeShade="BF"/>
         </w:rPr>
       </w:pPr>
-      <w:bookmarkStart w:id="10" w:name="_Toc104307850"/>
+      <w:bookmarkStart w:id="10" w:name="_Toc104545915"/>
       <w:r>
         <w:rPr>
           <w:b/>
@@ -3380,7 +3660,7 @@
           <w:color w:val="538135" w:themeColor="accent6" w:themeShade="BF"/>
         </w:rPr>
       </w:pPr>
-      <w:bookmarkStart w:id="11" w:name="_Toc104307851"/>
+      <w:bookmarkStart w:id="11" w:name="_Toc104545916"/>
       <w:r>
         <w:rPr>
           <w:rFonts w:cstheme="majorHAnsi"/>
@@ -3408,7 +3688,7 @@
           <w:color w:val="385623" w:themeColor="accent6" w:themeShade="80"/>
         </w:rPr>
       </w:pPr>
-      <w:bookmarkStart w:id="12" w:name="_Toc104307852"/>
+      <w:bookmarkStart w:id="12" w:name="_Toc104545917"/>
       <w:r>
         <w:rPr>
           <w:rStyle w:val="Titolo2Carattere"/>
@@ -3820,7 +4100,7 @@
         </w:rPr>
       </w:pPr>
       <w:bookmarkStart w:id="13" w:name="_Menu_Selezione_Modifica_1"/>
-      <w:bookmarkStart w:id="14" w:name="_Toc104307853"/>
+      <w:bookmarkStart w:id="14" w:name="_Toc104545918"/>
       <w:bookmarkEnd w:id="13"/>
       <w:r>
         <w:rPr>
@@ -3999,7 +4279,7 @@
         </w:rPr>
       </w:pPr>
       <w:bookmarkStart w:id="15" w:name="_Menu_Creazione_profilo"/>
-      <w:bookmarkStart w:id="16" w:name="_Toc104307854"/>
+      <w:bookmarkStart w:id="16" w:name="_Toc104545919"/>
       <w:bookmarkEnd w:id="15"/>
       <w:r>
         <w:rPr>
@@ -4148,7 +4428,7 @@
         </w:rPr>
       </w:pPr>
       <w:bookmarkStart w:id="18" w:name="_Classifica"/>
-      <w:bookmarkStart w:id="19" w:name="_Toc104307855"/>
+      <w:bookmarkStart w:id="19" w:name="_Toc104545920"/>
       <w:bookmarkEnd w:id="18"/>
       <w:r>
         <w:rPr>
@@ -4192,7 +4472,7 @@
         </w:rPr>
       </w:pPr>
       <w:bookmarkStart w:id="20" w:name="_Schermata_opzioni"/>
-      <w:bookmarkStart w:id="21" w:name="_Toc104307856"/>
+      <w:bookmarkStart w:id="21" w:name="_Toc104545921"/>
       <w:bookmarkEnd w:id="20"/>
       <w:r>
         <w:rPr>
@@ -4495,7 +4775,7 @@
         </w:rPr>
       </w:pPr>
       <w:bookmarkStart w:id="22" w:name="_Selezione_Livelli"/>
-      <w:bookmarkStart w:id="23" w:name="_Toc104307857"/>
+      <w:bookmarkStart w:id="23" w:name="_Toc104545922"/>
       <w:bookmarkEnd w:id="22"/>
       <w:r>
         <w:rPr>
@@ -4559,7 +4839,7 @@
           <w:color w:val="385623" w:themeColor="accent6" w:themeShade="80"/>
         </w:rPr>
       </w:pPr>
-      <w:bookmarkStart w:id="24" w:name="_Toc104307858"/>
+      <w:bookmarkStart w:id="24" w:name="_Toc104545923"/>
       <w:r>
         <w:rPr>
           <w:b/>
@@ -4676,7 +4956,7 @@
           <w:color w:val="385623" w:themeColor="accent6" w:themeShade="80"/>
         </w:rPr>
       </w:pPr>
-      <w:bookmarkStart w:id="25" w:name="_Toc104307859"/>
+      <w:bookmarkStart w:id="25" w:name="_Toc104545924"/>
       <w:r>
         <w:rPr>
           <w:color w:val="385623" w:themeColor="accent6" w:themeShade="80"/>
@@ -4694,7 +4974,9 @@
           <w:color w:val="385623" w:themeColor="accent6" w:themeShade="80"/>
         </w:rPr>
       </w:pPr>
-      <w:bookmarkStart w:id="26" w:name="_Toc104307860"/>
+      <w:bookmarkStart w:id="26" w:name="_Meccaniche_di_Gioco"/>
+      <w:bookmarkStart w:id="27" w:name="_Toc104545925"/>
+      <w:bookmarkEnd w:id="26"/>
       <w:r>
         <w:rPr>
           <w:b/>
@@ -4711,7 +4993,7 @@
         </w:rPr>
         <w:t>eccaniche di Gioco</w:t>
       </w:r>
-      <w:bookmarkEnd w:id="26"/>
+      <w:bookmarkEnd w:id="27"/>
     </w:p>
     <w:p>
       <w:pPr>
@@ -5260,7 +5542,7 @@
           <w:color w:val="385623" w:themeColor="accent6" w:themeShade="80"/>
         </w:rPr>
       </w:pPr>
-      <w:bookmarkStart w:id="27" w:name="_Toc104307861"/>
+      <w:bookmarkStart w:id="28" w:name="_Toc104545926"/>
       <w:r>
         <w:rPr>
           <w:rStyle w:val="Titolo1Carattere"/>
@@ -5270,7 +5552,7 @@
         </w:rPr>
         <w:t>Comandi</w:t>
       </w:r>
-      <w:bookmarkEnd w:id="27"/>
+      <w:bookmarkEnd w:id="28"/>
     </w:p>
     <w:p>
       <w:pPr>
@@ -5279,14 +5561,14 @@
           <w:color w:val="385623" w:themeColor="accent6" w:themeShade="80"/>
         </w:rPr>
       </w:pPr>
-      <w:bookmarkStart w:id="28" w:name="_Toc104307862"/>
+      <w:bookmarkStart w:id="29" w:name="_Toc104545927"/>
       <w:r>
         <w:rPr>
           <w:color w:val="385623" w:themeColor="accent6" w:themeShade="80"/>
         </w:rPr>
         <w:t>Comandi movimenti</w:t>
       </w:r>
-      <w:bookmarkEnd w:id="28"/>
+      <w:bookmarkEnd w:id="29"/>
     </w:p>
     <w:p>
       <w:pPr>
@@ -5768,12 +6050,20 @@
           <w:color w:val="385623" w:themeColor="accent6" w:themeShade="80"/>
         </w:rPr>
       </w:pPr>
+      <w:bookmarkStart w:id="30" w:name="_Toc104545928"/>
       <w:r>
         <w:rPr>
           <w:color w:val="385623" w:themeColor="accent6" w:themeShade="80"/>
         </w:rPr>
-        <w:t>Menù Ristorante</w:t>
-      </w:r>
+        <w:t xml:space="preserve">Menù </w:t>
+      </w:r>
+      <w:r>
+        <w:rPr>
+          <w:color w:val="385623" w:themeColor="accent6" w:themeShade="80"/>
+        </w:rPr>
+        <w:t>Interazione con Cliente</w:t>
+      </w:r>
+      <w:bookmarkEnd w:id="30"/>
     </w:p>
     <w:p>
       <w:pPr>
@@ -5792,17 +6082,46 @@
     </w:p>
     <w:p>
       <w:pPr>
-        <w:rPr>
-          <w:sz w:val="24"/>
-          <w:szCs w:val="24"/>
-        </w:rPr>
-      </w:pPr>
-      <w:r>
-        <w:rPr>
-          <w:sz w:val="24"/>
-          <w:szCs w:val="24"/>
-        </w:rPr>
-        <w:t xml:space="preserve">Nel menu ristorante è possibile visualizzare nella sezione destra del gioco il fascicolo sanitario del cliente, dove possono essere visualizzati </w:t>
+        <w:jc w:val="both"/>
+        <w:rPr>
+          <w:sz w:val="24"/>
+          <w:szCs w:val="24"/>
+        </w:rPr>
+      </w:pPr>
+      <w:r>
+        <w:rPr>
+          <w:sz w:val="24"/>
+          <w:szCs w:val="24"/>
+        </w:rPr>
+        <w:t xml:space="preserve">Nel menu </w:t>
+      </w:r>
+      <w:r>
+        <w:rPr>
+          <w:sz w:val="24"/>
+          <w:szCs w:val="24"/>
+        </w:rPr>
+        <w:t>interazione con il cliente,</w:t>
+      </w:r>
+      <w:r>
+        <w:rPr>
+          <w:sz w:val="24"/>
+          <w:szCs w:val="24"/>
+        </w:rPr>
+        <w:t xml:space="preserve"> è possibile visualizzare nella sezione destra del gioco il fascicolo sanitario del</w:t>
+      </w:r>
+      <w:r>
+        <w:rPr>
+          <w:sz w:val="24"/>
+          <w:szCs w:val="24"/>
+        </w:rPr>
+        <w:t>l’acquirente</w:t>
+      </w:r>
+      <w:r>
+        <w:rPr>
+          <w:sz w:val="24"/>
+          <w:szCs w:val="24"/>
+        </w:rPr>
+        <w:t xml:space="preserve">, dove possono essere visualizzati </w:t>
       </w:r>
       <w:r>
         <w:rPr>
@@ -5819,6 +6138,7 @@
           <w:ilvl w:val="0"/>
           <w:numId w:val="30"/>
         </w:numPr>
+        <w:jc w:val="both"/>
         <w:rPr>
           <w:sz w:val="24"/>
           <w:szCs w:val="24"/>
@@ -5839,6 +6159,7 @@
           <w:ilvl w:val="0"/>
           <w:numId w:val="30"/>
         </w:numPr>
+        <w:jc w:val="both"/>
         <w:rPr>
           <w:sz w:val="24"/>
           <w:szCs w:val="24"/>
@@ -5859,6 +6180,7 @@
           <w:ilvl w:val="0"/>
           <w:numId w:val="30"/>
         </w:numPr>
+        <w:jc w:val="both"/>
         <w:rPr>
           <w:sz w:val="24"/>
           <w:szCs w:val="24"/>
@@ -5874,6 +6196,7 @@
     </w:p>
     <w:p>
       <w:pPr>
+        <w:jc w:val="both"/>
         <w:rPr>
           <w:sz w:val="24"/>
           <w:szCs w:val="24"/>
@@ -5897,6 +6220,7 @@
     </w:p>
     <w:p>
       <w:pPr>
+        <w:jc w:val="both"/>
         <w:rPr>
           <w:sz w:val="24"/>
           <w:szCs w:val="24"/>
@@ -5912,6 +6236,7 @@
     </w:p>
     <w:p>
       <w:pPr>
+        <w:jc w:val="both"/>
         <w:rPr>
           <w:sz w:val="24"/>
           <w:szCs w:val="24"/>
@@ -5934,45 +6259,231 @@
     </w:p>
     <w:p>
       <w:pPr>
+        <w:jc w:val="both"/>
+        <w:rPr>
+          <w:sz w:val="24"/>
+          <w:szCs w:val="24"/>
+        </w:rPr>
+      </w:pPr>
+      <w:r>
+        <w:rPr>
+          <w:sz w:val="24"/>
+          <w:szCs w:val="24"/>
+        </w:rPr>
+        <w:t xml:space="preserve">Una volta servito un piatto, in automatico viene aggiornato il counter del denaro del giocatore e del suo punteggio. In base alla scelta adoperata sarà possibile ricevere un </w:t>
+      </w:r>
+      <w:hyperlink w:anchor="_Meccaniche_di_Gioco" w:history="1">
+        <w:r>
+          <w:rPr>
+            <w:rStyle w:val="Collegamentoipertestuale"/>
+            <w:sz w:val="24"/>
+            <w:szCs w:val="24"/>
+          </w:rPr>
+          <w:t>bonus</w:t>
+        </w:r>
+      </w:hyperlink>
+      <w:r>
+        <w:rPr>
+          <w:sz w:val="24"/>
+          <w:szCs w:val="24"/>
+        </w:rPr>
+        <w:t xml:space="preserve"> o un </w:t>
+      </w:r>
+      <w:proofErr w:type="spellStart"/>
+      <w:r>
+        <w:rPr>
+          <w:sz w:val="24"/>
+          <w:szCs w:val="24"/>
+        </w:rPr>
+        <w:t>malus</w:t>
+      </w:r>
+      <w:proofErr w:type="spellEnd"/>
+      <w:r>
+        <w:rPr>
+          <w:sz w:val="24"/>
+          <w:szCs w:val="24"/>
+        </w:rPr>
+        <w:t xml:space="preserve"> relativo al denaro e/o punteggio.</w:t>
+      </w:r>
+    </w:p>
+    <w:p>
+      <w:pPr>
+        <w:rPr>
+          <w:rFonts w:cstheme="majorHAnsi"/>
+          <w:b/>
+          <w:bCs/>
+          <w:color w:val="538135" w:themeColor="accent6" w:themeShade="BF"/>
+          <w:sz w:val="26"/>
+          <w:szCs w:val="26"/>
+        </w:rPr>
+      </w:pPr>
+      <w:r>
+        <w:rPr>
+          <w:rFonts w:cstheme="majorHAnsi"/>
+          <w:b/>
+          <w:bCs/>
+          <w:color w:val="538135" w:themeColor="accent6" w:themeShade="BF"/>
+          <w:sz w:val="26"/>
+          <w:szCs w:val="26"/>
+        </w:rPr>
+        <w:t>Nota Bene!</w:t>
+      </w:r>
+    </w:p>
+    <w:p>
+      <w:pPr>
+        <w:jc w:val="both"/>
+        <w:rPr>
+          <w:sz w:val="24"/>
+          <w:szCs w:val="24"/>
+        </w:rPr>
+      </w:pPr>
+      <w:r>
+        <w:rPr>
+          <w:sz w:val="24"/>
+          <w:szCs w:val="24"/>
+        </w:rPr>
+        <w:t>Se viene servito un piatto non idoneo, il giocatore riceverà in ogni caso il pagamento del piatto servito senza alcun bonus ed il punteggio potrà scendere in negativo in base alla scelta effettuata.</w:t>
+      </w:r>
+    </w:p>
+    <w:p>
+      <w:pPr>
         <w:pStyle w:val="Titolo2"/>
         <w:rPr>
           <w:color w:val="385623" w:themeColor="accent6" w:themeShade="80"/>
         </w:rPr>
       </w:pPr>
+      <w:bookmarkStart w:id="31" w:name="_Toc104545929"/>
       <w:r>
         <w:rPr>
           <w:color w:val="385623" w:themeColor="accent6" w:themeShade="80"/>
         </w:rPr>
+        <w:t>Menù Magazzino</w:t>
+      </w:r>
+      <w:bookmarkEnd w:id="31"/>
+    </w:p>
+    <w:p>
+      <w:pPr>
+        <w:rPr>
+          <w:sz w:val="24"/>
+          <w:szCs w:val="24"/>
+        </w:rPr>
+      </w:pPr>
+      <w:r>
+        <w:rPr>
+          <w:sz w:val="24"/>
+          <w:szCs w:val="24"/>
+        </w:rPr>
+        <w:t xml:space="preserve">[IMMAGINE MENU </w:t>
+      </w:r>
+      <w:r>
+        <w:rPr>
+          <w:sz w:val="24"/>
+          <w:szCs w:val="24"/>
+        </w:rPr>
+        <w:t>MAGAZZINO</w:t>
+      </w:r>
+      <w:r>
+        <w:rPr>
+          <w:sz w:val="24"/>
+          <w:szCs w:val="24"/>
+        </w:rPr>
+        <w:t>]</w:t>
+      </w:r>
+    </w:p>
+    <w:p>
+      <w:pPr>
+        <w:jc w:val="both"/>
+      </w:pPr>
+      <w:r>
+        <w:t xml:space="preserve">Nel menu del magazzino, accessibile dal magazzino all’interno del ristorante, sarà possibile visionare gli ingredienti disponibili e le loro quantità. </w:t>
+      </w:r>
+    </w:p>
+    <w:p>
+      <w:pPr>
+        <w:pStyle w:val="Titolo2"/>
+        <w:rPr>
+          <w:color w:val="385623" w:themeColor="accent6" w:themeShade="80"/>
+        </w:rPr>
+      </w:pPr>
+      <w:bookmarkStart w:id="32" w:name="_Toc104545930"/>
+      <w:r>
+        <w:rPr>
+          <w:color w:val="385623" w:themeColor="accent6" w:themeShade="80"/>
+        </w:rPr>
+        <w:t>Menù Negozio</w:t>
+      </w:r>
+      <w:bookmarkEnd w:id="32"/>
+    </w:p>
+    <w:p>
+      <w:pPr>
+        <w:rPr>
+          <w:sz w:val="24"/>
+          <w:szCs w:val="24"/>
+        </w:rPr>
+      </w:pPr>
+      <w:r>
+        <w:rPr>
+          <w:sz w:val="24"/>
+          <w:szCs w:val="24"/>
+        </w:rPr>
+        <w:t xml:space="preserve">[IMMAGINE MENU </w:t>
+      </w:r>
+      <w:r>
+        <w:rPr>
+          <w:sz w:val="24"/>
+          <w:szCs w:val="24"/>
+        </w:rPr>
+        <w:t>NEGOZIO</w:t>
+      </w:r>
+      <w:r>
+        <w:rPr>
+          <w:sz w:val="24"/>
+          <w:szCs w:val="24"/>
+        </w:rPr>
+        <w:t>]</w:t>
+      </w:r>
+    </w:p>
+    <w:p>
+      <w:pPr>
+        <w:jc w:val="both"/>
+      </w:pPr>
+      <w:r>
+        <w:t>Per acquistare nuovi ingredienti, il giocatore deve recarsi al negozio e interagendo con il venditore è possibile acquistare gli ingredienti desiderati dall’apposito menu. In particolare, nel menu sarà possibile visionare l’immagine dell’ingrediente, il nome ed il costo ed infine tutti i piatti realizzabili con quell’ingrediente. Per acquistare un ingrediente, basterà cliccare sul bottone relativo e confermare eventualmente l’acquisto. Una volta acquistato un ingrediente</w:t>
+      </w:r>
+      <w:r>
+        <w:t>, esso in automatico sarà aggiunto al magazzino.</w:t>
+      </w:r>
+    </w:p>
+    <w:p>
+      <w:pPr>
+        <w:pStyle w:val="Titolo2"/>
+        <w:rPr>
+          <w:color w:val="385623" w:themeColor="accent6" w:themeShade="80"/>
+        </w:rPr>
+      </w:pPr>
+      <w:bookmarkStart w:id="33" w:name="_Toc104545931"/>
+      <w:r>
+        <w:rPr>
+          <w:color w:val="385623" w:themeColor="accent6" w:themeShade="80"/>
+        </w:rPr>
         <w:t xml:space="preserve">Menù </w:t>
       </w:r>
       <w:r>
         <w:rPr>
           <w:color w:val="385623" w:themeColor="accent6" w:themeShade="80"/>
         </w:rPr>
-        <w:t>Magazzino</w:t>
-      </w:r>
-    </w:p>
-    <w:p>
-      <w:pPr>
-        <w:pStyle w:val="Titolo2"/>
-        <w:rPr>
-          <w:color w:val="385623" w:themeColor="accent6" w:themeShade="80"/>
-        </w:rPr>
-      </w:pPr>
-      <w:r>
-        <w:rPr>
-          <w:color w:val="385623" w:themeColor="accent6" w:themeShade="80"/>
-        </w:rPr>
-        <w:t xml:space="preserve">Menù </w:t>
-      </w:r>
-      <w:r>
-        <w:rPr>
-          <w:color w:val="385623" w:themeColor="accent6" w:themeShade="80"/>
-        </w:rPr>
-        <w:t>Negozio</w:t>
-      </w:r>
-    </w:p>
-    <w:p/>
+        <w:t>Aiuto</w:t>
+      </w:r>
+      <w:bookmarkEnd w:id="33"/>
+    </w:p>
+    <w:p>
+      <w:pPr>
+        <w:jc w:val="both"/>
+      </w:pPr>
+      <w:r>
+        <w:t>In caso di bisogna, è possibile visionare il menu di aiuto per visionare un riassunto di tutte le spiegazioni delle meccaniche di gioco.</w:t>
+      </w:r>
+    </w:p>
     <w:p>
       <w:pPr>
         <w:rPr>
@@ -5991,7 +6502,7 @@
           <w:szCs w:val="26"/>
         </w:rPr>
       </w:pPr>
-      <w:bookmarkStart w:id="29" w:name="_Toc104307863"/>
+      <w:bookmarkStart w:id="34" w:name="_Toc104545932"/>
       <w:r>
         <w:rPr>
           <w:rStyle w:val="Titolo1Carattere"/>
@@ -6001,7 +6512,7 @@
         </w:rPr>
         <w:t>Insegnamenti</w:t>
       </w:r>
-      <w:bookmarkEnd w:id="29"/>
+      <w:bookmarkEnd w:id="34"/>
     </w:p>
     <w:p>
       <w:pPr>
@@ -6126,7 +6637,7 @@
           <w:szCs w:val="26"/>
         </w:rPr>
       </w:pPr>
-      <w:bookmarkStart w:id="30" w:name="_Toc104307864"/>
+      <w:bookmarkStart w:id="35" w:name="_Toc104545933"/>
       <w:r>
         <w:rPr>
           <w:rStyle w:val="Titolo1Carattere"/>
@@ -6145,7 +6656,7 @@
         </w:rPr>
         <w:t xml:space="preserve"> alla comprensione degli argomenti trattati</w:t>
       </w:r>
-      <w:bookmarkEnd w:id="30"/>
+      <w:bookmarkEnd w:id="35"/>
     </w:p>
     <w:p>
       <w:pPr>
@@ -10167,7 +10678,7 @@
   <w:style w:type="paragraph" w:default="1" w:styleId="Normale">
     <w:name w:val="Normal"/>
     <w:qFormat/>
-    <w:rsid w:val="001108B8"/>
+    <w:rsid w:val="00BD673F"/>
   </w:style>
   <w:style w:type="paragraph" w:styleId="Titolo1">
     <w:name w:val="heading 1"/>

</xml_diff>

<commit_message>
Sistemata ed aggiornata sezione meccaniche di gioco
</commit_message>
<xml_diff>
--- a/doc/pianificazione/Manuale Utente Heatlhy Catering.docx
+++ b/doc/pianificazione/Manuale Utente Heatlhy Catering.docx
@@ -2746,19 +2746,11 @@
         </w:rPr>
         <w:t xml:space="preserve">240 o superiori </w:t>
       </w:r>
-      <w:proofErr w:type="spellStart"/>
-      <w:r>
-        <w:rPr>
-          <w:rFonts w:cstheme="minorHAnsi"/>
-        </w:rPr>
-        <w:t>Aspect</w:t>
-      </w:r>
-      <w:proofErr w:type="spellEnd"/>
-      <w:r>
-        <w:rPr>
-          <w:rFonts w:cstheme="minorHAnsi"/>
-        </w:rPr>
-        <w:t xml:space="preserve"> Ratio: 4:3 e/o 16:9</w:t>
+      <w:r>
+        <w:rPr>
+          <w:rFonts w:cstheme="minorHAnsi"/>
+        </w:rPr>
+        <w:t>Aspect Ratio: 4:3 e/o 16:9</w:t>
       </w:r>
     </w:p>
     <w:p>
@@ -2982,19 +2974,11 @@
         </w:rPr>
         <w:t xml:space="preserve">Risoluzione: 1920x1080 o superiori </w:t>
       </w:r>
-      <w:proofErr w:type="spellStart"/>
-      <w:r>
-        <w:rPr>
-          <w:rFonts w:cstheme="minorHAnsi"/>
-        </w:rPr>
-        <w:t>Aspect</w:t>
-      </w:r>
-      <w:proofErr w:type="spellEnd"/>
-      <w:r>
-        <w:rPr>
-          <w:rFonts w:cstheme="minorHAnsi"/>
-        </w:rPr>
-        <w:t xml:space="preserve"> Ratio: 4:3 e/o 16:9</w:t>
+      <w:r>
+        <w:rPr>
+          <w:rFonts w:cstheme="minorHAnsi"/>
+        </w:rPr>
+        <w:t>Aspect Ratio: 4:3 e/o 16:9</w:t>
       </w:r>
     </w:p>
     <w:p>
@@ -3113,25 +3097,7 @@
           <w:sz w:val="24"/>
           <w:szCs w:val="24"/>
         </w:rPr>
-        <w:t xml:space="preserve">Il </w:t>
-      </w:r>
-      <w:proofErr w:type="spellStart"/>
-      <w:r>
-        <w:rPr>
-          <w:rFonts w:cstheme="minorHAnsi"/>
-          <w:sz w:val="24"/>
-          <w:szCs w:val="24"/>
-        </w:rPr>
-        <w:t>Serius</w:t>
-      </w:r>
-      <w:proofErr w:type="spellEnd"/>
-      <w:r>
-        <w:rPr>
-          <w:rFonts w:cstheme="minorHAnsi"/>
-          <w:sz w:val="24"/>
-          <w:szCs w:val="24"/>
-        </w:rPr>
-        <w:t xml:space="preserve"> Game </w:t>
+        <w:t xml:space="preserve">Il Serius Game </w:t>
       </w:r>
       <w:r>
         <w:rPr>
@@ -3572,23 +3538,7 @@
           <w:sz w:val="24"/>
           <w:szCs w:val="24"/>
         </w:rPr>
-        <w:t xml:space="preserve">Il tuo lontano zio, che non sentivi da tempo, ha deciso di </w:t>
-      </w:r>
-      <w:proofErr w:type="spellStart"/>
-      <w:r>
-        <w:rPr>
-          <w:sz w:val="24"/>
-          <w:szCs w:val="24"/>
-        </w:rPr>
-        <w:t>lasciartə</w:t>
-      </w:r>
-      <w:proofErr w:type="spellEnd"/>
-      <w:r>
-        <w:rPr>
-          <w:sz w:val="24"/>
-          <w:szCs w:val="24"/>
-        </w:rPr>
-        <w:t xml:space="preserve"> la gestione del suo ristorante, perché ormai non ha più l’età e le forze per continuare. Può sembrare un lavoro facile, ma tuo zio ti ha avvisato, “Se </w:t>
+        <w:t xml:space="preserve">Il tuo lontano zio, che non sentivi da tempo, ha deciso di lasciartə la gestione del suo ristorante, perché ormai non ha più l’età e le forze per continuare. Può sembrare un lavoro facile, ma tuo zio ti ha avvisato, “Se </w:t>
       </w:r>
       <w:r>
         <w:rPr>
@@ -4583,15 +4533,7 @@
         </w:numPr>
       </w:pPr>
       <w:r>
-        <w:t>Il V-</w:t>
-      </w:r>
-      <w:proofErr w:type="spellStart"/>
-      <w:r>
-        <w:t>Synch</w:t>
-      </w:r>
-      <w:proofErr w:type="spellEnd"/>
-      <w:r>
-        <w:t>.</w:t>
+        <w:t>Il V-Synch.</w:t>
       </w:r>
     </w:p>
     <w:p>
@@ -4603,15 +4545,7 @@
         </w:numPr>
       </w:pPr>
       <w:r>
-        <w:t xml:space="preserve">Il </w:t>
-      </w:r>
-      <w:proofErr w:type="spellStart"/>
-      <w:r>
-        <w:t>framerate</w:t>
-      </w:r>
-      <w:proofErr w:type="spellEnd"/>
-      <w:r>
-        <w:t xml:space="preserve"> Libero.</w:t>
+        <w:t>Il framerate Libero.</w:t>
       </w:r>
     </w:p>
     <w:p>
@@ -4670,13 +4604,8 @@
           <w:numId w:val="25"/>
         </w:numPr>
       </w:pPr>
-      <w:proofErr w:type="spellStart"/>
-      <w:r>
-        <w:t>Tritanopia</w:t>
-      </w:r>
-      <w:proofErr w:type="spellEnd"/>
-      <w:r>
-        <w:t>.</w:t>
+      <w:r>
+        <w:t>Tritanopia.</w:t>
       </w:r>
     </w:p>
     <w:p>
@@ -4705,14 +4634,12 @@
         </w:rPr>
         <w:t xml:space="preserve">È possibile modificare il </w:t>
       </w:r>
-      <w:proofErr w:type="spellStart"/>
       <w:r>
         <w:rPr>
           <w:rFonts w:ascii="Segoe UI Symbol" w:hAnsi="Segoe UI Symbol"/>
         </w:rPr>
         <w:t>Fov</w:t>
       </w:r>
-      <w:proofErr w:type="spellEnd"/>
       <w:r>
         <w:rPr>
           <w:rFonts w:ascii="Segoe UI Symbol" w:hAnsi="Segoe UI Symbol"/>
@@ -5034,15 +4961,23 @@
           <w:sz w:val="24"/>
           <w:szCs w:val="24"/>
         </w:rPr>
-        <w:t>,</w:t>
-      </w:r>
-      <w:r>
-        <w:rPr>
-          <w:rFonts w:cstheme="minorHAnsi"/>
-          <w:sz w:val="24"/>
-          <w:szCs w:val="24"/>
-        </w:rPr>
-        <w:t xml:space="preserve"> nel ristorante si presenteranno i clienti e il giocatore dovrà servirli.</w:t>
+        <w:t>.</w:t>
+      </w:r>
+      <w:r>
+        <w:rPr>
+          <w:rFonts w:cstheme="minorHAnsi"/>
+          <w:sz w:val="24"/>
+          <w:szCs w:val="24"/>
+        </w:rPr>
+        <w:t xml:space="preserve"> </w:t>
+      </w:r>
+      <w:r>
+        <w:rPr>
+          <w:rFonts w:cstheme="minorHAnsi"/>
+          <w:sz w:val="24"/>
+          <w:szCs w:val="24"/>
+        </w:rPr>
+        <w:t>In quest’ultimo luogo, si presenteranno gli acquirenti, che il player dovrà servire.</w:t>
       </w:r>
     </w:p>
     <w:p>
@@ -5076,18 +5011,32 @@
           <w:sz w:val="24"/>
           <w:szCs w:val="24"/>
         </w:rPr>
-        <w:t xml:space="preserve"> quindi scegliere dalla lista quanto richiesto dal cliente; in seguito, verrà generata una lista di piatti ordinati, dal più affine al meno affine, in base alle patologie e alla dieta del cliente, e a parità di affinità in base al costoEco e nutriScore (e in base alla posizione del piatto scelto dal giocatore in questa lista) verrà assegnato un punteggio.</w:t>
-      </w:r>
-    </w:p>
-    <w:p>
-      <w:pPr>
-        <w:jc w:val="both"/>
-        <w:rPr>
-          <w:rFonts w:cstheme="minorHAnsi"/>
-          <w:sz w:val="24"/>
-          <w:szCs w:val="24"/>
-        </w:rPr>
-      </w:pPr>
+        <w:t xml:space="preserve"> quindi scegliere </w:t>
+      </w:r>
+      <w:r>
+        <w:rPr>
+          <w:rFonts w:cstheme="minorHAnsi"/>
+          <w:sz w:val="24"/>
+          <w:szCs w:val="24"/>
+        </w:rPr>
+        <w:t>da una</w:t>
+      </w:r>
+      <w:r>
+        <w:rPr>
+          <w:rFonts w:cstheme="minorHAnsi"/>
+          <w:sz w:val="24"/>
+          <w:szCs w:val="24"/>
+        </w:rPr>
+        <w:t xml:space="preserve"> lista</w:t>
+      </w:r>
+      <w:r>
+        <w:rPr>
+          <w:rFonts w:cstheme="minorHAnsi"/>
+          <w:sz w:val="24"/>
+          <w:szCs w:val="24"/>
+        </w:rPr>
+        <w:t xml:space="preserve"> di piatti disponibili e realizzabili con gli ingredienti presenti nel magazzino, un piatto che rispecchi la dieta del cliente e che sia compatibile con le patologie di quest’ultimo. Il player una volta servino il piatto riceve il suo compenso in denaro ed un punteggio. </w:t>
+      </w:r>
       <w:r>
         <w:rPr>
           <w:rFonts w:cstheme="minorHAnsi"/>
@@ -5250,7 +5199,6 @@
           <w:sz w:val="24"/>
           <w:szCs w:val="24"/>
         </w:rPr>
-        <w:lastRenderedPageBreak/>
         <w:t>bonus nutriScore = in base al nutriScore:</w:t>
       </w:r>
     </w:p>
@@ -5275,6 +5223,7 @@
           <w:sz w:val="24"/>
           <w:szCs w:val="24"/>
         </w:rPr>
+        <w:lastRenderedPageBreak/>
         <w:t xml:space="preserve">A = + 10 % </w:t>
       </w:r>
     </w:p>
@@ -5534,6 +5483,24 @@
           <w:szCs w:val="24"/>
         </w:rPr>
         <w:t>Il giocatore deve tener traccia dell’inventario del proprio ristorante ed eventualmente fare rifornimento di ingredienti dal negozio utilizzando il denaro guadagnato.</w:t>
+      </w:r>
+    </w:p>
+    <w:p>
+      <w:pPr>
+        <w:jc w:val="both"/>
+        <w:rPr>
+          <w:rFonts w:cstheme="minorHAnsi"/>
+          <w:sz w:val="24"/>
+          <w:szCs w:val="24"/>
+        </w:rPr>
+      </w:pPr>
+      <w:r>
+        <w:rPr>
+          <w:rFonts w:cstheme="minorHAnsi"/>
+          <w:sz w:val="24"/>
+          <w:szCs w:val="24"/>
+        </w:rPr>
+        <w:t>Una volta raggiunti tutti gli obbiettivi del livello selezionato, la partita sarà considerata conclusa.</w:t>
       </w:r>
     </w:p>
     <w:p>
@@ -6287,23 +6254,7 @@
           <w:sz w:val="24"/>
           <w:szCs w:val="24"/>
         </w:rPr>
-        <w:t xml:space="preserve"> o un </w:t>
-      </w:r>
-      <w:proofErr w:type="spellStart"/>
-      <w:r>
-        <w:rPr>
-          <w:sz w:val="24"/>
-          <w:szCs w:val="24"/>
-        </w:rPr>
-        <w:t>malus</w:t>
-      </w:r>
-      <w:proofErr w:type="spellEnd"/>
-      <w:r>
-        <w:rPr>
-          <w:sz w:val="24"/>
-          <w:szCs w:val="24"/>
-        </w:rPr>
-        <w:t xml:space="preserve"> relativo al denaro e/o punteggio.</w:t>
+        <w:t xml:space="preserve"> o un malus relativo al denaro e/o punteggio.</w:t>
       </w:r>
     </w:p>
     <w:p>
@@ -6426,21 +6377,7 @@
           <w:sz w:val="24"/>
           <w:szCs w:val="24"/>
         </w:rPr>
-        <w:t xml:space="preserve">[IMMAGINE MENU </w:t>
-      </w:r>
-      <w:r>
-        <w:rPr>
-          <w:sz w:val="24"/>
-          <w:szCs w:val="24"/>
-        </w:rPr>
-        <w:t>NEGOZIO</w:t>
-      </w:r>
-      <w:r>
-        <w:rPr>
-          <w:sz w:val="24"/>
-          <w:szCs w:val="24"/>
-        </w:rPr>
-        <w:t>]</w:t>
+        <w:t>[IMMAGINE MENU NEGOZIO]</w:t>
       </w:r>
     </w:p>
     <w:p>
@@ -6466,13 +6403,7 @@
         <w:rPr>
           <w:color w:val="385623" w:themeColor="accent6" w:themeShade="80"/>
         </w:rPr>
-        <w:t xml:space="preserve">Menù </w:t>
-      </w:r>
-      <w:r>
-        <w:rPr>
-          <w:color w:val="385623" w:themeColor="accent6" w:themeShade="80"/>
-        </w:rPr>
-        <w:t>Aiuto</w:t>
+        <w:t>Menù Aiuto</w:t>
       </w:r>
       <w:bookmarkEnd w:id="33"/>
     </w:p>
@@ -6789,13 +6720,8 @@
         <w:szCs w:val="24"/>
       </w:rPr>
     </w:pPr>
-    <w:proofErr w:type="spellStart"/>
     <w:r>
-      <w:t>Heathy</w:t>
-    </w:r>
-    <w:proofErr w:type="spellEnd"/>
-    <w:r>
-      <w:t xml:space="preserve"> Catering</w:t>
+      <w:t>Heathy Catering</w:t>
     </w:r>
     <w:r>
       <w:t xml:space="preserve"> – Manuale utente</w:t>
@@ -6932,14 +6858,12 @@
         <w:rFonts w:ascii="Garamond" w:hAnsi="Garamond"/>
       </w:rPr>
     </w:pPr>
-    <w:proofErr w:type="spellStart"/>
     <w:r>
       <w:rPr>
         <w:rFonts w:ascii="Garamond" w:hAnsi="Garamond"/>
       </w:rPr>
       <w:t>CdS</w:t>
     </w:r>
-    <w:proofErr w:type="spellEnd"/>
     <w:r>
       <w:rPr>
         <w:rFonts w:ascii="Garamond" w:hAnsi="Garamond"/>

</xml_diff>

<commit_message>
Rifinitura del testo scritto
</commit_message>
<xml_diff>
--- a/doc/pianificazione/Manuale Utente Heatlhy Catering.docx
+++ b/doc/pianificazione/Manuale Utente Heatlhy Catering.docx
@@ -18,7 +18,7 @@
           <w:rFonts w:asciiTheme="minorHAnsi" w:hAnsiTheme="minorHAnsi" w:cstheme="minorHAnsi"/>
         </w:rPr>
       </w:pPr>
-      <w:bookmarkStart w:id="1" w:name="_Toc104545908"/>
+      <w:bookmarkStart w:id="1" w:name="_Toc104546902"/>
       <w:bookmarkEnd w:id="0"/>
       <w:r>
         <w:rPr>
@@ -582,7 +582,7 @@
             </w:rPr>
             <w:fldChar w:fldCharType="separate"/>
           </w:r>
-          <w:hyperlink w:anchor="_Toc104545908" w:history="1">
+          <w:hyperlink w:anchor="_Toc104546902" w:history="1">
             <w:r>
               <w:rPr>
                 <w:rStyle w:val="Collegamentoipertestuale"/>
@@ -610,7 +610,7 @@
                 <w:noProof/>
                 <w:webHidden/>
               </w:rPr>
-              <w:instrText xml:space="preserve"> PAGEREF _Toc104545908 \h </w:instrText>
+              <w:instrText xml:space="preserve"> PAGEREF _Toc104546902 \h </w:instrText>
             </w:r>
             <w:r>
               <w:rPr>
@@ -653,7 +653,7 @@
               <w:lang w:eastAsia="it-IT"/>
             </w:rPr>
           </w:pPr>
-          <w:hyperlink w:anchor="_Toc104545909" w:history="1">
+          <w:hyperlink w:anchor="_Toc104546903" w:history="1">
             <w:r>
               <w:rPr>
                 <w:rStyle w:val="Collegamentoipertestuale"/>
@@ -683,7 +683,7 @@
                 <w:noProof/>
                 <w:webHidden/>
               </w:rPr>
-              <w:instrText xml:space="preserve"> PAGEREF _Toc104545909 \h </w:instrText>
+              <w:instrText xml:space="preserve"> PAGEREF _Toc104546903 \h </w:instrText>
             </w:r>
             <w:r>
               <w:rPr>
@@ -726,7 +726,7 @@
               <w:lang w:eastAsia="it-IT"/>
             </w:rPr>
           </w:pPr>
-          <w:hyperlink w:anchor="_Toc104545910" w:history="1">
+          <w:hyperlink w:anchor="_Toc104546904" w:history="1">
             <w:r>
               <w:rPr>
                 <w:rStyle w:val="Collegamentoipertestuale"/>
@@ -756,7 +756,7 @@
                 <w:noProof/>
                 <w:webHidden/>
               </w:rPr>
-              <w:instrText xml:space="preserve"> PAGEREF _Toc104545910 \h </w:instrText>
+              <w:instrText xml:space="preserve"> PAGEREF _Toc104546904 \h </w:instrText>
             </w:r>
             <w:r>
               <w:rPr>
@@ -799,7 +799,7 @@
               <w:lang w:eastAsia="it-IT"/>
             </w:rPr>
           </w:pPr>
-          <w:hyperlink w:anchor="_Toc104545911" w:history="1">
+          <w:hyperlink w:anchor="_Toc104546905" w:history="1">
             <w:r>
               <w:rPr>
                 <w:rStyle w:val="Collegamentoipertestuale"/>
@@ -829,7 +829,7 @@
                 <w:noProof/>
                 <w:webHidden/>
               </w:rPr>
-              <w:instrText xml:space="preserve"> PAGEREF _Toc104545911 \h </w:instrText>
+              <w:instrText xml:space="preserve"> PAGEREF _Toc104546905 \h </w:instrText>
             </w:r>
             <w:r>
               <w:rPr>
@@ -872,7 +872,7 @@
               <w:lang w:eastAsia="it-IT"/>
             </w:rPr>
           </w:pPr>
-          <w:hyperlink w:anchor="_Toc104545912" w:history="1">
+          <w:hyperlink w:anchor="_Toc104546906" w:history="1">
             <w:r>
               <w:rPr>
                 <w:rStyle w:val="Collegamentoipertestuale"/>
@@ -902,7 +902,7 @@
                 <w:noProof/>
                 <w:webHidden/>
               </w:rPr>
-              <w:instrText xml:space="preserve"> PAGEREF _Toc104545912 \h </w:instrText>
+              <w:instrText xml:space="preserve"> PAGEREF _Toc104546906 \h </w:instrText>
             </w:r>
             <w:r>
               <w:rPr>
@@ -945,7 +945,7 @@
               <w:lang w:eastAsia="it-IT"/>
             </w:rPr>
           </w:pPr>
-          <w:hyperlink w:anchor="_Toc104545913" w:history="1">
+          <w:hyperlink w:anchor="_Toc104546907" w:history="1">
             <w:r>
               <w:rPr>
                 <w:rStyle w:val="Collegamentoipertestuale"/>
@@ -975,7 +975,7 @@
                 <w:noProof/>
                 <w:webHidden/>
               </w:rPr>
-              <w:instrText xml:space="preserve"> PAGEREF _Toc104545913 \h </w:instrText>
+              <w:instrText xml:space="preserve"> PAGEREF _Toc104546907 \h </w:instrText>
             </w:r>
             <w:r>
               <w:rPr>
@@ -1018,7 +1018,7 @@
               <w:lang w:eastAsia="it-IT"/>
             </w:rPr>
           </w:pPr>
-          <w:hyperlink w:anchor="_Toc104545914" w:history="1">
+          <w:hyperlink w:anchor="_Toc104546908" w:history="1">
             <w:r>
               <w:rPr>
                 <w:rStyle w:val="Collegamentoipertestuale"/>
@@ -1047,7 +1047,7 @@
                 <w:noProof/>
                 <w:webHidden/>
               </w:rPr>
-              <w:instrText xml:space="preserve"> PAGEREF _Toc104545914 \h </w:instrText>
+              <w:instrText xml:space="preserve"> PAGEREF _Toc104546908 \h </w:instrText>
             </w:r>
             <w:r>
               <w:rPr>
@@ -1090,7 +1090,7 @@
               <w:lang w:eastAsia="it-IT"/>
             </w:rPr>
           </w:pPr>
-          <w:hyperlink w:anchor="_Toc104545915" w:history="1">
+          <w:hyperlink w:anchor="_Toc104546909" w:history="1">
             <w:r>
               <w:rPr>
                 <w:rStyle w:val="Collegamentoipertestuale"/>
@@ -1119,7 +1119,7 @@
                 <w:noProof/>
                 <w:webHidden/>
               </w:rPr>
-              <w:instrText xml:space="preserve"> PAGEREF _Toc104545915 \h </w:instrText>
+              <w:instrText xml:space="preserve"> PAGEREF _Toc104546909 \h </w:instrText>
             </w:r>
             <w:r>
               <w:rPr>
@@ -1162,7 +1162,7 @@
               <w:lang w:eastAsia="it-IT"/>
             </w:rPr>
           </w:pPr>
-          <w:hyperlink w:anchor="_Toc104545916" w:history="1">
+          <w:hyperlink w:anchor="_Toc104546910" w:history="1">
             <w:r>
               <w:rPr>
                 <w:rStyle w:val="Collegamentoipertestuale"/>
@@ -1192,7 +1192,7 @@
                 <w:noProof/>
                 <w:webHidden/>
               </w:rPr>
-              <w:instrText xml:space="preserve"> PAGEREF _Toc104545916 \h </w:instrText>
+              <w:instrText xml:space="preserve"> PAGEREF _Toc104546910 \h </w:instrText>
             </w:r>
             <w:r>
               <w:rPr>
@@ -1235,7 +1235,7 @@
               <w:lang w:eastAsia="it-IT"/>
             </w:rPr>
           </w:pPr>
-          <w:hyperlink w:anchor="_Toc104545917" w:history="1">
+          <w:hyperlink w:anchor="_Toc104546911" w:history="1">
             <w:r>
               <w:rPr>
                 <w:rStyle w:val="Collegamentoipertestuale"/>
@@ -1264,7 +1264,7 @@
                 <w:noProof/>
                 <w:webHidden/>
               </w:rPr>
-              <w:instrText xml:space="preserve"> PAGEREF _Toc104545917 \h </w:instrText>
+              <w:instrText xml:space="preserve"> PAGEREF _Toc104546911 \h </w:instrText>
             </w:r>
             <w:r>
               <w:rPr>
@@ -1307,7 +1307,7 @@
               <w:lang w:eastAsia="it-IT"/>
             </w:rPr>
           </w:pPr>
-          <w:hyperlink w:anchor="_Toc104545918" w:history="1">
+          <w:hyperlink w:anchor="_Toc104546912" w:history="1">
             <w:r>
               <w:rPr>
                 <w:rStyle w:val="Collegamentoipertestuale"/>
@@ -1336,7 +1336,7 @@
                 <w:noProof/>
                 <w:webHidden/>
               </w:rPr>
-              <w:instrText xml:space="preserve"> PAGEREF _Toc104545918 \h </w:instrText>
+              <w:instrText xml:space="preserve"> PAGEREF _Toc104546912 \h </w:instrText>
             </w:r>
             <w:r>
               <w:rPr>
@@ -1379,7 +1379,7 @@
               <w:lang w:eastAsia="it-IT"/>
             </w:rPr>
           </w:pPr>
-          <w:hyperlink w:anchor="_Toc104545919" w:history="1">
+          <w:hyperlink w:anchor="_Toc104546913" w:history="1">
             <w:r>
               <w:rPr>
                 <w:rStyle w:val="Collegamentoipertestuale"/>
@@ -1408,7 +1408,7 @@
                 <w:noProof/>
                 <w:webHidden/>
               </w:rPr>
-              <w:instrText xml:space="preserve"> PAGEREF _Toc104545919 \h </w:instrText>
+              <w:instrText xml:space="preserve"> PAGEREF _Toc104546913 \h </w:instrText>
             </w:r>
             <w:r>
               <w:rPr>
@@ -1451,7 +1451,7 @@
               <w:lang w:eastAsia="it-IT"/>
             </w:rPr>
           </w:pPr>
-          <w:hyperlink w:anchor="_Toc104545920" w:history="1">
+          <w:hyperlink w:anchor="_Toc104546914" w:history="1">
             <w:r>
               <w:rPr>
                 <w:rStyle w:val="Collegamentoipertestuale"/>
@@ -1480,7 +1480,7 @@
                 <w:noProof/>
                 <w:webHidden/>
               </w:rPr>
-              <w:instrText xml:space="preserve"> PAGEREF _Toc104545920 \h </w:instrText>
+              <w:instrText xml:space="preserve"> PAGEREF _Toc104546914 \h </w:instrText>
             </w:r>
             <w:r>
               <w:rPr>
@@ -1523,7 +1523,7 @@
               <w:lang w:eastAsia="it-IT"/>
             </w:rPr>
           </w:pPr>
-          <w:hyperlink w:anchor="_Toc104545921" w:history="1">
+          <w:hyperlink w:anchor="_Toc104546915" w:history="1">
             <w:r>
               <w:rPr>
                 <w:rStyle w:val="Collegamentoipertestuale"/>
@@ -1552,7 +1552,7 @@
                 <w:noProof/>
                 <w:webHidden/>
               </w:rPr>
-              <w:instrText xml:space="preserve"> PAGEREF _Toc104545921 \h </w:instrText>
+              <w:instrText xml:space="preserve"> PAGEREF _Toc104546915 \h </w:instrText>
             </w:r>
             <w:r>
               <w:rPr>
@@ -1595,7 +1595,7 @@
               <w:lang w:eastAsia="it-IT"/>
             </w:rPr>
           </w:pPr>
-          <w:hyperlink w:anchor="_Toc104545922" w:history="1">
+          <w:hyperlink w:anchor="_Toc104546916" w:history="1">
             <w:r>
               <w:rPr>
                 <w:rStyle w:val="Collegamentoipertestuale"/>
@@ -1624,7 +1624,7 @@
                 <w:noProof/>
                 <w:webHidden/>
               </w:rPr>
-              <w:instrText xml:space="preserve"> PAGEREF _Toc104545922 \h </w:instrText>
+              <w:instrText xml:space="preserve"> PAGEREF _Toc104546916 \h </w:instrText>
             </w:r>
             <w:r>
               <w:rPr>
@@ -1667,7 +1667,7 @@
               <w:lang w:eastAsia="it-IT"/>
             </w:rPr>
           </w:pPr>
-          <w:hyperlink w:anchor="_Toc104545923" w:history="1">
+          <w:hyperlink w:anchor="_Toc104546917" w:history="1">
             <w:r>
               <w:rPr>
                 <w:rStyle w:val="Collegamentoipertestuale"/>
@@ -1696,7 +1696,7 @@
                 <w:noProof/>
                 <w:webHidden/>
               </w:rPr>
-              <w:instrText xml:space="preserve"> PAGEREF _Toc104545923 \h </w:instrText>
+              <w:instrText xml:space="preserve"> PAGEREF _Toc104546917 \h </w:instrText>
             </w:r>
             <w:r>
               <w:rPr>
@@ -1739,7 +1739,7 @@
               <w:lang w:eastAsia="it-IT"/>
             </w:rPr>
           </w:pPr>
-          <w:hyperlink w:anchor="_Toc104545924" w:history="1">
+          <w:hyperlink w:anchor="_Toc104546918" w:history="1">
             <w:r>
               <w:rPr>
                 <w:rStyle w:val="Collegamentoipertestuale"/>
@@ -1766,7 +1766,7 @@
                 <w:noProof/>
                 <w:webHidden/>
               </w:rPr>
-              <w:instrText xml:space="preserve"> PAGEREF _Toc104545924 \h </w:instrText>
+              <w:instrText xml:space="preserve"> PAGEREF _Toc104546918 \h </w:instrText>
             </w:r>
             <w:r>
               <w:rPr>
@@ -1809,7 +1809,7 @@
               <w:lang w:eastAsia="it-IT"/>
             </w:rPr>
           </w:pPr>
-          <w:hyperlink w:anchor="_Toc104545925" w:history="1">
+          <w:hyperlink w:anchor="_Toc104546919" w:history="1">
             <w:r>
               <w:rPr>
                 <w:rStyle w:val="Collegamentoipertestuale"/>
@@ -1838,7 +1838,7 @@
                 <w:noProof/>
                 <w:webHidden/>
               </w:rPr>
-              <w:instrText xml:space="preserve"> PAGEREF _Toc104545925 \h </w:instrText>
+              <w:instrText xml:space="preserve"> PAGEREF _Toc104546919 \h </w:instrText>
             </w:r>
             <w:r>
               <w:rPr>
@@ -1881,7 +1881,7 @@
               <w:lang w:eastAsia="it-IT"/>
             </w:rPr>
           </w:pPr>
-          <w:hyperlink w:anchor="_Toc104545926" w:history="1">
+          <w:hyperlink w:anchor="_Toc104546920" w:history="1">
             <w:r>
               <w:rPr>
                 <w:rStyle w:val="Collegamentoipertestuale"/>
@@ -1910,7 +1910,7 @@
                 <w:noProof/>
                 <w:webHidden/>
               </w:rPr>
-              <w:instrText xml:space="preserve"> PAGEREF _Toc104545926 \h </w:instrText>
+              <w:instrText xml:space="preserve"> PAGEREF _Toc104546920 \h </w:instrText>
             </w:r>
             <w:r>
               <w:rPr>
@@ -1953,7 +1953,7 @@
               <w:lang w:eastAsia="it-IT"/>
             </w:rPr>
           </w:pPr>
-          <w:hyperlink w:anchor="_Toc104545927" w:history="1">
+          <w:hyperlink w:anchor="_Toc104546921" w:history="1">
             <w:r>
               <w:rPr>
                 <w:rStyle w:val="Collegamentoipertestuale"/>
@@ -1980,7 +1980,7 @@
                 <w:noProof/>
                 <w:webHidden/>
               </w:rPr>
-              <w:instrText xml:space="preserve"> PAGEREF _Toc104545927 \h </w:instrText>
+              <w:instrText xml:space="preserve"> PAGEREF _Toc104546921 \h </w:instrText>
             </w:r>
             <w:r>
               <w:rPr>
@@ -2023,7 +2023,7 @@
               <w:lang w:eastAsia="it-IT"/>
             </w:rPr>
           </w:pPr>
-          <w:hyperlink w:anchor="_Toc104545928" w:history="1">
+          <w:hyperlink w:anchor="_Toc104546922" w:history="1">
             <w:r>
               <w:rPr>
                 <w:rStyle w:val="Collegamentoipertestuale"/>
@@ -2050,7 +2050,7 @@
                 <w:noProof/>
                 <w:webHidden/>
               </w:rPr>
-              <w:instrText xml:space="preserve"> PAGEREF _Toc104545928 \h </w:instrText>
+              <w:instrText xml:space="preserve"> PAGEREF _Toc104546922 \h </w:instrText>
             </w:r>
             <w:r>
               <w:rPr>
@@ -2093,7 +2093,7 @@
               <w:lang w:eastAsia="it-IT"/>
             </w:rPr>
           </w:pPr>
-          <w:hyperlink w:anchor="_Toc104545929" w:history="1">
+          <w:hyperlink w:anchor="_Toc104546923" w:history="1">
             <w:r>
               <w:rPr>
                 <w:rStyle w:val="Collegamentoipertestuale"/>
@@ -2120,7 +2120,7 @@
                 <w:noProof/>
                 <w:webHidden/>
               </w:rPr>
-              <w:instrText xml:space="preserve"> PAGEREF _Toc104545929 \h </w:instrText>
+              <w:instrText xml:space="preserve"> PAGEREF _Toc104546923 \h </w:instrText>
             </w:r>
             <w:r>
               <w:rPr>
@@ -2163,7 +2163,7 @@
               <w:lang w:eastAsia="it-IT"/>
             </w:rPr>
           </w:pPr>
-          <w:hyperlink w:anchor="_Toc104545930" w:history="1">
+          <w:hyperlink w:anchor="_Toc104546924" w:history="1">
             <w:r>
               <w:rPr>
                 <w:rStyle w:val="Collegamentoipertestuale"/>
@@ -2190,7 +2190,7 @@
                 <w:noProof/>
                 <w:webHidden/>
               </w:rPr>
-              <w:instrText xml:space="preserve"> PAGEREF _Toc104545930 \h </w:instrText>
+              <w:instrText xml:space="preserve"> PAGEREF _Toc104546924 \h </w:instrText>
             </w:r>
             <w:r>
               <w:rPr>
@@ -2233,7 +2233,7 @@
               <w:lang w:eastAsia="it-IT"/>
             </w:rPr>
           </w:pPr>
-          <w:hyperlink w:anchor="_Toc104545931" w:history="1">
+          <w:hyperlink w:anchor="_Toc104546925" w:history="1">
             <w:r>
               <w:rPr>
                 <w:rStyle w:val="Collegamentoipertestuale"/>
@@ -2260,7 +2260,7 @@
                 <w:noProof/>
                 <w:webHidden/>
               </w:rPr>
-              <w:instrText xml:space="preserve"> PAGEREF _Toc104545931 \h </w:instrText>
+              <w:instrText xml:space="preserve"> PAGEREF _Toc104546925 \h </w:instrText>
             </w:r>
             <w:r>
               <w:rPr>
@@ -2303,7 +2303,7 @@
               <w:lang w:eastAsia="it-IT"/>
             </w:rPr>
           </w:pPr>
-          <w:hyperlink w:anchor="_Toc104545932" w:history="1">
+          <w:hyperlink w:anchor="_Toc104546926" w:history="1">
             <w:r>
               <w:rPr>
                 <w:rStyle w:val="Collegamentoipertestuale"/>
@@ -2332,7 +2332,7 @@
                 <w:noProof/>
                 <w:webHidden/>
               </w:rPr>
-              <w:instrText xml:space="preserve"> PAGEREF _Toc104545932 \h </w:instrText>
+              <w:instrText xml:space="preserve"> PAGEREF _Toc104546926 \h </w:instrText>
             </w:r>
             <w:r>
               <w:rPr>
@@ -2375,7 +2375,7 @@
               <w:lang w:eastAsia="it-IT"/>
             </w:rPr>
           </w:pPr>
-          <w:hyperlink w:anchor="_Toc104545933" w:history="1">
+          <w:hyperlink w:anchor="_Toc104546927" w:history="1">
             <w:r>
               <w:rPr>
                 <w:rStyle w:val="Collegamentoipertestuale"/>
@@ -2404,7 +2404,7 @@
                 <w:noProof/>
                 <w:webHidden/>
               </w:rPr>
-              <w:instrText xml:space="preserve"> PAGEREF _Toc104545933 \h </w:instrText>
+              <w:instrText xml:space="preserve"> PAGEREF _Toc104546927 \h </w:instrText>
             </w:r>
             <w:r>
               <w:rPr>
@@ -2485,42 +2485,6 @@
     <w:p>
       <w:pPr>
         <w:rPr>
-          <w:rFonts w:ascii="Calibri" w:hAnsi="Calibri" w:cs="Calibri"/>
-          <w:sz w:val="26"/>
-          <w:szCs w:val="26"/>
-        </w:rPr>
-      </w:pPr>
-    </w:p>
-    <w:p>
-      <w:pPr>
-        <w:rPr>
-          <w:rFonts w:ascii="Calibri" w:hAnsi="Calibri" w:cs="Calibri"/>
-          <w:sz w:val="26"/>
-          <w:szCs w:val="26"/>
-        </w:rPr>
-      </w:pPr>
-    </w:p>
-    <w:p>
-      <w:pPr>
-        <w:rPr>
-          <w:rFonts w:ascii="Calibri" w:hAnsi="Calibri" w:cs="Calibri"/>
-          <w:sz w:val="26"/>
-          <w:szCs w:val="26"/>
-        </w:rPr>
-      </w:pPr>
-    </w:p>
-    <w:p>
-      <w:pPr>
-        <w:rPr>
-          <w:rFonts w:ascii="Calibri" w:hAnsi="Calibri" w:cs="Calibri"/>
-          <w:sz w:val="26"/>
-          <w:szCs w:val="26"/>
-        </w:rPr>
-      </w:pPr>
-    </w:p>
-    <w:p>
-      <w:pPr>
-        <w:rPr>
           <w:rStyle w:val="Titolo1Carattere"/>
           <w:rFonts w:cstheme="majorHAnsi"/>
           <w:b/>
@@ -2528,7 +2492,7 @@
           <w:color w:val="A8D08D" w:themeColor="accent6" w:themeTint="99"/>
         </w:rPr>
       </w:pPr>
-      <w:bookmarkStart w:id="2" w:name="_Toc104545909"/>
+      <w:bookmarkStart w:id="2" w:name="_Toc104546903"/>
       <w:r>
         <w:rPr>
           <w:rStyle w:val="Titolo1Carattere"/>
@@ -2537,6 +2501,7 @@
           <w:bCs/>
           <w:color w:val="A8D08D" w:themeColor="accent6" w:themeTint="99"/>
         </w:rPr>
+        <w:lastRenderedPageBreak/>
         <w:t>Requisiti di installazione</w:t>
       </w:r>
       <w:bookmarkEnd w:id="2"/>
@@ -2551,7 +2516,7 @@
           <w:color w:val="385623" w:themeColor="accent6" w:themeShade="80"/>
         </w:rPr>
       </w:pPr>
-      <w:bookmarkStart w:id="3" w:name="_Toc104545910"/>
+      <w:bookmarkStart w:id="3" w:name="_Toc104546904"/>
       <w:r>
         <w:rPr>
           <w:rFonts w:cstheme="majorHAnsi"/>
@@ -2592,7 +2557,31 @@
         <w:rPr>
           <w:rFonts w:cstheme="minorHAnsi"/>
         </w:rPr>
-        <w:t>L’applicazione dovrà poter essere eseguibile su PC con i seguenti requisiti HW minimi:</w:t>
+        <w:t xml:space="preserve">L’applicazione </w:t>
+      </w:r>
+      <w:r>
+        <w:rPr>
+          <w:rFonts w:cstheme="minorHAnsi"/>
+        </w:rPr>
+        <w:t>può</w:t>
+      </w:r>
+      <w:r>
+        <w:rPr>
+          <w:rFonts w:cstheme="minorHAnsi"/>
+        </w:rPr>
+        <w:t xml:space="preserve"> essere </w:t>
+      </w:r>
+      <w:r>
+        <w:rPr>
+          <w:rFonts w:cstheme="minorHAnsi"/>
+        </w:rPr>
+        <w:t>eseguita</w:t>
+      </w:r>
+      <w:r>
+        <w:rPr>
+          <w:rFonts w:cstheme="minorHAnsi"/>
+        </w:rPr>
+        <w:t xml:space="preserve"> su PC con i seguenti requisiti HW minimi:</w:t>
       </w:r>
     </w:p>
     <w:p>
@@ -2746,15 +2735,24 @@
         </w:rPr>
         <w:t xml:space="preserve">240 o superiori </w:t>
       </w:r>
-      <w:r>
-        <w:rPr>
-          <w:rFonts w:cstheme="minorHAnsi"/>
-        </w:rPr>
-        <w:t>Aspect Ratio: 4:3 e/o 16:9</w:t>
-      </w:r>
-    </w:p>
-    <w:p>
-      <w:pPr>
+      <w:proofErr w:type="spellStart"/>
+      <w:r>
+        <w:rPr>
+          <w:rFonts w:cstheme="minorHAnsi"/>
+        </w:rPr>
+        <w:t>Aspect</w:t>
+      </w:r>
+      <w:proofErr w:type="spellEnd"/>
+      <w:r>
+        <w:rPr>
+          <w:rFonts w:cstheme="minorHAnsi"/>
+        </w:rPr>
+        <w:t xml:space="preserve"> Ratio: 4:3 e/o 16:9</w:t>
+      </w:r>
+    </w:p>
+    <w:p>
+      <w:pPr>
+        <w:spacing w:after="0" w:line="240" w:lineRule="auto"/>
         <w:jc w:val="both"/>
         <w:rPr>
           <w:rFonts w:cstheme="minorHAnsi"/>
@@ -2847,7 +2845,7 @@
       </w:pPr>
       <w:bookmarkStart w:id="4" w:name="_Toc101112573"/>
       <w:bookmarkStart w:id="5" w:name="_Toc103791889"/>
-      <w:bookmarkStart w:id="6" w:name="_Toc104545911"/>
+      <w:bookmarkStart w:id="6" w:name="_Toc104546905"/>
       <w:r>
         <w:rPr>
           <w:rFonts w:cstheme="majorHAnsi"/>
@@ -2872,7 +2870,43 @@
         <w:rPr>
           <w:rFonts w:cstheme="minorHAnsi"/>
         </w:rPr>
-        <w:t>L’applicazione dovrà essere eseguibile su PC con i seguenti requisiti HW minimi:</w:t>
+        <w:t xml:space="preserve">L’applicazione </w:t>
+      </w:r>
+      <w:r>
+        <w:rPr>
+          <w:rFonts w:cstheme="minorHAnsi"/>
+        </w:rPr>
+        <w:t>può</w:t>
+      </w:r>
+      <w:r>
+        <w:rPr>
+          <w:rFonts w:cstheme="minorHAnsi"/>
+        </w:rPr>
+        <w:t xml:space="preserve"> essere </w:t>
+      </w:r>
+      <w:r>
+        <w:rPr>
+          <w:rFonts w:cstheme="minorHAnsi"/>
+        </w:rPr>
+        <w:t>eseguita</w:t>
+      </w:r>
+      <w:r>
+        <w:rPr>
+          <w:rFonts w:cstheme="minorHAnsi"/>
+        </w:rPr>
+        <w:t xml:space="preserve"> </w:t>
+      </w:r>
+      <w:r>
+        <w:rPr>
+          <w:rFonts w:cstheme="minorHAnsi"/>
+        </w:rPr>
+        <w:t xml:space="preserve">su PC con i seguenti requisiti HW </w:t>
+      </w:r>
+      <w:r>
+        <w:rPr>
+          <w:rFonts w:cstheme="minorHAnsi"/>
+        </w:rPr>
+        <w:t>per goderne al massimo delle potenzialità:</w:t>
       </w:r>
     </w:p>
     <w:p>
@@ -2974,11 +3008,19 @@
         </w:rPr>
         <w:t xml:space="preserve">Risoluzione: 1920x1080 o superiori </w:t>
       </w:r>
-      <w:r>
-        <w:rPr>
-          <w:rFonts w:cstheme="minorHAnsi"/>
-        </w:rPr>
-        <w:t>Aspect Ratio: 4:3 e/o 16:9</w:t>
+      <w:proofErr w:type="spellStart"/>
+      <w:r>
+        <w:rPr>
+          <w:rFonts w:cstheme="minorHAnsi"/>
+        </w:rPr>
+        <w:t>Aspect</w:t>
+      </w:r>
+      <w:proofErr w:type="spellEnd"/>
+      <w:r>
+        <w:rPr>
+          <w:rFonts w:cstheme="minorHAnsi"/>
+        </w:rPr>
+        <w:t xml:space="preserve"> Ratio: 4:3 e/o 16:9</w:t>
       </w:r>
     </w:p>
     <w:p>
@@ -3067,7 +3109,7 @@
           <w:szCs w:val="26"/>
         </w:rPr>
       </w:pPr>
-      <w:bookmarkStart w:id="7" w:name="_Toc104545912"/>
+      <w:bookmarkStart w:id="7" w:name="_Toc104546906"/>
       <w:r>
         <w:rPr>
           <w:rStyle w:val="Titolo1Carattere"/>
@@ -3097,7 +3139,23 @@
           <w:sz w:val="24"/>
           <w:szCs w:val="24"/>
         </w:rPr>
-        <w:t xml:space="preserve">Il Serius Game </w:t>
+        <w:t xml:space="preserve">Il </w:t>
+      </w:r>
+      <w:r>
+        <w:rPr>
+          <w:rFonts w:cstheme="minorHAnsi"/>
+          <w:sz w:val="24"/>
+          <w:szCs w:val="24"/>
+        </w:rPr>
+        <w:t xml:space="preserve">Serious </w:t>
+      </w:r>
+      <w:r>
+        <w:rPr>
+          <w:rFonts w:cstheme="minorHAnsi"/>
+          <w:sz w:val="24"/>
+          <w:szCs w:val="24"/>
+        </w:rPr>
+        <w:t xml:space="preserve">Game </w:t>
       </w:r>
       <w:r>
         <w:rPr>
@@ -3141,7 +3199,7 @@
           <w:szCs w:val="26"/>
         </w:rPr>
       </w:pPr>
-      <w:bookmarkStart w:id="8" w:name="_Toc104545913"/>
+      <w:bookmarkStart w:id="8" w:name="_Toc104546907"/>
       <w:r>
         <w:rPr>
           <w:rStyle w:val="Titolo1Carattere"/>
@@ -3172,7 +3230,7 @@
           <w:sz w:val="26"/>
           <w:szCs w:val="26"/>
         </w:rPr>
-        <w:t xml:space="preserve">Per poter giocare al gioco è necessario </w:t>
+        <w:t xml:space="preserve">Per poter </w:t>
       </w:r>
       <w:r>
         <w:rPr>
@@ -3182,6 +3240,26 @@
           <w:sz w:val="26"/>
           <w:szCs w:val="26"/>
         </w:rPr>
+        <w:t>installare il</w:t>
+      </w:r>
+      <w:r>
+        <w:rPr>
+          <w:rFonts w:asciiTheme="majorHAnsi" w:hAnsiTheme="majorHAnsi" w:cstheme="majorHAnsi"/>
+          <w:b/>
+          <w:bCs/>
+          <w:sz w:val="26"/>
+          <w:szCs w:val="26"/>
+        </w:rPr>
+        <w:t xml:space="preserve"> gioco è necessario </w:t>
+      </w:r>
+      <w:r>
+        <w:rPr>
+          <w:rFonts w:asciiTheme="majorHAnsi" w:hAnsiTheme="majorHAnsi" w:cstheme="majorHAnsi"/>
+          <w:b/>
+          <w:bCs/>
+          <w:sz w:val="26"/>
+          <w:szCs w:val="26"/>
+        </w:rPr>
         <w:t>utilizzare il suo apposito installer. L’installer è semplice e guidato, qui sotto sono indicati, in ogni caso, tutti i passaggi da eseguire:</w:t>
       </w:r>
     </w:p>
@@ -3208,7 +3286,6 @@
           <w:sz w:val="26"/>
           <w:szCs w:val="26"/>
         </w:rPr>
-        <w:lastRenderedPageBreak/>
         <w:t>Avviare con doppio click “Healthy Catering Setup”.</w:t>
       </w:r>
     </w:p>
@@ -3313,6 +3390,7 @@
           <w:sz w:val="26"/>
           <w:szCs w:val="26"/>
         </w:rPr>
+        <w:lastRenderedPageBreak/>
         <w:t>Cliccare su avanti.</w:t>
       </w:r>
     </w:p>
@@ -3456,7 +3534,7 @@
           <w:color w:val="538135" w:themeColor="accent6" w:themeShade="BF"/>
         </w:rPr>
       </w:pPr>
-      <w:bookmarkStart w:id="9" w:name="_Toc104545914"/>
+      <w:bookmarkStart w:id="9" w:name="_Toc104546908"/>
       <w:r>
         <w:rPr>
           <w:b/>
@@ -3502,6 +3580,13 @@
         </w:rPr>
         <w:t xml:space="preserve"> per fare in modo che la finestra di gioco si apra ed essere già in grado di interagire con il sistema.</w:t>
       </w:r>
+      <w:r>
+        <w:rPr>
+          <w:sz w:val="24"/>
+          <w:szCs w:val="24"/>
+        </w:rPr>
+        <w:t xml:space="preserve"> </w:t>
+      </w:r>
     </w:p>
     <w:p>
       <w:pPr>
@@ -3513,7 +3598,7 @@
           <w:color w:val="538135" w:themeColor="accent6" w:themeShade="BF"/>
         </w:rPr>
       </w:pPr>
-      <w:bookmarkStart w:id="10" w:name="_Toc104545915"/>
+      <w:bookmarkStart w:id="10" w:name="_Toc104546909"/>
       <w:r>
         <w:rPr>
           <w:b/>
@@ -3538,7 +3623,23 @@
           <w:sz w:val="24"/>
           <w:szCs w:val="24"/>
         </w:rPr>
-        <w:t xml:space="preserve">Il tuo lontano zio, che non sentivi da tempo, ha deciso di lasciartə la gestione del suo ristorante, perché ormai non ha più l’età e le forze per continuare. Può sembrare un lavoro facile, ma tuo zio ti ha avvisato, “Se </w:t>
+        <w:t xml:space="preserve">Il tuo lontano zio, che non sentivi da tempo, ha deciso di </w:t>
+      </w:r>
+      <w:proofErr w:type="spellStart"/>
+      <w:r>
+        <w:rPr>
+          <w:sz w:val="24"/>
+          <w:szCs w:val="24"/>
+        </w:rPr>
+        <w:t>lasciartə</w:t>
+      </w:r>
+      <w:proofErr w:type="spellEnd"/>
+      <w:r>
+        <w:rPr>
+          <w:sz w:val="24"/>
+          <w:szCs w:val="24"/>
+        </w:rPr>
+        <w:t xml:space="preserve"> la gestione del suo ristorante, perché ormai non ha più l’età e le forze per continuare. Può sembrare un lavoro facile, ma tuo zio ti ha avvisato, “Se </w:t>
       </w:r>
       <w:r>
         <w:rPr>
@@ -3610,7 +3711,7 @@
           <w:color w:val="538135" w:themeColor="accent6" w:themeShade="BF"/>
         </w:rPr>
       </w:pPr>
-      <w:bookmarkStart w:id="11" w:name="_Toc104545916"/>
+      <w:bookmarkStart w:id="11" w:name="_Toc104546910"/>
       <w:r>
         <w:rPr>
           <w:rFonts w:cstheme="majorHAnsi"/>
@@ -3625,7 +3726,13 @@
     </w:p>
     <w:p>
       <w:r>
-        <w:t>Qui sono spiegati i funzionamenti delle principali schermate di gioco.</w:t>
+        <w:t xml:space="preserve">Qui sono </w:t>
+      </w:r>
+      <w:r>
+        <w:t>riportati</w:t>
+      </w:r>
+      <w:r>
+        <w:t xml:space="preserve"> i funzionamenti delle principali schermate di gioco.</w:t>
       </w:r>
     </w:p>
     <w:p>
@@ -3638,7 +3745,7 @@
           <w:color w:val="385623" w:themeColor="accent6" w:themeShade="80"/>
         </w:rPr>
       </w:pPr>
-      <w:bookmarkStart w:id="12" w:name="_Toc104545917"/>
+      <w:bookmarkStart w:id="12" w:name="_Toc104546911"/>
       <w:r>
         <w:rPr>
           <w:rStyle w:val="Titolo2Carattere"/>
@@ -3715,7 +3822,23 @@
           <w:sz w:val="24"/>
           <w:szCs w:val="24"/>
         </w:rPr>
-        <w:t>Nel menu principale si potrà:</w:t>
+        <w:t xml:space="preserve">Nel menu principale si </w:t>
+      </w:r>
+      <w:r>
+        <w:rPr>
+          <w:rFonts w:cstheme="majorHAnsi"/>
+          <w:sz w:val="24"/>
+          <w:szCs w:val="24"/>
+        </w:rPr>
+        <w:t>può</w:t>
+      </w:r>
+      <w:r>
+        <w:rPr>
+          <w:rFonts w:cstheme="majorHAnsi"/>
+          <w:sz w:val="24"/>
+          <w:szCs w:val="24"/>
+        </w:rPr>
+        <w:t>:</w:t>
       </w:r>
     </w:p>
     <w:p>
@@ -3992,6 +4115,7 @@
     </w:p>
     <w:p>
       <w:pPr>
+        <w:jc w:val="both"/>
         <w:rPr>
           <w:rFonts w:cstheme="majorHAnsi"/>
           <w:sz w:val="24"/>
@@ -4022,13 +4146,31 @@
         </w:rPr>
         <w:t xml:space="preserve">schermata del Menu Principale, </w:t>
       </w:r>
+      <w:proofErr w:type="spellStart"/>
       <w:r>
         <w:rPr>
           <w:rFonts w:cstheme="majorHAnsi"/>
           <w:sz w:val="24"/>
           <w:szCs w:val="24"/>
         </w:rPr>
-        <w:t>caricherà la</w:t>
+        <w:t>c</w:t>
+      </w:r>
+      <w:r>
+        <w:rPr>
+          <w:rFonts w:cstheme="majorHAnsi"/>
+          <w:sz w:val="24"/>
+          <w:szCs w:val="24"/>
+        </w:rPr>
+        <w:t>aruca</w:t>
+      </w:r>
+      <w:proofErr w:type="spellEnd"/>
+      <w:r>
+        <w:rPr>
+          <w:rFonts w:cstheme="majorHAnsi"/>
+          <w:sz w:val="24"/>
+          <w:szCs w:val="24"/>
+        </w:rPr>
+        <w:t xml:space="preserve"> la</w:t>
       </w:r>
       <w:r>
         <w:rPr>
@@ -4050,7 +4192,7 @@
         </w:rPr>
       </w:pPr>
       <w:bookmarkStart w:id="13" w:name="_Menu_Selezione_Modifica_1"/>
-      <w:bookmarkStart w:id="14" w:name="_Toc104545918"/>
+      <w:bookmarkStart w:id="14" w:name="_Toc104546912"/>
       <w:bookmarkEnd w:id="13"/>
       <w:r>
         <w:rPr>
@@ -4229,7 +4371,7 @@
         </w:rPr>
       </w:pPr>
       <w:bookmarkStart w:id="15" w:name="_Menu_Creazione_profilo"/>
-      <w:bookmarkStart w:id="16" w:name="_Toc104545919"/>
+      <w:bookmarkStart w:id="16" w:name="_Toc104546913"/>
       <w:bookmarkEnd w:id="15"/>
       <w:r>
         <w:rPr>
@@ -4329,7 +4471,13 @@
         <w:t xml:space="preserve">Per salvare il profilo utente </w:t>
       </w:r>
       <w:r>
-        <w:t>basta cliccare sul tasto “Salva”.</w:t>
+        <w:t>basta cliccare sul tasto “Salva”</w:t>
+      </w:r>
+      <w:r>
+        <w:t xml:space="preserve"> e confermare la scelta</w:t>
+      </w:r>
+      <w:r>
+        <w:t>.</w:t>
       </w:r>
     </w:p>
     <w:p>
@@ -4378,7 +4526,7 @@
         </w:rPr>
       </w:pPr>
       <w:bookmarkStart w:id="18" w:name="_Classifica"/>
-      <w:bookmarkStart w:id="19" w:name="_Toc104545920"/>
+      <w:bookmarkStart w:id="19" w:name="_Toc104546914"/>
       <w:bookmarkEnd w:id="18"/>
       <w:r>
         <w:rPr>
@@ -4422,7 +4570,7 @@
         </w:rPr>
       </w:pPr>
       <w:bookmarkStart w:id="20" w:name="_Schermata_opzioni"/>
-      <w:bookmarkStart w:id="21" w:name="_Toc104545921"/>
+      <w:bookmarkStart w:id="21" w:name="_Toc104546915"/>
       <w:bookmarkEnd w:id="20"/>
       <w:r>
         <w:rPr>
@@ -4533,7 +4681,15 @@
         </w:numPr>
       </w:pPr>
       <w:r>
-        <w:t>Il V-Synch.</w:t>
+        <w:t>Il V-</w:t>
+      </w:r>
+      <w:proofErr w:type="spellStart"/>
+      <w:r>
+        <w:t>Synch</w:t>
+      </w:r>
+      <w:proofErr w:type="spellEnd"/>
+      <w:r>
+        <w:t>.</w:t>
       </w:r>
     </w:p>
     <w:p>
@@ -4545,7 +4701,15 @@
         </w:numPr>
       </w:pPr>
       <w:r>
-        <w:t>Il framerate Libero.</w:t>
+        <w:t xml:space="preserve">Il </w:t>
+      </w:r>
+      <w:proofErr w:type="spellStart"/>
+      <w:r>
+        <w:t>framerate</w:t>
+      </w:r>
+      <w:proofErr w:type="spellEnd"/>
+      <w:r>
+        <w:t xml:space="preserve"> Libero.</w:t>
       </w:r>
     </w:p>
     <w:p>
@@ -4604,8 +4768,13 @@
           <w:numId w:val="25"/>
         </w:numPr>
       </w:pPr>
-      <w:r>
-        <w:t>Tritanopia.</w:t>
+      <w:proofErr w:type="spellStart"/>
+      <w:r>
+        <w:t>Tritanopia</w:t>
+      </w:r>
+      <w:proofErr w:type="spellEnd"/>
+      <w:r>
+        <w:t>.</w:t>
       </w:r>
     </w:p>
     <w:p>
@@ -4634,12 +4803,14 @@
         </w:rPr>
         <w:t xml:space="preserve">È possibile modificare il </w:t>
       </w:r>
+      <w:proofErr w:type="spellStart"/>
       <w:r>
         <w:rPr>
           <w:rFonts w:ascii="Segoe UI Symbol" w:hAnsi="Segoe UI Symbol"/>
         </w:rPr>
         <w:t>Fov</w:t>
       </w:r>
+      <w:proofErr w:type="spellEnd"/>
       <w:r>
         <w:rPr>
           <w:rFonts w:ascii="Segoe UI Symbol" w:hAnsi="Segoe UI Symbol"/>
@@ -4702,7 +4873,7 @@
         </w:rPr>
       </w:pPr>
       <w:bookmarkStart w:id="22" w:name="_Selezione_Livelli"/>
-      <w:bookmarkStart w:id="23" w:name="_Toc104545922"/>
+      <w:bookmarkStart w:id="23" w:name="_Toc104546916"/>
       <w:bookmarkEnd w:id="22"/>
       <w:r>
         <w:rPr>
@@ -4766,7 +4937,7 @@
           <w:color w:val="385623" w:themeColor="accent6" w:themeShade="80"/>
         </w:rPr>
       </w:pPr>
-      <w:bookmarkStart w:id="24" w:name="_Toc104545923"/>
+      <w:bookmarkStart w:id="24" w:name="_Toc104546917"/>
       <w:r>
         <w:rPr>
           <w:b/>
@@ -4779,6 +4950,7 @@
     </w:p>
     <w:p>
       <w:pPr>
+        <w:jc w:val="both"/>
         <w:rPr>
           <w:rFonts w:ascii="Calibri" w:hAnsi="Calibri" w:cs="Calibri"/>
           <w:sz w:val="24"/>
@@ -4791,11 +4963,48 @@
           <w:sz w:val="24"/>
           <w:szCs w:val="24"/>
         </w:rPr>
-        <w:t>Per attivare il menu di pausa bisogna premere il tasto “ESC” (anche detto “Escape”). Per richiudere il menu, basta ripremere nuovamente il tasto.</w:t>
-      </w:r>
-    </w:p>
-    <w:p>
-      <w:pPr>
+        <w:t>Per attivare il menu di pausa bisogna premere il tasto “</w:t>
+      </w:r>
+      <w:r>
+        <w:rPr>
+          <w:rFonts w:ascii="Calibri" w:hAnsi="Calibri" w:cs="Calibri"/>
+          <w:i/>
+          <w:iCs/>
+          <w:sz w:val="24"/>
+          <w:szCs w:val="24"/>
+        </w:rPr>
+        <w:t>ESC</w:t>
+      </w:r>
+      <w:r>
+        <w:rPr>
+          <w:rFonts w:ascii="Calibri" w:hAnsi="Calibri" w:cs="Calibri"/>
+          <w:sz w:val="24"/>
+          <w:szCs w:val="24"/>
+        </w:rPr>
+        <w:t>” (anche detto “</w:t>
+      </w:r>
+      <w:r>
+        <w:rPr>
+          <w:rFonts w:ascii="Calibri" w:hAnsi="Calibri" w:cs="Calibri"/>
+          <w:i/>
+          <w:iCs/>
+          <w:sz w:val="24"/>
+          <w:szCs w:val="24"/>
+        </w:rPr>
+        <w:t>Escape</w:t>
+      </w:r>
+      <w:r>
+        <w:rPr>
+          <w:rFonts w:ascii="Calibri" w:hAnsi="Calibri" w:cs="Calibri"/>
+          <w:sz w:val="24"/>
+          <w:szCs w:val="24"/>
+        </w:rPr>
+        <w:t>”). Per richiudere il menu, basta ripremere nuovamente il tasto.</w:t>
+      </w:r>
+    </w:p>
+    <w:p>
+      <w:pPr>
+        <w:jc w:val="both"/>
         <w:rPr>
           <w:rFonts w:ascii="Calibri" w:hAnsi="Calibri" w:cs="Calibri"/>
           <w:sz w:val="24"/>
@@ -4863,6 +5072,7 @@
     </w:p>
     <w:p>
       <w:pPr>
+        <w:jc w:val="both"/>
         <w:rPr>
           <w:sz w:val="24"/>
           <w:szCs w:val="24"/>
@@ -4883,7 +5093,7 @@
           <w:color w:val="385623" w:themeColor="accent6" w:themeShade="80"/>
         </w:rPr>
       </w:pPr>
-      <w:bookmarkStart w:id="25" w:name="_Toc104545924"/>
+      <w:bookmarkStart w:id="25" w:name="_Toc104546918"/>
       <w:r>
         <w:rPr>
           <w:color w:val="385623" w:themeColor="accent6" w:themeShade="80"/>
@@ -4902,7 +5112,7 @@
         </w:rPr>
       </w:pPr>
       <w:bookmarkStart w:id="26" w:name="_Meccaniche_di_Gioco"/>
-      <w:bookmarkStart w:id="27" w:name="_Toc104545925"/>
+      <w:bookmarkStart w:id="27" w:name="_Toc104546919"/>
       <w:bookmarkEnd w:id="26"/>
       <w:r>
         <w:rPr>
@@ -5223,7 +5433,6 @@
           <w:sz w:val="24"/>
           <w:szCs w:val="24"/>
         </w:rPr>
-        <w:lastRenderedPageBreak/>
         <w:t xml:space="preserve">A = + 10 % </w:t>
       </w:r>
     </w:p>
@@ -5248,6 +5457,7 @@
           <w:sz w:val="24"/>
           <w:szCs w:val="24"/>
         </w:rPr>
+        <w:lastRenderedPageBreak/>
         <w:t>B = + 5 %</w:t>
       </w:r>
     </w:p>
@@ -5509,7 +5719,7 @@
           <w:color w:val="385623" w:themeColor="accent6" w:themeShade="80"/>
         </w:rPr>
       </w:pPr>
-      <w:bookmarkStart w:id="28" w:name="_Toc104545926"/>
+      <w:bookmarkStart w:id="28" w:name="_Toc104546920"/>
       <w:r>
         <w:rPr>
           <w:rStyle w:val="Titolo1Carattere"/>
@@ -5528,7 +5738,7 @@
           <w:color w:val="385623" w:themeColor="accent6" w:themeShade="80"/>
         </w:rPr>
       </w:pPr>
-      <w:bookmarkStart w:id="29" w:name="_Toc104545927"/>
+      <w:bookmarkStart w:id="29" w:name="_Toc104546921"/>
       <w:r>
         <w:rPr>
           <w:color w:val="385623" w:themeColor="accent6" w:themeShade="80"/>
@@ -6017,7 +6227,7 @@
           <w:color w:val="385623" w:themeColor="accent6" w:themeShade="80"/>
         </w:rPr>
       </w:pPr>
-      <w:bookmarkStart w:id="30" w:name="_Toc104545928"/>
+      <w:bookmarkStart w:id="30" w:name="_Toc104546922"/>
       <w:r>
         <w:rPr>
           <w:color w:val="385623" w:themeColor="accent6" w:themeShade="80"/>
@@ -6254,7 +6464,23 @@
           <w:sz w:val="24"/>
           <w:szCs w:val="24"/>
         </w:rPr>
-        <w:t xml:space="preserve"> o un malus relativo al denaro e/o punteggio.</w:t>
+        <w:t xml:space="preserve"> o un </w:t>
+      </w:r>
+      <w:proofErr w:type="spellStart"/>
+      <w:r>
+        <w:rPr>
+          <w:sz w:val="24"/>
+          <w:szCs w:val="24"/>
+        </w:rPr>
+        <w:t>malus</w:t>
+      </w:r>
+      <w:proofErr w:type="spellEnd"/>
+      <w:r>
+        <w:rPr>
+          <w:sz w:val="24"/>
+          <w:szCs w:val="24"/>
+        </w:rPr>
+        <w:t xml:space="preserve"> relativo al denaro e/o punteggio.</w:t>
       </w:r>
     </w:p>
     <w:p>
@@ -6303,7 +6529,7 @@
           <w:color w:val="385623" w:themeColor="accent6" w:themeShade="80"/>
         </w:rPr>
       </w:pPr>
-      <w:bookmarkStart w:id="31" w:name="_Toc104545929"/>
+      <w:bookmarkStart w:id="31" w:name="_Toc104546923"/>
       <w:r>
         <w:rPr>
           <w:color w:val="385623" w:themeColor="accent6" w:themeShade="80"/>
@@ -6356,7 +6582,7 @@
           <w:color w:val="385623" w:themeColor="accent6" w:themeShade="80"/>
         </w:rPr>
       </w:pPr>
-      <w:bookmarkStart w:id="32" w:name="_Toc104545930"/>
+      <w:bookmarkStart w:id="32" w:name="_Toc104546924"/>
       <w:r>
         <w:rPr>
           <w:color w:val="385623" w:themeColor="accent6" w:themeShade="80"/>
@@ -6398,7 +6624,7 @@
           <w:color w:val="385623" w:themeColor="accent6" w:themeShade="80"/>
         </w:rPr>
       </w:pPr>
-      <w:bookmarkStart w:id="33" w:name="_Toc104545931"/>
+      <w:bookmarkStart w:id="33" w:name="_Toc104546925"/>
       <w:r>
         <w:rPr>
           <w:color w:val="385623" w:themeColor="accent6" w:themeShade="80"/>
@@ -6433,7 +6659,7 @@
           <w:szCs w:val="26"/>
         </w:rPr>
       </w:pPr>
-      <w:bookmarkStart w:id="34" w:name="_Toc104545932"/>
+      <w:bookmarkStart w:id="34" w:name="_Toc104546926"/>
       <w:r>
         <w:rPr>
           <w:rStyle w:val="Titolo1Carattere"/>
@@ -6568,7 +6794,7 @@
           <w:szCs w:val="26"/>
         </w:rPr>
       </w:pPr>
-      <w:bookmarkStart w:id="35" w:name="_Toc104545933"/>
+      <w:bookmarkStart w:id="35" w:name="_Toc104546927"/>
       <w:r>
         <w:rPr>
           <w:rStyle w:val="Titolo1Carattere"/>
@@ -6720,8 +6946,13 @@
         <w:szCs w:val="24"/>
       </w:rPr>
     </w:pPr>
+    <w:proofErr w:type="spellStart"/>
     <w:r>
-      <w:t>Heathy Catering</w:t>
+      <w:t>Heathy</w:t>
+    </w:r>
+    <w:proofErr w:type="spellEnd"/>
+    <w:r>
+      <w:t xml:space="preserve"> Catering</w:t>
     </w:r>
     <w:r>
       <w:t xml:space="preserve"> – Manuale utente</w:t>
@@ -6858,12 +7089,14 @@
         <w:rFonts w:ascii="Garamond" w:hAnsi="Garamond"/>
       </w:rPr>
     </w:pPr>
+    <w:proofErr w:type="spellStart"/>
     <w:r>
       <w:rPr>
         <w:rFonts w:ascii="Garamond" w:hAnsi="Garamond"/>
       </w:rPr>
       <w:t>CdS</w:t>
     </w:r>
+    <w:proofErr w:type="spellEnd"/>
     <w:r>
       <w:rPr>
         <w:rFonts w:ascii="Garamond" w:hAnsi="Garamond"/>

</xml_diff>

<commit_message>
Sistemati errori di battitura ed aggiornate immagine
</commit_message>
<xml_diff>
--- a/doc/pianificazione/Manuale Utente Heatlhy Catering.docx
+++ b/doc/pianificazione/Manuale Utente Heatlhy Catering.docx
@@ -3766,10 +3766,10 @@
           <w:noProof/>
         </w:rPr>
         <w:drawing>
-          <wp:inline distT="0" distB="0" distL="0" distR="0" wp14:anchorId="15E4A2E5" wp14:editId="5733BFED">
+          <wp:inline distT="0" distB="0" distL="0" distR="0" wp14:anchorId="52031D9F" wp14:editId="2F413D04">
             <wp:extent cx="6120130" cy="3442970"/>
             <wp:effectExtent l="0" t="0" r="0" b="5080"/>
-            <wp:docPr id="1" name="Immagine 1"/>
+            <wp:docPr id="2" name="Immagine 2"/>
             <wp:cNvGraphicFramePr>
               <a:graphicFrameLocks xmlns:a="http://schemas.openxmlformats.org/drawingml/2006/main" noChangeAspect="1"/>
             </wp:cNvGraphicFramePr>
@@ -3777,7 +3777,7 @@
               <a:graphicData uri="http://schemas.openxmlformats.org/drawingml/2006/picture">
                 <pic:pic xmlns:pic="http://schemas.openxmlformats.org/drawingml/2006/picture">
                   <pic:nvPicPr>
-                    <pic:cNvPr id="1" name="Immagine 1"/>
+                    <pic:cNvPr id="2" name="Immagine 2"/>
                     <pic:cNvPicPr/>
                   </pic:nvPicPr>
                   <pic:blipFill>
@@ -4146,24 +4146,14 @@
         </w:rPr>
         <w:t xml:space="preserve">schermata del Menu Principale, </w:t>
       </w:r>
-      <w:proofErr w:type="spellStart"/>
       <w:r>
         <w:rPr>
           <w:rFonts w:cstheme="majorHAnsi"/>
           <w:sz w:val="24"/>
           <w:szCs w:val="24"/>
         </w:rPr>
-        <w:t>c</w:t>
-      </w:r>
-      <w:r>
-        <w:rPr>
-          <w:rFonts w:cstheme="majorHAnsi"/>
-          <w:sz w:val="24"/>
-          <w:szCs w:val="24"/>
-        </w:rPr>
-        <w:t>aruca</w:t>
-      </w:r>
-      <w:proofErr w:type="spellEnd"/>
+        <w:t>carica</w:t>
+      </w:r>
       <w:r>
         <w:rPr>
           <w:rFonts w:cstheme="majorHAnsi"/>

</xml_diff>

<commit_message>
Aggiunto nota bene per l'aspect ratio
</commit_message>
<xml_diff>
--- a/doc/pianificazione/Manuale Utente Heatlhy Catering.docx
+++ b/doc/pianificazione/Manuale Utente Heatlhy Catering.docx
@@ -2735,19 +2735,11 @@
         </w:rPr>
         <w:t xml:space="preserve">240 o superiori </w:t>
       </w:r>
-      <w:proofErr w:type="spellStart"/>
-      <w:r>
-        <w:rPr>
-          <w:rFonts w:cstheme="minorHAnsi"/>
-        </w:rPr>
-        <w:t>Aspect</w:t>
-      </w:r>
-      <w:proofErr w:type="spellEnd"/>
-      <w:r>
-        <w:rPr>
-          <w:rFonts w:cstheme="minorHAnsi"/>
-        </w:rPr>
-        <w:t xml:space="preserve"> Ratio: 4:3 e/o 16:9</w:t>
+      <w:r>
+        <w:rPr>
+          <w:rFonts w:cstheme="minorHAnsi"/>
+        </w:rPr>
+        <w:t>Aspect Ratio: 4:3 e/o 16:9</w:t>
       </w:r>
     </w:p>
     <w:p>
@@ -3008,19 +3000,11 @@
         </w:rPr>
         <w:t xml:space="preserve">Risoluzione: 1920x1080 o superiori </w:t>
       </w:r>
-      <w:proofErr w:type="spellStart"/>
-      <w:r>
-        <w:rPr>
-          <w:rFonts w:cstheme="minorHAnsi"/>
-        </w:rPr>
-        <w:t>Aspect</w:t>
-      </w:r>
-      <w:proofErr w:type="spellEnd"/>
-      <w:r>
-        <w:rPr>
-          <w:rFonts w:cstheme="minorHAnsi"/>
-        </w:rPr>
-        <w:t xml:space="preserve"> Ratio: 16:9</w:t>
+      <w:r>
+        <w:rPr>
+          <w:rFonts w:cstheme="minorHAnsi"/>
+        </w:rPr>
+        <w:t>Aspect Ratio: 16:9</w:t>
       </w:r>
     </w:p>
     <w:p>
@@ -3100,6 +3084,65 @@
     </w:p>
     <w:p>
       <w:pPr>
+        <w:spacing w:after="0" w:line="240" w:lineRule="auto"/>
+        <w:jc w:val="both"/>
+        <w:rPr>
+          <w:rFonts w:cstheme="minorHAnsi"/>
+        </w:rPr>
+      </w:pPr>
+    </w:p>
+    <w:p>
+      <w:pPr>
+        <w:rPr>
+          <w:rFonts w:cstheme="majorHAnsi"/>
+          <w:b/>
+          <w:bCs/>
+          <w:color w:val="538135" w:themeColor="accent6" w:themeShade="BF"/>
+          <w:sz w:val="26"/>
+          <w:szCs w:val="26"/>
+        </w:rPr>
+      </w:pPr>
+      <w:r>
+        <w:rPr>
+          <w:rFonts w:cstheme="majorHAnsi"/>
+          <w:b/>
+          <w:bCs/>
+          <w:color w:val="538135" w:themeColor="accent6" w:themeShade="BF"/>
+          <w:sz w:val="26"/>
+          <w:szCs w:val="26"/>
+        </w:rPr>
+        <w:t>Nota Bene!</w:t>
+      </w:r>
+    </w:p>
+    <w:p>
+      <w:pPr>
+        <w:jc w:val="both"/>
+        <w:rPr>
+          <w:rFonts w:cstheme="majorHAnsi"/>
+          <w:sz w:val="24"/>
+          <w:szCs w:val="24"/>
+        </w:rPr>
+      </w:pPr>
+      <w:r>
+        <w:rPr>
+          <w:rFonts w:cstheme="majorHAnsi"/>
+          <w:sz w:val="24"/>
+          <w:szCs w:val="24"/>
+        </w:rPr>
+        <w:t>Il gioco è sviluppato ad hoc per l’aspect ratio 16:9, l’aspect ratio 4:3 non è all’100% supportato. L’esperienza con la modalità a 4:3 potrebbe risultare differente.</w:t>
+      </w:r>
+    </w:p>
+    <w:p>
+      <w:pPr>
+        <w:spacing w:after="0" w:line="240" w:lineRule="auto"/>
+        <w:jc w:val="both"/>
+        <w:rPr>
+          <w:rFonts w:cstheme="minorHAnsi"/>
+        </w:rPr>
+      </w:pPr>
+    </w:p>
+    <w:p>
+      <w:pPr>
         <w:rPr>
           <w:rFonts w:asciiTheme="majorHAnsi" w:hAnsiTheme="majorHAnsi" w:cstheme="majorHAnsi"/>
           <w:b/>
@@ -3286,6 +3329,7 @@
           <w:sz w:val="26"/>
           <w:szCs w:val="26"/>
         </w:rPr>
+        <w:lastRenderedPageBreak/>
         <w:t>Avviare con doppio click “Healthy Catering Setup”.</w:t>
       </w:r>
     </w:p>
@@ -3390,7 +3434,6 @@
           <w:sz w:val="26"/>
           <w:szCs w:val="26"/>
         </w:rPr>
-        <w:lastRenderedPageBreak/>
         <w:t>Cliccare su avanti.</w:t>
       </w:r>
     </w:p>
@@ -3882,25 +3925,7 @@
             <w:sz w:val="24"/>
             <w:szCs w:val="24"/>
           </w:rPr>
-          <w:t>selezio</w:t>
-        </w:r>
-        <w:r>
-          <w:rPr>
-            <w:rStyle w:val="Collegamentoipertestuale"/>
-            <w:rFonts w:cstheme="majorHAnsi"/>
-            <w:sz w:val="24"/>
-            <w:szCs w:val="24"/>
-          </w:rPr>
-          <w:t>n</w:t>
-        </w:r>
-        <w:r>
-          <w:rPr>
-            <w:rStyle w:val="Collegamentoipertestuale"/>
-            <w:rFonts w:cstheme="majorHAnsi"/>
-            <w:sz w:val="24"/>
-            <w:szCs w:val="24"/>
-          </w:rPr>
-          <w:t>e livelli)</w:t>
+          <w:t>selezione livelli)</w:t>
         </w:r>
       </w:hyperlink>
       <w:r>
@@ -4701,15 +4726,7 @@
         </w:numPr>
       </w:pPr>
       <w:r>
-        <w:t>Il V-</w:t>
-      </w:r>
-      <w:proofErr w:type="spellStart"/>
-      <w:r>
-        <w:t>Synch</w:t>
-      </w:r>
-      <w:proofErr w:type="spellEnd"/>
-      <w:r>
-        <w:t>.</w:t>
+        <w:t>Il V-Synch.</w:t>
       </w:r>
     </w:p>
     <w:p>
@@ -4721,15 +4738,7 @@
         </w:numPr>
       </w:pPr>
       <w:r>
-        <w:t xml:space="preserve">Il </w:t>
-      </w:r>
-      <w:proofErr w:type="spellStart"/>
-      <w:r>
-        <w:t>framerate</w:t>
-      </w:r>
-      <w:proofErr w:type="spellEnd"/>
-      <w:r>
-        <w:t xml:space="preserve"> Libero.</w:t>
+        <w:t>Il framerate Libero.</w:t>
       </w:r>
     </w:p>
     <w:p>
@@ -4788,13 +4797,8 @@
           <w:numId w:val="25"/>
         </w:numPr>
       </w:pPr>
-      <w:proofErr w:type="spellStart"/>
-      <w:r>
-        <w:t>Tritanopia</w:t>
-      </w:r>
-      <w:proofErr w:type="spellEnd"/>
-      <w:r>
-        <w:t>.</w:t>
+      <w:r>
+        <w:t>Tritanopia.</w:t>
       </w:r>
     </w:p>
     <w:p>
@@ -4823,14 +4827,12 @@
         </w:rPr>
         <w:t xml:space="preserve">È possibile modificare il </w:t>
       </w:r>
-      <w:proofErr w:type="spellStart"/>
       <w:r>
         <w:rPr>
           <w:rFonts w:ascii="Segoe UI Symbol" w:hAnsi="Segoe UI Symbol"/>
         </w:rPr>
         <w:t>Fov</w:t>
       </w:r>
-      <w:proofErr w:type="spellEnd"/>
       <w:r>
         <w:rPr>
           <w:rFonts w:ascii="Segoe UI Symbol" w:hAnsi="Segoe UI Symbol"/>
@@ -6484,23 +6486,7 @@
           <w:sz w:val="24"/>
           <w:szCs w:val="24"/>
         </w:rPr>
-        <w:t xml:space="preserve"> o un </w:t>
-      </w:r>
-      <w:proofErr w:type="spellStart"/>
-      <w:r>
-        <w:rPr>
-          <w:sz w:val="24"/>
-          <w:szCs w:val="24"/>
-        </w:rPr>
-        <w:t>malus</w:t>
-      </w:r>
-      <w:proofErr w:type="spellEnd"/>
-      <w:r>
-        <w:rPr>
-          <w:sz w:val="24"/>
-          <w:szCs w:val="24"/>
-        </w:rPr>
-        <w:t xml:space="preserve"> relativo al denaro e/o punteggio.</w:t>
+        <w:t xml:space="preserve"> o un malus relativo al denaro e/o punteggio.</w:t>
       </w:r>
     </w:p>
     <w:p>
@@ -6966,13 +6952,8 @@
         <w:szCs w:val="24"/>
       </w:rPr>
     </w:pPr>
-    <w:proofErr w:type="spellStart"/>
     <w:r>
-      <w:t>Heathy</w:t>
-    </w:r>
-    <w:proofErr w:type="spellEnd"/>
-    <w:r>
-      <w:t xml:space="preserve"> Catering</w:t>
+      <w:t>Heathy Catering</w:t>
     </w:r>
     <w:r>
       <w:t xml:space="preserve"> – Manuale utente</w:t>
@@ -7109,14 +7090,12 @@
         <w:rFonts w:ascii="Garamond" w:hAnsi="Garamond"/>
       </w:rPr>
     </w:pPr>
-    <w:proofErr w:type="spellStart"/>
     <w:r>
       <w:rPr>
         <w:rFonts w:ascii="Garamond" w:hAnsi="Garamond"/>
       </w:rPr>
       <w:t>CdS</w:t>
     </w:r>
-    <w:proofErr w:type="spellEnd"/>
     <w:r>
       <w:rPr>
         <w:rFonts w:ascii="Garamond" w:hAnsi="Garamond"/>

</xml_diff>

<commit_message>
Aggiunta imamgine logo nel file
</commit_message>
<xml_diff>
--- a/doc/pianificazione/Manuale Utente Heatlhy Catering.docx
+++ b/doc/pianificazione/Manuale Utente Heatlhy Catering.docx
@@ -2484,6 +2484,7 @@
     </w:p>
     <w:p>
       <w:pPr>
+        <w:jc w:val="center"/>
         <w:rPr>
           <w:rStyle w:val="Titolo1Carattere"/>
           <w:rFonts w:cstheme="majorHAnsi"/>
@@ -2495,13 +2496,76 @@
       <w:bookmarkStart w:id="2" w:name="_Toc104546903"/>
       <w:r>
         <w:rPr>
+          <w:rFonts w:asciiTheme="majorHAnsi" w:eastAsiaTheme="majorEastAsia" w:hAnsiTheme="majorHAnsi" w:cstheme="majorHAnsi"/>
+          <w:b/>
+          <w:bCs/>
+          <w:noProof/>
+          <w:color w:val="A8D08D" w:themeColor="accent6" w:themeTint="99"/>
+          <w:sz w:val="32"/>
+          <w:szCs w:val="32"/>
+        </w:rPr>
+        <w:lastRenderedPageBreak/>
+        <w:drawing>
+          <wp:inline distT="0" distB="0" distL="0" distR="0" wp14:anchorId="56C58E8D" wp14:editId="5B92BCFA">
+            <wp:extent cx="3721210" cy="2093180"/>
+            <wp:effectExtent l="0" t="0" r="0" b="2540"/>
+            <wp:docPr id="4" name="Immagine 4"/>
+            <wp:cNvGraphicFramePr>
+              <a:graphicFrameLocks xmlns:a="http://schemas.openxmlformats.org/drawingml/2006/main" noChangeAspect="1"/>
+            </wp:cNvGraphicFramePr>
+            <a:graphic xmlns:a="http://schemas.openxmlformats.org/drawingml/2006/main">
+              <a:graphicData uri="http://schemas.openxmlformats.org/drawingml/2006/picture">
+                <pic:pic xmlns:pic="http://schemas.openxmlformats.org/drawingml/2006/picture">
+                  <pic:nvPicPr>
+                    <pic:cNvPr id="4" name="Immagine 4"/>
+                    <pic:cNvPicPr/>
+                  </pic:nvPicPr>
+                  <pic:blipFill>
+                    <a:blip r:embed="rId8">
+                      <a:extLst>
+                        <a:ext uri="{28A0092B-C50C-407E-A947-70E740481C1C}">
+                          <a14:useLocalDpi xmlns:a14="http://schemas.microsoft.com/office/drawing/2010/main" val="0"/>
+                        </a:ext>
+                      </a:extLst>
+                    </a:blip>
+                    <a:stretch>
+                      <a:fillRect/>
+                    </a:stretch>
+                  </pic:blipFill>
+                  <pic:spPr>
+                    <a:xfrm>
+                      <a:off x="0" y="0"/>
+                      <a:ext cx="3729570" cy="2097882"/>
+                    </a:xfrm>
+                    <a:prstGeom prst="rect">
+                      <a:avLst/>
+                    </a:prstGeom>
+                  </pic:spPr>
+                </pic:pic>
+              </a:graphicData>
+            </a:graphic>
+          </wp:inline>
+        </w:drawing>
+      </w:r>
+    </w:p>
+    <w:p>
+      <w:pPr>
+        <w:rPr>
           <w:rStyle w:val="Titolo1Carattere"/>
           <w:rFonts w:cstheme="majorHAnsi"/>
           <w:b/>
           <w:bCs/>
           <w:color w:val="A8D08D" w:themeColor="accent6" w:themeTint="99"/>
         </w:rPr>
-        <w:lastRenderedPageBreak/>
+      </w:pPr>
+      <w:r>
+        <w:rPr>
+          <w:rStyle w:val="Titolo1Carattere"/>
+          <w:rFonts w:cstheme="majorHAnsi"/>
+          <w:b/>
+          <w:bCs/>
+          <w:color w:val="A8D08D" w:themeColor="accent6" w:themeTint="99"/>
+        </w:rPr>
         <w:t>Requisiti di installazione</w:t>
       </w:r>
       <w:bookmarkEnd w:id="2"/>
@@ -2735,11 +2799,19 @@
         </w:rPr>
         <w:t xml:space="preserve">240 o superiori </w:t>
       </w:r>
-      <w:r>
-        <w:rPr>
-          <w:rFonts w:cstheme="minorHAnsi"/>
-        </w:rPr>
-        <w:t>Aspect Ratio: 4:3 e/o 16:9</w:t>
+      <w:proofErr w:type="spellStart"/>
+      <w:r>
+        <w:rPr>
+          <w:rFonts w:cstheme="minorHAnsi"/>
+        </w:rPr>
+        <w:t>Aspect</w:t>
+      </w:r>
+      <w:proofErr w:type="spellEnd"/>
+      <w:r>
+        <w:rPr>
+          <w:rFonts w:cstheme="minorHAnsi"/>
+        </w:rPr>
+        <w:t xml:space="preserve"> Ratio: 4:3 e/o 16:9</w:t>
       </w:r>
     </w:p>
     <w:p>
@@ -3000,11 +3072,19 @@
         </w:rPr>
         <w:t xml:space="preserve">Risoluzione: 1920x1080 o superiori </w:t>
       </w:r>
-      <w:r>
-        <w:rPr>
-          <w:rFonts w:cstheme="minorHAnsi"/>
-        </w:rPr>
-        <w:t>Aspect Ratio: 16:9</w:t>
+      <w:proofErr w:type="spellStart"/>
+      <w:r>
+        <w:rPr>
+          <w:rFonts w:cstheme="minorHAnsi"/>
+        </w:rPr>
+        <w:t>Aspect</w:t>
+      </w:r>
+      <w:proofErr w:type="spellEnd"/>
+      <w:r>
+        <w:rPr>
+          <w:rFonts w:cstheme="minorHAnsi"/>
+        </w:rPr>
+        <w:t xml:space="preserve"> Ratio: 16:9</w:t>
       </w:r>
     </w:p>
     <w:p>
@@ -3129,7 +3209,43 @@
           <w:sz w:val="24"/>
           <w:szCs w:val="24"/>
         </w:rPr>
-        <w:t>Il gioco è sviluppato ad hoc per l’aspect ratio 16:9, l’aspect ratio 4:3 non è all’100% supportato. L’esperienza con la modalità a 4:3 potrebbe risultare differente.</w:t>
+        <w:t>Il gioco è sviluppato ad hoc per l’</w:t>
+      </w:r>
+      <w:proofErr w:type="spellStart"/>
+      <w:r>
+        <w:rPr>
+          <w:rFonts w:cstheme="majorHAnsi"/>
+          <w:sz w:val="24"/>
+          <w:szCs w:val="24"/>
+        </w:rPr>
+        <w:t>aspect</w:t>
+      </w:r>
+      <w:proofErr w:type="spellEnd"/>
+      <w:r>
+        <w:rPr>
+          <w:rFonts w:cstheme="majorHAnsi"/>
+          <w:sz w:val="24"/>
+          <w:szCs w:val="24"/>
+        </w:rPr>
+        <w:t xml:space="preserve"> ratio 16:9, l’</w:t>
+      </w:r>
+      <w:proofErr w:type="spellStart"/>
+      <w:r>
+        <w:rPr>
+          <w:rFonts w:cstheme="majorHAnsi"/>
+          <w:sz w:val="24"/>
+          <w:szCs w:val="24"/>
+        </w:rPr>
+        <w:t>aspect</w:t>
+      </w:r>
+      <w:proofErr w:type="spellEnd"/>
+      <w:r>
+        <w:rPr>
+          <w:rFonts w:cstheme="majorHAnsi"/>
+          <w:sz w:val="24"/>
+          <w:szCs w:val="24"/>
+        </w:rPr>
+        <w:t xml:space="preserve"> ratio 4:3 non è all’100% supportato. L’esperienza con la modalità a 4:3 potrebbe risultare differente.</w:t>
       </w:r>
     </w:p>
     <w:p>
@@ -3161,6 +3277,7 @@
           <w:bCs/>
           <w:color w:val="538135" w:themeColor="accent6" w:themeShade="BF"/>
         </w:rPr>
+        <w:lastRenderedPageBreak/>
         <w:t>Introduzione</w:t>
       </w:r>
       <w:bookmarkEnd w:id="7"/>
@@ -3329,7 +3446,6 @@
           <w:sz w:val="26"/>
           <w:szCs w:val="26"/>
         </w:rPr>
-        <w:lastRenderedPageBreak/>
         <w:t>Avviare con doppio click “Healthy Catering Setup”.</w:t>
       </w:r>
     </w:p>
@@ -3836,7 +3952,7 @@
                     <pic:cNvPicPr/>
                   </pic:nvPicPr>
                   <pic:blipFill>
-                    <a:blip r:embed="rId8" cstate="print">
+                    <a:blip r:embed="rId9" cstate="print">
                       <a:extLst>
                         <a:ext uri="{28A0092B-C50C-407E-A947-70E740481C1C}">
                           <a14:useLocalDpi xmlns:a14="http://schemas.microsoft.com/office/drawing/2010/main" val="0"/>
@@ -4726,7 +4842,15 @@
         </w:numPr>
       </w:pPr>
       <w:r>
-        <w:t>Il V-Synch.</w:t>
+        <w:t>Il V-</w:t>
+      </w:r>
+      <w:proofErr w:type="spellStart"/>
+      <w:r>
+        <w:t>Synch</w:t>
+      </w:r>
+      <w:proofErr w:type="spellEnd"/>
+      <w:r>
+        <w:t>.</w:t>
       </w:r>
     </w:p>
     <w:p>
@@ -4738,7 +4862,15 @@
         </w:numPr>
       </w:pPr>
       <w:r>
-        <w:t>Il framerate Libero.</w:t>
+        <w:t xml:space="preserve">Il </w:t>
+      </w:r>
+      <w:proofErr w:type="spellStart"/>
+      <w:r>
+        <w:t>framerate</w:t>
+      </w:r>
+      <w:proofErr w:type="spellEnd"/>
+      <w:r>
+        <w:t xml:space="preserve"> Libero.</w:t>
       </w:r>
     </w:p>
     <w:p>
@@ -4797,8 +4929,13 @@
           <w:numId w:val="25"/>
         </w:numPr>
       </w:pPr>
-      <w:r>
-        <w:t>Tritanopia.</w:t>
+      <w:proofErr w:type="spellStart"/>
+      <w:r>
+        <w:t>Tritanopia</w:t>
+      </w:r>
+      <w:proofErr w:type="spellEnd"/>
+      <w:r>
+        <w:t>.</w:t>
       </w:r>
     </w:p>
     <w:p>
@@ -4827,12 +4964,14 @@
         </w:rPr>
         <w:t xml:space="preserve">È possibile modificare il </w:t>
       </w:r>
+      <w:proofErr w:type="spellStart"/>
       <w:r>
         <w:rPr>
           <w:rFonts w:ascii="Segoe UI Symbol" w:hAnsi="Segoe UI Symbol"/>
         </w:rPr>
         <w:t>Fov</w:t>
       </w:r>
+      <w:proofErr w:type="spellEnd"/>
       <w:r>
         <w:rPr>
           <w:rFonts w:ascii="Segoe UI Symbol" w:hAnsi="Segoe UI Symbol"/>
@@ -5806,7 +5945,7 @@
                     <pic:cNvPicPr/>
                   </pic:nvPicPr>
                   <pic:blipFill>
-                    <a:blip r:embed="rId9" cstate="print">
+                    <a:blip r:embed="rId10" cstate="print">
                       <a:extLst>
                         <a:ext uri="{28A0092B-C50C-407E-A947-70E740481C1C}">
                           <a14:useLocalDpi xmlns:a14="http://schemas.microsoft.com/office/drawing/2010/main" val="0"/>
@@ -6020,7 +6159,7 @@
                     <pic:cNvPicPr/>
                   </pic:nvPicPr>
                   <pic:blipFill>
-                    <a:blip r:embed="rId10" cstate="print">
+                    <a:blip r:embed="rId11" cstate="print">
                       <a:extLst>
                         <a:ext uri="{28A0092B-C50C-407E-A947-70E740481C1C}">
                           <a14:useLocalDpi xmlns:a14="http://schemas.microsoft.com/office/drawing/2010/main" val="0"/>
@@ -6161,7 +6300,7 @@
                     <pic:cNvPicPr/>
                   </pic:nvPicPr>
                   <pic:blipFill>
-                    <a:blip r:embed="rId11" cstate="print">
+                    <a:blip r:embed="rId12" cstate="print">
                       <a:extLst>
                         <a:ext uri="{28A0092B-C50C-407E-A947-70E740481C1C}">
                           <a14:useLocalDpi xmlns:a14="http://schemas.microsoft.com/office/drawing/2010/main" val="0"/>
@@ -6486,7 +6625,23 @@
           <w:sz w:val="24"/>
           <w:szCs w:val="24"/>
         </w:rPr>
-        <w:t xml:space="preserve"> o un malus relativo al denaro e/o punteggio.</w:t>
+        <w:t xml:space="preserve"> o un </w:t>
+      </w:r>
+      <w:proofErr w:type="spellStart"/>
+      <w:r>
+        <w:rPr>
+          <w:sz w:val="24"/>
+          <w:szCs w:val="24"/>
+        </w:rPr>
+        <w:t>malus</w:t>
+      </w:r>
+      <w:proofErr w:type="spellEnd"/>
+      <w:r>
+        <w:rPr>
+          <w:sz w:val="24"/>
+          <w:szCs w:val="24"/>
+        </w:rPr>
+        <w:t xml:space="preserve"> relativo al denaro e/o punteggio.</w:t>
       </w:r>
     </w:p>
     <w:p>
@@ -6829,7 +6984,7 @@
           <w:szCs w:val="26"/>
         </w:rPr>
       </w:pPr>
-      <w:hyperlink r:id="rId12" w:history="1">
+      <w:hyperlink r:id="rId13" w:history="1">
         <w:r>
           <w:rPr>
             <w:rStyle w:val="Collegamentoipertestuale"/>
@@ -6849,7 +7004,7 @@
           <w:szCs w:val="26"/>
         </w:rPr>
       </w:pPr>
-      <w:hyperlink r:id="rId13" w:history="1">
+      <w:hyperlink r:id="rId14" w:history="1">
         <w:r>
           <w:rPr>
             <w:rStyle w:val="Collegamentoipertestuale"/>
@@ -6869,7 +7024,7 @@
           <w:szCs w:val="26"/>
         </w:rPr>
       </w:pPr>
-      <w:hyperlink r:id="rId14" w:history="1">
+      <w:hyperlink r:id="rId15" w:history="1">
         <w:r>
           <w:rPr>
             <w:rStyle w:val="Collegamentoipertestuale"/>
@@ -6900,8 +7055,8 @@
       </w:pPr>
     </w:p>
     <w:sectPr>
-      <w:headerReference w:type="default" r:id="rId15"/>
-      <w:footerReference w:type="default" r:id="rId16"/>
+      <w:headerReference w:type="default" r:id="rId16"/>
+      <w:footerReference w:type="default" r:id="rId17"/>
       <w:pgSz w:w="11906" w:h="16838"/>
       <w:pgMar w:top="1417" w:right="1134" w:bottom="1134" w:left="1134" w:header="709" w:footer="708" w:gutter="0"/>
       <w:cols w:space="708"/>
@@ -6952,8 +7107,13 @@
         <w:szCs w:val="24"/>
       </w:rPr>
     </w:pPr>
+    <w:proofErr w:type="spellStart"/>
     <w:r>
-      <w:t>Heathy Catering</w:t>
+      <w:t>Heathy</w:t>
+    </w:r>
+    <w:proofErr w:type="spellEnd"/>
+    <w:r>
+      <w:t xml:space="preserve"> Catering</w:t>
     </w:r>
     <w:r>
       <w:t xml:space="preserve"> – Manuale utente</w:t>
@@ -7090,12 +7250,14 @@
         <w:rFonts w:ascii="Garamond" w:hAnsi="Garamond"/>
       </w:rPr>
     </w:pPr>
+    <w:proofErr w:type="spellStart"/>
     <w:r>
       <w:rPr>
         <w:rFonts w:ascii="Garamond" w:hAnsi="Garamond"/>
       </w:rPr>
       <w:t>CdS</w:t>
     </w:r>
+    <w:proofErr w:type="spellEnd"/>
     <w:r>
       <w:rPr>
         <w:rFonts w:ascii="Garamond" w:hAnsi="Garamond"/>

</xml_diff>

<commit_message>
Aggiornate informazioni menu aiuto e menu magazzino
</commit_message>
<xml_diff>
--- a/doc/pianificazione/Manuale Utente Heatlhy Catering.docx
+++ b/doc/pianificazione/Manuale Utente Heatlhy Catering.docx
@@ -6701,24 +6701,99 @@
     </w:p>
     <w:p>
       <w:pPr>
-        <w:rPr>
-          <w:sz w:val="24"/>
-          <w:szCs w:val="24"/>
-        </w:rPr>
-      </w:pPr>
-      <w:r>
-        <w:rPr>
-          <w:sz w:val="24"/>
-          <w:szCs w:val="24"/>
-        </w:rPr>
-        <w:t xml:space="preserve">[IMMAGINE MENU </w:t>
-      </w:r>
-      <w:r>
-        <w:rPr>
-          <w:sz w:val="24"/>
-          <w:szCs w:val="24"/>
-        </w:rPr>
-        <w:t>MAGAZZINO</w:t>
+        <w:jc w:val="both"/>
+      </w:pPr>
+      <w:r>
+        <w:t>Nel menu del magazzino, accessibile dal magazzino all’interno del ristorante, sarà possibile visionare gli ingredienti disponibili le loro quantità</w:t>
+      </w:r>
+      <w:r>
+        <w:t xml:space="preserve"> e le ricette realizzabili con ingrediente selezionato</w:t>
+      </w:r>
+      <w:r>
+        <w:t>.</w:t>
+      </w:r>
+      <w:r>
+        <w:t xml:space="preserve"> Il menu magazzino è raggiungibile all’interno del ristorante, nel magazzino stesso, interagendo con il computer portatile sul tavolo.</w:t>
+      </w:r>
+    </w:p>
+    <w:p>
+      <w:pPr>
+        <w:rPr>
+          <w:sz w:val="24"/>
+          <w:szCs w:val="24"/>
+        </w:rPr>
+      </w:pPr>
+      <w:r>
+        <w:t xml:space="preserve"> </w:t>
+      </w:r>
+      <w:r>
+        <w:rPr>
+          <w:sz w:val="24"/>
+          <w:szCs w:val="24"/>
+        </w:rPr>
+        <w:t>[IMMAGINE MENU MAGAZZINO]</w:t>
+      </w:r>
+    </w:p>
+    <w:p>
+      <w:pPr>
+        <w:pStyle w:val="Paragrafoelenco"/>
+        <w:numPr>
+          <w:ilvl w:val="0"/>
+          <w:numId w:val="31"/>
+        </w:numPr>
+        <w:jc w:val="both"/>
+      </w:pPr>
+      <w:r>
+        <w:t>Cliccando sull’icona di “</w:t>
+      </w:r>
+      <w:proofErr w:type="spellStart"/>
+      <w:r>
+        <w:rPr>
+          <w:b/>
+          <w:bCs/>
+          <w:i/>
+          <w:iCs/>
+        </w:rPr>
+        <w:t>MyInventory</w:t>
+      </w:r>
+      <w:proofErr w:type="spellEnd"/>
+      <w:r>
+        <w:t>” è possibile aprire il programma per la visualizzazione degli ingredienti del player.</w:t>
+      </w:r>
+    </w:p>
+    <w:p>
+      <w:pPr>
+        <w:pStyle w:val="Paragrafoelenco"/>
+        <w:numPr>
+          <w:ilvl w:val="0"/>
+          <w:numId w:val="31"/>
+        </w:numPr>
+        <w:jc w:val="both"/>
+      </w:pPr>
+      <w:r>
+        <w:t>Uscita dal menu magazzino.</w:t>
+      </w:r>
+    </w:p>
+    <w:p>
+      <w:pPr>
+        <w:rPr>
+          <w:sz w:val="24"/>
+          <w:szCs w:val="24"/>
+        </w:rPr>
+      </w:pPr>
+      <w:r>
+        <w:rPr>
+          <w:sz w:val="24"/>
+          <w:szCs w:val="24"/>
+        </w:rPr>
+        <w:t>[IMMAGINE MENU MAGAZZINO</w:t>
+      </w:r>
+      <w:r>
+        <w:rPr>
+          <w:sz w:val="24"/>
+          <w:szCs w:val="24"/>
+        </w:rPr>
+        <w:t xml:space="preserve"> PROGRAMMA APERTO</w:t>
       </w:r>
       <w:r>
         <w:rPr>
@@ -6730,10 +6805,218 @@
     </w:p>
     <w:p>
       <w:pPr>
+        <w:pStyle w:val="Paragrafoelenco"/>
+        <w:numPr>
+          <w:ilvl w:val="0"/>
+          <w:numId w:val="33"/>
+        </w:numPr>
+        <w:rPr>
+          <w:sz w:val="24"/>
+          <w:szCs w:val="24"/>
+        </w:rPr>
+      </w:pPr>
+      <w:r>
+        <w:rPr>
+          <w:sz w:val="24"/>
+          <w:szCs w:val="24"/>
+        </w:rPr>
+        <w:t>Cliccando sul bottone delle ricette, è possibile visionare le ricette realizzabili con quell’ingrediente.</w:t>
+      </w:r>
+    </w:p>
+    <w:p>
+      <w:pPr>
+        <w:pStyle w:val="Paragrafoelenco"/>
+        <w:numPr>
+          <w:ilvl w:val="0"/>
+          <w:numId w:val="33"/>
+        </w:numPr>
+        <w:rPr>
+          <w:sz w:val="24"/>
+          <w:szCs w:val="24"/>
+        </w:rPr>
+      </w:pPr>
+      <w:r>
+        <w:rPr>
+          <w:sz w:val="24"/>
+          <w:szCs w:val="24"/>
+        </w:rPr>
+        <w:t>Cliccando sulla “</w:t>
+      </w:r>
+      <w:r>
+        <w:rPr>
+          <w:color w:val="FF0000"/>
+          <w:sz w:val="24"/>
+          <w:szCs w:val="24"/>
+        </w:rPr>
+        <w:t>X</w:t>
+      </w:r>
+      <w:r>
+        <w:rPr>
+          <w:sz w:val="24"/>
+          <w:szCs w:val="24"/>
+        </w:rPr>
+        <w:t>” è possibile chiudere il programma</w:t>
+      </w:r>
+      <w:r>
+        <w:rPr>
+          <w:sz w:val="24"/>
+          <w:szCs w:val="24"/>
+        </w:rPr>
+        <w:t xml:space="preserve"> </w:t>
+      </w:r>
+      <w:r>
+        <w:rPr>
+          <w:sz w:val="24"/>
+          <w:szCs w:val="24"/>
+        </w:rPr>
+        <w:t>e tornare al desktop</w:t>
+      </w:r>
+      <w:r>
+        <w:rPr>
+          <w:sz w:val="24"/>
+          <w:szCs w:val="24"/>
+        </w:rPr>
+        <w:t>.</w:t>
+      </w:r>
+    </w:p>
+    <w:p>
+      <w:pPr>
+        <w:rPr>
+          <w:sz w:val="24"/>
+          <w:szCs w:val="24"/>
+        </w:rPr>
+      </w:pPr>
+      <w:r>
+        <w:rPr>
+          <w:sz w:val="24"/>
+          <w:szCs w:val="24"/>
+        </w:rPr>
+        <w:t>[IMMAGINE MENU MAGAZZINO PROGRAMMA APERTO</w:t>
+      </w:r>
+      <w:r>
+        <w:rPr>
+          <w:sz w:val="24"/>
+          <w:szCs w:val="24"/>
+        </w:rPr>
+        <w:t xml:space="preserve"> RICETTE</w:t>
+      </w:r>
+      <w:r>
+        <w:rPr>
+          <w:sz w:val="24"/>
+          <w:szCs w:val="24"/>
+        </w:rPr>
+        <w:t>]</w:t>
+      </w:r>
+    </w:p>
+    <w:p>
+      <w:pPr>
+        <w:pStyle w:val="Paragrafoelenco"/>
+        <w:numPr>
+          <w:ilvl w:val="0"/>
+          <w:numId w:val="34"/>
+        </w:numPr>
+        <w:rPr>
+          <w:sz w:val="24"/>
+          <w:szCs w:val="24"/>
+        </w:rPr>
+      </w:pPr>
+      <w:r>
+        <w:rPr>
+          <w:sz w:val="24"/>
+          <w:szCs w:val="24"/>
+        </w:rPr>
+        <w:t>Cliccando sul bottone indietro, è possibile tornare alla visualizzazione dell’inventario del player.</w:t>
+      </w:r>
+    </w:p>
+    <w:p>
+      <w:pPr>
+        <w:pStyle w:val="Paragrafoelenco"/>
+        <w:numPr>
+          <w:ilvl w:val="0"/>
+          <w:numId w:val="34"/>
+        </w:numPr>
+        <w:rPr>
+          <w:sz w:val="24"/>
+          <w:szCs w:val="24"/>
+        </w:rPr>
+      </w:pPr>
+      <w:r>
+        <w:rPr>
+          <w:sz w:val="24"/>
+          <w:szCs w:val="24"/>
+        </w:rPr>
+        <w:t>Cliccando sulla “</w:t>
+      </w:r>
+      <w:r>
+        <w:rPr>
+          <w:color w:val="FF0000"/>
+          <w:sz w:val="24"/>
+          <w:szCs w:val="24"/>
+        </w:rPr>
+        <w:t>X</w:t>
+      </w:r>
+      <w:r>
+        <w:rPr>
+          <w:sz w:val="24"/>
+          <w:szCs w:val="24"/>
+        </w:rPr>
+        <w:t>” è possibile chiudere il programma</w:t>
+      </w:r>
+      <w:r>
+        <w:rPr>
+          <w:sz w:val="24"/>
+          <w:szCs w:val="24"/>
+        </w:rPr>
+        <w:t xml:space="preserve"> e tornare al desktop</w:t>
+      </w:r>
+      <w:r>
+        <w:rPr>
+          <w:sz w:val="24"/>
+          <w:szCs w:val="24"/>
+        </w:rPr>
+        <w:t>.</w:t>
+      </w:r>
+    </w:p>
+    <w:p>
+      <w:pPr>
+        <w:pStyle w:val="Titolo2"/>
+        <w:rPr>
+          <w:color w:val="385623" w:themeColor="accent6" w:themeShade="80"/>
+        </w:rPr>
+      </w:pPr>
+      <w:bookmarkStart w:id="32" w:name="_Toc104546924"/>
+      <w:r>
+        <w:rPr>
+          <w:color w:val="385623" w:themeColor="accent6" w:themeShade="80"/>
+        </w:rPr>
+        <w:t>Menù Negozio</w:t>
+      </w:r>
+      <w:bookmarkEnd w:id="32"/>
+    </w:p>
+    <w:p>
+      <w:pPr>
+        <w:rPr>
+          <w:sz w:val="24"/>
+          <w:szCs w:val="24"/>
+        </w:rPr>
+      </w:pPr>
+      <w:r>
+        <w:rPr>
+          <w:sz w:val="24"/>
+          <w:szCs w:val="24"/>
+        </w:rPr>
+        <w:t>[IMMAGINE MENU NEGOZIO]</w:t>
+      </w:r>
+    </w:p>
+    <w:p>
+      <w:pPr>
         <w:jc w:val="both"/>
       </w:pPr>
       <w:r>
-        <w:t xml:space="preserve">Nel menu del magazzino, accessibile dal magazzino all’interno del ristorante, sarà possibile visionare gli ingredienti disponibili e le loro quantità. </w:t>
+        <w:t>Per acquistare nuovi ingredienti, il giocatore deve recarsi al negozio e interagendo con il venditore è possibile acquistare gli ingredienti desiderati dall’apposito menu. In particolare, nel menu sarà possibile visionare l’immagine dell’ingrediente, il nome ed il costo ed infine tutti i piatti realizzabili con quell’ingrediente. Per acquistare un ingrediente, basterà cliccare sul bottone relativo e confermare eventualmente l’acquisto. Una volta acquistato un ingrediente</w:t>
+      </w:r>
+      <w:r>
+        <w:t>, esso in automatico sarà aggiunto al magazzino.</w:t>
       </w:r>
     </w:p>
     <w:p>
@@ -6743,63 +7026,41 @@
           <w:color w:val="385623" w:themeColor="accent6" w:themeShade="80"/>
         </w:rPr>
       </w:pPr>
-      <w:bookmarkStart w:id="32" w:name="_Toc104546924"/>
+      <w:bookmarkStart w:id="33" w:name="_Toc104546925"/>
       <w:r>
         <w:rPr>
           <w:color w:val="385623" w:themeColor="accent6" w:themeShade="80"/>
         </w:rPr>
-        <w:t>Menù Negozio</w:t>
-      </w:r>
-      <w:bookmarkEnd w:id="32"/>
-    </w:p>
-    <w:p>
-      <w:pPr>
-        <w:rPr>
-          <w:sz w:val="24"/>
-          <w:szCs w:val="24"/>
-        </w:rPr>
-      </w:pPr>
-      <w:r>
-        <w:rPr>
-          <w:sz w:val="24"/>
-          <w:szCs w:val="24"/>
-        </w:rPr>
-        <w:t>[IMMAGINE MENU NEGOZIO]</w:t>
-      </w:r>
+        <w:lastRenderedPageBreak/>
+        <w:t>Menù Aiuto</w:t>
+      </w:r>
+      <w:bookmarkEnd w:id="33"/>
     </w:p>
     <w:p>
       <w:pPr>
         <w:jc w:val="both"/>
       </w:pPr>
       <w:r>
-        <w:t>Per acquistare nuovi ingredienti, il giocatore deve recarsi al negozio e interagendo con il venditore è possibile acquistare gli ingredienti desiderati dall’apposito menu. In particolare, nel menu sarà possibile visionare l’immagine dell’ingrediente, il nome ed il costo ed infine tutti i piatti realizzabili con quell’ingrediente. Per acquistare un ingrediente, basterà cliccare sul bottone relativo e confermare eventualmente l’acquisto. Una volta acquistato un ingrediente</w:t>
-      </w:r>
-      <w:r>
-        <w:t>, esso in automatico sarà aggiunto al magazzino.</w:t>
-      </w:r>
-    </w:p>
-    <w:p>
-      <w:pPr>
-        <w:pStyle w:val="Titolo2"/>
-        <w:rPr>
-          <w:color w:val="385623" w:themeColor="accent6" w:themeShade="80"/>
-        </w:rPr>
-      </w:pPr>
-      <w:bookmarkStart w:id="33" w:name="_Toc104546925"/>
-      <w:r>
-        <w:rPr>
-          <w:color w:val="385623" w:themeColor="accent6" w:themeShade="80"/>
-        </w:rPr>
-        <w:t>Menù Aiuto</w:t>
-      </w:r>
-      <w:bookmarkEnd w:id="33"/>
+        <w:t>In caso di bisogna, è possibile visionare il menu di aiuto per visionare un riassunto di tutte le spiegazioni delle meccaniche di gioco.</w:t>
+      </w:r>
+      <w:r>
+        <w:t xml:space="preserve"> Il menu aiuto è accessibile dal menu opzioni in game.</w:t>
+      </w:r>
     </w:p>
     <w:p>
       <w:pPr>
         <w:jc w:val="both"/>
       </w:pPr>
       <w:r>
-        <w:t>In caso di bisogna, è possibile visionare il menu di aiuto per visionare un riassunto di tutte le spiegazioni delle meccaniche di gioco.</w:t>
+        <w:t>[IMMAGINE MENU AIUTO]</w:t>
+      </w:r>
+    </w:p>
+    <w:p>
+      <w:pPr>
+        <w:jc w:val="both"/>
+      </w:pPr>
+      <w:r>
+        <w:t>Cliccando sulle frecce è possibile navigare nel menu aiuto e visionare le informazioni che interessano. Alcune informazioni sono accompagnate da immagini o gif per rendere più facile la comprensione di alcuni concetti.</w:t>
       </w:r>
     </w:p>
     <w:p>
@@ -7299,6 +7560,92 @@
 <file path=word/numbering.xml><?xml version="1.0" encoding="utf-8"?>
 <w:numbering xmlns:wpc="http://schemas.microsoft.com/office/word/2010/wordprocessingCanvas" xmlns:cx="http://schemas.microsoft.com/office/drawing/2014/chartex" xmlns:cx1="http://schemas.microsoft.com/office/drawing/2015/9/8/chartex" xmlns:cx2="http://schemas.microsoft.com/office/drawing/2015/10/21/chartex" xmlns:cx3="http://schemas.microsoft.com/office/drawing/2016/5/9/chartex" xmlns:cx4="http://schemas.microsoft.com/office/drawing/2016/5/10/chartex" xmlns:cx5="http://schemas.microsoft.com/office/drawing/2016/5/11/chartex" xmlns:cx6="http://schemas.microsoft.com/office/drawing/2016/5/12/chartex" xmlns:cx7="http://schemas.microsoft.com/office/drawing/2016/5/13/chartex" xmlns:cx8="http://schemas.microsoft.com/office/drawing/2016/5/14/chartex" xmlns:mc="http://schemas.openxmlformats.org/markup-compatibility/2006" xmlns:aink="http://schemas.microsoft.com/office/drawing/2016/ink" xmlns:am3d="http://schemas.microsoft.com/office/drawing/2017/model3d" xmlns:o="urn:schemas-microsoft-com:office:office" xmlns:oel="http://schemas.microsoft.com/office/2019/extlst" xmlns:r="http://schemas.openxmlformats.org/officeDocument/2006/relationships" xmlns:m="http://schemas.openxmlformats.org/officeDocument/2006/math" xmlns:v="urn:schemas-microsoft-com:vml" xmlns:wp14="http://schemas.microsoft.com/office/word/2010/wordprocessingDrawing" xmlns:wp="http://schemas.openxmlformats.org/drawingml/2006/wordprocessingDrawing" xmlns:w10="urn:schemas-microsoft-com:office:word" xmlns:w="http://schemas.openxmlformats.org/wordprocessingml/2006/main" xmlns:w14="http://schemas.microsoft.com/office/word/2010/wordml" xmlns:w15="http://schemas.microsoft.com/office/word/2012/wordml" xmlns:w16cex="http://schemas.microsoft.com/office/word/2018/wordml/cex" xmlns:w16cid="http://schemas.microsoft.com/office/word/2016/wordml/cid" xmlns:w16="http://schemas.microsoft.com/office/word/2018/wordml" xmlns:w16sdtdh="http://schemas.microsoft.com/office/word/2020/wordml/sdtdatahash" xmlns:w16se="http://schemas.microsoft.com/office/word/2015/wordml/symex" xmlns:wpg="http://schemas.microsoft.com/office/word/2010/wordprocessingGroup" xmlns:wpi="http://schemas.microsoft.com/office/word/2010/wordprocessingInk" xmlns:wne="http://schemas.microsoft.com/office/word/2006/wordml" xmlns:wps="http://schemas.microsoft.com/office/word/2010/wordprocessingShape" mc:Ignorable="w14 w15 w16se w16cid w16 w16cex w16sdtdh wp14">
   <w:abstractNum w:abstractNumId="0" w15:restartNumberingAfterBreak="0">
+    <w:nsid w:val="01D03E17"/>
+    <w:multiLevelType w:val="hybridMultilevel"/>
+    <w:tmpl w:val="6756C6B4"/>
+    <w:lvl w:ilvl="0" w:tplc="0410000F">
+      <w:start w:val="1"/>
+      <w:numFmt w:val="decimal"/>
+      <w:lvlText w:val="%1."/>
+      <w:lvlJc w:val="left"/>
+      <w:pPr>
+        <w:ind w:left="720" w:hanging="360"/>
+      </w:pPr>
+    </w:lvl>
+    <w:lvl w:ilvl="1" w:tplc="04100019" w:tentative="1">
+      <w:start w:val="1"/>
+      <w:numFmt w:val="lowerLetter"/>
+      <w:lvlText w:val="%2."/>
+      <w:lvlJc w:val="left"/>
+      <w:pPr>
+        <w:ind w:left="1440" w:hanging="360"/>
+      </w:pPr>
+    </w:lvl>
+    <w:lvl w:ilvl="2" w:tplc="0410001B" w:tentative="1">
+      <w:start w:val="1"/>
+      <w:numFmt w:val="lowerRoman"/>
+      <w:lvlText w:val="%3."/>
+      <w:lvlJc w:val="right"/>
+      <w:pPr>
+        <w:ind w:left="2160" w:hanging="180"/>
+      </w:pPr>
+    </w:lvl>
+    <w:lvl w:ilvl="3" w:tplc="0410000F" w:tentative="1">
+      <w:start w:val="1"/>
+      <w:numFmt w:val="decimal"/>
+      <w:lvlText w:val="%4."/>
+      <w:lvlJc w:val="left"/>
+      <w:pPr>
+        <w:ind w:left="2880" w:hanging="360"/>
+      </w:pPr>
+    </w:lvl>
+    <w:lvl w:ilvl="4" w:tplc="04100019" w:tentative="1">
+      <w:start w:val="1"/>
+      <w:numFmt w:val="lowerLetter"/>
+      <w:lvlText w:val="%5."/>
+      <w:lvlJc w:val="left"/>
+      <w:pPr>
+        <w:ind w:left="3600" w:hanging="360"/>
+      </w:pPr>
+    </w:lvl>
+    <w:lvl w:ilvl="5" w:tplc="0410001B" w:tentative="1">
+      <w:start w:val="1"/>
+      <w:numFmt w:val="lowerRoman"/>
+      <w:lvlText w:val="%6."/>
+      <w:lvlJc w:val="right"/>
+      <w:pPr>
+        <w:ind w:left="4320" w:hanging="180"/>
+      </w:pPr>
+    </w:lvl>
+    <w:lvl w:ilvl="6" w:tplc="0410000F" w:tentative="1">
+      <w:start w:val="1"/>
+      <w:numFmt w:val="decimal"/>
+      <w:lvlText w:val="%7."/>
+      <w:lvlJc w:val="left"/>
+      <w:pPr>
+        <w:ind w:left="5040" w:hanging="360"/>
+      </w:pPr>
+    </w:lvl>
+    <w:lvl w:ilvl="7" w:tplc="04100019" w:tentative="1">
+      <w:start w:val="1"/>
+      <w:numFmt w:val="lowerLetter"/>
+      <w:lvlText w:val="%8."/>
+      <w:lvlJc w:val="left"/>
+      <w:pPr>
+        <w:ind w:left="5760" w:hanging="360"/>
+      </w:pPr>
+    </w:lvl>
+    <w:lvl w:ilvl="8" w:tplc="0410001B" w:tentative="1">
+      <w:start w:val="1"/>
+      <w:numFmt w:val="lowerRoman"/>
+      <w:lvlText w:val="%9."/>
+      <w:lvlJc w:val="right"/>
+      <w:pPr>
+        <w:ind w:left="6480" w:hanging="180"/>
+      </w:pPr>
+    </w:lvl>
+  </w:abstractNum>
+  <w:abstractNum w:abstractNumId="1" w15:restartNumberingAfterBreak="0">
     <w:nsid w:val="029B1A49"/>
     <w:multiLevelType w:val="hybridMultilevel"/>
     <w:tmpl w:val="324C1B06"/>
@@ -7411,7 +7758,7 @@
       </w:rPr>
     </w:lvl>
   </w:abstractNum>
-  <w:abstractNum w:abstractNumId="1" w15:restartNumberingAfterBreak="0">
+  <w:abstractNum w:abstractNumId="2" w15:restartNumberingAfterBreak="0">
     <w:nsid w:val="032B3F1D"/>
     <w:multiLevelType w:val="hybridMultilevel"/>
     <w:tmpl w:val="1F80DB4A"/>
@@ -7524,7 +7871,120 @@
       </w:rPr>
     </w:lvl>
   </w:abstractNum>
-  <w:abstractNum w:abstractNumId="2" w15:restartNumberingAfterBreak="0">
+  <w:abstractNum w:abstractNumId="3" w15:restartNumberingAfterBreak="0">
+    <w:nsid w:val="04777526"/>
+    <w:multiLevelType w:val="hybridMultilevel"/>
+    <w:tmpl w:val="004223EA"/>
+    <w:lvl w:ilvl="0" w:tplc="04100001">
+      <w:start w:val="1"/>
+      <w:numFmt w:val="bullet"/>
+      <w:lvlText w:val=""/>
+      <w:lvlJc w:val="left"/>
+      <w:pPr>
+        <w:ind w:left="720" w:hanging="360"/>
+      </w:pPr>
+      <w:rPr>
+        <w:rFonts w:ascii="Symbol" w:hAnsi="Symbol" w:hint="default"/>
+      </w:rPr>
+    </w:lvl>
+    <w:lvl w:ilvl="1" w:tplc="04100003" w:tentative="1">
+      <w:start w:val="1"/>
+      <w:numFmt w:val="bullet"/>
+      <w:lvlText w:val="o"/>
+      <w:lvlJc w:val="left"/>
+      <w:pPr>
+        <w:ind w:left="1440" w:hanging="360"/>
+      </w:pPr>
+      <w:rPr>
+        <w:rFonts w:ascii="Courier New" w:hAnsi="Courier New" w:cs="Courier New" w:hint="default"/>
+      </w:rPr>
+    </w:lvl>
+    <w:lvl w:ilvl="2" w:tplc="04100005" w:tentative="1">
+      <w:start w:val="1"/>
+      <w:numFmt w:val="bullet"/>
+      <w:lvlText w:val=""/>
+      <w:lvlJc w:val="left"/>
+      <w:pPr>
+        <w:ind w:left="2160" w:hanging="360"/>
+      </w:pPr>
+      <w:rPr>
+        <w:rFonts w:ascii="Wingdings" w:hAnsi="Wingdings" w:hint="default"/>
+      </w:rPr>
+    </w:lvl>
+    <w:lvl w:ilvl="3" w:tplc="04100001" w:tentative="1">
+      <w:start w:val="1"/>
+      <w:numFmt w:val="bullet"/>
+      <w:lvlText w:val=""/>
+      <w:lvlJc w:val="left"/>
+      <w:pPr>
+        <w:ind w:left="2880" w:hanging="360"/>
+      </w:pPr>
+      <w:rPr>
+        <w:rFonts w:ascii="Symbol" w:hAnsi="Symbol" w:hint="default"/>
+      </w:rPr>
+    </w:lvl>
+    <w:lvl w:ilvl="4" w:tplc="04100003" w:tentative="1">
+      <w:start w:val="1"/>
+      <w:numFmt w:val="bullet"/>
+      <w:lvlText w:val="o"/>
+      <w:lvlJc w:val="left"/>
+      <w:pPr>
+        <w:ind w:left="3600" w:hanging="360"/>
+      </w:pPr>
+      <w:rPr>
+        <w:rFonts w:ascii="Courier New" w:hAnsi="Courier New" w:cs="Courier New" w:hint="default"/>
+      </w:rPr>
+    </w:lvl>
+    <w:lvl w:ilvl="5" w:tplc="04100005" w:tentative="1">
+      <w:start w:val="1"/>
+      <w:numFmt w:val="bullet"/>
+      <w:lvlText w:val=""/>
+      <w:lvlJc w:val="left"/>
+      <w:pPr>
+        <w:ind w:left="4320" w:hanging="360"/>
+      </w:pPr>
+      <w:rPr>
+        <w:rFonts w:ascii="Wingdings" w:hAnsi="Wingdings" w:hint="default"/>
+      </w:rPr>
+    </w:lvl>
+    <w:lvl w:ilvl="6" w:tplc="04100001" w:tentative="1">
+      <w:start w:val="1"/>
+      <w:numFmt w:val="bullet"/>
+      <w:lvlText w:val=""/>
+      <w:lvlJc w:val="left"/>
+      <w:pPr>
+        <w:ind w:left="5040" w:hanging="360"/>
+      </w:pPr>
+      <w:rPr>
+        <w:rFonts w:ascii="Symbol" w:hAnsi="Symbol" w:hint="default"/>
+      </w:rPr>
+    </w:lvl>
+    <w:lvl w:ilvl="7" w:tplc="04100003" w:tentative="1">
+      <w:start w:val="1"/>
+      <w:numFmt w:val="bullet"/>
+      <w:lvlText w:val="o"/>
+      <w:lvlJc w:val="left"/>
+      <w:pPr>
+        <w:ind w:left="5760" w:hanging="360"/>
+      </w:pPr>
+      <w:rPr>
+        <w:rFonts w:ascii="Courier New" w:hAnsi="Courier New" w:cs="Courier New" w:hint="default"/>
+      </w:rPr>
+    </w:lvl>
+    <w:lvl w:ilvl="8" w:tplc="04100005" w:tentative="1">
+      <w:start w:val="1"/>
+      <w:numFmt w:val="bullet"/>
+      <w:lvlText w:val=""/>
+      <w:lvlJc w:val="left"/>
+      <w:pPr>
+        <w:ind w:left="6480" w:hanging="360"/>
+      </w:pPr>
+      <w:rPr>
+        <w:rFonts w:ascii="Wingdings" w:hAnsi="Wingdings" w:hint="default"/>
+      </w:rPr>
+    </w:lvl>
+  </w:abstractNum>
+  <w:abstractNum w:abstractNumId="4" w15:restartNumberingAfterBreak="0">
     <w:nsid w:val="07795966"/>
     <w:multiLevelType w:val="hybridMultilevel"/>
     <w:tmpl w:val="E6DC40F0"/>
@@ -7637,7 +8097,93 @@
       </w:rPr>
     </w:lvl>
   </w:abstractNum>
-  <w:abstractNum w:abstractNumId="3" w15:restartNumberingAfterBreak="0">
+  <w:abstractNum w:abstractNumId="5" w15:restartNumberingAfterBreak="0">
+    <w:nsid w:val="0D285B55"/>
+    <w:multiLevelType w:val="hybridMultilevel"/>
+    <w:tmpl w:val="1D362AF8"/>
+    <w:lvl w:ilvl="0" w:tplc="0410000F">
+      <w:start w:val="1"/>
+      <w:numFmt w:val="decimal"/>
+      <w:lvlText w:val="%1."/>
+      <w:lvlJc w:val="left"/>
+      <w:pPr>
+        <w:ind w:left="720" w:hanging="360"/>
+      </w:pPr>
+    </w:lvl>
+    <w:lvl w:ilvl="1" w:tplc="04100019" w:tentative="1">
+      <w:start w:val="1"/>
+      <w:numFmt w:val="lowerLetter"/>
+      <w:lvlText w:val="%2."/>
+      <w:lvlJc w:val="left"/>
+      <w:pPr>
+        <w:ind w:left="1440" w:hanging="360"/>
+      </w:pPr>
+    </w:lvl>
+    <w:lvl w:ilvl="2" w:tplc="0410001B" w:tentative="1">
+      <w:start w:val="1"/>
+      <w:numFmt w:val="lowerRoman"/>
+      <w:lvlText w:val="%3."/>
+      <w:lvlJc w:val="right"/>
+      <w:pPr>
+        <w:ind w:left="2160" w:hanging="180"/>
+      </w:pPr>
+    </w:lvl>
+    <w:lvl w:ilvl="3" w:tplc="0410000F" w:tentative="1">
+      <w:start w:val="1"/>
+      <w:numFmt w:val="decimal"/>
+      <w:lvlText w:val="%4."/>
+      <w:lvlJc w:val="left"/>
+      <w:pPr>
+        <w:ind w:left="2880" w:hanging="360"/>
+      </w:pPr>
+    </w:lvl>
+    <w:lvl w:ilvl="4" w:tplc="04100019" w:tentative="1">
+      <w:start w:val="1"/>
+      <w:numFmt w:val="lowerLetter"/>
+      <w:lvlText w:val="%5."/>
+      <w:lvlJc w:val="left"/>
+      <w:pPr>
+        <w:ind w:left="3600" w:hanging="360"/>
+      </w:pPr>
+    </w:lvl>
+    <w:lvl w:ilvl="5" w:tplc="0410001B" w:tentative="1">
+      <w:start w:val="1"/>
+      <w:numFmt w:val="lowerRoman"/>
+      <w:lvlText w:val="%6."/>
+      <w:lvlJc w:val="right"/>
+      <w:pPr>
+        <w:ind w:left="4320" w:hanging="180"/>
+      </w:pPr>
+    </w:lvl>
+    <w:lvl w:ilvl="6" w:tplc="0410000F" w:tentative="1">
+      <w:start w:val="1"/>
+      <w:numFmt w:val="decimal"/>
+      <w:lvlText w:val="%7."/>
+      <w:lvlJc w:val="left"/>
+      <w:pPr>
+        <w:ind w:left="5040" w:hanging="360"/>
+      </w:pPr>
+    </w:lvl>
+    <w:lvl w:ilvl="7" w:tplc="04100019" w:tentative="1">
+      <w:start w:val="1"/>
+      <w:numFmt w:val="lowerLetter"/>
+      <w:lvlText w:val="%8."/>
+      <w:lvlJc w:val="left"/>
+      <w:pPr>
+        <w:ind w:left="5760" w:hanging="360"/>
+      </w:pPr>
+    </w:lvl>
+    <w:lvl w:ilvl="8" w:tplc="0410001B" w:tentative="1">
+      <w:start w:val="1"/>
+      <w:numFmt w:val="lowerRoman"/>
+      <w:lvlText w:val="%9."/>
+      <w:lvlJc w:val="right"/>
+      <w:pPr>
+        <w:ind w:left="6480" w:hanging="180"/>
+      </w:pPr>
+    </w:lvl>
+  </w:abstractNum>
+  <w:abstractNum w:abstractNumId="6" w15:restartNumberingAfterBreak="0">
     <w:nsid w:val="10205FE3"/>
     <w:multiLevelType w:val="hybridMultilevel"/>
     <w:tmpl w:val="898AFB66"/>
@@ -7750,7 +8296,7 @@
       </w:rPr>
     </w:lvl>
   </w:abstractNum>
-  <w:abstractNum w:abstractNumId="4" w15:restartNumberingAfterBreak="0">
+  <w:abstractNum w:abstractNumId="7" w15:restartNumberingAfterBreak="0">
     <w:nsid w:val="11836F2F"/>
     <w:multiLevelType w:val="hybridMultilevel"/>
     <w:tmpl w:val="7F0A42DC"/>
@@ -7863,7 +8409,7 @@
       </w:rPr>
     </w:lvl>
   </w:abstractNum>
-  <w:abstractNum w:abstractNumId="5" w15:restartNumberingAfterBreak="0">
+  <w:abstractNum w:abstractNumId="8" w15:restartNumberingAfterBreak="0">
     <w:nsid w:val="169F13E6"/>
     <w:multiLevelType w:val="hybridMultilevel"/>
     <w:tmpl w:val="2C7CF844"/>
@@ -7976,7 +8522,7 @@
       </w:rPr>
     </w:lvl>
   </w:abstractNum>
-  <w:abstractNum w:abstractNumId="6" w15:restartNumberingAfterBreak="0">
+  <w:abstractNum w:abstractNumId="9" w15:restartNumberingAfterBreak="0">
     <w:nsid w:val="19EC1AD7"/>
     <w:multiLevelType w:val="hybridMultilevel"/>
     <w:tmpl w:val="F60263F2"/>
@@ -8065,7 +8611,93 @@
       </w:pPr>
     </w:lvl>
   </w:abstractNum>
-  <w:abstractNum w:abstractNumId="7" w15:restartNumberingAfterBreak="0">
+  <w:abstractNum w:abstractNumId="10" w15:restartNumberingAfterBreak="0">
+    <w:nsid w:val="228D33E3"/>
+    <w:multiLevelType w:val="hybridMultilevel"/>
+    <w:tmpl w:val="8B327216"/>
+    <w:lvl w:ilvl="0" w:tplc="0410000F">
+      <w:start w:val="1"/>
+      <w:numFmt w:val="decimal"/>
+      <w:lvlText w:val="%1."/>
+      <w:lvlJc w:val="left"/>
+      <w:pPr>
+        <w:ind w:left="720" w:hanging="360"/>
+      </w:pPr>
+    </w:lvl>
+    <w:lvl w:ilvl="1" w:tplc="04100019" w:tentative="1">
+      <w:start w:val="1"/>
+      <w:numFmt w:val="lowerLetter"/>
+      <w:lvlText w:val="%2."/>
+      <w:lvlJc w:val="left"/>
+      <w:pPr>
+        <w:ind w:left="1440" w:hanging="360"/>
+      </w:pPr>
+    </w:lvl>
+    <w:lvl w:ilvl="2" w:tplc="0410001B" w:tentative="1">
+      <w:start w:val="1"/>
+      <w:numFmt w:val="lowerRoman"/>
+      <w:lvlText w:val="%3."/>
+      <w:lvlJc w:val="right"/>
+      <w:pPr>
+        <w:ind w:left="2160" w:hanging="180"/>
+      </w:pPr>
+    </w:lvl>
+    <w:lvl w:ilvl="3" w:tplc="0410000F" w:tentative="1">
+      <w:start w:val="1"/>
+      <w:numFmt w:val="decimal"/>
+      <w:lvlText w:val="%4."/>
+      <w:lvlJc w:val="left"/>
+      <w:pPr>
+        <w:ind w:left="2880" w:hanging="360"/>
+      </w:pPr>
+    </w:lvl>
+    <w:lvl w:ilvl="4" w:tplc="04100019" w:tentative="1">
+      <w:start w:val="1"/>
+      <w:numFmt w:val="lowerLetter"/>
+      <w:lvlText w:val="%5."/>
+      <w:lvlJc w:val="left"/>
+      <w:pPr>
+        <w:ind w:left="3600" w:hanging="360"/>
+      </w:pPr>
+    </w:lvl>
+    <w:lvl w:ilvl="5" w:tplc="0410001B" w:tentative="1">
+      <w:start w:val="1"/>
+      <w:numFmt w:val="lowerRoman"/>
+      <w:lvlText w:val="%6."/>
+      <w:lvlJc w:val="right"/>
+      <w:pPr>
+        <w:ind w:left="4320" w:hanging="180"/>
+      </w:pPr>
+    </w:lvl>
+    <w:lvl w:ilvl="6" w:tplc="0410000F" w:tentative="1">
+      <w:start w:val="1"/>
+      <w:numFmt w:val="decimal"/>
+      <w:lvlText w:val="%7."/>
+      <w:lvlJc w:val="left"/>
+      <w:pPr>
+        <w:ind w:left="5040" w:hanging="360"/>
+      </w:pPr>
+    </w:lvl>
+    <w:lvl w:ilvl="7" w:tplc="04100019" w:tentative="1">
+      <w:start w:val="1"/>
+      <w:numFmt w:val="lowerLetter"/>
+      <w:lvlText w:val="%8."/>
+      <w:lvlJc w:val="left"/>
+      <w:pPr>
+        <w:ind w:left="5760" w:hanging="360"/>
+      </w:pPr>
+    </w:lvl>
+    <w:lvl w:ilvl="8" w:tplc="0410001B" w:tentative="1">
+      <w:start w:val="1"/>
+      <w:numFmt w:val="lowerRoman"/>
+      <w:lvlText w:val="%9."/>
+      <w:lvlJc w:val="right"/>
+      <w:pPr>
+        <w:ind w:left="6480" w:hanging="180"/>
+      </w:pPr>
+    </w:lvl>
+  </w:abstractNum>
+  <w:abstractNum w:abstractNumId="11" w15:restartNumberingAfterBreak="0">
     <w:nsid w:val="27744493"/>
     <w:multiLevelType w:val="hybridMultilevel"/>
     <w:tmpl w:val="F110A564"/>
@@ -8178,7 +8810,7 @@
       </w:rPr>
     </w:lvl>
   </w:abstractNum>
-  <w:abstractNum w:abstractNumId="8" w15:restartNumberingAfterBreak="0">
+  <w:abstractNum w:abstractNumId="12" w15:restartNumberingAfterBreak="0">
     <w:nsid w:val="357B69D9"/>
     <w:multiLevelType w:val="hybridMultilevel"/>
     <w:tmpl w:val="CEAC466E"/>
@@ -8291,7 +8923,7 @@
       </w:rPr>
     </w:lvl>
   </w:abstractNum>
-  <w:abstractNum w:abstractNumId="9" w15:restartNumberingAfterBreak="0">
+  <w:abstractNum w:abstractNumId="13" w15:restartNumberingAfterBreak="0">
     <w:nsid w:val="39AC3525"/>
     <w:multiLevelType w:val="hybridMultilevel"/>
     <w:tmpl w:val="71540EEA"/>
@@ -8404,7 +9036,7 @@
       </w:rPr>
     </w:lvl>
   </w:abstractNum>
-  <w:abstractNum w:abstractNumId="10" w15:restartNumberingAfterBreak="0">
+  <w:abstractNum w:abstractNumId="14" w15:restartNumberingAfterBreak="0">
     <w:nsid w:val="3D6F14F2"/>
     <w:multiLevelType w:val="hybridMultilevel"/>
     <w:tmpl w:val="9C7E119E"/>
@@ -8493,7 +9125,7 @@
       </w:pPr>
     </w:lvl>
   </w:abstractNum>
-  <w:abstractNum w:abstractNumId="11" w15:restartNumberingAfterBreak="0">
+  <w:abstractNum w:abstractNumId="15" w15:restartNumberingAfterBreak="0">
     <w:nsid w:val="3E9359BC"/>
     <w:multiLevelType w:val="hybridMultilevel"/>
     <w:tmpl w:val="76982CE8"/>
@@ -8579,7 +9211,7 @@
       </w:pPr>
     </w:lvl>
   </w:abstractNum>
-  <w:abstractNum w:abstractNumId="12" w15:restartNumberingAfterBreak="0">
+  <w:abstractNum w:abstractNumId="16" w15:restartNumberingAfterBreak="0">
     <w:nsid w:val="3F92793F"/>
     <w:multiLevelType w:val="hybridMultilevel"/>
     <w:tmpl w:val="84DA2DA8"/>
@@ -8692,7 +9324,7 @@
       </w:rPr>
     </w:lvl>
   </w:abstractNum>
-  <w:abstractNum w:abstractNumId="13" w15:restartNumberingAfterBreak="0">
+  <w:abstractNum w:abstractNumId="17" w15:restartNumberingAfterBreak="0">
     <w:nsid w:val="4707119E"/>
     <w:multiLevelType w:val="hybridMultilevel"/>
     <w:tmpl w:val="16CAB49A"/>
@@ -8805,7 +9437,7 @@
       </w:rPr>
     </w:lvl>
   </w:abstractNum>
-  <w:abstractNum w:abstractNumId="14" w15:restartNumberingAfterBreak="0">
+  <w:abstractNum w:abstractNumId="18" w15:restartNumberingAfterBreak="0">
     <w:nsid w:val="4C7610E8"/>
     <w:multiLevelType w:val="hybridMultilevel"/>
     <w:tmpl w:val="3F26EC8E"/>
@@ -8894,7 +9526,7 @@
       </w:pPr>
     </w:lvl>
   </w:abstractNum>
-  <w:abstractNum w:abstractNumId="15" w15:restartNumberingAfterBreak="0">
+  <w:abstractNum w:abstractNumId="19" w15:restartNumberingAfterBreak="0">
     <w:nsid w:val="4EF01D5E"/>
     <w:multiLevelType w:val="hybridMultilevel"/>
     <w:tmpl w:val="CDF4AFD0"/>
@@ -9007,7 +9639,7 @@
       </w:rPr>
     </w:lvl>
   </w:abstractNum>
-  <w:abstractNum w:abstractNumId="16" w15:restartNumberingAfterBreak="0">
+  <w:abstractNum w:abstractNumId="20" w15:restartNumberingAfterBreak="0">
     <w:nsid w:val="4F0B11C6"/>
     <w:multiLevelType w:val="hybridMultilevel"/>
     <w:tmpl w:val="FBF0C302"/>
@@ -9120,7 +9752,7 @@
       </w:rPr>
     </w:lvl>
   </w:abstractNum>
-  <w:abstractNum w:abstractNumId="17" w15:restartNumberingAfterBreak="0">
+  <w:abstractNum w:abstractNumId="21" w15:restartNumberingAfterBreak="0">
     <w:nsid w:val="50F6297A"/>
     <w:multiLevelType w:val="hybridMultilevel"/>
     <w:tmpl w:val="6BB0ABD4"/>
@@ -9209,7 +9841,7 @@
       </w:pPr>
     </w:lvl>
   </w:abstractNum>
-  <w:abstractNum w:abstractNumId="18" w15:restartNumberingAfterBreak="0">
+  <w:abstractNum w:abstractNumId="22" w15:restartNumberingAfterBreak="0">
     <w:nsid w:val="51EE5DA9"/>
     <w:multiLevelType w:val="hybridMultilevel"/>
     <w:tmpl w:val="E05492D4"/>
@@ -9298,7 +9930,7 @@
       </w:pPr>
     </w:lvl>
   </w:abstractNum>
-  <w:abstractNum w:abstractNumId="19" w15:restartNumberingAfterBreak="0">
+  <w:abstractNum w:abstractNumId="23" w15:restartNumberingAfterBreak="0">
     <w:nsid w:val="598E61A5"/>
     <w:multiLevelType w:val="hybridMultilevel"/>
     <w:tmpl w:val="41745FD4"/>
@@ -9411,7 +10043,7 @@
       </w:rPr>
     </w:lvl>
   </w:abstractNum>
-  <w:abstractNum w:abstractNumId="20" w15:restartNumberingAfterBreak="0">
+  <w:abstractNum w:abstractNumId="24" w15:restartNumberingAfterBreak="0">
     <w:nsid w:val="5CD778AD"/>
     <w:multiLevelType w:val="multilevel"/>
     <w:tmpl w:val="DC1CE17A"/>
@@ -9532,7 +10164,7 @@
       </w:rPr>
     </w:lvl>
   </w:abstractNum>
-  <w:abstractNum w:abstractNumId="21" w15:restartNumberingAfterBreak="0">
+  <w:abstractNum w:abstractNumId="25" w15:restartNumberingAfterBreak="0">
     <w:nsid w:val="66D13404"/>
     <w:multiLevelType w:val="hybridMultilevel"/>
     <w:tmpl w:val="62D28296"/>
@@ -9645,7 +10277,7 @@
       </w:rPr>
     </w:lvl>
   </w:abstractNum>
-  <w:abstractNum w:abstractNumId="22" w15:restartNumberingAfterBreak="0">
+  <w:abstractNum w:abstractNumId="26" w15:restartNumberingAfterBreak="0">
     <w:nsid w:val="693A2848"/>
     <w:multiLevelType w:val="hybridMultilevel"/>
     <w:tmpl w:val="C994C834"/>
@@ -9757,7 +10389,7 @@
       </w:rPr>
     </w:lvl>
   </w:abstractNum>
-  <w:abstractNum w:abstractNumId="23" w15:restartNumberingAfterBreak="0">
+  <w:abstractNum w:abstractNumId="27" w15:restartNumberingAfterBreak="0">
     <w:nsid w:val="6B8061D0"/>
     <w:multiLevelType w:val="hybridMultilevel"/>
     <w:tmpl w:val="6CAA1936"/>
@@ -9870,7 +10502,7 @@
       </w:rPr>
     </w:lvl>
   </w:abstractNum>
-  <w:abstractNum w:abstractNumId="24" w15:restartNumberingAfterBreak="0">
+  <w:abstractNum w:abstractNumId="28" w15:restartNumberingAfterBreak="0">
     <w:nsid w:val="6CB05BE0"/>
     <w:multiLevelType w:val="hybridMultilevel"/>
     <w:tmpl w:val="8506DA80"/>
@@ -9983,7 +10615,7 @@
       </w:rPr>
     </w:lvl>
   </w:abstractNum>
-  <w:abstractNum w:abstractNumId="25" w15:restartNumberingAfterBreak="0">
+  <w:abstractNum w:abstractNumId="29" w15:restartNumberingAfterBreak="0">
     <w:nsid w:val="6D743FD1"/>
     <w:multiLevelType w:val="multilevel"/>
     <w:tmpl w:val="420E9A52"/>
@@ -10104,7 +10736,7 @@
       </w:rPr>
     </w:lvl>
   </w:abstractNum>
-  <w:abstractNum w:abstractNumId="26" w15:restartNumberingAfterBreak="0">
+  <w:abstractNum w:abstractNumId="30" w15:restartNumberingAfterBreak="0">
     <w:nsid w:val="6F532240"/>
     <w:multiLevelType w:val="hybridMultilevel"/>
     <w:tmpl w:val="4644048A"/>
@@ -10190,7 +10822,7 @@
       </w:pPr>
     </w:lvl>
   </w:abstractNum>
-  <w:abstractNum w:abstractNumId="27" w15:restartNumberingAfterBreak="0">
+  <w:abstractNum w:abstractNumId="31" w15:restartNumberingAfterBreak="0">
     <w:nsid w:val="7A946335"/>
     <w:multiLevelType w:val="hybridMultilevel"/>
     <w:tmpl w:val="3F26EC8E"/>
@@ -10279,7 +10911,7 @@
       </w:pPr>
     </w:lvl>
   </w:abstractNum>
-  <w:abstractNum w:abstractNumId="28" w15:restartNumberingAfterBreak="0">
+  <w:abstractNum w:abstractNumId="32" w15:restartNumberingAfterBreak="0">
     <w:nsid w:val="7D4518EF"/>
     <w:multiLevelType w:val="hybridMultilevel"/>
     <w:tmpl w:val="EE42E220"/>
@@ -10392,7 +11024,7 @@
       </w:rPr>
     </w:lvl>
   </w:abstractNum>
-  <w:abstractNum w:abstractNumId="29" w15:restartNumberingAfterBreak="0">
+  <w:abstractNum w:abstractNumId="33" w15:restartNumberingAfterBreak="0">
     <w:nsid w:val="7F801AAD"/>
     <w:multiLevelType w:val="hybridMultilevel"/>
     <w:tmpl w:val="30661B06"/>
@@ -10506,94 +11138,106 @@
     </w:lvl>
   </w:abstractNum>
   <w:num w:numId="1" w16cid:durableId="1283802465">
+    <w:abstractNumId w:val="24"/>
+  </w:num>
+  <w:num w:numId="2" w16cid:durableId="498346136">
+    <w:abstractNumId w:val="21"/>
+  </w:num>
+  <w:num w:numId="3" w16cid:durableId="1591163411">
+    <w:abstractNumId w:val="29"/>
+  </w:num>
+  <w:num w:numId="4" w16cid:durableId="1604343877">
+    <w:abstractNumId w:val="28"/>
+  </w:num>
+  <w:num w:numId="5" w16cid:durableId="973749790">
+    <w:abstractNumId w:val="17"/>
+  </w:num>
+  <w:num w:numId="6" w16cid:durableId="68891307">
+    <w:abstractNumId w:val="25"/>
+  </w:num>
+  <w:num w:numId="7" w16cid:durableId="1099838249">
+    <w:abstractNumId w:val="33"/>
+  </w:num>
+  <w:num w:numId="8" w16cid:durableId="1552225041">
+    <w:abstractNumId w:val="32"/>
+  </w:num>
+  <w:num w:numId="9" w16cid:durableId="70733589">
+    <w:abstractNumId w:val="7"/>
+  </w:num>
+  <w:num w:numId="10" w16cid:durableId="1528057185">
+    <w:abstractNumId w:val="27"/>
+  </w:num>
+  <w:num w:numId="11" w16cid:durableId="1751998902">
+    <w:abstractNumId w:val="6"/>
+  </w:num>
+  <w:num w:numId="12" w16cid:durableId="1313096199">
+    <w:abstractNumId w:val="13"/>
+  </w:num>
+  <w:num w:numId="13" w16cid:durableId="1923827807">
+    <w:abstractNumId w:val="12"/>
+  </w:num>
+  <w:num w:numId="14" w16cid:durableId="719326283">
+    <w:abstractNumId w:val="14"/>
+  </w:num>
+  <w:num w:numId="15" w16cid:durableId="1373459140">
+    <w:abstractNumId w:val="11"/>
+  </w:num>
+  <w:num w:numId="16" w16cid:durableId="1783380267">
+    <w:abstractNumId w:val="9"/>
+  </w:num>
+  <w:num w:numId="17" w16cid:durableId="1604415292">
+    <w:abstractNumId w:val="18"/>
+  </w:num>
+  <w:num w:numId="18" w16cid:durableId="692540084">
+    <w:abstractNumId w:val="31"/>
+  </w:num>
+  <w:num w:numId="19" w16cid:durableId="1713384921">
+    <w:abstractNumId w:val="22"/>
+  </w:num>
+  <w:num w:numId="20" w16cid:durableId="1999723397">
+    <w:abstractNumId w:val="26"/>
+  </w:num>
+  <w:num w:numId="21" w16cid:durableId="1459572191">
+    <w:abstractNumId w:val="23"/>
+  </w:num>
+  <w:num w:numId="22" w16cid:durableId="1476871635">
+    <w:abstractNumId w:val="30"/>
+  </w:num>
+  <w:num w:numId="23" w16cid:durableId="338898941">
+    <w:abstractNumId w:val="15"/>
+  </w:num>
+  <w:num w:numId="24" w16cid:durableId="47726065">
+    <w:abstractNumId w:val="4"/>
+  </w:num>
+  <w:num w:numId="25" w16cid:durableId="1830514353">
     <w:abstractNumId w:val="20"/>
   </w:num>
-  <w:num w:numId="2" w16cid:durableId="498346136">
-    <w:abstractNumId w:val="17"/>
+  <w:num w:numId="26" w16cid:durableId="1904028429">
+    <w:abstractNumId w:val="19"/>
   </w:num>
-  <w:num w:numId="3" w16cid:durableId="1591163411">
-    <w:abstractNumId w:val="25"/>
+  <w:num w:numId="27" w16cid:durableId="290401011">
+    <w:abstractNumId w:val="8"/>
   </w:num>
-  <w:num w:numId="4" w16cid:durableId="1604343877">
-    <w:abstractNumId w:val="24"/>
+  <w:num w:numId="28" w16cid:durableId="1864588485">
+    <w:abstractNumId w:val="1"/>
   </w:num>
-  <w:num w:numId="5" w16cid:durableId="973749790">
-    <w:abstractNumId w:val="13"/>
+  <w:num w:numId="29" w16cid:durableId="1027683146">
+    <w:abstractNumId w:val="2"/>
   </w:num>
-  <w:num w:numId="6" w16cid:durableId="68891307">
-    <w:abstractNumId w:val="21"/>
+  <w:num w:numId="30" w16cid:durableId="979118554">
+    <w:abstractNumId w:val="16"/>
   </w:num>
-  <w:num w:numId="7" w16cid:durableId="1099838249">
-    <w:abstractNumId w:val="29"/>
+  <w:num w:numId="31" w16cid:durableId="1143307626">
+    <w:abstractNumId w:val="5"/>
   </w:num>
-  <w:num w:numId="8" w16cid:durableId="1552225041">
-    <w:abstractNumId w:val="28"/>
-  </w:num>
-  <w:num w:numId="9" w16cid:durableId="70733589">
-    <w:abstractNumId w:val="4"/>
-  </w:num>
-  <w:num w:numId="10" w16cid:durableId="1528057185">
-    <w:abstractNumId w:val="23"/>
-  </w:num>
-  <w:num w:numId="11" w16cid:durableId="1751998902">
+  <w:num w:numId="32" w16cid:durableId="565645362">
     <w:abstractNumId w:val="3"/>
   </w:num>
-  <w:num w:numId="12" w16cid:durableId="1313096199">
-    <w:abstractNumId w:val="9"/>
-  </w:num>
-  <w:num w:numId="13" w16cid:durableId="1923827807">
-    <w:abstractNumId w:val="8"/>
-  </w:num>
-  <w:num w:numId="14" w16cid:durableId="719326283">
-    <w:abstractNumId w:val="10"/>
-  </w:num>
-  <w:num w:numId="15" w16cid:durableId="1373459140">
-    <w:abstractNumId w:val="7"/>
-  </w:num>
-  <w:num w:numId="16" w16cid:durableId="1783380267">
-    <w:abstractNumId w:val="6"/>
-  </w:num>
-  <w:num w:numId="17" w16cid:durableId="1604415292">
-    <w:abstractNumId w:val="14"/>
-  </w:num>
-  <w:num w:numId="18" w16cid:durableId="692540084">
-    <w:abstractNumId w:val="27"/>
-  </w:num>
-  <w:num w:numId="19" w16cid:durableId="1713384921">
-    <w:abstractNumId w:val="18"/>
-  </w:num>
-  <w:num w:numId="20" w16cid:durableId="1999723397">
-    <w:abstractNumId w:val="22"/>
-  </w:num>
-  <w:num w:numId="21" w16cid:durableId="1459572191">
-    <w:abstractNumId w:val="19"/>
-  </w:num>
-  <w:num w:numId="22" w16cid:durableId="1476871635">
-    <w:abstractNumId w:val="26"/>
-  </w:num>
-  <w:num w:numId="23" w16cid:durableId="338898941">
-    <w:abstractNumId w:val="11"/>
-  </w:num>
-  <w:num w:numId="24" w16cid:durableId="47726065">
-    <w:abstractNumId w:val="2"/>
-  </w:num>
-  <w:num w:numId="25" w16cid:durableId="1830514353">
-    <w:abstractNumId w:val="16"/>
-  </w:num>
-  <w:num w:numId="26" w16cid:durableId="1904028429">
-    <w:abstractNumId w:val="15"/>
-  </w:num>
-  <w:num w:numId="27" w16cid:durableId="290401011">
-    <w:abstractNumId w:val="5"/>
-  </w:num>
-  <w:num w:numId="28" w16cid:durableId="1864588485">
+  <w:num w:numId="33" w16cid:durableId="1181969301">
     <w:abstractNumId w:val="0"/>
   </w:num>
-  <w:num w:numId="29" w16cid:durableId="1027683146">
-    <w:abstractNumId w:val="1"/>
-  </w:num>
-  <w:num w:numId="30" w16cid:durableId="979118554">
-    <w:abstractNumId w:val="12"/>
+  <w:num w:numId="34" w16cid:durableId="742066497">
+    <w:abstractNumId w:val="10"/>
   </w:num>
 </w:numbering>
 </file>
@@ -10996,7 +11640,7 @@
   <w:style w:type="paragraph" w:default="1" w:styleId="Normale">
     <w:name w:val="Normal"/>
     <w:qFormat/>
-    <w:rsid w:val="00BD673F"/>
+    <w:rsid w:val="000945F0"/>
   </w:style>
   <w:style w:type="paragraph" w:styleId="Titolo1">
     <w:name w:val="heading 1"/>

</xml_diff>

<commit_message>
Aggiunto riferimento ad interazione con i passanti
</commit_message>
<xml_diff>
--- a/doc/pianificazione/Manuale Utente Heatlhy Catering.docx
+++ b/doc/pianificazione/Manuale Utente Heatlhy Catering.docx
@@ -2799,19 +2799,11 @@
         </w:rPr>
         <w:t xml:space="preserve">240 o superiori </w:t>
       </w:r>
-      <w:proofErr w:type="spellStart"/>
-      <w:r>
-        <w:rPr>
-          <w:rFonts w:cstheme="minorHAnsi"/>
-        </w:rPr>
-        <w:t>Aspect</w:t>
-      </w:r>
-      <w:proofErr w:type="spellEnd"/>
-      <w:r>
-        <w:rPr>
-          <w:rFonts w:cstheme="minorHAnsi"/>
-        </w:rPr>
-        <w:t xml:space="preserve"> Ratio: 4:3 e/o 16:9</w:t>
+      <w:r>
+        <w:rPr>
+          <w:rFonts w:cstheme="minorHAnsi"/>
+        </w:rPr>
+        <w:t>Aspect Ratio: 4:3 e/o 16:9</w:t>
       </w:r>
     </w:p>
     <w:p>
@@ -3072,19 +3064,11 @@
         </w:rPr>
         <w:t xml:space="preserve">Risoluzione: 1920x1080 o superiori </w:t>
       </w:r>
-      <w:proofErr w:type="spellStart"/>
-      <w:r>
-        <w:rPr>
-          <w:rFonts w:cstheme="minorHAnsi"/>
-        </w:rPr>
-        <w:t>Aspect</w:t>
-      </w:r>
-      <w:proofErr w:type="spellEnd"/>
-      <w:r>
-        <w:rPr>
-          <w:rFonts w:cstheme="minorHAnsi"/>
-        </w:rPr>
-        <w:t xml:space="preserve"> Ratio: 16:9</w:t>
+      <w:r>
+        <w:rPr>
+          <w:rFonts w:cstheme="minorHAnsi"/>
+        </w:rPr>
+        <w:t>Aspect Ratio: 16:9</w:t>
       </w:r>
     </w:p>
     <w:p>
@@ -3209,43 +3193,7 @@
           <w:sz w:val="24"/>
           <w:szCs w:val="24"/>
         </w:rPr>
-        <w:t>Il gioco è sviluppato ad hoc per l’</w:t>
-      </w:r>
-      <w:proofErr w:type="spellStart"/>
-      <w:r>
-        <w:rPr>
-          <w:rFonts w:cstheme="majorHAnsi"/>
-          <w:sz w:val="24"/>
-          <w:szCs w:val="24"/>
-        </w:rPr>
-        <w:t>aspect</w:t>
-      </w:r>
-      <w:proofErr w:type="spellEnd"/>
-      <w:r>
-        <w:rPr>
-          <w:rFonts w:cstheme="majorHAnsi"/>
-          <w:sz w:val="24"/>
-          <w:szCs w:val="24"/>
-        </w:rPr>
-        <w:t xml:space="preserve"> ratio 16:9, l’</w:t>
-      </w:r>
-      <w:proofErr w:type="spellStart"/>
-      <w:r>
-        <w:rPr>
-          <w:rFonts w:cstheme="majorHAnsi"/>
-          <w:sz w:val="24"/>
-          <w:szCs w:val="24"/>
-        </w:rPr>
-        <w:t>aspect</w:t>
-      </w:r>
-      <w:proofErr w:type="spellEnd"/>
-      <w:r>
-        <w:rPr>
-          <w:rFonts w:cstheme="majorHAnsi"/>
-          <w:sz w:val="24"/>
-          <w:szCs w:val="24"/>
-        </w:rPr>
-        <w:t xml:space="preserve"> ratio 4:3 non è all’100% supportato. L’esperienza con la modalità a 4:3 potrebbe risultare differente.</w:t>
+        <w:t>Il gioco è sviluppato ad hoc per l’aspect ratio 16:9, l’aspect ratio 4:3 non è all’100% supportato. L’esperienza con la modalità a 4:3 potrebbe risultare differente.</w:t>
       </w:r>
     </w:p>
     <w:p>
@@ -4842,15 +4790,7 @@
         </w:numPr>
       </w:pPr>
       <w:r>
-        <w:t>Il V-</w:t>
-      </w:r>
-      <w:proofErr w:type="spellStart"/>
-      <w:r>
-        <w:t>Synch</w:t>
-      </w:r>
-      <w:proofErr w:type="spellEnd"/>
-      <w:r>
-        <w:t>.</w:t>
+        <w:t>Il V-Synch.</w:t>
       </w:r>
     </w:p>
     <w:p>
@@ -4862,15 +4802,7 @@
         </w:numPr>
       </w:pPr>
       <w:r>
-        <w:t xml:space="preserve">Il </w:t>
-      </w:r>
-      <w:proofErr w:type="spellStart"/>
-      <w:r>
-        <w:t>framerate</w:t>
-      </w:r>
-      <w:proofErr w:type="spellEnd"/>
-      <w:r>
-        <w:t xml:space="preserve"> Libero.</w:t>
+        <w:t>Il framerate Libero.</w:t>
       </w:r>
     </w:p>
     <w:p>
@@ -4929,13 +4861,8 @@
           <w:numId w:val="25"/>
         </w:numPr>
       </w:pPr>
-      <w:proofErr w:type="spellStart"/>
-      <w:r>
-        <w:t>Tritanopia</w:t>
-      </w:r>
-      <w:proofErr w:type="spellEnd"/>
-      <w:r>
-        <w:t>.</w:t>
+      <w:r>
+        <w:t>Tritanopia.</w:t>
       </w:r>
     </w:p>
     <w:p>
@@ -4964,14 +4891,12 @@
         </w:rPr>
         <w:t xml:space="preserve">È possibile modificare il </w:t>
       </w:r>
-      <w:proofErr w:type="spellStart"/>
       <w:r>
         <w:rPr>
           <w:rFonts w:ascii="Segoe UI Symbol" w:hAnsi="Segoe UI Symbol"/>
         </w:rPr>
         <w:t>Fov</w:t>
       </w:r>
-      <w:proofErr w:type="spellEnd"/>
       <w:r>
         <w:rPr>
           <w:rFonts w:ascii="Segoe UI Symbol" w:hAnsi="Segoe UI Symbol"/>
@@ -5872,6 +5797,24 @@
           <w:szCs w:val="24"/>
         </w:rPr>
         <w:t>Una volta raggiunti tutti gli obbiettivi del livello selezionato, la partita sarà considerata conclusa.</w:t>
+      </w:r>
+    </w:p>
+    <w:p>
+      <w:pPr>
+        <w:jc w:val="both"/>
+        <w:rPr>
+          <w:rFonts w:cstheme="minorHAnsi"/>
+          <w:sz w:val="24"/>
+          <w:szCs w:val="24"/>
+        </w:rPr>
+      </w:pPr>
+      <w:r>
+        <w:rPr>
+          <w:rFonts w:cstheme="minorHAnsi"/>
+          <w:sz w:val="24"/>
+          <w:szCs w:val="24"/>
+        </w:rPr>
+        <w:t>Il giocatore può interagire con i passanti per acquisire consigli e nuove informazioni per aiutarlo a scegliere il piatto più idoneo per determinate patologie.</w:t>
       </w:r>
     </w:p>
     <w:p>
@@ -6369,7 +6312,21 @@
           <w:sz w:val="24"/>
           <w:szCs w:val="24"/>
         </w:rPr>
-        <w:t>permette di interagire con un cliente puntato.</w:t>
+        <w:t xml:space="preserve">permette di interagire con </w:t>
+      </w:r>
+      <w:r>
+        <w:rPr>
+          <w:sz w:val="24"/>
+          <w:szCs w:val="24"/>
+        </w:rPr>
+        <w:t>gli elementi del gioco</w:t>
+      </w:r>
+      <w:r>
+        <w:rPr>
+          <w:sz w:val="24"/>
+          <w:szCs w:val="24"/>
+        </w:rPr>
+        <w:t>.</w:t>
       </w:r>
     </w:p>
     <w:p>
@@ -6529,6 +6486,7 @@
           <w:sz w:val="24"/>
           <w:szCs w:val="24"/>
         </w:rPr>
+        <w:lastRenderedPageBreak/>
         <w:t>Lista Patologie</w:t>
       </w:r>
     </w:p>
@@ -6545,7 +6503,6 @@
           <w:sz w:val="24"/>
           <w:szCs w:val="24"/>
         </w:rPr>
-        <w:lastRenderedPageBreak/>
         <w:t xml:space="preserve">Sulla sinistra invece è presente il menu dei piatti del ristorante. Cliccando sul bottone </w:t>
       </w:r>
       <w:r>
@@ -6625,23 +6582,7 @@
           <w:sz w:val="24"/>
           <w:szCs w:val="24"/>
         </w:rPr>
-        <w:t xml:space="preserve"> o un </w:t>
-      </w:r>
-      <w:proofErr w:type="spellStart"/>
-      <w:r>
-        <w:rPr>
-          <w:sz w:val="24"/>
-          <w:szCs w:val="24"/>
-        </w:rPr>
-        <w:t>malus</w:t>
-      </w:r>
-      <w:proofErr w:type="spellEnd"/>
-      <w:r>
-        <w:rPr>
-          <w:sz w:val="24"/>
-          <w:szCs w:val="24"/>
-        </w:rPr>
-        <w:t xml:space="preserve"> relativo al denaro e/o punteggio.</w:t>
+        <w:t xml:space="preserve"> o un malus relativo al denaro e/o punteggio.</w:t>
       </w:r>
     </w:p>
     <w:p>
@@ -6746,7 +6687,6 @@
       <w:r>
         <w:t>Cliccando sull’icona di “</w:t>
       </w:r>
-      <w:proofErr w:type="spellStart"/>
       <w:r>
         <w:rPr>
           <w:b/>
@@ -6756,7 +6696,6 @@
         </w:rPr>
         <w:t>MyInventory</w:t>
       </w:r>
-      <w:proofErr w:type="spellEnd"/>
       <w:r>
         <w:t>” è possibile aprire il programma per la visualizzazione degli ingredienti del player.</w:t>
       </w:r>
@@ -6862,14 +6801,7 @@
           <w:sz w:val="24"/>
           <w:szCs w:val="24"/>
         </w:rPr>
-        <w:t xml:space="preserve"> </w:t>
-      </w:r>
-      <w:r>
-        <w:rPr>
-          <w:sz w:val="24"/>
-          <w:szCs w:val="24"/>
-        </w:rPr>
-        <w:t>e tornare al desktop</w:t>
+        <w:t xml:space="preserve"> e tornare al desktop</w:t>
       </w:r>
       <w:r>
         <w:rPr>
@@ -6960,21 +6892,7 @@
           <w:sz w:val="24"/>
           <w:szCs w:val="24"/>
         </w:rPr>
-        <w:t>” è possibile chiudere il programma</w:t>
-      </w:r>
-      <w:r>
-        <w:rPr>
-          <w:sz w:val="24"/>
-          <w:szCs w:val="24"/>
-        </w:rPr>
-        <w:t xml:space="preserve"> e tornare al desktop</w:t>
-      </w:r>
-      <w:r>
-        <w:rPr>
-          <w:sz w:val="24"/>
-          <w:szCs w:val="24"/>
-        </w:rPr>
-        <w:t>.</w:t>
+        <w:t>” è possibile chiudere il programma e tornare al desktop.</w:t>
       </w:r>
     </w:p>
     <w:p>
@@ -7013,7 +6931,11 @@
         <w:jc w:val="both"/>
       </w:pPr>
       <w:r>
-        <w:t>Per acquistare nuovi ingredienti, il giocatore deve recarsi al negozio e interagendo con il venditore è possibile acquistare gli ingredienti desiderati dall’apposito menu. In particolare, nel menu sarà possibile visionare l’immagine dell’ingrediente, il nome ed il costo ed infine tutti i piatti realizzabili con quell’ingrediente. Per acquistare un ingrediente, basterà cliccare sul bottone relativo e confermare eventualmente l’acquisto. Una volta acquistato un ingrediente</w:t>
+        <w:t xml:space="preserve">Per acquistare nuovi ingredienti, il giocatore deve recarsi al negozio e interagendo con il venditore è possibile acquistare gli ingredienti desiderati dall’apposito menu. In particolare, nel menu sarà possibile visionare l’immagine dell’ingrediente, il nome ed il costo ed infine tutti i piatti realizzabili con quell’ingrediente. Per </w:t>
+      </w:r>
+      <w:r>
+        <w:lastRenderedPageBreak/>
+        <w:t>acquistare un ingrediente, basterà cliccare sul bottone relativo e confermare eventualmente l’acquisto. Una volta acquistato un ingrediente</w:t>
       </w:r>
       <w:r>
         <w:t>, esso in automatico sarà aggiunto al magazzino.</w:t>
@@ -7031,7 +6953,6 @@
         <w:rPr>
           <w:color w:val="385623" w:themeColor="accent6" w:themeShade="80"/>
         </w:rPr>
-        <w:lastRenderedPageBreak/>
         <w:t>Menù Aiuto</w:t>
       </w:r>
       <w:bookmarkEnd w:id="33"/>
@@ -7368,13 +7289,8 @@
         <w:szCs w:val="24"/>
       </w:rPr>
     </w:pPr>
-    <w:proofErr w:type="spellStart"/>
     <w:r>
-      <w:t>Heathy</w:t>
-    </w:r>
-    <w:proofErr w:type="spellEnd"/>
-    <w:r>
-      <w:t xml:space="preserve"> Catering</w:t>
+      <w:t>Heathy Catering</w:t>
     </w:r>
     <w:r>
       <w:t xml:space="preserve"> – Manuale utente</w:t>
@@ -7511,14 +7427,12 @@
         <w:rFonts w:ascii="Garamond" w:hAnsi="Garamond"/>
       </w:rPr>
     </w:pPr>
-    <w:proofErr w:type="spellStart"/>
     <w:r>
       <w:rPr>
         <w:rFonts w:ascii="Garamond" w:hAnsi="Garamond"/>
       </w:rPr>
       <w:t>CdS</w:t>
     </w:r>
-    <w:proofErr w:type="spellEnd"/>
     <w:r>
       <w:rPr>
         <w:rFonts w:ascii="Garamond" w:hAnsi="Garamond"/>

</xml_diff>

<commit_message>
Aggiunti informazioni tasti shift e spazio
</commit_message>
<xml_diff>
--- a/doc/pianificazione/Manuale Utente Heatlhy Catering.docx
+++ b/doc/pianificazione/Manuale Utente Heatlhy Catering.docx
@@ -6025,12 +6025,224 @@
         </w:rPr>
         <w:t xml:space="preserve"> </w:t>
       </w:r>
+    </w:p>
+    <w:p>
+      <w:pPr>
+        <w:rPr>
+          <w:sz w:val="24"/>
+          <w:szCs w:val="24"/>
+        </w:rPr>
+      </w:pPr>
+    </w:p>
+    <w:p>
+      <w:pPr>
+        <w:rPr>
+          <w:sz w:val="24"/>
+          <w:szCs w:val="24"/>
+        </w:rPr>
+      </w:pPr>
+      <w:r>
+        <w:rPr>
+          <w:noProof/>
+          <w:sz w:val="24"/>
+          <w:szCs w:val="24"/>
+        </w:rPr>
+        <w:drawing>
+          <wp:anchor distT="0" distB="0" distL="114300" distR="114300" simplePos="0" relativeHeight="251668480" behindDoc="1" locked="0" layoutInCell="1" allowOverlap="1" wp14:anchorId="14805C11" wp14:editId="242EC260">
+            <wp:simplePos x="0" y="0"/>
+            <wp:positionH relativeFrom="column">
+              <wp:posOffset>-3810</wp:posOffset>
+            </wp:positionH>
+            <wp:positionV relativeFrom="paragraph">
+              <wp:posOffset>1905</wp:posOffset>
+            </wp:positionV>
+            <wp:extent cx="813435" cy="650875"/>
+            <wp:effectExtent l="0" t="0" r="0" b="0"/>
+            <wp:wrapSquare wrapText="bothSides"/>
+            <wp:docPr id="1" name="Immagine 1"/>
+            <wp:cNvGraphicFramePr>
+              <a:graphicFrameLocks xmlns:a="http://schemas.openxmlformats.org/drawingml/2006/main" noChangeAspect="1"/>
+            </wp:cNvGraphicFramePr>
+            <a:graphic xmlns:a="http://schemas.openxmlformats.org/drawingml/2006/main">
+              <a:graphicData uri="http://schemas.openxmlformats.org/drawingml/2006/picture">
+                <pic:pic xmlns:pic="http://schemas.openxmlformats.org/drawingml/2006/picture">
+                  <pic:nvPicPr>
+                    <pic:cNvPr id="1" name="Immagine 1"/>
+                    <pic:cNvPicPr/>
+                  </pic:nvPicPr>
+                  <pic:blipFill>
+                    <a:blip r:embed="rId11" cstate="print">
+                      <a:extLst>
+                        <a:ext uri="{28A0092B-C50C-407E-A947-70E740481C1C}">
+                          <a14:useLocalDpi xmlns:a14="http://schemas.microsoft.com/office/drawing/2010/main" val="0"/>
+                        </a:ext>
+                      </a:extLst>
+                    </a:blip>
+                    <a:stretch>
+                      <a:fillRect/>
+                    </a:stretch>
+                  </pic:blipFill>
+                  <pic:spPr>
+                    <a:xfrm flipH="1">
+                      <a:off x="0" y="0"/>
+                      <a:ext cx="813435" cy="650875"/>
+                    </a:xfrm>
+                    <a:prstGeom prst="rect">
+                      <a:avLst/>
+                    </a:prstGeom>
+                  </pic:spPr>
+                </pic:pic>
+              </a:graphicData>
+            </a:graphic>
+            <wp14:sizeRelH relativeFrom="margin">
+              <wp14:pctWidth>0</wp14:pctWidth>
+            </wp14:sizeRelH>
+            <wp14:sizeRelV relativeFrom="margin">
+              <wp14:pctHeight>0</wp14:pctHeight>
+            </wp14:sizeRelV>
+          </wp:anchor>
+        </w:drawing>
+      </w:r>
       <w:r>
         <w:rPr>
           <w:sz w:val="24"/>
           <w:szCs w:val="24"/>
         </w:rPr>
         <w:br/>
+      </w:r>
+      <w:r>
+        <w:rPr>
+          <w:sz w:val="24"/>
+          <w:szCs w:val="24"/>
+        </w:rPr>
+        <w:t>Il tasto “</w:t>
+      </w:r>
+      <w:r>
+        <w:rPr>
+          <w:b/>
+          <w:bCs/>
+          <w:color w:val="385623" w:themeColor="accent6" w:themeShade="80"/>
+          <w:sz w:val="24"/>
+          <w:szCs w:val="24"/>
+        </w:rPr>
+        <w:t>Shift</w:t>
+      </w:r>
+      <w:r>
+        <w:rPr>
+          <w:sz w:val="24"/>
+          <w:szCs w:val="24"/>
+        </w:rPr>
+        <w:t>” permette di andare più veloce nel gioco.</w:t>
+      </w:r>
+    </w:p>
+    <w:p>
+      <w:pPr>
+        <w:rPr>
+          <w:sz w:val="24"/>
+          <w:szCs w:val="24"/>
+        </w:rPr>
+      </w:pPr>
+    </w:p>
+    <w:p>
+      <w:pPr>
+        <w:rPr>
+          <w:sz w:val="24"/>
+          <w:szCs w:val="24"/>
+        </w:rPr>
+      </w:pPr>
+      <w:r>
+        <w:rPr>
+          <w:noProof/>
+          <w:sz w:val="24"/>
+          <w:szCs w:val="24"/>
+        </w:rPr>
+        <w:drawing>
+          <wp:anchor distT="0" distB="0" distL="114300" distR="114300" simplePos="0" relativeHeight="251669504" behindDoc="0" locked="0" layoutInCell="1" allowOverlap="1" wp14:anchorId="6D099BFB" wp14:editId="3B5AC2EF">
+            <wp:simplePos x="0" y="0"/>
+            <wp:positionH relativeFrom="column">
+              <wp:posOffset>-3810</wp:posOffset>
+            </wp:positionH>
+            <wp:positionV relativeFrom="paragraph">
+              <wp:posOffset>-3175</wp:posOffset>
+            </wp:positionV>
+            <wp:extent cx="840740" cy="472440"/>
+            <wp:effectExtent l="0" t="0" r="0" b="0"/>
+            <wp:wrapSquare wrapText="bothSides"/>
+            <wp:docPr id="7" name="Immagine 7"/>
+            <wp:cNvGraphicFramePr>
+              <a:graphicFrameLocks xmlns:a="http://schemas.openxmlformats.org/drawingml/2006/main" noChangeAspect="1"/>
+            </wp:cNvGraphicFramePr>
+            <a:graphic xmlns:a="http://schemas.openxmlformats.org/drawingml/2006/main">
+              <a:graphicData uri="http://schemas.openxmlformats.org/drawingml/2006/picture">
+                <pic:pic xmlns:pic="http://schemas.openxmlformats.org/drawingml/2006/picture">
+                  <pic:nvPicPr>
+                    <pic:cNvPr id="7" name="Immagine 7"/>
+                    <pic:cNvPicPr/>
+                  </pic:nvPicPr>
+                  <pic:blipFill>
+                    <a:blip r:embed="rId12" cstate="print">
+                      <a:extLst>
+                        <a:ext uri="{28A0092B-C50C-407E-A947-70E740481C1C}">
+                          <a14:useLocalDpi xmlns:a14="http://schemas.microsoft.com/office/drawing/2010/main" val="0"/>
+                        </a:ext>
+                      </a:extLst>
+                    </a:blip>
+                    <a:stretch>
+                      <a:fillRect/>
+                    </a:stretch>
+                  </pic:blipFill>
+                  <pic:spPr>
+                    <a:xfrm>
+                      <a:off x="0" y="0"/>
+                      <a:ext cx="840740" cy="472440"/>
+                    </a:xfrm>
+                    <a:prstGeom prst="rect">
+                      <a:avLst/>
+                    </a:prstGeom>
+                  </pic:spPr>
+                </pic:pic>
+              </a:graphicData>
+            </a:graphic>
+            <wp14:sizeRelH relativeFrom="margin">
+              <wp14:pctWidth>0</wp14:pctWidth>
+            </wp14:sizeRelH>
+            <wp14:sizeRelV relativeFrom="margin">
+              <wp14:pctHeight>0</wp14:pctHeight>
+            </wp14:sizeRelV>
+          </wp:anchor>
+        </w:drawing>
+      </w:r>
+    </w:p>
+    <w:p>
+      <w:pPr>
+        <w:rPr>
+          <w:sz w:val="24"/>
+          <w:szCs w:val="24"/>
+        </w:rPr>
+      </w:pPr>
+      <w:r>
+        <w:rPr>
+          <w:sz w:val="24"/>
+          <w:szCs w:val="24"/>
+        </w:rPr>
+        <w:t>Il Tasto “</w:t>
+      </w:r>
+      <w:r>
+        <w:rPr>
+          <w:b/>
+          <w:bCs/>
+          <w:color w:val="385623" w:themeColor="accent6" w:themeShade="80"/>
+          <w:sz w:val="24"/>
+          <w:szCs w:val="24"/>
+        </w:rPr>
+        <w:t>Spazio</w:t>
+      </w:r>
+      <w:r>
+        <w:rPr>
+          <w:sz w:val="24"/>
+          <w:szCs w:val="24"/>
+        </w:rPr>
+        <w:t>” permette al giocatore di saltare.</w:t>
       </w:r>
     </w:p>
     <w:p>
@@ -6102,7 +6314,7 @@
                     <pic:cNvPicPr/>
                   </pic:nvPicPr>
                   <pic:blipFill>
-                    <a:blip r:embed="rId11" cstate="print">
+                    <a:blip r:embed="rId13" cstate="print">
                       <a:extLst>
                         <a:ext uri="{28A0092B-C50C-407E-A947-70E740481C1C}">
                           <a14:useLocalDpi xmlns:a14="http://schemas.microsoft.com/office/drawing/2010/main" val="0"/>
@@ -6243,7 +6455,7 @@
                     <pic:cNvPicPr/>
                   </pic:nvPicPr>
                   <pic:blipFill>
-                    <a:blip r:embed="rId12" cstate="print">
+                    <a:blip r:embed="rId14" cstate="print">
                       <a:extLst>
                         <a:ext uri="{28A0092B-C50C-407E-A947-70E740481C1C}">
                           <a14:useLocalDpi xmlns:a14="http://schemas.microsoft.com/office/drawing/2010/main" val="0"/>
@@ -6350,6 +6562,7 @@
         <w:rPr>
           <w:color w:val="385623" w:themeColor="accent6" w:themeShade="80"/>
         </w:rPr>
+        <w:lastRenderedPageBreak/>
         <w:t xml:space="preserve">Menù </w:t>
       </w:r>
       <w:r>
@@ -6486,7 +6699,6 @@
           <w:sz w:val="24"/>
           <w:szCs w:val="24"/>
         </w:rPr>
-        <w:lastRenderedPageBreak/>
         <w:t>Lista Patologie</w:t>
       </w:r>
     </w:p>
@@ -6877,6 +7089,7 @@
           <w:sz w:val="24"/>
           <w:szCs w:val="24"/>
         </w:rPr>
+        <w:lastRenderedPageBreak/>
         <w:t>Cliccando sulla “</w:t>
       </w:r>
       <w:r>
@@ -6931,11 +7144,7 @@
         <w:jc w:val="both"/>
       </w:pPr>
       <w:r>
-        <w:t xml:space="preserve">Per acquistare nuovi ingredienti, il giocatore deve recarsi al negozio e interagendo con il venditore è possibile acquistare gli ingredienti desiderati dall’apposito menu. In particolare, nel menu sarà possibile visionare l’immagine dell’ingrediente, il nome ed il costo ed infine tutti i piatti realizzabili con quell’ingrediente. Per </w:t>
-      </w:r>
-      <w:r>
-        <w:lastRenderedPageBreak/>
-        <w:t>acquistare un ingrediente, basterà cliccare sul bottone relativo e confermare eventualmente l’acquisto. Una volta acquistato un ingrediente</w:t>
+        <w:t>Per acquistare nuovi ingredienti, il giocatore deve recarsi al negozio e interagendo con il venditore è possibile acquistare gli ingredienti desiderati dall’apposito menu. In particolare, nel menu sarà possibile visionare l’immagine dell’ingrediente, il nome ed il costo ed infine tutti i piatti realizzabili con quell’ingrediente. Per acquistare un ingrediente, basterà cliccare sul bottone relativo e confermare eventualmente l’acquisto. Una volta acquistato un ingrediente</w:t>
       </w:r>
       <w:r>
         <w:t>, esso in automatico sarà aggiunto al magazzino.</w:t>
@@ -7166,7 +7375,7 @@
           <w:szCs w:val="26"/>
         </w:rPr>
       </w:pPr>
-      <w:hyperlink r:id="rId13" w:history="1">
+      <w:hyperlink r:id="rId15" w:history="1">
         <w:r>
           <w:rPr>
             <w:rStyle w:val="Collegamentoipertestuale"/>
@@ -7186,7 +7395,7 @@
           <w:szCs w:val="26"/>
         </w:rPr>
       </w:pPr>
-      <w:hyperlink r:id="rId14" w:history="1">
+      <w:hyperlink r:id="rId16" w:history="1">
         <w:r>
           <w:rPr>
             <w:rStyle w:val="Collegamentoipertestuale"/>
@@ -7206,7 +7415,7 @@
           <w:szCs w:val="26"/>
         </w:rPr>
       </w:pPr>
-      <w:hyperlink r:id="rId15" w:history="1">
+      <w:hyperlink r:id="rId17" w:history="1">
         <w:r>
           <w:rPr>
             <w:rStyle w:val="Collegamentoipertestuale"/>
@@ -7237,8 +7446,8 @@
       </w:pPr>
     </w:p>
     <w:sectPr>
-      <w:headerReference w:type="default" r:id="rId16"/>
-      <w:footerReference w:type="default" r:id="rId17"/>
+      <w:headerReference w:type="default" r:id="rId18"/>
+      <w:footerReference w:type="default" r:id="rId19"/>
       <w:pgSz w:w="11906" w:h="16838"/>
       <w:pgMar w:top="1417" w:right="1134" w:bottom="1134" w:left="1134" w:header="709" w:footer="708" w:gutter="0"/>
       <w:cols w:space="708"/>

</xml_diff>

<commit_message>
Aggiornata sezione menu negozio
</commit_message>
<xml_diff>
--- a/doc/pianificazione/Manuale Utente Heatlhy Catering.docx
+++ b/doc/pianificazione/Manuale Utente Heatlhy Catering.docx
@@ -20,11 +20,19 @@
       </w:pPr>
       <w:bookmarkStart w:id="1" w:name="_Toc104546902"/>
       <w:bookmarkEnd w:id="0"/>
+      <w:proofErr w:type="spellStart"/>
       <w:r>
         <w:rPr>
           <w:rFonts w:asciiTheme="minorHAnsi" w:hAnsiTheme="minorHAnsi" w:cstheme="minorHAnsi"/>
         </w:rPr>
-        <w:t>Healthy Catering</w:t>
+        <w:t>Healthy</w:t>
+      </w:r>
+      <w:proofErr w:type="spellEnd"/>
+      <w:r>
+        <w:rPr>
+          <w:rFonts w:asciiTheme="minorHAnsi" w:hAnsiTheme="minorHAnsi" w:cstheme="minorHAnsi"/>
+        </w:rPr>
+        <w:t xml:space="preserve"> Catering</w:t>
       </w:r>
       <w:bookmarkEnd w:id="1"/>
     </w:p>
@@ -2799,11 +2807,19 @@
         </w:rPr>
         <w:t xml:space="preserve">240 o superiori </w:t>
       </w:r>
-      <w:r>
-        <w:rPr>
-          <w:rFonts w:cstheme="minorHAnsi"/>
-        </w:rPr>
-        <w:t>Aspect Ratio: 4:3 e/o 16:9</w:t>
+      <w:proofErr w:type="spellStart"/>
+      <w:r>
+        <w:rPr>
+          <w:rFonts w:cstheme="minorHAnsi"/>
+        </w:rPr>
+        <w:t>Aspect</w:t>
+      </w:r>
+      <w:proofErr w:type="spellEnd"/>
+      <w:r>
+        <w:rPr>
+          <w:rFonts w:cstheme="minorHAnsi"/>
+        </w:rPr>
+        <w:t xml:space="preserve"> Ratio: 4:3 e/o 16:9</w:t>
       </w:r>
     </w:p>
     <w:p>
@@ -3064,11 +3080,19 @@
         </w:rPr>
         <w:t xml:space="preserve">Risoluzione: 1920x1080 o superiori </w:t>
       </w:r>
-      <w:r>
-        <w:rPr>
-          <w:rFonts w:cstheme="minorHAnsi"/>
-        </w:rPr>
-        <w:t>Aspect Ratio: 16:9</w:t>
+      <w:proofErr w:type="spellStart"/>
+      <w:r>
+        <w:rPr>
+          <w:rFonts w:cstheme="minorHAnsi"/>
+        </w:rPr>
+        <w:t>Aspect</w:t>
+      </w:r>
+      <w:proofErr w:type="spellEnd"/>
+      <w:r>
+        <w:rPr>
+          <w:rFonts w:cstheme="minorHAnsi"/>
+        </w:rPr>
+        <w:t xml:space="preserve"> Ratio: 16:9</w:t>
       </w:r>
     </w:p>
     <w:p>
@@ -3193,7 +3217,43 @@
           <w:sz w:val="24"/>
           <w:szCs w:val="24"/>
         </w:rPr>
-        <w:t>Il gioco è sviluppato ad hoc per l’aspect ratio 16:9, l’aspect ratio 4:3 non è all’100% supportato. L’esperienza con la modalità a 4:3 potrebbe risultare differente.</w:t>
+        <w:t>Il gioco è sviluppato ad hoc per l’</w:t>
+      </w:r>
+      <w:proofErr w:type="spellStart"/>
+      <w:r>
+        <w:rPr>
+          <w:rFonts w:cstheme="majorHAnsi"/>
+          <w:sz w:val="24"/>
+          <w:szCs w:val="24"/>
+        </w:rPr>
+        <w:t>aspect</w:t>
+      </w:r>
+      <w:proofErr w:type="spellEnd"/>
+      <w:r>
+        <w:rPr>
+          <w:rFonts w:cstheme="majorHAnsi"/>
+          <w:sz w:val="24"/>
+          <w:szCs w:val="24"/>
+        </w:rPr>
+        <w:t xml:space="preserve"> ratio 16:9, l’</w:t>
+      </w:r>
+      <w:proofErr w:type="spellStart"/>
+      <w:r>
+        <w:rPr>
+          <w:rFonts w:cstheme="majorHAnsi"/>
+          <w:sz w:val="24"/>
+          <w:szCs w:val="24"/>
+        </w:rPr>
+        <w:t>aspect</w:t>
+      </w:r>
+      <w:proofErr w:type="spellEnd"/>
+      <w:r>
+        <w:rPr>
+          <w:rFonts w:cstheme="majorHAnsi"/>
+          <w:sz w:val="24"/>
+          <w:szCs w:val="24"/>
+        </w:rPr>
+        <w:t xml:space="preserve"> ratio 4:3 non è all’100% supportato. L’esperienza con la modalità a 4:3 potrebbe risultare differente.</w:t>
       </w:r>
     </w:p>
     <w:p>
@@ -3249,13 +3309,23 @@
         </w:rPr>
         <w:t xml:space="preserve">Il </w:t>
       </w:r>
-      <w:r>
-        <w:rPr>
-          <w:rFonts w:cstheme="minorHAnsi"/>
-          <w:sz w:val="24"/>
-          <w:szCs w:val="24"/>
-        </w:rPr>
-        <w:t xml:space="preserve">Serious </w:t>
+      <w:proofErr w:type="spellStart"/>
+      <w:r>
+        <w:rPr>
+          <w:rFonts w:cstheme="minorHAnsi"/>
+          <w:sz w:val="24"/>
+          <w:szCs w:val="24"/>
+        </w:rPr>
+        <w:t>Serious</w:t>
+      </w:r>
+      <w:proofErr w:type="spellEnd"/>
+      <w:r>
+        <w:rPr>
+          <w:rFonts w:cstheme="minorHAnsi"/>
+          <w:sz w:val="24"/>
+          <w:szCs w:val="24"/>
+        </w:rPr>
+        <w:t xml:space="preserve"> </w:t>
       </w:r>
       <w:r>
         <w:rPr>
@@ -3265,6 +3335,7 @@
         </w:rPr>
         <w:t xml:space="preserve">Game </w:t>
       </w:r>
+      <w:proofErr w:type="spellStart"/>
       <w:r>
         <w:rPr>
           <w:rFonts w:cstheme="minorHAnsi"/>
@@ -3274,7 +3345,19 @@
           <w:sz w:val="24"/>
           <w:szCs w:val="24"/>
         </w:rPr>
-        <w:t>Healthy Catering</w:t>
+        <w:t>Healthy</w:t>
+      </w:r>
+      <w:proofErr w:type="spellEnd"/>
+      <w:r>
+        <w:rPr>
+          <w:rFonts w:cstheme="minorHAnsi"/>
+          <w:b/>
+          <w:bCs/>
+          <w:color w:val="538135" w:themeColor="accent6" w:themeShade="BF"/>
+          <w:sz w:val="24"/>
+          <w:szCs w:val="24"/>
+        </w:rPr>
+        <w:t xml:space="preserve"> Catering</w:t>
       </w:r>
       <w:r>
         <w:rPr>
@@ -3394,7 +3477,29 @@
           <w:sz w:val="26"/>
           <w:szCs w:val="26"/>
         </w:rPr>
-        <w:t>Avviare con doppio click “Healthy Catering Setup”.</w:t>
+        <w:t>Avviare con doppio click “</w:t>
+      </w:r>
+      <w:proofErr w:type="spellStart"/>
+      <w:r>
+        <w:rPr>
+          <w:rFonts w:asciiTheme="majorHAnsi" w:hAnsiTheme="majorHAnsi" w:cstheme="majorHAnsi"/>
+          <w:b/>
+          <w:bCs/>
+          <w:sz w:val="26"/>
+          <w:szCs w:val="26"/>
+        </w:rPr>
+        <w:t>Healthy</w:t>
+      </w:r>
+      <w:proofErr w:type="spellEnd"/>
+      <w:r>
+        <w:rPr>
+          <w:rFonts w:asciiTheme="majorHAnsi" w:hAnsiTheme="majorHAnsi" w:cstheme="majorHAnsi"/>
+          <w:b/>
+          <w:bCs/>
+          <w:sz w:val="26"/>
+          <w:szCs w:val="26"/>
+        </w:rPr>
+        <w:t xml:space="preserve"> Catering Setup”.</w:t>
       </w:r>
     </w:p>
     <w:p>
@@ -3669,6 +3774,7 @@
         </w:rPr>
         <w:t xml:space="preserve">Basterà lanciare l’eseguibile di </w:t>
       </w:r>
+      <w:proofErr w:type="spellStart"/>
       <w:r>
         <w:rPr>
           <w:rFonts w:cstheme="minorHAnsi"/>
@@ -3678,7 +3784,19 @@
           <w:sz w:val="24"/>
           <w:szCs w:val="24"/>
         </w:rPr>
-        <w:t>Healthy Catering</w:t>
+        <w:t>Healthy</w:t>
+      </w:r>
+      <w:proofErr w:type="spellEnd"/>
+      <w:r>
+        <w:rPr>
+          <w:rFonts w:cstheme="minorHAnsi"/>
+          <w:b/>
+          <w:bCs/>
+          <w:color w:val="538135" w:themeColor="accent6" w:themeShade="BF"/>
+          <w:sz w:val="24"/>
+          <w:szCs w:val="24"/>
+        </w:rPr>
+        <w:t xml:space="preserve"> Catering</w:t>
       </w:r>
       <w:r>
         <w:rPr>
@@ -4790,7 +4908,15 @@
         </w:numPr>
       </w:pPr>
       <w:r>
-        <w:t>Il V-Synch.</w:t>
+        <w:t>Il V-</w:t>
+      </w:r>
+      <w:proofErr w:type="spellStart"/>
+      <w:r>
+        <w:t>Synch</w:t>
+      </w:r>
+      <w:proofErr w:type="spellEnd"/>
+      <w:r>
+        <w:t>.</w:t>
       </w:r>
     </w:p>
     <w:p>
@@ -4802,7 +4928,15 @@
         </w:numPr>
       </w:pPr>
       <w:r>
-        <w:t>Il framerate Libero.</w:t>
+        <w:t xml:space="preserve">Il </w:t>
+      </w:r>
+      <w:proofErr w:type="spellStart"/>
+      <w:r>
+        <w:t>framerate</w:t>
+      </w:r>
+      <w:proofErr w:type="spellEnd"/>
+      <w:r>
+        <w:t xml:space="preserve"> Libero.</w:t>
       </w:r>
     </w:p>
     <w:p>
@@ -4861,8 +4995,13 @@
           <w:numId w:val="25"/>
         </w:numPr>
       </w:pPr>
-      <w:r>
-        <w:t>Tritanopia.</w:t>
+      <w:proofErr w:type="spellStart"/>
+      <w:r>
+        <w:t>Tritanopia</w:t>
+      </w:r>
+      <w:proofErr w:type="spellEnd"/>
+      <w:r>
+        <w:t>.</w:t>
       </w:r>
     </w:p>
     <w:p>
@@ -4891,12 +5030,14 @@
         </w:rPr>
         <w:t xml:space="preserve">È possibile modificare il </w:t>
       </w:r>
+      <w:proofErr w:type="spellStart"/>
       <w:r>
         <w:rPr>
           <w:rFonts w:ascii="Segoe UI Symbol" w:hAnsi="Segoe UI Symbol"/>
         </w:rPr>
         <w:t>Fov</w:t>
       </w:r>
+      <w:proofErr w:type="spellEnd"/>
       <w:r>
         <w:rPr>
           <w:rFonts w:ascii="Segoe UI Symbol" w:hAnsi="Segoe UI Symbol"/>
@@ -5429,7 +5570,43 @@
           <w:sz w:val="24"/>
           <w:szCs w:val="24"/>
         </w:rPr>
-        <w:t>bonus affinità = + 5% sul prezzo base se il piatto è affine al cliente (patologie e dieta) -5% sul prezzo base se il piatto non è affine al cliente, ed extra bonus di 3% o 2% o 1% se il piatto è rispettivamente in prima, seconda o terza posizione nella lista dei piatti ordinati dal migliore al peggiore in base all’affinità con patologie e dieta e nutriScore e ecoScore.</w:t>
+        <w:t xml:space="preserve">bonus affinità = + 5% sul prezzo base se il piatto è affine al cliente (patologie e dieta) -5% sul prezzo base se il piatto non è affine al cliente, ed extra bonus di 3% o 2% o 1% se il piatto è rispettivamente in prima, seconda o terza posizione nella lista dei piatti ordinati dal migliore al peggiore in base all’affinità con patologie e dieta e </w:t>
+      </w:r>
+      <w:proofErr w:type="spellStart"/>
+      <w:r>
+        <w:rPr>
+          <w:rFonts w:cstheme="minorHAnsi"/>
+          <w:sz w:val="24"/>
+          <w:szCs w:val="24"/>
+        </w:rPr>
+        <w:t>nutriScore</w:t>
+      </w:r>
+      <w:proofErr w:type="spellEnd"/>
+      <w:r>
+        <w:rPr>
+          <w:rFonts w:cstheme="minorHAnsi"/>
+          <w:sz w:val="24"/>
+          <w:szCs w:val="24"/>
+        </w:rPr>
+        <w:t xml:space="preserve"> e </w:t>
+      </w:r>
+      <w:proofErr w:type="spellStart"/>
+      <w:r>
+        <w:rPr>
+          <w:rFonts w:cstheme="minorHAnsi"/>
+          <w:sz w:val="24"/>
+          <w:szCs w:val="24"/>
+        </w:rPr>
+        <w:t>ecoScore</w:t>
+      </w:r>
+      <w:proofErr w:type="spellEnd"/>
+      <w:r>
+        <w:rPr>
+          <w:rFonts w:cstheme="minorHAnsi"/>
+          <w:sz w:val="24"/>
+          <w:szCs w:val="24"/>
+        </w:rPr>
+        <w:t>.</w:t>
       </w:r>
     </w:p>
     <w:p>
@@ -5495,7 +5672,43 @@
           <w:sz w:val="24"/>
           <w:szCs w:val="24"/>
         </w:rPr>
-        <w:t>bonus nutriScore = in base al nutriScore:</w:t>
+        <w:t xml:space="preserve">bonus </w:t>
+      </w:r>
+      <w:proofErr w:type="spellStart"/>
+      <w:r>
+        <w:rPr>
+          <w:rFonts w:cstheme="minorHAnsi"/>
+          <w:sz w:val="24"/>
+          <w:szCs w:val="24"/>
+        </w:rPr>
+        <w:t>nutriScore</w:t>
+      </w:r>
+      <w:proofErr w:type="spellEnd"/>
+      <w:r>
+        <w:rPr>
+          <w:rFonts w:cstheme="minorHAnsi"/>
+          <w:sz w:val="24"/>
+          <w:szCs w:val="24"/>
+        </w:rPr>
+        <w:t xml:space="preserve"> = in base al </w:t>
+      </w:r>
+      <w:proofErr w:type="spellStart"/>
+      <w:r>
+        <w:rPr>
+          <w:rFonts w:cstheme="minorHAnsi"/>
+          <w:sz w:val="24"/>
+          <w:szCs w:val="24"/>
+        </w:rPr>
+        <w:t>nutriScore</w:t>
+      </w:r>
+      <w:proofErr w:type="spellEnd"/>
+      <w:r>
+        <w:rPr>
+          <w:rFonts w:cstheme="minorHAnsi"/>
+          <w:sz w:val="24"/>
+          <w:szCs w:val="24"/>
+        </w:rPr>
+        <w:t>:</w:t>
       </w:r>
     </w:p>
     <w:p>
@@ -5640,7 +5853,43 @@
           <w:sz w:val="24"/>
           <w:szCs w:val="24"/>
         </w:rPr>
-        <w:t xml:space="preserve">bonus ecoScore = in base al valore dell’ecoScore: </w:t>
+        <w:t xml:space="preserve">bonus </w:t>
+      </w:r>
+      <w:proofErr w:type="spellStart"/>
+      <w:r>
+        <w:rPr>
+          <w:rFonts w:cstheme="minorHAnsi"/>
+          <w:sz w:val="24"/>
+          <w:szCs w:val="24"/>
+        </w:rPr>
+        <w:t>ecoScore</w:t>
+      </w:r>
+      <w:proofErr w:type="spellEnd"/>
+      <w:r>
+        <w:rPr>
+          <w:rFonts w:cstheme="minorHAnsi"/>
+          <w:sz w:val="24"/>
+          <w:szCs w:val="24"/>
+        </w:rPr>
+        <w:t xml:space="preserve"> = in base al valore dell’</w:t>
+      </w:r>
+      <w:proofErr w:type="spellStart"/>
+      <w:r>
+        <w:rPr>
+          <w:rFonts w:cstheme="minorHAnsi"/>
+          <w:sz w:val="24"/>
+          <w:szCs w:val="24"/>
+        </w:rPr>
+        <w:t>ecoScore</w:t>
+      </w:r>
+      <w:proofErr w:type="spellEnd"/>
+      <w:r>
+        <w:rPr>
+          <w:rFonts w:cstheme="minorHAnsi"/>
+          <w:sz w:val="24"/>
+          <w:szCs w:val="24"/>
+        </w:rPr>
+        <w:t xml:space="preserve">: </w:t>
       </w:r>
     </w:p>
     <w:p>
@@ -6033,6 +6282,30 @@
           <w:szCs w:val="24"/>
         </w:rPr>
       </w:pPr>
+      <w:r>
+        <w:rPr>
+          <w:sz w:val="24"/>
+          <w:szCs w:val="24"/>
+        </w:rPr>
+        <w:t>Il giocatore si muoverà verso la direzione inquadrata con il “</w:t>
+      </w:r>
+      <w:r>
+        <w:rPr>
+          <w:b/>
+          <w:bCs/>
+          <w:color w:val="385623" w:themeColor="accent6" w:themeShade="80"/>
+          <w:sz w:val="24"/>
+          <w:szCs w:val="24"/>
+        </w:rPr>
+        <w:t>mouse</w:t>
+      </w:r>
+      <w:r>
+        <w:rPr>
+          <w:sz w:val="24"/>
+          <w:szCs w:val="24"/>
+        </w:rPr>
+        <w:t>”.</w:t>
+      </w:r>
     </w:p>
     <w:p>
       <w:pPr>
@@ -6254,38 +6527,6 @@
       </w:pPr>
       <w:r>
         <w:rPr>
-          <w:sz w:val="24"/>
-          <w:szCs w:val="24"/>
-        </w:rPr>
-        <w:t>Il giocatore si muoverà verso la direzione inquadrata con il “</w:t>
-      </w:r>
-      <w:r>
-        <w:rPr>
-          <w:b/>
-          <w:bCs/>
-          <w:color w:val="385623" w:themeColor="accent6" w:themeShade="80"/>
-          <w:sz w:val="24"/>
-          <w:szCs w:val="24"/>
-        </w:rPr>
-        <w:t>mouse</w:t>
-      </w:r>
-      <w:r>
-        <w:rPr>
-          <w:sz w:val="24"/>
-          <w:szCs w:val="24"/>
-        </w:rPr>
-        <w:t>”.</w:t>
-      </w:r>
-    </w:p>
-    <w:p>
-      <w:pPr>
-        <w:rPr>
-          <w:sz w:val="24"/>
-          <w:szCs w:val="24"/>
-        </w:rPr>
-      </w:pPr>
-      <w:r>
-        <w:rPr>
           <w:noProof/>
           <w:sz w:val="24"/>
           <w:szCs w:val="24"/>
@@ -6794,7 +7035,23 @@
           <w:sz w:val="24"/>
           <w:szCs w:val="24"/>
         </w:rPr>
-        <w:t xml:space="preserve"> o un malus relativo al denaro e/o punteggio.</w:t>
+        <w:t xml:space="preserve"> o un </w:t>
+      </w:r>
+      <w:proofErr w:type="spellStart"/>
+      <w:r>
+        <w:rPr>
+          <w:sz w:val="24"/>
+          <w:szCs w:val="24"/>
+        </w:rPr>
+        <w:t>malus</w:t>
+      </w:r>
+      <w:proofErr w:type="spellEnd"/>
+      <w:r>
+        <w:rPr>
+          <w:sz w:val="24"/>
+          <w:szCs w:val="24"/>
+        </w:rPr>
+        <w:t xml:space="preserve"> relativo al denaro e/o punteggio.</w:t>
       </w:r>
     </w:p>
     <w:p>
@@ -6899,6 +7156,7 @@
       <w:r>
         <w:t>Cliccando sull’icona di “</w:t>
       </w:r>
+      <w:proofErr w:type="spellStart"/>
       <w:r>
         <w:rPr>
           <w:b/>
@@ -6908,6 +7166,7 @@
         </w:rPr>
         <w:t>MyInventory</w:t>
       </w:r>
+      <w:proofErr w:type="spellEnd"/>
       <w:r>
         <w:t>” è possibile aprire il programma per la visualizzazione degli ingredienti del player.</w:t>
       </w:r>
@@ -7144,7 +7403,25 @@
         <w:jc w:val="both"/>
       </w:pPr>
       <w:r>
-        <w:t>Per acquistare nuovi ingredienti, il giocatore deve recarsi al negozio e interagendo con il venditore è possibile acquistare gli ingredienti desiderati dall’apposito menu. In particolare, nel menu sarà possibile visionare l’immagine dell’ingrediente, il nome ed il costo ed infine tutti i piatti realizzabili con quell’ingrediente. Per acquistare un ingrediente, basterà cliccare sul bottone relativo e confermare eventualmente l’acquisto. Una volta acquistato un ingrediente</w:t>
+        <w:t>Per acquistare nuovi ingredienti, il giocatore deve recarsi al negozio e interagendo con il venditore è possibile acquistare gli ingredienti desiderati dall’apposito menu. In particolare, nel menu sarà possibile visionare il nome ed il costo ed infine tutti i piatti realizzabili con quell’ingrediente.</w:t>
+      </w:r>
+      <w:r>
+        <w:t xml:space="preserve"> In più è possibile scegliere la quantità dell’ingrediente scelto, da acquistare.</w:t>
+      </w:r>
+      <w:r>
+        <w:t xml:space="preserve"> Per </w:t>
+      </w:r>
+      <w:r>
+        <w:t>comprare</w:t>
+      </w:r>
+      <w:r>
+        <w:t xml:space="preserve"> un ingrediente, bast</w:t>
+      </w:r>
+      <w:r>
+        <w:t xml:space="preserve">a </w:t>
+      </w:r>
+      <w:r>
+        <w:t>cliccare sul bottone relativo e confermare eventualmente l’acquisto. Una volta acquistato un ingrediente</w:t>
       </w:r>
       <w:r>
         <w:t>, esso in automatico sarà aggiunto al magazzino.</w:t>
@@ -7238,7 +7515,25 @@
           <w:sz w:val="24"/>
           <w:szCs w:val="24"/>
         </w:rPr>
-        <w:t>Qui di seguito sono elencate le skill che i giocatori potranno acquisire attraverso il Serious game:</w:t>
+        <w:t xml:space="preserve">Qui di seguito sono elencate le skill che i giocatori potranno acquisire attraverso il </w:t>
+      </w:r>
+      <w:proofErr w:type="spellStart"/>
+      <w:r>
+        <w:rPr>
+          <w:rFonts w:cstheme="minorHAnsi"/>
+          <w:sz w:val="24"/>
+          <w:szCs w:val="24"/>
+        </w:rPr>
+        <w:t>Serious</w:t>
+      </w:r>
+      <w:proofErr w:type="spellEnd"/>
+      <w:r>
+        <w:rPr>
+          <w:rFonts w:cstheme="minorHAnsi"/>
+          <w:sz w:val="24"/>
+          <w:szCs w:val="24"/>
+        </w:rPr>
+        <w:t xml:space="preserve"> game:</w:t>
       </w:r>
     </w:p>
     <w:p>
@@ -7498,8 +7793,13 @@
         <w:szCs w:val="24"/>
       </w:rPr>
     </w:pPr>
+    <w:proofErr w:type="spellStart"/>
     <w:r>
-      <w:t>Heathy Catering</w:t>
+      <w:t>Heathy</w:t>
+    </w:r>
+    <w:proofErr w:type="spellEnd"/>
+    <w:r>
+      <w:t xml:space="preserve"> Catering</w:t>
     </w:r>
     <w:r>
       <w:t xml:space="preserve"> – Manuale utente</w:t>
@@ -7636,12 +7936,14 @@
         <w:rFonts w:ascii="Garamond" w:hAnsi="Garamond"/>
       </w:rPr>
     </w:pPr>
+    <w:proofErr w:type="spellStart"/>
     <w:r>
       <w:rPr>
         <w:rFonts w:ascii="Garamond" w:hAnsi="Garamond"/>
       </w:rPr>
       <w:t>CdS</w:t>
     </w:r>
+    <w:proofErr w:type="spellEnd"/>
     <w:r>
       <w:rPr>
         <w:rFonts w:ascii="Garamond" w:hAnsi="Garamond"/>

</xml_diff>

<commit_message>
Revisioni finali con Pio
</commit_message>
<xml_diff>
--- a/doc/pianificazione/Manuale Utente Heatlhy Catering.docx
+++ b/doc/pianificazione/Manuale Utente Heatlhy Catering.docx
@@ -3271,7 +3271,7 @@
           <w:sz w:val="24"/>
           <w:szCs w:val="24"/>
         </w:rPr>
-        <w:t xml:space="preserve"> ratio 4:3 non è all’100% supportato. L’esperienza con la modalità a 4:3 potrebbe</w:t>
+        <w:t xml:space="preserve"> ratio 4:3 non è al</w:t>
       </w:r>
       <w:r>
         <w:rPr>
@@ -3279,7 +3279,23 @@
           <w:sz w:val="24"/>
           <w:szCs w:val="24"/>
         </w:rPr>
-        <w:t>, quindi,</w:t>
+        <w:t xml:space="preserve"> </w:t>
+      </w:r>
+      <w:r>
+        <w:rPr>
+          <w:rFonts w:cstheme="majorHAnsi"/>
+          <w:sz w:val="24"/>
+          <w:szCs w:val="24"/>
+        </w:rPr>
+        <w:t>100% supportato. L’esperienza con la modalità a 4:3 potrebbe</w:t>
+      </w:r>
+      <w:r>
+        <w:rPr>
+          <w:rFonts w:cstheme="majorHAnsi"/>
+          <w:sz w:val="24"/>
+          <w:szCs w:val="24"/>
+        </w:rPr>
+        <w:t xml:space="preserve"> quindi</w:t>
       </w:r>
       <w:r>
         <w:rPr>
@@ -3410,7 +3426,39 @@
           <w:sz w:val="24"/>
           <w:szCs w:val="24"/>
         </w:rPr>
-        <w:t>ha lo scopo di istruire l’utente per quanto concerne l’ambito della sana alimentazione in correlazione alle patologie di una persona, soffermandosi anche sull’aspetto ambientale e sostenibile di tale alimentazione. Il giocatore per comprendere al meglio questi aspetti dovrò gestire un ristorante e servire i piatti più idonei ad un cliente che presente una o più patologie.</w:t>
+        <w:t>ha lo scopo di istruire l’utente per quanto concerne l’ambito della sana alimentazione in correlazione alle patologie di una persona, soffermandosi anche sull’aspetto ambientale e sostenibile di tale alimentazione. Il giocatore per comprendere al meglio questi aspetti d</w:t>
+      </w:r>
+      <w:r>
+        <w:rPr>
+          <w:rFonts w:cstheme="minorHAnsi"/>
+          <w:sz w:val="24"/>
+          <w:szCs w:val="24"/>
+        </w:rPr>
+        <w:t>eve</w:t>
+      </w:r>
+      <w:r>
+        <w:rPr>
+          <w:rFonts w:cstheme="minorHAnsi"/>
+          <w:sz w:val="24"/>
+          <w:szCs w:val="24"/>
+        </w:rPr>
+        <w:t xml:space="preserve"> gestire un ristorante e servire i piatti più idonei ad un cliente che present</w:t>
+      </w:r>
+      <w:r>
+        <w:rPr>
+          <w:rFonts w:cstheme="minorHAnsi"/>
+          <w:sz w:val="24"/>
+          <w:szCs w:val="24"/>
+        </w:rPr>
+        <w:t>a</w:t>
+      </w:r>
+      <w:r>
+        <w:rPr>
+          <w:rFonts w:cstheme="minorHAnsi"/>
+          <w:sz w:val="24"/>
+          <w:szCs w:val="24"/>
+        </w:rPr>
+        <w:t xml:space="preserve"> una o più patologie.</w:t>
       </w:r>
     </w:p>
     <w:p>
@@ -3439,6 +3487,7 @@
     </w:p>
     <w:p>
       <w:pPr>
+        <w:jc w:val="both"/>
         <w:rPr>
           <w:rFonts w:asciiTheme="majorHAnsi" w:hAnsiTheme="majorHAnsi" w:cstheme="majorHAnsi"/>
           <w:b/>
@@ -3485,7 +3534,27 @@
           <w:sz w:val="26"/>
           <w:szCs w:val="26"/>
         </w:rPr>
-        <w:t>utilizzare il suo apposito installer. L’installer è semplice e guidato, qui sotto sono indicati, in ogni caso, tutti i passaggi da eseguire:</w:t>
+        <w:t>utilizzare il suo apposito installer. L’installer è semplice e guidato</w:t>
+      </w:r>
+      <w:r>
+        <w:rPr>
+          <w:rFonts w:asciiTheme="majorHAnsi" w:hAnsiTheme="majorHAnsi" w:cstheme="majorHAnsi"/>
+          <w:b/>
+          <w:bCs/>
+          <w:sz w:val="26"/>
+          <w:szCs w:val="26"/>
+        </w:rPr>
+        <w:t>. Q</w:t>
+      </w:r>
+      <w:r>
+        <w:rPr>
+          <w:rFonts w:asciiTheme="majorHAnsi" w:hAnsiTheme="majorHAnsi" w:cstheme="majorHAnsi"/>
+          <w:b/>
+          <w:bCs/>
+          <w:sz w:val="26"/>
+          <w:szCs w:val="26"/>
+        </w:rPr>
+        <w:t>ui sotto sono indicati tutti i passaggi da eseguire:</w:t>
       </w:r>
     </w:p>
     <w:p>
@@ -3495,6 +3564,7 @@
           <w:ilvl w:val="0"/>
           <w:numId w:val="22"/>
         </w:numPr>
+        <w:jc w:val="both"/>
         <w:rPr>
           <w:rFonts w:asciiTheme="majorHAnsi" w:hAnsiTheme="majorHAnsi" w:cstheme="majorHAnsi"/>
           <w:b/>
@@ -3543,6 +3613,7 @@
           <w:ilvl w:val="0"/>
           <w:numId w:val="22"/>
         </w:numPr>
+        <w:jc w:val="both"/>
         <w:rPr>
           <w:rFonts w:asciiTheme="majorHAnsi" w:hAnsiTheme="majorHAnsi" w:cstheme="majorHAnsi"/>
           <w:b/>
@@ -3591,6 +3662,7 @@
           <w:ilvl w:val="0"/>
           <w:numId w:val="22"/>
         </w:numPr>
+        <w:jc w:val="both"/>
         <w:rPr>
           <w:rFonts w:asciiTheme="majorHAnsi" w:hAnsiTheme="majorHAnsi" w:cstheme="majorHAnsi"/>
           <w:b/>
@@ -3617,6 +3689,7 @@
           <w:ilvl w:val="0"/>
           <w:numId w:val="22"/>
         </w:numPr>
+        <w:jc w:val="both"/>
         <w:rPr>
           <w:rFonts w:asciiTheme="majorHAnsi" w:hAnsiTheme="majorHAnsi" w:cstheme="majorHAnsi"/>
           <w:b/>
@@ -3633,7 +3706,27 @@
           <w:sz w:val="26"/>
           <w:szCs w:val="26"/>
         </w:rPr>
-        <w:t>Accentare le clausole di informativa.</w:t>
+        <w:t>Acce</w:t>
+      </w:r>
+      <w:r>
+        <w:rPr>
+          <w:rFonts w:asciiTheme="majorHAnsi" w:hAnsiTheme="majorHAnsi" w:cstheme="majorHAnsi"/>
+          <w:b/>
+          <w:bCs/>
+          <w:sz w:val="26"/>
+          <w:szCs w:val="26"/>
+        </w:rPr>
+        <w:t>t</w:t>
+      </w:r>
+      <w:r>
+        <w:rPr>
+          <w:rFonts w:asciiTheme="majorHAnsi" w:hAnsiTheme="majorHAnsi" w:cstheme="majorHAnsi"/>
+          <w:b/>
+          <w:bCs/>
+          <w:sz w:val="26"/>
+          <w:szCs w:val="26"/>
+        </w:rPr>
+        <w:t>tare le clausole di informativa.</w:t>
       </w:r>
     </w:p>
     <w:p>
@@ -3643,6 +3736,7 @@
           <w:ilvl w:val="0"/>
           <w:numId w:val="22"/>
         </w:numPr>
+        <w:jc w:val="both"/>
         <w:rPr>
           <w:rFonts w:asciiTheme="majorHAnsi" w:hAnsiTheme="majorHAnsi" w:cstheme="majorHAnsi"/>
           <w:b/>
@@ -3669,6 +3763,7 @@
           <w:ilvl w:val="0"/>
           <w:numId w:val="22"/>
         </w:numPr>
+        <w:jc w:val="both"/>
         <w:rPr>
           <w:rFonts w:asciiTheme="majorHAnsi" w:hAnsiTheme="majorHAnsi" w:cstheme="majorHAnsi"/>
           <w:b/>
@@ -3695,6 +3790,7 @@
           <w:ilvl w:val="0"/>
           <w:numId w:val="22"/>
         </w:numPr>
+        <w:jc w:val="both"/>
         <w:rPr>
           <w:rFonts w:asciiTheme="majorHAnsi" w:hAnsiTheme="majorHAnsi" w:cstheme="majorHAnsi"/>
           <w:b/>
@@ -3721,6 +3817,7 @@
           <w:ilvl w:val="0"/>
           <w:numId w:val="22"/>
         </w:numPr>
+        <w:jc w:val="both"/>
         <w:rPr>
           <w:rFonts w:asciiTheme="majorHAnsi" w:hAnsiTheme="majorHAnsi" w:cstheme="majorHAnsi"/>
           <w:b/>
@@ -3747,6 +3844,7 @@
           <w:ilvl w:val="0"/>
           <w:numId w:val="22"/>
         </w:numPr>
+        <w:jc w:val="both"/>
         <w:rPr>
           <w:rFonts w:asciiTheme="majorHAnsi" w:hAnsiTheme="majorHAnsi" w:cstheme="majorHAnsi"/>
           <w:b/>
@@ -3773,6 +3871,7 @@
           <w:ilvl w:val="0"/>
           <w:numId w:val="22"/>
         </w:numPr>
+        <w:jc w:val="both"/>
         <w:rPr>
           <w:rFonts w:asciiTheme="majorHAnsi" w:hAnsiTheme="majorHAnsi" w:cstheme="majorHAnsi"/>
           <w:b/>
@@ -3791,6 +3890,16 @@
         </w:rPr>
         <w:t>Fine</w:t>
       </w:r>
+      <w:r>
+        <w:rPr>
+          <w:rFonts w:asciiTheme="majorHAnsi" w:hAnsiTheme="majorHAnsi" w:cstheme="majorHAnsi"/>
+          <w:b/>
+          <w:bCs/>
+          <w:sz w:val="26"/>
+          <w:szCs w:val="26"/>
+        </w:rPr>
+        <w:t>.</w:t>
+      </w:r>
     </w:p>
     <w:p>
       <w:pPr>
@@ -3953,7 +4062,49 @@
           <w:sz w:val="24"/>
           <w:szCs w:val="24"/>
         </w:rPr>
-        <w:t>, potrai avere difficoltà in futuro, non deludere mai il cliente, apprezzerà sempre una scelta fatta con criterio!”.</w:t>
+        <w:t>, potrai avere difficoltà in futuro</w:t>
+      </w:r>
+      <w:r>
+        <w:rPr>
+          <w:sz w:val="24"/>
+          <w:szCs w:val="24"/>
+        </w:rPr>
+        <w:t>. N</w:t>
+      </w:r>
+      <w:r>
+        <w:rPr>
+          <w:sz w:val="24"/>
+          <w:szCs w:val="24"/>
+        </w:rPr>
+        <w:t>on deludere mai il cliente</w:t>
+      </w:r>
+      <w:r>
+        <w:rPr>
+          <w:sz w:val="24"/>
+          <w:szCs w:val="24"/>
+        </w:rPr>
+        <w:t>.</w:t>
+      </w:r>
+      <w:r>
+        <w:rPr>
+          <w:sz w:val="24"/>
+          <w:szCs w:val="24"/>
+        </w:rPr>
+        <w:t xml:space="preserve"> </w:t>
+      </w:r>
+      <w:r>
+        <w:rPr>
+          <w:sz w:val="24"/>
+          <w:szCs w:val="24"/>
+        </w:rPr>
+        <w:t>A</w:t>
+      </w:r>
+      <w:r>
+        <w:rPr>
+          <w:sz w:val="24"/>
+          <w:szCs w:val="24"/>
+        </w:rPr>
+        <w:t>pprezzerà sempre una scelta fatta con criterio!”.</w:t>
       </w:r>
       <w:r>
         <w:rPr>
@@ -4145,6 +4296,14 @@
           <w:sz w:val="24"/>
           <w:szCs w:val="24"/>
         </w:rPr>
+        <w:t xml:space="preserve"> selezionare la voce</w:t>
+      </w:r>
+      <w:r>
+        <w:rPr>
+          <w:rFonts w:cstheme="majorHAnsi"/>
+          <w:sz w:val="24"/>
+          <w:szCs w:val="24"/>
+        </w:rPr>
         <w:t>:</w:t>
       </w:r>
     </w:p>
@@ -4167,7 +4326,15 @@
           <w:sz w:val="24"/>
           <w:szCs w:val="24"/>
         </w:rPr>
-        <w:t xml:space="preserve">Avviare una partita (che porterà alla </w:t>
+        <w:t>Nuova partita</w:t>
+      </w:r>
+      <w:r>
+        <w:rPr>
+          <w:rFonts w:cstheme="majorHAnsi"/>
+          <w:sz w:val="24"/>
+          <w:szCs w:val="24"/>
+        </w:rPr>
+        <w:t xml:space="preserve"> (che porterà alla </w:t>
       </w:r>
       <w:hyperlink w:anchor="_Selezione_Livelli" w:history="1">
         <w:r>
@@ -4435,71 +4602,7 @@
           <w:sz w:val="24"/>
           <w:szCs w:val="24"/>
         </w:rPr>
-        <w:t xml:space="preserve">Al primissimo avvio, se non si </w:t>
-      </w:r>
-      <w:r>
-        <w:rPr>
-          <w:rFonts w:cstheme="majorHAnsi"/>
-          <w:sz w:val="24"/>
-          <w:szCs w:val="24"/>
-        </w:rPr>
-        <w:t>fosse</w:t>
-      </w:r>
-      <w:r>
-        <w:rPr>
-          <w:rFonts w:cstheme="majorHAnsi"/>
-          <w:sz w:val="24"/>
-          <w:szCs w:val="24"/>
-        </w:rPr>
-        <w:t xml:space="preserve"> mai creato un profilo utente, il gioco prima di </w:t>
-      </w:r>
-      <w:r>
-        <w:rPr>
-          <w:rFonts w:cstheme="majorHAnsi"/>
-          <w:sz w:val="24"/>
-          <w:szCs w:val="24"/>
-        </w:rPr>
-        <w:t xml:space="preserve">caricare la </w:t>
-      </w:r>
-      <w:r>
-        <w:rPr>
-          <w:rFonts w:cstheme="majorHAnsi"/>
-          <w:sz w:val="24"/>
-          <w:szCs w:val="24"/>
-        </w:rPr>
-        <w:t xml:space="preserve">schermata del Menu Principale, </w:t>
-      </w:r>
-      <w:r>
-        <w:rPr>
-          <w:rFonts w:cstheme="majorHAnsi"/>
-          <w:sz w:val="24"/>
-          <w:szCs w:val="24"/>
-        </w:rPr>
-        <w:t>caric</w:t>
-      </w:r>
-      <w:r>
-        <w:rPr>
-          <w:rFonts w:cstheme="majorHAnsi"/>
-          <w:sz w:val="24"/>
-          <w:szCs w:val="24"/>
-        </w:rPr>
-        <w:t>herebbe</w:t>
-      </w:r>
-      <w:r>
-        <w:rPr>
-          <w:rFonts w:cstheme="majorHAnsi"/>
-          <w:sz w:val="24"/>
-          <w:szCs w:val="24"/>
-        </w:rPr>
-        <w:t xml:space="preserve"> la</w:t>
-      </w:r>
-      <w:r>
-        <w:rPr>
-          <w:rFonts w:cstheme="majorHAnsi"/>
-          <w:sz w:val="24"/>
-          <w:szCs w:val="24"/>
-        </w:rPr>
-        <w:t xml:space="preserve"> sezione per la creazione del primo profilo utente.</w:t>
+        <w:t>All’avvio del gioco, se non vi sono profili utente già esistenti, verrà caricate la sezione per la creazione del profilo utente prima della scherma del menu principale.</w:t>
       </w:r>
     </w:p>
     <w:p>
@@ -4573,7 +4676,39 @@
           <w:sz w:val="24"/>
           <w:szCs w:val="24"/>
         </w:rPr>
-        <w:t>È possibile anche modificare il profilo utente selezionato andando a modificare i parametri relativi ai profili.</w:t>
+        <w:t>È possibile anche modificare il profilo utente selezionato andando a modificare i parametri relativi a</w:t>
+      </w:r>
+      <w:r>
+        <w:rPr>
+          <w:rFonts w:cstheme="majorHAnsi"/>
+          <w:sz w:val="24"/>
+          <w:szCs w:val="24"/>
+        </w:rPr>
+        <w:t>l</w:t>
+      </w:r>
+      <w:r>
+        <w:rPr>
+          <w:rFonts w:cstheme="majorHAnsi"/>
+          <w:sz w:val="24"/>
+          <w:szCs w:val="24"/>
+        </w:rPr>
+        <w:t xml:space="preserve"> profil</w:t>
+      </w:r>
+      <w:r>
+        <w:rPr>
+          <w:rFonts w:cstheme="majorHAnsi"/>
+          <w:sz w:val="24"/>
+          <w:szCs w:val="24"/>
+        </w:rPr>
+        <w:t>o</w:t>
+      </w:r>
+      <w:r>
+        <w:rPr>
+          <w:rFonts w:cstheme="majorHAnsi"/>
+          <w:sz w:val="24"/>
+          <w:szCs w:val="24"/>
+        </w:rPr>
+        <w:t>.</w:t>
       </w:r>
       <w:r>
         <w:rPr>
@@ -4603,7 +4738,23 @@
           <w:sz w:val="24"/>
           <w:szCs w:val="24"/>
         </w:rPr>
-        <w:t>Il Genere del giocatore.</w:t>
+        <w:t xml:space="preserve">Il </w:t>
+      </w:r>
+      <w:r>
+        <w:rPr>
+          <w:rFonts w:cstheme="majorHAnsi"/>
+          <w:sz w:val="24"/>
+          <w:szCs w:val="24"/>
+        </w:rPr>
+        <w:t>g</w:t>
+      </w:r>
+      <w:r>
+        <w:rPr>
+          <w:rFonts w:cstheme="majorHAnsi"/>
+          <w:sz w:val="24"/>
+          <w:szCs w:val="24"/>
+        </w:rPr>
+        <w:t>enere del giocatore.</w:t>
       </w:r>
     </w:p>
     <w:p>
@@ -4684,6 +4835,7 @@
     </w:p>
     <w:p>
       <w:pPr>
+        <w:jc w:val="both"/>
         <w:rPr>
           <w:rFonts w:cstheme="majorHAnsi"/>
           <w:sz w:val="24"/>
@@ -4696,7 +4848,23 @@
           <w:sz w:val="24"/>
           <w:szCs w:val="24"/>
         </w:rPr>
-        <w:t>Una volta selezionato il profilo utente e/o modificando i parametri per uscire e salvare le impostazioni, basta semplicemente cliccare sul tasto “</w:t>
+        <w:t>Una volta selezionato il profilo utente e/o modifica</w:t>
+      </w:r>
+      <w:r>
+        <w:rPr>
+          <w:rFonts w:cstheme="majorHAnsi"/>
+          <w:sz w:val="24"/>
+          <w:szCs w:val="24"/>
+        </w:rPr>
+        <w:t>ti</w:t>
+      </w:r>
+      <w:r>
+        <w:rPr>
+          <w:rFonts w:cstheme="majorHAnsi"/>
+          <w:sz w:val="24"/>
+          <w:szCs w:val="24"/>
+        </w:rPr>
+        <w:t xml:space="preserve"> i parametri per uscire e salvare le impostazioni, basta semplicemente cliccare sul tasto “</w:t>
       </w:r>
       <w:r>
         <w:rPr>
@@ -4716,7 +4884,23 @@
           <w:sz w:val="24"/>
           <w:szCs w:val="24"/>
         </w:rPr>
-        <w:t>”.</w:t>
+        <w:t>”</w:t>
+      </w:r>
+      <w:r>
+        <w:rPr>
+          <w:rFonts w:cstheme="majorHAnsi"/>
+          <w:sz w:val="24"/>
+          <w:szCs w:val="24"/>
+        </w:rPr>
+        <w:t xml:space="preserve"> per salvare le scelte effettuate e tornare al menu principale</w:t>
+      </w:r>
+      <w:r>
+        <w:rPr>
+          <w:rFonts w:cstheme="majorHAnsi"/>
+          <w:sz w:val="24"/>
+          <w:szCs w:val="24"/>
+        </w:rPr>
+        <w:t>.</w:t>
       </w:r>
     </w:p>
     <w:p>
@@ -4801,7 +4985,13 @@
         </w:numPr>
       </w:pPr>
       <w:r>
-        <w:t>Genere Giocatore.</w:t>
+        <w:t xml:space="preserve">Genere </w:t>
+      </w:r>
+      <w:r>
+        <w:t>g</w:t>
+      </w:r>
+      <w:r>
+        <w:t>iocatore.</w:t>
       </w:r>
     </w:p>
     <w:p>
@@ -4818,10 +5008,18 @@
     </w:p>
     <w:p>
       <w:r>
-        <w:t>Nell’eventualità che il giocatore si identifichi con il genere “</w:t>
-      </w:r>
-      <w:r>
-        <w:rPr>
+        <w:t xml:space="preserve">Nell’eventualità che il giocatore </w:t>
+      </w:r>
+      <w:r>
+        <w:t xml:space="preserve">abbia optato per </w:t>
+      </w:r>
+      <w:r>
+        <w:t>il genere “</w:t>
+      </w:r>
+      <w:r>
+        <w:rPr>
+          <w:b/>
+          <w:bCs/>
           <w:i/>
           <w:iCs/>
         </w:rPr>
@@ -4831,10 +5029,10 @@
         <w:t xml:space="preserve">”, </w:t>
       </w:r>
       <w:r>
-        <w:t>è</w:t>
-      </w:r>
-      <w:r>
-        <w:t xml:space="preserve"> possibile scegliere il genere del Modello 3D del giocatore.</w:t>
+        <w:t xml:space="preserve">può scegliere </w:t>
+      </w:r>
+      <w:r>
+        <w:t>il modello 3D che preferisce.</w:t>
       </w:r>
     </w:p>
     <w:p>
@@ -4842,7 +5040,19 @@
         <w:t xml:space="preserve">Per salvare il profilo utente </w:t>
       </w:r>
       <w:r>
-        <w:t>basta cliccare sul tasto “Salva”</w:t>
+        <w:t>basta cliccare sul tasto “</w:t>
+      </w:r>
+      <w:r>
+        <w:rPr>
+          <w:b/>
+          <w:bCs/>
+          <w:i/>
+          <w:iCs/>
+        </w:rPr>
+        <w:t>Salva</w:t>
+      </w:r>
+      <w:r>
+        <w:t>”</w:t>
       </w:r>
       <w:r>
         <w:t xml:space="preserve"> e confermare la scelta</w:t>
@@ -4853,7 +5063,46 @@
     </w:p>
     <w:p>
       <w:r>
-        <w:t>Se si vorrà ritornare al menu principale senza creare un nuovo profilo, basterà cliccare su indietro.</w:t>
+        <w:t xml:space="preserve">Se si </w:t>
+      </w:r>
+      <w:r>
+        <w:t>vuole</w:t>
+      </w:r>
+      <w:r>
+        <w:t xml:space="preserve"> ritornare al menu principale senza creare un nuovo profilo, </w:t>
+      </w:r>
+      <w:r>
+        <w:t>basta</w:t>
+      </w:r>
+      <w:r>
+        <w:t xml:space="preserve"> cliccare su </w:t>
+      </w:r>
+      <w:r>
+        <w:t>“</w:t>
+      </w:r>
+      <w:r>
+        <w:rPr>
+          <w:b/>
+          <w:bCs/>
+          <w:i/>
+          <w:iCs/>
+        </w:rPr>
+        <w:t>I</w:t>
+      </w:r>
+      <w:r>
+        <w:rPr>
+          <w:b/>
+          <w:bCs/>
+          <w:i/>
+          <w:iCs/>
+        </w:rPr>
+        <w:t>ndietro</w:t>
+      </w:r>
+      <w:r>
+        <w:t>”</w:t>
+      </w:r>
+      <w:r>
+        <w:t>.</w:t>
       </w:r>
     </w:p>
     <w:p>
@@ -4889,7 +5138,19 @@
         <w:t>è</w:t>
       </w:r>
       <w:r>
-        <w:t xml:space="preserve"> possibile cliccare su “Torna indietro” perché </w:t>
+        <w:t xml:space="preserve"> possibile cliccare su “</w:t>
+      </w:r>
+      <w:r>
+        <w:rPr>
+          <w:b/>
+          <w:bCs/>
+          <w:i/>
+          <w:iCs/>
+        </w:rPr>
+        <w:t>Torna indietro</w:t>
+      </w:r>
+      <w:r>
+        <w:t xml:space="preserve">” perché </w:t>
       </w:r>
       <w:r>
         <w:t>bisogna</w:t>
@@ -4980,7 +5241,10 @@
         </w:numPr>
       </w:pPr>
       <w:r>
-        <w:t>Modificare le impostazioni di grafica e audio del gioco.</w:t>
+        <w:t>Modificare le impostazioni di grafica e audio del gioco</w:t>
+      </w:r>
+      <w:r>
+        <w:t>:</w:t>
       </w:r>
     </w:p>
     <w:p>
@@ -4992,7 +5256,43 @@
         </w:numPr>
       </w:pPr>
       <w:r>
-        <w:t>È possibile modificare:</w:t>
+        <w:t>La risoluzione del gioco (Formati risoluzione per i 16:9 e 4:3).</w:t>
+      </w:r>
+    </w:p>
+    <w:p>
+      <w:pPr>
+        <w:pStyle w:val="Paragrafoelenco"/>
+        <w:numPr>
+          <w:ilvl w:val="1"/>
+          <w:numId w:val="25"/>
+        </w:numPr>
+      </w:pPr>
+      <w:r>
+        <w:t>Il dettaglio grafico del gioco (Da molto basso a Ultra).</w:t>
+      </w:r>
+    </w:p>
+    <w:p>
+      <w:pPr>
+        <w:pStyle w:val="Paragrafoelenco"/>
+        <w:numPr>
+          <w:ilvl w:val="1"/>
+          <w:numId w:val="25"/>
+        </w:numPr>
+      </w:pPr>
+      <w:r>
+        <w:t>Il volume del gioco (Per gli effetti sonori e la musica).</w:t>
+      </w:r>
+    </w:p>
+    <w:p>
+      <w:pPr>
+        <w:pStyle w:val="Paragrafoelenco"/>
+        <w:numPr>
+          <w:ilvl w:val="1"/>
+          <w:numId w:val="25"/>
+        </w:numPr>
+      </w:pPr>
+      <w:r>
+        <w:t>Attivare e disattivare:</w:t>
       </w:r>
     </w:p>
     <w:p>
@@ -5004,7 +5304,7 @@
         </w:numPr>
       </w:pPr>
       <w:r>
-        <w:t>La risoluzione del gioco (Formati risoluzione per i 16:9 e 4:3).</w:t>
+        <w:t>La modalità schermo intero.</w:t>
       </w:r>
     </w:p>
     <w:p>
@@ -5016,7 +5316,15 @@
         </w:numPr>
       </w:pPr>
       <w:r>
-        <w:t>Il dettaglio grafico del gioco (Da molto basso a Ultra).</w:t>
+        <w:t>Il V-</w:t>
+      </w:r>
+      <w:proofErr w:type="spellStart"/>
+      <w:r>
+        <w:t>Synch</w:t>
+      </w:r>
+      <w:proofErr w:type="spellEnd"/>
+      <w:r>
+        <w:t>.</w:t>
       </w:r>
     </w:p>
     <w:p>
@@ -5028,7 +5336,15 @@
         </w:numPr>
       </w:pPr>
       <w:r>
-        <w:t>Il volume del gioco (Per gli effetti sonori e la musica).</w:t>
+        <w:t xml:space="preserve">Il </w:t>
+      </w:r>
+      <w:proofErr w:type="spellStart"/>
+      <w:r>
+        <w:t>framerate</w:t>
+      </w:r>
+      <w:proofErr w:type="spellEnd"/>
+      <w:r>
+        <w:t xml:space="preserve"> Libero.</w:t>
       </w:r>
     </w:p>
     <w:p>
@@ -5040,59 +5356,33 @@
         </w:numPr>
       </w:pPr>
       <w:r>
-        <w:t>Attivare e disattivare:</w:t>
+        <w:t>Attivare la modalità daltonici</w:t>
+      </w:r>
+      <w:r>
+        <w:t xml:space="preserve"> (Normale, Protanopia, Deuteranopia, </w:t>
+      </w:r>
+      <w:proofErr w:type="spellStart"/>
+      <w:r>
+        <w:t>Tritanopia</w:t>
+      </w:r>
+      <w:proofErr w:type="spellEnd"/>
+      <w:r>
+        <w:t>).</w:t>
       </w:r>
     </w:p>
     <w:p>
       <w:pPr>
         <w:pStyle w:val="Paragrafoelenco"/>
         <w:numPr>
-          <w:ilvl w:val="2"/>
+          <w:ilvl w:val="0"/>
           <w:numId w:val="25"/>
         </w:numPr>
       </w:pPr>
       <w:r>
-        <w:t>La modalità schermo intero.</w:t>
-      </w:r>
-    </w:p>
-    <w:p>
-      <w:pPr>
-        <w:pStyle w:val="Paragrafoelenco"/>
-        <w:numPr>
-          <w:ilvl w:val="2"/>
-          <w:numId w:val="25"/>
-        </w:numPr>
-      </w:pPr>
-      <w:r>
-        <w:t>Il V-</w:t>
-      </w:r>
-      <w:proofErr w:type="spellStart"/>
-      <w:r>
-        <w:t>Synch</w:t>
-      </w:r>
-      <w:proofErr w:type="spellEnd"/>
-      <w:r>
-        <w:t>.</w:t>
-      </w:r>
-    </w:p>
-    <w:p>
-      <w:pPr>
-        <w:pStyle w:val="Paragrafoelenco"/>
-        <w:numPr>
-          <w:ilvl w:val="2"/>
-          <w:numId w:val="25"/>
-        </w:numPr>
-      </w:pPr>
-      <w:r>
-        <w:t xml:space="preserve">Il </w:t>
-      </w:r>
-      <w:proofErr w:type="spellStart"/>
-      <w:r>
-        <w:t>framerate</w:t>
-      </w:r>
-      <w:proofErr w:type="spellEnd"/>
-      <w:r>
-        <w:t xml:space="preserve"> Libero.</w:t>
+        <w:t>Modificare le impostazioni dei controlli del gioco</w:t>
+      </w:r>
+      <w:r>
+        <w:t>:</w:t>
       </w:r>
     </w:p>
     <w:p>
@@ -5104,72 +5394,50 @@
         </w:numPr>
       </w:pPr>
       <w:r>
-        <w:t>Attivare la modalità daltonici.</w:t>
-      </w:r>
-    </w:p>
-    <w:p>
-      <w:pPr>
-        <w:pStyle w:val="Paragrafoelenco"/>
-        <w:numPr>
-          <w:ilvl w:val="2"/>
-          <w:numId w:val="25"/>
-        </w:numPr>
-      </w:pPr>
-      <w:r>
-        <w:t>Normale.</w:t>
-      </w:r>
-    </w:p>
-    <w:p>
-      <w:pPr>
-        <w:pStyle w:val="Paragrafoelenco"/>
-        <w:numPr>
-          <w:ilvl w:val="2"/>
-          <w:numId w:val="25"/>
-        </w:numPr>
-      </w:pPr>
-      <w:r>
-        <w:t>Protanopia.</w:t>
-      </w:r>
-    </w:p>
-    <w:p>
-      <w:pPr>
-        <w:pStyle w:val="Paragrafoelenco"/>
-        <w:numPr>
-          <w:ilvl w:val="2"/>
-          <w:numId w:val="25"/>
-        </w:numPr>
-      </w:pPr>
-      <w:r>
-        <w:t>Deuteranopia.</w:t>
-      </w:r>
-    </w:p>
-    <w:p>
-      <w:pPr>
-        <w:pStyle w:val="Paragrafoelenco"/>
-        <w:numPr>
-          <w:ilvl w:val="2"/>
-          <w:numId w:val="25"/>
-        </w:numPr>
-      </w:pPr>
+        <w:rPr>
+          <w:rFonts w:ascii="Segoe UI Symbol" w:hAnsi="Segoe UI Symbol"/>
+        </w:rPr>
+        <w:t>I</w:t>
+      </w:r>
+      <w:r>
+        <w:rPr>
+          <w:rFonts w:ascii="Segoe UI Symbol" w:hAnsi="Segoe UI Symbol"/>
+        </w:rPr>
+        <w:t xml:space="preserve">l </w:t>
+      </w:r>
       <w:proofErr w:type="spellStart"/>
       <w:r>
-        <w:t>Tritanopia</w:t>
+        <w:rPr>
+          <w:rFonts w:ascii="Segoe UI Symbol" w:hAnsi="Segoe UI Symbol"/>
+        </w:rPr>
+        <w:t>Fov</w:t>
       </w:r>
       <w:proofErr w:type="spellEnd"/>
       <w:r>
-        <w:t>.</w:t>
-      </w:r>
-    </w:p>
-    <w:p>
-      <w:pPr>
-        <w:pStyle w:val="Paragrafoelenco"/>
-        <w:numPr>
-          <w:ilvl w:val="0"/>
-          <w:numId w:val="25"/>
-        </w:numPr>
-      </w:pPr>
-      <w:r>
-        <w:t>Modificare le impostazioni dei controlli del gioco.</w:t>
+        <w:rPr>
+          <w:rFonts w:ascii="Segoe UI Symbol" w:hAnsi="Segoe UI Symbol"/>
+          <w:b/>
+          <w:bCs/>
+        </w:rPr>
+        <w:t xml:space="preserve"> </w:t>
+      </w:r>
+      <w:r>
+        <w:rPr>
+          <w:rFonts w:ascii="Segoe UI Symbol" w:hAnsi="Segoe UI Symbol"/>
+        </w:rPr>
+        <w:t xml:space="preserve">del gioco (in un range che va da 60 a </w:t>
+      </w:r>
+      <w:r>
+        <w:rPr>
+          <w:rFonts w:ascii="Segoe UI Symbol" w:hAnsi="Segoe UI Symbol"/>
+        </w:rPr>
+        <w:t>10</w:t>
+      </w:r>
+      <w:r>
+        <w:rPr>
+          <w:rFonts w:ascii="Segoe UI Symbol" w:hAnsi="Segoe UI Symbol"/>
+        </w:rPr>
+        <w:t>0).</w:t>
       </w:r>
     </w:p>
     <w:p>
@@ -5184,44 +5452,13 @@
         <w:rPr>
           <w:rFonts w:ascii="Segoe UI Symbol" w:hAnsi="Segoe UI Symbol"/>
         </w:rPr>
-        <w:t xml:space="preserve">È possibile modificare il </w:t>
-      </w:r>
-      <w:proofErr w:type="spellStart"/>
+        <w:t>La</w:t>
+      </w:r>
       <w:r>
         <w:rPr>
           <w:rFonts w:ascii="Segoe UI Symbol" w:hAnsi="Segoe UI Symbol"/>
         </w:rPr>
-        <w:t>Fov</w:t>
-      </w:r>
-      <w:proofErr w:type="spellEnd"/>
-      <w:r>
-        <w:rPr>
-          <w:rFonts w:ascii="Segoe UI Symbol" w:hAnsi="Segoe UI Symbol"/>
-          <w:b/>
-          <w:bCs/>
-        </w:rPr>
         <w:t xml:space="preserve"> </w:t>
-      </w:r>
-      <w:r>
-        <w:rPr>
-          <w:rFonts w:ascii="Segoe UI Symbol" w:hAnsi="Segoe UI Symbol"/>
-        </w:rPr>
-        <w:t>del gioco (in un range che va da 60 a 90).</w:t>
-      </w:r>
-    </w:p>
-    <w:p>
-      <w:pPr>
-        <w:pStyle w:val="Paragrafoelenco"/>
-        <w:numPr>
-          <w:ilvl w:val="1"/>
-          <w:numId w:val="25"/>
-        </w:numPr>
-      </w:pPr>
-      <w:r>
-        <w:rPr>
-          <w:rFonts w:ascii="Segoe UI Symbol" w:hAnsi="Segoe UI Symbol"/>
-        </w:rPr>
-        <w:t xml:space="preserve">È possibile modificare la </w:t>
       </w:r>
       <w:r>
         <w:rPr>
@@ -5265,7 +5502,6 @@
           <w:bCs/>
           <w:color w:val="385623" w:themeColor="accent6" w:themeShade="80"/>
         </w:rPr>
-        <w:lastRenderedPageBreak/>
         <w:t>Selezione Livelli</w:t>
       </w:r>
       <w:bookmarkEnd w:id="23"/>
@@ -5278,7 +5514,13 @@
         <w:t>è</w:t>
       </w:r>
       <w:r>
-        <w:t xml:space="preserve"> possibile selezionare il livello 0 (livello tutorial) il livello 1 ed il livello 2.</w:t>
+        <w:t xml:space="preserve"> possibile selezionare il livello 0 (livello tutorial)</w:t>
+      </w:r>
+      <w:r>
+        <w:t>,</w:t>
+      </w:r>
+      <w:r>
+        <w:t xml:space="preserve"> il livello 1 ed il livello 2.</w:t>
       </w:r>
     </w:p>
     <w:p>
@@ -5312,6 +5554,7 @@
           <w:sz w:val="26"/>
           <w:szCs w:val="26"/>
         </w:rPr>
+        <w:lastRenderedPageBreak/>
         <w:t>Nota Bene!</w:t>
       </w:r>
     </w:p>
@@ -5369,6 +5612,8 @@
       <w:r>
         <w:rPr>
           <w:rFonts w:ascii="Calibri" w:hAnsi="Calibri" w:cs="Calibri"/>
+          <w:b/>
+          <w:bCs/>
           <w:i/>
           <w:iCs/>
           <w:color w:val="385623" w:themeColor="accent6" w:themeShade="80"/>
@@ -5388,6 +5633,8 @@
       <w:r>
         <w:rPr>
           <w:rFonts w:ascii="Calibri" w:hAnsi="Calibri" w:cs="Calibri"/>
+          <w:b/>
+          <w:bCs/>
           <w:i/>
           <w:iCs/>
           <w:sz w:val="24"/>
@@ -5419,7 +5666,23 @@
           <w:sz w:val="24"/>
           <w:szCs w:val="24"/>
         </w:rPr>
-        <w:t xml:space="preserve">Nel menu di pausa sarà possibile effettuare tutte le modifiche presenti nel </w:t>
+        <w:t xml:space="preserve">Nel menu di pausa </w:t>
+      </w:r>
+      <w:r>
+        <w:rPr>
+          <w:rFonts w:ascii="Calibri" w:hAnsi="Calibri" w:cs="Calibri"/>
+          <w:sz w:val="24"/>
+          <w:szCs w:val="24"/>
+        </w:rPr>
+        <w:t>è</w:t>
+      </w:r>
+      <w:r>
+        <w:rPr>
+          <w:rFonts w:ascii="Calibri" w:hAnsi="Calibri" w:cs="Calibri"/>
+          <w:sz w:val="24"/>
+          <w:szCs w:val="24"/>
+        </w:rPr>
+        <w:t xml:space="preserve"> possibile effettuare tutte le modifiche presenti nel </w:t>
       </w:r>
       <w:hyperlink w:anchor="_Schermata_opzioni" w:history="1">
         <w:r>
@@ -5434,11 +5697,12 @@
       </w:hyperlink>
       <w:r>
         <w:rPr>
+          <w:rStyle w:val="Collegamentoipertestuale"/>
           <w:rFonts w:ascii="Calibri" w:hAnsi="Calibri" w:cs="Calibri"/>
           <w:sz w:val="24"/>
           <w:szCs w:val="24"/>
         </w:rPr>
-        <w:t xml:space="preserve"> con l’unica differenza che potremmo anche scegliere di uscire dal</w:t>
+        <w:t>,</w:t>
       </w:r>
       <w:r>
         <w:rPr>
@@ -5446,7 +5710,7 @@
           <w:sz w:val="24"/>
           <w:szCs w:val="24"/>
         </w:rPr>
-        <w:t>la partita e tornare sul menu iniziale dall’apposito bottone</w:t>
+        <w:t xml:space="preserve"> con l</w:t>
       </w:r>
       <w:r>
         <w:rPr>
@@ -5454,8 +5718,143 @@
           <w:sz w:val="24"/>
           <w:szCs w:val="24"/>
         </w:rPr>
-        <w:t xml:space="preserve"> ed il bottone per aprire il menu aiuto</w:t>
-      </w:r>
+        <w:t>’aggiunta</w:t>
+      </w:r>
+      <w:r>
+        <w:rPr>
+          <w:rFonts w:ascii="Calibri" w:hAnsi="Calibri" w:cs="Calibri"/>
+          <w:sz w:val="24"/>
+          <w:szCs w:val="24"/>
+        </w:rPr>
+        <w:t xml:space="preserve"> </w:t>
+      </w:r>
+      <w:r>
+        <w:rPr>
+          <w:rFonts w:ascii="Calibri" w:hAnsi="Calibri" w:cs="Calibri"/>
+          <w:sz w:val="24"/>
+          <w:szCs w:val="24"/>
+        </w:rPr>
+        <w:t>dell’opzione</w:t>
+      </w:r>
+      <w:r>
+        <w:rPr>
+          <w:rFonts w:ascii="Calibri" w:hAnsi="Calibri" w:cs="Calibri"/>
+          <w:sz w:val="24"/>
+          <w:szCs w:val="24"/>
+        </w:rPr>
+        <w:t xml:space="preserve"> </w:t>
+      </w:r>
+      <w:r>
+        <w:rPr>
+          <w:rFonts w:ascii="Calibri" w:hAnsi="Calibri" w:cs="Calibri"/>
+          <w:sz w:val="24"/>
+          <w:szCs w:val="24"/>
+        </w:rPr>
+        <w:t>“</w:t>
+      </w:r>
+      <w:r>
+        <w:rPr>
+          <w:rFonts w:ascii="Calibri" w:hAnsi="Calibri" w:cs="Calibri"/>
+          <w:b/>
+          <w:bCs/>
+          <w:i/>
+          <w:iCs/>
+          <w:sz w:val="24"/>
+          <w:szCs w:val="24"/>
+        </w:rPr>
+        <w:t xml:space="preserve">Torna al menu Principale”, </w:t>
+      </w:r>
+      <w:r>
+        <w:rPr>
+          <w:rFonts w:ascii="Calibri" w:hAnsi="Calibri" w:cs="Calibri"/>
+          <w:sz w:val="24"/>
+          <w:szCs w:val="24"/>
+        </w:rPr>
+        <w:t>per</w:t>
+      </w:r>
+      <w:r>
+        <w:rPr>
+          <w:rFonts w:ascii="Calibri" w:hAnsi="Calibri" w:cs="Calibri"/>
+          <w:sz w:val="24"/>
+          <w:szCs w:val="24"/>
+        </w:rPr>
+        <w:t xml:space="preserve"> uscire dal</w:t>
+      </w:r>
+      <w:r>
+        <w:rPr>
+          <w:rFonts w:ascii="Calibri" w:hAnsi="Calibri" w:cs="Calibri"/>
+          <w:sz w:val="24"/>
+          <w:szCs w:val="24"/>
+        </w:rPr>
+        <w:t>la partita e tornare sul menu iniziale</w:t>
+      </w:r>
+      <w:r>
+        <w:rPr>
+          <w:rFonts w:ascii="Calibri" w:hAnsi="Calibri" w:cs="Calibri"/>
+          <w:sz w:val="24"/>
+          <w:szCs w:val="24"/>
+        </w:rPr>
+        <w:t>, e l’opzione “</w:t>
+      </w:r>
+      <w:r>
+        <w:rPr>
+          <w:rFonts w:ascii="Calibri" w:hAnsi="Calibri" w:cs="Calibri"/>
+          <w:b/>
+          <w:bCs/>
+          <w:i/>
+          <w:iCs/>
+          <w:sz w:val="24"/>
+          <w:szCs w:val="24"/>
+        </w:rPr>
+        <w:t>Aiuto</w:t>
+      </w:r>
+      <w:r>
+        <w:rPr>
+          <w:rFonts w:ascii="Calibri" w:hAnsi="Calibri" w:cs="Calibri"/>
+          <w:sz w:val="24"/>
+          <w:szCs w:val="24"/>
+        </w:rPr>
+        <w:t>”</w:t>
+      </w:r>
+      <w:r>
+        <w:rPr>
+          <w:rFonts w:ascii="Calibri" w:hAnsi="Calibri" w:cs="Calibri"/>
+          <w:b/>
+          <w:bCs/>
+          <w:i/>
+          <w:iCs/>
+          <w:sz w:val="24"/>
+          <w:szCs w:val="24"/>
+        </w:rPr>
+        <w:t xml:space="preserve"> </w:t>
+      </w:r>
+      <w:r>
+        <w:rPr>
+          <w:rFonts w:ascii="Calibri" w:hAnsi="Calibri" w:cs="Calibri"/>
+          <w:sz w:val="24"/>
+          <w:szCs w:val="24"/>
+        </w:rPr>
+        <w:t xml:space="preserve">per </w:t>
+      </w:r>
+      <w:r>
+        <w:rPr>
+          <w:rFonts w:ascii="Calibri" w:hAnsi="Calibri" w:cs="Calibri"/>
+          <w:sz w:val="24"/>
+          <w:szCs w:val="24"/>
+        </w:rPr>
+        <w:t xml:space="preserve">aprire il </w:t>
+      </w:r>
+      <w:hyperlink w:anchor="_Menù_Aiuto" w:history="1">
+        <w:r>
+          <w:rPr>
+            <w:rStyle w:val="Collegamentoipertestuale"/>
+            <w:rFonts w:ascii="Calibri" w:hAnsi="Calibri" w:cs="Calibri"/>
+            <w:sz w:val="24"/>
+            <w:szCs w:val="24"/>
+          </w:rPr>
+          <w:t>menu aiuto</w:t>
+        </w:r>
+      </w:hyperlink>
       <w:r>
         <w:rPr>
           <w:rFonts w:ascii="Calibri" w:hAnsi="Calibri" w:cs="Calibri"/>
@@ -5603,6 +6002,88 @@
           <w:sz w:val="24"/>
           <w:szCs w:val="24"/>
         </w:rPr>
+        <w:t xml:space="preserve"> da servire ai clienti che si presenteranno.</w:t>
+      </w:r>
+    </w:p>
+    <w:p>
+      <w:pPr>
+        <w:jc w:val="both"/>
+        <w:rPr>
+          <w:rFonts w:cstheme="minorHAnsi"/>
+          <w:sz w:val="24"/>
+          <w:szCs w:val="24"/>
+        </w:rPr>
+      </w:pPr>
+      <w:r>
+        <w:rPr>
+          <w:rFonts w:cstheme="minorHAnsi"/>
+          <w:sz w:val="24"/>
+          <w:szCs w:val="24"/>
+        </w:rPr>
+        <w:t xml:space="preserve">Il giocatore </w:t>
+      </w:r>
+      <w:r>
+        <w:rPr>
+          <w:rFonts w:cstheme="minorHAnsi"/>
+          <w:sz w:val="24"/>
+          <w:szCs w:val="24"/>
+        </w:rPr>
+        <w:t>deve</w:t>
+      </w:r>
+      <w:r>
+        <w:rPr>
+          <w:rFonts w:cstheme="minorHAnsi"/>
+          <w:sz w:val="24"/>
+          <w:szCs w:val="24"/>
+        </w:rPr>
+        <w:t xml:space="preserve"> quindi scegliere </w:t>
+      </w:r>
+      <w:r>
+        <w:rPr>
+          <w:rFonts w:cstheme="minorHAnsi"/>
+          <w:sz w:val="24"/>
+          <w:szCs w:val="24"/>
+        </w:rPr>
+        <w:t>un piatto che rispecchi la dieta del cliente e che sia compatibile con le patologie di quest’ultimo</w:t>
+      </w:r>
+      <w:r>
+        <w:rPr>
+          <w:rFonts w:cstheme="minorHAnsi"/>
+          <w:sz w:val="24"/>
+          <w:szCs w:val="24"/>
+        </w:rPr>
+        <w:t xml:space="preserve">, </w:t>
+      </w:r>
+      <w:r>
+        <w:rPr>
+          <w:rFonts w:cstheme="minorHAnsi"/>
+          <w:sz w:val="24"/>
+          <w:szCs w:val="24"/>
+        </w:rPr>
+        <w:t>da una</w:t>
+      </w:r>
+      <w:r>
+        <w:rPr>
+          <w:rFonts w:cstheme="minorHAnsi"/>
+          <w:sz w:val="24"/>
+          <w:szCs w:val="24"/>
+        </w:rPr>
+        <w:t xml:space="preserve"> lista</w:t>
+      </w:r>
+      <w:r>
+        <w:rPr>
+          <w:rFonts w:cstheme="minorHAnsi"/>
+          <w:sz w:val="24"/>
+          <w:szCs w:val="24"/>
+        </w:rPr>
+        <w:t xml:space="preserve"> di piatti disponibili e realizzabili con gli ingredienti presenti nel magazzino</w:t>
+      </w:r>
+      <w:r>
+        <w:rPr>
+          <w:rFonts w:cstheme="minorHAnsi"/>
+          <w:sz w:val="24"/>
+          <w:szCs w:val="24"/>
+        </w:rPr>
         <w:t>.</w:t>
       </w:r>
       <w:r>
@@ -5611,6 +6092,46 @@
           <w:sz w:val="24"/>
           <w:szCs w:val="24"/>
         </w:rPr>
+        <w:t xml:space="preserve"> U</w:t>
+      </w:r>
+      <w:r>
+        <w:rPr>
+          <w:rFonts w:cstheme="minorHAnsi"/>
+          <w:sz w:val="24"/>
+          <w:szCs w:val="24"/>
+        </w:rPr>
+        <w:t>na volta servi</w:t>
+      </w:r>
+      <w:r>
+        <w:rPr>
+          <w:rFonts w:cstheme="minorHAnsi"/>
+          <w:sz w:val="24"/>
+          <w:szCs w:val="24"/>
+        </w:rPr>
+        <w:t>t</w:t>
+      </w:r>
+      <w:r>
+        <w:rPr>
+          <w:rFonts w:cstheme="minorHAnsi"/>
+          <w:sz w:val="24"/>
+          <w:szCs w:val="24"/>
+        </w:rPr>
+        <w:t>o il piatto</w:t>
+      </w:r>
+      <w:r>
+        <w:rPr>
+          <w:rFonts w:cstheme="minorHAnsi"/>
+          <w:sz w:val="24"/>
+          <w:szCs w:val="24"/>
+        </w:rPr>
+        <w:t>,</w:t>
+      </w:r>
+      <w:r>
+        <w:rPr>
+          <w:rFonts w:cstheme="minorHAnsi"/>
+          <w:sz w:val="24"/>
+          <w:szCs w:val="24"/>
+        </w:rPr>
         <w:t xml:space="preserve"> </w:t>
       </w:r>
       <w:r>
@@ -5619,73 +6140,63 @@
           <w:sz w:val="24"/>
           <w:szCs w:val="24"/>
         </w:rPr>
-        <w:t>In quest’ultimo luogo, si presenteranno gli acquirenti, che il player dovrà servire.</w:t>
-      </w:r>
-    </w:p>
-    <w:p>
-      <w:pPr>
-        <w:jc w:val="both"/>
-        <w:rPr>
-          <w:rFonts w:cstheme="minorHAnsi"/>
-          <w:sz w:val="24"/>
-          <w:szCs w:val="24"/>
-        </w:rPr>
-      </w:pPr>
-      <w:r>
-        <w:rPr>
-          <w:rFonts w:cstheme="minorHAnsi"/>
-          <w:sz w:val="24"/>
-          <w:szCs w:val="24"/>
-        </w:rPr>
-        <w:t xml:space="preserve">Il giocatore </w:t>
-      </w:r>
-      <w:r>
-        <w:rPr>
-          <w:rFonts w:cstheme="minorHAnsi"/>
-          <w:sz w:val="24"/>
-          <w:szCs w:val="24"/>
-        </w:rPr>
-        <w:t>deve</w:t>
-      </w:r>
-      <w:r>
-        <w:rPr>
-          <w:rFonts w:cstheme="minorHAnsi"/>
-          <w:sz w:val="24"/>
-          <w:szCs w:val="24"/>
-        </w:rPr>
-        <w:t xml:space="preserve"> quindi scegliere </w:t>
-      </w:r>
-      <w:r>
-        <w:rPr>
-          <w:rFonts w:cstheme="minorHAnsi"/>
-          <w:sz w:val="24"/>
-          <w:szCs w:val="24"/>
-        </w:rPr>
-        <w:t>da una</w:t>
-      </w:r>
-      <w:r>
-        <w:rPr>
-          <w:rFonts w:cstheme="minorHAnsi"/>
-          <w:sz w:val="24"/>
-          <w:szCs w:val="24"/>
-        </w:rPr>
-        <w:t xml:space="preserve"> lista</w:t>
-      </w:r>
-      <w:r>
-        <w:rPr>
-          <w:rFonts w:cstheme="minorHAnsi"/>
-          <w:sz w:val="24"/>
-          <w:szCs w:val="24"/>
-        </w:rPr>
-        <w:t xml:space="preserve"> di piatti disponibili e realizzabili con gli ingredienti presenti nel magazzino, un piatto che rispecchi la dieta del cliente e che sia compatibile con le patologie di quest’ultimo. Il player una volta servino il piatto riceve il suo compenso in denaro ed un punteggio. </w:t>
-      </w:r>
-      <w:r>
-        <w:rPr>
-          <w:rFonts w:cstheme="minorHAnsi"/>
-          <w:sz w:val="24"/>
-          <w:szCs w:val="24"/>
-        </w:rPr>
-        <w:t>In base al punteggio lo score del ristorante tenderà a salire o scendere; inoltre, il prezzo del piatto rispecchierà, attraverso un bonus, l’affinità del piatto scelto.</w:t>
+        <w:t xml:space="preserve">si </w:t>
+      </w:r>
+      <w:r>
+        <w:rPr>
+          <w:rFonts w:cstheme="minorHAnsi"/>
+          <w:sz w:val="24"/>
+          <w:szCs w:val="24"/>
+        </w:rPr>
+        <w:t xml:space="preserve">riceve </w:t>
+      </w:r>
+      <w:r>
+        <w:rPr>
+          <w:rFonts w:cstheme="minorHAnsi"/>
+          <w:sz w:val="24"/>
+          <w:szCs w:val="24"/>
+        </w:rPr>
+        <w:t xml:space="preserve">un </w:t>
+      </w:r>
+      <w:r>
+        <w:rPr>
+          <w:rFonts w:cstheme="minorHAnsi"/>
+          <w:sz w:val="24"/>
+          <w:szCs w:val="24"/>
+        </w:rPr>
+        <w:t>compenso in denaro ed un punteggio</w:t>
+      </w:r>
+      <w:r>
+        <w:rPr>
+          <w:rFonts w:cstheme="minorHAnsi"/>
+          <w:sz w:val="24"/>
+          <w:szCs w:val="24"/>
+        </w:rPr>
+        <w:t>, i</w:t>
+      </w:r>
+      <w:r>
+        <w:rPr>
+          <w:rFonts w:cstheme="minorHAnsi"/>
+          <w:sz w:val="24"/>
+          <w:szCs w:val="24"/>
+        </w:rPr>
+        <w:t xml:space="preserve">n base al </w:t>
+      </w:r>
+      <w:r>
+        <w:rPr>
+          <w:rFonts w:cstheme="minorHAnsi"/>
+          <w:sz w:val="24"/>
+          <w:szCs w:val="24"/>
+        </w:rPr>
+        <w:t>quale</w:t>
+      </w:r>
+      <w:r>
+        <w:rPr>
+          <w:rFonts w:cstheme="minorHAnsi"/>
+          <w:sz w:val="24"/>
+          <w:szCs w:val="24"/>
+        </w:rPr>
+        <w:t xml:space="preserve"> lo score del ristorante tenderà a salire o scendere; inoltre, il prezzo del piatto rispecchierà, attraverso un bonus, l’affinità del piatto scelto.</w:t>
       </w:r>
     </w:p>
     <w:p>
@@ -5727,7 +6238,7 @@
           <w:sz w:val="24"/>
           <w:szCs w:val="24"/>
         </w:rPr>
-        <w:t xml:space="preserve">prezzo finale = prezzo base + 10 % di guadagno (in base al prezzo base) + bonus affinità </w:t>
+        <w:t xml:space="preserve">prezzo finale = prezzo base + 10% di guadagno (in base al prezzo base) + bonus affinità </w:t>
       </w:r>
     </w:p>
     <w:p>
@@ -5775,7 +6286,31 @@
           <w:sz w:val="24"/>
           <w:szCs w:val="24"/>
         </w:rPr>
-        <w:t xml:space="preserve">bonus affinità = + 5% sul prezzo base se il piatto è affine al cliente (patologie e dieta) -5% sul prezzo base se il piatto non è affine al cliente, ed extra bonus di 3% o 2% o 1% se il piatto è rispettivamente in prima, seconda o terza posizione nella lista dei piatti ordinati dal migliore al peggiore in base all’affinità con patologie e dieta e </w:t>
+        <w:t>bonus affinità = + 5% sul prezzo base se il piatto è affine al cliente (patologie e dieta) -5% sul prezzo base se il piatto non è affine al cliente, ed extra bonus di 3% o 2% o 1% se il piatto è rispettivamente in prima, seconda o terza posizione nella lista dei piatti ordinati dal migliore al peggiore in base all’affinità con patologie</w:t>
+      </w:r>
+      <w:r>
+        <w:rPr>
+          <w:rFonts w:cstheme="minorHAnsi"/>
+          <w:sz w:val="24"/>
+          <w:szCs w:val="24"/>
+        </w:rPr>
+        <w:t xml:space="preserve">, </w:t>
+      </w:r>
+      <w:r>
+        <w:rPr>
+          <w:rFonts w:cstheme="minorHAnsi"/>
+          <w:sz w:val="24"/>
+          <w:szCs w:val="24"/>
+        </w:rPr>
+        <w:t>dieta</w:t>
+      </w:r>
+      <w:r>
+        <w:rPr>
+          <w:rFonts w:cstheme="minorHAnsi"/>
+          <w:sz w:val="24"/>
+          <w:szCs w:val="24"/>
+        </w:rPr>
+        <w:t xml:space="preserve">, </w:t>
       </w:r>
       <w:proofErr w:type="spellStart"/>
       <w:r>
@@ -5853,7 +6388,23 @@
           <w:sz w:val="24"/>
           <w:szCs w:val="24"/>
         </w:rPr>
-        <w:t>Se si è scelto un piatto affine con il cliente, si avrà un punteggio base di 100, altrimenti di        -10 e successivamente verranno aggiunti dei bonus calcolati sul valore assoluto del punteggio che sarà ottenendo nel seguente modo:</w:t>
+        <w:t>Se si è scelto un piatto affine con il cliente, si avrà un punteggio base di 100, altrimenti di        -10 e successivamente verranno aggiunti dei bonus calcolati sul valore assoluto del punteggio</w:t>
+      </w:r>
+      <w:r>
+        <w:rPr>
+          <w:rFonts w:cstheme="minorHAnsi"/>
+          <w:sz w:val="24"/>
+          <w:szCs w:val="24"/>
+        </w:rPr>
+        <w:t xml:space="preserve">, </w:t>
+      </w:r>
+      <w:r>
+        <w:rPr>
+          <w:rFonts w:cstheme="minorHAnsi"/>
+          <w:sz w:val="24"/>
+          <w:szCs w:val="24"/>
+        </w:rPr>
+        <w:t>ottenendo nel seguente modo:</w:t>
       </w:r>
     </w:p>
     <w:p>
@@ -5895,24 +6446,6 @@
           <w:sz w:val="24"/>
           <w:szCs w:val="24"/>
         </w:rPr>
-        <w:t xml:space="preserve"> = in base al </w:t>
-      </w:r>
-      <w:proofErr w:type="spellStart"/>
-      <w:r>
-        <w:rPr>
-          <w:rFonts w:cstheme="minorHAnsi"/>
-          <w:sz w:val="24"/>
-          <w:szCs w:val="24"/>
-        </w:rPr>
-        <w:t>nutriScore</w:t>
-      </w:r>
-      <w:proofErr w:type="spellEnd"/>
-      <w:r>
-        <w:rPr>
-          <w:rFonts w:cstheme="minorHAnsi"/>
-          <w:sz w:val="24"/>
-          <w:szCs w:val="24"/>
-        </w:rPr>
         <w:t>:</w:t>
       </w:r>
     </w:p>
@@ -5961,7 +6494,6 @@
           <w:sz w:val="24"/>
           <w:szCs w:val="24"/>
         </w:rPr>
-        <w:lastRenderedPageBreak/>
         <w:t>B = + 5 %</w:t>
       </w:r>
     </w:p>
@@ -6076,25 +6608,7 @@
           <w:sz w:val="24"/>
           <w:szCs w:val="24"/>
         </w:rPr>
-        <w:t xml:space="preserve"> = in base al valore dell’</w:t>
-      </w:r>
-      <w:proofErr w:type="spellStart"/>
-      <w:r>
-        <w:rPr>
-          <w:rFonts w:cstheme="minorHAnsi"/>
-          <w:sz w:val="24"/>
-          <w:szCs w:val="24"/>
-        </w:rPr>
-        <w:t>ecoScore</w:t>
-      </w:r>
-      <w:proofErr w:type="spellEnd"/>
-      <w:r>
-        <w:rPr>
-          <w:rFonts w:cstheme="minorHAnsi"/>
-          <w:sz w:val="24"/>
-          <w:szCs w:val="24"/>
-        </w:rPr>
-        <w:t xml:space="preserve">: </w:t>
+        <w:t>:</w:t>
       </w:r>
     </w:p>
     <w:p>
@@ -6118,6 +6632,7 @@
           <w:sz w:val="24"/>
           <w:szCs w:val="24"/>
         </w:rPr>
+        <w:lastRenderedPageBreak/>
         <w:t>0-10 = 10 %</w:t>
       </w:r>
     </w:p>
@@ -6268,7 +6783,23 @@
           <w:sz w:val="24"/>
           <w:szCs w:val="24"/>
         </w:rPr>
-        <w:t>Il giocatore può interagire con i passanti per acquisire consigli e nuove informazioni per aiutarlo a scegliere il piatto più idoneo per determinate patologie.</w:t>
+        <w:t xml:space="preserve">Il giocatore può interagire con i passanti per acquisire consigli e nuove informazioni per aiutarlo a scegliere il piatto più idoneo </w:t>
+      </w:r>
+      <w:r>
+        <w:rPr>
+          <w:rFonts w:cstheme="minorHAnsi"/>
+          <w:sz w:val="24"/>
+          <w:szCs w:val="24"/>
+        </w:rPr>
+        <w:t>a</w:t>
+      </w:r>
+      <w:r>
+        <w:rPr>
+          <w:rFonts w:cstheme="minorHAnsi"/>
+          <w:sz w:val="24"/>
+          <w:szCs w:val="24"/>
+        </w:rPr>
+        <w:t xml:space="preserve"> determinate patologie.</w:t>
       </w:r>
     </w:p>
     <w:p>
@@ -6492,7 +7023,21 @@
           <w:sz w:val="24"/>
           <w:szCs w:val="24"/>
         </w:rPr>
-        <w:t>Il giocatore si muoverà verso la direzione inquadrata con il “</w:t>
+        <w:t xml:space="preserve">Il giocatore si </w:t>
+      </w:r>
+      <w:r>
+        <w:rPr>
+          <w:sz w:val="24"/>
+          <w:szCs w:val="24"/>
+        </w:rPr>
+        <w:t>muove</w:t>
+      </w:r>
+      <w:r>
+        <w:rPr>
+          <w:sz w:val="24"/>
+          <w:szCs w:val="24"/>
+        </w:rPr>
+        <w:t xml:space="preserve"> verso la direzione inquadrata con il “</w:t>
       </w:r>
       <w:r>
         <w:rPr>
@@ -6829,16 +7374,52 @@
           <w:sz w:val="24"/>
           <w:szCs w:val="24"/>
         </w:rPr>
-        <w:t xml:space="preserve"> permette di uscire dai menu aperti (ad eccezione fatta per i menu che presentano il bottone “</w:t>
-      </w:r>
-      <w:r>
-        <w:rPr>
+        <w:t xml:space="preserve"> permette di uscire dai menu aperti (ad eccezione </w:t>
+      </w:r>
+      <w:r>
+        <w:rPr>
+          <w:sz w:val="24"/>
+          <w:szCs w:val="24"/>
+        </w:rPr>
+        <w:t>dei</w:t>
+      </w:r>
+      <w:r>
+        <w:rPr>
+          <w:sz w:val="24"/>
+          <w:szCs w:val="24"/>
+        </w:rPr>
+        <w:t xml:space="preserve"> menu che presentano il bottone “</w:t>
+      </w:r>
+      <w:r>
+        <w:rPr>
+          <w:b/>
+          <w:bCs/>
           <w:i/>
           <w:iCs/>
           <w:sz w:val="24"/>
           <w:szCs w:val="24"/>
         </w:rPr>
-        <w:t>Torna indietro</w:t>
+        <w:t>Torna</w:t>
+      </w:r>
+      <w:r>
+        <w:rPr>
+          <w:i/>
+          <w:iCs/>
+          <w:sz w:val="24"/>
+          <w:szCs w:val="24"/>
+        </w:rPr>
+        <w:t xml:space="preserve"> </w:t>
+      </w:r>
+      <w:r>
+        <w:rPr>
+          <w:b/>
+          <w:bCs/>
+          <w:i/>
+          <w:iCs/>
+          <w:sz w:val="24"/>
+          <w:szCs w:val="24"/>
+        </w:rPr>
+        <w:t>indietro</w:t>
       </w:r>
       <w:r>
         <w:rPr>
@@ -6849,6 +7430,8 @@
       </w:r>
       <w:r>
         <w:rPr>
+          <w:b/>
+          <w:bCs/>
           <w:i/>
           <w:iCs/>
           <w:sz w:val="24"/>
@@ -7008,14 +7591,13 @@
         <w:rPr>
           <w:color w:val="385623" w:themeColor="accent6" w:themeShade="80"/>
         </w:rPr>
-        <w:lastRenderedPageBreak/>
         <w:t xml:space="preserve">Menù </w:t>
       </w:r>
       <w:r>
         <w:rPr>
           <w:color w:val="385623" w:themeColor="accent6" w:themeShade="80"/>
         </w:rPr>
-        <w:t>Interazione con Cliente</w:t>
+        <w:t>Interazione Cliente</w:t>
       </w:r>
       <w:bookmarkEnd w:id="30"/>
     </w:p>
@@ -7054,7 +7636,7 @@
           <w:sz w:val="24"/>
           <w:szCs w:val="24"/>
         </w:rPr>
-        <w:t>interazione con il cliente,</w:t>
+        <w:t>interazione cliente,</w:t>
       </w:r>
       <w:r>
         <w:rPr>
@@ -7103,6 +7685,7 @@
           <w:sz w:val="24"/>
           <w:szCs w:val="24"/>
         </w:rPr>
+        <w:lastRenderedPageBreak/>
         <w:t>Nome</w:t>
       </w:r>
     </w:p>
@@ -7168,7 +7751,7 @@
           <w:sz w:val="24"/>
           <w:szCs w:val="24"/>
         </w:rPr>
-        <w:t xml:space="preserve">è possibile, servire il piatto al cliente, dopo aver confermato la scelta. </w:t>
+        <w:t xml:space="preserve">è possibile servire il piatto al cliente dopo aver confermato la scelta. </w:t>
       </w:r>
     </w:p>
     <w:p>
@@ -7184,7 +7767,21 @@
           <w:sz w:val="24"/>
           <w:szCs w:val="24"/>
         </w:rPr>
-        <w:t>Cliccando sul bottone degli ingredienti, è possibile visionare la lista degli ingredienti del piatto.</w:t>
+        <w:t>Cliccando sul bottone degli ingredienti</w:t>
+      </w:r>
+      <w:r>
+        <w:rPr>
+          <w:sz w:val="24"/>
+          <w:szCs w:val="24"/>
+        </w:rPr>
+        <w:t xml:space="preserve"> </w:t>
+      </w:r>
+      <w:r>
+        <w:rPr>
+          <w:sz w:val="24"/>
+          <w:szCs w:val="24"/>
+        </w:rPr>
+        <w:t>è possibile visionare la lista degli ingredienti del piatto.</w:t>
       </w:r>
     </w:p>
     <w:p>
@@ -7200,14 +7797,42 @@
           <w:sz w:val="24"/>
           <w:szCs w:val="24"/>
         </w:rPr>
-        <w:t xml:space="preserve">In caso di scelta errata (ovvero piatto non idoneo per il cliente), viene visualizzato un menu contenente le informazioni degli ingredienti del piatto che sono compatibili con il cliente divisi per </w:t>
-      </w:r>
-      <w:r>
-        <w:rPr>
-          <w:sz w:val="24"/>
-          <w:szCs w:val="24"/>
-        </w:rPr>
-        <w:t>ingredienti giusti, ingredienti non compatibili con la dieta e quelli non compatibili con la patologia.</w:t>
+        <w:t>In caso di scelta errata (ovvero piatto non idoneo per il cliente), viene visualizzato un menu contenente le informazioni degli ingredienti del piatto che sono compatibili con il cliente</w:t>
+      </w:r>
+      <w:r>
+        <w:rPr>
+          <w:sz w:val="24"/>
+          <w:szCs w:val="24"/>
+        </w:rPr>
+        <w:t>,</w:t>
+      </w:r>
+      <w:r>
+        <w:rPr>
+          <w:sz w:val="24"/>
+          <w:szCs w:val="24"/>
+        </w:rPr>
+        <w:t xml:space="preserve"> divisi </w:t>
+      </w:r>
+      <w:r>
+        <w:rPr>
+          <w:sz w:val="24"/>
+          <w:szCs w:val="24"/>
+        </w:rPr>
+        <w:t>tra</w:t>
+      </w:r>
+      <w:r>
+        <w:rPr>
+          <w:sz w:val="24"/>
+          <w:szCs w:val="24"/>
+        </w:rPr>
+        <w:t xml:space="preserve"> </w:t>
+      </w:r>
+      <w:r>
+        <w:rPr>
+          <w:sz w:val="24"/>
+          <w:szCs w:val="24"/>
+        </w:rPr>
+        <w:t>ingredienti giusti, non compatibili con la dieta e non compatibili con la patologia.</w:t>
       </w:r>
     </w:p>
     <w:p>
@@ -7232,25 +7857,19 @@
             <w:sz w:val="24"/>
             <w:szCs w:val="24"/>
           </w:rPr>
-          <w:t>bonus</w:t>
+          <w:t xml:space="preserve">bonus o un </w:t>
         </w:r>
+        <w:proofErr w:type="spellStart"/>
+        <w:r>
+          <w:rPr>
+            <w:rStyle w:val="Collegamentoipertestuale"/>
+            <w:sz w:val="24"/>
+            <w:szCs w:val="24"/>
+          </w:rPr>
+          <w:t>malus</w:t>
+        </w:r>
+        <w:proofErr w:type="spellEnd"/>
       </w:hyperlink>
-      <w:r>
-        <w:rPr>
-          <w:sz w:val="24"/>
-          <w:szCs w:val="24"/>
-        </w:rPr>
-        <w:t xml:space="preserve"> o un </w:t>
-      </w:r>
-      <w:proofErr w:type="spellStart"/>
-      <w:r>
-        <w:rPr>
-          <w:sz w:val="24"/>
-          <w:szCs w:val="24"/>
-        </w:rPr>
-        <w:t>malus</w:t>
-      </w:r>
-      <w:proofErr w:type="spellEnd"/>
       <w:r>
         <w:rPr>
           <w:sz w:val="24"/>
@@ -7295,7 +7914,21 @@
           <w:sz w:val="24"/>
           <w:szCs w:val="24"/>
         </w:rPr>
-        <w:t>Se viene servito un piatto non idoneo, il giocatore riceverà in ogni caso il pagamento del piatto servito senza alcun bonus ed il punteggio potrà scendere in negativo in base alla scelta effettuata.</w:t>
+        <w:t xml:space="preserve">Se viene servito un piatto non idoneo, il giocatore </w:t>
+      </w:r>
+      <w:r>
+        <w:rPr>
+          <w:sz w:val="24"/>
+          <w:szCs w:val="24"/>
+        </w:rPr>
+        <w:t>riceve</w:t>
+      </w:r>
+      <w:r>
+        <w:rPr>
+          <w:sz w:val="24"/>
+          <w:szCs w:val="24"/>
+        </w:rPr>
+        <w:t xml:space="preserve"> in ogni caso il pagamento del piatto servito senza alcun bonus ed il punteggio potrà scendere in base alla scelta effettuata.</w:t>
       </w:r>
     </w:p>
     <w:p>
@@ -7310,25 +7943,99 @@
         <w:rPr>
           <w:color w:val="385623" w:themeColor="accent6" w:themeShade="80"/>
         </w:rPr>
-        <w:t>Menù Magazzino</w:t>
+        <w:t>Men</w:t>
+      </w:r>
+      <w:r>
+        <w:rPr>
+          <w:color w:val="385623" w:themeColor="accent6" w:themeShade="80"/>
+        </w:rPr>
+        <w:t>u</w:t>
+      </w:r>
+      <w:r>
+        <w:rPr>
+          <w:color w:val="385623" w:themeColor="accent6" w:themeShade="80"/>
+        </w:rPr>
+        <w:t xml:space="preserve"> Magazzino</w:t>
       </w:r>
       <w:bookmarkEnd w:id="31"/>
     </w:p>
     <w:p>
       <w:pPr>
         <w:jc w:val="both"/>
-      </w:pPr>
-      <w:r>
-        <w:t>Nel menu del magazzino, accessibile dal magazzino all’interno del ristorante, sarà possibile visionare gli ingredienti disponibili le loro quantità</w:t>
-      </w:r>
-      <w:r>
-        <w:t xml:space="preserve"> e le ricette realizzabili con ingrediente selezionato</w:t>
-      </w:r>
-      <w:r>
+        <w:rPr>
+          <w:sz w:val="24"/>
+          <w:szCs w:val="24"/>
+        </w:rPr>
+      </w:pPr>
+      <w:r>
+        <w:rPr>
+          <w:sz w:val="24"/>
+          <w:szCs w:val="24"/>
+        </w:rPr>
+        <w:t xml:space="preserve">Nel menu del magazzino, accessibile dal magazzino all’interno del ristorante, </w:t>
+      </w:r>
+      <w:r>
+        <w:rPr>
+          <w:sz w:val="24"/>
+          <w:szCs w:val="24"/>
+        </w:rPr>
+        <w:t>è</w:t>
+      </w:r>
+      <w:r>
+        <w:rPr>
+          <w:sz w:val="24"/>
+          <w:szCs w:val="24"/>
+        </w:rPr>
+        <w:t xml:space="preserve"> possibile visionare gli ingredienti disponibili</w:t>
+      </w:r>
+      <w:r>
+        <w:rPr>
+          <w:sz w:val="24"/>
+          <w:szCs w:val="24"/>
+        </w:rPr>
+        <w:t xml:space="preserve">, </w:t>
+      </w:r>
+      <w:r>
+        <w:rPr>
+          <w:sz w:val="24"/>
+          <w:szCs w:val="24"/>
+        </w:rPr>
+        <w:t>le loro quantità</w:t>
+      </w:r>
+      <w:r>
+        <w:rPr>
+          <w:sz w:val="24"/>
+          <w:szCs w:val="24"/>
+        </w:rPr>
+        <w:t xml:space="preserve"> e le ricette realizzabili con</w:t>
+      </w:r>
+      <w:r>
+        <w:rPr>
+          <w:sz w:val="24"/>
+          <w:szCs w:val="24"/>
+        </w:rPr>
+        <w:t xml:space="preserve"> l’</w:t>
+      </w:r>
+      <w:r>
+        <w:rPr>
+          <w:sz w:val="24"/>
+          <w:szCs w:val="24"/>
+        </w:rPr>
+        <w:t>ingrediente selezionato</w:t>
+      </w:r>
+      <w:r>
+        <w:rPr>
+          <w:sz w:val="24"/>
+          <w:szCs w:val="24"/>
+        </w:rPr>
         <w:t>.</w:t>
       </w:r>
       <w:r>
-        <w:t xml:space="preserve"> Il menu magazzino è raggiungibile all’interno del ristorante, nel magazzino stesso, interagendo con il computer portatile sul tavolo.</w:t>
+        <w:rPr>
+          <w:sz w:val="24"/>
+          <w:szCs w:val="24"/>
+        </w:rPr>
+        <w:t xml:space="preserve"> </w:t>
       </w:r>
     </w:p>
     <w:p>
@@ -7373,7 +8080,13 @@
       </w:r>
       <w:proofErr w:type="spellEnd"/>
       <w:r>
-        <w:t>” è possibile aprire il programma per la visualizzazione degli ingredienti del player.</w:t>
+        <w:t xml:space="preserve">” è possibile aprire il programma per la visualizzazione </w:t>
+      </w:r>
+      <w:r>
+        <w:t>gli</w:t>
+      </w:r>
+      <w:r>
+        <w:t xml:space="preserve"> ingredienti del player.</w:t>
       </w:r>
     </w:p>
     <w:p>
@@ -7435,7 +8148,7 @@
           <w:sz w:val="24"/>
           <w:szCs w:val="24"/>
         </w:rPr>
-        <w:t>Cliccando sul bottone delle ricette, è possibile visionare le ricette realizzabili con quell’ingrediente.</w:t>
+        <w:t>Cliccando sul bottone delle ricette è possibile visionare le ricette realizzabili con quell’ingrediente.</w:t>
       </w:r>
     </w:p>
     <w:p>
@@ -7533,7 +8246,21 @@
           <w:sz w:val="24"/>
           <w:szCs w:val="24"/>
         </w:rPr>
-        <w:t>Cliccando sul bottone indietro, è possibile tornare alla visualizzazione dell’inventario del player.</w:t>
+        <w:t>Cliccando sul bottone indietro</w:t>
+      </w:r>
+      <w:r>
+        <w:rPr>
+          <w:sz w:val="24"/>
+          <w:szCs w:val="24"/>
+        </w:rPr>
+        <w:t xml:space="preserve"> </w:t>
+      </w:r>
+      <w:r>
+        <w:rPr>
+          <w:sz w:val="24"/>
+          <w:szCs w:val="24"/>
+        </w:rPr>
+        <w:t>è possibile tornare alla visualizzazione dell’inventario del player.</w:t>
       </w:r>
     </w:p>
     <w:p>
@@ -7553,23 +8280,217 @@
           <w:sz w:val="24"/>
           <w:szCs w:val="24"/>
         </w:rPr>
+        <w:t>Cliccando sulla “</w:t>
+      </w:r>
+      <w:r>
+        <w:rPr>
+          <w:color w:val="FF0000"/>
+          <w:sz w:val="24"/>
+          <w:szCs w:val="24"/>
+        </w:rPr>
+        <w:t>X</w:t>
+      </w:r>
+      <w:r>
+        <w:rPr>
+          <w:sz w:val="24"/>
+          <w:szCs w:val="24"/>
+        </w:rPr>
+        <w:t>” è possibile chiudere il programma e tornare al desktop.</w:t>
+      </w:r>
+    </w:p>
+    <w:p>
+      <w:pPr>
+        <w:pStyle w:val="Titolo2"/>
+        <w:rPr>
+          <w:color w:val="385623" w:themeColor="accent6" w:themeShade="80"/>
+        </w:rPr>
+      </w:pPr>
+      <w:bookmarkStart w:id="32" w:name="_Toc104546924"/>
+      <w:r>
+        <w:rPr>
+          <w:color w:val="385623" w:themeColor="accent6" w:themeShade="80"/>
+        </w:rPr>
+        <w:t>Menù Negozio</w:t>
+      </w:r>
+      <w:bookmarkEnd w:id="32"/>
+    </w:p>
+    <w:p>
+      <w:pPr>
+        <w:rPr>
+          <w:sz w:val="24"/>
+          <w:szCs w:val="24"/>
+        </w:rPr>
+      </w:pPr>
+      <w:r>
+        <w:rPr>
+          <w:sz w:val="24"/>
+          <w:szCs w:val="24"/>
+        </w:rPr>
+        <w:t>[IMMAGINE MENU NEGOZIO]</w:t>
+      </w:r>
+    </w:p>
+    <w:p>
+      <w:pPr>
+        <w:jc w:val="both"/>
+        <w:rPr>
+          <w:sz w:val="24"/>
+          <w:szCs w:val="24"/>
+        </w:rPr>
+      </w:pPr>
+      <w:r>
+        <w:rPr>
+          <w:sz w:val="24"/>
+          <w:szCs w:val="24"/>
+        </w:rPr>
+        <w:t xml:space="preserve">Per acquistare nuovi ingredienti, il giocatore deve recarsi al negozio e </w:t>
+      </w:r>
+      <w:r>
+        <w:rPr>
+          <w:sz w:val="24"/>
+          <w:szCs w:val="24"/>
+        </w:rPr>
+        <w:t>interagire</w:t>
+      </w:r>
+      <w:r>
+        <w:rPr>
+          <w:sz w:val="24"/>
+          <w:szCs w:val="24"/>
+        </w:rPr>
+        <w:t xml:space="preserve"> con il venditore </w:t>
+      </w:r>
+      <w:r>
+        <w:rPr>
+          <w:sz w:val="24"/>
+          <w:szCs w:val="24"/>
+        </w:rPr>
+        <w:t xml:space="preserve">per </w:t>
+      </w:r>
+      <w:r>
+        <w:rPr>
+          <w:sz w:val="24"/>
+          <w:szCs w:val="24"/>
+        </w:rPr>
+        <w:t>acquistare</w:t>
+      </w:r>
+      <w:r>
+        <w:rPr>
+          <w:sz w:val="24"/>
+          <w:szCs w:val="24"/>
+        </w:rPr>
+        <w:t xml:space="preserve"> gli ingredienti desiderati dall’apposito menu. In particolare, nel menu </w:t>
+      </w:r>
+      <w:r>
+        <w:rPr>
+          <w:sz w:val="24"/>
+          <w:szCs w:val="24"/>
+        </w:rPr>
+        <w:t>è</w:t>
+      </w:r>
+      <w:r>
+        <w:rPr>
+          <w:sz w:val="24"/>
+          <w:szCs w:val="24"/>
+        </w:rPr>
+        <w:t xml:space="preserve"> possibile visionare il nome</w:t>
+      </w:r>
+      <w:r>
+        <w:rPr>
+          <w:sz w:val="24"/>
+          <w:szCs w:val="24"/>
+        </w:rPr>
+        <w:t xml:space="preserve">, </w:t>
+      </w:r>
+      <w:r>
+        <w:rPr>
+          <w:sz w:val="24"/>
+          <w:szCs w:val="24"/>
+        </w:rPr>
+        <w:t>il costo e</w:t>
+      </w:r>
+      <w:r>
+        <w:rPr>
+          <w:sz w:val="24"/>
+          <w:szCs w:val="24"/>
+        </w:rPr>
+        <w:t xml:space="preserve"> </w:t>
+      </w:r>
+      <w:r>
+        <w:rPr>
+          <w:sz w:val="24"/>
+          <w:szCs w:val="24"/>
+        </w:rPr>
+        <w:t>tutti i piatti realizzabili con quell’ingrediente.</w:t>
+      </w:r>
+      <w:r>
+        <w:rPr>
+          <w:sz w:val="24"/>
+          <w:szCs w:val="24"/>
+        </w:rPr>
+        <w:t xml:space="preserve"> In più è possibile scegliere </w:t>
+      </w:r>
+      <w:r>
+        <w:rPr>
+          <w:sz w:val="24"/>
+          <w:szCs w:val="24"/>
+        </w:rPr>
         <w:lastRenderedPageBreak/>
-        <w:t>Cliccando sulla “</w:t>
-      </w:r>
-      <w:r>
-        <w:rPr>
-          <w:color w:val="FF0000"/>
-          <w:sz w:val="24"/>
-          <w:szCs w:val="24"/>
-        </w:rPr>
-        <w:t>X</w:t>
-      </w:r>
-      <w:r>
-        <w:rPr>
-          <w:sz w:val="24"/>
-          <w:szCs w:val="24"/>
-        </w:rPr>
-        <w:t>” è possibile chiudere il programma e tornare al desktop.</w:t>
+        <w:t>la quantità dell’ingrediente da acquistare.</w:t>
+      </w:r>
+      <w:r>
+        <w:rPr>
+          <w:sz w:val="24"/>
+          <w:szCs w:val="24"/>
+        </w:rPr>
+        <w:t xml:space="preserve"> Per </w:t>
+      </w:r>
+      <w:r>
+        <w:rPr>
+          <w:sz w:val="24"/>
+          <w:szCs w:val="24"/>
+        </w:rPr>
+        <w:t>comprare</w:t>
+      </w:r>
+      <w:r>
+        <w:rPr>
+          <w:sz w:val="24"/>
+          <w:szCs w:val="24"/>
+        </w:rPr>
+        <w:t xml:space="preserve"> un ingrediente bast</w:t>
+      </w:r>
+      <w:r>
+        <w:rPr>
+          <w:sz w:val="24"/>
+          <w:szCs w:val="24"/>
+        </w:rPr>
+        <w:t xml:space="preserve">a </w:t>
+      </w:r>
+      <w:r>
+        <w:rPr>
+          <w:sz w:val="24"/>
+          <w:szCs w:val="24"/>
+        </w:rPr>
+        <w:t>cliccare sul bottone relativo e confermare eventualmente l’acquisto. Una volta acquistato un ingrediente</w:t>
+      </w:r>
+      <w:r>
+        <w:rPr>
+          <w:sz w:val="24"/>
+          <w:szCs w:val="24"/>
+        </w:rPr>
+        <w:t xml:space="preserve">, esso in automatico </w:t>
+      </w:r>
+      <w:r>
+        <w:rPr>
+          <w:sz w:val="24"/>
+          <w:szCs w:val="24"/>
+        </w:rPr>
+        <w:t>viene</w:t>
+      </w:r>
+      <w:r>
+        <w:rPr>
+          <w:sz w:val="24"/>
+          <w:szCs w:val="24"/>
+        </w:rPr>
+        <w:t xml:space="preserve"> aggiunto al magazzino.</w:t>
       </w:r>
     </w:p>
     <w:p>
@@ -7579,100 +8500,95 @@
           <w:color w:val="385623" w:themeColor="accent6" w:themeShade="80"/>
         </w:rPr>
       </w:pPr>
-      <w:bookmarkStart w:id="32" w:name="_Toc104546924"/>
+      <w:bookmarkStart w:id="33" w:name="_Toc104546925"/>
+      <w:bookmarkStart w:id="34" w:name="_Menù_Aiuto"/>
+      <w:bookmarkEnd w:id="34"/>
       <w:r>
         <w:rPr>
           <w:color w:val="385623" w:themeColor="accent6" w:themeShade="80"/>
         </w:rPr>
-        <w:t>Menù Negozio</w:t>
-      </w:r>
-      <w:bookmarkEnd w:id="32"/>
-    </w:p>
-    <w:p>
-      <w:pPr>
-        <w:rPr>
-          <w:sz w:val="24"/>
-          <w:szCs w:val="24"/>
-        </w:rPr>
-      </w:pPr>
-      <w:r>
-        <w:rPr>
-          <w:sz w:val="24"/>
-          <w:szCs w:val="24"/>
-        </w:rPr>
-        <w:t>[IMMAGINE MENU NEGOZIO]</w:t>
-      </w:r>
+        <w:t>Men</w:t>
+      </w:r>
+      <w:r>
+        <w:rPr>
+          <w:color w:val="385623" w:themeColor="accent6" w:themeShade="80"/>
+        </w:rPr>
+        <w:t>u</w:t>
+      </w:r>
+      <w:r>
+        <w:rPr>
+          <w:color w:val="385623" w:themeColor="accent6" w:themeShade="80"/>
+        </w:rPr>
+        <w:t xml:space="preserve"> Aiuto</w:t>
+      </w:r>
+      <w:bookmarkEnd w:id="33"/>
     </w:p>
     <w:p>
       <w:pPr>
         <w:jc w:val="both"/>
-      </w:pPr>
-      <w:r>
-        <w:t>Per acquistare nuovi ingredienti, il giocatore deve recarsi al negozio e interagendo con il venditore è possibile acquistare gli ingredienti desiderati dall’apposito menu. In particolare, nel menu sarà possibile visionare il nome ed il costo ed infine tutti i piatti realizzabili con quell’ingrediente.</w:t>
-      </w:r>
-      <w:r>
-        <w:t xml:space="preserve"> In più è possibile scegliere la quantità dell’ingrediente scelto, da acquistare.</w:t>
-      </w:r>
-      <w:r>
-        <w:t xml:space="preserve"> Per </w:t>
-      </w:r>
-      <w:r>
-        <w:t>comprare</w:t>
-      </w:r>
-      <w:r>
-        <w:t xml:space="preserve"> un ingrediente, bast</w:t>
-      </w:r>
-      <w:r>
-        <w:t xml:space="preserve">a </w:t>
-      </w:r>
-      <w:r>
-        <w:t>cliccare sul bottone relativo e confermare eventualmente l’acquisto. Una volta acquistato un ingrediente</w:t>
-      </w:r>
-      <w:r>
-        <w:t>, esso in automatico sarà aggiunto al magazzino.</w:t>
-      </w:r>
-    </w:p>
-    <w:p>
-      <w:pPr>
-        <w:pStyle w:val="Titolo2"/>
-        <w:rPr>
-          <w:color w:val="385623" w:themeColor="accent6" w:themeShade="80"/>
-        </w:rPr>
-      </w:pPr>
-      <w:bookmarkStart w:id="33" w:name="_Toc104546925"/>
-      <w:r>
-        <w:rPr>
-          <w:color w:val="385623" w:themeColor="accent6" w:themeShade="80"/>
-        </w:rPr>
-        <w:t>Menù Aiuto</w:t>
-      </w:r>
-      <w:bookmarkEnd w:id="33"/>
+        <w:rPr>
+          <w:sz w:val="24"/>
+          <w:szCs w:val="24"/>
+        </w:rPr>
+      </w:pPr>
+      <w:r>
+        <w:rPr>
+          <w:sz w:val="24"/>
+          <w:szCs w:val="24"/>
+        </w:rPr>
+        <w:t>Nel menu aiuto è possibile consultare un riassunto di tutte le spiegazioni delle meccaniche di gioco.</w:t>
+      </w:r>
+      <w:r>
+        <w:rPr>
+          <w:sz w:val="24"/>
+          <w:szCs w:val="24"/>
+        </w:rPr>
+        <w:t xml:space="preserve"> </w:t>
+      </w:r>
+      <w:r>
+        <w:rPr>
+          <w:sz w:val="24"/>
+          <w:szCs w:val="24"/>
+        </w:rPr>
+        <w:t>Il menu aiuto è accessibile dal menu opzioni in game.</w:t>
+      </w:r>
     </w:p>
     <w:p>
       <w:pPr>
         <w:jc w:val="both"/>
       </w:pPr>
       <w:r>
-        <w:t>In caso di bisogna, è possibile visionare il menu di aiuto per visionare un riassunto di tutte le spiegazioni delle meccaniche di gioco.</w:t>
-      </w:r>
-      <w:r>
-        <w:t xml:space="preserve"> Il menu aiuto è accessibile dal menu opzioni in game.</w:t>
+        <w:t>[IMMAGINE MENU AIUTO]</w:t>
       </w:r>
     </w:p>
     <w:p>
       <w:pPr>
         <w:jc w:val="both"/>
-      </w:pPr>
-      <w:r>
-        <w:t>[IMMAGINE MENU AIUTO]</w:t>
-      </w:r>
-    </w:p>
-    <w:p>
-      <w:pPr>
-        <w:jc w:val="both"/>
-      </w:pPr>
-      <w:r>
-        <w:t>Cliccando sulle frecce è possibile navigare nel menu aiuto e visionare le informazioni che interessano. Alcune informazioni sono accompagnate da immagini o gif per rendere più facile la comprensione di alcuni concetti.</w:t>
+        <w:rPr>
+          <w:sz w:val="24"/>
+          <w:szCs w:val="24"/>
+        </w:rPr>
+      </w:pPr>
+      <w:r>
+        <w:rPr>
+          <w:sz w:val="24"/>
+          <w:szCs w:val="24"/>
+        </w:rPr>
+        <w:t xml:space="preserve">Cliccando sulle frecce è possibile navigare nel menu aiuto e </w:t>
+      </w:r>
+      <w:r>
+        <w:rPr>
+          <w:sz w:val="24"/>
+          <w:szCs w:val="24"/>
+        </w:rPr>
+        <w:t>prendere visione delle</w:t>
+      </w:r>
+      <w:r>
+        <w:rPr>
+          <w:sz w:val="24"/>
+          <w:szCs w:val="24"/>
+        </w:rPr>
+        <w:t xml:space="preserve"> informazioni che interessano. Alcune informazioni sono accompagnate da immagini o gif per rendere più facile la comprensione di alcuni concetti.</w:t>
       </w:r>
     </w:p>
     <w:p>
@@ -7693,7 +8609,7 @@
           <w:szCs w:val="26"/>
         </w:rPr>
       </w:pPr>
-      <w:bookmarkStart w:id="34" w:name="_Toc104546926"/>
+      <w:bookmarkStart w:id="35" w:name="_Toc104546926"/>
       <w:r>
         <w:rPr>
           <w:rStyle w:val="Titolo1Carattere"/>
@@ -7703,7 +8619,7 @@
         </w:rPr>
         <w:t>Insegnamenti</w:t>
       </w:r>
-      <w:bookmarkEnd w:id="34"/>
+      <w:bookmarkEnd w:id="35"/>
     </w:p>
     <w:p>
       <w:pPr>
@@ -7846,7 +8762,7 @@
           <w:szCs w:val="26"/>
         </w:rPr>
       </w:pPr>
-      <w:bookmarkStart w:id="35" w:name="_Toc104546927"/>
+      <w:bookmarkStart w:id="36" w:name="_Toc104546927"/>
       <w:r>
         <w:rPr>
           <w:rStyle w:val="Titolo1Carattere"/>
@@ -7865,7 +8781,7 @@
         </w:rPr>
         <w:t xml:space="preserve"> alla comprensione degli argomenti trattati</w:t>
       </w:r>
-      <w:bookmarkEnd w:id="35"/>
+      <w:bookmarkEnd w:id="36"/>
     </w:p>
     <w:p>
       <w:pPr>

</xml_diff>

<commit_message>
Aggiunta tabella per spiegazione bonus
</commit_message>
<xml_diff>
--- a/doc/pianificazione/Manuale Utente Heatlhy Catering.docx
+++ b/doc/pianificazione/Manuale Utente Heatlhy Catering.docx
@@ -6052,15 +6052,7 @@
           <w:sz w:val="24"/>
           <w:szCs w:val="24"/>
         </w:rPr>
-        <w:t xml:space="preserve">, </w:t>
-      </w:r>
-      <w:r>
-        <w:rPr>
-          <w:rFonts w:cstheme="minorHAnsi"/>
-          <w:sz w:val="24"/>
-          <w:szCs w:val="24"/>
-        </w:rPr>
-        <w:t>da una</w:t>
+        <w:t>, da una</w:t>
       </w:r>
       <w:r>
         <w:rPr>
@@ -6407,13 +6399,342 @@
         <w:t>ottenendo nel seguente modo:</w:t>
       </w:r>
     </w:p>
-    <w:p>
-      <w:pPr>
-        <w:pStyle w:val="Paragrafoelenco"/>
-        <w:numPr>
-          <w:ilvl w:val="0"/>
-          <w:numId w:val="28"/>
-        </w:numPr>
+    <w:tbl>
+      <w:tblPr>
+        <w:tblStyle w:val="Tabellagriglia4-colore6"/>
+        <w:tblW w:w="0" w:type="auto"/>
+        <w:jc w:val="center"/>
+        <w:tblLook w:val="04A0" w:firstRow="1" w:lastRow="0" w:firstColumn="1" w:lastColumn="0" w:noHBand="0" w:noVBand="1"/>
+      </w:tblPr>
+      <w:tblGrid>
+        <w:gridCol w:w="2407"/>
+        <w:gridCol w:w="2407"/>
+      </w:tblGrid>
+      <w:tr>
+        <w:trPr>
+          <w:cnfStyle w:val="100000000000" w:firstRow="1" w:lastRow="0" w:firstColumn="0" w:lastColumn="0" w:oddVBand="0" w:evenVBand="0" w:oddHBand="0" w:evenHBand="0" w:firstRowFirstColumn="0" w:firstRowLastColumn="0" w:lastRowFirstColumn="0" w:lastRowLastColumn="0"/>
+          <w:jc w:val="center"/>
+        </w:trPr>
+        <w:tc>
+          <w:tcPr>
+            <w:cnfStyle w:val="001000000000" w:firstRow="0" w:lastRow="0" w:firstColumn="1" w:lastColumn="0" w:oddVBand="0" w:evenVBand="0" w:oddHBand="0" w:evenHBand="0" w:firstRowFirstColumn="0" w:firstRowLastColumn="0" w:lastRowFirstColumn="0" w:lastRowLastColumn="0"/>
+            <w:tcW w:w="2407" w:type="dxa"/>
+          </w:tcPr>
+          <w:p>
+            <w:pPr>
+              <w:jc w:val="both"/>
+              <w:rPr>
+                <w:rFonts w:cstheme="minorHAnsi"/>
+                <w:sz w:val="24"/>
+                <w:szCs w:val="24"/>
+              </w:rPr>
+            </w:pPr>
+            <w:r>
+              <w:rPr>
+                <w:rFonts w:cstheme="minorHAnsi"/>
+                <w:sz w:val="24"/>
+                <w:szCs w:val="24"/>
+              </w:rPr>
+              <w:t>Categoria Nutri Score</w:t>
+            </w:r>
+          </w:p>
+        </w:tc>
+        <w:tc>
+          <w:tcPr>
+            <w:tcW w:w="2407" w:type="dxa"/>
+          </w:tcPr>
+          <w:p>
+            <w:pPr>
+              <w:jc w:val="both"/>
+              <w:cnfStyle w:val="100000000000" w:firstRow="1" w:lastRow="0" w:firstColumn="0" w:lastColumn="0" w:oddVBand="0" w:evenVBand="0" w:oddHBand="0" w:evenHBand="0" w:firstRowFirstColumn="0" w:firstRowLastColumn="0" w:lastRowFirstColumn="0" w:lastRowLastColumn="0"/>
+              <w:rPr>
+                <w:rFonts w:cstheme="minorHAnsi"/>
+                <w:sz w:val="24"/>
+                <w:szCs w:val="24"/>
+              </w:rPr>
+            </w:pPr>
+            <w:r>
+              <w:rPr>
+                <w:rFonts w:cstheme="minorHAnsi"/>
+                <w:sz w:val="24"/>
+                <w:szCs w:val="24"/>
+              </w:rPr>
+              <w:t>Percentuale Bonus</w:t>
+            </w:r>
+          </w:p>
+        </w:tc>
+      </w:tr>
+      <w:tr>
+        <w:trPr>
+          <w:cnfStyle w:val="000000100000" w:firstRow="0" w:lastRow="0" w:firstColumn="0" w:lastColumn="0" w:oddVBand="0" w:evenVBand="0" w:oddHBand="1" w:evenHBand="0" w:firstRowFirstColumn="0" w:firstRowLastColumn="0" w:lastRowFirstColumn="0" w:lastRowLastColumn="0"/>
+          <w:jc w:val="center"/>
+        </w:trPr>
+        <w:tc>
+          <w:tcPr>
+            <w:cnfStyle w:val="001000000000" w:firstRow="0" w:lastRow="0" w:firstColumn="1" w:lastColumn="0" w:oddVBand="0" w:evenVBand="0" w:oddHBand="0" w:evenHBand="0" w:firstRowFirstColumn="0" w:firstRowLastColumn="0" w:lastRowFirstColumn="0" w:lastRowLastColumn="0"/>
+            <w:tcW w:w="2407" w:type="dxa"/>
+          </w:tcPr>
+          <w:p>
+            <w:pPr>
+              <w:jc w:val="both"/>
+              <w:rPr>
+                <w:rFonts w:cstheme="minorHAnsi"/>
+                <w:sz w:val="24"/>
+                <w:szCs w:val="24"/>
+              </w:rPr>
+            </w:pPr>
+            <w:r>
+              <w:rPr>
+                <w:rFonts w:cstheme="minorHAnsi"/>
+                <w:sz w:val="24"/>
+                <w:szCs w:val="24"/>
+              </w:rPr>
+              <w:t>A</w:t>
+            </w:r>
+          </w:p>
+        </w:tc>
+        <w:tc>
+          <w:tcPr>
+            <w:tcW w:w="2407" w:type="dxa"/>
+          </w:tcPr>
+          <w:p>
+            <w:pPr>
+              <w:jc w:val="both"/>
+              <w:cnfStyle w:val="000000100000" w:firstRow="0" w:lastRow="0" w:firstColumn="0" w:lastColumn="0" w:oddVBand="0" w:evenVBand="0" w:oddHBand="1" w:evenHBand="0" w:firstRowFirstColumn="0" w:firstRowLastColumn="0" w:lastRowFirstColumn="0" w:lastRowLastColumn="0"/>
+              <w:rPr>
+                <w:rFonts w:cstheme="minorHAnsi"/>
+                <w:sz w:val="24"/>
+                <w:szCs w:val="24"/>
+              </w:rPr>
+            </w:pPr>
+            <w:r>
+              <w:rPr>
+                <w:rFonts w:cstheme="minorHAnsi"/>
+                <w:sz w:val="24"/>
+                <w:szCs w:val="24"/>
+              </w:rPr>
+              <w:t>10%</w:t>
+            </w:r>
+          </w:p>
+        </w:tc>
+      </w:tr>
+      <w:tr>
+        <w:trPr>
+          <w:jc w:val="center"/>
+        </w:trPr>
+        <w:tc>
+          <w:tcPr>
+            <w:cnfStyle w:val="001000000000" w:firstRow="0" w:lastRow="0" w:firstColumn="1" w:lastColumn="0" w:oddVBand="0" w:evenVBand="0" w:oddHBand="0" w:evenHBand="0" w:firstRowFirstColumn="0" w:firstRowLastColumn="0" w:lastRowFirstColumn="0" w:lastRowLastColumn="0"/>
+            <w:tcW w:w="2407" w:type="dxa"/>
+          </w:tcPr>
+          <w:p>
+            <w:pPr>
+              <w:jc w:val="both"/>
+              <w:rPr>
+                <w:rFonts w:cstheme="minorHAnsi"/>
+                <w:sz w:val="24"/>
+                <w:szCs w:val="24"/>
+              </w:rPr>
+            </w:pPr>
+            <w:r>
+              <w:rPr>
+                <w:rFonts w:cstheme="minorHAnsi"/>
+                <w:sz w:val="24"/>
+                <w:szCs w:val="24"/>
+              </w:rPr>
+              <w:t>B</w:t>
+            </w:r>
+          </w:p>
+        </w:tc>
+        <w:tc>
+          <w:tcPr>
+            <w:tcW w:w="2407" w:type="dxa"/>
+          </w:tcPr>
+          <w:p>
+            <w:pPr>
+              <w:jc w:val="both"/>
+              <w:cnfStyle w:val="000000000000" w:firstRow="0" w:lastRow="0" w:firstColumn="0" w:lastColumn="0" w:oddVBand="0" w:evenVBand="0" w:oddHBand="0" w:evenHBand="0" w:firstRowFirstColumn="0" w:firstRowLastColumn="0" w:lastRowFirstColumn="0" w:lastRowLastColumn="0"/>
+              <w:rPr>
+                <w:rFonts w:cstheme="minorHAnsi"/>
+                <w:sz w:val="24"/>
+                <w:szCs w:val="24"/>
+              </w:rPr>
+            </w:pPr>
+            <w:r>
+              <w:rPr>
+                <w:rFonts w:cstheme="minorHAnsi"/>
+                <w:sz w:val="24"/>
+                <w:szCs w:val="24"/>
+              </w:rPr>
+              <w:t>5%</w:t>
+            </w:r>
+          </w:p>
+        </w:tc>
+      </w:tr>
+      <w:tr>
+        <w:trPr>
+          <w:cnfStyle w:val="000000100000" w:firstRow="0" w:lastRow="0" w:firstColumn="0" w:lastColumn="0" w:oddVBand="0" w:evenVBand="0" w:oddHBand="1" w:evenHBand="0" w:firstRowFirstColumn="0" w:firstRowLastColumn="0" w:lastRowFirstColumn="0" w:lastRowLastColumn="0"/>
+          <w:jc w:val="center"/>
+        </w:trPr>
+        <w:tc>
+          <w:tcPr>
+            <w:cnfStyle w:val="001000000000" w:firstRow="0" w:lastRow="0" w:firstColumn="1" w:lastColumn="0" w:oddVBand="0" w:evenVBand="0" w:oddHBand="0" w:evenHBand="0" w:firstRowFirstColumn="0" w:firstRowLastColumn="0" w:lastRowFirstColumn="0" w:lastRowLastColumn="0"/>
+            <w:tcW w:w="2407" w:type="dxa"/>
+          </w:tcPr>
+          <w:p>
+            <w:pPr>
+              <w:jc w:val="both"/>
+              <w:rPr>
+                <w:rFonts w:cstheme="minorHAnsi"/>
+                <w:sz w:val="24"/>
+                <w:szCs w:val="24"/>
+              </w:rPr>
+            </w:pPr>
+            <w:r>
+              <w:rPr>
+                <w:rFonts w:cstheme="minorHAnsi"/>
+                <w:sz w:val="24"/>
+                <w:szCs w:val="24"/>
+              </w:rPr>
+              <w:t>C</w:t>
+            </w:r>
+          </w:p>
+        </w:tc>
+        <w:tc>
+          <w:tcPr>
+            <w:tcW w:w="2407" w:type="dxa"/>
+          </w:tcPr>
+          <w:p>
+            <w:pPr>
+              <w:jc w:val="both"/>
+              <w:cnfStyle w:val="000000100000" w:firstRow="0" w:lastRow="0" w:firstColumn="0" w:lastColumn="0" w:oddVBand="0" w:evenVBand="0" w:oddHBand="1" w:evenHBand="0" w:firstRowFirstColumn="0" w:firstRowLastColumn="0" w:lastRowFirstColumn="0" w:lastRowLastColumn="0"/>
+              <w:rPr>
+                <w:rFonts w:cstheme="minorHAnsi"/>
+                <w:sz w:val="24"/>
+                <w:szCs w:val="24"/>
+              </w:rPr>
+            </w:pPr>
+            <w:r>
+              <w:rPr>
+                <w:rFonts w:cstheme="minorHAnsi"/>
+                <w:sz w:val="24"/>
+                <w:szCs w:val="24"/>
+              </w:rPr>
+              <w:t>0%</w:t>
+            </w:r>
+          </w:p>
+        </w:tc>
+      </w:tr>
+      <w:tr>
+        <w:trPr>
+          <w:jc w:val="center"/>
+        </w:trPr>
+        <w:tc>
+          <w:tcPr>
+            <w:cnfStyle w:val="001000000000" w:firstRow="0" w:lastRow="0" w:firstColumn="1" w:lastColumn="0" w:oddVBand="0" w:evenVBand="0" w:oddHBand="0" w:evenHBand="0" w:firstRowFirstColumn="0" w:firstRowLastColumn="0" w:lastRowFirstColumn="0" w:lastRowLastColumn="0"/>
+            <w:tcW w:w="2407" w:type="dxa"/>
+          </w:tcPr>
+          <w:p>
+            <w:pPr>
+              <w:jc w:val="both"/>
+              <w:rPr>
+                <w:rFonts w:cstheme="minorHAnsi"/>
+                <w:sz w:val="24"/>
+                <w:szCs w:val="24"/>
+              </w:rPr>
+            </w:pPr>
+            <w:r>
+              <w:rPr>
+                <w:rFonts w:cstheme="minorHAnsi"/>
+                <w:sz w:val="24"/>
+                <w:szCs w:val="24"/>
+              </w:rPr>
+              <w:t>D</w:t>
+            </w:r>
+          </w:p>
+        </w:tc>
+        <w:tc>
+          <w:tcPr>
+            <w:tcW w:w="2407" w:type="dxa"/>
+          </w:tcPr>
+          <w:p>
+            <w:pPr>
+              <w:jc w:val="both"/>
+              <w:cnfStyle w:val="000000000000" w:firstRow="0" w:lastRow="0" w:firstColumn="0" w:lastColumn="0" w:oddVBand="0" w:evenVBand="0" w:oddHBand="0" w:evenHBand="0" w:firstRowFirstColumn="0" w:firstRowLastColumn="0" w:lastRowFirstColumn="0" w:lastRowLastColumn="0"/>
+              <w:rPr>
+                <w:rFonts w:cstheme="minorHAnsi"/>
+                <w:sz w:val="24"/>
+                <w:szCs w:val="24"/>
+              </w:rPr>
+            </w:pPr>
+            <w:r>
+              <w:rPr>
+                <w:rFonts w:cstheme="minorHAnsi"/>
+                <w:sz w:val="24"/>
+                <w:szCs w:val="24"/>
+              </w:rPr>
+              <w:t>-5%</w:t>
+            </w:r>
+          </w:p>
+        </w:tc>
+      </w:tr>
+      <w:tr>
+        <w:trPr>
+          <w:cnfStyle w:val="000000100000" w:firstRow="0" w:lastRow="0" w:firstColumn="0" w:lastColumn="0" w:oddVBand="0" w:evenVBand="0" w:oddHBand="1" w:evenHBand="0" w:firstRowFirstColumn="0" w:firstRowLastColumn="0" w:lastRowFirstColumn="0" w:lastRowLastColumn="0"/>
+          <w:jc w:val="center"/>
+        </w:trPr>
+        <w:tc>
+          <w:tcPr>
+            <w:cnfStyle w:val="001000000000" w:firstRow="0" w:lastRow="0" w:firstColumn="1" w:lastColumn="0" w:oddVBand="0" w:evenVBand="0" w:oddHBand="0" w:evenHBand="0" w:firstRowFirstColumn="0" w:firstRowLastColumn="0" w:lastRowFirstColumn="0" w:lastRowLastColumn="0"/>
+            <w:tcW w:w="2407" w:type="dxa"/>
+          </w:tcPr>
+          <w:p>
+            <w:pPr>
+              <w:jc w:val="both"/>
+              <w:rPr>
+                <w:rFonts w:cstheme="minorHAnsi"/>
+                <w:sz w:val="24"/>
+                <w:szCs w:val="24"/>
+              </w:rPr>
+            </w:pPr>
+            <w:r>
+              <w:rPr>
+                <w:rFonts w:cstheme="minorHAnsi"/>
+                <w:sz w:val="24"/>
+                <w:szCs w:val="24"/>
+              </w:rPr>
+              <w:t>E</w:t>
+            </w:r>
+          </w:p>
+        </w:tc>
+        <w:tc>
+          <w:tcPr>
+            <w:tcW w:w="2407" w:type="dxa"/>
+          </w:tcPr>
+          <w:p>
+            <w:pPr>
+              <w:jc w:val="both"/>
+              <w:cnfStyle w:val="000000100000" w:firstRow="0" w:lastRow="0" w:firstColumn="0" w:lastColumn="0" w:oddVBand="0" w:evenVBand="0" w:oddHBand="1" w:evenHBand="0" w:firstRowFirstColumn="0" w:firstRowLastColumn="0" w:lastRowFirstColumn="0" w:lastRowLastColumn="0"/>
+              <w:rPr>
+                <w:rFonts w:cstheme="minorHAnsi"/>
+                <w:sz w:val="24"/>
+                <w:szCs w:val="24"/>
+              </w:rPr>
+            </w:pPr>
+            <w:r>
+              <w:rPr>
+                <w:rFonts w:cstheme="minorHAnsi"/>
+                <w:sz w:val="24"/>
+                <w:szCs w:val="24"/>
+              </w:rPr>
+              <w:t>-10%</w:t>
+            </w:r>
+          </w:p>
+        </w:tc>
+      </w:tr>
+    </w:tbl>
+    <w:p>
+      <w:pPr>
         <w:spacing w:after="0" w:line="240" w:lineRule="auto"/>
         <w:jc w:val="both"/>
         <w:rPr>
@@ -6422,40 +6743,343 @@
           <w:szCs w:val="24"/>
         </w:rPr>
       </w:pPr>
-      <w:r>
-        <w:rPr>
-          <w:rFonts w:cstheme="minorHAnsi"/>
-          <w:sz w:val="24"/>
-          <w:szCs w:val="24"/>
-        </w:rPr>
-        <w:t xml:space="preserve">bonus </w:t>
-      </w:r>
-      <w:proofErr w:type="spellStart"/>
-      <w:r>
-        <w:rPr>
-          <w:rFonts w:cstheme="minorHAnsi"/>
-          <w:sz w:val="24"/>
-          <w:szCs w:val="24"/>
-        </w:rPr>
-        <w:t>nutriScore</w:t>
-      </w:r>
-      <w:proofErr w:type="spellEnd"/>
-      <w:r>
-        <w:rPr>
-          <w:rFonts w:cstheme="minorHAnsi"/>
-          <w:sz w:val="24"/>
-          <w:szCs w:val="24"/>
-        </w:rPr>
-        <w:t>:</w:t>
-      </w:r>
-    </w:p>
-    <w:p>
-      <w:pPr>
-        <w:pStyle w:val="Paragrafoelenco"/>
-        <w:numPr>
-          <w:ilvl w:val="1"/>
-          <w:numId w:val="28"/>
-        </w:numPr>
+    </w:p>
+    <w:tbl>
+      <w:tblPr>
+        <w:tblStyle w:val="Tabellagriglia4-colore6"/>
+        <w:tblW w:w="0" w:type="auto"/>
+        <w:jc w:val="center"/>
+        <w:tblLook w:val="04A0" w:firstRow="1" w:lastRow="0" w:firstColumn="1" w:lastColumn="0" w:noHBand="0" w:noVBand="1"/>
+      </w:tblPr>
+      <w:tblGrid>
+        <w:gridCol w:w="2547"/>
+        <w:gridCol w:w="2410"/>
+      </w:tblGrid>
+      <w:tr>
+        <w:trPr>
+          <w:cnfStyle w:val="100000000000" w:firstRow="1" w:lastRow="0" w:firstColumn="0" w:lastColumn="0" w:oddVBand="0" w:evenVBand="0" w:oddHBand="0" w:evenHBand="0" w:firstRowFirstColumn="0" w:firstRowLastColumn="0" w:lastRowFirstColumn="0" w:lastRowLastColumn="0"/>
+          <w:jc w:val="center"/>
+        </w:trPr>
+        <w:tc>
+          <w:tcPr>
+            <w:cnfStyle w:val="001000000000" w:firstRow="0" w:lastRow="0" w:firstColumn="1" w:lastColumn="0" w:oddVBand="0" w:evenVBand="0" w:oddHBand="0" w:evenHBand="0" w:firstRowFirstColumn="0" w:firstRowLastColumn="0" w:lastRowFirstColumn="0" w:lastRowLastColumn="0"/>
+            <w:tcW w:w="2547" w:type="dxa"/>
+          </w:tcPr>
+          <w:p>
+            <w:pPr>
+              <w:jc w:val="both"/>
+              <w:rPr>
+                <w:rFonts w:cstheme="minorHAnsi"/>
+                <w:sz w:val="24"/>
+                <w:szCs w:val="24"/>
+              </w:rPr>
+            </w:pPr>
+            <w:r>
+              <w:rPr>
+                <w:rFonts w:cstheme="minorHAnsi"/>
+                <w:sz w:val="24"/>
+                <w:szCs w:val="24"/>
+              </w:rPr>
+              <w:t>Range Valore Eco Score</w:t>
+            </w:r>
+          </w:p>
+        </w:tc>
+        <w:tc>
+          <w:tcPr>
+            <w:tcW w:w="2410" w:type="dxa"/>
+          </w:tcPr>
+          <w:p>
+            <w:pPr>
+              <w:jc w:val="both"/>
+              <w:cnfStyle w:val="100000000000" w:firstRow="1" w:lastRow="0" w:firstColumn="0" w:lastColumn="0" w:oddVBand="0" w:evenVBand="0" w:oddHBand="0" w:evenHBand="0" w:firstRowFirstColumn="0" w:firstRowLastColumn="0" w:lastRowFirstColumn="0" w:lastRowLastColumn="0"/>
+              <w:rPr>
+                <w:rFonts w:cstheme="minorHAnsi"/>
+                <w:sz w:val="24"/>
+                <w:szCs w:val="24"/>
+              </w:rPr>
+            </w:pPr>
+            <w:r>
+              <w:rPr>
+                <w:rFonts w:cstheme="minorHAnsi"/>
+                <w:sz w:val="24"/>
+                <w:szCs w:val="24"/>
+              </w:rPr>
+              <w:t>Percentuale Bonus</w:t>
+            </w:r>
+          </w:p>
+        </w:tc>
+      </w:tr>
+      <w:tr>
+        <w:trPr>
+          <w:cnfStyle w:val="000000100000" w:firstRow="0" w:lastRow="0" w:firstColumn="0" w:lastColumn="0" w:oddVBand="0" w:evenVBand="0" w:oddHBand="1" w:evenHBand="0" w:firstRowFirstColumn="0" w:firstRowLastColumn="0" w:lastRowFirstColumn="0" w:lastRowLastColumn="0"/>
+          <w:jc w:val="center"/>
+        </w:trPr>
+        <w:tc>
+          <w:tcPr>
+            <w:cnfStyle w:val="001000000000" w:firstRow="0" w:lastRow="0" w:firstColumn="1" w:lastColumn="0" w:oddVBand="0" w:evenVBand="0" w:oddHBand="0" w:evenHBand="0" w:firstRowFirstColumn="0" w:firstRowLastColumn="0" w:lastRowFirstColumn="0" w:lastRowLastColumn="0"/>
+            <w:tcW w:w="2547" w:type="dxa"/>
+          </w:tcPr>
+          <w:p>
+            <w:pPr>
+              <w:jc w:val="both"/>
+              <w:rPr>
+                <w:rFonts w:cstheme="minorHAnsi"/>
+                <w:sz w:val="24"/>
+                <w:szCs w:val="24"/>
+              </w:rPr>
+            </w:pPr>
+            <w:r>
+              <w:rPr>
+                <w:rFonts w:cstheme="minorHAnsi"/>
+                <w:sz w:val="24"/>
+                <w:szCs w:val="24"/>
+              </w:rPr>
+              <w:t>0-10</w:t>
+            </w:r>
+          </w:p>
+        </w:tc>
+        <w:tc>
+          <w:tcPr>
+            <w:tcW w:w="2410" w:type="dxa"/>
+          </w:tcPr>
+          <w:p>
+            <w:pPr>
+              <w:jc w:val="both"/>
+              <w:cnfStyle w:val="000000100000" w:firstRow="0" w:lastRow="0" w:firstColumn="0" w:lastColumn="0" w:oddVBand="0" w:evenVBand="0" w:oddHBand="1" w:evenHBand="0" w:firstRowFirstColumn="0" w:firstRowLastColumn="0" w:lastRowFirstColumn="0" w:lastRowLastColumn="0"/>
+              <w:rPr>
+                <w:rFonts w:cstheme="minorHAnsi"/>
+                <w:sz w:val="24"/>
+                <w:szCs w:val="24"/>
+              </w:rPr>
+            </w:pPr>
+            <w:r>
+              <w:rPr>
+                <w:rFonts w:cstheme="minorHAnsi"/>
+                <w:sz w:val="24"/>
+                <w:szCs w:val="24"/>
+              </w:rPr>
+              <w:t>10%</w:t>
+            </w:r>
+          </w:p>
+        </w:tc>
+      </w:tr>
+      <w:tr>
+        <w:trPr>
+          <w:jc w:val="center"/>
+        </w:trPr>
+        <w:tc>
+          <w:tcPr>
+            <w:cnfStyle w:val="001000000000" w:firstRow="0" w:lastRow="0" w:firstColumn="1" w:lastColumn="0" w:oddVBand="0" w:evenVBand="0" w:oddHBand="0" w:evenHBand="0" w:firstRowFirstColumn="0" w:firstRowLastColumn="0" w:lastRowFirstColumn="0" w:lastRowLastColumn="0"/>
+            <w:tcW w:w="2547" w:type="dxa"/>
+          </w:tcPr>
+          <w:p>
+            <w:pPr>
+              <w:jc w:val="both"/>
+              <w:rPr>
+                <w:rFonts w:cstheme="minorHAnsi"/>
+                <w:sz w:val="24"/>
+                <w:szCs w:val="24"/>
+              </w:rPr>
+            </w:pPr>
+            <w:r>
+              <w:rPr>
+                <w:rFonts w:cstheme="minorHAnsi"/>
+                <w:sz w:val="24"/>
+                <w:szCs w:val="24"/>
+              </w:rPr>
+              <w:t>11-20</w:t>
+            </w:r>
+          </w:p>
+        </w:tc>
+        <w:tc>
+          <w:tcPr>
+            <w:tcW w:w="2410" w:type="dxa"/>
+          </w:tcPr>
+          <w:p>
+            <w:pPr>
+              <w:jc w:val="both"/>
+              <w:cnfStyle w:val="000000000000" w:firstRow="0" w:lastRow="0" w:firstColumn="0" w:lastColumn="0" w:oddVBand="0" w:evenVBand="0" w:oddHBand="0" w:evenHBand="0" w:firstRowFirstColumn="0" w:firstRowLastColumn="0" w:lastRowFirstColumn="0" w:lastRowLastColumn="0"/>
+              <w:rPr>
+                <w:rFonts w:cstheme="minorHAnsi"/>
+                <w:sz w:val="24"/>
+                <w:szCs w:val="24"/>
+              </w:rPr>
+            </w:pPr>
+            <w:r>
+              <w:rPr>
+                <w:rFonts w:cstheme="minorHAnsi"/>
+                <w:sz w:val="24"/>
+                <w:szCs w:val="24"/>
+              </w:rPr>
+              <w:t>5%</w:t>
+            </w:r>
+          </w:p>
+        </w:tc>
+      </w:tr>
+      <w:tr>
+        <w:trPr>
+          <w:cnfStyle w:val="000000100000" w:firstRow="0" w:lastRow="0" w:firstColumn="0" w:lastColumn="0" w:oddVBand="0" w:evenVBand="0" w:oddHBand="1" w:evenHBand="0" w:firstRowFirstColumn="0" w:firstRowLastColumn="0" w:lastRowFirstColumn="0" w:lastRowLastColumn="0"/>
+          <w:jc w:val="center"/>
+        </w:trPr>
+        <w:tc>
+          <w:tcPr>
+            <w:cnfStyle w:val="001000000000" w:firstRow="0" w:lastRow="0" w:firstColumn="1" w:lastColumn="0" w:oddVBand="0" w:evenVBand="0" w:oddHBand="0" w:evenHBand="0" w:firstRowFirstColumn="0" w:firstRowLastColumn="0" w:lastRowFirstColumn="0" w:lastRowLastColumn="0"/>
+            <w:tcW w:w="2547" w:type="dxa"/>
+          </w:tcPr>
+          <w:p>
+            <w:pPr>
+              <w:jc w:val="both"/>
+              <w:rPr>
+                <w:rFonts w:cstheme="minorHAnsi"/>
+                <w:sz w:val="24"/>
+                <w:szCs w:val="24"/>
+              </w:rPr>
+            </w:pPr>
+            <w:r>
+              <w:rPr>
+                <w:rFonts w:cstheme="minorHAnsi"/>
+                <w:sz w:val="24"/>
+                <w:szCs w:val="24"/>
+              </w:rPr>
+              <w:t>21-30</w:t>
+            </w:r>
+          </w:p>
+        </w:tc>
+        <w:tc>
+          <w:tcPr>
+            <w:tcW w:w="2410" w:type="dxa"/>
+          </w:tcPr>
+          <w:p>
+            <w:pPr>
+              <w:jc w:val="both"/>
+              <w:cnfStyle w:val="000000100000" w:firstRow="0" w:lastRow="0" w:firstColumn="0" w:lastColumn="0" w:oddVBand="0" w:evenVBand="0" w:oddHBand="1" w:evenHBand="0" w:firstRowFirstColumn="0" w:firstRowLastColumn="0" w:lastRowFirstColumn="0" w:lastRowLastColumn="0"/>
+              <w:rPr>
+                <w:rFonts w:cstheme="minorHAnsi"/>
+                <w:sz w:val="24"/>
+                <w:szCs w:val="24"/>
+              </w:rPr>
+            </w:pPr>
+            <w:r>
+              <w:rPr>
+                <w:rFonts w:cstheme="minorHAnsi"/>
+                <w:sz w:val="24"/>
+                <w:szCs w:val="24"/>
+              </w:rPr>
+              <w:t>0%</w:t>
+            </w:r>
+          </w:p>
+        </w:tc>
+      </w:tr>
+      <w:tr>
+        <w:trPr>
+          <w:jc w:val="center"/>
+        </w:trPr>
+        <w:tc>
+          <w:tcPr>
+            <w:cnfStyle w:val="001000000000" w:firstRow="0" w:lastRow="0" w:firstColumn="1" w:lastColumn="0" w:oddVBand="0" w:evenVBand="0" w:oddHBand="0" w:evenHBand="0" w:firstRowFirstColumn="0" w:firstRowLastColumn="0" w:lastRowFirstColumn="0" w:lastRowLastColumn="0"/>
+            <w:tcW w:w="2547" w:type="dxa"/>
+          </w:tcPr>
+          <w:p>
+            <w:pPr>
+              <w:jc w:val="both"/>
+              <w:rPr>
+                <w:rFonts w:cstheme="minorHAnsi"/>
+                <w:sz w:val="24"/>
+                <w:szCs w:val="24"/>
+              </w:rPr>
+            </w:pPr>
+            <w:r>
+              <w:rPr>
+                <w:rFonts w:cstheme="minorHAnsi"/>
+                <w:sz w:val="24"/>
+                <w:szCs w:val="24"/>
+              </w:rPr>
+              <w:t>31-40</w:t>
+            </w:r>
+          </w:p>
+        </w:tc>
+        <w:tc>
+          <w:tcPr>
+            <w:tcW w:w="2410" w:type="dxa"/>
+          </w:tcPr>
+          <w:p>
+            <w:pPr>
+              <w:jc w:val="both"/>
+              <w:cnfStyle w:val="000000000000" w:firstRow="0" w:lastRow="0" w:firstColumn="0" w:lastColumn="0" w:oddVBand="0" w:evenVBand="0" w:oddHBand="0" w:evenHBand="0" w:firstRowFirstColumn="0" w:firstRowLastColumn="0" w:lastRowFirstColumn="0" w:lastRowLastColumn="0"/>
+              <w:rPr>
+                <w:rFonts w:cstheme="minorHAnsi"/>
+                <w:sz w:val="24"/>
+                <w:szCs w:val="24"/>
+              </w:rPr>
+            </w:pPr>
+            <w:r>
+              <w:rPr>
+                <w:rFonts w:cstheme="minorHAnsi"/>
+                <w:sz w:val="24"/>
+                <w:szCs w:val="24"/>
+              </w:rPr>
+              <w:t>-5%</w:t>
+            </w:r>
+          </w:p>
+        </w:tc>
+      </w:tr>
+      <w:tr>
+        <w:trPr>
+          <w:cnfStyle w:val="000000100000" w:firstRow="0" w:lastRow="0" w:firstColumn="0" w:lastColumn="0" w:oddVBand="0" w:evenVBand="0" w:oddHBand="1" w:evenHBand="0" w:firstRowFirstColumn="0" w:firstRowLastColumn="0" w:lastRowFirstColumn="0" w:lastRowLastColumn="0"/>
+          <w:jc w:val="center"/>
+        </w:trPr>
+        <w:tc>
+          <w:tcPr>
+            <w:cnfStyle w:val="001000000000" w:firstRow="0" w:lastRow="0" w:firstColumn="1" w:lastColumn="0" w:oddVBand="0" w:evenVBand="0" w:oddHBand="0" w:evenHBand="0" w:firstRowFirstColumn="0" w:firstRowLastColumn="0" w:lastRowFirstColumn="0" w:lastRowLastColumn="0"/>
+            <w:tcW w:w="2547" w:type="dxa"/>
+          </w:tcPr>
+          <w:p>
+            <w:pPr>
+              <w:jc w:val="both"/>
+              <w:rPr>
+                <w:rFonts w:cstheme="minorHAnsi"/>
+                <w:sz w:val="24"/>
+                <w:szCs w:val="24"/>
+              </w:rPr>
+            </w:pPr>
+            <w:r>
+              <w:rPr>
+                <w:rFonts w:cstheme="minorHAnsi"/>
+                <w:sz w:val="24"/>
+                <w:szCs w:val="24"/>
+              </w:rPr>
+              <w:t>41+</w:t>
+            </w:r>
+          </w:p>
+        </w:tc>
+        <w:tc>
+          <w:tcPr>
+            <w:tcW w:w="2410" w:type="dxa"/>
+          </w:tcPr>
+          <w:p>
+            <w:pPr>
+              <w:jc w:val="both"/>
+              <w:cnfStyle w:val="000000100000" w:firstRow="0" w:lastRow="0" w:firstColumn="0" w:lastColumn="0" w:oddVBand="0" w:evenVBand="0" w:oddHBand="1" w:evenHBand="0" w:firstRowFirstColumn="0" w:firstRowLastColumn="0" w:lastRowFirstColumn="0" w:lastRowLastColumn="0"/>
+              <w:rPr>
+                <w:rFonts w:cstheme="minorHAnsi"/>
+                <w:sz w:val="24"/>
+                <w:szCs w:val="24"/>
+              </w:rPr>
+            </w:pPr>
+            <w:r>
+              <w:rPr>
+                <w:rFonts w:cstheme="minorHAnsi"/>
+                <w:sz w:val="24"/>
+                <w:szCs w:val="24"/>
+              </w:rPr>
+              <w:t>-10%</w:t>
+            </w:r>
+          </w:p>
+        </w:tc>
+      </w:tr>
+    </w:tbl>
+    <w:p>
+      <w:pPr>
         <w:spacing w:after="0" w:line="240" w:lineRule="auto"/>
         <w:jc w:val="both"/>
         <w:rPr>
@@ -6464,273 +7088,6 @@
           <w:szCs w:val="24"/>
         </w:rPr>
       </w:pPr>
-      <w:r>
-        <w:rPr>
-          <w:rFonts w:cstheme="minorHAnsi"/>
-          <w:sz w:val="24"/>
-          <w:szCs w:val="24"/>
-        </w:rPr>
-        <w:t xml:space="preserve">A = + 10 % </w:t>
-      </w:r>
-    </w:p>
-    <w:p>
-      <w:pPr>
-        <w:pStyle w:val="Paragrafoelenco"/>
-        <w:numPr>
-          <w:ilvl w:val="1"/>
-          <w:numId w:val="28"/>
-        </w:numPr>
-        <w:spacing w:after="0" w:line="240" w:lineRule="auto"/>
-        <w:jc w:val="both"/>
-        <w:rPr>
-          <w:rFonts w:cstheme="minorHAnsi"/>
-          <w:sz w:val="24"/>
-          <w:szCs w:val="24"/>
-        </w:rPr>
-      </w:pPr>
-      <w:r>
-        <w:rPr>
-          <w:rFonts w:cstheme="minorHAnsi"/>
-          <w:sz w:val="24"/>
-          <w:szCs w:val="24"/>
-        </w:rPr>
-        <w:t>B = + 5 %</w:t>
-      </w:r>
-    </w:p>
-    <w:p>
-      <w:pPr>
-        <w:pStyle w:val="Paragrafoelenco"/>
-        <w:numPr>
-          <w:ilvl w:val="1"/>
-          <w:numId w:val="28"/>
-        </w:numPr>
-        <w:spacing w:after="0" w:line="240" w:lineRule="auto"/>
-        <w:jc w:val="both"/>
-        <w:rPr>
-          <w:rFonts w:cstheme="minorHAnsi"/>
-          <w:sz w:val="24"/>
-          <w:szCs w:val="24"/>
-        </w:rPr>
-      </w:pPr>
-      <w:r>
-        <w:rPr>
-          <w:rFonts w:cstheme="minorHAnsi"/>
-          <w:sz w:val="24"/>
-          <w:szCs w:val="24"/>
-        </w:rPr>
-        <w:t>C = + 0 %</w:t>
-      </w:r>
-    </w:p>
-    <w:p>
-      <w:pPr>
-        <w:pStyle w:val="Paragrafoelenco"/>
-        <w:numPr>
-          <w:ilvl w:val="1"/>
-          <w:numId w:val="28"/>
-        </w:numPr>
-        <w:spacing w:after="0" w:line="240" w:lineRule="auto"/>
-        <w:jc w:val="both"/>
-        <w:rPr>
-          <w:rFonts w:cstheme="minorHAnsi"/>
-          <w:sz w:val="24"/>
-          <w:szCs w:val="24"/>
-        </w:rPr>
-      </w:pPr>
-      <w:r>
-        <w:rPr>
-          <w:rFonts w:cstheme="minorHAnsi"/>
-          <w:sz w:val="24"/>
-          <w:szCs w:val="24"/>
-        </w:rPr>
-        <w:t>D = - 5 %</w:t>
-      </w:r>
-    </w:p>
-    <w:p>
-      <w:pPr>
-        <w:pStyle w:val="Paragrafoelenco"/>
-        <w:numPr>
-          <w:ilvl w:val="1"/>
-          <w:numId w:val="28"/>
-        </w:numPr>
-        <w:spacing w:after="0" w:line="240" w:lineRule="auto"/>
-        <w:jc w:val="both"/>
-        <w:rPr>
-          <w:rFonts w:cstheme="minorHAnsi"/>
-          <w:sz w:val="24"/>
-          <w:szCs w:val="24"/>
-        </w:rPr>
-      </w:pPr>
-      <w:r>
-        <w:rPr>
-          <w:rFonts w:cstheme="minorHAnsi"/>
-          <w:sz w:val="24"/>
-          <w:szCs w:val="24"/>
-        </w:rPr>
-        <w:t>E = - 10 %</w:t>
-      </w:r>
-    </w:p>
-    <w:p>
-      <w:pPr>
-        <w:pStyle w:val="Paragrafoelenco"/>
-        <w:numPr>
-          <w:ilvl w:val="0"/>
-          <w:numId w:val="28"/>
-        </w:numPr>
-        <w:spacing w:after="0" w:line="240" w:lineRule="auto"/>
-        <w:jc w:val="both"/>
-        <w:rPr>
-          <w:rFonts w:cstheme="minorHAnsi"/>
-          <w:sz w:val="24"/>
-          <w:szCs w:val="24"/>
-        </w:rPr>
-      </w:pPr>
-      <w:r>
-        <w:rPr>
-          <w:rFonts w:cstheme="minorHAnsi"/>
-          <w:sz w:val="24"/>
-          <w:szCs w:val="24"/>
-        </w:rPr>
-        <w:t xml:space="preserve">bonus </w:t>
-      </w:r>
-      <w:proofErr w:type="spellStart"/>
-      <w:r>
-        <w:rPr>
-          <w:rFonts w:cstheme="minorHAnsi"/>
-          <w:sz w:val="24"/>
-          <w:szCs w:val="24"/>
-        </w:rPr>
-        <w:t>ecoScore</w:t>
-      </w:r>
-      <w:proofErr w:type="spellEnd"/>
-      <w:r>
-        <w:rPr>
-          <w:rFonts w:cstheme="minorHAnsi"/>
-          <w:sz w:val="24"/>
-          <w:szCs w:val="24"/>
-        </w:rPr>
-        <w:t>:</w:t>
-      </w:r>
-    </w:p>
-    <w:p>
-      <w:pPr>
-        <w:pStyle w:val="Paragrafoelenco"/>
-        <w:numPr>
-          <w:ilvl w:val="1"/>
-          <w:numId w:val="28"/>
-        </w:numPr>
-        <w:spacing w:after="0" w:line="240" w:lineRule="auto"/>
-        <w:jc w:val="both"/>
-        <w:rPr>
-          <w:rFonts w:cstheme="minorHAnsi"/>
-          <w:sz w:val="24"/>
-          <w:szCs w:val="24"/>
-        </w:rPr>
-      </w:pPr>
-      <w:r>
-        <w:rPr>
-          <w:rFonts w:cstheme="minorHAnsi"/>
-          <w:sz w:val="24"/>
-          <w:szCs w:val="24"/>
-        </w:rPr>
-        <w:lastRenderedPageBreak/>
-        <w:t>0-10 = 10 %</w:t>
-      </w:r>
-    </w:p>
-    <w:p>
-      <w:pPr>
-        <w:pStyle w:val="Paragrafoelenco"/>
-        <w:numPr>
-          <w:ilvl w:val="1"/>
-          <w:numId w:val="28"/>
-        </w:numPr>
-        <w:spacing w:after="0" w:line="240" w:lineRule="auto"/>
-        <w:jc w:val="both"/>
-        <w:rPr>
-          <w:rFonts w:cstheme="minorHAnsi"/>
-          <w:sz w:val="24"/>
-          <w:szCs w:val="24"/>
-        </w:rPr>
-      </w:pPr>
-      <w:r>
-        <w:rPr>
-          <w:rFonts w:cstheme="minorHAnsi"/>
-          <w:sz w:val="24"/>
-          <w:szCs w:val="24"/>
-        </w:rPr>
-        <w:t>11-20 = 5 %</w:t>
-      </w:r>
-    </w:p>
-    <w:p>
-      <w:pPr>
-        <w:pStyle w:val="Paragrafoelenco"/>
-        <w:numPr>
-          <w:ilvl w:val="1"/>
-          <w:numId w:val="28"/>
-        </w:numPr>
-        <w:spacing w:after="0" w:line="240" w:lineRule="auto"/>
-        <w:jc w:val="both"/>
-        <w:rPr>
-          <w:rFonts w:cstheme="minorHAnsi"/>
-          <w:sz w:val="24"/>
-          <w:szCs w:val="24"/>
-        </w:rPr>
-      </w:pPr>
-      <w:r>
-        <w:rPr>
-          <w:rFonts w:cstheme="minorHAnsi"/>
-          <w:sz w:val="24"/>
-          <w:szCs w:val="24"/>
-        </w:rPr>
-        <w:t>21-30 = 0 %</w:t>
-      </w:r>
-    </w:p>
-    <w:p>
-      <w:pPr>
-        <w:pStyle w:val="Paragrafoelenco"/>
-        <w:numPr>
-          <w:ilvl w:val="1"/>
-          <w:numId w:val="28"/>
-        </w:numPr>
-        <w:spacing w:after="0" w:line="240" w:lineRule="auto"/>
-        <w:jc w:val="both"/>
-        <w:rPr>
-          <w:rFonts w:cstheme="minorHAnsi"/>
-          <w:sz w:val="24"/>
-          <w:szCs w:val="24"/>
-        </w:rPr>
-      </w:pPr>
-      <w:r>
-        <w:rPr>
-          <w:rFonts w:cstheme="minorHAnsi"/>
-          <w:sz w:val="24"/>
-          <w:szCs w:val="24"/>
-        </w:rPr>
-        <w:t>31-40 = - 5 %</w:t>
-      </w:r>
-    </w:p>
-    <w:p>
-      <w:pPr>
-        <w:pStyle w:val="Paragrafoelenco"/>
-        <w:numPr>
-          <w:ilvl w:val="1"/>
-          <w:numId w:val="28"/>
-        </w:numPr>
-        <w:spacing w:after="0" w:line="240" w:lineRule="auto"/>
-        <w:jc w:val="both"/>
-        <w:rPr>
-          <w:rFonts w:cstheme="minorHAnsi"/>
-          <w:sz w:val="24"/>
-          <w:szCs w:val="24"/>
-        </w:rPr>
-      </w:pPr>
-      <w:r>
-        <w:rPr>
-          <w:rFonts w:cstheme="minorHAnsi"/>
-          <w:sz w:val="24"/>
-          <w:szCs w:val="24"/>
-        </w:rPr>
-        <w:t>41+ = - 10 %</w:t>
-      </w:r>
     </w:p>
     <w:p>
       <w:pPr>
@@ -7629,6 +7986,7 @@
           <w:sz w:val="24"/>
           <w:szCs w:val="24"/>
         </w:rPr>
+        <w:lastRenderedPageBreak/>
         <w:t xml:space="preserve">Nel menu </w:t>
       </w:r>
       <w:r>
@@ -7685,7 +8043,6 @@
           <w:sz w:val="24"/>
           <w:szCs w:val="24"/>
         </w:rPr>
-        <w:lastRenderedPageBreak/>
         <w:t>Nome</w:t>
       </w:r>
     </w:p>
@@ -8342,6 +8699,7 @@
           <w:sz w:val="24"/>
           <w:szCs w:val="24"/>
         </w:rPr>
+        <w:lastRenderedPageBreak/>
         <w:t xml:space="preserve">Per acquistare nuovi ingredienti, il giocatore deve recarsi al negozio e </w:t>
       </w:r>
       <w:r>
@@ -8426,15 +8784,7 @@
           <w:sz w:val="24"/>
           <w:szCs w:val="24"/>
         </w:rPr>
-        <w:t xml:space="preserve"> In più è possibile scegliere </w:t>
-      </w:r>
-      <w:r>
-        <w:rPr>
-          <w:sz w:val="24"/>
-          <w:szCs w:val="24"/>
-        </w:rPr>
-        <w:lastRenderedPageBreak/>
-        <w:t>la quantità dell’ingrediente da acquistare.</w:t>
+        <w:t xml:space="preserve"> In più è possibile scegliere la quantità dell’ingrediente da acquistare.</w:t>
       </w:r>
       <w:r>
         <w:rPr>
@@ -8500,28 +8850,28 @@
           <w:color w:val="385623" w:themeColor="accent6" w:themeShade="80"/>
         </w:rPr>
       </w:pPr>
-      <w:bookmarkStart w:id="33" w:name="_Toc104546925"/>
-      <w:bookmarkStart w:id="34" w:name="_Menù_Aiuto"/>
+      <w:bookmarkStart w:id="33" w:name="_Menù_Aiuto"/>
+      <w:bookmarkStart w:id="34" w:name="_Toc104546925"/>
+      <w:bookmarkEnd w:id="33"/>
+      <w:r>
+        <w:rPr>
+          <w:color w:val="385623" w:themeColor="accent6" w:themeShade="80"/>
+        </w:rPr>
+        <w:t>Men</w:t>
+      </w:r>
+      <w:r>
+        <w:rPr>
+          <w:color w:val="385623" w:themeColor="accent6" w:themeShade="80"/>
+        </w:rPr>
+        <w:t>u</w:t>
+      </w:r>
+      <w:r>
+        <w:rPr>
+          <w:color w:val="385623" w:themeColor="accent6" w:themeShade="80"/>
+        </w:rPr>
+        <w:t xml:space="preserve"> Aiuto</w:t>
+      </w:r>
       <w:bookmarkEnd w:id="34"/>
-      <w:r>
-        <w:rPr>
-          <w:color w:val="385623" w:themeColor="accent6" w:themeShade="80"/>
-        </w:rPr>
-        <w:t>Men</w:t>
-      </w:r>
-      <w:r>
-        <w:rPr>
-          <w:color w:val="385623" w:themeColor="accent6" w:themeShade="80"/>
-        </w:rPr>
-        <w:t>u</w:t>
-      </w:r>
-      <w:r>
-        <w:rPr>
-          <w:color w:val="385623" w:themeColor="accent6" w:themeShade="80"/>
-        </w:rPr>
-        <w:t xml:space="preserve"> Aiuto</w:t>
-      </w:r>
-      <w:bookmarkEnd w:id="33"/>
     </w:p>
     <w:p>
       <w:pPr>
@@ -13550,6 +13900,343 @@
       <w:u w:val="single"/>
     </w:rPr>
   </w:style>
+  <w:style w:type="table" w:styleId="Grigliatabella">
+    <w:name w:val="Table Grid"/>
+    <w:basedOn w:val="Tabellanormale"/>
+    <w:uiPriority w:val="39"/>
+    <w:rsid w:val="00105255"/>
+    <w:pPr>
+      <w:spacing w:after="0" w:line="240" w:lineRule="auto"/>
+    </w:pPr>
+    <w:tblPr>
+      <w:tblBorders>
+        <w:top w:val="single" w:sz="4" w:space="0" w:color="auto"/>
+        <w:left w:val="single" w:sz="4" w:space="0" w:color="auto"/>
+        <w:bottom w:val="single" w:sz="4" w:space="0" w:color="auto"/>
+        <w:right w:val="single" w:sz="4" w:space="0" w:color="auto"/>
+        <w:insideH w:val="single" w:sz="4" w:space="0" w:color="auto"/>
+        <w:insideV w:val="single" w:sz="4" w:space="0" w:color="auto"/>
+      </w:tblBorders>
+    </w:tblPr>
+  </w:style>
+  <w:style w:type="table" w:styleId="Tabellagriglia3-colore6">
+    <w:name w:val="Grid Table 3 Accent 6"/>
+    <w:basedOn w:val="Tabellanormale"/>
+    <w:uiPriority w:val="48"/>
+    <w:rsid w:val="00105255"/>
+    <w:pPr>
+      <w:spacing w:after="0" w:line="240" w:lineRule="auto"/>
+    </w:pPr>
+    <w:tblPr>
+      <w:tblStyleRowBandSize w:val="1"/>
+      <w:tblStyleColBandSize w:val="1"/>
+      <w:tblBorders>
+        <w:top w:val="single" w:sz="4" w:space="0" w:color="A8D08D" w:themeColor="accent6" w:themeTint="99"/>
+        <w:left w:val="single" w:sz="4" w:space="0" w:color="A8D08D" w:themeColor="accent6" w:themeTint="99"/>
+        <w:bottom w:val="single" w:sz="4" w:space="0" w:color="A8D08D" w:themeColor="accent6" w:themeTint="99"/>
+        <w:right w:val="single" w:sz="4" w:space="0" w:color="A8D08D" w:themeColor="accent6" w:themeTint="99"/>
+        <w:insideH w:val="single" w:sz="4" w:space="0" w:color="A8D08D" w:themeColor="accent6" w:themeTint="99"/>
+        <w:insideV w:val="single" w:sz="4" w:space="0" w:color="A8D08D" w:themeColor="accent6" w:themeTint="99"/>
+      </w:tblBorders>
+    </w:tblPr>
+    <w:tblStylePr w:type="firstRow">
+      <w:rPr>
+        <w:b/>
+        <w:bCs/>
+      </w:rPr>
+      <w:tblPr/>
+      <w:tcPr>
+        <w:tcBorders>
+          <w:top w:val="nil"/>
+          <w:left w:val="nil"/>
+          <w:right w:val="nil"/>
+          <w:insideH w:val="nil"/>
+          <w:insideV w:val="nil"/>
+        </w:tcBorders>
+        <w:shd w:val="clear" w:color="auto" w:fill="FFFFFF" w:themeFill="background1"/>
+      </w:tcPr>
+    </w:tblStylePr>
+    <w:tblStylePr w:type="lastRow">
+      <w:rPr>
+        <w:b/>
+        <w:bCs/>
+      </w:rPr>
+      <w:tblPr/>
+      <w:tcPr>
+        <w:tcBorders>
+          <w:left w:val="nil"/>
+          <w:bottom w:val="nil"/>
+          <w:right w:val="nil"/>
+          <w:insideH w:val="nil"/>
+          <w:insideV w:val="nil"/>
+        </w:tcBorders>
+        <w:shd w:val="clear" w:color="auto" w:fill="FFFFFF" w:themeFill="background1"/>
+      </w:tcPr>
+    </w:tblStylePr>
+    <w:tblStylePr w:type="firstCol">
+      <w:pPr>
+        <w:jc w:val="right"/>
+      </w:pPr>
+      <w:rPr>
+        <w:i/>
+        <w:iCs/>
+      </w:rPr>
+      <w:tblPr/>
+      <w:tcPr>
+        <w:tcBorders>
+          <w:top w:val="nil"/>
+          <w:left w:val="nil"/>
+          <w:bottom w:val="nil"/>
+          <w:insideH w:val="nil"/>
+          <w:insideV w:val="nil"/>
+        </w:tcBorders>
+        <w:shd w:val="clear" w:color="auto" w:fill="FFFFFF" w:themeFill="background1"/>
+      </w:tcPr>
+    </w:tblStylePr>
+    <w:tblStylePr w:type="lastCol">
+      <w:rPr>
+        <w:i/>
+        <w:iCs/>
+      </w:rPr>
+      <w:tblPr/>
+      <w:tcPr>
+        <w:tcBorders>
+          <w:top w:val="nil"/>
+          <w:bottom w:val="nil"/>
+          <w:right w:val="nil"/>
+          <w:insideH w:val="nil"/>
+          <w:insideV w:val="nil"/>
+        </w:tcBorders>
+        <w:shd w:val="clear" w:color="auto" w:fill="FFFFFF" w:themeFill="background1"/>
+      </w:tcPr>
+    </w:tblStylePr>
+    <w:tblStylePr w:type="band1Vert">
+      <w:tblPr/>
+      <w:tcPr>
+        <w:shd w:val="clear" w:color="auto" w:fill="E2EFD9" w:themeFill="accent6" w:themeFillTint="33"/>
+      </w:tcPr>
+    </w:tblStylePr>
+    <w:tblStylePr w:type="band1Horz">
+      <w:tblPr/>
+      <w:tcPr>
+        <w:shd w:val="clear" w:color="auto" w:fill="E2EFD9" w:themeFill="accent6" w:themeFillTint="33"/>
+      </w:tcPr>
+    </w:tblStylePr>
+    <w:tblStylePr w:type="neCell">
+      <w:tblPr/>
+      <w:tcPr>
+        <w:tcBorders>
+          <w:bottom w:val="single" w:sz="4" w:space="0" w:color="A8D08D" w:themeColor="accent6" w:themeTint="99"/>
+        </w:tcBorders>
+      </w:tcPr>
+    </w:tblStylePr>
+    <w:tblStylePr w:type="nwCell">
+      <w:tblPr/>
+      <w:tcPr>
+        <w:tcBorders>
+          <w:bottom w:val="single" w:sz="4" w:space="0" w:color="A8D08D" w:themeColor="accent6" w:themeTint="99"/>
+        </w:tcBorders>
+      </w:tcPr>
+    </w:tblStylePr>
+    <w:tblStylePr w:type="seCell">
+      <w:tblPr/>
+      <w:tcPr>
+        <w:tcBorders>
+          <w:top w:val="single" w:sz="4" w:space="0" w:color="A8D08D" w:themeColor="accent6" w:themeTint="99"/>
+        </w:tcBorders>
+      </w:tcPr>
+    </w:tblStylePr>
+    <w:tblStylePr w:type="swCell">
+      <w:tblPr/>
+      <w:tcPr>
+        <w:tcBorders>
+          <w:top w:val="single" w:sz="4" w:space="0" w:color="A8D08D" w:themeColor="accent6" w:themeTint="99"/>
+        </w:tcBorders>
+      </w:tcPr>
+    </w:tblStylePr>
+  </w:style>
+  <w:style w:type="table" w:styleId="Tabellagriglia4-colore6">
+    <w:name w:val="Grid Table 4 Accent 6"/>
+    <w:basedOn w:val="Tabellanormale"/>
+    <w:uiPriority w:val="49"/>
+    <w:rsid w:val="00105255"/>
+    <w:pPr>
+      <w:spacing w:after="0" w:line="240" w:lineRule="auto"/>
+    </w:pPr>
+    <w:tblPr>
+      <w:tblStyleRowBandSize w:val="1"/>
+      <w:tblStyleColBandSize w:val="1"/>
+      <w:tblBorders>
+        <w:top w:val="single" w:sz="4" w:space="0" w:color="A8D08D" w:themeColor="accent6" w:themeTint="99"/>
+        <w:left w:val="single" w:sz="4" w:space="0" w:color="A8D08D" w:themeColor="accent6" w:themeTint="99"/>
+        <w:bottom w:val="single" w:sz="4" w:space="0" w:color="A8D08D" w:themeColor="accent6" w:themeTint="99"/>
+        <w:right w:val="single" w:sz="4" w:space="0" w:color="A8D08D" w:themeColor="accent6" w:themeTint="99"/>
+        <w:insideH w:val="single" w:sz="4" w:space="0" w:color="A8D08D" w:themeColor="accent6" w:themeTint="99"/>
+        <w:insideV w:val="single" w:sz="4" w:space="0" w:color="A8D08D" w:themeColor="accent6" w:themeTint="99"/>
+      </w:tblBorders>
+    </w:tblPr>
+    <w:tblStylePr w:type="firstRow">
+      <w:rPr>
+        <w:b/>
+        <w:bCs/>
+        <w:color w:val="FFFFFF" w:themeColor="background1"/>
+      </w:rPr>
+      <w:tblPr/>
+      <w:tcPr>
+        <w:tcBorders>
+          <w:top w:val="single" w:sz="4" w:space="0" w:color="70AD47" w:themeColor="accent6"/>
+          <w:left w:val="single" w:sz="4" w:space="0" w:color="70AD47" w:themeColor="accent6"/>
+          <w:bottom w:val="single" w:sz="4" w:space="0" w:color="70AD47" w:themeColor="accent6"/>
+          <w:right w:val="single" w:sz="4" w:space="0" w:color="70AD47" w:themeColor="accent6"/>
+          <w:insideH w:val="nil"/>
+          <w:insideV w:val="nil"/>
+        </w:tcBorders>
+        <w:shd w:val="clear" w:color="auto" w:fill="70AD47" w:themeFill="accent6"/>
+      </w:tcPr>
+    </w:tblStylePr>
+    <w:tblStylePr w:type="lastRow">
+      <w:rPr>
+        <w:b/>
+        <w:bCs/>
+      </w:rPr>
+      <w:tblPr/>
+      <w:tcPr>
+        <w:tcBorders>
+          <w:top w:val="double" w:sz="4" w:space="0" w:color="70AD47" w:themeColor="accent6"/>
+        </w:tcBorders>
+      </w:tcPr>
+    </w:tblStylePr>
+    <w:tblStylePr w:type="firstCol">
+      <w:rPr>
+        <w:b/>
+        <w:bCs/>
+      </w:rPr>
+    </w:tblStylePr>
+    <w:tblStylePr w:type="lastCol">
+      <w:rPr>
+        <w:b/>
+        <w:bCs/>
+      </w:rPr>
+    </w:tblStylePr>
+    <w:tblStylePr w:type="band1Vert">
+      <w:tblPr/>
+      <w:tcPr>
+        <w:shd w:val="clear" w:color="auto" w:fill="E2EFD9" w:themeFill="accent6" w:themeFillTint="33"/>
+      </w:tcPr>
+    </w:tblStylePr>
+    <w:tblStylePr w:type="band1Horz">
+      <w:tblPr/>
+      <w:tcPr>
+        <w:shd w:val="clear" w:color="auto" w:fill="E2EFD9" w:themeFill="accent6" w:themeFillTint="33"/>
+      </w:tcPr>
+    </w:tblStylePr>
+  </w:style>
+  <w:style w:type="table" w:styleId="Tabellagriglia5scura-colore6">
+    <w:name w:val="Grid Table 5 Dark Accent 6"/>
+    <w:basedOn w:val="Tabellanormale"/>
+    <w:uiPriority w:val="50"/>
+    <w:rsid w:val="00105255"/>
+    <w:pPr>
+      <w:spacing w:after="0" w:line="240" w:lineRule="auto"/>
+    </w:pPr>
+    <w:tblPr>
+      <w:tblStyleRowBandSize w:val="1"/>
+      <w:tblStyleColBandSize w:val="1"/>
+      <w:tblBorders>
+        <w:top w:val="single" w:sz="4" w:space="0" w:color="FFFFFF" w:themeColor="background1"/>
+        <w:left w:val="single" w:sz="4" w:space="0" w:color="FFFFFF" w:themeColor="background1"/>
+        <w:bottom w:val="single" w:sz="4" w:space="0" w:color="FFFFFF" w:themeColor="background1"/>
+        <w:right w:val="single" w:sz="4" w:space="0" w:color="FFFFFF" w:themeColor="background1"/>
+        <w:insideH w:val="single" w:sz="4" w:space="0" w:color="FFFFFF" w:themeColor="background1"/>
+        <w:insideV w:val="single" w:sz="4" w:space="0" w:color="FFFFFF" w:themeColor="background1"/>
+      </w:tblBorders>
+    </w:tblPr>
+    <w:tcPr>
+      <w:shd w:val="clear" w:color="auto" w:fill="E2EFD9" w:themeFill="accent6" w:themeFillTint="33"/>
+    </w:tcPr>
+    <w:tblStylePr w:type="firstRow">
+      <w:rPr>
+        <w:b/>
+        <w:bCs/>
+        <w:color w:val="FFFFFF" w:themeColor="background1"/>
+      </w:rPr>
+      <w:tblPr/>
+      <w:tcPr>
+        <w:tcBorders>
+          <w:top w:val="single" w:sz="4" w:space="0" w:color="FFFFFF" w:themeColor="background1"/>
+          <w:left w:val="single" w:sz="4" w:space="0" w:color="FFFFFF" w:themeColor="background1"/>
+          <w:right w:val="single" w:sz="4" w:space="0" w:color="FFFFFF" w:themeColor="background1"/>
+          <w:insideH w:val="nil"/>
+          <w:insideV w:val="nil"/>
+        </w:tcBorders>
+        <w:shd w:val="clear" w:color="auto" w:fill="70AD47" w:themeFill="accent6"/>
+      </w:tcPr>
+    </w:tblStylePr>
+    <w:tblStylePr w:type="lastRow">
+      <w:rPr>
+        <w:b/>
+        <w:bCs/>
+        <w:color w:val="FFFFFF" w:themeColor="background1"/>
+      </w:rPr>
+      <w:tblPr/>
+      <w:tcPr>
+        <w:tcBorders>
+          <w:left w:val="single" w:sz="4" w:space="0" w:color="FFFFFF" w:themeColor="background1"/>
+          <w:bottom w:val="single" w:sz="4" w:space="0" w:color="FFFFFF" w:themeColor="background1"/>
+          <w:right w:val="single" w:sz="4" w:space="0" w:color="FFFFFF" w:themeColor="background1"/>
+          <w:insideH w:val="nil"/>
+          <w:insideV w:val="nil"/>
+        </w:tcBorders>
+        <w:shd w:val="clear" w:color="auto" w:fill="70AD47" w:themeFill="accent6"/>
+      </w:tcPr>
+    </w:tblStylePr>
+    <w:tblStylePr w:type="firstCol">
+      <w:rPr>
+        <w:b/>
+        <w:bCs/>
+        <w:color w:val="FFFFFF" w:themeColor="background1"/>
+      </w:rPr>
+      <w:tblPr/>
+      <w:tcPr>
+        <w:tcBorders>
+          <w:top w:val="single" w:sz="4" w:space="0" w:color="FFFFFF" w:themeColor="background1"/>
+          <w:left w:val="single" w:sz="4" w:space="0" w:color="FFFFFF" w:themeColor="background1"/>
+          <w:bottom w:val="single" w:sz="4" w:space="0" w:color="FFFFFF" w:themeColor="background1"/>
+          <w:insideV w:val="nil"/>
+        </w:tcBorders>
+        <w:shd w:val="clear" w:color="auto" w:fill="70AD47" w:themeFill="accent6"/>
+      </w:tcPr>
+    </w:tblStylePr>
+    <w:tblStylePr w:type="lastCol">
+      <w:rPr>
+        <w:b/>
+        <w:bCs/>
+        <w:color w:val="FFFFFF" w:themeColor="background1"/>
+      </w:rPr>
+      <w:tblPr/>
+      <w:tcPr>
+        <w:tcBorders>
+          <w:top w:val="single" w:sz="4" w:space="0" w:color="FFFFFF" w:themeColor="background1"/>
+          <w:bottom w:val="single" w:sz="4" w:space="0" w:color="FFFFFF" w:themeColor="background1"/>
+          <w:right w:val="single" w:sz="4" w:space="0" w:color="FFFFFF" w:themeColor="background1"/>
+          <w:insideV w:val="nil"/>
+        </w:tcBorders>
+        <w:shd w:val="clear" w:color="auto" w:fill="70AD47" w:themeFill="accent6"/>
+      </w:tcPr>
+    </w:tblStylePr>
+    <w:tblStylePr w:type="band1Vert">
+      <w:tblPr/>
+      <w:tcPr>
+        <w:shd w:val="clear" w:color="auto" w:fill="C5E0B3" w:themeFill="accent6" w:themeFillTint="66"/>
+      </w:tcPr>
+    </w:tblStylePr>
+    <w:tblStylePr w:type="band1Horz">
+      <w:tblPr/>
+      <w:tcPr>
+        <w:shd w:val="clear" w:color="auto" w:fill="C5E0B3" w:themeFill="accent6" w:themeFillTint="66"/>
+      </w:tcPr>
+    </w:tblStylePr>
+  </w:style>
 </w:styles>
 </file>
 

</xml_diff>

<commit_message>
Agggiunta nella sezione comandi i comandi per ricettario e menu aiuto ed aggiunto obbiettivi livello e criterio di game over
</commit_message>
<xml_diff>
--- a/doc/pianificazione/Manuale Utente Heatlhy Catering.docx
+++ b/doc/pianificazione/Manuale Utente Heatlhy Catering.docx
@@ -20,19 +20,11 @@
       </w:pPr>
       <w:bookmarkStart w:id="1" w:name="_Toc105968419"/>
       <w:bookmarkEnd w:id="0"/>
-      <w:proofErr w:type="spellStart"/>
       <w:r>
         <w:rPr>
           <w:rFonts w:asciiTheme="minorHAnsi" w:hAnsiTheme="minorHAnsi" w:cstheme="minorHAnsi"/>
         </w:rPr>
-        <w:t>Healthy</w:t>
-      </w:r>
-      <w:proofErr w:type="spellEnd"/>
-      <w:r>
-        <w:rPr>
-          <w:rFonts w:asciiTheme="minorHAnsi" w:hAnsiTheme="minorHAnsi" w:cstheme="minorHAnsi"/>
-        </w:rPr>
-        <w:t xml:space="preserve"> Catering</w:t>
+        <w:t>Healthy Catering</w:t>
       </w:r>
       <w:bookmarkEnd w:id="1"/>
     </w:p>
@@ -1825,7 +1817,25 @@
                 <w:bCs/>
                 <w:noProof/>
               </w:rPr>
-              <w:t>Meccaniche di Gioco</w:t>
+              <w:t>Meccaniche di G</w:t>
+            </w:r>
+            <w:r>
+              <w:rPr>
+                <w:rStyle w:val="Collegamentoipertestuale"/>
+                <w:b/>
+                <w:bCs/>
+                <w:noProof/>
+              </w:rPr>
+              <w:t>i</w:t>
+            </w:r>
+            <w:r>
+              <w:rPr>
+                <w:rStyle w:val="Collegamentoipertestuale"/>
+                <w:b/>
+                <w:bCs/>
+                <w:noProof/>
+              </w:rPr>
+              <w:t>oco</w:t>
             </w:r>
             <w:r>
               <w:rPr>
@@ -3359,23 +3369,13 @@
         </w:rPr>
         <w:t xml:space="preserve">Il </w:t>
       </w:r>
-      <w:proofErr w:type="spellStart"/>
-      <w:r>
-        <w:rPr>
-          <w:rFonts w:cstheme="minorHAnsi"/>
-          <w:sz w:val="24"/>
-          <w:szCs w:val="24"/>
-        </w:rPr>
-        <w:t>Serious</w:t>
-      </w:r>
-      <w:proofErr w:type="spellEnd"/>
-      <w:r>
-        <w:rPr>
-          <w:rFonts w:cstheme="minorHAnsi"/>
-          <w:sz w:val="24"/>
-          <w:szCs w:val="24"/>
-        </w:rPr>
-        <w:t xml:space="preserve"> </w:t>
+      <w:r>
+        <w:rPr>
+          <w:rFonts w:cstheme="minorHAnsi"/>
+          <w:sz w:val="24"/>
+          <w:szCs w:val="24"/>
+        </w:rPr>
+        <w:t xml:space="preserve">Serious </w:t>
       </w:r>
       <w:r>
         <w:rPr>
@@ -3385,7 +3385,6 @@
         </w:rPr>
         <w:t xml:space="preserve">Game </w:t>
       </w:r>
-      <w:proofErr w:type="spellStart"/>
       <w:r>
         <w:rPr>
           <w:rFonts w:cstheme="minorHAnsi"/>
@@ -3395,19 +3394,7 @@
           <w:sz w:val="24"/>
           <w:szCs w:val="24"/>
         </w:rPr>
-        <w:t>Healthy</w:t>
-      </w:r>
-      <w:proofErr w:type="spellEnd"/>
-      <w:r>
-        <w:rPr>
-          <w:rFonts w:cstheme="minorHAnsi"/>
-          <w:b/>
-          <w:bCs/>
-          <w:color w:val="538135" w:themeColor="accent6" w:themeShade="BF"/>
-          <w:sz w:val="24"/>
-          <w:szCs w:val="24"/>
-        </w:rPr>
-        <w:t xml:space="preserve"> Catering</w:t>
+        <w:t>Healthy Catering</w:t>
       </w:r>
       <w:r>
         <w:rPr>
@@ -3581,29 +3568,7 @@
           <w:sz w:val="26"/>
           <w:szCs w:val="26"/>
         </w:rPr>
-        <w:t>Avviare con doppio click “</w:t>
-      </w:r>
-      <w:proofErr w:type="spellStart"/>
-      <w:r>
-        <w:rPr>
-          <w:rFonts w:asciiTheme="majorHAnsi" w:hAnsiTheme="majorHAnsi" w:cstheme="majorHAnsi"/>
-          <w:b/>
-          <w:bCs/>
-          <w:sz w:val="26"/>
-          <w:szCs w:val="26"/>
-        </w:rPr>
-        <w:t>Healthy</w:t>
-      </w:r>
-      <w:proofErr w:type="spellEnd"/>
-      <w:r>
-        <w:rPr>
-          <w:rFonts w:asciiTheme="majorHAnsi" w:hAnsiTheme="majorHAnsi" w:cstheme="majorHAnsi"/>
-          <w:b/>
-          <w:bCs/>
-          <w:sz w:val="26"/>
-          <w:szCs w:val="26"/>
-        </w:rPr>
-        <w:t xml:space="preserve"> Catering Setup”.</w:t>
+        <w:t>Avviare con doppio click “Healthy Catering Setup”.</w:t>
       </w:r>
     </w:p>
     <w:p>
@@ -3953,7 +3918,6 @@
         </w:rPr>
         <w:t xml:space="preserve"> lanciare l’eseguibile di </w:t>
       </w:r>
-      <w:proofErr w:type="spellStart"/>
       <w:r>
         <w:rPr>
           <w:rFonts w:cstheme="minorHAnsi"/>
@@ -3963,19 +3927,7 @@
           <w:sz w:val="24"/>
           <w:szCs w:val="24"/>
         </w:rPr>
-        <w:t>Healthy</w:t>
-      </w:r>
-      <w:proofErr w:type="spellEnd"/>
-      <w:r>
-        <w:rPr>
-          <w:rFonts w:cstheme="minorHAnsi"/>
-          <w:b/>
-          <w:bCs/>
-          <w:color w:val="538135" w:themeColor="accent6" w:themeShade="BF"/>
-          <w:sz w:val="24"/>
-          <w:szCs w:val="24"/>
-        </w:rPr>
-        <w:t xml:space="preserve"> Catering</w:t>
+        <w:t>Healthy Catering</w:t>
       </w:r>
       <w:r>
         <w:rPr>
@@ -6304,41 +6256,13 @@
         </w:rPr>
         <w:t xml:space="preserve">, </w:t>
       </w:r>
-      <w:proofErr w:type="spellStart"/>
-      <w:r>
-        <w:rPr>
-          <w:rFonts w:cstheme="minorHAnsi"/>
-          <w:sz w:val="24"/>
-          <w:szCs w:val="24"/>
-        </w:rPr>
-        <w:t>nutriScore</w:t>
-      </w:r>
-      <w:proofErr w:type="spellEnd"/>
-      <w:r>
-        <w:rPr>
-          <w:rFonts w:cstheme="minorHAnsi"/>
-          <w:sz w:val="24"/>
-          <w:szCs w:val="24"/>
-        </w:rPr>
-        <w:t xml:space="preserve"> e </w:t>
-      </w:r>
-      <w:proofErr w:type="spellStart"/>
-      <w:r>
-        <w:rPr>
-          <w:rFonts w:cstheme="minorHAnsi"/>
-          <w:sz w:val="24"/>
-          <w:szCs w:val="24"/>
-        </w:rPr>
-        <w:t>ecoScore</w:t>
-      </w:r>
-      <w:proofErr w:type="spellEnd"/>
-      <w:r>
-        <w:rPr>
-          <w:rFonts w:cstheme="minorHAnsi"/>
-          <w:sz w:val="24"/>
-          <w:szCs w:val="24"/>
-        </w:rPr>
-        <w:t>.</w:t>
+      <w:r>
+        <w:rPr>
+          <w:rFonts w:cstheme="minorHAnsi"/>
+          <w:sz w:val="24"/>
+          <w:szCs w:val="24"/>
+        </w:rPr>
+        <w:t>nutriScore e ecoScore.</w:t>
       </w:r>
     </w:p>
     <w:p>
@@ -7157,6 +7081,331 @@
           <w:szCs w:val="24"/>
         </w:rPr>
         <w:t xml:space="preserve"> determinate patologie.</w:t>
+      </w:r>
+    </w:p>
+    <w:p>
+      <w:pPr>
+        <w:pStyle w:val="Titolo2"/>
+        <w:rPr>
+          <w:b/>
+          <w:bCs/>
+          <w:color w:val="385623" w:themeColor="accent6" w:themeShade="80"/>
+        </w:rPr>
+      </w:pPr>
+      <w:r>
+        <w:rPr>
+          <w:b/>
+          <w:bCs/>
+          <w:color w:val="385623" w:themeColor="accent6" w:themeShade="80"/>
+        </w:rPr>
+        <w:t>Obbiettivi Livelli</w:t>
+      </w:r>
+    </w:p>
+    <w:p>
+      <w:pPr>
+        <w:jc w:val="both"/>
+        <w:rPr>
+          <w:rFonts w:cstheme="minorHAnsi"/>
+          <w:sz w:val="24"/>
+          <w:szCs w:val="24"/>
+        </w:rPr>
+      </w:pPr>
+      <w:r>
+        <w:rPr>
+          <w:rFonts w:cstheme="minorHAnsi"/>
+          <w:sz w:val="24"/>
+          <w:szCs w:val="24"/>
+        </w:rPr>
+        <w:t>Il giocatore dovr</w:t>
+      </w:r>
+      <w:r>
+        <w:rPr>
+          <w:rFonts w:cstheme="minorHAnsi"/>
+          <w:sz w:val="24"/>
+          <w:szCs w:val="24"/>
+        </w:rPr>
+        <w:t>à per ogni livello raggiungere un determinato punteggio e numero di clienti serviti per considerare il livello superato e sbloccare il livello successivo.</w:t>
+      </w:r>
+    </w:p>
+    <w:p>
+      <w:pPr>
+        <w:jc w:val="both"/>
+        <w:rPr>
+          <w:rFonts w:cstheme="minorHAnsi"/>
+          <w:sz w:val="24"/>
+          <w:szCs w:val="24"/>
+        </w:rPr>
+      </w:pPr>
+      <w:r>
+        <w:rPr>
+          <w:rFonts w:cstheme="minorHAnsi"/>
+          <w:sz w:val="24"/>
+          <w:szCs w:val="24"/>
+        </w:rPr>
+        <w:t>In particolare, per il livello 0 bisogna:</w:t>
+      </w:r>
+    </w:p>
+    <w:p>
+      <w:pPr>
+        <w:pStyle w:val="Paragrafoelenco"/>
+        <w:numPr>
+          <w:ilvl w:val="0"/>
+          <w:numId w:val="29"/>
+        </w:numPr>
+        <w:jc w:val="both"/>
+        <w:rPr>
+          <w:rFonts w:cstheme="minorHAnsi"/>
+          <w:sz w:val="24"/>
+          <w:szCs w:val="24"/>
+        </w:rPr>
+      </w:pPr>
+      <w:r>
+        <w:rPr>
+          <w:rFonts w:cstheme="minorHAnsi"/>
+          <w:sz w:val="24"/>
+          <w:szCs w:val="24"/>
+        </w:rPr>
+        <w:t xml:space="preserve">Servire </w:t>
+      </w:r>
+      <w:proofErr w:type="spellStart"/>
+      <w:r>
+        <w:rPr>
+          <w:rFonts w:cstheme="minorHAnsi"/>
+          <w:sz w:val="24"/>
+          <w:szCs w:val="24"/>
+        </w:rPr>
+        <w:t>x</w:t>
+      </w:r>
+      <w:proofErr w:type="spellEnd"/>
+      <w:r>
+        <w:rPr>
+          <w:rFonts w:cstheme="minorHAnsi"/>
+          <w:sz w:val="24"/>
+          <w:szCs w:val="24"/>
+        </w:rPr>
+        <w:t xml:space="preserve"> clienti.</w:t>
+      </w:r>
+    </w:p>
+    <w:p>
+      <w:pPr>
+        <w:pStyle w:val="Paragrafoelenco"/>
+        <w:numPr>
+          <w:ilvl w:val="0"/>
+          <w:numId w:val="29"/>
+        </w:numPr>
+        <w:jc w:val="both"/>
+        <w:rPr>
+          <w:rFonts w:cstheme="minorHAnsi"/>
+          <w:sz w:val="24"/>
+          <w:szCs w:val="24"/>
+        </w:rPr>
+      </w:pPr>
+      <w:r>
+        <w:rPr>
+          <w:rFonts w:cstheme="minorHAnsi"/>
+          <w:sz w:val="24"/>
+          <w:szCs w:val="24"/>
+        </w:rPr>
+        <w:t>Raggiungere un punteggio pari o superiore a x.</w:t>
+      </w:r>
+    </w:p>
+    <w:p>
+      <w:pPr>
+        <w:jc w:val="both"/>
+        <w:rPr>
+          <w:rFonts w:cstheme="minorHAnsi"/>
+          <w:sz w:val="24"/>
+          <w:szCs w:val="24"/>
+        </w:rPr>
+      </w:pPr>
+      <w:r>
+        <w:rPr>
+          <w:rFonts w:cstheme="minorHAnsi"/>
+          <w:sz w:val="24"/>
+          <w:szCs w:val="24"/>
+        </w:rPr>
+        <w:t>Per il livello 1 bisogna:</w:t>
+      </w:r>
+    </w:p>
+    <w:p>
+      <w:pPr>
+        <w:pStyle w:val="Paragrafoelenco"/>
+        <w:numPr>
+          <w:ilvl w:val="0"/>
+          <w:numId w:val="29"/>
+        </w:numPr>
+        <w:jc w:val="both"/>
+        <w:rPr>
+          <w:rFonts w:cstheme="minorHAnsi"/>
+          <w:sz w:val="24"/>
+          <w:szCs w:val="24"/>
+        </w:rPr>
+      </w:pPr>
+      <w:r>
+        <w:rPr>
+          <w:rFonts w:cstheme="minorHAnsi"/>
+          <w:sz w:val="24"/>
+          <w:szCs w:val="24"/>
+        </w:rPr>
+        <w:t xml:space="preserve">Servire </w:t>
+      </w:r>
+      <w:proofErr w:type="spellStart"/>
+      <w:r>
+        <w:rPr>
+          <w:rFonts w:cstheme="minorHAnsi"/>
+          <w:sz w:val="24"/>
+          <w:szCs w:val="24"/>
+        </w:rPr>
+        <w:t>x</w:t>
+      </w:r>
+      <w:proofErr w:type="spellEnd"/>
+      <w:r>
+        <w:rPr>
+          <w:rFonts w:cstheme="minorHAnsi"/>
+          <w:sz w:val="24"/>
+          <w:szCs w:val="24"/>
+        </w:rPr>
+        <w:t xml:space="preserve"> clienti.</w:t>
+      </w:r>
+    </w:p>
+    <w:p>
+      <w:pPr>
+        <w:pStyle w:val="Paragrafoelenco"/>
+        <w:numPr>
+          <w:ilvl w:val="0"/>
+          <w:numId w:val="29"/>
+        </w:numPr>
+        <w:jc w:val="both"/>
+        <w:rPr>
+          <w:rFonts w:cstheme="minorHAnsi"/>
+          <w:sz w:val="24"/>
+          <w:szCs w:val="24"/>
+        </w:rPr>
+      </w:pPr>
+      <w:r>
+        <w:rPr>
+          <w:rFonts w:cstheme="minorHAnsi"/>
+          <w:sz w:val="24"/>
+          <w:szCs w:val="24"/>
+        </w:rPr>
+        <w:t>Raggiungere un punteggio pari o superiore a x.</w:t>
+      </w:r>
+    </w:p>
+    <w:p>
+      <w:pPr>
+        <w:jc w:val="both"/>
+        <w:rPr>
+          <w:rFonts w:cstheme="minorHAnsi"/>
+          <w:sz w:val="24"/>
+          <w:szCs w:val="24"/>
+        </w:rPr>
+      </w:pPr>
+      <w:r>
+        <w:rPr>
+          <w:rFonts w:cstheme="minorHAnsi"/>
+          <w:sz w:val="24"/>
+          <w:szCs w:val="24"/>
+        </w:rPr>
+        <w:t xml:space="preserve">Per il livello </w:t>
+      </w:r>
+      <w:r>
+        <w:rPr>
+          <w:rFonts w:cstheme="minorHAnsi"/>
+          <w:sz w:val="24"/>
+          <w:szCs w:val="24"/>
+        </w:rPr>
+        <w:t>2</w:t>
+      </w:r>
+      <w:r>
+        <w:rPr>
+          <w:rFonts w:cstheme="minorHAnsi"/>
+          <w:sz w:val="24"/>
+          <w:szCs w:val="24"/>
+        </w:rPr>
+        <w:t xml:space="preserve"> bisogna:</w:t>
+      </w:r>
+    </w:p>
+    <w:p>
+      <w:pPr>
+        <w:pStyle w:val="Paragrafoelenco"/>
+        <w:numPr>
+          <w:ilvl w:val="0"/>
+          <w:numId w:val="29"/>
+        </w:numPr>
+        <w:jc w:val="both"/>
+        <w:rPr>
+          <w:rFonts w:cstheme="minorHAnsi"/>
+          <w:sz w:val="24"/>
+          <w:szCs w:val="24"/>
+        </w:rPr>
+      </w:pPr>
+      <w:r>
+        <w:rPr>
+          <w:rFonts w:cstheme="minorHAnsi"/>
+          <w:sz w:val="24"/>
+          <w:szCs w:val="24"/>
+        </w:rPr>
+        <w:t xml:space="preserve">Servire </w:t>
+      </w:r>
+      <w:proofErr w:type="spellStart"/>
+      <w:r>
+        <w:rPr>
+          <w:rFonts w:cstheme="minorHAnsi"/>
+          <w:sz w:val="24"/>
+          <w:szCs w:val="24"/>
+        </w:rPr>
+        <w:t>x</w:t>
+      </w:r>
+      <w:proofErr w:type="spellEnd"/>
+      <w:r>
+        <w:rPr>
+          <w:rFonts w:cstheme="minorHAnsi"/>
+          <w:sz w:val="24"/>
+          <w:szCs w:val="24"/>
+        </w:rPr>
+        <w:t xml:space="preserve"> clienti.</w:t>
+      </w:r>
+    </w:p>
+    <w:p>
+      <w:pPr>
+        <w:pStyle w:val="Paragrafoelenco"/>
+        <w:numPr>
+          <w:ilvl w:val="0"/>
+          <w:numId w:val="29"/>
+        </w:numPr>
+        <w:jc w:val="both"/>
+        <w:rPr>
+          <w:rFonts w:cstheme="minorHAnsi"/>
+          <w:sz w:val="24"/>
+          <w:szCs w:val="24"/>
+        </w:rPr>
+      </w:pPr>
+      <w:r>
+        <w:rPr>
+          <w:rFonts w:cstheme="minorHAnsi"/>
+          <w:sz w:val="24"/>
+          <w:szCs w:val="24"/>
+        </w:rPr>
+        <w:t>Raggiungere un punteggio pari o superiore a x.</w:t>
+      </w:r>
+    </w:p>
+    <w:p>
+      <w:pPr>
+        <w:pStyle w:val="Titolo3"/>
+        <w:rPr>
+          <w:color w:val="385623" w:themeColor="accent6" w:themeShade="80"/>
+        </w:rPr>
+      </w:pPr>
+      <w:r>
+        <w:rPr>
+          <w:color w:val="385623" w:themeColor="accent6" w:themeShade="80"/>
+        </w:rPr>
+        <w:t>Criterio di game over</w:t>
+      </w:r>
+    </w:p>
+    <w:p>
+      <w:r>
+        <w:t>Una partita è considerata persa se l’inventario del giocatore è vuoto e il suo denaro è inferiore a 5. In più se il giocatore non raggiunge il punteggio del livello entro un numero prefissato di clienti serviti, la partita viene considerata persa.</w:t>
       </w:r>
     </w:p>
     <w:p>
@@ -7380,6 +7629,7 @@
           <w:sz w:val="24"/>
           <w:szCs w:val="24"/>
         </w:rPr>
+        <w:lastRenderedPageBreak/>
         <w:t xml:space="preserve">Il giocatore si </w:t>
       </w:r>
       <w:r>
@@ -7930,9 +8180,224 @@
     <w:p>
       <w:pPr>
         <w:rPr>
-          <w:rStyle w:val="Titolo1Carattere"/>
+          <w:sz w:val="24"/>
+          <w:szCs w:val="24"/>
+        </w:rPr>
+      </w:pPr>
+      <w:r>
+        <w:rPr>
+          <w:noProof/>
+          <w:sz w:val="24"/>
+          <w:szCs w:val="24"/>
+        </w:rPr>
+        <w:drawing>
+          <wp:anchor distT="0" distB="0" distL="114300" distR="114300" simplePos="0" relativeHeight="251670528" behindDoc="1" locked="0" layoutInCell="1" allowOverlap="1" wp14:anchorId="3D584F8A" wp14:editId="7E211D6E">
+            <wp:simplePos x="0" y="0"/>
+            <wp:positionH relativeFrom="margin">
+              <wp:align>left</wp:align>
+            </wp:positionH>
+            <wp:positionV relativeFrom="paragraph">
+              <wp:posOffset>130175</wp:posOffset>
+            </wp:positionV>
+            <wp:extent cx="857250" cy="685128"/>
+            <wp:effectExtent l="0" t="0" r="0" b="0"/>
+            <wp:wrapSquare wrapText="bothSides"/>
+            <wp:docPr id="7" name="Immagine 7" descr="Immagine che contiene testo&#10;&#10;Descrizione generata automaticamente"/>
+            <wp:cNvGraphicFramePr>
+              <a:graphicFrameLocks xmlns:a="http://schemas.openxmlformats.org/drawingml/2006/main" noChangeAspect="1"/>
+            </wp:cNvGraphicFramePr>
+            <a:graphic xmlns:a="http://schemas.openxmlformats.org/drawingml/2006/main">
+              <a:graphicData uri="http://schemas.openxmlformats.org/drawingml/2006/picture">
+                <pic:pic xmlns:pic="http://schemas.openxmlformats.org/drawingml/2006/picture">
+                  <pic:nvPicPr>
+                    <pic:cNvPr id="7" name="Immagine 7" descr="Immagine che contiene testo&#10;&#10;Descrizione generata automaticamente"/>
+                    <pic:cNvPicPr/>
+                  </pic:nvPicPr>
+                  <pic:blipFill>
+                    <a:blip r:embed="rId15" cstate="print">
+                      <a:extLst>
+                        <a:ext uri="{28A0092B-C50C-407E-A947-70E740481C1C}">
+                          <a14:useLocalDpi xmlns:a14="http://schemas.microsoft.com/office/drawing/2010/main" val="0"/>
+                        </a:ext>
+                      </a:extLst>
+                    </a:blip>
+                    <a:stretch>
+                      <a:fillRect/>
+                    </a:stretch>
+                  </pic:blipFill>
+                  <pic:spPr>
+                    <a:xfrm>
+                      <a:off x="0" y="0"/>
+                      <a:ext cx="857250" cy="685128"/>
+                    </a:xfrm>
+                    <a:prstGeom prst="rect">
+                      <a:avLst/>
+                    </a:prstGeom>
+                  </pic:spPr>
+                </pic:pic>
+              </a:graphicData>
+            </a:graphic>
+            <wp14:sizeRelH relativeFrom="page">
+              <wp14:pctWidth>0</wp14:pctWidth>
+            </wp14:sizeRelH>
+            <wp14:sizeRelV relativeFrom="page">
+              <wp14:pctHeight>0</wp14:pctHeight>
+            </wp14:sizeRelV>
+          </wp:anchor>
+        </w:drawing>
+      </w:r>
+    </w:p>
+    <w:p>
+      <w:pPr>
+        <w:rPr>
+          <w:sz w:val="24"/>
+          <w:szCs w:val="24"/>
+        </w:rPr>
+      </w:pPr>
+      <w:r>
+        <w:rPr>
+          <w:sz w:val="24"/>
+          <w:szCs w:val="24"/>
+        </w:rPr>
+        <w:t>Il tasto “</w:t>
+      </w:r>
+      <w:r>
+        <w:rPr>
           <w:b/>
           <w:bCs/>
+          <w:color w:val="385623" w:themeColor="accent6" w:themeShade="80"/>
+          <w:sz w:val="24"/>
+          <w:szCs w:val="24"/>
+        </w:rPr>
+        <w:t>H</w:t>
+      </w:r>
+      <w:r>
+        <w:rPr>
+          <w:sz w:val="24"/>
+          <w:szCs w:val="24"/>
+        </w:rPr>
+        <w:t>” permette di aprire il menu aiuto.</w:t>
+      </w:r>
+    </w:p>
+    <w:p>
+      <w:pPr>
+        <w:rPr>
+          <w:sz w:val="24"/>
+          <w:szCs w:val="24"/>
+        </w:rPr>
+      </w:pPr>
+      <w:r>
+        <w:rPr>
+          <w:noProof/>
+          <w:sz w:val="24"/>
+          <w:szCs w:val="24"/>
+        </w:rPr>
+        <w:drawing>
+          <wp:anchor distT="0" distB="0" distL="114300" distR="114300" simplePos="0" relativeHeight="251671552" behindDoc="0" locked="0" layoutInCell="1" allowOverlap="1" wp14:anchorId="06DD728B" wp14:editId="6D3D51C1">
+            <wp:simplePos x="0" y="0"/>
+            <wp:positionH relativeFrom="margin">
+              <wp:align>left</wp:align>
+            </wp:positionH>
+            <wp:positionV relativeFrom="paragraph">
+              <wp:posOffset>248920</wp:posOffset>
+            </wp:positionV>
+            <wp:extent cx="933450" cy="746721"/>
+            <wp:effectExtent l="0" t="0" r="0" b="0"/>
+            <wp:wrapSquare wrapText="bothSides"/>
+            <wp:docPr id="11" name="Immagine 11" descr="Immagine che contiene testo&#10;&#10;Descrizione generata automaticamente"/>
+            <wp:cNvGraphicFramePr>
+              <a:graphicFrameLocks xmlns:a="http://schemas.openxmlformats.org/drawingml/2006/main" noChangeAspect="1"/>
+            </wp:cNvGraphicFramePr>
+            <a:graphic xmlns:a="http://schemas.openxmlformats.org/drawingml/2006/main">
+              <a:graphicData uri="http://schemas.openxmlformats.org/drawingml/2006/picture">
+                <pic:pic xmlns:pic="http://schemas.openxmlformats.org/drawingml/2006/picture">
+                  <pic:nvPicPr>
+                    <pic:cNvPr id="11" name="Immagine 11" descr="Immagine che contiene testo&#10;&#10;Descrizione generata automaticamente"/>
+                    <pic:cNvPicPr/>
+                  </pic:nvPicPr>
+                  <pic:blipFill>
+                    <a:blip r:embed="rId16" cstate="print">
+                      <a:extLst>
+                        <a:ext uri="{28A0092B-C50C-407E-A947-70E740481C1C}">
+                          <a14:useLocalDpi xmlns:a14="http://schemas.microsoft.com/office/drawing/2010/main" val="0"/>
+                        </a:ext>
+                      </a:extLst>
+                    </a:blip>
+                    <a:stretch>
+                      <a:fillRect/>
+                    </a:stretch>
+                  </pic:blipFill>
+                  <pic:spPr>
+                    <a:xfrm>
+                      <a:off x="0" y="0"/>
+                      <a:ext cx="933450" cy="746721"/>
+                    </a:xfrm>
+                    <a:prstGeom prst="rect">
+                      <a:avLst/>
+                    </a:prstGeom>
+                  </pic:spPr>
+                </pic:pic>
+              </a:graphicData>
+            </a:graphic>
+            <wp14:sizeRelH relativeFrom="page">
+              <wp14:pctWidth>0</wp14:pctWidth>
+            </wp14:sizeRelH>
+            <wp14:sizeRelV relativeFrom="page">
+              <wp14:pctHeight>0</wp14:pctHeight>
+            </wp14:sizeRelV>
+          </wp:anchor>
+        </w:drawing>
+      </w:r>
+    </w:p>
+    <w:p>
+      <w:pPr>
+        <w:rPr>
+          <w:sz w:val="24"/>
+          <w:szCs w:val="24"/>
+        </w:rPr>
+      </w:pPr>
+      <w:r>
+        <w:rPr>
+          <w:sz w:val="24"/>
+          <w:szCs w:val="24"/>
+        </w:rPr>
+        <w:t>Il tasto “</w:t>
+      </w:r>
+      <w:r>
+        <w:rPr>
+          <w:b/>
+          <w:bCs/>
+          <w:color w:val="385623" w:themeColor="accent6" w:themeShade="80"/>
+          <w:sz w:val="24"/>
+          <w:szCs w:val="24"/>
+        </w:rPr>
+        <w:t>R</w:t>
+      </w:r>
+      <w:r>
+        <w:rPr>
+          <w:sz w:val="24"/>
+          <w:szCs w:val="24"/>
+        </w:rPr>
+        <w:t>” permette di aprire il menu ricettario.</w:t>
+      </w:r>
+    </w:p>
+    <w:p>
+      <w:pPr>
+        <w:rPr>
+          <w:rStyle w:val="Titolo1Carattere"/>
+          <w:rFonts w:asciiTheme="minorHAnsi" w:hAnsiTheme="minorHAnsi" w:cstheme="minorHAnsi"/>
+          <w:sz w:val="24"/>
+          <w:szCs w:val="24"/>
+        </w:rPr>
+      </w:pPr>
+    </w:p>
+    <w:p>
+      <w:pPr>
+        <w:rPr>
+          <w:rStyle w:val="Titolo1Carattere"/>
+          <w:rFonts w:asciiTheme="minorHAnsi" w:hAnsiTheme="minorHAnsi" w:cstheme="minorHAnsi"/>
+          <w:sz w:val="24"/>
+          <w:szCs w:val="24"/>
         </w:rPr>
       </w:pPr>
     </w:p>
@@ -7986,7 +8451,6 @@
           <w:sz w:val="24"/>
           <w:szCs w:val="24"/>
         </w:rPr>
-        <w:lastRenderedPageBreak/>
         <w:t xml:space="preserve">Nel menu </w:t>
       </w:r>
       <w:r>
@@ -8205,6 +8669,7 @@
           <w:sz w:val="24"/>
           <w:szCs w:val="24"/>
         </w:rPr>
+        <w:lastRenderedPageBreak/>
         <w:t xml:space="preserve">Una volta servito un piatto, in automatico viene aggiornato il counter del denaro del giocatore e del suo punteggio. In base alla scelta adoperata sarà possibile ricevere un </w:t>
       </w:r>
       <w:hyperlink w:anchor="_Meccaniche_di_Gioco" w:history="1">
@@ -8432,6 +8897,7 @@
           <w:bCs/>
           <w:i/>
           <w:iCs/>
+          <w:color w:val="385623" w:themeColor="accent6" w:themeShade="80"/>
         </w:rPr>
         <w:t>MyInventory</w:t>
       </w:r>
@@ -8699,7 +9165,6 @@
           <w:sz w:val="24"/>
           <w:szCs w:val="24"/>
         </w:rPr>
-        <w:lastRenderedPageBreak/>
         <w:t xml:space="preserve">Per acquistare nuovi ingredienti, il giocatore deve recarsi al negozio e </w:t>
       </w:r>
       <w:r>
@@ -8986,25 +9451,7 @@
           <w:sz w:val="24"/>
           <w:szCs w:val="24"/>
         </w:rPr>
-        <w:t xml:space="preserve">Qui di seguito sono elencate le skill che i giocatori potranno acquisire attraverso il </w:t>
-      </w:r>
-      <w:proofErr w:type="spellStart"/>
-      <w:r>
-        <w:rPr>
-          <w:rFonts w:cstheme="minorHAnsi"/>
-          <w:sz w:val="24"/>
-          <w:szCs w:val="24"/>
-        </w:rPr>
-        <w:t>Serious</w:t>
-      </w:r>
-      <w:proofErr w:type="spellEnd"/>
-      <w:r>
-        <w:rPr>
-          <w:rFonts w:cstheme="minorHAnsi"/>
-          <w:sz w:val="24"/>
-          <w:szCs w:val="24"/>
-        </w:rPr>
-        <w:t xml:space="preserve"> game:</w:t>
+        <w:t>Qui di seguito sono elencate le skill che i giocatori potranno acquisire attraverso il Serious game:</w:t>
       </w:r>
     </w:p>
     <w:p>
@@ -9141,7 +9588,7 @@
           <w:szCs w:val="26"/>
         </w:rPr>
       </w:pPr>
-      <w:hyperlink r:id="rId15" w:history="1">
+      <w:hyperlink r:id="rId17" w:history="1">
         <w:r>
           <w:rPr>
             <w:rStyle w:val="Collegamentoipertestuale"/>
@@ -9161,7 +9608,7 @@
           <w:szCs w:val="26"/>
         </w:rPr>
       </w:pPr>
-      <w:hyperlink r:id="rId16" w:history="1">
+      <w:hyperlink r:id="rId18" w:history="1">
         <w:r>
           <w:rPr>
             <w:rStyle w:val="Collegamentoipertestuale"/>
@@ -9181,7 +9628,7 @@
           <w:szCs w:val="26"/>
         </w:rPr>
       </w:pPr>
-      <w:hyperlink r:id="rId17" w:history="1">
+      <w:hyperlink r:id="rId19" w:history="1">
         <w:r>
           <w:rPr>
             <w:rStyle w:val="Collegamentoipertestuale"/>
@@ -9212,8 +9659,8 @@
       </w:pPr>
     </w:p>
     <w:sectPr>
-      <w:headerReference w:type="default" r:id="rId18"/>
-      <w:footerReference w:type="default" r:id="rId19"/>
+      <w:headerReference w:type="default" r:id="rId20"/>
+      <w:footerReference w:type="default" r:id="rId21"/>
       <w:pgSz w:w="11906" w:h="16838"/>
       <w:pgMar w:top="1417" w:right="1134" w:bottom="1134" w:left="1134" w:header="709" w:footer="708" w:gutter="0"/>
       <w:cols w:space="708"/>
@@ -9657,7 +10104,7 @@
   <w:abstractNum w:abstractNumId="2" w15:restartNumberingAfterBreak="0">
     <w:nsid w:val="032B3F1D"/>
     <w:multiLevelType w:val="hybridMultilevel"/>
-    <w:tmpl w:val="1F80DB4A"/>
+    <w:tmpl w:val="0D42E4DA"/>
     <w:lvl w:ilvl="0" w:tplc="04100001">
       <w:start w:val="1"/>
       <w:numFmt w:val="bullet"/>

</xml_diff>

<commit_message>
Aggiunto riferimento al ricettario e aggiornati i criteri di vittoria e sconfitta
</commit_message>
<xml_diff>
--- a/doc/pianificazione/Manuale Utente Heatlhy Catering.docx
+++ b/doc/pianificazione/Manuale Utente Heatlhy Catering.docx
@@ -18,7 +18,7 @@
           <w:rFonts w:asciiTheme="minorHAnsi" w:hAnsiTheme="minorHAnsi" w:cstheme="minorHAnsi"/>
         </w:rPr>
       </w:pPr>
-      <w:bookmarkStart w:id="1" w:name="_Toc105968419"/>
+      <w:bookmarkStart w:id="1" w:name="_Toc107995078"/>
       <w:bookmarkEnd w:id="0"/>
       <w:r>
         <w:rPr>
@@ -582,7 +582,7 @@
             </w:rPr>
             <w:fldChar w:fldCharType="separate"/>
           </w:r>
-          <w:hyperlink w:anchor="_Toc105968419" w:history="1">
+          <w:hyperlink w:anchor="_Toc107995078" w:history="1">
             <w:r>
               <w:rPr>
                 <w:rStyle w:val="Collegamentoipertestuale"/>
@@ -610,7 +610,7 @@
                 <w:noProof/>
                 <w:webHidden/>
               </w:rPr>
-              <w:instrText xml:space="preserve"> PAGEREF _Toc105968419 \h </w:instrText>
+              <w:instrText xml:space="preserve"> PAGEREF _Toc107995078 \h </w:instrText>
             </w:r>
             <w:r>
               <w:rPr>
@@ -653,7 +653,7 @@
               <w:lang w:eastAsia="it-IT"/>
             </w:rPr>
           </w:pPr>
-          <w:hyperlink w:anchor="_Toc105968420" w:history="1">
+          <w:hyperlink w:anchor="_Toc107995079" w:history="1">
             <w:r>
               <w:rPr>
                 <w:rStyle w:val="Collegamentoipertestuale"/>
@@ -683,7 +683,7 @@
                 <w:noProof/>
                 <w:webHidden/>
               </w:rPr>
-              <w:instrText xml:space="preserve"> PAGEREF _Toc105968420 \h </w:instrText>
+              <w:instrText xml:space="preserve"> PAGEREF _Toc107995079 \h </w:instrText>
             </w:r>
             <w:r>
               <w:rPr>
@@ -726,7 +726,7 @@
               <w:lang w:eastAsia="it-IT"/>
             </w:rPr>
           </w:pPr>
-          <w:hyperlink w:anchor="_Toc105968421" w:history="1">
+          <w:hyperlink w:anchor="_Toc107995080" w:history="1">
             <w:r>
               <w:rPr>
                 <w:rStyle w:val="Collegamentoipertestuale"/>
@@ -756,7 +756,7 @@
                 <w:noProof/>
                 <w:webHidden/>
               </w:rPr>
-              <w:instrText xml:space="preserve"> PAGEREF _Toc105968421 \h </w:instrText>
+              <w:instrText xml:space="preserve"> PAGEREF _Toc107995080 \h </w:instrText>
             </w:r>
             <w:r>
               <w:rPr>
@@ -799,7 +799,7 @@
               <w:lang w:eastAsia="it-IT"/>
             </w:rPr>
           </w:pPr>
-          <w:hyperlink w:anchor="_Toc105968422" w:history="1">
+          <w:hyperlink w:anchor="_Toc107995081" w:history="1">
             <w:r>
               <w:rPr>
                 <w:rStyle w:val="Collegamentoipertestuale"/>
@@ -829,7 +829,7 @@
                 <w:noProof/>
                 <w:webHidden/>
               </w:rPr>
-              <w:instrText xml:space="preserve"> PAGEREF _Toc105968422 \h </w:instrText>
+              <w:instrText xml:space="preserve"> PAGEREF _Toc107995081 \h </w:instrText>
             </w:r>
             <w:r>
               <w:rPr>
@@ -872,7 +872,7 @@
               <w:lang w:eastAsia="it-IT"/>
             </w:rPr>
           </w:pPr>
-          <w:hyperlink w:anchor="_Toc105968423" w:history="1">
+          <w:hyperlink w:anchor="_Toc107995082" w:history="1">
             <w:r>
               <w:rPr>
                 <w:rStyle w:val="Collegamentoipertestuale"/>
@@ -902,7 +902,7 @@
                 <w:noProof/>
                 <w:webHidden/>
               </w:rPr>
-              <w:instrText xml:space="preserve"> PAGEREF _Toc105968423 \h </w:instrText>
+              <w:instrText xml:space="preserve"> PAGEREF _Toc107995082 \h </w:instrText>
             </w:r>
             <w:r>
               <w:rPr>
@@ -945,7 +945,7 @@
               <w:lang w:eastAsia="it-IT"/>
             </w:rPr>
           </w:pPr>
-          <w:hyperlink w:anchor="_Toc105968424" w:history="1">
+          <w:hyperlink w:anchor="_Toc107995083" w:history="1">
             <w:r>
               <w:rPr>
                 <w:rStyle w:val="Collegamentoipertestuale"/>
@@ -975,7 +975,7 @@
                 <w:noProof/>
                 <w:webHidden/>
               </w:rPr>
-              <w:instrText xml:space="preserve"> PAGEREF _Toc105968424 \h </w:instrText>
+              <w:instrText xml:space="preserve"> PAGEREF _Toc107995083 \h </w:instrText>
             </w:r>
             <w:r>
               <w:rPr>
@@ -1018,7 +1018,7 @@
               <w:lang w:eastAsia="it-IT"/>
             </w:rPr>
           </w:pPr>
-          <w:hyperlink w:anchor="_Toc105968425" w:history="1">
+          <w:hyperlink w:anchor="_Toc107995084" w:history="1">
             <w:r>
               <w:rPr>
                 <w:rStyle w:val="Collegamentoipertestuale"/>
@@ -1047,7 +1047,7 @@
                 <w:noProof/>
                 <w:webHidden/>
               </w:rPr>
-              <w:instrText xml:space="preserve"> PAGEREF _Toc105968425 \h </w:instrText>
+              <w:instrText xml:space="preserve"> PAGEREF _Toc107995084 \h </w:instrText>
             </w:r>
             <w:r>
               <w:rPr>
@@ -1090,7 +1090,7 @@
               <w:lang w:eastAsia="it-IT"/>
             </w:rPr>
           </w:pPr>
-          <w:hyperlink w:anchor="_Toc105968426" w:history="1">
+          <w:hyperlink w:anchor="_Toc107995085" w:history="1">
             <w:r>
               <w:rPr>
                 <w:rStyle w:val="Collegamentoipertestuale"/>
@@ -1119,7 +1119,7 @@
                 <w:noProof/>
                 <w:webHidden/>
               </w:rPr>
-              <w:instrText xml:space="preserve"> PAGEREF _Toc105968426 \h </w:instrText>
+              <w:instrText xml:space="preserve"> PAGEREF _Toc107995085 \h </w:instrText>
             </w:r>
             <w:r>
               <w:rPr>
@@ -1162,7 +1162,7 @@
               <w:lang w:eastAsia="it-IT"/>
             </w:rPr>
           </w:pPr>
-          <w:hyperlink w:anchor="_Toc105968427" w:history="1">
+          <w:hyperlink w:anchor="_Toc107995086" w:history="1">
             <w:r>
               <w:rPr>
                 <w:rStyle w:val="Collegamentoipertestuale"/>
@@ -1192,7 +1192,7 @@
                 <w:noProof/>
                 <w:webHidden/>
               </w:rPr>
-              <w:instrText xml:space="preserve"> PAGEREF _Toc105968427 \h </w:instrText>
+              <w:instrText xml:space="preserve"> PAGEREF _Toc107995086 \h </w:instrText>
             </w:r>
             <w:r>
               <w:rPr>
@@ -1212,7 +1212,7 @@
                 <w:noProof/>
                 <w:webHidden/>
               </w:rPr>
-              <w:t>5</w:t>
+              <w:t>6</w:t>
             </w:r>
             <w:r>
               <w:rPr>
@@ -1235,7 +1235,7 @@
               <w:lang w:eastAsia="it-IT"/>
             </w:rPr>
           </w:pPr>
-          <w:hyperlink w:anchor="_Toc105968428" w:history="1">
+          <w:hyperlink w:anchor="_Toc107995087" w:history="1">
             <w:r>
               <w:rPr>
                 <w:rStyle w:val="Collegamentoipertestuale"/>
@@ -1264,7 +1264,7 @@
                 <w:noProof/>
                 <w:webHidden/>
               </w:rPr>
-              <w:instrText xml:space="preserve"> PAGEREF _Toc105968428 \h </w:instrText>
+              <w:instrText xml:space="preserve"> PAGEREF _Toc107995087 \h </w:instrText>
             </w:r>
             <w:r>
               <w:rPr>
@@ -1284,7 +1284,7 @@
                 <w:noProof/>
                 <w:webHidden/>
               </w:rPr>
-              <w:t>5</w:t>
+              <w:t>6</w:t>
             </w:r>
             <w:r>
               <w:rPr>
@@ -1307,7 +1307,7 @@
               <w:lang w:eastAsia="it-IT"/>
             </w:rPr>
           </w:pPr>
-          <w:hyperlink w:anchor="_Toc105968429" w:history="1">
+          <w:hyperlink w:anchor="_Toc107995088" w:history="1">
             <w:r>
               <w:rPr>
                 <w:rStyle w:val="Collegamentoipertestuale"/>
@@ -1336,7 +1336,7 @@
                 <w:noProof/>
                 <w:webHidden/>
               </w:rPr>
-              <w:instrText xml:space="preserve"> PAGEREF _Toc105968429 \h </w:instrText>
+              <w:instrText xml:space="preserve"> PAGEREF _Toc107995088 \h </w:instrText>
             </w:r>
             <w:r>
               <w:rPr>
@@ -1356,7 +1356,7 @@
                 <w:noProof/>
                 <w:webHidden/>
               </w:rPr>
-              <w:t>5</w:t>
+              <w:t>6</w:t>
             </w:r>
             <w:r>
               <w:rPr>
@@ -1379,7 +1379,7 @@
               <w:lang w:eastAsia="it-IT"/>
             </w:rPr>
           </w:pPr>
-          <w:hyperlink w:anchor="_Toc105968430" w:history="1">
+          <w:hyperlink w:anchor="_Toc107995089" w:history="1">
             <w:r>
               <w:rPr>
                 <w:rStyle w:val="Collegamentoipertestuale"/>
@@ -1408,7 +1408,7 @@
                 <w:noProof/>
                 <w:webHidden/>
               </w:rPr>
-              <w:instrText xml:space="preserve"> PAGEREF _Toc105968430 \h </w:instrText>
+              <w:instrText xml:space="preserve"> PAGEREF _Toc107995089 \h </w:instrText>
             </w:r>
             <w:r>
               <w:rPr>
@@ -1428,7 +1428,7 @@
                 <w:noProof/>
                 <w:webHidden/>
               </w:rPr>
-              <w:t>6</w:t>
+              <w:t>7</w:t>
             </w:r>
             <w:r>
               <w:rPr>
@@ -1451,7 +1451,7 @@
               <w:lang w:eastAsia="it-IT"/>
             </w:rPr>
           </w:pPr>
-          <w:hyperlink w:anchor="_Toc105968431" w:history="1">
+          <w:hyperlink w:anchor="_Toc107995090" w:history="1">
             <w:r>
               <w:rPr>
                 <w:rStyle w:val="Collegamentoipertestuale"/>
@@ -1480,7 +1480,7 @@
                 <w:noProof/>
                 <w:webHidden/>
               </w:rPr>
-              <w:instrText xml:space="preserve"> PAGEREF _Toc105968431 \h </w:instrText>
+              <w:instrText xml:space="preserve"> PAGEREF _Toc107995090 \h </w:instrText>
             </w:r>
             <w:r>
               <w:rPr>
@@ -1500,7 +1500,7 @@
                 <w:noProof/>
                 <w:webHidden/>
               </w:rPr>
-              <w:t>6</w:t>
+              <w:t>7</w:t>
             </w:r>
             <w:r>
               <w:rPr>
@@ -1523,7 +1523,7 @@
               <w:lang w:eastAsia="it-IT"/>
             </w:rPr>
           </w:pPr>
-          <w:hyperlink w:anchor="_Toc105968432" w:history="1">
+          <w:hyperlink w:anchor="_Toc107995091" w:history="1">
             <w:r>
               <w:rPr>
                 <w:rStyle w:val="Collegamentoipertestuale"/>
@@ -1552,7 +1552,7 @@
                 <w:noProof/>
                 <w:webHidden/>
               </w:rPr>
-              <w:instrText xml:space="preserve"> PAGEREF _Toc105968432 \h </w:instrText>
+              <w:instrText xml:space="preserve"> PAGEREF _Toc107995091 \h </w:instrText>
             </w:r>
             <w:r>
               <w:rPr>
@@ -1572,7 +1572,7 @@
                 <w:noProof/>
                 <w:webHidden/>
               </w:rPr>
-              <w:t>6</w:t>
+              <w:t>7</w:t>
             </w:r>
             <w:r>
               <w:rPr>
@@ -1595,7 +1595,7 @@
               <w:lang w:eastAsia="it-IT"/>
             </w:rPr>
           </w:pPr>
-          <w:hyperlink w:anchor="_Toc105968433" w:history="1">
+          <w:hyperlink w:anchor="_Toc107995092" w:history="1">
             <w:r>
               <w:rPr>
                 <w:rStyle w:val="Collegamentoipertestuale"/>
@@ -1624,7 +1624,7 @@
                 <w:noProof/>
                 <w:webHidden/>
               </w:rPr>
-              <w:instrText xml:space="preserve"> PAGEREF _Toc105968433 \h </w:instrText>
+              <w:instrText xml:space="preserve"> PAGEREF _Toc107995092 \h </w:instrText>
             </w:r>
             <w:r>
               <w:rPr>
@@ -1644,7 +1644,7 @@
                 <w:noProof/>
                 <w:webHidden/>
               </w:rPr>
-              <w:t>6</w:t>
+              <w:t>7</w:t>
             </w:r>
             <w:r>
               <w:rPr>
@@ -1667,7 +1667,7 @@
               <w:lang w:eastAsia="it-IT"/>
             </w:rPr>
           </w:pPr>
-          <w:hyperlink w:anchor="_Toc105968434" w:history="1">
+          <w:hyperlink w:anchor="_Toc107995093" w:history="1">
             <w:r>
               <w:rPr>
                 <w:rStyle w:val="Collegamentoipertestuale"/>
@@ -1696,7 +1696,7 @@
                 <w:noProof/>
                 <w:webHidden/>
               </w:rPr>
-              <w:instrText xml:space="preserve"> PAGEREF _Toc105968434 \h </w:instrText>
+              <w:instrText xml:space="preserve"> PAGEREF _Toc107995093 \h </w:instrText>
             </w:r>
             <w:r>
               <w:rPr>
@@ -1716,7 +1716,7 @@
                 <w:noProof/>
                 <w:webHidden/>
               </w:rPr>
-              <w:t>7</w:t>
+              <w:t>8</w:t>
             </w:r>
             <w:r>
               <w:rPr>
@@ -1739,7 +1739,7 @@
               <w:lang w:eastAsia="it-IT"/>
             </w:rPr>
           </w:pPr>
-          <w:hyperlink w:anchor="_Toc105968435" w:history="1">
+          <w:hyperlink w:anchor="_Toc107995094" w:history="1">
             <w:r>
               <w:rPr>
                 <w:rStyle w:val="Collegamentoipertestuale"/>
@@ -1766,7 +1766,7 @@
                 <w:noProof/>
                 <w:webHidden/>
               </w:rPr>
-              <w:instrText xml:space="preserve"> PAGEREF _Toc105968435 \h </w:instrText>
+              <w:instrText xml:space="preserve"> PAGEREF _Toc107995094 \h </w:instrText>
             </w:r>
             <w:r>
               <w:rPr>
@@ -1786,7 +1786,7 @@
                 <w:noProof/>
                 <w:webHidden/>
               </w:rPr>
-              <w:t>7</w:t>
+              <w:t>8</w:t>
             </w:r>
             <w:r>
               <w:rPr>
@@ -1809,7 +1809,7 @@
               <w:lang w:eastAsia="it-IT"/>
             </w:rPr>
           </w:pPr>
-          <w:hyperlink w:anchor="_Toc105968436" w:history="1">
+          <w:hyperlink w:anchor="_Toc107995095" w:history="1">
             <w:r>
               <w:rPr>
                 <w:rStyle w:val="Collegamentoipertestuale"/>
@@ -1817,8 +1817,71 @@
                 <w:bCs/>
                 <w:noProof/>
               </w:rPr>
-              <w:t>Meccaniche di G</w:t>
-            </w:r>
+              <w:t>Meccaniche di Gioco</w:t>
+            </w:r>
+            <w:r>
+              <w:rPr>
+                <w:noProof/>
+                <w:webHidden/>
+              </w:rPr>
+              <w:tab/>
+            </w:r>
+            <w:r>
+              <w:rPr>
+                <w:noProof/>
+                <w:webHidden/>
+              </w:rPr>
+              <w:fldChar w:fldCharType="begin"/>
+            </w:r>
+            <w:r>
+              <w:rPr>
+                <w:noProof/>
+                <w:webHidden/>
+              </w:rPr>
+              <w:instrText xml:space="preserve"> PAGEREF _Toc107995095 \h </w:instrText>
+            </w:r>
+            <w:r>
+              <w:rPr>
+                <w:noProof/>
+                <w:webHidden/>
+              </w:rPr>
+            </w:r>
+            <w:r>
+              <w:rPr>
+                <w:noProof/>
+                <w:webHidden/>
+              </w:rPr>
+              <w:fldChar w:fldCharType="separate"/>
+            </w:r>
+            <w:r>
+              <w:rPr>
+                <w:noProof/>
+                <w:webHidden/>
+              </w:rPr>
+              <w:t>8</w:t>
+            </w:r>
+            <w:r>
+              <w:rPr>
+                <w:noProof/>
+                <w:webHidden/>
+              </w:rPr>
+              <w:fldChar w:fldCharType="end"/>
+            </w:r>
+          </w:hyperlink>
+        </w:p>
+        <w:p>
+          <w:pPr>
+            <w:pStyle w:val="Sommario2"/>
+            <w:tabs>
+              <w:tab w:val="right" w:leader="dot" w:pos="9628"/>
+            </w:tabs>
+            <w:rPr>
+              <w:rFonts w:eastAsiaTheme="minorEastAsia"/>
+              <w:noProof/>
+              <w:lang w:eastAsia="it-IT"/>
+            </w:rPr>
+          </w:pPr>
+          <w:hyperlink w:anchor="_Toc107995096" w:history="1">
             <w:r>
               <w:rPr>
                 <w:rStyle w:val="Collegamentoipertestuale"/>
@@ -1826,16 +1889,77 @@
                 <w:bCs/>
                 <w:noProof/>
               </w:rPr>
-              <w:t>i</w:t>
-            </w:r>
+              <w:t>Obbiettivi Livelli</w:t>
+            </w:r>
+            <w:r>
+              <w:rPr>
+                <w:noProof/>
+                <w:webHidden/>
+              </w:rPr>
+              <w:tab/>
+            </w:r>
+            <w:r>
+              <w:rPr>
+                <w:noProof/>
+                <w:webHidden/>
+              </w:rPr>
+              <w:fldChar w:fldCharType="begin"/>
+            </w:r>
+            <w:r>
+              <w:rPr>
+                <w:noProof/>
+                <w:webHidden/>
+              </w:rPr>
+              <w:instrText xml:space="preserve"> PAGEREF _Toc107995096 \h </w:instrText>
+            </w:r>
+            <w:r>
+              <w:rPr>
+                <w:noProof/>
+                <w:webHidden/>
+              </w:rPr>
+            </w:r>
+            <w:r>
+              <w:rPr>
+                <w:noProof/>
+                <w:webHidden/>
+              </w:rPr>
+              <w:fldChar w:fldCharType="separate"/>
+            </w:r>
+            <w:r>
+              <w:rPr>
+                <w:noProof/>
+                <w:webHidden/>
+              </w:rPr>
+              <w:t>9</w:t>
+            </w:r>
+            <w:r>
+              <w:rPr>
+                <w:noProof/>
+                <w:webHidden/>
+              </w:rPr>
+              <w:fldChar w:fldCharType="end"/>
+            </w:r>
+          </w:hyperlink>
+        </w:p>
+        <w:p>
+          <w:pPr>
+            <w:pStyle w:val="Sommario3"/>
+            <w:tabs>
+              <w:tab w:val="right" w:leader="dot" w:pos="9628"/>
+            </w:tabs>
+            <w:rPr>
+              <w:rFonts w:eastAsiaTheme="minorEastAsia"/>
+              <w:noProof/>
+              <w:lang w:eastAsia="it-IT"/>
+            </w:rPr>
+          </w:pPr>
+          <w:hyperlink w:anchor="_Toc107995097" w:history="1">
             <w:r>
               <w:rPr>
                 <w:rStyle w:val="Collegamentoipertestuale"/>
-                <w:b/>
-                <w:bCs/>
-                <w:noProof/>
-              </w:rPr>
-              <w:t>oco</w:t>
+                <w:noProof/>
+              </w:rPr>
+              <w:t>Criterio di game over</w:t>
             </w:r>
             <w:r>
               <w:rPr>
@@ -1856,7 +1980,7 @@
                 <w:noProof/>
                 <w:webHidden/>
               </w:rPr>
-              <w:instrText xml:space="preserve"> PAGEREF _Toc105968436 \h </w:instrText>
+              <w:instrText xml:space="preserve"> PAGEREF _Toc107995097 \h </w:instrText>
             </w:r>
             <w:r>
               <w:rPr>
@@ -1876,7 +2000,7 @@
                 <w:noProof/>
                 <w:webHidden/>
               </w:rPr>
-              <w:t>7</w:t>
+              <w:t>9</w:t>
             </w:r>
             <w:r>
               <w:rPr>
@@ -1899,7 +2023,7 @@
               <w:lang w:eastAsia="it-IT"/>
             </w:rPr>
           </w:pPr>
-          <w:hyperlink w:anchor="_Toc105968437" w:history="1">
+          <w:hyperlink w:anchor="_Toc107995098" w:history="1">
             <w:r>
               <w:rPr>
                 <w:rStyle w:val="Collegamentoipertestuale"/>
@@ -1928,7 +2052,7 @@
                 <w:noProof/>
                 <w:webHidden/>
               </w:rPr>
-              <w:instrText xml:space="preserve"> PAGEREF _Toc105968437 \h </w:instrText>
+              <w:instrText xml:space="preserve"> PAGEREF _Toc107995098 \h </w:instrText>
             </w:r>
             <w:r>
               <w:rPr>
@@ -1948,7 +2072,7 @@
                 <w:noProof/>
                 <w:webHidden/>
               </w:rPr>
-              <w:t>8</w:t>
+              <w:t>10</w:t>
             </w:r>
             <w:r>
               <w:rPr>
@@ -1971,7 +2095,7 @@
               <w:lang w:eastAsia="it-IT"/>
             </w:rPr>
           </w:pPr>
-          <w:hyperlink w:anchor="_Toc105968438" w:history="1">
+          <w:hyperlink w:anchor="_Toc107995099" w:history="1">
             <w:r>
               <w:rPr>
                 <w:rStyle w:val="Collegamentoipertestuale"/>
@@ -1998,7 +2122,7 @@
                 <w:noProof/>
                 <w:webHidden/>
               </w:rPr>
-              <w:instrText xml:space="preserve"> PAGEREF _Toc105968438 \h </w:instrText>
+              <w:instrText xml:space="preserve"> PAGEREF _Toc107995099 \h </w:instrText>
             </w:r>
             <w:r>
               <w:rPr>
@@ -2018,7 +2142,7 @@
                 <w:noProof/>
                 <w:webHidden/>
               </w:rPr>
-              <w:t>8</w:t>
+              <w:t>10</w:t>
             </w:r>
             <w:r>
               <w:rPr>
@@ -2041,7 +2165,7 @@
               <w:lang w:eastAsia="it-IT"/>
             </w:rPr>
           </w:pPr>
-          <w:hyperlink w:anchor="_Toc105968439" w:history="1">
+          <w:hyperlink w:anchor="_Toc107995100" w:history="1">
             <w:r>
               <w:rPr>
                 <w:rStyle w:val="Collegamentoipertestuale"/>
@@ -2068,7 +2192,7 @@
                 <w:noProof/>
                 <w:webHidden/>
               </w:rPr>
-              <w:instrText xml:space="preserve"> PAGEREF _Toc105968439 \h </w:instrText>
+              <w:instrText xml:space="preserve"> PAGEREF _Toc107995100 \h </w:instrText>
             </w:r>
             <w:r>
               <w:rPr>
@@ -2088,7 +2212,7 @@
                 <w:noProof/>
                 <w:webHidden/>
               </w:rPr>
-              <w:t>8</w:t>
+              <w:t>10</w:t>
             </w:r>
             <w:r>
               <w:rPr>
@@ -2111,7 +2235,7 @@
               <w:lang w:eastAsia="it-IT"/>
             </w:rPr>
           </w:pPr>
-          <w:hyperlink w:anchor="_Toc105968440" w:history="1">
+          <w:hyperlink w:anchor="_Toc107995101" w:history="1">
             <w:r>
               <w:rPr>
                 <w:rStyle w:val="Collegamentoipertestuale"/>
@@ -2138,7 +2262,7 @@
                 <w:noProof/>
                 <w:webHidden/>
               </w:rPr>
-              <w:instrText xml:space="preserve"> PAGEREF _Toc105968440 \h </w:instrText>
+              <w:instrText xml:space="preserve"> PAGEREF _Toc107995101 \h </w:instrText>
             </w:r>
             <w:r>
               <w:rPr>
@@ -2158,7 +2282,7 @@
                 <w:noProof/>
                 <w:webHidden/>
               </w:rPr>
-              <w:t>9</w:t>
+              <w:t>11</w:t>
             </w:r>
             <w:r>
               <w:rPr>
@@ -2181,7 +2305,7 @@
               <w:lang w:eastAsia="it-IT"/>
             </w:rPr>
           </w:pPr>
-          <w:hyperlink w:anchor="_Toc105968441" w:history="1">
+          <w:hyperlink w:anchor="_Toc107995102" w:history="1">
             <w:r>
               <w:rPr>
                 <w:rStyle w:val="Collegamentoipertestuale"/>
@@ -2208,7 +2332,7 @@
                 <w:noProof/>
                 <w:webHidden/>
               </w:rPr>
-              <w:instrText xml:space="preserve"> PAGEREF _Toc105968441 \h </w:instrText>
+              <w:instrText xml:space="preserve"> PAGEREF _Toc107995102 \h </w:instrText>
             </w:r>
             <w:r>
               <w:rPr>
@@ -2228,7 +2352,7 @@
                 <w:noProof/>
                 <w:webHidden/>
               </w:rPr>
-              <w:t>9</w:t>
+              <w:t>11</w:t>
             </w:r>
             <w:r>
               <w:rPr>
@@ -2251,12 +2375,82 @@
               <w:lang w:eastAsia="it-IT"/>
             </w:rPr>
           </w:pPr>
-          <w:hyperlink w:anchor="_Toc105968442" w:history="1">
+          <w:hyperlink w:anchor="_Toc107995103" w:history="1">
             <w:r>
               <w:rPr>
                 <w:rStyle w:val="Collegamentoipertestuale"/>
                 <w:noProof/>
               </w:rPr>
+              <w:t>Ricettario</w:t>
+            </w:r>
+            <w:r>
+              <w:rPr>
+                <w:noProof/>
+                <w:webHidden/>
+              </w:rPr>
+              <w:tab/>
+            </w:r>
+            <w:r>
+              <w:rPr>
+                <w:noProof/>
+                <w:webHidden/>
+              </w:rPr>
+              <w:fldChar w:fldCharType="begin"/>
+            </w:r>
+            <w:r>
+              <w:rPr>
+                <w:noProof/>
+                <w:webHidden/>
+              </w:rPr>
+              <w:instrText xml:space="preserve"> PAGEREF _Toc107995103 \h </w:instrText>
+            </w:r>
+            <w:r>
+              <w:rPr>
+                <w:noProof/>
+                <w:webHidden/>
+              </w:rPr>
+            </w:r>
+            <w:r>
+              <w:rPr>
+                <w:noProof/>
+                <w:webHidden/>
+              </w:rPr>
+              <w:fldChar w:fldCharType="separate"/>
+            </w:r>
+            <w:r>
+              <w:rPr>
+                <w:noProof/>
+                <w:webHidden/>
+              </w:rPr>
+              <w:t>12</w:t>
+            </w:r>
+            <w:r>
+              <w:rPr>
+                <w:noProof/>
+                <w:webHidden/>
+              </w:rPr>
+              <w:fldChar w:fldCharType="end"/>
+            </w:r>
+          </w:hyperlink>
+        </w:p>
+        <w:p>
+          <w:pPr>
+            <w:pStyle w:val="Sommario2"/>
+            <w:tabs>
+              <w:tab w:val="right" w:leader="dot" w:pos="9628"/>
+            </w:tabs>
+            <w:rPr>
+              <w:rFonts w:eastAsiaTheme="minorEastAsia"/>
+              <w:noProof/>
+              <w:lang w:eastAsia="it-IT"/>
+            </w:rPr>
+          </w:pPr>
+          <w:hyperlink w:anchor="_Toc107995104" w:history="1">
+            <w:r>
+              <w:rPr>
+                <w:rStyle w:val="Collegamentoipertestuale"/>
+                <w:noProof/>
+              </w:rPr>
               <w:t>Menu Aiuto</w:t>
             </w:r>
             <w:r>
@@ -2278,7 +2472,7 @@
                 <w:noProof/>
                 <w:webHidden/>
               </w:rPr>
-              <w:instrText xml:space="preserve"> PAGEREF _Toc105968442 \h </w:instrText>
+              <w:instrText xml:space="preserve"> PAGEREF _Toc107995104 \h </w:instrText>
             </w:r>
             <w:r>
               <w:rPr>
@@ -2298,7 +2492,7 @@
                 <w:noProof/>
                 <w:webHidden/>
               </w:rPr>
-              <w:t>10</w:t>
+              <w:t>12</w:t>
             </w:r>
             <w:r>
               <w:rPr>
@@ -2321,7 +2515,7 @@
               <w:lang w:eastAsia="it-IT"/>
             </w:rPr>
           </w:pPr>
-          <w:hyperlink w:anchor="_Toc105968443" w:history="1">
+          <w:hyperlink w:anchor="_Toc107995105" w:history="1">
             <w:r>
               <w:rPr>
                 <w:rStyle w:val="Collegamentoipertestuale"/>
@@ -2350,7 +2544,7 @@
                 <w:noProof/>
                 <w:webHidden/>
               </w:rPr>
-              <w:instrText xml:space="preserve"> PAGEREF _Toc105968443 \h </w:instrText>
+              <w:instrText xml:space="preserve"> PAGEREF _Toc107995105 \h </w:instrText>
             </w:r>
             <w:r>
               <w:rPr>
@@ -2370,7 +2564,7 @@
                 <w:noProof/>
                 <w:webHidden/>
               </w:rPr>
-              <w:t>10</w:t>
+              <w:t>12</w:t>
             </w:r>
             <w:r>
               <w:rPr>
@@ -2393,7 +2587,7 @@
               <w:lang w:eastAsia="it-IT"/>
             </w:rPr>
           </w:pPr>
-          <w:hyperlink w:anchor="_Toc105968444" w:history="1">
+          <w:hyperlink w:anchor="_Toc107995106" w:history="1">
             <w:r>
               <w:rPr>
                 <w:rStyle w:val="Collegamentoipertestuale"/>
@@ -2422,7 +2616,7 @@
                 <w:noProof/>
                 <w:webHidden/>
               </w:rPr>
-              <w:instrText xml:space="preserve"> PAGEREF _Toc105968444 \h </w:instrText>
+              <w:instrText xml:space="preserve"> PAGEREF _Toc107995106 \h </w:instrText>
             </w:r>
             <w:r>
               <w:rPr>
@@ -2442,7 +2636,7 @@
                 <w:noProof/>
                 <w:webHidden/>
               </w:rPr>
-              <w:t>10</w:t>
+              <w:t>12</w:t>
             </w:r>
             <w:r>
               <w:rPr>
@@ -2521,7 +2715,6 @@
           <w:sz w:val="32"/>
           <w:szCs w:val="32"/>
         </w:rPr>
-        <w:lastRenderedPageBreak/>
         <w:drawing>
           <wp:inline distT="0" distB="0" distL="0" distR="0" wp14:anchorId="56C58E8D" wp14:editId="5B92BCFA">
             <wp:extent cx="3721210" cy="2093180"/>
@@ -2575,7 +2768,7 @@
           <w:color w:val="A8D08D" w:themeColor="accent6" w:themeTint="99"/>
         </w:rPr>
       </w:pPr>
-      <w:bookmarkStart w:id="2" w:name="_Toc105968420"/>
+      <w:bookmarkStart w:id="2" w:name="_Toc107995079"/>
       <w:r>
         <w:rPr>
           <w:rStyle w:val="Titolo1Carattere"/>
@@ -2598,7 +2791,7 @@
           <w:color w:val="385623" w:themeColor="accent6" w:themeShade="80"/>
         </w:rPr>
       </w:pPr>
-      <w:bookmarkStart w:id="3" w:name="_Toc105968421"/>
+      <w:bookmarkStart w:id="3" w:name="_Toc107995080"/>
       <w:r>
         <w:rPr>
           <w:rFonts w:cstheme="majorHAnsi"/>
@@ -2933,7 +3126,7 @@
       </w:pPr>
       <w:bookmarkStart w:id="4" w:name="_Toc101112573"/>
       <w:bookmarkStart w:id="5" w:name="_Toc103791889"/>
-      <w:bookmarkStart w:id="6" w:name="_Toc105968422"/>
+      <w:bookmarkStart w:id="6" w:name="_Toc107995081"/>
       <w:r>
         <w:rPr>
           <w:rFonts w:cstheme="majorHAnsi"/>
@@ -3245,6 +3438,7 @@
           <w:sz w:val="24"/>
           <w:szCs w:val="24"/>
         </w:rPr>
+        <w:lastRenderedPageBreak/>
         <w:t>Il gioco è sviluppato ad hoc per l’</w:t>
       </w:r>
       <w:proofErr w:type="spellStart"/>
@@ -3336,7 +3530,7 @@
           <w:szCs w:val="26"/>
         </w:rPr>
       </w:pPr>
-      <w:bookmarkStart w:id="7" w:name="_Toc105968423"/>
+      <w:bookmarkStart w:id="7" w:name="_Toc107995082"/>
       <w:r>
         <w:rPr>
           <w:rStyle w:val="Titolo1Carattere"/>
@@ -3345,7 +3539,6 @@
           <w:bCs/>
           <w:color w:val="538135" w:themeColor="accent6" w:themeShade="BF"/>
         </w:rPr>
-        <w:lastRenderedPageBreak/>
         <w:t>Introduzione</w:t>
       </w:r>
       <w:bookmarkEnd w:id="7"/>
@@ -3459,7 +3652,7 @@
           <w:szCs w:val="26"/>
         </w:rPr>
       </w:pPr>
-      <w:bookmarkStart w:id="8" w:name="_Toc105968424"/>
+      <w:bookmarkStart w:id="8" w:name="_Toc107995083"/>
       <w:r>
         <w:rPr>
           <w:rStyle w:val="Titolo1Carattere"/>
@@ -3476,70 +3669,56 @@
       <w:pPr>
         <w:jc w:val="both"/>
         <w:rPr>
-          <w:rFonts w:asciiTheme="majorHAnsi" w:hAnsiTheme="majorHAnsi" w:cstheme="majorHAnsi"/>
-          <w:b/>
-          <w:bCs/>
-          <w:sz w:val="26"/>
-          <w:szCs w:val="26"/>
-        </w:rPr>
-      </w:pPr>
-      <w:r>
-        <w:rPr>
-          <w:rFonts w:asciiTheme="majorHAnsi" w:hAnsiTheme="majorHAnsi" w:cstheme="majorHAnsi"/>
-          <w:b/>
-          <w:bCs/>
-          <w:sz w:val="26"/>
-          <w:szCs w:val="26"/>
+          <w:rFonts w:cstheme="minorHAnsi"/>
+          <w:sz w:val="24"/>
+          <w:szCs w:val="24"/>
+        </w:rPr>
+      </w:pPr>
+      <w:r>
+        <w:rPr>
+          <w:rFonts w:cstheme="minorHAnsi"/>
+          <w:sz w:val="24"/>
+          <w:szCs w:val="24"/>
         </w:rPr>
         <w:t xml:space="preserve">Per poter </w:t>
       </w:r>
       <w:r>
         <w:rPr>
-          <w:rFonts w:asciiTheme="majorHAnsi" w:hAnsiTheme="majorHAnsi" w:cstheme="majorHAnsi"/>
-          <w:b/>
-          <w:bCs/>
-          <w:sz w:val="26"/>
-          <w:szCs w:val="26"/>
+          <w:rFonts w:cstheme="minorHAnsi"/>
+          <w:sz w:val="24"/>
+          <w:szCs w:val="24"/>
         </w:rPr>
         <w:t>installare il</w:t>
       </w:r>
       <w:r>
         <w:rPr>
-          <w:rFonts w:asciiTheme="majorHAnsi" w:hAnsiTheme="majorHAnsi" w:cstheme="majorHAnsi"/>
-          <w:b/>
-          <w:bCs/>
-          <w:sz w:val="26"/>
-          <w:szCs w:val="26"/>
+          <w:rFonts w:cstheme="minorHAnsi"/>
+          <w:sz w:val="24"/>
+          <w:szCs w:val="24"/>
         </w:rPr>
         <w:t xml:space="preserve"> gioco è necessario </w:t>
       </w:r>
       <w:r>
         <w:rPr>
-          <w:rFonts w:asciiTheme="majorHAnsi" w:hAnsiTheme="majorHAnsi" w:cstheme="majorHAnsi"/>
-          <w:b/>
-          <w:bCs/>
-          <w:sz w:val="26"/>
-          <w:szCs w:val="26"/>
+          <w:rFonts w:cstheme="minorHAnsi"/>
+          <w:sz w:val="24"/>
+          <w:szCs w:val="24"/>
         </w:rPr>
         <w:t>utilizzare il suo apposito installer. L’installer è semplice e guidato</w:t>
       </w:r>
       <w:r>
         <w:rPr>
-          <w:rFonts w:asciiTheme="majorHAnsi" w:hAnsiTheme="majorHAnsi" w:cstheme="majorHAnsi"/>
-          <w:b/>
-          <w:bCs/>
-          <w:sz w:val="26"/>
-          <w:szCs w:val="26"/>
+          <w:rFonts w:cstheme="minorHAnsi"/>
+          <w:sz w:val="24"/>
+          <w:szCs w:val="24"/>
         </w:rPr>
         <w:t>. Q</w:t>
       </w:r>
       <w:r>
         <w:rPr>
-          <w:rFonts w:asciiTheme="majorHAnsi" w:hAnsiTheme="majorHAnsi" w:cstheme="majorHAnsi"/>
-          <w:b/>
-          <w:bCs/>
-          <w:sz w:val="26"/>
-          <w:szCs w:val="26"/>
+          <w:rFonts w:cstheme="minorHAnsi"/>
+          <w:sz w:val="24"/>
+          <w:szCs w:val="24"/>
         </w:rPr>
         <w:t>ui sotto sono indicati tutti i passaggi da eseguire:</w:t>
       </w:r>
@@ -3553,20 +3732,16 @@
         </w:numPr>
         <w:jc w:val="both"/>
         <w:rPr>
-          <w:rFonts w:asciiTheme="majorHAnsi" w:hAnsiTheme="majorHAnsi" w:cstheme="majorHAnsi"/>
-          <w:b/>
-          <w:bCs/>
-          <w:sz w:val="26"/>
-          <w:szCs w:val="26"/>
-        </w:rPr>
-      </w:pPr>
-      <w:r>
-        <w:rPr>
-          <w:rFonts w:asciiTheme="majorHAnsi" w:hAnsiTheme="majorHAnsi" w:cstheme="majorHAnsi"/>
-          <w:b/>
-          <w:bCs/>
-          <w:sz w:val="26"/>
-          <w:szCs w:val="26"/>
+          <w:rFonts w:cstheme="minorHAnsi"/>
+          <w:sz w:val="24"/>
+          <w:szCs w:val="24"/>
+        </w:rPr>
+      </w:pPr>
+      <w:r>
+        <w:rPr>
+          <w:rFonts w:cstheme="minorHAnsi"/>
+          <w:sz w:val="24"/>
+          <w:szCs w:val="24"/>
         </w:rPr>
         <w:t>Avviare con doppio click “Healthy Catering Setup”.</w:t>
       </w:r>
@@ -3580,42 +3755,34 @@
         </w:numPr>
         <w:jc w:val="both"/>
         <w:rPr>
-          <w:rFonts w:asciiTheme="majorHAnsi" w:hAnsiTheme="majorHAnsi" w:cstheme="majorHAnsi"/>
-          <w:b/>
-          <w:bCs/>
-          <w:sz w:val="26"/>
-          <w:szCs w:val="26"/>
-        </w:rPr>
-      </w:pPr>
-      <w:r>
-        <w:rPr>
-          <w:rFonts w:asciiTheme="majorHAnsi" w:hAnsiTheme="majorHAnsi" w:cstheme="majorHAnsi"/>
-          <w:b/>
-          <w:bCs/>
-          <w:sz w:val="26"/>
-          <w:szCs w:val="26"/>
+          <w:rFonts w:cstheme="minorHAnsi"/>
+          <w:sz w:val="24"/>
+          <w:szCs w:val="24"/>
+        </w:rPr>
+      </w:pPr>
+      <w:r>
+        <w:rPr>
+          <w:rFonts w:cstheme="minorHAnsi"/>
+          <w:sz w:val="24"/>
+          <w:szCs w:val="24"/>
         </w:rPr>
         <w:t>Selezionare se installare il gioco sull’utente attuale del pc o per tutti gli utenti (</w:t>
       </w:r>
       <w:r>
         <w:rPr>
-          <w:rFonts w:asciiTheme="majorHAnsi" w:hAnsiTheme="majorHAnsi" w:cstheme="majorHAnsi"/>
-          <w:b/>
-          <w:bCs/>
+          <w:rFonts w:cstheme="minorHAnsi"/>
           <w:i/>
           <w:iCs/>
-          <w:sz w:val="26"/>
-          <w:szCs w:val="26"/>
+          <w:sz w:val="24"/>
+          <w:szCs w:val="24"/>
         </w:rPr>
         <w:t>Richiede permessi di amministratore</w:t>
       </w:r>
       <w:r>
         <w:rPr>
-          <w:rFonts w:asciiTheme="majorHAnsi" w:hAnsiTheme="majorHAnsi" w:cstheme="majorHAnsi"/>
-          <w:b/>
-          <w:bCs/>
-          <w:sz w:val="26"/>
-          <w:szCs w:val="26"/>
+          <w:rFonts w:cstheme="minorHAnsi"/>
+          <w:sz w:val="24"/>
+          <w:szCs w:val="24"/>
         </w:rPr>
         <w:t>).</w:t>
       </w:r>
@@ -3629,20 +3796,16 @@
         </w:numPr>
         <w:jc w:val="both"/>
         <w:rPr>
-          <w:rFonts w:asciiTheme="majorHAnsi" w:hAnsiTheme="majorHAnsi" w:cstheme="majorHAnsi"/>
-          <w:b/>
-          <w:bCs/>
-          <w:sz w:val="26"/>
-          <w:szCs w:val="26"/>
-        </w:rPr>
-      </w:pPr>
-      <w:r>
-        <w:rPr>
-          <w:rFonts w:asciiTheme="majorHAnsi" w:hAnsiTheme="majorHAnsi" w:cstheme="majorHAnsi"/>
-          <w:b/>
-          <w:bCs/>
-          <w:sz w:val="26"/>
-          <w:szCs w:val="26"/>
+          <w:rFonts w:cstheme="minorHAnsi"/>
+          <w:sz w:val="24"/>
+          <w:szCs w:val="24"/>
+        </w:rPr>
+      </w:pPr>
+      <w:r>
+        <w:rPr>
+          <w:rFonts w:cstheme="minorHAnsi"/>
+          <w:sz w:val="24"/>
+          <w:szCs w:val="24"/>
         </w:rPr>
         <w:t>Selezionare la lingua dell’installer.</w:t>
       </w:r>
@@ -3656,40 +3819,32 @@
         </w:numPr>
         <w:jc w:val="both"/>
         <w:rPr>
-          <w:rFonts w:asciiTheme="majorHAnsi" w:hAnsiTheme="majorHAnsi" w:cstheme="majorHAnsi"/>
-          <w:b/>
-          <w:bCs/>
-          <w:sz w:val="26"/>
-          <w:szCs w:val="26"/>
-        </w:rPr>
-      </w:pPr>
-      <w:r>
-        <w:rPr>
-          <w:rFonts w:asciiTheme="majorHAnsi" w:hAnsiTheme="majorHAnsi" w:cstheme="majorHAnsi"/>
-          <w:b/>
-          <w:bCs/>
-          <w:sz w:val="26"/>
-          <w:szCs w:val="26"/>
+          <w:rFonts w:cstheme="minorHAnsi"/>
+          <w:sz w:val="24"/>
+          <w:szCs w:val="24"/>
+        </w:rPr>
+      </w:pPr>
+      <w:r>
+        <w:rPr>
+          <w:rFonts w:cstheme="minorHAnsi"/>
+          <w:sz w:val="24"/>
+          <w:szCs w:val="24"/>
         </w:rPr>
         <w:t>Acce</w:t>
       </w:r>
       <w:r>
         <w:rPr>
-          <w:rFonts w:asciiTheme="majorHAnsi" w:hAnsiTheme="majorHAnsi" w:cstheme="majorHAnsi"/>
-          <w:b/>
-          <w:bCs/>
-          <w:sz w:val="26"/>
-          <w:szCs w:val="26"/>
+          <w:rFonts w:cstheme="minorHAnsi"/>
+          <w:sz w:val="24"/>
+          <w:szCs w:val="24"/>
         </w:rPr>
         <w:t>t</w:t>
       </w:r>
       <w:r>
         <w:rPr>
-          <w:rFonts w:asciiTheme="majorHAnsi" w:hAnsiTheme="majorHAnsi" w:cstheme="majorHAnsi"/>
-          <w:b/>
-          <w:bCs/>
-          <w:sz w:val="26"/>
-          <w:szCs w:val="26"/>
+          <w:rFonts w:cstheme="minorHAnsi"/>
+          <w:sz w:val="24"/>
+          <w:szCs w:val="24"/>
         </w:rPr>
         <w:t>tare le clausole di informativa.</w:t>
       </w:r>
@@ -3703,20 +3858,16 @@
         </w:numPr>
         <w:jc w:val="both"/>
         <w:rPr>
-          <w:rFonts w:asciiTheme="majorHAnsi" w:hAnsiTheme="majorHAnsi" w:cstheme="majorHAnsi"/>
-          <w:b/>
-          <w:bCs/>
-          <w:sz w:val="26"/>
-          <w:szCs w:val="26"/>
-        </w:rPr>
-      </w:pPr>
-      <w:r>
-        <w:rPr>
-          <w:rFonts w:asciiTheme="majorHAnsi" w:hAnsiTheme="majorHAnsi" w:cstheme="majorHAnsi"/>
-          <w:b/>
-          <w:bCs/>
-          <w:sz w:val="26"/>
-          <w:szCs w:val="26"/>
+          <w:rFonts w:cstheme="minorHAnsi"/>
+          <w:sz w:val="24"/>
+          <w:szCs w:val="24"/>
+        </w:rPr>
+      </w:pPr>
+      <w:r>
+        <w:rPr>
+          <w:rFonts w:cstheme="minorHAnsi"/>
+          <w:sz w:val="24"/>
+          <w:szCs w:val="24"/>
         </w:rPr>
         <w:t>Cliccare su avanti.</w:t>
       </w:r>
@@ -3730,20 +3881,16 @@
         </w:numPr>
         <w:jc w:val="both"/>
         <w:rPr>
-          <w:rFonts w:asciiTheme="majorHAnsi" w:hAnsiTheme="majorHAnsi" w:cstheme="majorHAnsi"/>
-          <w:b/>
-          <w:bCs/>
-          <w:sz w:val="26"/>
-          <w:szCs w:val="26"/>
-        </w:rPr>
-      </w:pPr>
-      <w:r>
-        <w:rPr>
-          <w:rFonts w:asciiTheme="majorHAnsi" w:hAnsiTheme="majorHAnsi" w:cstheme="majorHAnsi"/>
-          <w:b/>
-          <w:bCs/>
-          <w:sz w:val="26"/>
-          <w:szCs w:val="26"/>
+          <w:rFonts w:cstheme="minorHAnsi"/>
+          <w:sz w:val="24"/>
+          <w:szCs w:val="24"/>
+        </w:rPr>
+      </w:pPr>
+      <w:r>
+        <w:rPr>
+          <w:rFonts w:cstheme="minorHAnsi"/>
+          <w:sz w:val="24"/>
+          <w:szCs w:val="24"/>
         </w:rPr>
         <w:t>Selezionare il percorso di installazione.</w:t>
       </w:r>
@@ -3757,20 +3904,16 @@
         </w:numPr>
         <w:jc w:val="both"/>
         <w:rPr>
-          <w:rFonts w:asciiTheme="majorHAnsi" w:hAnsiTheme="majorHAnsi" w:cstheme="majorHAnsi"/>
-          <w:b/>
-          <w:bCs/>
-          <w:sz w:val="26"/>
-          <w:szCs w:val="26"/>
-        </w:rPr>
-      </w:pPr>
-      <w:r>
-        <w:rPr>
-          <w:rFonts w:asciiTheme="majorHAnsi" w:hAnsiTheme="majorHAnsi" w:cstheme="majorHAnsi"/>
-          <w:b/>
-          <w:bCs/>
-          <w:sz w:val="26"/>
-          <w:szCs w:val="26"/>
+          <w:rFonts w:cstheme="minorHAnsi"/>
+          <w:sz w:val="24"/>
+          <w:szCs w:val="24"/>
+        </w:rPr>
+      </w:pPr>
+      <w:r>
+        <w:rPr>
+          <w:rFonts w:cstheme="minorHAnsi"/>
+          <w:sz w:val="24"/>
+          <w:szCs w:val="24"/>
         </w:rPr>
         <w:t>Scegliere se creare o meno un collegamento sul desktop del gioco.</w:t>
       </w:r>
@@ -3784,20 +3927,16 @@
         </w:numPr>
         <w:jc w:val="both"/>
         <w:rPr>
-          <w:rFonts w:asciiTheme="majorHAnsi" w:hAnsiTheme="majorHAnsi" w:cstheme="majorHAnsi"/>
-          <w:b/>
-          <w:bCs/>
-          <w:sz w:val="26"/>
-          <w:szCs w:val="26"/>
-        </w:rPr>
-      </w:pPr>
-      <w:r>
-        <w:rPr>
-          <w:rFonts w:asciiTheme="majorHAnsi" w:hAnsiTheme="majorHAnsi" w:cstheme="majorHAnsi"/>
-          <w:b/>
-          <w:bCs/>
-          <w:sz w:val="26"/>
-          <w:szCs w:val="26"/>
+          <w:rFonts w:cstheme="minorHAnsi"/>
+          <w:sz w:val="24"/>
+          <w:szCs w:val="24"/>
+        </w:rPr>
+      </w:pPr>
+      <w:r>
+        <w:rPr>
+          <w:rFonts w:cstheme="minorHAnsi"/>
+          <w:sz w:val="24"/>
+          <w:szCs w:val="24"/>
         </w:rPr>
         <w:t>Cliccare su avanti e avviare l’installazione.</w:t>
       </w:r>
@@ -3811,20 +3950,16 @@
         </w:numPr>
         <w:jc w:val="both"/>
         <w:rPr>
-          <w:rFonts w:asciiTheme="majorHAnsi" w:hAnsiTheme="majorHAnsi" w:cstheme="majorHAnsi"/>
-          <w:b/>
-          <w:bCs/>
-          <w:sz w:val="26"/>
-          <w:szCs w:val="26"/>
-        </w:rPr>
-      </w:pPr>
-      <w:r>
-        <w:rPr>
-          <w:rFonts w:asciiTheme="majorHAnsi" w:hAnsiTheme="majorHAnsi" w:cstheme="majorHAnsi"/>
-          <w:b/>
-          <w:bCs/>
-          <w:sz w:val="26"/>
-          <w:szCs w:val="26"/>
+          <w:rFonts w:cstheme="minorHAnsi"/>
+          <w:sz w:val="24"/>
+          <w:szCs w:val="24"/>
+        </w:rPr>
+      </w:pPr>
+      <w:r>
+        <w:rPr>
+          <w:rFonts w:cstheme="minorHAnsi"/>
+          <w:sz w:val="24"/>
+          <w:szCs w:val="24"/>
         </w:rPr>
         <w:t>Attendere l’installazione.</w:t>
       </w:r>
@@ -3838,85 +3973,67 @@
         </w:numPr>
         <w:jc w:val="both"/>
         <w:rPr>
-          <w:rFonts w:asciiTheme="majorHAnsi" w:hAnsiTheme="majorHAnsi" w:cstheme="majorHAnsi"/>
-          <w:b/>
-          <w:bCs/>
-          <w:sz w:val="26"/>
-          <w:szCs w:val="26"/>
-        </w:rPr>
-      </w:pPr>
-      <w:r>
-        <w:rPr>
-          <w:rFonts w:asciiTheme="majorHAnsi" w:hAnsiTheme="majorHAnsi" w:cstheme="majorHAnsi"/>
-          <w:b/>
-          <w:bCs/>
-          <w:sz w:val="26"/>
-          <w:szCs w:val="26"/>
+          <w:rFonts w:cstheme="minorHAnsi"/>
+          <w:sz w:val="24"/>
+          <w:szCs w:val="24"/>
+        </w:rPr>
+      </w:pPr>
+      <w:r>
+        <w:rPr>
+          <w:rFonts w:cstheme="minorHAnsi"/>
+          <w:sz w:val="24"/>
+          <w:szCs w:val="24"/>
         </w:rPr>
         <w:t>Fine</w:t>
       </w:r>
       <w:r>
         <w:rPr>
-          <w:rFonts w:asciiTheme="majorHAnsi" w:hAnsiTheme="majorHAnsi" w:cstheme="majorHAnsi"/>
-          <w:b/>
-          <w:bCs/>
-          <w:sz w:val="26"/>
-          <w:szCs w:val="26"/>
+          <w:rFonts w:cstheme="minorHAnsi"/>
+          <w:sz w:val="24"/>
+          <w:szCs w:val="24"/>
         </w:rPr>
         <w:t>.</w:t>
       </w:r>
     </w:p>
     <w:p>
       <w:pPr>
-        <w:pStyle w:val="Titolo1"/>
-        <w:spacing w:before="0" w:after="160"/>
-        <w:rPr>
+        <w:rPr>
+          <w:rFonts w:cstheme="majorHAnsi"/>
           <w:b/>
           <w:bCs/>
           <w:color w:val="538135" w:themeColor="accent6" w:themeShade="BF"/>
-        </w:rPr>
-      </w:pPr>
-      <w:bookmarkStart w:id="9" w:name="_Toc105968425"/>
-      <w:r>
-        <w:rPr>
+          <w:sz w:val="26"/>
+          <w:szCs w:val="26"/>
+        </w:rPr>
+      </w:pPr>
+      <w:r>
+        <w:rPr>
+          <w:rFonts w:cstheme="majorHAnsi"/>
           <w:b/>
           <w:bCs/>
           <w:color w:val="538135" w:themeColor="accent6" w:themeShade="BF"/>
-        </w:rPr>
-        <w:t>Avvio</w:t>
-      </w:r>
-      <w:bookmarkEnd w:id="9"/>
-    </w:p>
-    <w:p>
-      <w:pPr>
-        <w:spacing w:after="0"/>
-        <w:rPr>
-          <w:b/>
-          <w:bCs/>
-          <w:sz w:val="24"/>
-          <w:szCs w:val="24"/>
-        </w:rPr>
-      </w:pPr>
-      <w:r>
-        <w:rPr>
-          <w:sz w:val="24"/>
-          <w:szCs w:val="24"/>
-        </w:rPr>
-        <w:t>Bast</w:t>
-      </w:r>
-      <w:r>
-        <w:rPr>
-          <w:sz w:val="24"/>
-          <w:szCs w:val="24"/>
-        </w:rPr>
-        <w:t>a</w:t>
-      </w:r>
-      <w:r>
-        <w:rPr>
-          <w:sz w:val="24"/>
-          <w:szCs w:val="24"/>
-        </w:rPr>
-        <w:t xml:space="preserve"> lanciare l’eseguibile di </w:t>
+          <w:sz w:val="26"/>
+          <w:szCs w:val="26"/>
+        </w:rPr>
+        <w:t>Nota Bene!</w:t>
+      </w:r>
+    </w:p>
+    <w:p>
+      <w:pPr>
+        <w:jc w:val="both"/>
+        <w:rPr>
+          <w:rFonts w:cstheme="minorHAnsi"/>
+          <w:sz w:val="24"/>
+          <w:szCs w:val="24"/>
+        </w:rPr>
+      </w:pPr>
+      <w:r>
+        <w:rPr>
+          <w:rFonts w:cstheme="minorHAnsi"/>
+          <w:sz w:val="24"/>
+          <w:szCs w:val="24"/>
+        </w:rPr>
+        <w:t xml:space="preserve">Se si installa il gioco come amministratore, per poterlo utilizzare correttamente, </w:t>
       </w:r>
       <w:r>
         <w:rPr>
@@ -3927,21 +4044,31 @@
           <w:sz w:val="24"/>
           <w:szCs w:val="24"/>
         </w:rPr>
-        <w:t>Healthy Catering</w:t>
-      </w:r>
-      <w:r>
-        <w:rPr>
-          <w:sz w:val="24"/>
-          <w:szCs w:val="24"/>
-        </w:rPr>
-        <w:t xml:space="preserve"> per fare in modo che la finestra di gioco si apra ed essere già in grado di interagire con il sistema.</w:t>
-      </w:r>
-      <w:r>
-        <w:rPr>
-          <w:sz w:val="24"/>
-          <w:szCs w:val="24"/>
-        </w:rPr>
-        <w:t xml:space="preserve"> </w:t>
+        <w:t>bisogna sempre avviarlo come amministratore</w:t>
+      </w:r>
+      <w:r>
+        <w:rPr>
+          <w:rFonts w:cstheme="minorHAnsi"/>
+          <w:sz w:val="24"/>
+          <w:szCs w:val="24"/>
+        </w:rPr>
+        <w:t xml:space="preserve">! L’installazione per l’utente locale non necessità </w:t>
+      </w:r>
+      <w:r>
+        <w:rPr>
+          <w:rFonts w:cstheme="minorHAnsi"/>
+          <w:sz w:val="24"/>
+          <w:szCs w:val="24"/>
+        </w:rPr>
+        <w:t>l’avvio del</w:t>
+      </w:r>
+      <w:r>
+        <w:rPr>
+          <w:rFonts w:cstheme="minorHAnsi"/>
+          <w:sz w:val="24"/>
+          <w:szCs w:val="24"/>
+        </w:rPr>
+        <w:t xml:space="preserve"> gioco come amministratore.</w:t>
       </w:r>
     </w:p>
     <w:p>
@@ -3954,7 +4081,85 @@
           <w:color w:val="538135" w:themeColor="accent6" w:themeShade="BF"/>
         </w:rPr>
       </w:pPr>
-      <w:bookmarkStart w:id="10" w:name="_Toc105968426"/>
+      <w:bookmarkStart w:id="9" w:name="_Toc107995084"/>
+      <w:r>
+        <w:rPr>
+          <w:b/>
+          <w:bCs/>
+          <w:color w:val="538135" w:themeColor="accent6" w:themeShade="BF"/>
+        </w:rPr>
+        <w:t>Avvio</w:t>
+      </w:r>
+      <w:bookmarkEnd w:id="9"/>
+    </w:p>
+    <w:p>
+      <w:pPr>
+        <w:spacing w:after="0"/>
+        <w:rPr>
+          <w:b/>
+          <w:bCs/>
+          <w:sz w:val="24"/>
+          <w:szCs w:val="24"/>
+        </w:rPr>
+      </w:pPr>
+      <w:r>
+        <w:rPr>
+          <w:sz w:val="24"/>
+          <w:szCs w:val="24"/>
+        </w:rPr>
+        <w:t>Bast</w:t>
+      </w:r>
+      <w:r>
+        <w:rPr>
+          <w:sz w:val="24"/>
+          <w:szCs w:val="24"/>
+        </w:rPr>
+        <w:t>a</w:t>
+      </w:r>
+      <w:r>
+        <w:rPr>
+          <w:sz w:val="24"/>
+          <w:szCs w:val="24"/>
+        </w:rPr>
+        <w:t xml:space="preserve"> lanciare l’eseguibile di </w:t>
+      </w:r>
+      <w:r>
+        <w:rPr>
+          <w:rFonts w:cstheme="minorHAnsi"/>
+          <w:b/>
+          <w:bCs/>
+          <w:color w:val="538135" w:themeColor="accent6" w:themeShade="BF"/>
+          <w:sz w:val="24"/>
+          <w:szCs w:val="24"/>
+        </w:rPr>
+        <w:t>Healthy Catering</w:t>
+      </w:r>
+      <w:r>
+        <w:rPr>
+          <w:sz w:val="24"/>
+          <w:szCs w:val="24"/>
+        </w:rPr>
+        <w:t xml:space="preserve"> per fare in modo che la finestra di gioco si apra ed essere già in grado di interagire con il sistema.</w:t>
+      </w:r>
+      <w:r>
+        <w:rPr>
+          <w:sz w:val="24"/>
+          <w:szCs w:val="24"/>
+        </w:rPr>
+        <w:t xml:space="preserve"> </w:t>
+      </w:r>
+    </w:p>
+    <w:p>
+      <w:pPr>
+        <w:pStyle w:val="Titolo1"/>
+        <w:spacing w:before="0" w:after="160"/>
+        <w:rPr>
+          <w:b/>
+          <w:bCs/>
+          <w:color w:val="538135" w:themeColor="accent6" w:themeShade="BF"/>
+        </w:rPr>
+      </w:pPr>
+      <w:bookmarkStart w:id="10" w:name="_Toc107995085"/>
       <w:r>
         <w:rPr>
           <w:b/>
@@ -4108,6 +4313,7 @@
           <w:b/>
           <w:bCs/>
         </w:rPr>
+        <w:lastRenderedPageBreak/>
         <w:br w:type="page"/>
       </w:r>
     </w:p>
@@ -4121,7 +4327,7 @@
           <w:color w:val="538135" w:themeColor="accent6" w:themeShade="BF"/>
         </w:rPr>
       </w:pPr>
-      <w:bookmarkStart w:id="11" w:name="_Toc105968427"/>
+      <w:bookmarkStart w:id="11" w:name="_Toc107995086"/>
       <w:r>
         <w:rPr>
           <w:rFonts w:cstheme="majorHAnsi"/>
@@ -4155,7 +4361,7 @@
           <w:color w:val="385623" w:themeColor="accent6" w:themeShade="80"/>
         </w:rPr>
       </w:pPr>
-      <w:bookmarkStart w:id="12" w:name="_Toc105968428"/>
+      <w:bookmarkStart w:id="12" w:name="_Toc107995087"/>
       <w:r>
         <w:rPr>
           <w:rStyle w:val="Titolo2Carattere"/>
@@ -4568,7 +4774,7 @@
         </w:rPr>
       </w:pPr>
       <w:bookmarkStart w:id="13" w:name="_Menu_Selezione_Modifica_1"/>
-      <w:bookmarkStart w:id="14" w:name="_Toc105968429"/>
+      <w:bookmarkStart w:id="14" w:name="_Toc107995088"/>
       <w:bookmarkEnd w:id="13"/>
       <w:r>
         <w:rPr>
@@ -4866,7 +5072,7 @@
         </w:rPr>
       </w:pPr>
       <w:bookmarkStart w:id="15" w:name="_Menu_Creazione_profilo"/>
-      <w:bookmarkStart w:id="16" w:name="_Toc105968430"/>
+      <w:bookmarkStart w:id="16" w:name="_Toc107995089"/>
       <w:bookmarkEnd w:id="15"/>
       <w:r>
         <w:rPr>
@@ -5122,7 +5328,7 @@
         </w:rPr>
       </w:pPr>
       <w:bookmarkStart w:id="18" w:name="_Classifica"/>
-      <w:bookmarkStart w:id="19" w:name="_Toc105968431"/>
+      <w:bookmarkStart w:id="19" w:name="_Toc107995090"/>
       <w:bookmarkEnd w:id="18"/>
       <w:r>
         <w:rPr>
@@ -5166,7 +5372,7 @@
         </w:rPr>
       </w:pPr>
       <w:bookmarkStart w:id="20" w:name="_Schermata_opzioni"/>
-      <w:bookmarkStart w:id="21" w:name="_Toc105968432"/>
+      <w:bookmarkStart w:id="21" w:name="_Toc107995091"/>
       <w:bookmarkEnd w:id="20"/>
       <w:r>
         <w:rPr>
@@ -5232,7 +5438,19 @@
         </w:numPr>
       </w:pPr>
       <w:r>
-        <w:t>Il volume del gioco (Per gli effetti sonori e la musica).</w:t>
+        <w:t xml:space="preserve">Il volume </w:t>
+      </w:r>
+      <w:r>
+        <w:t>del gioco</w:t>
+      </w:r>
+      <w:r>
+        <w:t xml:space="preserve"> (Per gli effetti sonori e la musica</w:t>
+      </w:r>
+      <w:r>
+        <w:t xml:space="preserve"> con i due slider appositi</w:t>
+      </w:r>
+      <w:r>
+        <w:t>).</w:t>
       </w:r>
     </w:p>
     <w:p>
@@ -5445,7 +5663,7 @@
         </w:rPr>
       </w:pPr>
       <w:bookmarkStart w:id="22" w:name="_Selezione_Livelli"/>
-      <w:bookmarkStart w:id="23" w:name="_Toc105968433"/>
+      <w:bookmarkStart w:id="23" w:name="_Toc107995092"/>
       <w:bookmarkEnd w:id="22"/>
       <w:r>
         <w:rPr>
@@ -5533,7 +5751,7 @@
           <w:color w:val="385623" w:themeColor="accent6" w:themeShade="80"/>
         </w:rPr>
       </w:pPr>
-      <w:bookmarkStart w:id="24" w:name="_Toc105968434"/>
+      <w:bookmarkStart w:id="24" w:name="_Toc107995093"/>
       <w:r>
         <w:rPr>
           <w:b/>
@@ -5876,7 +6094,7 @@
           <w:color w:val="385623" w:themeColor="accent6" w:themeShade="80"/>
         </w:rPr>
       </w:pPr>
-      <w:bookmarkStart w:id="25" w:name="_Toc105968435"/>
+      <w:bookmarkStart w:id="25" w:name="_Toc107995094"/>
       <w:r>
         <w:rPr>
           <w:color w:val="385623" w:themeColor="accent6" w:themeShade="80"/>
@@ -5895,7 +6113,7 @@
         </w:rPr>
       </w:pPr>
       <w:bookmarkStart w:id="26" w:name="_Meccaniche_di_Gioco"/>
-      <w:bookmarkStart w:id="27" w:name="_Toc105968436"/>
+      <w:bookmarkStart w:id="27" w:name="_Toc107995095"/>
       <w:bookmarkEnd w:id="26"/>
       <w:r>
         <w:rPr>
@@ -7092,6 +7310,7 @@
           <w:color w:val="385623" w:themeColor="accent6" w:themeShade="80"/>
         </w:rPr>
       </w:pPr>
+      <w:bookmarkStart w:id="28" w:name="_Toc107995096"/>
       <w:r>
         <w:rPr>
           <w:b/>
@@ -7100,6 +7319,7 @@
         </w:rPr>
         <w:t>Obbiettivi Livelli</w:t>
       </w:r>
+      <w:bookmarkEnd w:id="28"/>
     </w:p>
     <w:p>
       <w:pPr>
@@ -7167,16 +7387,14 @@
         </w:rPr>
         <w:t xml:space="preserve">Servire </w:t>
       </w:r>
-      <w:proofErr w:type="spellStart"/>
-      <w:r>
-        <w:rPr>
-          <w:rFonts w:cstheme="minorHAnsi"/>
-          <w:sz w:val="24"/>
-          <w:szCs w:val="24"/>
-        </w:rPr>
-        <w:t>x</w:t>
-      </w:r>
-      <w:proofErr w:type="spellEnd"/>
+      <w:r>
+        <w:rPr>
+          <w:rFonts w:cstheme="minorHAnsi"/>
+          <w:sz w:val="24"/>
+          <w:szCs w:val="24"/>
+        </w:rPr>
+        <w:t>5</w:t>
+      </w:r>
       <w:r>
         <w:rPr>
           <w:rFonts w:cstheme="minorHAnsi"/>
@@ -7206,7 +7424,23 @@
           <w:sz w:val="24"/>
           <w:szCs w:val="24"/>
         </w:rPr>
-        <w:t>Raggiungere un punteggio pari o superiore a x.</w:t>
+        <w:t xml:space="preserve">Raggiungere un punteggio pari o superiore a </w:t>
+      </w:r>
+      <w:r>
+        <w:rPr>
+          <w:rFonts w:cstheme="minorHAnsi"/>
+          <w:sz w:val="24"/>
+          <w:szCs w:val="24"/>
+        </w:rPr>
+        <w:t>1000</w:t>
+      </w:r>
+      <w:r>
+        <w:rPr>
+          <w:rFonts w:cstheme="minorHAnsi"/>
+          <w:sz w:val="24"/>
+          <w:szCs w:val="24"/>
+        </w:rPr>
+        <w:t>.</w:t>
       </w:r>
     </w:p>
     <w:p>
@@ -7249,16 +7483,14 @@
         </w:rPr>
         <w:t xml:space="preserve">Servire </w:t>
       </w:r>
-      <w:proofErr w:type="spellStart"/>
-      <w:r>
-        <w:rPr>
-          <w:rFonts w:cstheme="minorHAnsi"/>
-          <w:sz w:val="24"/>
-          <w:szCs w:val="24"/>
-        </w:rPr>
-        <w:t>x</w:t>
-      </w:r>
-      <w:proofErr w:type="spellEnd"/>
+      <w:r>
+        <w:rPr>
+          <w:rFonts w:cstheme="minorHAnsi"/>
+          <w:sz w:val="24"/>
+          <w:szCs w:val="24"/>
+        </w:rPr>
+        <w:t>15</w:t>
+      </w:r>
       <w:r>
         <w:rPr>
           <w:rFonts w:cstheme="minorHAnsi"/>
@@ -7288,7 +7520,23 @@
           <w:sz w:val="24"/>
           <w:szCs w:val="24"/>
         </w:rPr>
-        <w:t>Raggiungere un punteggio pari o superiore a x.</w:t>
+        <w:t xml:space="preserve">Raggiungere un punteggio pari o superiore a </w:t>
+      </w:r>
+      <w:r>
+        <w:rPr>
+          <w:rFonts w:cstheme="minorHAnsi"/>
+          <w:sz w:val="24"/>
+          <w:szCs w:val="24"/>
+        </w:rPr>
+        <w:t>1500</w:t>
+      </w:r>
+      <w:r>
+        <w:rPr>
+          <w:rFonts w:cstheme="minorHAnsi"/>
+          <w:sz w:val="24"/>
+          <w:szCs w:val="24"/>
+        </w:rPr>
+        <w:t>.</w:t>
       </w:r>
     </w:p>
     <w:p>
@@ -7308,6 +7556,7 @@
         </w:rPr>
         <w:t xml:space="preserve">Per il livello </w:t>
       </w:r>
+      <w:proofErr w:type="gramStart"/>
       <w:r>
         <w:rPr>
           <w:rFonts w:cstheme="minorHAnsi"/>
@@ -7316,6 +7565,7 @@
         </w:rPr>
         <w:t>2</w:t>
       </w:r>
+      <w:proofErr w:type="gramEnd"/>
       <w:r>
         <w:rPr>
           <w:rFonts w:cstheme="minorHAnsi"/>
@@ -7347,16 +7597,14 @@
         </w:rPr>
         <w:t xml:space="preserve">Servire </w:t>
       </w:r>
-      <w:proofErr w:type="spellStart"/>
-      <w:r>
-        <w:rPr>
-          <w:rFonts w:cstheme="minorHAnsi"/>
-          <w:sz w:val="24"/>
-          <w:szCs w:val="24"/>
-        </w:rPr>
-        <w:t>x</w:t>
-      </w:r>
-      <w:proofErr w:type="spellEnd"/>
+      <w:r>
+        <w:rPr>
+          <w:rFonts w:cstheme="minorHAnsi"/>
+          <w:sz w:val="24"/>
+          <w:szCs w:val="24"/>
+        </w:rPr>
+        <w:t>20</w:t>
+      </w:r>
       <w:r>
         <w:rPr>
           <w:rFonts w:cstheme="minorHAnsi"/>
@@ -7386,7 +7634,23 @@
           <w:sz w:val="24"/>
           <w:szCs w:val="24"/>
         </w:rPr>
-        <w:t>Raggiungere un punteggio pari o superiore a x.</w:t>
+        <w:t xml:space="preserve">Raggiungere un punteggio pari o superiore a </w:t>
+      </w:r>
+      <w:r>
+        <w:rPr>
+          <w:rFonts w:cstheme="minorHAnsi"/>
+          <w:sz w:val="24"/>
+          <w:szCs w:val="24"/>
+        </w:rPr>
+        <w:t>2000</w:t>
+      </w:r>
+      <w:r>
+        <w:rPr>
+          <w:rFonts w:cstheme="minorHAnsi"/>
+          <w:sz w:val="24"/>
+          <w:szCs w:val="24"/>
+        </w:rPr>
+        <w:t>.</w:t>
       </w:r>
     </w:p>
     <w:p>
@@ -7396,12 +7660,14 @@
           <w:color w:val="385623" w:themeColor="accent6" w:themeShade="80"/>
         </w:rPr>
       </w:pPr>
+      <w:bookmarkStart w:id="29" w:name="_Toc107995097"/>
       <w:r>
         <w:rPr>
           <w:color w:val="385623" w:themeColor="accent6" w:themeShade="80"/>
         </w:rPr>
         <w:t>Criterio di game over</w:t>
       </w:r>
+      <w:bookmarkEnd w:id="29"/>
     </w:p>
     <w:p>
       <w:r>
@@ -7409,12 +7675,225 @@
       </w:r>
     </w:p>
     <w:p>
+      <w:r>
+        <w:t xml:space="preserve">In particolare, per </w:t>
+      </w:r>
+      <w:r>
+        <w:t>il livello</w:t>
+      </w:r>
+      <w:r>
+        <w:t xml:space="preserve"> 0 i criteri di fallimento sono:</w:t>
+      </w:r>
+    </w:p>
+    <w:p>
+      <w:pPr>
+        <w:pStyle w:val="Paragrafoelenco"/>
+        <w:numPr>
+          <w:ilvl w:val="0"/>
+          <w:numId w:val="35"/>
+        </w:numPr>
+        <w:spacing w:after="0" w:line="240" w:lineRule="auto"/>
+        <w:rPr>
+          <w:rFonts w:cstheme="minorHAnsi"/>
+        </w:rPr>
+      </w:pPr>
+      <w:r>
+        <w:rPr>
+          <w:rFonts w:cstheme="minorHAnsi"/>
+        </w:rPr>
+        <w:t>Il livello si considera non superato</w:t>
+      </w:r>
+      <w:r>
+        <w:rPr>
+          <w:rFonts w:cstheme="minorHAnsi"/>
+        </w:rPr>
+        <w:t xml:space="preserve">, quando il punteggio </w:t>
+      </w:r>
+      <w:r>
+        <w:rPr>
+          <w:rFonts w:cstheme="minorHAnsi"/>
+        </w:rPr>
+        <w:t>il giocatore non possiede nessun ingrediente ed il suo denaro è inferiore a 5.</w:t>
+      </w:r>
+    </w:p>
+    <w:p>
+      <w:pPr>
+        <w:pStyle w:val="Paragrafoelenco"/>
+        <w:numPr>
+          <w:ilvl w:val="0"/>
+          <w:numId w:val="35"/>
+        </w:numPr>
+        <w:spacing w:after="0" w:line="240" w:lineRule="auto"/>
+        <w:rPr>
+          <w:rFonts w:cstheme="minorHAnsi"/>
+        </w:rPr>
+      </w:pPr>
+      <w:r>
+        <w:rPr>
+          <w:rFonts w:cstheme="minorHAnsi"/>
+        </w:rPr>
+        <w:t xml:space="preserve">Il giocatore non raggiunge il punteggio del livello entro </w:t>
+      </w:r>
+      <w:proofErr w:type="gramStart"/>
+      <w:r>
+        <w:rPr>
+          <w:rFonts w:cstheme="minorHAnsi"/>
+        </w:rPr>
+        <w:t>10</w:t>
+      </w:r>
+      <w:proofErr w:type="gramEnd"/>
+      <w:r>
+        <w:rPr>
+          <w:rFonts w:cstheme="minorHAnsi"/>
+        </w:rPr>
+        <w:t xml:space="preserve"> clienti serviti.</w:t>
+      </w:r>
+    </w:p>
+    <w:p>
+      <w:pPr>
+        <w:spacing w:after="0" w:line="240" w:lineRule="auto"/>
+        <w:rPr>
+          <w:rFonts w:cstheme="minorHAnsi"/>
+        </w:rPr>
+      </w:pPr>
+      <w:r>
+        <w:rPr>
+          <w:rFonts w:cstheme="minorHAnsi"/>
+        </w:rPr>
+        <w:t>Per il livello 1:</w:t>
+      </w:r>
+    </w:p>
+    <w:p>
+      <w:pPr>
+        <w:pStyle w:val="Paragrafoelenco"/>
+        <w:numPr>
+          <w:ilvl w:val="0"/>
+          <w:numId w:val="36"/>
+        </w:numPr>
+        <w:spacing w:after="0" w:line="240" w:lineRule="auto"/>
+        <w:rPr>
+          <w:rFonts w:cstheme="minorHAnsi"/>
+        </w:rPr>
+      </w:pPr>
+      <w:r>
+        <w:rPr>
+          <w:rFonts w:cstheme="minorHAnsi"/>
+        </w:rPr>
+        <w:t>Il livello si considera non superato</w:t>
+      </w:r>
+      <w:r>
+        <w:rPr>
+          <w:rFonts w:cstheme="minorHAnsi"/>
+        </w:rPr>
+        <w:t xml:space="preserve">, quando il punteggio </w:t>
+      </w:r>
+      <w:r>
+        <w:rPr>
+          <w:rFonts w:cstheme="minorHAnsi"/>
+        </w:rPr>
+        <w:t>il giocatore non possiede nessun ingrediente ed il suo denaro è inferiore a 5.</w:t>
+      </w:r>
+    </w:p>
+    <w:p>
+      <w:pPr>
+        <w:pStyle w:val="Paragrafoelenco"/>
+        <w:numPr>
+          <w:ilvl w:val="0"/>
+          <w:numId w:val="36"/>
+        </w:numPr>
+        <w:spacing w:after="0" w:line="240" w:lineRule="auto"/>
+        <w:rPr>
+          <w:rFonts w:cstheme="minorHAnsi"/>
+        </w:rPr>
+      </w:pPr>
+      <w:r>
+        <w:rPr>
+          <w:rFonts w:cstheme="minorHAnsi"/>
+        </w:rPr>
+        <w:t>Il giocatore non raggiunge il punteggio del livello entro 25 clienti serviti.</w:t>
+      </w:r>
+    </w:p>
+    <w:p>
+      <w:pPr>
+        <w:spacing w:after="0" w:line="240" w:lineRule="auto"/>
+        <w:rPr>
+          <w:rFonts w:cstheme="minorHAnsi"/>
+        </w:rPr>
+      </w:pPr>
+      <w:r>
+        <w:rPr>
+          <w:rFonts w:cstheme="minorHAnsi"/>
+        </w:rPr>
+        <w:t>Per il livello 2:</w:t>
+      </w:r>
+    </w:p>
+    <w:p>
+      <w:pPr>
+        <w:pStyle w:val="Paragrafoelenco"/>
+        <w:numPr>
+          <w:ilvl w:val="0"/>
+          <w:numId w:val="36"/>
+        </w:numPr>
+        <w:spacing w:after="0" w:line="240" w:lineRule="auto"/>
+        <w:rPr>
+          <w:rFonts w:cstheme="minorHAnsi"/>
+        </w:rPr>
+      </w:pPr>
+      <w:r>
+        <w:rPr>
+          <w:rFonts w:cstheme="minorHAnsi"/>
+        </w:rPr>
+        <w:lastRenderedPageBreak/>
+        <w:t>Il livello si considera non superato</w:t>
+      </w:r>
+      <w:r>
+        <w:rPr>
+          <w:rFonts w:cstheme="minorHAnsi"/>
+        </w:rPr>
+        <w:t xml:space="preserve">, quando il punteggio </w:t>
+      </w:r>
+      <w:r>
+        <w:rPr>
+          <w:rFonts w:cstheme="minorHAnsi"/>
+        </w:rPr>
+        <w:t>il giocatore non possiede nessun ingrediente ed il suo denaro è inferiore a 5.</w:t>
+      </w:r>
+    </w:p>
+    <w:p>
+      <w:pPr>
+        <w:pStyle w:val="Paragrafoelenco"/>
+        <w:numPr>
+          <w:ilvl w:val="0"/>
+          <w:numId w:val="36"/>
+        </w:numPr>
+        <w:spacing w:after="0" w:line="240" w:lineRule="auto"/>
+        <w:rPr>
+          <w:rFonts w:cstheme="minorHAnsi"/>
+        </w:rPr>
+      </w:pPr>
+      <w:r>
+        <w:rPr>
+          <w:rFonts w:cstheme="minorHAnsi"/>
+        </w:rPr>
+        <w:t>Il giocatore non raggiunge il punteggio del livello entro 30 clienti serviti.</w:t>
+      </w:r>
+    </w:p>
+    <w:p>
+      <w:pPr>
+        <w:spacing w:after="0" w:line="240" w:lineRule="auto"/>
+        <w:rPr>
+          <w:rFonts w:cstheme="minorHAnsi"/>
+        </w:rPr>
+      </w:pPr>
+    </w:p>
+    <w:p/>
+    <w:p>
       <w:pPr>
         <w:rPr>
           <w:color w:val="385623" w:themeColor="accent6" w:themeShade="80"/>
         </w:rPr>
       </w:pPr>
-      <w:bookmarkStart w:id="28" w:name="_Toc105968437"/>
+      <w:bookmarkStart w:id="30" w:name="_Toc107995098"/>
       <w:r>
         <w:rPr>
           <w:rStyle w:val="Titolo1Carattere"/>
@@ -7424,7 +7903,7 @@
         </w:rPr>
         <w:t>Comandi</w:t>
       </w:r>
-      <w:bookmarkEnd w:id="28"/>
+      <w:bookmarkEnd w:id="30"/>
     </w:p>
     <w:p>
       <w:pPr>
@@ -7433,14 +7912,14 @@
           <w:color w:val="385623" w:themeColor="accent6" w:themeShade="80"/>
         </w:rPr>
       </w:pPr>
-      <w:bookmarkStart w:id="29" w:name="_Toc105968438"/>
+      <w:bookmarkStart w:id="31" w:name="_Toc107995099"/>
       <w:r>
         <w:rPr>
           <w:color w:val="385623" w:themeColor="accent6" w:themeShade="80"/>
         </w:rPr>
         <w:t>Comandi movimenti</w:t>
       </w:r>
-      <w:bookmarkEnd w:id="29"/>
+      <w:bookmarkEnd w:id="31"/>
     </w:p>
     <w:p>
       <w:pPr>
@@ -7629,7 +8108,6 @@
           <w:sz w:val="24"/>
           <w:szCs w:val="24"/>
         </w:rPr>
-        <w:lastRenderedPageBreak/>
         <w:t xml:space="preserve">Il giocatore si </w:t>
       </w:r>
       <w:r>
@@ -8293,7 +8771,7 @@
           <w:szCs w:val="24"/>
         </w:rPr>
         <w:drawing>
-          <wp:anchor distT="0" distB="0" distL="114300" distR="114300" simplePos="0" relativeHeight="251671552" behindDoc="0" locked="0" layoutInCell="1" allowOverlap="1" wp14:anchorId="06DD728B" wp14:editId="6D3D51C1">
+          <wp:anchor distT="0" distB="0" distL="114300" distR="114300" simplePos="0" relativeHeight="251671552" behindDoc="0" locked="0" layoutInCell="1" allowOverlap="1" wp14:anchorId="06DD728B" wp14:editId="3A588C0F">
             <wp:simplePos x="0" y="0"/>
             <wp:positionH relativeFrom="margin">
               <wp:align>left</wp:align>
@@ -8301,7 +8779,7 @@
             <wp:positionV relativeFrom="paragraph">
               <wp:posOffset>248920</wp:posOffset>
             </wp:positionV>
-            <wp:extent cx="933450" cy="746721"/>
+            <wp:extent cx="847725" cy="678180"/>
             <wp:effectExtent l="0" t="0" r="0" b="0"/>
             <wp:wrapSquare wrapText="bothSides"/>
             <wp:docPr id="11" name="Immagine 11" descr="Immagine che contiene testo&#10;&#10;Descrizione generata automaticamente"/>
@@ -8330,7 +8808,7 @@
                   <pic:spPr>
                     <a:xfrm>
                       <a:off x="0" y="0"/>
-                      <a:ext cx="933450" cy="746721"/>
+                      <a:ext cx="850686" cy="680514"/>
                     </a:xfrm>
                     <a:prstGeom prst="rect">
                       <a:avLst/>
@@ -8356,6 +8834,14 @@
           <w:szCs w:val="24"/>
         </w:rPr>
       </w:pPr>
+    </w:p>
+    <w:p>
+      <w:pPr>
+        <w:rPr>
+          <w:sz w:val="24"/>
+          <w:szCs w:val="24"/>
+        </w:rPr>
+      </w:pPr>
       <w:r>
         <w:rPr>
           <w:sz w:val="24"/>
@@ -8408,7 +8894,7 @@
           <w:color w:val="385623" w:themeColor="accent6" w:themeShade="80"/>
         </w:rPr>
       </w:pPr>
-      <w:bookmarkStart w:id="30" w:name="_Toc105968439"/>
+      <w:bookmarkStart w:id="32" w:name="_Toc107995100"/>
       <w:r>
         <w:rPr>
           <w:color w:val="385623" w:themeColor="accent6" w:themeShade="80"/>
@@ -8421,7 +8907,7 @@
         </w:rPr>
         <w:t>Interazione Cliente</w:t>
       </w:r>
-      <w:bookmarkEnd w:id="30"/>
+      <w:bookmarkEnd w:id="32"/>
     </w:p>
     <w:p>
       <w:pPr>
@@ -8451,6 +8937,7 @@
           <w:sz w:val="24"/>
           <w:szCs w:val="24"/>
         </w:rPr>
+        <w:lastRenderedPageBreak/>
         <w:t xml:space="preserve">Nel menu </w:t>
       </w:r>
       <w:r>
@@ -8669,7 +9156,6 @@
           <w:sz w:val="24"/>
           <w:szCs w:val="24"/>
         </w:rPr>
-        <w:lastRenderedPageBreak/>
         <w:t xml:space="preserve">Una volta servito un piatto, in automatico viene aggiornato il counter del denaro del giocatore e del suo punteggio. In base alla scelta adoperata sarà possibile ricevere un </w:t>
       </w:r>
       <w:hyperlink w:anchor="_Meccaniche_di_Gioco" w:history="1">
@@ -8760,7 +9246,7 @@
           <w:color w:val="385623" w:themeColor="accent6" w:themeShade="80"/>
         </w:rPr>
       </w:pPr>
-      <w:bookmarkStart w:id="31" w:name="_Toc105968440"/>
+      <w:bookmarkStart w:id="33" w:name="_Toc107995101"/>
       <w:r>
         <w:rPr>
           <w:color w:val="385623" w:themeColor="accent6" w:themeShade="80"/>
@@ -8779,7 +9265,7 @@
         </w:rPr>
         <w:t xml:space="preserve"> Magazzino</w:t>
       </w:r>
-      <w:bookmarkEnd w:id="31"/>
+      <w:bookmarkEnd w:id="33"/>
     </w:p>
     <w:p>
       <w:pPr>
@@ -9128,14 +9614,14 @@
           <w:color w:val="385623" w:themeColor="accent6" w:themeShade="80"/>
         </w:rPr>
       </w:pPr>
-      <w:bookmarkStart w:id="32" w:name="_Toc105968441"/>
+      <w:bookmarkStart w:id="34" w:name="_Toc107995102"/>
       <w:r>
         <w:rPr>
           <w:color w:val="385623" w:themeColor="accent6" w:themeShade="80"/>
         </w:rPr>
         <w:t>Menù Negozio</w:t>
       </w:r>
-      <w:bookmarkEnd w:id="32"/>
+      <w:bookmarkEnd w:id="34"/>
     </w:p>
     <w:p>
       <w:pPr>
@@ -9165,6 +9651,7 @@
           <w:sz w:val="24"/>
           <w:szCs w:val="24"/>
         </w:rPr>
+        <w:lastRenderedPageBreak/>
         <w:t xml:space="preserve">Per acquistare nuovi ingredienti, il giocatore deve recarsi al negozio e </w:t>
       </w:r>
       <w:r>
@@ -9315,13 +9802,93 @@
           <w:color w:val="385623" w:themeColor="accent6" w:themeShade="80"/>
         </w:rPr>
       </w:pPr>
-      <w:bookmarkStart w:id="33" w:name="_Menù_Aiuto"/>
-      <w:bookmarkStart w:id="34" w:name="_Toc105968442"/>
-      <w:bookmarkEnd w:id="33"/>
+      <w:bookmarkStart w:id="35" w:name="_Toc107995103"/>
       <w:r>
         <w:rPr>
           <w:color w:val="385623" w:themeColor="accent6" w:themeShade="80"/>
         </w:rPr>
+        <w:t>Ricettario</w:t>
+      </w:r>
+      <w:bookmarkEnd w:id="35"/>
+    </w:p>
+    <w:p>
+      <w:pPr>
+        <w:jc w:val="both"/>
+      </w:pPr>
+      <w:r>
+        <w:t>[IMMAGINE</w:t>
+      </w:r>
+      <w:r>
+        <w:t xml:space="preserve"> RICETTARIO</w:t>
+      </w:r>
+      <w:r>
+        <w:t>]</w:t>
+      </w:r>
+    </w:p>
+    <w:p>
+      <w:pPr>
+        <w:jc w:val="both"/>
+        <w:rPr>
+          <w:sz w:val="24"/>
+          <w:szCs w:val="24"/>
+        </w:rPr>
+      </w:pPr>
+      <w:r>
+        <w:rPr>
+          <w:sz w:val="24"/>
+          <w:szCs w:val="24"/>
+        </w:rPr>
+        <w:t xml:space="preserve">Nel ricettario è possibile visionare tutte le ricette esistenti nel gioco, con la relativa lista di ingredienti necessari per realizzarli. È possibile, inoltre, cliccando sul bottone della scheda tecnica, visionare il </w:t>
+      </w:r>
+      <w:proofErr w:type="spellStart"/>
+      <w:proofErr w:type="gramStart"/>
+      <w:r>
+        <w:rPr>
+          <w:sz w:val="24"/>
+          <w:szCs w:val="24"/>
+        </w:rPr>
+        <w:t>costoEco</w:t>
+      </w:r>
+      <w:proofErr w:type="spellEnd"/>
+      <w:proofErr w:type="gramEnd"/>
+      <w:r>
+        <w:rPr>
+          <w:sz w:val="24"/>
+          <w:szCs w:val="24"/>
+        </w:rPr>
+        <w:t xml:space="preserve">, il </w:t>
+      </w:r>
+      <w:proofErr w:type="spellStart"/>
+      <w:r>
+        <w:rPr>
+          <w:sz w:val="24"/>
+          <w:szCs w:val="24"/>
+        </w:rPr>
+        <w:t>nustriScore</w:t>
+      </w:r>
+      <w:proofErr w:type="spellEnd"/>
+      <w:r>
+        <w:rPr>
+          <w:sz w:val="24"/>
+          <w:szCs w:val="24"/>
+        </w:rPr>
+        <w:t xml:space="preserve"> ed infine una breve descrizione del piatto. È possibile cambiare la prospettiva dal punto di vista degli ingredienti, per visionare le ricette realizzabili con tali ingredienti e la relativa scheda tecnica.</w:t>
+      </w:r>
+    </w:p>
+    <w:p>
+      <w:pPr>
+        <w:pStyle w:val="Titolo2"/>
+        <w:rPr>
+          <w:color w:val="385623" w:themeColor="accent6" w:themeShade="80"/>
+        </w:rPr>
+      </w:pPr>
+      <w:bookmarkStart w:id="36" w:name="_Menù_Aiuto"/>
+      <w:bookmarkStart w:id="37" w:name="_Toc107995104"/>
+      <w:bookmarkEnd w:id="36"/>
+      <w:r>
+        <w:rPr>
+          <w:color w:val="385623" w:themeColor="accent6" w:themeShade="80"/>
+        </w:rPr>
         <w:t>Men</w:t>
       </w:r>
       <w:r>
@@ -9336,7 +9903,7 @@
         </w:rPr>
         <w:t xml:space="preserve"> Aiuto</w:t>
       </w:r>
-      <w:bookmarkEnd w:id="34"/>
+      <w:bookmarkEnd w:id="37"/>
     </w:p>
     <w:p>
       <w:pPr>
@@ -9365,7 +9932,38 @@
           <w:sz w:val="24"/>
           <w:szCs w:val="24"/>
         </w:rPr>
-        <w:t>Il menu aiuto è accessibile dal menu opzioni in game.</w:t>
+        <w:t>Il menu aiuto è accessibile</w:t>
+      </w:r>
+      <w:r>
+        <w:rPr>
+          <w:sz w:val="24"/>
+          <w:szCs w:val="24"/>
+        </w:rPr>
+        <w:t xml:space="preserve"> premendo il tasto “</w:t>
+      </w:r>
+      <w:r>
+        <w:rPr>
+          <w:b/>
+          <w:bCs/>
+          <w:color w:val="538135" w:themeColor="accent6" w:themeShade="BF"/>
+          <w:sz w:val="24"/>
+          <w:szCs w:val="24"/>
+        </w:rPr>
+        <w:t>H</w:t>
+      </w:r>
+      <w:r>
+        <w:rPr>
+          <w:sz w:val="24"/>
+          <w:szCs w:val="24"/>
+        </w:rPr>
+        <w:t>” durante la partita</w:t>
+      </w:r>
+      <w:r>
+        <w:rPr>
+          <w:sz w:val="24"/>
+          <w:szCs w:val="24"/>
+        </w:rPr>
+        <w:t>.</w:t>
       </w:r>
     </w:p>
     <w:p>
@@ -9424,7 +10022,7 @@
           <w:szCs w:val="26"/>
         </w:rPr>
       </w:pPr>
-      <w:bookmarkStart w:id="35" w:name="_Toc105968443"/>
+      <w:bookmarkStart w:id="38" w:name="_Toc107995105"/>
       <w:r>
         <w:rPr>
           <w:rStyle w:val="Titolo1Carattere"/>
@@ -9434,7 +10032,7 @@
         </w:rPr>
         <w:t>Insegnamenti</w:t>
       </w:r>
-      <w:bookmarkEnd w:id="35"/>
+      <w:bookmarkEnd w:id="38"/>
     </w:p>
     <w:p>
       <w:pPr>
@@ -9559,7 +10157,7 @@
           <w:szCs w:val="26"/>
         </w:rPr>
       </w:pPr>
-      <w:bookmarkStart w:id="36" w:name="_Toc105968444"/>
+      <w:bookmarkStart w:id="39" w:name="_Toc107995106"/>
       <w:r>
         <w:rPr>
           <w:rStyle w:val="Titolo1Carattere"/>
@@ -9578,7 +10176,7 @@
         </w:rPr>
         <w:t xml:space="preserve"> alla comprensione degli argomenti trattati</w:t>
       </w:r>
-      <w:bookmarkEnd w:id="36"/>
+      <w:bookmarkEnd w:id="39"/>
     </w:p>
     <w:p>
       <w:pPr>
@@ -13080,6 +13678,119 @@
     </w:lvl>
   </w:abstractNum>
   <w:abstractNum w:abstractNumId="30" w15:restartNumberingAfterBreak="0">
+    <w:nsid w:val="6ECA7CE2"/>
+    <w:multiLevelType w:val="hybridMultilevel"/>
+    <w:tmpl w:val="601ECB86"/>
+    <w:lvl w:ilvl="0" w:tplc="04100001">
+      <w:start w:val="1"/>
+      <w:numFmt w:val="bullet"/>
+      <w:lvlText w:val=""/>
+      <w:lvlJc w:val="left"/>
+      <w:pPr>
+        <w:ind w:left="720" w:hanging="360"/>
+      </w:pPr>
+      <w:rPr>
+        <w:rFonts w:ascii="Symbol" w:hAnsi="Symbol" w:hint="default"/>
+      </w:rPr>
+    </w:lvl>
+    <w:lvl w:ilvl="1" w:tplc="04100003">
+      <w:start w:val="1"/>
+      <w:numFmt w:val="bullet"/>
+      <w:lvlText w:val="o"/>
+      <w:lvlJc w:val="left"/>
+      <w:pPr>
+        <w:ind w:left="1440" w:hanging="360"/>
+      </w:pPr>
+      <w:rPr>
+        <w:rFonts w:ascii="Courier New" w:hAnsi="Courier New" w:cs="Courier New" w:hint="default"/>
+      </w:rPr>
+    </w:lvl>
+    <w:lvl w:ilvl="2" w:tplc="04100005">
+      <w:start w:val="1"/>
+      <w:numFmt w:val="bullet"/>
+      <w:lvlText w:val=""/>
+      <w:lvlJc w:val="left"/>
+      <w:pPr>
+        <w:ind w:left="2160" w:hanging="360"/>
+      </w:pPr>
+      <w:rPr>
+        <w:rFonts w:ascii="Wingdings" w:hAnsi="Wingdings" w:hint="default"/>
+      </w:rPr>
+    </w:lvl>
+    <w:lvl w:ilvl="3" w:tplc="04100001">
+      <w:start w:val="1"/>
+      <w:numFmt w:val="bullet"/>
+      <w:lvlText w:val=""/>
+      <w:lvlJc w:val="left"/>
+      <w:pPr>
+        <w:ind w:left="2880" w:hanging="360"/>
+      </w:pPr>
+      <w:rPr>
+        <w:rFonts w:ascii="Symbol" w:hAnsi="Symbol" w:hint="default"/>
+      </w:rPr>
+    </w:lvl>
+    <w:lvl w:ilvl="4" w:tplc="04100003" w:tentative="1">
+      <w:start w:val="1"/>
+      <w:numFmt w:val="bullet"/>
+      <w:lvlText w:val="o"/>
+      <w:lvlJc w:val="left"/>
+      <w:pPr>
+        <w:ind w:left="3600" w:hanging="360"/>
+      </w:pPr>
+      <w:rPr>
+        <w:rFonts w:ascii="Courier New" w:hAnsi="Courier New" w:cs="Courier New" w:hint="default"/>
+      </w:rPr>
+    </w:lvl>
+    <w:lvl w:ilvl="5" w:tplc="04100005" w:tentative="1">
+      <w:start w:val="1"/>
+      <w:numFmt w:val="bullet"/>
+      <w:lvlText w:val=""/>
+      <w:lvlJc w:val="left"/>
+      <w:pPr>
+        <w:ind w:left="4320" w:hanging="360"/>
+      </w:pPr>
+      <w:rPr>
+        <w:rFonts w:ascii="Wingdings" w:hAnsi="Wingdings" w:hint="default"/>
+      </w:rPr>
+    </w:lvl>
+    <w:lvl w:ilvl="6" w:tplc="04100001" w:tentative="1">
+      <w:start w:val="1"/>
+      <w:numFmt w:val="bullet"/>
+      <w:lvlText w:val=""/>
+      <w:lvlJc w:val="left"/>
+      <w:pPr>
+        <w:ind w:left="5040" w:hanging="360"/>
+      </w:pPr>
+      <w:rPr>
+        <w:rFonts w:ascii="Symbol" w:hAnsi="Symbol" w:hint="default"/>
+      </w:rPr>
+    </w:lvl>
+    <w:lvl w:ilvl="7" w:tplc="04100003" w:tentative="1">
+      <w:start w:val="1"/>
+      <w:numFmt w:val="bullet"/>
+      <w:lvlText w:val="o"/>
+      <w:lvlJc w:val="left"/>
+      <w:pPr>
+        <w:ind w:left="5760" w:hanging="360"/>
+      </w:pPr>
+      <w:rPr>
+        <w:rFonts w:ascii="Courier New" w:hAnsi="Courier New" w:cs="Courier New" w:hint="default"/>
+      </w:rPr>
+    </w:lvl>
+    <w:lvl w:ilvl="8" w:tplc="04100005" w:tentative="1">
+      <w:start w:val="1"/>
+      <w:numFmt w:val="bullet"/>
+      <w:lvlText w:val=""/>
+      <w:lvlJc w:val="left"/>
+      <w:pPr>
+        <w:ind w:left="6480" w:hanging="360"/>
+      </w:pPr>
+      <w:rPr>
+        <w:rFonts w:ascii="Wingdings" w:hAnsi="Wingdings" w:hint="default"/>
+      </w:rPr>
+    </w:lvl>
+  </w:abstractNum>
+  <w:abstractNum w:abstractNumId="31" w15:restartNumberingAfterBreak="0">
     <w:nsid w:val="6F532240"/>
     <w:multiLevelType w:val="hybridMultilevel"/>
     <w:tmpl w:val="4644048A"/>
@@ -13165,7 +13876,7 @@
       </w:pPr>
     </w:lvl>
   </w:abstractNum>
-  <w:abstractNum w:abstractNumId="31" w15:restartNumberingAfterBreak="0">
+  <w:abstractNum w:abstractNumId="32" w15:restartNumberingAfterBreak="0">
     <w:nsid w:val="7A946335"/>
     <w:multiLevelType w:val="hybridMultilevel"/>
     <w:tmpl w:val="3F26EC8E"/>
@@ -13254,7 +13965,120 @@
       </w:pPr>
     </w:lvl>
   </w:abstractNum>
-  <w:abstractNum w:abstractNumId="32" w15:restartNumberingAfterBreak="0">
+  <w:abstractNum w:abstractNumId="33" w15:restartNumberingAfterBreak="0">
+    <w:nsid w:val="7AA606F1"/>
+    <w:multiLevelType w:val="hybridMultilevel"/>
+    <w:tmpl w:val="391EC756"/>
+    <w:lvl w:ilvl="0" w:tplc="04100001">
+      <w:start w:val="1"/>
+      <w:numFmt w:val="bullet"/>
+      <w:lvlText w:val=""/>
+      <w:lvlJc w:val="left"/>
+      <w:pPr>
+        <w:ind w:left="720" w:hanging="360"/>
+      </w:pPr>
+      <w:rPr>
+        <w:rFonts w:ascii="Symbol" w:hAnsi="Symbol" w:hint="default"/>
+      </w:rPr>
+    </w:lvl>
+    <w:lvl w:ilvl="1" w:tplc="04100003">
+      <w:start w:val="1"/>
+      <w:numFmt w:val="bullet"/>
+      <w:lvlText w:val="o"/>
+      <w:lvlJc w:val="left"/>
+      <w:pPr>
+        <w:ind w:left="1440" w:hanging="360"/>
+      </w:pPr>
+      <w:rPr>
+        <w:rFonts w:ascii="Courier New" w:hAnsi="Courier New" w:cs="Courier New" w:hint="default"/>
+      </w:rPr>
+    </w:lvl>
+    <w:lvl w:ilvl="2" w:tplc="04100005">
+      <w:start w:val="1"/>
+      <w:numFmt w:val="bullet"/>
+      <w:lvlText w:val=""/>
+      <w:lvlJc w:val="left"/>
+      <w:pPr>
+        <w:ind w:left="2160" w:hanging="360"/>
+      </w:pPr>
+      <w:rPr>
+        <w:rFonts w:ascii="Wingdings" w:hAnsi="Wingdings" w:hint="default"/>
+      </w:rPr>
+    </w:lvl>
+    <w:lvl w:ilvl="3" w:tplc="04100001" w:tentative="1">
+      <w:start w:val="1"/>
+      <w:numFmt w:val="bullet"/>
+      <w:lvlText w:val=""/>
+      <w:lvlJc w:val="left"/>
+      <w:pPr>
+        <w:ind w:left="2880" w:hanging="360"/>
+      </w:pPr>
+      <w:rPr>
+        <w:rFonts w:ascii="Symbol" w:hAnsi="Symbol" w:hint="default"/>
+      </w:rPr>
+    </w:lvl>
+    <w:lvl w:ilvl="4" w:tplc="04100003" w:tentative="1">
+      <w:start w:val="1"/>
+      <w:numFmt w:val="bullet"/>
+      <w:lvlText w:val="o"/>
+      <w:lvlJc w:val="left"/>
+      <w:pPr>
+        <w:ind w:left="3600" w:hanging="360"/>
+      </w:pPr>
+      <w:rPr>
+        <w:rFonts w:ascii="Courier New" w:hAnsi="Courier New" w:cs="Courier New" w:hint="default"/>
+      </w:rPr>
+    </w:lvl>
+    <w:lvl w:ilvl="5" w:tplc="04100005" w:tentative="1">
+      <w:start w:val="1"/>
+      <w:numFmt w:val="bullet"/>
+      <w:lvlText w:val=""/>
+      <w:lvlJc w:val="left"/>
+      <w:pPr>
+        <w:ind w:left="4320" w:hanging="360"/>
+      </w:pPr>
+      <w:rPr>
+        <w:rFonts w:ascii="Wingdings" w:hAnsi="Wingdings" w:hint="default"/>
+      </w:rPr>
+    </w:lvl>
+    <w:lvl w:ilvl="6" w:tplc="04100001" w:tentative="1">
+      <w:start w:val="1"/>
+      <w:numFmt w:val="bullet"/>
+      <w:lvlText w:val=""/>
+      <w:lvlJc w:val="left"/>
+      <w:pPr>
+        <w:ind w:left="5040" w:hanging="360"/>
+      </w:pPr>
+      <w:rPr>
+        <w:rFonts w:ascii="Symbol" w:hAnsi="Symbol" w:hint="default"/>
+      </w:rPr>
+    </w:lvl>
+    <w:lvl w:ilvl="7" w:tplc="04100003" w:tentative="1">
+      <w:start w:val="1"/>
+      <w:numFmt w:val="bullet"/>
+      <w:lvlText w:val="o"/>
+      <w:lvlJc w:val="left"/>
+      <w:pPr>
+        <w:ind w:left="5760" w:hanging="360"/>
+      </w:pPr>
+      <w:rPr>
+        <w:rFonts w:ascii="Courier New" w:hAnsi="Courier New" w:cs="Courier New" w:hint="default"/>
+      </w:rPr>
+    </w:lvl>
+    <w:lvl w:ilvl="8" w:tplc="04100005" w:tentative="1">
+      <w:start w:val="1"/>
+      <w:numFmt w:val="bullet"/>
+      <w:lvlText w:val=""/>
+      <w:lvlJc w:val="left"/>
+      <w:pPr>
+        <w:ind w:left="6480" w:hanging="360"/>
+      </w:pPr>
+      <w:rPr>
+        <w:rFonts w:ascii="Wingdings" w:hAnsi="Wingdings" w:hint="default"/>
+      </w:rPr>
+    </w:lvl>
+  </w:abstractNum>
+  <w:abstractNum w:abstractNumId="34" w15:restartNumberingAfterBreak="0">
     <w:nsid w:val="7D4518EF"/>
     <w:multiLevelType w:val="hybridMultilevel"/>
     <w:tmpl w:val="EE42E220"/>
@@ -13367,7 +14191,7 @@
       </w:rPr>
     </w:lvl>
   </w:abstractNum>
-  <w:abstractNum w:abstractNumId="33" w15:restartNumberingAfterBreak="0">
+  <w:abstractNum w:abstractNumId="35" w15:restartNumberingAfterBreak="0">
     <w:nsid w:val="7F801AAD"/>
     <w:multiLevelType w:val="hybridMultilevel"/>
     <w:tmpl w:val="30661B06"/>
@@ -13499,10 +14323,10 @@
     <w:abstractNumId w:val="25"/>
   </w:num>
   <w:num w:numId="7" w16cid:durableId="1099838249">
-    <w:abstractNumId w:val="33"/>
+    <w:abstractNumId w:val="35"/>
   </w:num>
   <w:num w:numId="8" w16cid:durableId="1552225041">
-    <w:abstractNumId w:val="32"/>
+    <w:abstractNumId w:val="34"/>
   </w:num>
   <w:num w:numId="9" w16cid:durableId="70733589">
     <w:abstractNumId w:val="7"/>
@@ -13532,7 +14356,7 @@
     <w:abstractNumId w:val="18"/>
   </w:num>
   <w:num w:numId="18" w16cid:durableId="692540084">
-    <w:abstractNumId w:val="31"/>
+    <w:abstractNumId w:val="32"/>
   </w:num>
   <w:num w:numId="19" w16cid:durableId="1713384921">
     <w:abstractNumId w:val="22"/>
@@ -13544,7 +14368,7 @@
     <w:abstractNumId w:val="23"/>
   </w:num>
   <w:num w:numId="22" w16cid:durableId="1476871635">
-    <w:abstractNumId w:val="30"/>
+    <w:abstractNumId w:val="31"/>
   </w:num>
   <w:num w:numId="23" w16cid:durableId="338898941">
     <w:abstractNumId w:val="15"/>
@@ -13581,6 +14405,12 @@
   </w:num>
   <w:num w:numId="34" w16cid:durableId="742066497">
     <w:abstractNumId w:val="10"/>
+  </w:num>
+  <w:num w:numId="35" w16cid:durableId="1772359528">
+    <w:abstractNumId w:val="30"/>
+  </w:num>
+  <w:num w:numId="36" w16cid:durableId="339477205">
+    <w:abstractNumId w:val="33"/>
   </w:num>
 </w:numbering>
 </file>
@@ -13983,7 +14813,7 @@
   <w:style w:type="paragraph" w:default="1" w:styleId="Normale">
     <w:name w:val="Normal"/>
     <w:qFormat/>
-    <w:rsid w:val="000945F0"/>
+    <w:rsid w:val="001E5E16"/>
   </w:style>
   <w:style w:type="paragraph" w:styleId="Titolo1">
     <w:name w:val="heading 1"/>

</xml_diff>

<commit_message>
Aggiornato ReadMe ed aggiunte immagini nel manuale utente
</commit_message>
<xml_diff>
--- a/doc/pianificazione/Manuale Utente Heatlhy Catering.docx
+++ b/doc/pianificazione/Manuale Utente Heatlhy Catering.docx
@@ -4382,10 +4382,10 @@
           <w:noProof/>
         </w:rPr>
         <w:drawing>
-          <wp:inline distT="0" distB="0" distL="0" distR="0" wp14:anchorId="52031D9F" wp14:editId="2F413D04">
+          <wp:inline distT="0" distB="0" distL="0" distR="0" wp14:anchorId="2F4DE8E3" wp14:editId="13611866">
             <wp:extent cx="6120130" cy="3442970"/>
             <wp:effectExtent l="0" t="0" r="0" b="5080"/>
-            <wp:docPr id="2" name="Immagine 2"/>
+            <wp:docPr id="12" name="Immagine 12"/>
             <wp:cNvGraphicFramePr>
               <a:graphicFrameLocks xmlns:a="http://schemas.openxmlformats.org/drawingml/2006/main" noChangeAspect="1"/>
             </wp:cNvGraphicFramePr>
@@ -4393,7 +4393,7 @@
               <a:graphicData uri="http://schemas.openxmlformats.org/drawingml/2006/picture">
                 <pic:pic xmlns:pic="http://schemas.openxmlformats.org/drawingml/2006/picture">
                   <pic:nvPicPr>
-                    <pic:cNvPr id="2" name="Immagine 2"/>
+                    <pic:cNvPr id="12" name="Immagine 12"/>
                     <pic:cNvPicPr/>
                   </pic:nvPicPr>
                   <pic:blipFill>
@@ -4783,9 +4783,58 @@
           <w:bCs/>
           <w:color w:val="385623" w:themeColor="accent6" w:themeShade="80"/>
         </w:rPr>
+        <w:lastRenderedPageBreak/>
         <w:t>Menu Selezione Modifica profilo</w:t>
       </w:r>
       <w:bookmarkEnd w:id="14"/>
+    </w:p>
+    <w:p>
+      <w:r>
+        <w:rPr>
+          <w:noProof/>
+        </w:rPr>
+        <w:drawing>
+          <wp:inline distT="0" distB="0" distL="0" distR="0" wp14:anchorId="53171DCD" wp14:editId="7B07031A">
+            <wp:extent cx="6120130" cy="3442970"/>
+            <wp:effectExtent l="0" t="0" r="0" b="5080"/>
+            <wp:docPr id="16" name="Immagine 16"/>
+            <wp:cNvGraphicFramePr>
+              <a:graphicFrameLocks xmlns:a="http://schemas.openxmlformats.org/drawingml/2006/main" noChangeAspect="1"/>
+            </wp:cNvGraphicFramePr>
+            <a:graphic xmlns:a="http://schemas.openxmlformats.org/drawingml/2006/main">
+              <a:graphicData uri="http://schemas.openxmlformats.org/drawingml/2006/picture">
+                <pic:pic xmlns:pic="http://schemas.openxmlformats.org/drawingml/2006/picture">
+                  <pic:nvPicPr>
+                    <pic:cNvPr id="16" name="Immagine 16"/>
+                    <pic:cNvPicPr/>
+                  </pic:nvPicPr>
+                  <pic:blipFill>
+                    <a:blip r:embed="rId10" cstate="print">
+                      <a:extLst>
+                        <a:ext uri="{28A0092B-C50C-407E-A947-70E740481C1C}">
+                          <a14:useLocalDpi xmlns:a14="http://schemas.microsoft.com/office/drawing/2010/main" val="0"/>
+                        </a:ext>
+                      </a:extLst>
+                    </a:blip>
+                    <a:stretch>
+                      <a:fillRect/>
+                    </a:stretch>
+                  </pic:blipFill>
+                  <pic:spPr>
+                    <a:xfrm>
+                      <a:off x="0" y="0"/>
+                      <a:ext cx="6120130" cy="3442970"/>
+                    </a:xfrm>
+                    <a:prstGeom prst="rect">
+                      <a:avLst/>
+                    </a:prstGeom>
+                  </pic:spPr>
+                </pic:pic>
+              </a:graphicData>
+            </a:graphic>
+          </wp:inline>
+        </w:drawing>
+      </w:r>
     </w:p>
     <w:p>
       <w:pPr>
@@ -4951,7 +5000,6 @@
           <w:sz w:val="24"/>
           <w:szCs w:val="24"/>
         </w:rPr>
-        <w:lastRenderedPageBreak/>
         <w:t>In caso di scelta “</w:t>
       </w:r>
       <w:r>
@@ -5081,15 +5129,78 @@
           <w:bCs/>
           <w:color w:val="385623" w:themeColor="accent6" w:themeShade="80"/>
         </w:rPr>
+        <w:lastRenderedPageBreak/>
         <w:t>Menu Creazione profilo</w:t>
       </w:r>
       <w:bookmarkEnd w:id="16"/>
     </w:p>
     <w:p>
       <w:r>
+        <w:rPr>
+          <w:noProof/>
+        </w:rPr>
+        <w:drawing>
+          <wp:inline distT="0" distB="0" distL="0" distR="0" wp14:anchorId="450CF207" wp14:editId="3A7257E5">
+            <wp:extent cx="6120130" cy="3442970"/>
+            <wp:effectExtent l="0" t="0" r="0" b="5080"/>
+            <wp:docPr id="15" name="Immagine 15"/>
+            <wp:cNvGraphicFramePr>
+              <a:graphicFrameLocks xmlns:a="http://schemas.openxmlformats.org/drawingml/2006/main" noChangeAspect="1"/>
+            </wp:cNvGraphicFramePr>
+            <a:graphic xmlns:a="http://schemas.openxmlformats.org/drawingml/2006/main">
+              <a:graphicData uri="http://schemas.openxmlformats.org/drawingml/2006/picture">
+                <pic:pic xmlns:pic="http://schemas.openxmlformats.org/drawingml/2006/picture">
+                  <pic:nvPicPr>
+                    <pic:cNvPr id="15" name="Immagine 15"/>
+                    <pic:cNvPicPr/>
+                  </pic:nvPicPr>
+                  <pic:blipFill>
+                    <a:blip r:embed="rId11" cstate="print">
+                      <a:extLst>
+                        <a:ext uri="{28A0092B-C50C-407E-A947-70E740481C1C}">
+                          <a14:useLocalDpi xmlns:a14="http://schemas.microsoft.com/office/drawing/2010/main" val="0"/>
+                        </a:ext>
+                      </a:extLst>
+                    </a:blip>
+                    <a:stretch>
+                      <a:fillRect/>
+                    </a:stretch>
+                  </pic:blipFill>
+                  <pic:spPr>
+                    <a:xfrm>
+                      <a:off x="0" y="0"/>
+                      <a:ext cx="6120130" cy="3442970"/>
+                    </a:xfrm>
+                    <a:prstGeom prst="rect">
+                      <a:avLst/>
+                    </a:prstGeom>
+                  </pic:spPr>
+                </pic:pic>
+              </a:graphicData>
+            </a:graphic>
+          </wp:inline>
+        </w:drawing>
+      </w:r>
+    </w:p>
+    <w:p>
+      <w:pPr>
+        <w:rPr>
+          <w:sz w:val="24"/>
+          <w:szCs w:val="24"/>
+        </w:rPr>
+      </w:pPr>
+      <w:r>
+        <w:rPr>
+          <w:sz w:val="24"/>
+          <w:szCs w:val="24"/>
+        </w:rPr>
         <w:t>In questo</w:t>
       </w:r>
       <w:r>
+        <w:rPr>
+          <w:sz w:val="24"/>
+          <w:szCs w:val="24"/>
+        </w:rPr>
         <w:t xml:space="preserve"> menu è possibile creare un nuovo profilo utente con le seguenti caratteristiche:</w:t>
       </w:r>
     </w:p>
@@ -5100,25 +5211,47 @@
           <w:ilvl w:val="0"/>
           <w:numId w:val="24"/>
         </w:numPr>
-      </w:pPr>
-      <w:r>
+        <w:rPr>
+          <w:sz w:val="24"/>
+          <w:szCs w:val="24"/>
+        </w:rPr>
+      </w:pPr>
+      <w:r>
+        <w:rPr>
+          <w:sz w:val="24"/>
+          <w:szCs w:val="24"/>
+        </w:rPr>
         <w:t xml:space="preserve">Nome profilo (che </w:t>
       </w:r>
       <w:r>
+        <w:rPr>
+          <w:sz w:val="24"/>
+          <w:szCs w:val="24"/>
+        </w:rPr>
         <w:t>viene</w:t>
       </w:r>
       <w:r>
+        <w:rPr>
+          <w:sz w:val="24"/>
+          <w:szCs w:val="24"/>
+        </w:rPr>
         <w:t xml:space="preserve"> utilizzato anche come nome presente nella </w:t>
       </w:r>
       <w:hyperlink w:anchor="_Classifica" w:history="1">
         <w:r>
           <w:rPr>
             <w:rStyle w:val="Collegamentoipertestuale"/>
+            <w:sz w:val="24"/>
+            <w:szCs w:val="24"/>
           </w:rPr>
           <w:t>classifica</w:t>
         </w:r>
       </w:hyperlink>
       <w:r>
+        <w:rPr>
+          <w:sz w:val="24"/>
+          <w:szCs w:val="24"/>
+        </w:rPr>
         <w:t>).</w:t>
       </w:r>
     </w:p>
@@ -5129,8 +5262,16 @@
           <w:ilvl w:val="1"/>
           <w:numId w:val="24"/>
         </w:numPr>
-      </w:pPr>
-      <w:r>
+        <w:rPr>
+          <w:sz w:val="24"/>
+          <w:szCs w:val="24"/>
+        </w:rPr>
+      </w:pPr>
+      <w:r>
+        <w:rPr>
+          <w:sz w:val="24"/>
+          <w:szCs w:val="24"/>
+        </w:rPr>
         <w:t>Non è possibile utilizzare un nome profilo di un utente già presente.</w:t>
       </w:r>
     </w:p>
@@ -5141,14 +5282,30 @@
           <w:ilvl w:val="0"/>
           <w:numId w:val="24"/>
         </w:numPr>
-      </w:pPr>
-      <w:r>
+        <w:rPr>
+          <w:sz w:val="24"/>
+          <w:szCs w:val="24"/>
+        </w:rPr>
+      </w:pPr>
+      <w:r>
+        <w:rPr>
+          <w:sz w:val="24"/>
+          <w:szCs w:val="24"/>
+        </w:rPr>
         <w:t xml:space="preserve">Genere </w:t>
       </w:r>
       <w:r>
+        <w:rPr>
+          <w:sz w:val="24"/>
+          <w:szCs w:val="24"/>
+        </w:rPr>
         <w:t>g</w:t>
       </w:r>
       <w:r>
+        <w:rPr>
+          <w:sz w:val="24"/>
+          <w:szCs w:val="24"/>
+        </w:rPr>
         <w:t>iocatore.</w:t>
       </w:r>
     </w:p>
@@ -5159,19 +5316,45 @@
           <w:ilvl w:val="0"/>
           <w:numId w:val="24"/>
         </w:numPr>
-      </w:pPr>
-      <w:r>
+        <w:rPr>
+          <w:sz w:val="24"/>
+          <w:szCs w:val="24"/>
+        </w:rPr>
+      </w:pPr>
+      <w:r>
+        <w:rPr>
+          <w:sz w:val="24"/>
+          <w:szCs w:val="24"/>
+        </w:rPr>
         <w:t>Colore pelle del giocatore.</w:t>
       </w:r>
     </w:p>
     <w:p>
-      <w:r>
+      <w:pPr>
+        <w:rPr>
+          <w:sz w:val="24"/>
+          <w:szCs w:val="24"/>
+        </w:rPr>
+      </w:pPr>
+      <w:r>
+        <w:rPr>
+          <w:sz w:val="24"/>
+          <w:szCs w:val="24"/>
+        </w:rPr>
         <w:t xml:space="preserve">Nell’eventualità che il giocatore </w:t>
       </w:r>
       <w:r>
+        <w:rPr>
+          <w:sz w:val="24"/>
+          <w:szCs w:val="24"/>
+        </w:rPr>
         <w:t xml:space="preserve">abbia optato per </w:t>
       </w:r>
       <w:r>
+        <w:rPr>
+          <w:sz w:val="24"/>
+          <w:szCs w:val="24"/>
+        </w:rPr>
         <w:t>il genere “</w:t>
       </w:r>
       <w:r>
@@ -5180,24 +5363,52 @@
           <w:bCs/>
           <w:i/>
           <w:iCs/>
+          <w:sz w:val="24"/>
+          <w:szCs w:val="24"/>
         </w:rPr>
         <w:t>Neutro</w:t>
       </w:r>
       <w:r>
+        <w:rPr>
+          <w:sz w:val="24"/>
+          <w:szCs w:val="24"/>
+        </w:rPr>
         <w:t xml:space="preserve">”, </w:t>
       </w:r>
       <w:r>
+        <w:rPr>
+          <w:sz w:val="24"/>
+          <w:szCs w:val="24"/>
+        </w:rPr>
         <w:t xml:space="preserve">può scegliere </w:t>
       </w:r>
       <w:r>
+        <w:rPr>
+          <w:sz w:val="24"/>
+          <w:szCs w:val="24"/>
+        </w:rPr>
         <w:t>il modello 3D che preferisce.</w:t>
       </w:r>
     </w:p>
     <w:p>
-      <w:r>
+      <w:pPr>
+        <w:rPr>
+          <w:sz w:val="24"/>
+          <w:szCs w:val="24"/>
+        </w:rPr>
+      </w:pPr>
+      <w:r>
+        <w:rPr>
+          <w:sz w:val="24"/>
+          <w:szCs w:val="24"/>
+        </w:rPr>
         <w:t xml:space="preserve">Per salvare il profilo utente </w:t>
       </w:r>
       <w:r>
+        <w:rPr>
+          <w:sz w:val="24"/>
+          <w:szCs w:val="24"/>
+        </w:rPr>
         <w:t>basta cliccare sul tasto “</w:t>
       </w:r>
       <w:r>
@@ -5206,36 +5417,80 @@
           <w:bCs/>
           <w:i/>
           <w:iCs/>
+          <w:sz w:val="24"/>
+          <w:szCs w:val="24"/>
         </w:rPr>
         <w:t>Salva</w:t>
       </w:r>
       <w:r>
+        <w:rPr>
+          <w:sz w:val="24"/>
+          <w:szCs w:val="24"/>
+        </w:rPr>
         <w:t>”</w:t>
       </w:r>
       <w:r>
+        <w:rPr>
+          <w:sz w:val="24"/>
+          <w:szCs w:val="24"/>
+        </w:rPr>
         <w:t xml:space="preserve"> e confermare la scelta</w:t>
       </w:r>
       <w:r>
+        <w:rPr>
+          <w:sz w:val="24"/>
+          <w:szCs w:val="24"/>
+        </w:rPr>
         <w:t>.</w:t>
       </w:r>
     </w:p>
     <w:p>
-      <w:r>
+      <w:pPr>
+        <w:rPr>
+          <w:sz w:val="24"/>
+          <w:szCs w:val="24"/>
+        </w:rPr>
+      </w:pPr>
+      <w:r>
+        <w:rPr>
+          <w:sz w:val="24"/>
+          <w:szCs w:val="24"/>
+        </w:rPr>
         <w:t xml:space="preserve">Se si </w:t>
       </w:r>
       <w:r>
+        <w:rPr>
+          <w:sz w:val="24"/>
+          <w:szCs w:val="24"/>
+        </w:rPr>
         <w:t>vuole</w:t>
       </w:r>
       <w:r>
+        <w:rPr>
+          <w:sz w:val="24"/>
+          <w:szCs w:val="24"/>
+        </w:rPr>
         <w:t xml:space="preserve"> ritornare al menu principale senza creare un nuovo profilo, </w:t>
       </w:r>
       <w:r>
+        <w:rPr>
+          <w:sz w:val="24"/>
+          <w:szCs w:val="24"/>
+        </w:rPr>
         <w:t>basta</w:t>
       </w:r>
       <w:r>
+        <w:rPr>
+          <w:sz w:val="24"/>
+          <w:szCs w:val="24"/>
+        </w:rPr>
         <w:t xml:space="preserve"> cliccare su </w:t>
       </w:r>
       <w:r>
+        <w:rPr>
+          <w:sz w:val="24"/>
+          <w:szCs w:val="24"/>
+        </w:rPr>
         <w:t>“</w:t>
       </w:r>
       <w:r>
@@ -5244,6 +5499,8 @@
           <w:bCs/>
           <w:i/>
           <w:iCs/>
+          <w:sz w:val="24"/>
+          <w:szCs w:val="24"/>
         </w:rPr>
         <w:t>I</w:t>
       </w:r>
@@ -5253,13 +5510,23 @@
           <w:bCs/>
           <w:i/>
           <w:iCs/>
+          <w:sz w:val="24"/>
+          <w:szCs w:val="24"/>
         </w:rPr>
         <w:t>ndietro</w:t>
       </w:r>
       <w:r>
+        <w:rPr>
+          <w:sz w:val="24"/>
+          <w:szCs w:val="24"/>
+        </w:rPr>
         <w:t>”</w:t>
       </w:r>
       <w:r>
+        <w:rPr>
+          <w:sz w:val="24"/>
+          <w:szCs w:val="24"/>
+        </w:rPr>
         <w:t>.</w:t>
       </w:r>
     </w:p>
@@ -5289,13 +5556,31 @@
       </w:r>
     </w:p>
     <w:p>
-      <w:r>
+      <w:pPr>
+        <w:rPr>
+          <w:sz w:val="24"/>
+          <w:szCs w:val="24"/>
+        </w:rPr>
+      </w:pPr>
+      <w:r>
+        <w:rPr>
+          <w:sz w:val="24"/>
+          <w:szCs w:val="24"/>
+        </w:rPr>
         <w:t xml:space="preserve">Se si è avviato il gioco per la primissima volta, non </w:t>
       </w:r>
       <w:r>
+        <w:rPr>
+          <w:sz w:val="24"/>
+          <w:szCs w:val="24"/>
+        </w:rPr>
         <w:t>è</w:t>
       </w:r>
       <w:r>
+        <w:rPr>
+          <w:sz w:val="24"/>
+          <w:szCs w:val="24"/>
+        </w:rPr>
         <w:t xml:space="preserve"> possibile cliccare su “</w:t>
       </w:r>
       <w:r>
@@ -5304,16 +5589,30 @@
           <w:bCs/>
           <w:i/>
           <w:iCs/>
+          <w:sz w:val="24"/>
+          <w:szCs w:val="24"/>
         </w:rPr>
         <w:t>Torna indietro</w:t>
       </w:r>
       <w:r>
+        <w:rPr>
+          <w:sz w:val="24"/>
+          <w:szCs w:val="24"/>
+        </w:rPr>
         <w:t xml:space="preserve">” perché </w:t>
       </w:r>
       <w:r>
+        <w:rPr>
+          <w:sz w:val="24"/>
+          <w:szCs w:val="24"/>
+        </w:rPr>
         <w:t>bisogna</w:t>
       </w:r>
       <w:r>
+        <w:rPr>
+          <w:sz w:val="24"/>
+          <w:szCs w:val="24"/>
+        </w:rPr>
         <w:t xml:space="preserve"> creare necessariamente un profilo utente iniziale.</w:t>
       </w:r>
     </w:p>
@@ -5337,9 +5636,58 @@
           <w:bCs/>
           <w:color w:val="385623" w:themeColor="accent6" w:themeShade="80"/>
         </w:rPr>
+        <w:lastRenderedPageBreak/>
         <w:t>Classifica</w:t>
       </w:r>
       <w:bookmarkEnd w:id="19"/>
+    </w:p>
+    <w:p>
+      <w:r>
+        <w:rPr>
+          <w:noProof/>
+        </w:rPr>
+        <w:drawing>
+          <wp:inline distT="0" distB="0" distL="0" distR="0" wp14:anchorId="64FC2621" wp14:editId="5534CDBF">
+            <wp:extent cx="6120130" cy="3442970"/>
+            <wp:effectExtent l="0" t="0" r="0" b="5080"/>
+            <wp:docPr id="17" name="Immagine 17" descr="Immagine che contiene tavolo&#10;&#10;Descrizione generata automaticamente"/>
+            <wp:cNvGraphicFramePr>
+              <a:graphicFrameLocks xmlns:a="http://schemas.openxmlformats.org/drawingml/2006/main" noChangeAspect="1"/>
+            </wp:cNvGraphicFramePr>
+            <a:graphic xmlns:a="http://schemas.openxmlformats.org/drawingml/2006/main">
+              <a:graphicData uri="http://schemas.openxmlformats.org/drawingml/2006/picture">
+                <pic:pic xmlns:pic="http://schemas.openxmlformats.org/drawingml/2006/picture">
+                  <pic:nvPicPr>
+                    <pic:cNvPr id="17" name="Immagine 17" descr="Immagine che contiene tavolo&#10;&#10;Descrizione generata automaticamente"/>
+                    <pic:cNvPicPr/>
+                  </pic:nvPicPr>
+                  <pic:blipFill>
+                    <a:blip r:embed="rId12" cstate="print">
+                      <a:extLst>
+                        <a:ext uri="{28A0092B-C50C-407E-A947-70E740481C1C}">
+                          <a14:useLocalDpi xmlns:a14="http://schemas.microsoft.com/office/drawing/2010/main" val="0"/>
+                        </a:ext>
+                      </a:extLst>
+                    </a:blip>
+                    <a:stretch>
+                      <a:fillRect/>
+                    </a:stretch>
+                  </pic:blipFill>
+                  <pic:spPr>
+                    <a:xfrm>
+                      <a:off x="0" y="0"/>
+                      <a:ext cx="6120130" cy="3442970"/>
+                    </a:xfrm>
+                    <a:prstGeom prst="rect">
+                      <a:avLst/>
+                    </a:prstGeom>
+                  </pic:spPr>
+                </pic:pic>
+              </a:graphicData>
+            </a:graphic>
+          </wp:inline>
+        </w:drawing>
+      </w:r>
     </w:p>
     <w:p>
       <w:r>
@@ -5384,6 +5732,54 @@
         <w:t>Schermata opzioni</w:t>
       </w:r>
       <w:bookmarkEnd w:id="21"/>
+    </w:p>
+    <w:p>
+      <w:r>
+        <w:rPr>
+          <w:noProof/>
+        </w:rPr>
+        <w:drawing>
+          <wp:inline distT="0" distB="0" distL="0" distR="0" wp14:anchorId="4341CD7E" wp14:editId="04DCB11A">
+            <wp:extent cx="6120130" cy="3442970"/>
+            <wp:effectExtent l="0" t="0" r="0" b="5080"/>
+            <wp:docPr id="18" name="Immagine 18"/>
+            <wp:cNvGraphicFramePr>
+              <a:graphicFrameLocks xmlns:a="http://schemas.openxmlformats.org/drawingml/2006/main" noChangeAspect="1"/>
+            </wp:cNvGraphicFramePr>
+            <a:graphic xmlns:a="http://schemas.openxmlformats.org/drawingml/2006/main">
+              <a:graphicData uri="http://schemas.openxmlformats.org/drawingml/2006/picture">
+                <pic:pic xmlns:pic="http://schemas.openxmlformats.org/drawingml/2006/picture">
+                  <pic:nvPicPr>
+                    <pic:cNvPr id="18" name="Immagine 18"/>
+                    <pic:cNvPicPr/>
+                  </pic:nvPicPr>
+                  <pic:blipFill>
+                    <a:blip r:embed="rId13" cstate="print">
+                      <a:extLst>
+                        <a:ext uri="{28A0092B-C50C-407E-A947-70E740481C1C}">
+                          <a14:useLocalDpi xmlns:a14="http://schemas.microsoft.com/office/drawing/2010/main" val="0"/>
+                        </a:ext>
+                      </a:extLst>
+                    </a:blip>
+                    <a:stretch>
+                      <a:fillRect/>
+                    </a:stretch>
+                  </pic:blipFill>
+                  <pic:spPr>
+                    <a:xfrm>
+                      <a:off x="0" y="0"/>
+                      <a:ext cx="6120130" cy="3442970"/>
+                    </a:xfrm>
+                    <a:prstGeom prst="rect">
+                      <a:avLst/>
+                    </a:prstGeom>
+                  </pic:spPr>
+                </pic:pic>
+              </a:graphicData>
+            </a:graphic>
+          </wp:inline>
+        </w:drawing>
+      </w:r>
     </w:p>
     <w:p>
       <w:r>
@@ -5426,6 +5822,7 @@
         </w:numPr>
       </w:pPr>
       <w:r>
+        <w:lastRenderedPageBreak/>
         <w:t>Il dettaglio grafico del gioco (Da molto basso a Ultra).</w:t>
       </w:r>
     </w:p>
@@ -5675,6 +6072,54 @@
         <w:t>Selezione Livelli</w:t>
       </w:r>
       <w:bookmarkEnd w:id="23"/>
+    </w:p>
+    <w:p>
+      <w:r>
+        <w:rPr>
+          <w:noProof/>
+        </w:rPr>
+        <w:drawing>
+          <wp:inline distT="0" distB="0" distL="0" distR="0" wp14:anchorId="1FB1E2CC" wp14:editId="7F360579">
+            <wp:extent cx="6120130" cy="3442970"/>
+            <wp:effectExtent l="0" t="0" r="0" b="5080"/>
+            <wp:docPr id="20" name="Immagine 20"/>
+            <wp:cNvGraphicFramePr>
+              <a:graphicFrameLocks xmlns:a="http://schemas.openxmlformats.org/drawingml/2006/main" noChangeAspect="1"/>
+            </wp:cNvGraphicFramePr>
+            <a:graphic xmlns:a="http://schemas.openxmlformats.org/drawingml/2006/main">
+              <a:graphicData uri="http://schemas.openxmlformats.org/drawingml/2006/picture">
+                <pic:pic xmlns:pic="http://schemas.openxmlformats.org/drawingml/2006/picture">
+                  <pic:nvPicPr>
+                    <pic:cNvPr id="20" name="Immagine 20"/>
+                    <pic:cNvPicPr/>
+                  </pic:nvPicPr>
+                  <pic:blipFill>
+                    <a:blip r:embed="rId14" cstate="print">
+                      <a:extLst>
+                        <a:ext uri="{28A0092B-C50C-407E-A947-70E740481C1C}">
+                          <a14:useLocalDpi xmlns:a14="http://schemas.microsoft.com/office/drawing/2010/main" val="0"/>
+                        </a:ext>
+                      </a:extLst>
+                    </a:blip>
+                    <a:stretch>
+                      <a:fillRect/>
+                    </a:stretch>
+                  </pic:blipFill>
+                  <pic:spPr>
+                    <a:xfrm>
+                      <a:off x="0" y="0"/>
+                      <a:ext cx="6120130" cy="3442970"/>
+                    </a:xfrm>
+                    <a:prstGeom prst="rect">
+                      <a:avLst/>
+                    </a:prstGeom>
+                  </pic:spPr>
+                </pic:pic>
+              </a:graphicData>
+            </a:graphic>
+          </wp:inline>
+        </w:drawing>
+      </w:r>
     </w:p>
     <w:p>
       <w:r>
@@ -5724,7 +6169,6 @@
           <w:sz w:val="26"/>
           <w:szCs w:val="26"/>
         </w:rPr>
-        <w:lastRenderedPageBreak/>
         <w:t>Nota Bene!</w:t>
       </w:r>
     </w:p>
@@ -5758,9 +6202,58 @@
           <w:bCs/>
           <w:color w:val="385623" w:themeColor="accent6" w:themeShade="80"/>
         </w:rPr>
+        <w:lastRenderedPageBreak/>
         <w:t>Menu pausa</w:t>
       </w:r>
       <w:bookmarkEnd w:id="24"/>
+    </w:p>
+    <w:p>
+      <w:r>
+        <w:rPr>
+          <w:noProof/>
+        </w:rPr>
+        <w:drawing>
+          <wp:inline distT="0" distB="0" distL="0" distR="0" wp14:anchorId="14525834" wp14:editId="56900E21">
+            <wp:extent cx="6120130" cy="3442970"/>
+            <wp:effectExtent l="0" t="0" r="0" b="5080"/>
+            <wp:docPr id="21" name="Immagine 21" descr="Immagine che contiene testo, esterni, segnale, via&#10;&#10;Descrizione generata automaticamente"/>
+            <wp:cNvGraphicFramePr>
+              <a:graphicFrameLocks xmlns:a="http://schemas.openxmlformats.org/drawingml/2006/main" noChangeAspect="1"/>
+            </wp:cNvGraphicFramePr>
+            <a:graphic xmlns:a="http://schemas.openxmlformats.org/drawingml/2006/main">
+              <a:graphicData uri="http://schemas.openxmlformats.org/drawingml/2006/picture">
+                <pic:pic xmlns:pic="http://schemas.openxmlformats.org/drawingml/2006/picture">
+                  <pic:nvPicPr>
+                    <pic:cNvPr id="21" name="Immagine 21" descr="Immagine che contiene testo, esterni, segnale, via&#10;&#10;Descrizione generata automaticamente"/>
+                    <pic:cNvPicPr/>
+                  </pic:nvPicPr>
+                  <pic:blipFill>
+                    <a:blip r:embed="rId15" cstate="print">
+                      <a:extLst>
+                        <a:ext uri="{28A0092B-C50C-407E-A947-70E740481C1C}">
+                          <a14:useLocalDpi xmlns:a14="http://schemas.microsoft.com/office/drawing/2010/main" val="0"/>
+                        </a:ext>
+                      </a:extLst>
+                    </a:blip>
+                    <a:stretch>
+                      <a:fillRect/>
+                    </a:stretch>
+                  </pic:blipFill>
+                  <pic:spPr>
+                    <a:xfrm>
+                      <a:off x="0" y="0"/>
+                      <a:ext cx="6120130" cy="3442970"/>
+                    </a:xfrm>
+                    <a:prstGeom prst="rect">
+                      <a:avLst/>
+                    </a:prstGeom>
+                  </pic:spPr>
+                </pic:pic>
+              </a:graphicData>
+            </a:graphic>
+          </wp:inline>
+        </w:drawing>
+      </w:r>
     </w:p>
     <w:p>
       <w:pPr>
@@ -6448,6 +6941,7 @@
           <w:sz w:val="24"/>
           <w:szCs w:val="24"/>
         </w:rPr>
+        <w:lastRenderedPageBreak/>
         <w:t>bonus affinità = + 5% sul prezzo base se il piatto è affine al cliente (patologie e dieta) -5% sul prezzo base se il piatto non è affine al cliente, ed extra bonus di 3% o 2% o 1% se il piatto è rispettivamente in prima, seconda o terza posizione nella lista dei piatti ordinati dal migliore al peggiore in base all’affinità con patologie</w:t>
       </w:r>
       <w:r>
@@ -7554,7 +8048,25 @@
           <w:sz w:val="24"/>
           <w:szCs w:val="24"/>
         </w:rPr>
-        <w:t>Per il livello 2 bisogna:</w:t>
+        <w:t xml:space="preserve">Per il livello </w:t>
+      </w:r>
+      <w:proofErr w:type="gramStart"/>
+      <w:r>
+        <w:rPr>
+          <w:rFonts w:cstheme="minorHAnsi"/>
+          <w:sz w:val="24"/>
+          <w:szCs w:val="24"/>
+        </w:rPr>
+        <w:t>2</w:t>
+      </w:r>
+      <w:proofErr w:type="gramEnd"/>
+      <w:r>
+        <w:rPr>
+          <w:rFonts w:cstheme="minorHAnsi"/>
+          <w:sz w:val="24"/>
+          <w:szCs w:val="24"/>
+        </w:rPr>
+        <w:t xml:space="preserve"> bisogna:</w:t>
       </w:r>
     </w:p>
     <w:p>
@@ -7616,6 +8128,7 @@
           <w:sz w:val="24"/>
           <w:szCs w:val="24"/>
         </w:rPr>
+        <w:lastRenderedPageBreak/>
         <w:t xml:space="preserve">Raggiungere un punteggio pari o superiore a </w:t>
       </w:r>
       <w:r>
@@ -7754,7 +8267,25 @@
           <w:sz w:val="24"/>
           <w:szCs w:val="24"/>
         </w:rPr>
-        <w:t>Il giocatore non raggiunge il punteggio del livello entro 10 clienti serviti.</w:t>
+        <w:t xml:space="preserve">Il giocatore non raggiunge il punteggio del livello entro </w:t>
+      </w:r>
+      <w:proofErr w:type="gramStart"/>
+      <w:r>
+        <w:rPr>
+          <w:rFonts w:cstheme="minorHAnsi"/>
+          <w:sz w:val="24"/>
+          <w:szCs w:val="24"/>
+        </w:rPr>
+        <w:t>10</w:t>
+      </w:r>
+      <w:proofErr w:type="gramEnd"/>
+      <w:r>
+        <w:rPr>
+          <w:rFonts w:cstheme="minorHAnsi"/>
+          <w:sz w:val="24"/>
+          <w:szCs w:val="24"/>
+        </w:rPr>
+        <w:t xml:space="preserve"> clienti serviti.</w:t>
       </w:r>
     </w:p>
     <w:p>
@@ -7852,7 +8383,6 @@
           <w:sz w:val="24"/>
           <w:szCs w:val="24"/>
         </w:rPr>
-        <w:lastRenderedPageBreak/>
         <w:t>Per il livello 2:</w:t>
       </w:r>
     </w:p>
@@ -7998,7 +8528,7 @@
                     <pic:cNvPicPr/>
                   </pic:nvPicPr>
                   <pic:blipFill>
-                    <a:blip r:embed="rId10" cstate="print">
+                    <a:blip r:embed="rId16" cstate="print">
                       <a:extLst>
                         <a:ext uri="{28A0092B-C50C-407E-A947-70E740481C1C}">
                           <a14:useLocalDpi xmlns:a14="http://schemas.microsoft.com/office/drawing/2010/main" val="0"/>
@@ -8219,7 +8749,7 @@
                     <pic:cNvPicPr/>
                   </pic:nvPicPr>
                   <pic:blipFill>
-                    <a:blip r:embed="rId11" cstate="print">
+                    <a:blip r:embed="rId17" cstate="print">
                       <a:extLst>
                         <a:ext uri="{28A0092B-C50C-407E-A947-70E740481C1C}">
                           <a14:useLocalDpi xmlns:a14="http://schemas.microsoft.com/office/drawing/2010/main" val="0"/>
@@ -8320,7 +8850,7 @@
                     <pic:cNvPicPr/>
                   </pic:nvPicPr>
                   <pic:blipFill>
-                    <a:blip r:embed="rId12" cstate="print">
+                    <a:blip r:embed="rId18" cstate="print">
                       <a:extLst>
                         <a:ext uri="{28A0092B-C50C-407E-A947-70E740481C1C}">
                           <a14:useLocalDpi xmlns:a14="http://schemas.microsoft.com/office/drawing/2010/main" val="0"/>
@@ -8430,7 +8960,7 @@
                     <pic:cNvPicPr/>
                   </pic:nvPicPr>
                   <pic:blipFill>
-                    <a:blip r:embed="rId13" cstate="print">
+                    <a:blip r:embed="rId19" cstate="print">
                       <a:extLst>
                         <a:ext uri="{28A0092B-C50C-407E-A947-70E740481C1C}">
                           <a14:useLocalDpi xmlns:a14="http://schemas.microsoft.com/office/drawing/2010/main" val="0"/>
@@ -8585,6 +9115,7 @@
           <w:sz w:val="24"/>
           <w:szCs w:val="24"/>
         </w:rPr>
+        <w:lastRenderedPageBreak/>
         <w:drawing>
           <wp:anchor distT="0" distB="0" distL="114300" distR="114300" simplePos="0" relativeHeight="251667456" behindDoc="0" locked="0" layoutInCell="1" allowOverlap="1" wp14:anchorId="3DD3C537" wp14:editId="2029912B">
             <wp:simplePos x="0" y="0"/>
@@ -8609,7 +9140,7 @@
                     <pic:cNvPicPr/>
                   </pic:nvPicPr>
                   <pic:blipFill>
-                    <a:blip r:embed="rId14" cstate="print">
+                    <a:blip r:embed="rId20" cstate="print">
                       <a:extLst>
                         <a:ext uri="{28A0092B-C50C-407E-A947-70E740481C1C}">
                           <a14:useLocalDpi xmlns:a14="http://schemas.microsoft.com/office/drawing/2010/main" val="0"/>
@@ -8732,7 +9263,7 @@
                     <pic:cNvPicPr/>
                   </pic:nvPicPr>
                   <pic:blipFill>
-                    <a:blip r:embed="rId15" cstate="print">
+                    <a:blip r:embed="rId21" cstate="print">
                       <a:extLst>
                         <a:ext uri="{28A0092B-C50C-407E-A947-70E740481C1C}">
                           <a14:useLocalDpi xmlns:a14="http://schemas.microsoft.com/office/drawing/2010/main" val="0"/>
@@ -8834,7 +9365,7 @@
                     <pic:cNvPicPr/>
                   </pic:nvPicPr>
                   <pic:blipFill>
-                    <a:blip r:embed="rId16" cstate="print">
+                    <a:blip r:embed="rId22" cstate="print">
                       <a:extLst>
                         <a:ext uri="{28A0092B-C50C-407E-A947-70E740481C1C}">
                           <a14:useLocalDpi xmlns:a14="http://schemas.microsoft.com/office/drawing/2010/main" val="0"/>
@@ -8977,7 +9508,6 @@
           <w:sz w:val="24"/>
           <w:szCs w:val="24"/>
         </w:rPr>
-        <w:lastRenderedPageBreak/>
         <w:t xml:space="preserve">Nel menu </w:t>
       </w:r>
       <w:r>
@@ -9414,6 +9944,7 @@
         <w:jc w:val="both"/>
       </w:pPr>
       <w:r>
+        <w:lastRenderedPageBreak/>
         <w:t>Cliccando sull’icona di “</w:t>
       </w:r>
       <w:proofErr w:type="spellStart"/>
@@ -9691,7 +10222,6 @@
           <w:sz w:val="24"/>
           <w:szCs w:val="24"/>
         </w:rPr>
-        <w:lastRenderedPageBreak/>
         <w:t xml:space="preserve">Per acquistare nuovi ingredienti, il giocatore deve recarsi al negozio e </w:t>
       </w:r>
       <w:r>
@@ -9875,6 +10405,7 @@
         <w:t xml:space="preserve">Nel ricettario è possibile visionare tutte le ricette esistenti nel gioco, con la relativa lista di ingredienti necessari per realizzarli. È possibile, inoltre, cliccando sul bottone della scheda tecnica, visionare il </w:t>
       </w:r>
       <w:proofErr w:type="spellStart"/>
+      <w:proofErr w:type="gramStart"/>
       <w:r>
         <w:rPr>
           <w:sz w:val="24"/>
@@ -9883,6 +10414,7 @@
         <w:t>costoEco</w:t>
       </w:r>
       <w:proofErr w:type="spellEnd"/>
+      <w:proofErr w:type="gramEnd"/>
       <w:r>
         <w:rPr>
           <w:sz w:val="24"/>
@@ -10081,6 +10613,7 @@
           <w:sz w:val="24"/>
           <w:szCs w:val="24"/>
         </w:rPr>
+        <w:lastRenderedPageBreak/>
         <w:t>Qui di seguito sono elencate le skill che i giocatori potranno acquisire attraverso il Serious game:</w:t>
       </w:r>
     </w:p>
@@ -10218,7 +10751,7 @@
           <w:szCs w:val="26"/>
         </w:rPr>
       </w:pPr>
-      <w:hyperlink r:id="rId17" w:history="1">
+      <w:hyperlink r:id="rId23" w:history="1">
         <w:r>
           <w:rPr>
             <w:rStyle w:val="Collegamentoipertestuale"/>
@@ -10238,7 +10771,7 @@
           <w:szCs w:val="26"/>
         </w:rPr>
       </w:pPr>
-      <w:hyperlink r:id="rId18" w:history="1">
+      <w:hyperlink r:id="rId24" w:history="1">
         <w:r>
           <w:rPr>
             <w:rStyle w:val="Collegamentoipertestuale"/>
@@ -10258,7 +10791,7 @@
           <w:szCs w:val="26"/>
         </w:rPr>
       </w:pPr>
-      <w:hyperlink r:id="rId19" w:history="1">
+      <w:hyperlink r:id="rId25" w:history="1">
         <w:r>
           <w:rPr>
             <w:rStyle w:val="Collegamentoipertestuale"/>
@@ -10289,8 +10822,8 @@
       </w:pPr>
     </w:p>
     <w:sectPr>
-      <w:headerReference w:type="default" r:id="rId20"/>
-      <w:footerReference w:type="default" r:id="rId21"/>
+      <w:headerReference w:type="default" r:id="rId26"/>
+      <w:footerReference w:type="default" r:id="rId27"/>
       <w:pgSz w:w="11906" w:h="16838"/>
       <w:pgMar w:top="1417" w:right="1134" w:bottom="1134" w:left="1134" w:header="709" w:footer="708" w:gutter="0"/>
       <w:cols w:space="708"/>

</xml_diff>

<commit_message>
Sistemata dimensione per il testo
</commit_message>
<xml_diff>
--- a/doc/pianificazione/Manuale Utente Heatlhy Catering.docx
+++ b/doc/pianificazione/Manuale Utente Heatlhy Catering.docx
@@ -2826,35 +2826,47 @@
         <w:jc w:val="both"/>
         <w:rPr>
           <w:rFonts w:cstheme="minorHAnsi"/>
-        </w:rPr>
-      </w:pPr>
-      <w:r>
-        <w:rPr>
-          <w:rFonts w:cstheme="minorHAnsi"/>
+          <w:sz w:val="24"/>
+          <w:szCs w:val="24"/>
+        </w:rPr>
+      </w:pPr>
+      <w:r>
+        <w:rPr>
+          <w:rFonts w:cstheme="minorHAnsi"/>
+          <w:sz w:val="24"/>
+          <w:szCs w:val="24"/>
         </w:rPr>
         <w:t xml:space="preserve">L’applicazione </w:t>
       </w:r>
       <w:r>
         <w:rPr>
           <w:rFonts w:cstheme="minorHAnsi"/>
+          <w:sz w:val="24"/>
+          <w:szCs w:val="24"/>
         </w:rPr>
         <w:t>può</w:t>
       </w:r>
       <w:r>
         <w:rPr>
           <w:rFonts w:cstheme="minorHAnsi"/>
+          <w:sz w:val="24"/>
+          <w:szCs w:val="24"/>
         </w:rPr>
         <w:t xml:space="preserve"> essere </w:t>
       </w:r>
       <w:r>
         <w:rPr>
           <w:rFonts w:cstheme="minorHAnsi"/>
+          <w:sz w:val="24"/>
+          <w:szCs w:val="24"/>
         </w:rPr>
         <w:t>eseguita</w:t>
       </w:r>
       <w:r>
         <w:rPr>
           <w:rFonts w:cstheme="minorHAnsi"/>
+          <w:sz w:val="24"/>
+          <w:szCs w:val="24"/>
         </w:rPr>
         <w:t xml:space="preserve"> su PC con i seguenti requisiti HW minimi:</w:t>
       </w:r>
@@ -2870,11 +2882,15 @@
         <w:jc w:val="both"/>
         <w:rPr>
           <w:rFonts w:cstheme="minorHAnsi"/>
-        </w:rPr>
-      </w:pPr>
-      <w:r>
-        <w:rPr>
-          <w:rFonts w:cstheme="minorHAnsi"/>
+          <w:sz w:val="24"/>
+          <w:szCs w:val="24"/>
+        </w:rPr>
+      </w:pPr>
+      <w:r>
+        <w:rPr>
+          <w:rFonts w:cstheme="minorHAnsi"/>
+          <w:sz w:val="24"/>
+          <w:szCs w:val="24"/>
         </w:rPr>
         <w:t>Processore: architettura X64 con SSE2, Apple Silicon</w:t>
       </w:r>
@@ -2890,33 +2906,25 @@
         <w:jc w:val="both"/>
         <w:rPr>
           <w:rFonts w:cstheme="minorHAnsi"/>
+          <w:sz w:val="24"/>
+          <w:szCs w:val="24"/>
           <w:lang w:val="en-US"/>
         </w:rPr>
       </w:pPr>
       <w:r>
         <w:rPr>
           <w:rFonts w:cstheme="minorHAnsi"/>
+          <w:sz w:val="24"/>
+          <w:szCs w:val="24"/>
           <w:lang w:val="en-US"/>
         </w:rPr>
-        <w:t xml:space="preserve">RAM: </w:t>
-      </w:r>
-      <w:r>
-        <w:rPr>
-          <w:rFonts w:cstheme="minorHAnsi"/>
-          <w:lang w:val="en-US"/>
-        </w:rPr>
-        <w:t>512</w:t>
-      </w:r>
-      <w:r>
-        <w:rPr>
-          <w:rFonts w:cstheme="minorHAnsi"/>
-          <w:lang w:val="en-US"/>
-        </w:rPr>
-        <w:t xml:space="preserve">MB per </w:t>
-      </w:r>
-      <w:r>
-        <w:rPr>
-          <w:rFonts w:cstheme="minorHAnsi"/>
+        <w:t xml:space="preserve">RAM: 512MB per </w:t>
+      </w:r>
+      <w:r>
+        <w:rPr>
+          <w:rFonts w:cstheme="minorHAnsi"/>
+          <w:sz w:val="24"/>
+          <w:szCs w:val="24"/>
         </w:rPr>
         <w:t>l’esecuzione</w:t>
       </w:r>
@@ -2932,19 +2940,17 @@
         <w:jc w:val="both"/>
         <w:rPr>
           <w:rFonts w:cstheme="minorHAnsi"/>
-        </w:rPr>
-      </w:pPr>
-      <w:r>
-        <w:rPr>
-          <w:rFonts w:cstheme="minorHAnsi"/>
-        </w:rPr>
-        <w:t xml:space="preserve">Hard Disk: </w:t>
-      </w:r>
-      <w:r>
-        <w:rPr>
-          <w:rFonts w:cstheme="minorHAnsi"/>
-        </w:rPr>
-        <w:t>1GB</w:t>
+          <w:sz w:val="24"/>
+          <w:szCs w:val="24"/>
+        </w:rPr>
+      </w:pPr>
+      <w:r>
+        <w:rPr>
+          <w:rFonts w:cstheme="minorHAnsi"/>
+          <w:sz w:val="24"/>
+          <w:szCs w:val="24"/>
+        </w:rPr>
+        <w:t>Hard Disk: 1GB</w:t>
       </w:r>
     </w:p>
     <w:p>
@@ -2958,25 +2964,17 @@
         <w:jc w:val="both"/>
         <w:rPr>
           <w:rFonts w:cstheme="minorHAnsi"/>
-        </w:rPr>
-      </w:pPr>
-      <w:r>
-        <w:rPr>
-          <w:rFonts w:cstheme="minorHAnsi"/>
-        </w:rPr>
-        <w:t>Scheda video</w:t>
-      </w:r>
-      <w:r>
-        <w:rPr>
-          <w:rFonts w:cstheme="minorHAnsi"/>
-        </w:rPr>
-        <w:t xml:space="preserve">: </w:t>
-      </w:r>
-      <w:r>
-        <w:rPr>
-          <w:rFonts w:cstheme="minorHAnsi"/>
-        </w:rPr>
-        <w:t>Scheda grafica integrata nel processore</w:t>
+          <w:sz w:val="24"/>
+          <w:szCs w:val="24"/>
+        </w:rPr>
+      </w:pPr>
+      <w:r>
+        <w:rPr>
+          <w:rFonts w:cstheme="minorHAnsi"/>
+          <w:sz w:val="24"/>
+          <w:szCs w:val="24"/>
+        </w:rPr>
+        <w:t>Scheda video: Scheda grafica integrata nel processore</w:t>
       </w:r>
     </w:p>
     <w:p>
@@ -2990,29 +2988,23 @@
         <w:jc w:val="both"/>
         <w:rPr>
           <w:rFonts w:cstheme="minorHAnsi"/>
-        </w:rPr>
-      </w:pPr>
-      <w:r>
-        <w:rPr>
-          <w:rFonts w:cstheme="minorHAnsi"/>
-        </w:rPr>
-        <w:t>Risoluzione: 320</w:t>
-      </w:r>
-      <w:r>
-        <w:rPr>
-          <w:rFonts w:cstheme="minorHAnsi"/>
-        </w:rPr>
-        <w:t>x</w:t>
-      </w:r>
-      <w:r>
-        <w:rPr>
-          <w:rFonts w:cstheme="minorHAnsi"/>
-        </w:rPr>
-        <w:t>240 o superiori</w:t>
-      </w:r>
-      <w:r>
-        <w:rPr>
-          <w:rFonts w:cstheme="minorHAnsi"/>
+          <w:sz w:val="24"/>
+          <w:szCs w:val="24"/>
+        </w:rPr>
+      </w:pPr>
+      <w:r>
+        <w:rPr>
+          <w:rFonts w:cstheme="minorHAnsi"/>
+          <w:sz w:val="24"/>
+          <w:szCs w:val="24"/>
+        </w:rPr>
+        <w:t>Risoluzione: 320x240 o superiori</w:t>
+      </w:r>
+      <w:r>
+        <w:rPr>
+          <w:rFonts w:cstheme="minorHAnsi"/>
+          <w:sz w:val="24"/>
+          <w:szCs w:val="24"/>
         </w:rPr>
         <w:t xml:space="preserve">, </w:t>
       </w:r>
@@ -3020,6 +3012,8 @@
       <w:r>
         <w:rPr>
           <w:rFonts w:cstheme="minorHAnsi"/>
+          <w:sz w:val="24"/>
+          <w:szCs w:val="24"/>
         </w:rPr>
         <w:t>Aspect</w:t>
       </w:r>
@@ -3027,6 +3021,8 @@
       <w:r>
         <w:rPr>
           <w:rFonts w:cstheme="minorHAnsi"/>
+          <w:sz w:val="24"/>
+          <w:szCs w:val="24"/>
         </w:rPr>
         <w:t xml:space="preserve"> Ratio: 4:3 e/o 16:9</w:t>
       </w:r>
@@ -3037,6 +3033,8 @@
         <w:jc w:val="both"/>
         <w:rPr>
           <w:rFonts w:cstheme="minorHAnsi"/>
+          <w:sz w:val="24"/>
+          <w:szCs w:val="24"/>
         </w:rPr>
       </w:pPr>
     </w:p>
@@ -3045,19 +3043,17 @@
         <w:jc w:val="both"/>
         <w:rPr>
           <w:rFonts w:cstheme="minorHAnsi"/>
-        </w:rPr>
-      </w:pPr>
-      <w:r>
-        <w:rPr>
-          <w:rFonts w:cstheme="minorHAnsi"/>
-        </w:rPr>
-        <w:t>E</w:t>
-      </w:r>
-      <w:r>
-        <w:rPr>
-          <w:rFonts w:cstheme="minorHAnsi"/>
-        </w:rPr>
-        <w:t xml:space="preserve"> con i seguenti requisiti SW: </w:t>
+          <w:sz w:val="24"/>
+          <w:szCs w:val="24"/>
+        </w:rPr>
+      </w:pPr>
+      <w:r>
+        <w:rPr>
+          <w:rFonts w:cstheme="minorHAnsi"/>
+          <w:sz w:val="24"/>
+          <w:szCs w:val="24"/>
+        </w:rPr>
+        <w:t xml:space="preserve">E con i seguenti requisiti SW: </w:t>
       </w:r>
     </w:p>
     <w:p>
@@ -3071,19 +3067,17 @@
         <w:jc w:val="both"/>
         <w:rPr>
           <w:rFonts w:cstheme="minorHAnsi"/>
-        </w:rPr>
-      </w:pPr>
-      <w:r>
-        <w:rPr>
-          <w:rFonts w:cstheme="minorHAnsi"/>
-        </w:rPr>
-        <w:t xml:space="preserve">Windows </w:t>
-      </w:r>
-      <w:r>
-        <w:rPr>
-          <w:rFonts w:cstheme="minorHAnsi"/>
-        </w:rPr>
-        <w:t>10/11</w:t>
+          <w:sz w:val="24"/>
+          <w:szCs w:val="24"/>
+        </w:rPr>
+      </w:pPr>
+      <w:r>
+        <w:rPr>
+          <w:rFonts w:cstheme="minorHAnsi"/>
+          <w:sz w:val="24"/>
+          <w:szCs w:val="24"/>
+        </w:rPr>
+        <w:t>Windows 10/11</w:t>
       </w:r>
     </w:p>
     <w:p>
@@ -3097,11 +3091,15 @@
         <w:jc w:val="both"/>
         <w:rPr>
           <w:rFonts w:cstheme="minorHAnsi"/>
-        </w:rPr>
-      </w:pPr>
-      <w:r>
-        <w:rPr>
-          <w:rFonts w:cstheme="minorHAnsi"/>
+          <w:sz w:val="24"/>
+          <w:szCs w:val="24"/>
+        </w:rPr>
+      </w:pPr>
+      <w:r>
+        <w:rPr>
+          <w:rFonts w:cstheme="minorHAnsi"/>
+          <w:sz w:val="24"/>
+          <w:szCs w:val="24"/>
         </w:rPr>
         <w:t>High Sierra 10.13+</w:t>
       </w:r>
@@ -3145,47 +3143,39 @@
         <w:jc w:val="both"/>
         <w:rPr>
           <w:rFonts w:cstheme="minorHAnsi"/>
-        </w:rPr>
-      </w:pPr>
-      <w:r>
-        <w:rPr>
-          <w:rFonts w:cstheme="minorHAnsi"/>
+          <w:sz w:val="24"/>
+          <w:szCs w:val="24"/>
+        </w:rPr>
+      </w:pPr>
+      <w:r>
+        <w:rPr>
+          <w:rFonts w:cstheme="minorHAnsi"/>
+          <w:sz w:val="24"/>
+          <w:szCs w:val="24"/>
         </w:rPr>
         <w:t xml:space="preserve">L’applicazione </w:t>
       </w:r>
       <w:r>
         <w:rPr>
           <w:rFonts w:cstheme="minorHAnsi"/>
-        </w:rPr>
-        <w:t>può</w:t>
-      </w:r>
-      <w:r>
-        <w:rPr>
-          <w:rFonts w:cstheme="minorHAnsi"/>
-        </w:rPr>
-        <w:t xml:space="preserve"> essere </w:t>
-      </w:r>
-      <w:r>
-        <w:rPr>
-          <w:rFonts w:cstheme="minorHAnsi"/>
-        </w:rPr>
-        <w:t>eseguita</w:t>
-      </w:r>
-      <w:r>
-        <w:rPr>
-          <w:rFonts w:cstheme="minorHAnsi"/>
-        </w:rPr>
-        <w:t xml:space="preserve"> </w:t>
-      </w:r>
-      <w:r>
-        <w:rPr>
-          <w:rFonts w:cstheme="minorHAnsi"/>
+          <w:sz w:val="24"/>
+          <w:szCs w:val="24"/>
+        </w:rPr>
+        <w:t xml:space="preserve">può essere eseguita </w:t>
+      </w:r>
+      <w:r>
+        <w:rPr>
+          <w:rFonts w:cstheme="minorHAnsi"/>
+          <w:sz w:val="24"/>
+          <w:szCs w:val="24"/>
         </w:rPr>
         <w:t xml:space="preserve">su PC con i seguenti requisiti HW </w:t>
       </w:r>
       <w:r>
         <w:rPr>
           <w:rFonts w:cstheme="minorHAnsi"/>
+          <w:sz w:val="24"/>
+          <w:szCs w:val="24"/>
         </w:rPr>
         <w:t>per goderne al massimo delle potenzialità:</w:t>
       </w:r>
@@ -3201,11 +3191,15 @@
         <w:jc w:val="both"/>
         <w:rPr>
           <w:rFonts w:cstheme="minorHAnsi"/>
-        </w:rPr>
-      </w:pPr>
-      <w:r>
-        <w:rPr>
-          <w:rFonts w:cstheme="minorHAnsi"/>
+          <w:sz w:val="24"/>
+          <w:szCs w:val="24"/>
+        </w:rPr>
+      </w:pPr>
+      <w:r>
+        <w:rPr>
+          <w:rFonts w:cstheme="minorHAnsi"/>
+          <w:sz w:val="24"/>
+          <w:szCs w:val="24"/>
         </w:rPr>
         <w:t>Processore: i3-540 o superiori</w:t>
       </w:r>
@@ -3221,11 +3215,15 @@
         <w:jc w:val="both"/>
         <w:rPr>
           <w:rFonts w:cstheme="minorHAnsi"/>
-        </w:rPr>
-      </w:pPr>
-      <w:r>
-        <w:rPr>
-          <w:rFonts w:cstheme="minorHAnsi"/>
+          <w:sz w:val="24"/>
+          <w:szCs w:val="24"/>
+        </w:rPr>
+      </w:pPr>
+      <w:r>
+        <w:rPr>
+          <w:rFonts w:cstheme="minorHAnsi"/>
+          <w:sz w:val="24"/>
+          <w:szCs w:val="24"/>
         </w:rPr>
         <w:t>RAM: 1GB per l’esecuzione</w:t>
       </w:r>
@@ -3241,11 +3239,15 @@
         <w:jc w:val="both"/>
         <w:rPr>
           <w:rFonts w:cstheme="minorHAnsi"/>
-        </w:rPr>
-      </w:pPr>
-      <w:r>
-        <w:rPr>
-          <w:rFonts w:cstheme="minorHAnsi"/>
+          <w:sz w:val="24"/>
+          <w:szCs w:val="24"/>
+        </w:rPr>
+      </w:pPr>
+      <w:r>
+        <w:rPr>
+          <w:rFonts w:cstheme="minorHAnsi"/>
+          <w:sz w:val="24"/>
+          <w:szCs w:val="24"/>
         </w:rPr>
         <w:t>Hard Disk: 1GB</w:t>
       </w:r>
@@ -3261,11 +3263,15 @@
         <w:jc w:val="both"/>
         <w:rPr>
           <w:rFonts w:cstheme="minorHAnsi"/>
-        </w:rPr>
-      </w:pPr>
-      <w:r>
-        <w:rPr>
-          <w:rFonts w:cstheme="minorHAnsi"/>
+          <w:sz w:val="24"/>
+          <w:szCs w:val="24"/>
+        </w:rPr>
+      </w:pPr>
+      <w:r>
+        <w:rPr>
+          <w:rFonts w:cstheme="minorHAnsi"/>
+          <w:sz w:val="24"/>
+          <w:szCs w:val="24"/>
         </w:rPr>
         <w:t>Scheda Video: GEFORCE GT710</w:t>
       </w:r>
@@ -3281,23 +3287,31 @@
         <w:jc w:val="both"/>
         <w:rPr>
           <w:rFonts w:cstheme="minorHAnsi"/>
-        </w:rPr>
-      </w:pPr>
-      <w:r>
-        <w:rPr>
-          <w:rFonts w:cstheme="minorHAnsi"/>
+          <w:sz w:val="24"/>
+          <w:szCs w:val="24"/>
+        </w:rPr>
+      </w:pPr>
+      <w:r>
+        <w:rPr>
+          <w:rFonts w:cstheme="minorHAnsi"/>
+          <w:sz w:val="24"/>
+          <w:szCs w:val="24"/>
         </w:rPr>
         <w:t>Risoluzione: 1920x1080 o superiori</w:t>
       </w:r>
       <w:r>
         <w:rPr>
           <w:rFonts w:cstheme="minorHAnsi"/>
+          <w:sz w:val="24"/>
+          <w:szCs w:val="24"/>
         </w:rPr>
         <w:t>,</w:t>
       </w:r>
       <w:r>
         <w:rPr>
           <w:rFonts w:cstheme="minorHAnsi"/>
+          <w:sz w:val="24"/>
+          <w:szCs w:val="24"/>
         </w:rPr>
         <w:t xml:space="preserve"> </w:t>
       </w:r>
@@ -3305,6 +3319,8 @@
       <w:r>
         <w:rPr>
           <w:rFonts w:cstheme="minorHAnsi"/>
+          <w:sz w:val="24"/>
+          <w:szCs w:val="24"/>
         </w:rPr>
         <w:t>Aspect</w:t>
       </w:r>
@@ -3312,6 +3328,8 @@
       <w:r>
         <w:rPr>
           <w:rFonts w:cstheme="minorHAnsi"/>
+          <w:sz w:val="24"/>
+          <w:szCs w:val="24"/>
         </w:rPr>
         <w:t xml:space="preserve"> Ratio: 16:9</w:t>
       </w:r>
@@ -3322,6 +3340,8 @@
         <w:jc w:val="both"/>
         <w:rPr>
           <w:rFonts w:cstheme="minorHAnsi"/>
+          <w:sz w:val="24"/>
+          <w:szCs w:val="24"/>
         </w:rPr>
       </w:pPr>
     </w:p>
@@ -3330,19 +3350,17 @@
         <w:jc w:val="both"/>
         <w:rPr>
           <w:rFonts w:cstheme="minorHAnsi"/>
-        </w:rPr>
-      </w:pPr>
-      <w:r>
-        <w:rPr>
-          <w:rFonts w:cstheme="minorHAnsi"/>
-        </w:rPr>
-        <w:t>E</w:t>
-      </w:r>
-      <w:r>
-        <w:rPr>
-          <w:rFonts w:cstheme="minorHAnsi"/>
-        </w:rPr>
-        <w:t xml:space="preserve"> con i seguenti requisiti SW: </w:t>
+          <w:sz w:val="24"/>
+          <w:szCs w:val="24"/>
+        </w:rPr>
+      </w:pPr>
+      <w:r>
+        <w:rPr>
+          <w:rFonts w:cstheme="minorHAnsi"/>
+          <w:sz w:val="24"/>
+          <w:szCs w:val="24"/>
+        </w:rPr>
+        <w:t xml:space="preserve">E con i seguenti requisiti SW: </w:t>
       </w:r>
     </w:p>
     <w:p>
@@ -3356,19 +3374,17 @@
         <w:jc w:val="both"/>
         <w:rPr>
           <w:rFonts w:cstheme="minorHAnsi"/>
-        </w:rPr>
-      </w:pPr>
-      <w:r>
-        <w:rPr>
-          <w:rFonts w:cstheme="minorHAnsi"/>
-        </w:rPr>
-        <w:t xml:space="preserve">Windows </w:t>
-      </w:r>
-      <w:r>
-        <w:rPr>
-          <w:rFonts w:cstheme="minorHAnsi"/>
-        </w:rPr>
-        <w:t>10/11</w:t>
+          <w:sz w:val="24"/>
+          <w:szCs w:val="24"/>
+        </w:rPr>
+      </w:pPr>
+      <w:r>
+        <w:rPr>
+          <w:rFonts w:cstheme="minorHAnsi"/>
+          <w:sz w:val="24"/>
+          <w:szCs w:val="24"/>
+        </w:rPr>
+        <w:t>Windows 10/11</w:t>
       </w:r>
     </w:p>
     <w:p>
@@ -3382,11 +3398,15 @@
         <w:jc w:val="both"/>
         <w:rPr>
           <w:rFonts w:cstheme="minorHAnsi"/>
-        </w:rPr>
-      </w:pPr>
-      <w:r>
-        <w:rPr>
-          <w:rFonts w:cstheme="minorHAnsi"/>
+          <w:sz w:val="24"/>
+          <w:szCs w:val="24"/>
+        </w:rPr>
+      </w:pPr>
+      <w:r>
+        <w:rPr>
+          <w:rFonts w:cstheme="minorHAnsi"/>
+          <w:sz w:val="24"/>
+          <w:szCs w:val="24"/>
         </w:rPr>
         <w:t>High Sierra 10.13+</w:t>
       </w:r>
@@ -3420,6 +3440,7 @@
           <w:sz w:val="26"/>
           <w:szCs w:val="26"/>
         </w:rPr>
+        <w:lastRenderedPageBreak/>
         <w:t>Nota Bene!</w:t>
       </w:r>
     </w:p>
@@ -3438,7 +3459,6 @@
           <w:sz w:val="24"/>
           <w:szCs w:val="24"/>
         </w:rPr>
-        <w:lastRenderedPageBreak/>
         <w:t>Il gioco è sviluppato ad hoc per l’</w:t>
       </w:r>
       <w:proofErr w:type="spellStart"/>
@@ -4313,7 +4333,6 @@
           <w:b/>
           <w:bCs/>
         </w:rPr>
-        <w:lastRenderedPageBreak/>
         <w:br w:type="page"/>
       </w:r>
     </w:p>
@@ -4342,12 +4361,24 @@
     </w:p>
     <w:p>
       <w:r>
+        <w:rPr>
+          <w:sz w:val="24"/>
+          <w:szCs w:val="24"/>
+        </w:rPr>
         <w:t xml:space="preserve">Qui sono </w:t>
       </w:r>
       <w:r>
+        <w:rPr>
+          <w:sz w:val="24"/>
+          <w:szCs w:val="24"/>
+        </w:rPr>
         <w:t>riportati</w:t>
       </w:r>
       <w:r>
+        <w:rPr>
+          <w:sz w:val="24"/>
+          <w:szCs w:val="24"/>
+        </w:rPr>
         <w:t xml:space="preserve"> i funzionamenti delle principali schermate di gioco.</w:t>
       </w:r>
     </w:p>
@@ -5690,22 +5721,52 @@
       </w:r>
     </w:p>
     <w:p>
-      <w:r>
+      <w:pPr>
+        <w:rPr>
+          <w:sz w:val="24"/>
+          <w:szCs w:val="24"/>
+        </w:rPr>
+      </w:pPr>
+      <w:r>
+        <w:rPr>
+          <w:sz w:val="24"/>
+          <w:szCs w:val="24"/>
+        </w:rPr>
         <w:t xml:space="preserve">Nella sezione classifica </w:t>
       </w:r>
       <w:r>
+        <w:rPr>
+          <w:sz w:val="24"/>
+          <w:szCs w:val="24"/>
+        </w:rPr>
         <w:t>è</w:t>
       </w:r>
       <w:r>
+        <w:rPr>
+          <w:sz w:val="24"/>
+          <w:szCs w:val="24"/>
+        </w:rPr>
         <w:t xml:space="preserve"> possibile visua</w:t>
       </w:r>
       <w:r>
+        <w:rPr>
+          <w:sz w:val="24"/>
+          <w:szCs w:val="24"/>
+        </w:rPr>
         <w:t xml:space="preserve">lizzare, per ogni livello, il punteggio dei migliori </w:t>
       </w:r>
       <w:r>
+        <w:rPr>
+          <w:sz w:val="24"/>
+          <w:szCs w:val="24"/>
+        </w:rPr>
         <w:t>cinque</w:t>
       </w:r>
       <w:r>
+        <w:rPr>
+          <w:sz w:val="24"/>
+          <w:szCs w:val="24"/>
+        </w:rPr>
         <w:t xml:space="preserve"> giocatori.</w:t>
       </w:r>
     </w:p>
@@ -5782,7 +5843,17 @@
       </w:r>
     </w:p>
     <w:p>
-      <w:r>
+      <w:pPr>
+        <w:rPr>
+          <w:sz w:val="24"/>
+          <w:szCs w:val="24"/>
+        </w:rPr>
+      </w:pPr>
+      <w:r>
+        <w:rPr>
+          <w:sz w:val="24"/>
+          <w:szCs w:val="24"/>
+        </w:rPr>
         <w:t>Nella sezione opzioni è possibile:</w:t>
       </w:r>
     </w:p>
@@ -5793,11 +5864,23 @@
           <w:ilvl w:val="0"/>
           <w:numId w:val="25"/>
         </w:numPr>
-      </w:pPr>
-      <w:r>
+        <w:rPr>
+          <w:sz w:val="24"/>
+          <w:szCs w:val="24"/>
+        </w:rPr>
+      </w:pPr>
+      <w:r>
+        <w:rPr>
+          <w:sz w:val="24"/>
+          <w:szCs w:val="24"/>
+        </w:rPr>
         <w:t>Modificare le impostazioni di grafica e audio del gioco</w:t>
       </w:r>
       <w:r>
+        <w:rPr>
+          <w:sz w:val="24"/>
+          <w:szCs w:val="24"/>
+        </w:rPr>
         <w:t>:</w:t>
       </w:r>
     </w:p>
@@ -5808,8 +5891,17 @@
           <w:ilvl w:val="1"/>
           <w:numId w:val="25"/>
         </w:numPr>
-      </w:pPr>
-      <w:r>
+        <w:rPr>
+          <w:sz w:val="24"/>
+          <w:szCs w:val="24"/>
+        </w:rPr>
+      </w:pPr>
+      <w:r>
+        <w:rPr>
+          <w:sz w:val="24"/>
+          <w:szCs w:val="24"/>
+        </w:rPr>
+        <w:lastRenderedPageBreak/>
         <w:t>La risoluzione del gioco (Formati risoluzione per i 16:9 e 4:3).</w:t>
       </w:r>
     </w:p>
@@ -5820,9 +5912,16 @@
           <w:ilvl w:val="1"/>
           <w:numId w:val="25"/>
         </w:numPr>
-      </w:pPr>
-      <w:r>
-        <w:lastRenderedPageBreak/>
+        <w:rPr>
+          <w:sz w:val="24"/>
+          <w:szCs w:val="24"/>
+        </w:rPr>
+      </w:pPr>
+      <w:r>
+        <w:rPr>
+          <w:sz w:val="24"/>
+          <w:szCs w:val="24"/>
+        </w:rPr>
         <w:t>Il dettaglio grafico del gioco (Da molto basso a Ultra).</w:t>
       </w:r>
     </w:p>
@@ -5833,20 +5932,44 @@
           <w:ilvl w:val="1"/>
           <w:numId w:val="25"/>
         </w:numPr>
-      </w:pPr>
-      <w:r>
+        <w:rPr>
+          <w:sz w:val="24"/>
+          <w:szCs w:val="24"/>
+        </w:rPr>
+      </w:pPr>
+      <w:r>
+        <w:rPr>
+          <w:sz w:val="24"/>
+          <w:szCs w:val="24"/>
+        </w:rPr>
         <w:t xml:space="preserve">Il volume </w:t>
       </w:r>
       <w:r>
+        <w:rPr>
+          <w:sz w:val="24"/>
+          <w:szCs w:val="24"/>
+        </w:rPr>
         <w:t>del gioco</w:t>
       </w:r>
       <w:r>
+        <w:rPr>
+          <w:sz w:val="24"/>
+          <w:szCs w:val="24"/>
+        </w:rPr>
         <w:t xml:space="preserve"> (Per gli effetti sonori e la musica</w:t>
       </w:r>
       <w:r>
+        <w:rPr>
+          <w:sz w:val="24"/>
+          <w:szCs w:val="24"/>
+        </w:rPr>
         <w:t xml:space="preserve"> con i due slider appositi</w:t>
       </w:r>
       <w:r>
+        <w:rPr>
+          <w:sz w:val="24"/>
+          <w:szCs w:val="24"/>
+        </w:rPr>
         <w:t>).</w:t>
       </w:r>
     </w:p>
@@ -5857,8 +5980,16 @@
           <w:ilvl w:val="1"/>
           <w:numId w:val="25"/>
         </w:numPr>
-      </w:pPr>
-      <w:r>
+        <w:rPr>
+          <w:sz w:val="24"/>
+          <w:szCs w:val="24"/>
+        </w:rPr>
+      </w:pPr>
+      <w:r>
+        <w:rPr>
+          <w:sz w:val="24"/>
+          <w:szCs w:val="24"/>
+        </w:rPr>
         <w:t>Attivare e disattivare:</w:t>
       </w:r>
     </w:p>
@@ -5869,8 +6000,16 @@
           <w:ilvl w:val="2"/>
           <w:numId w:val="25"/>
         </w:numPr>
-      </w:pPr>
-      <w:r>
+        <w:rPr>
+          <w:sz w:val="24"/>
+          <w:szCs w:val="24"/>
+        </w:rPr>
+      </w:pPr>
+      <w:r>
+        <w:rPr>
+          <w:sz w:val="24"/>
+          <w:szCs w:val="24"/>
+        </w:rPr>
         <w:t>La modalità schermo intero.</w:t>
       </w:r>
     </w:p>
@@ -5881,16 +6020,32 @@
           <w:ilvl w:val="2"/>
           <w:numId w:val="25"/>
         </w:numPr>
-      </w:pPr>
-      <w:r>
+        <w:rPr>
+          <w:sz w:val="24"/>
+          <w:szCs w:val="24"/>
+        </w:rPr>
+      </w:pPr>
+      <w:r>
+        <w:rPr>
+          <w:sz w:val="24"/>
+          <w:szCs w:val="24"/>
+        </w:rPr>
         <w:t>Il V-</w:t>
       </w:r>
       <w:proofErr w:type="spellStart"/>
       <w:r>
+        <w:rPr>
+          <w:sz w:val="24"/>
+          <w:szCs w:val="24"/>
+        </w:rPr>
         <w:t>Synch</w:t>
       </w:r>
       <w:proofErr w:type="spellEnd"/>
       <w:r>
+        <w:rPr>
+          <w:sz w:val="24"/>
+          <w:szCs w:val="24"/>
+        </w:rPr>
         <w:t>.</w:t>
       </w:r>
     </w:p>
@@ -5901,16 +6056,32 @@
           <w:ilvl w:val="2"/>
           <w:numId w:val="25"/>
         </w:numPr>
-      </w:pPr>
-      <w:r>
+        <w:rPr>
+          <w:sz w:val="24"/>
+          <w:szCs w:val="24"/>
+        </w:rPr>
+      </w:pPr>
+      <w:r>
+        <w:rPr>
+          <w:sz w:val="24"/>
+          <w:szCs w:val="24"/>
+        </w:rPr>
         <w:t xml:space="preserve">Il </w:t>
       </w:r>
       <w:proofErr w:type="spellStart"/>
       <w:r>
+        <w:rPr>
+          <w:sz w:val="24"/>
+          <w:szCs w:val="24"/>
+        </w:rPr>
         <w:t>framerate</w:t>
       </w:r>
       <w:proofErr w:type="spellEnd"/>
       <w:r>
+        <w:rPr>
+          <w:sz w:val="24"/>
+          <w:szCs w:val="24"/>
+        </w:rPr>
         <w:t xml:space="preserve"> Libero.</w:t>
       </w:r>
     </w:p>
@@ -5921,19 +6092,39 @@
           <w:ilvl w:val="1"/>
           <w:numId w:val="25"/>
         </w:numPr>
-      </w:pPr>
-      <w:r>
+        <w:rPr>
+          <w:sz w:val="24"/>
+          <w:szCs w:val="24"/>
+        </w:rPr>
+      </w:pPr>
+      <w:r>
+        <w:rPr>
+          <w:sz w:val="24"/>
+          <w:szCs w:val="24"/>
+        </w:rPr>
         <w:t>Attivare la modalità daltonici</w:t>
       </w:r>
       <w:r>
+        <w:rPr>
+          <w:sz w:val="24"/>
+          <w:szCs w:val="24"/>
+        </w:rPr>
         <w:t xml:space="preserve"> (Normale, Protanopia, Deuteranopia, </w:t>
       </w:r>
       <w:proofErr w:type="spellStart"/>
       <w:r>
+        <w:rPr>
+          <w:sz w:val="24"/>
+          <w:szCs w:val="24"/>
+        </w:rPr>
         <w:t>Tritanopia</w:t>
       </w:r>
       <w:proofErr w:type="spellEnd"/>
       <w:r>
+        <w:rPr>
+          <w:sz w:val="24"/>
+          <w:szCs w:val="24"/>
+        </w:rPr>
         <w:t>).</w:t>
       </w:r>
     </w:p>
@@ -5944,11 +6135,23 @@
           <w:ilvl w:val="0"/>
           <w:numId w:val="25"/>
         </w:numPr>
-      </w:pPr>
-      <w:r>
+        <w:rPr>
+          <w:sz w:val="24"/>
+          <w:szCs w:val="24"/>
+        </w:rPr>
+      </w:pPr>
+      <w:r>
+        <w:rPr>
+          <w:sz w:val="24"/>
+          <w:szCs w:val="24"/>
+        </w:rPr>
         <w:t>Modificare le impostazioni dei controlli del gioco</w:t>
       </w:r>
       <w:r>
+        <w:rPr>
+          <w:sz w:val="24"/>
+          <w:szCs w:val="24"/>
+        </w:rPr>
         <w:t>:</w:t>
       </w:r>
     </w:p>
@@ -5959,16 +6162,24 @@
           <w:ilvl w:val="1"/>
           <w:numId w:val="25"/>
         </w:numPr>
+        <w:rPr>
+          <w:sz w:val="24"/>
+          <w:szCs w:val="24"/>
+        </w:rPr>
       </w:pPr>
       <w:r>
         <w:rPr>
           <w:rFonts w:ascii="Segoe UI Symbol" w:hAnsi="Segoe UI Symbol"/>
+          <w:sz w:val="24"/>
+          <w:szCs w:val="24"/>
         </w:rPr>
         <w:t>I</w:t>
       </w:r>
       <w:r>
         <w:rPr>
           <w:rFonts w:ascii="Segoe UI Symbol" w:hAnsi="Segoe UI Symbol"/>
+          <w:sz w:val="24"/>
+          <w:szCs w:val="24"/>
         </w:rPr>
         <w:t xml:space="preserve">l </w:t>
       </w:r>
@@ -5976,6 +6187,8 @@
       <w:r>
         <w:rPr>
           <w:rFonts w:ascii="Segoe UI Symbol" w:hAnsi="Segoe UI Symbol"/>
+          <w:sz w:val="24"/>
+          <w:szCs w:val="24"/>
         </w:rPr>
         <w:t>Fov</w:t>
       </w:r>
@@ -5985,24 +6198,32 @@
           <w:rFonts w:ascii="Segoe UI Symbol" w:hAnsi="Segoe UI Symbol"/>
           <w:b/>
           <w:bCs/>
+          <w:sz w:val="24"/>
+          <w:szCs w:val="24"/>
         </w:rPr>
         <w:t xml:space="preserve"> </w:t>
       </w:r>
       <w:r>
         <w:rPr>
           <w:rFonts w:ascii="Segoe UI Symbol" w:hAnsi="Segoe UI Symbol"/>
+          <w:sz w:val="24"/>
+          <w:szCs w:val="24"/>
         </w:rPr>
         <w:t xml:space="preserve">del gioco (in un range che va da 60 a </w:t>
       </w:r>
       <w:r>
         <w:rPr>
           <w:rFonts w:ascii="Segoe UI Symbol" w:hAnsi="Segoe UI Symbol"/>
+          <w:sz w:val="24"/>
+          <w:szCs w:val="24"/>
         </w:rPr>
         <w:t>10</w:t>
       </w:r>
       <w:r>
         <w:rPr>
           <w:rFonts w:ascii="Segoe UI Symbol" w:hAnsi="Segoe UI Symbol"/>
+          <w:sz w:val="24"/>
+          <w:szCs w:val="24"/>
         </w:rPr>
         <w:t>0).</w:t>
       </w:r>
@@ -6014,24 +6235,26 @@
           <w:ilvl w:val="1"/>
           <w:numId w:val="25"/>
         </w:numPr>
+        <w:rPr>
+          <w:sz w:val="24"/>
+          <w:szCs w:val="24"/>
+        </w:rPr>
       </w:pPr>
       <w:r>
         <w:rPr>
           <w:rFonts w:ascii="Segoe UI Symbol" w:hAnsi="Segoe UI Symbol"/>
+          <w:sz w:val="24"/>
+          <w:szCs w:val="24"/>
         </w:rPr>
         <w:t>La</w:t>
       </w:r>
       <w:r>
         <w:rPr>
           <w:rFonts w:ascii="Segoe UI Symbol" w:hAnsi="Segoe UI Symbol"/>
-        </w:rPr>
-        <w:t xml:space="preserve"> </w:t>
-      </w:r>
-      <w:r>
-        <w:rPr>
-          <w:rFonts w:ascii="Segoe UI Symbol" w:hAnsi="Segoe UI Symbol"/>
-        </w:rPr>
-        <w:t>sensibilità del mouse</w:t>
+          <w:sz w:val="24"/>
+          <w:szCs w:val="24"/>
+        </w:rPr>
+        <w:t xml:space="preserve"> sensibilità del mouse</w:t>
       </w:r>
       <w:r>
         <w:rPr>
@@ -6039,12 +6262,16 @@
           <w:b/>
           <w:bCs/>
           <w:color w:val="385623" w:themeColor="accent6" w:themeShade="80"/>
+          <w:sz w:val="24"/>
+          <w:szCs w:val="24"/>
         </w:rPr>
         <w:t xml:space="preserve"> </w:t>
       </w:r>
       <w:r>
         <w:rPr>
           <w:rFonts w:ascii="Segoe UI Symbol" w:hAnsi="Segoe UI Symbol"/>
+          <w:sz w:val="24"/>
+          <w:szCs w:val="24"/>
         </w:rPr>
         <w:t>(in un range che va da 1 a 500).</w:t>
       </w:r>
@@ -6122,30 +6349,74 @@
       </w:r>
     </w:p>
     <w:p>
-      <w:r>
+      <w:pPr>
+        <w:rPr>
+          <w:sz w:val="24"/>
+          <w:szCs w:val="24"/>
+        </w:rPr>
+      </w:pPr>
+      <w:r>
+        <w:rPr>
+          <w:sz w:val="24"/>
+          <w:szCs w:val="24"/>
+        </w:rPr>
         <w:t xml:space="preserve">Nella sezione livelli </w:t>
       </w:r>
       <w:r>
+        <w:rPr>
+          <w:sz w:val="24"/>
+          <w:szCs w:val="24"/>
+        </w:rPr>
         <w:t>è</w:t>
       </w:r>
       <w:r>
+        <w:rPr>
+          <w:sz w:val="24"/>
+          <w:szCs w:val="24"/>
+        </w:rPr>
         <w:t xml:space="preserve"> possibile selezionare il livello 0 (livello tutorial)</w:t>
       </w:r>
       <w:r>
+        <w:rPr>
+          <w:sz w:val="24"/>
+          <w:szCs w:val="24"/>
+        </w:rPr>
         <w:t>,</w:t>
       </w:r>
       <w:r>
+        <w:rPr>
+          <w:sz w:val="24"/>
+          <w:szCs w:val="24"/>
+        </w:rPr>
         <w:t xml:space="preserve"> il livello 1 ed il livello 2.</w:t>
       </w:r>
     </w:p>
     <w:p>
-      <w:r>
+      <w:pPr>
+        <w:rPr>
+          <w:sz w:val="24"/>
+          <w:szCs w:val="24"/>
+        </w:rPr>
+      </w:pPr>
+      <w:r>
+        <w:rPr>
+          <w:sz w:val="24"/>
+          <w:szCs w:val="24"/>
+        </w:rPr>
         <w:t xml:space="preserve">Per sbloccare un livello, </w:t>
       </w:r>
       <w:r>
+        <w:rPr>
+          <w:sz w:val="24"/>
+          <w:szCs w:val="24"/>
+        </w:rPr>
         <w:t>bisogna necessariamente</w:t>
       </w:r>
       <w:r>
+        <w:rPr>
+          <w:sz w:val="24"/>
+          <w:szCs w:val="24"/>
+        </w:rPr>
         <w:t xml:space="preserve"> completare il livello precedente.</w:t>
       </w:r>
     </w:p>
@@ -6173,16 +6444,38 @@
       </w:r>
     </w:p>
     <w:p>
-      <w:r>
+      <w:pPr>
+        <w:rPr>
+          <w:sz w:val="24"/>
+          <w:szCs w:val="24"/>
+        </w:rPr>
+      </w:pPr>
+      <w:r>
+        <w:rPr>
+          <w:sz w:val="24"/>
+          <w:szCs w:val="24"/>
+        </w:rPr>
         <w:t xml:space="preserve">I </w:t>
       </w:r>
       <w:r>
+        <w:rPr>
+          <w:sz w:val="24"/>
+          <w:szCs w:val="24"/>
+        </w:rPr>
         <w:t xml:space="preserve">livelli sono sbloccati per profilo utente selezionato, ovvero ogni utente </w:t>
       </w:r>
       <w:r>
+        <w:rPr>
+          <w:sz w:val="24"/>
+          <w:szCs w:val="24"/>
+        </w:rPr>
         <w:t>deve</w:t>
       </w:r>
       <w:r>
+        <w:rPr>
+          <w:sz w:val="24"/>
+          <w:szCs w:val="24"/>
+        </w:rPr>
         <w:t xml:space="preserve"> aver superato il livello precedente per poter proseguire con il livello successivo.</w:t>
       </w:r>
     </w:p>
@@ -9942,8 +10235,16 @@
           <w:numId w:val="31"/>
         </w:numPr>
         <w:jc w:val="both"/>
-      </w:pPr>
-      <w:r>
+        <w:rPr>
+          <w:sz w:val="24"/>
+          <w:szCs w:val="24"/>
+        </w:rPr>
+      </w:pPr>
+      <w:r>
+        <w:rPr>
+          <w:sz w:val="24"/>
+          <w:szCs w:val="24"/>
+        </w:rPr>
         <w:lastRenderedPageBreak/>
         <w:t>Cliccando sull’icona di “</w:t>
       </w:r>
@@ -9955,17 +10256,31 @@
           <w:i/>
           <w:iCs/>
           <w:color w:val="385623" w:themeColor="accent6" w:themeShade="80"/>
+          <w:sz w:val="24"/>
+          <w:szCs w:val="24"/>
         </w:rPr>
         <w:t>MyInventory</w:t>
       </w:r>
       <w:proofErr w:type="spellEnd"/>
       <w:r>
+        <w:rPr>
+          <w:sz w:val="24"/>
+          <w:szCs w:val="24"/>
+        </w:rPr>
         <w:t xml:space="preserve">” è possibile aprire il programma per la visualizzazione </w:t>
       </w:r>
       <w:r>
+        <w:rPr>
+          <w:sz w:val="24"/>
+          <w:szCs w:val="24"/>
+        </w:rPr>
         <w:t>gli</w:t>
       </w:r>
       <w:r>
+        <w:rPr>
+          <w:sz w:val="24"/>
+          <w:szCs w:val="24"/>
+        </w:rPr>
         <w:t xml:space="preserve"> ingredienti del player.</w:t>
       </w:r>
     </w:p>
@@ -9977,8 +10292,16 @@
           <w:numId w:val="31"/>
         </w:numPr>
         <w:jc w:val="both"/>
-      </w:pPr>
-      <w:r>
+        <w:rPr>
+          <w:sz w:val="24"/>
+          <w:szCs w:val="24"/>
+        </w:rPr>
+      </w:pPr>
+      <w:r>
+        <w:rPr>
+          <w:sz w:val="24"/>
+          <w:szCs w:val="24"/>
+        </w:rPr>
         <w:t>Uscita dal menu magazzino.</w:t>
       </w:r>
     </w:p>

</xml_diff>

<commit_message>
Aggiunta immagine aggiornata interazione cliente
</commit_message>
<xml_diff>
--- a/doc/pianificazione/Manuale Utente Heatlhy Catering.docx
+++ b/doc/pianificazione/Manuale Utente Heatlhy Catering.docx
@@ -9774,18 +9774,51 @@
       <w:bookmarkEnd w:id="32"/>
     </w:p>
     <w:p>
-      <w:pPr>
-        <w:rPr>
-          <w:sz w:val="24"/>
-          <w:szCs w:val="24"/>
-        </w:rPr>
-      </w:pPr>
-      <w:r>
-        <w:rPr>
-          <w:sz w:val="24"/>
-          <w:szCs w:val="24"/>
-        </w:rPr>
-        <w:t>[IMMAGINE MENU RISTORANTE]</w:t>
+      <w:r>
+        <w:rPr>
+          <w:noProof/>
+        </w:rPr>
+        <w:drawing>
+          <wp:inline distT="0" distB="0" distL="0" distR="0" wp14:anchorId="1D09BFAC" wp14:editId="6FA9B2BE">
+            <wp:extent cx="6120130" cy="3442970"/>
+            <wp:effectExtent l="0" t="0" r="0" b="5080"/>
+            <wp:docPr id="2" name="Immagine 2"/>
+            <wp:cNvGraphicFramePr>
+              <a:graphicFrameLocks xmlns:a="http://schemas.openxmlformats.org/drawingml/2006/main" noChangeAspect="1"/>
+            </wp:cNvGraphicFramePr>
+            <a:graphic xmlns:a="http://schemas.openxmlformats.org/drawingml/2006/main">
+              <a:graphicData uri="http://schemas.openxmlformats.org/drawingml/2006/picture">
+                <pic:pic xmlns:pic="http://schemas.openxmlformats.org/drawingml/2006/picture">
+                  <pic:nvPicPr>
+                    <pic:cNvPr id="2" name="Immagine 2"/>
+                    <pic:cNvPicPr/>
+                  </pic:nvPicPr>
+                  <pic:blipFill>
+                    <a:blip r:embed="rId23" cstate="print">
+                      <a:extLst>
+                        <a:ext uri="{28A0092B-C50C-407E-A947-70E740481C1C}">
+                          <a14:useLocalDpi xmlns:a14="http://schemas.microsoft.com/office/drawing/2010/main" val="0"/>
+                        </a:ext>
+                      </a:extLst>
+                    </a:blip>
+                    <a:stretch>
+                      <a:fillRect/>
+                    </a:stretch>
+                  </pic:blipFill>
+                  <pic:spPr>
+                    <a:xfrm>
+                      <a:off x="0" y="0"/>
+                      <a:ext cx="6120130" cy="3442970"/>
+                    </a:xfrm>
+                    <a:prstGeom prst="rect">
+                      <a:avLst/>
+                    </a:prstGeom>
+                  </pic:spPr>
+                </pic:pic>
+              </a:graphicData>
+            </a:graphic>
+          </wp:inline>
+        </w:drawing>
       </w:r>
     </w:p>
     <w:p>
@@ -9968,6 +10001,7 @@
           <w:sz w:val="24"/>
           <w:szCs w:val="24"/>
         </w:rPr>
+        <w:lastRenderedPageBreak/>
         <w:t>In caso di scelta errata (ovvero piatto non idoneo per il cliente), viene visualizzato un menu contenente le informazioni degli ingredienti del piatto che sono compatibili con il cliente</w:t>
       </w:r>
       <w:r>
@@ -10245,7 +10279,6 @@
           <w:sz w:val="24"/>
           <w:szCs w:val="24"/>
         </w:rPr>
-        <w:lastRenderedPageBreak/>
         <w:t>Cliccando sull’icona di “</w:t>
       </w:r>
       <w:proofErr w:type="spellStart"/>
@@ -10725,6 +10758,7 @@
           <w:sz w:val="24"/>
           <w:szCs w:val="24"/>
         </w:rPr>
+        <w:lastRenderedPageBreak/>
         <w:t xml:space="preserve">Nel ricettario è possibile visionare tutte le ricette esistenti nel gioco, con la relativa lista di ingredienti necessari per realizzarli. È possibile, inoltre, cliccando sul bottone della scheda tecnica, visionare il </w:t>
       </w:r>
       <w:proofErr w:type="spellStart"/>
@@ -10936,7 +10970,6 @@
           <w:sz w:val="24"/>
           <w:szCs w:val="24"/>
         </w:rPr>
-        <w:lastRenderedPageBreak/>
         <w:t>Qui di seguito sono elencate le skill che i giocatori potranno acquisire attraverso il Serious game:</w:t>
       </w:r>
     </w:p>
@@ -11074,7 +11107,7 @@
           <w:szCs w:val="26"/>
         </w:rPr>
       </w:pPr>
-      <w:hyperlink r:id="rId23" w:history="1">
+      <w:hyperlink r:id="rId24" w:history="1">
         <w:r>
           <w:rPr>
             <w:rStyle w:val="Collegamentoipertestuale"/>
@@ -11094,7 +11127,7 @@
           <w:szCs w:val="26"/>
         </w:rPr>
       </w:pPr>
-      <w:hyperlink r:id="rId24" w:history="1">
+      <w:hyperlink r:id="rId25" w:history="1">
         <w:r>
           <w:rPr>
             <w:rStyle w:val="Collegamentoipertestuale"/>
@@ -11114,7 +11147,7 @@
           <w:szCs w:val="26"/>
         </w:rPr>
       </w:pPr>
-      <w:hyperlink r:id="rId25" w:history="1">
+      <w:hyperlink r:id="rId26" w:history="1">
         <w:r>
           <w:rPr>
             <w:rStyle w:val="Collegamentoipertestuale"/>
@@ -11145,8 +11178,8 @@
       </w:pPr>
     </w:p>
     <w:sectPr>
-      <w:headerReference w:type="default" r:id="rId26"/>
-      <w:footerReference w:type="default" r:id="rId27"/>
+      <w:headerReference w:type="default" r:id="rId27"/>
+      <w:footerReference w:type="default" r:id="rId28"/>
       <w:pgSz w:w="11906" w:h="16838"/>
       <w:pgMar w:top="1417" w:right="1134" w:bottom="1134" w:left="1134" w:header="709" w:footer="708" w:gutter="0"/>
       <w:cols w:space="708"/>

</xml_diff>

<commit_message>
Aggiunta immagine aggiornata negozio ed aggiunti video originali delle gif
</commit_message>
<xml_diff>
--- a/doc/pianificazione/Manuale Utente Heatlhy Catering.docx
+++ b/doc/pianificazione/Manuale Utente Heatlhy Catering.docx
@@ -10712,10 +10712,10 @@
           <w:szCs w:val="24"/>
         </w:rPr>
         <w:drawing>
-          <wp:inline distT="0" distB="0" distL="0" distR="0" wp14:anchorId="3DD51962" wp14:editId="5FCC0D35">
+          <wp:inline distT="0" distB="0" distL="0" distR="0" wp14:anchorId="1301A537" wp14:editId="3D6882F2">
             <wp:extent cx="6120130" cy="3442335"/>
             <wp:effectExtent l="0" t="0" r="0" b="5715"/>
-            <wp:docPr id="14" name="Immagine 14"/>
+            <wp:docPr id="24" name="Immagine 24"/>
             <wp:cNvGraphicFramePr>
               <a:graphicFrameLocks xmlns:a="http://schemas.openxmlformats.org/drawingml/2006/main" noChangeAspect="1"/>
             </wp:cNvGraphicFramePr>
@@ -10723,7 +10723,7 @@
               <a:graphicData uri="http://schemas.openxmlformats.org/drawingml/2006/picture">
                 <pic:pic xmlns:pic="http://schemas.openxmlformats.org/drawingml/2006/picture">
                   <pic:nvPicPr>
-                    <pic:cNvPr id="14" name="Immagine 14"/>
+                    <pic:cNvPr id="24" name="Immagine 24"/>
                     <pic:cNvPicPr/>
                   </pic:nvPicPr>
                   <pic:blipFill>

</xml_diff>

<commit_message>
Modifica finale manuale utente
</commit_message>
<xml_diff>
--- a/doc/pianificazione/Manuale Utente Heatlhy Catering.docx
+++ b/doc/pianificazione/Manuale Utente Heatlhy Catering.docx
@@ -18,7 +18,7 @@
           <w:rFonts w:asciiTheme="minorHAnsi" w:hAnsiTheme="minorHAnsi" w:cstheme="minorHAnsi"/>
         </w:rPr>
       </w:pPr>
-      <w:bookmarkStart w:id="1" w:name="_Toc108428611"/>
+      <w:bookmarkStart w:id="1" w:name="_Toc108467671"/>
       <w:bookmarkEnd w:id="0"/>
       <w:r>
         <w:rPr>
@@ -582,7 +582,7 @@
             </w:rPr>
             <w:fldChar w:fldCharType="separate"/>
           </w:r>
-          <w:hyperlink w:anchor="_Toc108428611" w:history="1">
+          <w:hyperlink w:anchor="_Toc108467671" w:history="1">
             <w:r>
               <w:rPr>
                 <w:rStyle w:val="Collegamentoipertestuale"/>
@@ -610,7 +610,7 @@
                 <w:noProof/>
                 <w:webHidden/>
               </w:rPr>
-              <w:instrText xml:space="preserve"> PAGEREF _Toc108428611 \h </w:instrText>
+              <w:instrText xml:space="preserve"> PAGEREF _Toc108467671 \h </w:instrText>
             </w:r>
             <w:r>
               <w:rPr>
@@ -653,7 +653,7 @@
               <w:lang w:eastAsia="it-IT"/>
             </w:rPr>
           </w:pPr>
-          <w:hyperlink w:anchor="_Toc108428612" w:history="1">
+          <w:hyperlink w:anchor="_Toc108467672" w:history="1">
             <w:r>
               <w:rPr>
                 <w:rStyle w:val="Collegamentoipertestuale"/>
@@ -683,7 +683,7 @@
                 <w:noProof/>
                 <w:webHidden/>
               </w:rPr>
-              <w:instrText xml:space="preserve"> PAGEREF _Toc108428612 \h </w:instrText>
+              <w:instrText xml:space="preserve"> PAGEREF _Toc108467672 \h </w:instrText>
             </w:r>
             <w:r>
               <w:rPr>
@@ -726,7 +726,7 @@
               <w:lang w:eastAsia="it-IT"/>
             </w:rPr>
           </w:pPr>
-          <w:hyperlink w:anchor="_Toc108428613" w:history="1">
+          <w:hyperlink w:anchor="_Toc108467673" w:history="1">
             <w:r>
               <w:rPr>
                 <w:rStyle w:val="Collegamentoipertestuale"/>
@@ -756,7 +756,7 @@
                 <w:noProof/>
                 <w:webHidden/>
               </w:rPr>
-              <w:instrText xml:space="preserve"> PAGEREF _Toc108428613 \h </w:instrText>
+              <w:instrText xml:space="preserve"> PAGEREF _Toc108467673 \h </w:instrText>
             </w:r>
             <w:r>
               <w:rPr>
@@ -799,7 +799,7 @@
               <w:lang w:eastAsia="it-IT"/>
             </w:rPr>
           </w:pPr>
-          <w:hyperlink w:anchor="_Toc108428614" w:history="1">
+          <w:hyperlink w:anchor="_Toc108467674" w:history="1">
             <w:r>
               <w:rPr>
                 <w:rStyle w:val="Collegamentoipertestuale"/>
@@ -829,7 +829,7 @@
                 <w:noProof/>
                 <w:webHidden/>
               </w:rPr>
-              <w:instrText xml:space="preserve"> PAGEREF _Toc108428614 \h </w:instrText>
+              <w:instrText xml:space="preserve"> PAGEREF _Toc108467674 \h </w:instrText>
             </w:r>
             <w:r>
               <w:rPr>
@@ -872,7 +872,7 @@
               <w:lang w:eastAsia="it-IT"/>
             </w:rPr>
           </w:pPr>
-          <w:hyperlink w:anchor="_Toc108428615" w:history="1">
+          <w:hyperlink w:anchor="_Toc108467675" w:history="1">
             <w:r>
               <w:rPr>
                 <w:rStyle w:val="Collegamentoipertestuale"/>
@@ -902,7 +902,7 @@
                 <w:noProof/>
                 <w:webHidden/>
               </w:rPr>
-              <w:instrText xml:space="preserve"> PAGEREF _Toc108428615 \h </w:instrText>
+              <w:instrText xml:space="preserve"> PAGEREF _Toc108467675 \h </w:instrText>
             </w:r>
             <w:r>
               <w:rPr>
@@ -945,7 +945,7 @@
               <w:lang w:eastAsia="it-IT"/>
             </w:rPr>
           </w:pPr>
-          <w:hyperlink w:anchor="_Toc108428616" w:history="1">
+          <w:hyperlink w:anchor="_Toc108467676" w:history="1">
             <w:r>
               <w:rPr>
                 <w:rStyle w:val="Collegamentoipertestuale"/>
@@ -975,7 +975,7 @@
                 <w:noProof/>
                 <w:webHidden/>
               </w:rPr>
-              <w:instrText xml:space="preserve"> PAGEREF _Toc108428616 \h </w:instrText>
+              <w:instrText xml:space="preserve"> PAGEREF _Toc108467676 \h </w:instrText>
             </w:r>
             <w:r>
               <w:rPr>
@@ -1018,7 +1018,7 @@
               <w:lang w:eastAsia="it-IT"/>
             </w:rPr>
           </w:pPr>
-          <w:hyperlink w:anchor="_Toc108428617" w:history="1">
+          <w:hyperlink w:anchor="_Toc108467677" w:history="1">
             <w:r>
               <w:rPr>
                 <w:rStyle w:val="Collegamentoipertestuale"/>
@@ -1047,7 +1047,7 @@
                 <w:noProof/>
                 <w:webHidden/>
               </w:rPr>
-              <w:instrText xml:space="preserve"> PAGEREF _Toc108428617 \h </w:instrText>
+              <w:instrText xml:space="preserve"> PAGEREF _Toc108467677 \h </w:instrText>
             </w:r>
             <w:r>
               <w:rPr>
@@ -1090,7 +1090,7 @@
               <w:lang w:eastAsia="it-IT"/>
             </w:rPr>
           </w:pPr>
-          <w:hyperlink w:anchor="_Toc108428618" w:history="1">
+          <w:hyperlink w:anchor="_Toc108467678" w:history="1">
             <w:r>
               <w:rPr>
                 <w:rStyle w:val="Collegamentoipertestuale"/>
@@ -1119,7 +1119,7 @@
                 <w:noProof/>
                 <w:webHidden/>
               </w:rPr>
-              <w:instrText xml:space="preserve"> PAGEREF _Toc108428618 \h </w:instrText>
+              <w:instrText xml:space="preserve"> PAGEREF _Toc108467678 \h </w:instrText>
             </w:r>
             <w:r>
               <w:rPr>
@@ -1162,7 +1162,7 @@
               <w:lang w:eastAsia="it-IT"/>
             </w:rPr>
           </w:pPr>
-          <w:hyperlink w:anchor="_Toc108428619" w:history="1">
+          <w:hyperlink w:anchor="_Toc108467679" w:history="1">
             <w:r>
               <w:rPr>
                 <w:rStyle w:val="Collegamentoipertestuale"/>
@@ -1192,7 +1192,7 @@
                 <w:noProof/>
                 <w:webHidden/>
               </w:rPr>
-              <w:instrText xml:space="preserve"> PAGEREF _Toc108428619 \h </w:instrText>
+              <w:instrText xml:space="preserve"> PAGEREF _Toc108467679 \h </w:instrText>
             </w:r>
             <w:r>
               <w:rPr>
@@ -1235,7 +1235,7 @@
               <w:lang w:eastAsia="it-IT"/>
             </w:rPr>
           </w:pPr>
-          <w:hyperlink w:anchor="_Toc108428620" w:history="1">
+          <w:hyperlink w:anchor="_Toc108467680" w:history="1">
             <w:r>
               <w:rPr>
                 <w:rStyle w:val="Collegamentoipertestuale"/>
@@ -1264,7 +1264,7 @@
                 <w:noProof/>
                 <w:webHidden/>
               </w:rPr>
-              <w:instrText xml:space="preserve"> PAGEREF _Toc108428620 \h </w:instrText>
+              <w:instrText xml:space="preserve"> PAGEREF _Toc108467680 \h </w:instrText>
             </w:r>
             <w:r>
               <w:rPr>
@@ -1307,7 +1307,7 @@
               <w:lang w:eastAsia="it-IT"/>
             </w:rPr>
           </w:pPr>
-          <w:hyperlink w:anchor="_Toc108428621" w:history="1">
+          <w:hyperlink w:anchor="_Toc108467681" w:history="1">
             <w:r>
               <w:rPr>
                 <w:rStyle w:val="Collegamentoipertestuale"/>
@@ -1336,7 +1336,7 @@
                 <w:noProof/>
                 <w:webHidden/>
               </w:rPr>
-              <w:instrText xml:space="preserve"> PAGEREF _Toc108428621 \h </w:instrText>
+              <w:instrText xml:space="preserve"> PAGEREF _Toc108467681 \h </w:instrText>
             </w:r>
             <w:r>
               <w:rPr>
@@ -1379,7 +1379,7 @@
               <w:lang w:eastAsia="it-IT"/>
             </w:rPr>
           </w:pPr>
-          <w:hyperlink w:anchor="_Toc108428622" w:history="1">
+          <w:hyperlink w:anchor="_Toc108467682" w:history="1">
             <w:r>
               <w:rPr>
                 <w:rStyle w:val="Collegamentoipertestuale"/>
@@ -1408,7 +1408,7 @@
                 <w:noProof/>
                 <w:webHidden/>
               </w:rPr>
-              <w:instrText xml:space="preserve"> PAGEREF _Toc108428622 \h </w:instrText>
+              <w:instrText xml:space="preserve"> PAGEREF _Toc108467682 \h </w:instrText>
             </w:r>
             <w:r>
               <w:rPr>
@@ -1451,7 +1451,7 @@
               <w:lang w:eastAsia="it-IT"/>
             </w:rPr>
           </w:pPr>
-          <w:hyperlink w:anchor="_Toc108428623" w:history="1">
+          <w:hyperlink w:anchor="_Toc108467683" w:history="1">
             <w:r>
               <w:rPr>
                 <w:rStyle w:val="Collegamentoipertestuale"/>
@@ -1480,7 +1480,7 @@
                 <w:noProof/>
                 <w:webHidden/>
               </w:rPr>
-              <w:instrText xml:space="preserve"> PAGEREF _Toc108428623 \h </w:instrText>
+              <w:instrText xml:space="preserve"> PAGEREF _Toc108467683 \h </w:instrText>
             </w:r>
             <w:r>
               <w:rPr>
@@ -1523,7 +1523,7 @@
               <w:lang w:eastAsia="it-IT"/>
             </w:rPr>
           </w:pPr>
-          <w:hyperlink w:anchor="_Toc108428624" w:history="1">
+          <w:hyperlink w:anchor="_Toc108467684" w:history="1">
             <w:r>
               <w:rPr>
                 <w:rStyle w:val="Collegamentoipertestuale"/>
@@ -1552,7 +1552,7 @@
                 <w:noProof/>
                 <w:webHidden/>
               </w:rPr>
-              <w:instrText xml:space="preserve"> PAGEREF _Toc108428624 \h </w:instrText>
+              <w:instrText xml:space="preserve"> PAGEREF _Toc108467684 \h </w:instrText>
             </w:r>
             <w:r>
               <w:rPr>
@@ -1595,7 +1595,7 @@
               <w:lang w:eastAsia="it-IT"/>
             </w:rPr>
           </w:pPr>
-          <w:hyperlink w:anchor="_Toc108428625" w:history="1">
+          <w:hyperlink w:anchor="_Toc108467685" w:history="1">
             <w:r>
               <w:rPr>
                 <w:rStyle w:val="Collegamentoipertestuale"/>
@@ -1624,7 +1624,7 @@
                 <w:noProof/>
                 <w:webHidden/>
               </w:rPr>
-              <w:instrText xml:space="preserve"> PAGEREF _Toc108428625 \h </w:instrText>
+              <w:instrText xml:space="preserve"> PAGEREF _Toc108467685 \h </w:instrText>
             </w:r>
             <w:r>
               <w:rPr>
@@ -1667,7 +1667,7 @@
               <w:lang w:eastAsia="it-IT"/>
             </w:rPr>
           </w:pPr>
-          <w:hyperlink w:anchor="_Toc108428626" w:history="1">
+          <w:hyperlink w:anchor="_Toc108467686" w:history="1">
             <w:r>
               <w:rPr>
                 <w:rStyle w:val="Collegamentoipertestuale"/>
@@ -1696,7 +1696,7 @@
                 <w:noProof/>
                 <w:webHidden/>
               </w:rPr>
-              <w:instrText xml:space="preserve"> PAGEREF _Toc108428626 \h </w:instrText>
+              <w:instrText xml:space="preserve"> PAGEREF _Toc108467686 \h </w:instrText>
             </w:r>
             <w:r>
               <w:rPr>
@@ -1739,7 +1739,7 @@
               <w:lang w:eastAsia="it-IT"/>
             </w:rPr>
           </w:pPr>
-          <w:hyperlink w:anchor="_Toc108428627" w:history="1">
+          <w:hyperlink w:anchor="_Toc108467687" w:history="1">
             <w:r>
               <w:rPr>
                 <w:rStyle w:val="Collegamentoipertestuale"/>
@@ -1766,7 +1766,7 @@
                 <w:noProof/>
                 <w:webHidden/>
               </w:rPr>
-              <w:instrText xml:space="preserve"> PAGEREF _Toc108428627 \h </w:instrText>
+              <w:instrText xml:space="preserve"> PAGEREF _Toc108467687 \h </w:instrText>
             </w:r>
             <w:r>
               <w:rPr>
@@ -1809,7 +1809,7 @@
               <w:lang w:eastAsia="it-IT"/>
             </w:rPr>
           </w:pPr>
-          <w:hyperlink w:anchor="_Toc108428628" w:history="1">
+          <w:hyperlink w:anchor="_Toc108467688" w:history="1">
             <w:r>
               <w:rPr>
                 <w:rStyle w:val="Collegamentoipertestuale"/>
@@ -1838,7 +1838,7 @@
                 <w:noProof/>
                 <w:webHidden/>
               </w:rPr>
-              <w:instrText xml:space="preserve"> PAGEREF _Toc108428628 \h </w:instrText>
+              <w:instrText xml:space="preserve"> PAGEREF _Toc108467688 \h </w:instrText>
             </w:r>
             <w:r>
               <w:rPr>
@@ -1881,7 +1881,7 @@
               <w:lang w:eastAsia="it-IT"/>
             </w:rPr>
           </w:pPr>
-          <w:hyperlink w:anchor="_Toc108428629" w:history="1">
+          <w:hyperlink w:anchor="_Toc108467689" w:history="1">
             <w:r>
               <w:rPr>
                 <w:rStyle w:val="Collegamentoipertestuale"/>
@@ -1910,7 +1910,7 @@
                 <w:noProof/>
                 <w:webHidden/>
               </w:rPr>
-              <w:instrText xml:space="preserve"> PAGEREF _Toc108428629 \h </w:instrText>
+              <w:instrText xml:space="preserve"> PAGEREF _Toc108467689 \h </w:instrText>
             </w:r>
             <w:r>
               <w:rPr>
@@ -1953,7 +1953,7 @@
               <w:lang w:eastAsia="it-IT"/>
             </w:rPr>
           </w:pPr>
-          <w:hyperlink w:anchor="_Toc108428630" w:history="1">
+          <w:hyperlink w:anchor="_Toc108467690" w:history="1">
             <w:r>
               <w:rPr>
                 <w:rStyle w:val="Collegamentoipertestuale"/>
@@ -1980,7 +1980,7 @@
                 <w:noProof/>
                 <w:webHidden/>
               </w:rPr>
-              <w:instrText xml:space="preserve"> PAGEREF _Toc108428630 \h </w:instrText>
+              <w:instrText xml:space="preserve"> PAGEREF _Toc108467690 \h </w:instrText>
             </w:r>
             <w:r>
               <w:rPr>
@@ -2023,7 +2023,7 @@
               <w:lang w:eastAsia="it-IT"/>
             </w:rPr>
           </w:pPr>
-          <w:hyperlink w:anchor="_Toc108428631" w:history="1">
+          <w:hyperlink w:anchor="_Toc108467691" w:history="1">
             <w:r>
               <w:rPr>
                 <w:rStyle w:val="Collegamentoipertestuale"/>
@@ -2052,7 +2052,7 @@
                 <w:noProof/>
                 <w:webHidden/>
               </w:rPr>
-              <w:instrText xml:space="preserve"> PAGEREF _Toc108428631 \h </w:instrText>
+              <w:instrText xml:space="preserve"> PAGEREF _Toc108467691 \h </w:instrText>
             </w:r>
             <w:r>
               <w:rPr>
@@ -2095,7 +2095,7 @@
               <w:lang w:eastAsia="it-IT"/>
             </w:rPr>
           </w:pPr>
-          <w:hyperlink w:anchor="_Toc108428632" w:history="1">
+          <w:hyperlink w:anchor="_Toc108467692" w:history="1">
             <w:r>
               <w:rPr>
                 <w:rStyle w:val="Collegamentoipertestuale"/>
@@ -2122,7 +2122,7 @@
                 <w:noProof/>
                 <w:webHidden/>
               </w:rPr>
-              <w:instrText xml:space="preserve"> PAGEREF _Toc108428632 \h </w:instrText>
+              <w:instrText xml:space="preserve"> PAGEREF _Toc108467692 \h </w:instrText>
             </w:r>
             <w:r>
               <w:rPr>
@@ -2165,7 +2165,7 @@
               <w:lang w:eastAsia="it-IT"/>
             </w:rPr>
           </w:pPr>
-          <w:hyperlink w:anchor="_Toc108428633" w:history="1">
+          <w:hyperlink w:anchor="_Toc108467693" w:history="1">
             <w:r>
               <w:rPr>
                 <w:rStyle w:val="Collegamentoipertestuale"/>
@@ -2192,7 +2192,7 @@
                 <w:noProof/>
                 <w:webHidden/>
               </w:rPr>
-              <w:instrText xml:space="preserve"> PAGEREF _Toc108428633 \h </w:instrText>
+              <w:instrText xml:space="preserve"> PAGEREF _Toc108467693 \h </w:instrText>
             </w:r>
             <w:r>
               <w:rPr>
@@ -2235,7 +2235,7 @@
               <w:lang w:eastAsia="it-IT"/>
             </w:rPr>
           </w:pPr>
-          <w:hyperlink w:anchor="_Toc108428634" w:history="1">
+          <w:hyperlink w:anchor="_Toc108467694" w:history="1">
             <w:r>
               <w:rPr>
                 <w:rStyle w:val="Collegamentoipertestuale"/>
@@ -2262,7 +2262,7 @@
                 <w:noProof/>
                 <w:webHidden/>
               </w:rPr>
-              <w:instrText xml:space="preserve"> PAGEREF _Toc108428634 \h </w:instrText>
+              <w:instrText xml:space="preserve"> PAGEREF _Toc108467694 \h </w:instrText>
             </w:r>
             <w:r>
               <w:rPr>
@@ -2305,7 +2305,7 @@
               <w:lang w:eastAsia="it-IT"/>
             </w:rPr>
           </w:pPr>
-          <w:hyperlink w:anchor="_Toc108428635" w:history="1">
+          <w:hyperlink w:anchor="_Toc108467695" w:history="1">
             <w:r>
               <w:rPr>
                 <w:rStyle w:val="Collegamentoipertestuale"/>
@@ -2332,7 +2332,7 @@
                 <w:noProof/>
                 <w:webHidden/>
               </w:rPr>
-              <w:instrText xml:space="preserve"> PAGEREF _Toc108428635 \h </w:instrText>
+              <w:instrText xml:space="preserve"> PAGEREF _Toc108467695 \h </w:instrText>
             </w:r>
             <w:r>
               <w:rPr>
@@ -2375,7 +2375,7 @@
               <w:lang w:eastAsia="it-IT"/>
             </w:rPr>
           </w:pPr>
-          <w:hyperlink w:anchor="_Toc108428636" w:history="1">
+          <w:hyperlink w:anchor="_Toc108467696" w:history="1">
             <w:r>
               <w:rPr>
                 <w:rStyle w:val="Collegamentoipertestuale"/>
@@ -2402,7 +2402,7 @@
                 <w:noProof/>
                 <w:webHidden/>
               </w:rPr>
-              <w:instrText xml:space="preserve"> PAGEREF _Toc108428636 \h </w:instrText>
+              <w:instrText xml:space="preserve"> PAGEREF _Toc108467696 \h </w:instrText>
             </w:r>
             <w:r>
               <w:rPr>
@@ -2445,7 +2445,7 @@
               <w:lang w:eastAsia="it-IT"/>
             </w:rPr>
           </w:pPr>
-          <w:hyperlink w:anchor="_Toc108428637" w:history="1">
+          <w:hyperlink w:anchor="_Toc108467697" w:history="1">
             <w:r>
               <w:rPr>
                 <w:rStyle w:val="Collegamentoipertestuale"/>
@@ -2472,7 +2472,7 @@
                 <w:noProof/>
                 <w:webHidden/>
               </w:rPr>
-              <w:instrText xml:space="preserve"> PAGEREF _Toc108428637 \h </w:instrText>
+              <w:instrText xml:space="preserve"> PAGEREF _Toc108467697 \h </w:instrText>
             </w:r>
             <w:r>
               <w:rPr>
@@ -2515,7 +2515,7 @@
               <w:lang w:eastAsia="it-IT"/>
             </w:rPr>
           </w:pPr>
-          <w:hyperlink w:anchor="_Toc108428638" w:history="1">
+          <w:hyperlink w:anchor="_Toc108467698" w:history="1">
             <w:r>
               <w:rPr>
                 <w:rStyle w:val="Collegamentoipertestuale"/>
@@ -2544,7 +2544,7 @@
                 <w:noProof/>
                 <w:webHidden/>
               </w:rPr>
-              <w:instrText xml:space="preserve"> PAGEREF _Toc108428638 \h </w:instrText>
+              <w:instrText xml:space="preserve"> PAGEREF _Toc108467698 \h </w:instrText>
             </w:r>
             <w:r>
               <w:rPr>
@@ -2587,7 +2587,7 @@
               <w:lang w:eastAsia="it-IT"/>
             </w:rPr>
           </w:pPr>
-          <w:hyperlink w:anchor="_Toc108428639" w:history="1">
+          <w:hyperlink w:anchor="_Toc108467699" w:history="1">
             <w:r>
               <w:rPr>
                 <w:rStyle w:val="Collegamentoipertestuale"/>
@@ -2616,7 +2616,7 @@
                 <w:noProof/>
                 <w:webHidden/>
               </w:rPr>
-              <w:instrText xml:space="preserve"> PAGEREF _Toc108428639 \h </w:instrText>
+              <w:instrText xml:space="preserve"> PAGEREF _Toc108467699 \h </w:instrText>
             </w:r>
             <w:r>
               <w:rPr>
@@ -2768,7 +2768,7 @@
           <w:color w:val="A8D08D" w:themeColor="accent6" w:themeTint="99"/>
         </w:rPr>
       </w:pPr>
-      <w:bookmarkStart w:id="2" w:name="_Toc108428612"/>
+      <w:bookmarkStart w:id="2" w:name="_Toc108467672"/>
       <w:r>
         <w:rPr>
           <w:rStyle w:val="Titolo1Carattere"/>
@@ -2791,7 +2791,7 @@
           <w:color w:val="385623" w:themeColor="accent6" w:themeShade="80"/>
         </w:rPr>
       </w:pPr>
-      <w:bookmarkStart w:id="3" w:name="_Toc108428613"/>
+      <w:bookmarkStart w:id="3" w:name="_Toc108467673"/>
       <w:r>
         <w:rPr>
           <w:rFonts w:cstheme="majorHAnsi"/>
@@ -3082,6 +3082,82 @@
     </w:p>
     <w:p>
       <w:pPr>
+        <w:jc w:val="both"/>
+        <w:rPr>
+          <w:rFonts w:cstheme="minorHAnsi"/>
+        </w:rPr>
+      </w:pPr>
+    </w:p>
+    <w:p>
+      <w:pPr>
+        <w:pStyle w:val="Titolo3"/>
+        <w:rPr>
+          <w:rFonts w:cstheme="majorHAnsi"/>
+          <w:b/>
+          <w:bCs/>
+          <w:color w:val="385623" w:themeColor="accent6" w:themeShade="80"/>
+        </w:rPr>
+      </w:pPr>
+      <w:bookmarkStart w:id="4" w:name="_Toc101112573"/>
+      <w:bookmarkStart w:id="5" w:name="_Toc103791889"/>
+      <w:bookmarkStart w:id="6" w:name="_Toc108467674"/>
+      <w:r>
+        <w:rPr>
+          <w:rFonts w:cstheme="majorHAnsi"/>
+          <w:b/>
+          <w:bCs/>
+          <w:color w:val="385623" w:themeColor="accent6" w:themeShade="80"/>
+        </w:rPr>
+        <w:t>Requisiti consigliati della piattaforma</w:t>
+      </w:r>
+      <w:bookmarkEnd w:id="4"/>
+      <w:bookmarkEnd w:id="5"/>
+      <w:bookmarkEnd w:id="6"/>
+    </w:p>
+    <w:p>
+      <w:pPr>
+        <w:jc w:val="both"/>
+        <w:rPr>
+          <w:rFonts w:cstheme="minorHAnsi"/>
+          <w:sz w:val="24"/>
+          <w:szCs w:val="24"/>
+        </w:rPr>
+      </w:pPr>
+      <w:r>
+        <w:rPr>
+          <w:rFonts w:cstheme="minorHAnsi"/>
+          <w:sz w:val="24"/>
+          <w:szCs w:val="24"/>
+        </w:rPr>
+        <w:t xml:space="preserve">L’applicazione </w:t>
+      </w:r>
+      <w:r>
+        <w:rPr>
+          <w:rFonts w:cstheme="minorHAnsi"/>
+          <w:sz w:val="24"/>
+          <w:szCs w:val="24"/>
+        </w:rPr>
+        <w:t xml:space="preserve">può essere eseguita </w:t>
+      </w:r>
+      <w:r>
+        <w:rPr>
+          <w:rFonts w:cstheme="minorHAnsi"/>
+          <w:sz w:val="24"/>
+          <w:szCs w:val="24"/>
+        </w:rPr>
+        <w:t xml:space="preserve">su PC con i seguenti requisiti HW </w:t>
+      </w:r>
+      <w:r>
+        <w:rPr>
+          <w:rFonts w:cstheme="minorHAnsi"/>
+          <w:sz w:val="24"/>
+          <w:szCs w:val="24"/>
+        </w:rPr>
+        <w:t>per goderne al massimo delle potenzialità:</w:t>
+      </w:r>
+    </w:p>
+    <w:p>
+      <w:pPr>
         <w:pStyle w:val="Paragrafoelenco"/>
         <w:numPr>
           <w:ilvl w:val="0"/>
@@ -3101,83 +3177,7 @@
           <w:sz w:val="24"/>
           <w:szCs w:val="24"/>
         </w:rPr>
-        <w:t>High Sierra 10.13+</w:t>
-      </w:r>
-    </w:p>
-    <w:p>
-      <w:pPr>
-        <w:jc w:val="both"/>
-        <w:rPr>
-          <w:rFonts w:cstheme="minorHAnsi"/>
-        </w:rPr>
-      </w:pPr>
-    </w:p>
-    <w:p>
-      <w:pPr>
-        <w:pStyle w:val="Titolo3"/>
-        <w:rPr>
-          <w:rFonts w:cstheme="majorHAnsi"/>
-          <w:b/>
-          <w:bCs/>
-          <w:color w:val="385623" w:themeColor="accent6" w:themeShade="80"/>
-        </w:rPr>
-      </w:pPr>
-      <w:bookmarkStart w:id="4" w:name="_Toc101112573"/>
-      <w:bookmarkStart w:id="5" w:name="_Toc103791889"/>
-      <w:bookmarkStart w:id="6" w:name="_Toc108428614"/>
-      <w:r>
-        <w:rPr>
-          <w:rFonts w:cstheme="majorHAnsi"/>
-          <w:b/>
-          <w:bCs/>
-          <w:color w:val="385623" w:themeColor="accent6" w:themeShade="80"/>
-        </w:rPr>
-        <w:t>Requisiti consigliati della piattaforma</w:t>
-      </w:r>
-      <w:bookmarkEnd w:id="4"/>
-      <w:bookmarkEnd w:id="5"/>
-      <w:bookmarkEnd w:id="6"/>
-    </w:p>
-    <w:p>
-      <w:pPr>
-        <w:jc w:val="both"/>
-        <w:rPr>
-          <w:rFonts w:cstheme="minorHAnsi"/>
-          <w:sz w:val="24"/>
-          <w:szCs w:val="24"/>
-        </w:rPr>
-      </w:pPr>
-      <w:r>
-        <w:rPr>
-          <w:rFonts w:cstheme="minorHAnsi"/>
-          <w:sz w:val="24"/>
-          <w:szCs w:val="24"/>
-        </w:rPr>
-        <w:t xml:space="preserve">L’applicazione </w:t>
-      </w:r>
-      <w:r>
-        <w:rPr>
-          <w:rFonts w:cstheme="minorHAnsi"/>
-          <w:sz w:val="24"/>
-          <w:szCs w:val="24"/>
-        </w:rPr>
-        <w:t xml:space="preserve">può essere eseguita </w:t>
-      </w:r>
-      <w:r>
-        <w:rPr>
-          <w:rFonts w:cstheme="minorHAnsi"/>
-          <w:sz w:val="24"/>
-          <w:szCs w:val="24"/>
-        </w:rPr>
-        <w:t xml:space="preserve">su PC con i seguenti requisiti HW </w:t>
-      </w:r>
-      <w:r>
-        <w:rPr>
-          <w:rFonts w:cstheme="minorHAnsi"/>
-          <w:sz w:val="24"/>
-          <w:szCs w:val="24"/>
-        </w:rPr>
-        <w:t>per goderne al massimo delle potenzialità:</w:t>
+        <w:t>Processore: i3-540 o superiori</w:t>
       </w:r>
     </w:p>
     <w:p>
@@ -3201,7 +3201,7 @@
           <w:sz w:val="24"/>
           <w:szCs w:val="24"/>
         </w:rPr>
-        <w:t>Processore: i3-540 o superiori</w:t>
+        <w:t>RAM: 1GB per l’esecuzione</w:t>
       </w:r>
     </w:p>
     <w:p>
@@ -3225,7 +3225,7 @@
           <w:sz w:val="24"/>
           <w:szCs w:val="24"/>
         </w:rPr>
-        <w:t>RAM: 1GB per l’esecuzione</w:t>
+        <w:t>Hard Disk: 1GB</w:t>
       </w:r>
     </w:p>
     <w:p>
@@ -3249,7 +3249,7 @@
           <w:sz w:val="24"/>
           <w:szCs w:val="24"/>
         </w:rPr>
-        <w:t>Hard Disk: 1GB</w:t>
+        <w:t>Scheda Video: GEFORCE GT710</w:t>
       </w:r>
     </w:p>
     <w:p>
@@ -3273,7 +3273,70 @@
           <w:sz w:val="24"/>
           <w:szCs w:val="24"/>
         </w:rPr>
-        <w:t>Scheda Video: GEFORCE GT710</w:t>
+        <w:t>Risoluzione: 1920x1080 o superiori</w:t>
+      </w:r>
+      <w:r>
+        <w:rPr>
+          <w:rFonts w:cstheme="minorHAnsi"/>
+          <w:sz w:val="24"/>
+          <w:szCs w:val="24"/>
+        </w:rPr>
+        <w:t>,</w:t>
+      </w:r>
+      <w:r>
+        <w:rPr>
+          <w:rFonts w:cstheme="minorHAnsi"/>
+          <w:sz w:val="24"/>
+          <w:szCs w:val="24"/>
+        </w:rPr>
+        <w:t xml:space="preserve"> </w:t>
+      </w:r>
+      <w:proofErr w:type="spellStart"/>
+      <w:r>
+        <w:rPr>
+          <w:rFonts w:cstheme="minorHAnsi"/>
+          <w:sz w:val="24"/>
+          <w:szCs w:val="24"/>
+        </w:rPr>
+        <w:t>Aspect</w:t>
+      </w:r>
+      <w:proofErr w:type="spellEnd"/>
+      <w:r>
+        <w:rPr>
+          <w:rFonts w:cstheme="minorHAnsi"/>
+          <w:sz w:val="24"/>
+          <w:szCs w:val="24"/>
+        </w:rPr>
+        <w:t xml:space="preserve"> Ratio: 16:9</w:t>
+      </w:r>
+    </w:p>
+    <w:p>
+      <w:pPr>
+        <w:pStyle w:val="Paragrafoelenco"/>
+        <w:jc w:val="both"/>
+        <w:rPr>
+          <w:rFonts w:cstheme="minorHAnsi"/>
+          <w:sz w:val="24"/>
+          <w:szCs w:val="24"/>
+        </w:rPr>
+      </w:pPr>
+    </w:p>
+    <w:p>
+      <w:pPr>
+        <w:jc w:val="both"/>
+        <w:rPr>
+          <w:rFonts w:cstheme="minorHAnsi"/>
+          <w:sz w:val="24"/>
+          <w:szCs w:val="24"/>
+        </w:rPr>
+      </w:pPr>
+      <w:r>
+        <w:rPr>
+          <w:rFonts w:cstheme="minorHAnsi"/>
+          <w:sz w:val="24"/>
+          <w:szCs w:val="24"/>
+        </w:rPr>
+        <w:t xml:space="preserve">E con i seguenti requisiti SW: </w:t>
       </w:r>
     </w:p>
     <w:p>
@@ -3297,119 +3360,26 @@
           <w:sz w:val="24"/>
           <w:szCs w:val="24"/>
         </w:rPr>
-        <w:t>Risoluzione: 1920x1080 o superiori</w:t>
-      </w:r>
-      <w:r>
-        <w:rPr>
-          <w:rFonts w:cstheme="minorHAnsi"/>
-          <w:sz w:val="24"/>
-          <w:szCs w:val="24"/>
-        </w:rPr>
-        <w:t>,</w:t>
-      </w:r>
-      <w:r>
-        <w:rPr>
-          <w:rFonts w:cstheme="minorHAnsi"/>
-          <w:sz w:val="24"/>
-          <w:szCs w:val="24"/>
-        </w:rPr>
-        <w:t xml:space="preserve"> </w:t>
-      </w:r>
-      <w:proofErr w:type="spellStart"/>
-      <w:r>
-        <w:rPr>
-          <w:rFonts w:cstheme="minorHAnsi"/>
-          <w:sz w:val="24"/>
-          <w:szCs w:val="24"/>
-        </w:rPr>
-        <w:t>Aspect</w:t>
-      </w:r>
-      <w:proofErr w:type="spellEnd"/>
-      <w:r>
-        <w:rPr>
-          <w:rFonts w:cstheme="minorHAnsi"/>
-          <w:sz w:val="24"/>
-          <w:szCs w:val="24"/>
-        </w:rPr>
-        <w:t xml:space="preserve"> Ratio: 16:9</w:t>
-      </w:r>
-    </w:p>
-    <w:p>
-      <w:pPr>
-        <w:pStyle w:val="Paragrafoelenco"/>
-        <w:jc w:val="both"/>
-        <w:rPr>
-          <w:rFonts w:cstheme="minorHAnsi"/>
-          <w:sz w:val="24"/>
-          <w:szCs w:val="24"/>
-        </w:rPr>
-      </w:pPr>
-    </w:p>
-    <w:p>
-      <w:pPr>
-        <w:jc w:val="both"/>
-        <w:rPr>
-          <w:rFonts w:cstheme="minorHAnsi"/>
-          <w:sz w:val="24"/>
-          <w:szCs w:val="24"/>
-        </w:rPr>
-      </w:pPr>
-      <w:r>
-        <w:rPr>
-          <w:rFonts w:cstheme="minorHAnsi"/>
-          <w:sz w:val="24"/>
-          <w:szCs w:val="24"/>
-        </w:rPr>
-        <w:t xml:space="preserve">E con i seguenti requisiti SW: </w:t>
-      </w:r>
-    </w:p>
-    <w:p>
-      <w:pPr>
-        <w:pStyle w:val="Paragrafoelenco"/>
-        <w:numPr>
-          <w:ilvl w:val="0"/>
-          <w:numId w:val="21"/>
-        </w:numPr>
+        <w:t>Windows 10/11</w:t>
+      </w:r>
+    </w:p>
+    <w:p>
+      <w:pPr>
         <w:spacing w:after="0" w:line="240" w:lineRule="auto"/>
         <w:jc w:val="both"/>
         <w:rPr>
           <w:rFonts w:cstheme="minorHAnsi"/>
-          <w:sz w:val="24"/>
-          <w:szCs w:val="24"/>
-        </w:rPr>
-      </w:pPr>
-      <w:r>
-        <w:rPr>
-          <w:rFonts w:cstheme="minorHAnsi"/>
-          <w:sz w:val="24"/>
-          <w:szCs w:val="24"/>
-        </w:rPr>
-        <w:t>Windows 10/11</w:t>
-      </w:r>
-    </w:p>
-    <w:p>
-      <w:pPr>
-        <w:pStyle w:val="Paragrafoelenco"/>
-        <w:numPr>
-          <w:ilvl w:val="0"/>
-          <w:numId w:val="21"/>
-        </w:numPr>
+        </w:rPr>
+      </w:pPr>
+    </w:p>
+    <w:p>
+      <w:pPr>
         <w:spacing w:after="0" w:line="240" w:lineRule="auto"/>
         <w:jc w:val="both"/>
         <w:rPr>
           <w:rFonts w:cstheme="minorHAnsi"/>
-          <w:sz w:val="24"/>
-          <w:szCs w:val="24"/>
-        </w:rPr>
-      </w:pPr>
-      <w:r>
-        <w:rPr>
-          <w:rFonts w:cstheme="minorHAnsi"/>
-          <w:sz w:val="24"/>
-          <w:szCs w:val="24"/>
-        </w:rPr>
-        <w:t>High Sierra 10.13+</w:t>
-      </w:r>
+        </w:rPr>
+      </w:pPr>
     </w:p>
     <w:p>
       <w:pPr>
@@ -3550,7 +3520,7 @@
           <w:szCs w:val="26"/>
         </w:rPr>
       </w:pPr>
-      <w:bookmarkStart w:id="7" w:name="_Toc108428615"/>
+      <w:bookmarkStart w:id="7" w:name="_Toc108467675"/>
       <w:r>
         <w:rPr>
           <w:rStyle w:val="Titolo1Carattere"/>
@@ -3672,7 +3642,7 @@
           <w:szCs w:val="26"/>
         </w:rPr>
       </w:pPr>
-      <w:bookmarkStart w:id="8" w:name="_Toc108428616"/>
+      <w:bookmarkStart w:id="8" w:name="_Toc108467676"/>
       <w:r>
         <w:rPr>
           <w:rStyle w:val="Titolo1Carattere"/>
@@ -4101,7 +4071,7 @@
           <w:color w:val="538135" w:themeColor="accent6" w:themeShade="BF"/>
         </w:rPr>
       </w:pPr>
-      <w:bookmarkStart w:id="9" w:name="_Toc108428617"/>
+      <w:bookmarkStart w:id="9" w:name="_Toc108467677"/>
       <w:r>
         <w:rPr>
           <w:b/>
@@ -4179,7 +4149,7 @@
           <w:color w:val="538135" w:themeColor="accent6" w:themeShade="BF"/>
         </w:rPr>
       </w:pPr>
-      <w:bookmarkStart w:id="10" w:name="_Toc108428618"/>
+      <w:bookmarkStart w:id="10" w:name="_Toc108467678"/>
       <w:r>
         <w:rPr>
           <w:b/>
@@ -4346,7 +4316,7 @@
           <w:color w:val="538135" w:themeColor="accent6" w:themeShade="BF"/>
         </w:rPr>
       </w:pPr>
-      <w:bookmarkStart w:id="11" w:name="_Toc108428619"/>
+      <w:bookmarkStart w:id="11" w:name="_Toc108467679"/>
       <w:r>
         <w:rPr>
           <w:rFonts w:cstheme="majorHAnsi"/>
@@ -4392,7 +4362,7 @@
           <w:color w:val="385623" w:themeColor="accent6" w:themeShade="80"/>
         </w:rPr>
       </w:pPr>
-      <w:bookmarkStart w:id="12" w:name="_Toc108428620"/>
+      <w:bookmarkStart w:id="12" w:name="_Toc108467680"/>
       <w:r>
         <w:rPr>
           <w:rStyle w:val="Titolo2Carattere"/>
@@ -4805,7 +4775,7 @@
         </w:rPr>
       </w:pPr>
       <w:bookmarkStart w:id="13" w:name="_Menu_Selezione_Modifica_1"/>
-      <w:bookmarkStart w:id="14" w:name="_Toc108428621"/>
+      <w:bookmarkStart w:id="14" w:name="_Toc108467681"/>
       <w:bookmarkEnd w:id="13"/>
       <w:r>
         <w:rPr>
@@ -5169,7 +5139,7 @@
         </w:rPr>
       </w:pPr>
       <w:bookmarkStart w:id="15" w:name="_Menu_Creazione_profilo"/>
-      <w:bookmarkStart w:id="16" w:name="_Toc108428622"/>
+      <w:bookmarkStart w:id="16" w:name="_Toc108467682"/>
       <w:bookmarkEnd w:id="15"/>
       <w:r>
         <w:rPr>
@@ -5676,7 +5646,7 @@
         </w:rPr>
       </w:pPr>
       <w:bookmarkStart w:id="18" w:name="_Classifica"/>
-      <w:bookmarkStart w:id="19" w:name="_Toc108428623"/>
+      <w:bookmarkStart w:id="19" w:name="_Toc108467683"/>
       <w:bookmarkEnd w:id="18"/>
       <w:r>
         <w:rPr>
@@ -5799,7 +5769,7 @@
         </w:rPr>
       </w:pPr>
       <w:bookmarkStart w:id="20" w:name="_Schermata_opzioni"/>
-      <w:bookmarkStart w:id="21" w:name="_Toc108428624"/>
+      <w:bookmarkStart w:id="21" w:name="_Toc108467684"/>
       <w:bookmarkEnd w:id="20"/>
       <w:r>
         <w:rPr>
@@ -6305,7 +6275,7 @@
         </w:rPr>
       </w:pPr>
       <w:bookmarkStart w:id="22" w:name="_Selezione_Livelli"/>
-      <w:bookmarkStart w:id="23" w:name="_Toc108428625"/>
+      <w:bookmarkStart w:id="23" w:name="_Toc108467685"/>
       <w:bookmarkEnd w:id="22"/>
       <w:r>
         <w:rPr>
@@ -6506,7 +6476,7 @@
           <w:color w:val="385623" w:themeColor="accent6" w:themeShade="80"/>
         </w:rPr>
       </w:pPr>
-      <w:bookmarkStart w:id="24" w:name="_Toc108428626"/>
+      <w:bookmarkStart w:id="24" w:name="_Toc108467686"/>
       <w:r>
         <w:rPr>
           <w:b/>
@@ -6898,7 +6868,7 @@
           <w:color w:val="385623" w:themeColor="accent6" w:themeShade="80"/>
         </w:rPr>
       </w:pPr>
-      <w:bookmarkStart w:id="25" w:name="_Toc108428627"/>
+      <w:bookmarkStart w:id="25" w:name="_Toc108467687"/>
       <w:r>
         <w:rPr>
           <w:color w:val="385623" w:themeColor="accent6" w:themeShade="80"/>
@@ -6917,7 +6887,7 @@
         </w:rPr>
       </w:pPr>
       <w:bookmarkStart w:id="26" w:name="_Meccaniche_di_Gioco"/>
-      <w:bookmarkStart w:id="27" w:name="_Toc108428628"/>
+      <w:bookmarkStart w:id="27" w:name="_Toc108467688"/>
       <w:bookmarkEnd w:id="26"/>
       <w:r>
         <w:rPr>
@@ -8139,7 +8109,7 @@
           <w:color w:val="385623" w:themeColor="accent6" w:themeShade="80"/>
         </w:rPr>
       </w:pPr>
-      <w:bookmarkStart w:id="28" w:name="_Toc108428629"/>
+      <w:bookmarkStart w:id="28" w:name="_Toc108467689"/>
       <w:r>
         <w:rPr>
           <w:b/>
@@ -8498,7 +8468,7 @@
           <w:color w:val="385623" w:themeColor="accent6" w:themeShade="80"/>
         </w:rPr>
       </w:pPr>
-      <w:bookmarkStart w:id="29" w:name="_Toc108428630"/>
+      <w:bookmarkStart w:id="29" w:name="_Toc108467690"/>
       <w:r>
         <w:rPr>
           <w:color w:val="385623" w:themeColor="accent6" w:themeShade="80"/>
@@ -8806,7 +8776,7 @@
           <w:color w:val="385623" w:themeColor="accent6" w:themeShade="80"/>
         </w:rPr>
       </w:pPr>
-      <w:bookmarkStart w:id="30" w:name="_Toc108428631"/>
+      <w:bookmarkStart w:id="30" w:name="_Toc108467691"/>
       <w:r>
         <w:rPr>
           <w:rStyle w:val="Titolo1Carattere"/>
@@ -8825,7 +8795,7 @@
           <w:color w:val="385623" w:themeColor="accent6" w:themeShade="80"/>
         </w:rPr>
       </w:pPr>
-      <w:bookmarkStart w:id="31" w:name="_Toc108428632"/>
+      <w:bookmarkStart w:id="31" w:name="_Toc108467692"/>
       <w:r>
         <w:rPr>
           <w:color w:val="385623" w:themeColor="accent6" w:themeShade="80"/>
@@ -9808,7 +9778,7 @@
           <w:color w:val="385623" w:themeColor="accent6" w:themeShade="80"/>
         </w:rPr>
       </w:pPr>
-      <w:bookmarkStart w:id="32" w:name="_Toc108428633"/>
+      <w:bookmarkStart w:id="32" w:name="_Toc108467693"/>
       <w:r>
         <w:rPr>
           <w:color w:val="385623" w:themeColor="accent6" w:themeShade="80"/>
@@ -9829,10 +9799,10 @@
           <w:noProof/>
         </w:rPr>
         <w:drawing>
-          <wp:inline distT="0" distB="0" distL="0" distR="0" wp14:anchorId="1D09BFAC" wp14:editId="6FA9B2BE">
-            <wp:extent cx="6120130" cy="3442970"/>
-            <wp:effectExtent l="0" t="0" r="0" b="5080"/>
-            <wp:docPr id="2" name="Immagine 2"/>
+          <wp:inline distT="0" distB="0" distL="0" distR="0" wp14:anchorId="0D9F35D1" wp14:editId="6EB57DB1">
+            <wp:extent cx="6120130" cy="3442335"/>
+            <wp:effectExtent l="0" t="0" r="0" b="5715"/>
+            <wp:docPr id="14" name="Immagine 14"/>
             <wp:cNvGraphicFramePr>
               <a:graphicFrameLocks xmlns:a="http://schemas.openxmlformats.org/drawingml/2006/main" noChangeAspect="1"/>
             </wp:cNvGraphicFramePr>
@@ -9840,7 +9810,7 @@
               <a:graphicData uri="http://schemas.openxmlformats.org/drawingml/2006/picture">
                 <pic:pic xmlns:pic="http://schemas.openxmlformats.org/drawingml/2006/picture">
                   <pic:nvPicPr>
-                    <pic:cNvPr id="2" name="Immagine 2"/>
+                    <pic:cNvPr id="14" name="Immagine 14"/>
                     <pic:cNvPicPr/>
                   </pic:nvPicPr>
                   <pic:blipFill>
@@ -9858,7 +9828,7 @@
                   <pic:spPr>
                     <a:xfrm>
                       <a:off x="0" y="0"/>
-                      <a:ext cx="6120130" cy="3442970"/>
+                      <a:ext cx="6120130" cy="3442335"/>
                     </a:xfrm>
                     <a:prstGeom prst="rect">
                       <a:avLst/>
@@ -10193,7 +10163,7 @@
           <w:color w:val="385623" w:themeColor="accent6" w:themeShade="80"/>
         </w:rPr>
       </w:pPr>
-      <w:bookmarkStart w:id="33" w:name="_Toc108428634"/>
+      <w:bookmarkStart w:id="33" w:name="_Toc108467694"/>
       <w:r>
         <w:rPr>
           <w:color w:val="385623" w:themeColor="accent6" w:themeShade="80"/>
@@ -10688,7 +10658,7 @@
           <w:color w:val="385623" w:themeColor="accent6" w:themeShade="80"/>
         </w:rPr>
       </w:pPr>
-      <w:bookmarkStart w:id="34" w:name="_Toc108428635"/>
+      <w:bookmarkStart w:id="34" w:name="_Toc108467695"/>
       <w:r>
         <w:rPr>
           <w:color w:val="385623" w:themeColor="accent6" w:themeShade="80"/>
@@ -10886,7 +10856,21 @@
           <w:sz w:val="24"/>
           <w:szCs w:val="24"/>
         </w:rPr>
-        <w:t>cliccare sul bottone relativo e confermare eventualmente l’acquisto. Una volta acquistato un ingrediente</w:t>
+        <w:t xml:space="preserve">cliccare sul bottone relativo </w:t>
+      </w:r>
+      <w:r>
+        <w:rPr>
+          <w:sz w:val="24"/>
+          <w:szCs w:val="24"/>
+        </w:rPr>
+        <w:t>aggiungere l’ingrediente al carrello ed infine cliccare sul carello per confermare o meno l’acquisto degli ingredienti</w:t>
+      </w:r>
+      <w:r>
+        <w:rPr>
+          <w:sz w:val="24"/>
+          <w:szCs w:val="24"/>
+        </w:rPr>
+        <w:t>. Una volta acquistato un ingrediente</w:t>
       </w:r>
       <w:r>
         <w:rPr>
@@ -10917,7 +10901,7 @@
           <w:color w:val="385623" w:themeColor="accent6" w:themeShade="80"/>
         </w:rPr>
       </w:pPr>
-      <w:bookmarkStart w:id="35" w:name="_Toc108428636"/>
+      <w:bookmarkStart w:id="35" w:name="_Toc108467696"/>
       <w:r>
         <w:rPr>
           <w:color w:val="385623" w:themeColor="accent6" w:themeShade="80"/>
@@ -11017,28 +11001,26 @@
           <w:color w:val="385623" w:themeColor="accent6" w:themeShade="80"/>
         </w:rPr>
       </w:pPr>
-      <w:bookmarkStart w:id="36" w:name="_Menù_Aiuto"/>
-      <w:bookmarkStart w:id="37" w:name="_Toc108428637"/>
+      <w:bookmarkStart w:id="36" w:name="_Toc108467697"/>
+      <w:r>
+        <w:rPr>
+          <w:color w:val="385623" w:themeColor="accent6" w:themeShade="80"/>
+        </w:rPr>
+        <w:t>Men</w:t>
+      </w:r>
+      <w:r>
+        <w:rPr>
+          <w:color w:val="385623" w:themeColor="accent6" w:themeShade="80"/>
+        </w:rPr>
+        <w:t>u</w:t>
+      </w:r>
+      <w:r>
+        <w:rPr>
+          <w:color w:val="385623" w:themeColor="accent6" w:themeShade="80"/>
+        </w:rPr>
+        <w:t xml:space="preserve"> Aiuto</w:t>
+      </w:r>
       <w:bookmarkEnd w:id="36"/>
-      <w:r>
-        <w:rPr>
-          <w:color w:val="385623" w:themeColor="accent6" w:themeShade="80"/>
-        </w:rPr>
-        <w:t>Men</w:t>
-      </w:r>
-      <w:r>
-        <w:rPr>
-          <w:color w:val="385623" w:themeColor="accent6" w:themeShade="80"/>
-        </w:rPr>
-        <w:t>u</w:t>
-      </w:r>
-      <w:r>
-        <w:rPr>
-          <w:color w:val="385623" w:themeColor="accent6" w:themeShade="80"/>
-        </w:rPr>
-        <w:t xml:space="preserve"> Aiuto</w:t>
-      </w:r>
-      <w:bookmarkEnd w:id="37"/>
     </w:p>
     <w:p>
       <w:pPr>
@@ -11111,7 +11093,7 @@
         </w:rPr>
         <w:lastRenderedPageBreak/>
         <w:drawing>
-          <wp:inline distT="0" distB="0" distL="0" distR="0" wp14:anchorId="55CEE35D" wp14:editId="4EF0A578">
+          <wp:inline distT="0" distB="0" distL="0" distR="0" wp14:anchorId="55CEE35D" wp14:editId="651B21EB">
             <wp:extent cx="6120130" cy="3442335"/>
             <wp:effectExtent l="0" t="0" r="0" b="5715"/>
             <wp:docPr id="22" name="Immagine 22" descr="Immagine che contiene testo, strada, via, scena&#10;&#10;Descrizione generata automaticamente"/>
@@ -11201,7 +11183,7 @@
           <w:szCs w:val="26"/>
         </w:rPr>
       </w:pPr>
-      <w:bookmarkStart w:id="38" w:name="_Toc108428638"/>
+      <w:bookmarkStart w:id="37" w:name="_Toc108467698"/>
       <w:r>
         <w:rPr>
           <w:rStyle w:val="Titolo1Carattere"/>
@@ -11211,7 +11193,7 @@
         </w:rPr>
         <w:t>Insegnamenti</w:t>
       </w:r>
-      <w:bookmarkEnd w:id="38"/>
+      <w:bookmarkEnd w:id="37"/>
     </w:p>
     <w:p>
       <w:pPr>
@@ -11336,7 +11318,7 @@
           <w:szCs w:val="26"/>
         </w:rPr>
       </w:pPr>
-      <w:bookmarkStart w:id="39" w:name="_Toc108428639"/>
+      <w:bookmarkStart w:id="38" w:name="_Toc108467699"/>
       <w:r>
         <w:rPr>
           <w:rStyle w:val="Titolo1Carattere"/>
@@ -11355,7 +11337,7 @@
         </w:rPr>
         <w:t xml:space="preserve"> alla comprensione degli argomenti trattati</w:t>
       </w:r>
-      <w:bookmarkEnd w:id="39"/>
+      <w:bookmarkEnd w:id="38"/>
     </w:p>
     <w:p>
       <w:pPr>
@@ -11400,6 +11382,7 @@
     <w:p>
       <w:pPr>
         <w:rPr>
+          <w:rStyle w:val="Collegamentoipertestuale"/>
           <w:rFonts w:ascii="Calibri" w:hAnsi="Calibri" w:cs="Calibri"/>
           <w:sz w:val="26"/>
           <w:szCs w:val="26"/>
@@ -11416,6 +11399,15 @@
           <w:t>https://www.dissapore.com/alimentazione/dieta-per-diabetici-i-cibi-da-evitare/</w:t>
         </w:r>
       </w:hyperlink>
+    </w:p>
+    <w:p>
+      <w:pPr>
+        <w:rPr>
+          <w:rFonts w:ascii="Calibri" w:hAnsi="Calibri" w:cs="Calibri"/>
+          <w:sz w:val="26"/>
+          <w:szCs w:val="26"/>
+        </w:rPr>
+      </w:pPr>
     </w:p>
     <w:p>
       <w:pPr>

</xml_diff>